<commit_message>
ajout signature Kevin et ses dessins
</commit_message>
<xml_diff>
--- a/TP4/Rapport/phs4700_devoir4_rapport.docx
+++ b/TP4/Rapport/phs4700_devoir4_rapport.docx
@@ -1,6 +1,6 @@
 
 <file path=word/document.xml><?xml version="1.0" encoding="utf-8"?>
-<w:document xmlns:wpc="http://schemas.microsoft.com/office/word/2010/wordprocessingCanvas" xmlns:mc="http://schemas.openxmlformats.org/markup-compatibility/2006" xmlns:o="urn:schemas-microsoft-com:office:office" xmlns:r="http://schemas.openxmlformats.org/officeDocument/2006/relationships" xmlns:m="http://schemas.openxmlformats.org/officeDocument/2006/math" xmlns:v="urn:schemas-microsoft-com:vml" xmlns:wp14="http://schemas.microsoft.com/office/word/2010/wordprocessingDrawing" xmlns:wp="http://schemas.openxmlformats.org/drawingml/2006/wordprocessingDrawing" xmlns:w10="urn:schemas-microsoft-com:office:word" xmlns:w="http://schemas.openxmlformats.org/wordprocessingml/2006/main" xmlns:w14="http://schemas.microsoft.com/office/word/2010/wordml" xmlns:wpg="http://schemas.microsoft.com/office/word/2010/wordprocessingGroup" xmlns:wpi="http://schemas.microsoft.com/office/word/2010/wordprocessingInk" xmlns:wne="http://schemas.microsoft.com/office/word/2006/wordml" xmlns:wps="http://schemas.microsoft.com/office/word/2010/wordprocessingShape" mc:Ignorable="w14 wp14">
+<w:document xmlns:wpc="http://schemas.microsoft.com/office/word/2010/wordprocessingCanvas" xmlns:cx="http://schemas.microsoft.com/office/drawing/2014/chartex" xmlns:cx1="http://schemas.microsoft.com/office/drawing/2015/9/8/chartex" xmlns:cx2="http://schemas.microsoft.com/office/drawing/2015/10/21/chartex" xmlns:cx3="http://schemas.microsoft.com/office/drawing/2016/5/9/chartex" xmlns:cx4="http://schemas.microsoft.com/office/drawing/2016/5/10/chartex" xmlns:cx5="http://schemas.microsoft.com/office/drawing/2016/5/11/chartex" xmlns:cx6="http://schemas.microsoft.com/office/drawing/2016/5/12/chartex" xmlns:cx7="http://schemas.microsoft.com/office/drawing/2016/5/13/chartex" xmlns:cx8="http://schemas.microsoft.com/office/drawing/2016/5/14/chartex" xmlns:mc="http://schemas.openxmlformats.org/markup-compatibility/2006" xmlns:aink="http://schemas.microsoft.com/office/drawing/2016/ink" xmlns:am3d="http://schemas.microsoft.com/office/drawing/2017/model3d" xmlns:o="urn:schemas-microsoft-com:office:office" xmlns:r="http://schemas.openxmlformats.org/officeDocument/2006/relationships" xmlns:m="http://schemas.openxmlformats.org/officeDocument/2006/math" xmlns:v="urn:schemas-microsoft-com:vml" xmlns:wp14="http://schemas.microsoft.com/office/word/2010/wordprocessingDrawing" xmlns:wp="http://schemas.openxmlformats.org/drawingml/2006/wordprocessingDrawing" xmlns:w10="urn:schemas-microsoft-com:office:word" xmlns:w="http://schemas.openxmlformats.org/wordprocessingml/2006/main" xmlns:w14="http://schemas.microsoft.com/office/word/2010/wordml" xmlns:w15="http://schemas.microsoft.com/office/word/2012/wordml" xmlns:w16cid="http://schemas.microsoft.com/office/word/2016/wordml/cid" xmlns:w16se="http://schemas.microsoft.com/office/word/2015/wordml/symex" xmlns:wpg="http://schemas.microsoft.com/office/word/2010/wordprocessingGroup" xmlns:wpi="http://schemas.microsoft.com/office/word/2010/wordprocessingInk" xmlns:wne="http://schemas.microsoft.com/office/word/2006/wordml" xmlns:wps="http://schemas.microsoft.com/office/word/2010/wordprocessingShape" mc:Ignorable="w14 w15 w16se w16cid wp14">
   <w:body>
     <w:p>
       <w:pPr>
@@ -46,7 +46,7 @@
                     <pic:cNvPicPr/>
                   </pic:nvPicPr>
                   <pic:blipFill>
-                    <a:blip r:embed="rId9" cstate="print"/>
+                    <a:blip r:embed="rId8" cstate="print"/>
                     <a:stretch>
                       <a:fillRect/>
                     </a:stretch>
@@ -393,7 +393,7 @@
     </w:p>
     <w:p>
       <w:pPr>
-        <w:pStyle w:val="BodyText"/>
+        <w:pStyle w:val="Corpsdetexte"/>
         <w:spacing w:line="464" w:lineRule="auto"/>
         <w:ind w:right="-21"/>
         <w:rPr>
@@ -454,7 +454,7 @@
     </w:p>
     <w:p>
       <w:pPr>
-        <w:pStyle w:val="BodyText"/>
+        <w:pStyle w:val="Corpsdetexte"/>
         <w:spacing w:line="464" w:lineRule="auto"/>
         <w:ind w:right="-21"/>
         <w:rPr>
@@ -527,7 +527,7 @@
     </w:p>
     <w:p>
       <w:pPr>
-        <w:pStyle w:val="BodyText"/>
+        <w:pStyle w:val="Corpsdetexte"/>
         <w:spacing w:line="464" w:lineRule="auto"/>
         <w:ind w:right="-21"/>
         <w:rPr>
@@ -803,6 +803,8 @@
               </w:rPr>
               <w:t>:</w:t>
             </w:r>
+            <w:bookmarkStart w:id="0" w:name="_GoBack"/>
+            <w:bookmarkEnd w:id="0"/>
           </w:p>
         </w:tc>
         <w:tc>
@@ -988,6 +990,71 @@
             </w:pPr>
             <w:r>
               <w:rPr>
+                <w:rFonts w:ascii="Times New Roman" w:eastAsia="Times New Roman" w:hAnsi="Times New Roman" w:cs="Times New Roman"/>
+                <w:noProof/>
+                <w:sz w:val="6"/>
+                <w:szCs w:val="6"/>
+                <w:lang w:val="en-CA" w:eastAsia="en-CA"/>
+              </w:rPr>
+              <w:drawing>
+                <wp:anchor distT="0" distB="0" distL="114300" distR="114300" simplePos="0" relativeHeight="251660288" behindDoc="0" locked="0" layoutInCell="1" allowOverlap="1" wp14:anchorId="1E5A57A8" wp14:editId="11CED5CA">
+                  <wp:simplePos x="0" y="0"/>
+                  <wp:positionH relativeFrom="column">
+                    <wp:posOffset>893445</wp:posOffset>
+                  </wp:positionH>
+                  <wp:positionV relativeFrom="paragraph">
+                    <wp:posOffset>-133350</wp:posOffset>
+                  </wp:positionV>
+                  <wp:extent cx="876300" cy="506730"/>
+                  <wp:effectExtent l="0" t="0" r="0" b="7620"/>
+                  <wp:wrapNone/>
+                  <wp:docPr id="11" name="Image 11"/>
+                  <wp:cNvGraphicFramePr>
+                    <a:graphicFrameLocks xmlns:a="http://schemas.openxmlformats.org/drawingml/2006/main" noChangeAspect="1"/>
+                  </wp:cNvGraphicFramePr>
+                  <a:graphic xmlns:a="http://schemas.openxmlformats.org/drawingml/2006/main">
+                    <a:graphicData uri="http://schemas.openxmlformats.org/drawingml/2006/picture">
+                      <pic:pic xmlns:pic="http://schemas.openxmlformats.org/drawingml/2006/picture">
+                        <pic:nvPicPr>
+                          <pic:cNvPr id="0" name="Picture 1"/>
+                          <pic:cNvPicPr>
+                            <a:picLocks noChangeAspect="1" noChangeArrowheads="1"/>
+                          </pic:cNvPicPr>
+                        </pic:nvPicPr>
+                        <pic:blipFill>
+                          <a:blip r:embed="rId9" cstate="print">
+                            <a:extLst>
+                              <a:ext uri="{28A0092B-C50C-407E-A947-70E740481C1C}">
+                                <a14:useLocalDpi xmlns:a14="http://schemas.microsoft.com/office/drawing/2010/main" val="0"/>
+                              </a:ext>
+                            </a:extLst>
+                          </a:blip>
+                          <a:srcRect/>
+                          <a:stretch>
+                            <a:fillRect/>
+                          </a:stretch>
+                        </pic:blipFill>
+                        <pic:spPr bwMode="auto">
+                          <a:xfrm>
+                            <a:off x="0" y="0"/>
+                            <a:ext cx="876300" cy="506730"/>
+                          </a:xfrm>
+                          <a:prstGeom prst="rect">
+                            <a:avLst/>
+                          </a:prstGeom>
+                          <a:noFill/>
+                          <a:ln>
+                            <a:noFill/>
+                          </a:ln>
+                        </pic:spPr>
+                      </pic:pic>
+                    </a:graphicData>
+                  </a:graphic>
+                </wp:anchor>
+              </w:drawing>
+            </w:r>
+            <w:r>
+              <w:rPr>
                 <w:rFonts w:ascii="Cambria"/>
                 <w:spacing w:val="-1"/>
                 <w:sz w:val="24"/>
@@ -1063,6 +1130,137 @@
             </w:pPr>
             <w:r>
               <w:rPr>
+                <w:rFonts w:ascii="Cambria"/>
+                <w:sz w:val="24"/>
+              </w:rPr>
+              <w:t>Nom:</w:t>
+            </w:r>
+            <w:r>
+              <w:rPr>
+                <w:rFonts w:ascii="Cambria"/>
+                <w:sz w:val="24"/>
+              </w:rPr>
+              <w:t xml:space="preserve"> Nguyen</w:t>
+            </w:r>
+          </w:p>
+        </w:tc>
+        <w:tc>
+          <w:tcPr>
+            <w:tcW w:w="3798" w:type="dxa"/>
+            <w:tcBorders>
+              <w:top w:val="single" w:sz="5" w:space="0" w:color="000000"/>
+              <w:left w:val="nil"/>
+              <w:bottom w:val="nil"/>
+              <w:right w:val="nil"/>
+            </w:tcBorders>
+          </w:tcPr>
+          <w:p>
+            <w:pPr>
+              <w:pStyle w:val="TableParagraph"/>
+              <w:spacing w:line="278" w:lineRule="exact"/>
+              <w:ind w:left="1417"/>
+              <w:rPr>
+                <w:rFonts w:ascii="Cambria" w:eastAsia="Cambria" w:hAnsi="Cambria" w:cs="Cambria"/>
+                <w:sz w:val="24"/>
+                <w:szCs w:val="24"/>
+              </w:rPr>
+            </w:pPr>
+            <w:r>
+              <w:rPr>
+                <w:rFonts w:ascii="Cambria" w:hAnsi="Cambria"/>
+                <w:sz w:val="24"/>
+              </w:rPr>
+              <w:t>Prénom</w:t>
+            </w:r>
+            <w:r>
+              <w:rPr>
+                <w:rFonts w:ascii="Cambria" w:hAnsi="Cambria"/>
+                <w:spacing w:val="-9"/>
+                <w:sz w:val="24"/>
+              </w:rPr>
+              <w:t xml:space="preserve"> </w:t>
+            </w:r>
+            <w:r>
+              <w:rPr>
+                <w:rFonts w:ascii="Cambria" w:hAnsi="Cambria"/>
+                <w:sz w:val="24"/>
+              </w:rPr>
+              <w:t>:</w:t>
+            </w:r>
+            <w:r>
+              <w:rPr>
+                <w:rFonts w:ascii="Cambria" w:hAnsi="Cambria"/>
+                <w:sz w:val="24"/>
+              </w:rPr>
+              <w:t xml:space="preserve"> Kenny</w:t>
+            </w:r>
+          </w:p>
+        </w:tc>
+        <w:tc>
+          <w:tcPr>
+            <w:tcW w:w="3119" w:type="dxa"/>
+            <w:tcBorders>
+              <w:top w:val="single" w:sz="5" w:space="0" w:color="000000"/>
+              <w:left w:val="nil"/>
+              <w:bottom w:val="nil"/>
+              <w:right w:val="single" w:sz="5" w:space="0" w:color="000000"/>
+            </w:tcBorders>
+          </w:tcPr>
+          <w:p>
+            <w:pPr>
+              <w:pStyle w:val="TableParagraph"/>
+              <w:spacing w:line="278" w:lineRule="exact"/>
+              <w:ind w:left="1018"/>
+              <w:rPr>
+                <w:rFonts w:ascii="Cambria" w:eastAsia="Cambria" w:hAnsi="Cambria" w:cs="Cambria"/>
+                <w:sz w:val="24"/>
+                <w:szCs w:val="24"/>
+              </w:rPr>
+            </w:pPr>
+            <w:r>
+              <w:rPr>
+                <w:rFonts w:ascii="Cambria"/>
+                <w:sz w:val="24"/>
+              </w:rPr>
+              <w:t>matricule:</w:t>
+            </w:r>
+            <w:r>
+              <w:rPr>
+                <w:rFonts w:ascii="Cambria"/>
+                <w:sz w:val="24"/>
+              </w:rPr>
+              <w:t xml:space="preserve"> 1794914</w:t>
+            </w:r>
+          </w:p>
+        </w:tc>
+      </w:tr>
+      <w:tr>
+        <w:trPr>
+          <w:trHeight w:hRule="exact" w:val="797"/>
+        </w:trPr>
+        <w:tc>
+          <w:tcPr>
+            <w:tcW w:w="2630" w:type="dxa"/>
+            <w:tcBorders>
+              <w:top w:val="nil"/>
+              <w:left w:val="single" w:sz="5" w:space="0" w:color="000000"/>
+              <w:bottom w:val="single" w:sz="5" w:space="0" w:color="000000"/>
+              <w:right w:val="nil"/>
+            </w:tcBorders>
+          </w:tcPr>
+          <w:p>
+            <w:pPr>
+              <w:pStyle w:val="TableParagraph"/>
+              <w:spacing w:before="132"/>
+              <w:ind w:left="104"/>
+              <w:rPr>
+                <w:rFonts w:ascii="Cambria" w:eastAsia="Cambria" w:hAnsi="Cambria" w:cs="Cambria"/>
+                <w:sz w:val="24"/>
+                <w:szCs w:val="24"/>
+              </w:rPr>
+            </w:pPr>
+            <w:r>
+              <w:rPr>
                 <w:rFonts w:ascii="Times New Roman" w:eastAsia="Times New Roman" w:hAnsi="Times New Roman" w:cs="Times New Roman"/>
                 <w:noProof/>
                 <w:sz w:val="6"/>
@@ -1070,13 +1268,13 @@
                 <w:lang w:val="en-CA" w:eastAsia="en-CA"/>
               </w:rPr>
               <w:drawing>
-                <wp:anchor distT="0" distB="0" distL="114300" distR="114300" simplePos="0" relativeHeight="251653120" behindDoc="0" locked="0" layoutInCell="1" allowOverlap="1" wp14:anchorId="13EF0004" wp14:editId="597123E2">
+                <wp:anchor distT="0" distB="0" distL="114300" distR="114300" simplePos="0" relativeHeight="251658240" behindDoc="0" locked="0" layoutInCell="1" allowOverlap="1" wp14:anchorId="13EF0004" wp14:editId="30E2DF53">
                   <wp:simplePos x="0" y="0"/>
                   <wp:positionH relativeFrom="column">
-                    <wp:posOffset>739444</wp:posOffset>
+                    <wp:posOffset>842010</wp:posOffset>
                   </wp:positionH>
                   <wp:positionV relativeFrom="paragraph">
-                    <wp:posOffset>231140</wp:posOffset>
+                    <wp:posOffset>-45085</wp:posOffset>
                   </wp:positionV>
                   <wp:extent cx="653415" cy="492760"/>
                   <wp:effectExtent l="0" t="0" r="0" b="0"/>
@@ -1128,137 +1326,6 @@
             <w:r>
               <w:rPr>
                 <w:rFonts w:ascii="Cambria"/>
-                <w:sz w:val="24"/>
-              </w:rPr>
-              <w:t>Nom:</w:t>
-            </w:r>
-            <w:r>
-              <w:rPr>
-                <w:rFonts w:ascii="Cambria"/>
-                <w:sz w:val="24"/>
-              </w:rPr>
-              <w:t xml:space="preserve"> Nguyen</w:t>
-            </w:r>
-          </w:p>
-        </w:tc>
-        <w:tc>
-          <w:tcPr>
-            <w:tcW w:w="3798" w:type="dxa"/>
-            <w:tcBorders>
-              <w:top w:val="single" w:sz="5" w:space="0" w:color="000000"/>
-              <w:left w:val="nil"/>
-              <w:bottom w:val="nil"/>
-              <w:right w:val="nil"/>
-            </w:tcBorders>
-          </w:tcPr>
-          <w:p>
-            <w:pPr>
-              <w:pStyle w:val="TableParagraph"/>
-              <w:spacing w:line="278" w:lineRule="exact"/>
-              <w:ind w:left="1417"/>
-              <w:rPr>
-                <w:rFonts w:ascii="Cambria" w:eastAsia="Cambria" w:hAnsi="Cambria" w:cs="Cambria"/>
-                <w:sz w:val="24"/>
-                <w:szCs w:val="24"/>
-              </w:rPr>
-            </w:pPr>
-            <w:r>
-              <w:rPr>
-                <w:rFonts w:ascii="Cambria" w:hAnsi="Cambria"/>
-                <w:sz w:val="24"/>
-              </w:rPr>
-              <w:t>Prénom</w:t>
-            </w:r>
-            <w:r>
-              <w:rPr>
-                <w:rFonts w:ascii="Cambria" w:hAnsi="Cambria"/>
-                <w:spacing w:val="-9"/>
-                <w:sz w:val="24"/>
-              </w:rPr>
-              <w:t xml:space="preserve"> </w:t>
-            </w:r>
-            <w:r>
-              <w:rPr>
-                <w:rFonts w:ascii="Cambria" w:hAnsi="Cambria"/>
-                <w:sz w:val="24"/>
-              </w:rPr>
-              <w:t>:</w:t>
-            </w:r>
-            <w:r>
-              <w:rPr>
-                <w:rFonts w:ascii="Cambria" w:hAnsi="Cambria"/>
-                <w:sz w:val="24"/>
-              </w:rPr>
-              <w:t xml:space="preserve"> Kenny</w:t>
-            </w:r>
-          </w:p>
-        </w:tc>
-        <w:tc>
-          <w:tcPr>
-            <w:tcW w:w="3119" w:type="dxa"/>
-            <w:tcBorders>
-              <w:top w:val="single" w:sz="5" w:space="0" w:color="000000"/>
-              <w:left w:val="nil"/>
-              <w:bottom w:val="nil"/>
-              <w:right w:val="single" w:sz="5" w:space="0" w:color="000000"/>
-            </w:tcBorders>
-          </w:tcPr>
-          <w:p>
-            <w:pPr>
-              <w:pStyle w:val="TableParagraph"/>
-              <w:spacing w:line="278" w:lineRule="exact"/>
-              <w:ind w:left="1018"/>
-              <w:rPr>
-                <w:rFonts w:ascii="Cambria" w:eastAsia="Cambria" w:hAnsi="Cambria" w:cs="Cambria"/>
-                <w:sz w:val="24"/>
-                <w:szCs w:val="24"/>
-              </w:rPr>
-            </w:pPr>
-            <w:r>
-              <w:rPr>
-                <w:rFonts w:ascii="Cambria"/>
-                <w:sz w:val="24"/>
-              </w:rPr>
-              <w:t>matricule:</w:t>
-            </w:r>
-            <w:r>
-              <w:rPr>
-                <w:rFonts w:ascii="Cambria"/>
-                <w:sz w:val="24"/>
-              </w:rPr>
-              <w:t xml:space="preserve"> 1794914</w:t>
-            </w:r>
-          </w:p>
-        </w:tc>
-      </w:tr>
-      <w:tr>
-        <w:trPr>
-          <w:trHeight w:hRule="exact" w:val="797"/>
-        </w:trPr>
-        <w:tc>
-          <w:tcPr>
-            <w:tcW w:w="2630" w:type="dxa"/>
-            <w:tcBorders>
-              <w:top w:val="nil"/>
-              <w:left w:val="single" w:sz="5" w:space="0" w:color="000000"/>
-              <w:bottom w:val="single" w:sz="5" w:space="0" w:color="000000"/>
-              <w:right w:val="nil"/>
-            </w:tcBorders>
-          </w:tcPr>
-          <w:p>
-            <w:pPr>
-              <w:pStyle w:val="TableParagraph"/>
-              <w:spacing w:before="132"/>
-              <w:ind w:left="104"/>
-              <w:rPr>
-                <w:rFonts w:ascii="Cambria" w:eastAsia="Cambria" w:hAnsi="Cambria" w:cs="Cambria"/>
-                <w:sz w:val="24"/>
-                <w:szCs w:val="24"/>
-              </w:rPr>
-            </w:pPr>
-            <w:r>
-              <w:rPr>
-                <w:rFonts w:ascii="Cambria"/>
                 <w:spacing w:val="-1"/>
                 <w:sz w:val="24"/>
               </w:rPr>
@@ -1554,7 +1621,7 @@
       <w:sdtContent>
         <w:p>
           <w:pPr>
-            <w:pStyle w:val="TOCHeading"/>
+            <w:pStyle w:val="En-ttedetabledesmatires"/>
           </w:pPr>
           <w:r>
             <w:t>Table des matières</w:t>
@@ -1562,7 +1629,7 @@
         </w:p>
         <w:p>
           <w:pPr>
-            <w:pStyle w:val="TOC1"/>
+            <w:pStyle w:val="TM1"/>
             <w:tabs>
               <w:tab w:val="right" w:leader="dot" w:pos="9350"/>
             </w:tabs>
@@ -1584,7 +1651,7 @@
           <w:hyperlink w:anchor="_Toc498287484" w:history="1">
             <w:r>
               <w:rPr>
-                <w:rStyle w:val="Hyperlink"/>
+                <w:rStyle w:val="Lienhypertexte"/>
                 <w:noProof/>
                 <w:lang w:val="fr-CA"/>
               </w:rPr>
@@ -1642,7 +1709,7 @@
         </w:p>
         <w:p>
           <w:pPr>
-            <w:pStyle w:val="TOC1"/>
+            <w:pStyle w:val="TM1"/>
             <w:tabs>
               <w:tab w:val="right" w:leader="dot" w:pos="9350"/>
             </w:tabs>
@@ -1655,7 +1722,7 @@
           <w:hyperlink w:anchor="_Toc498287485" w:history="1">
             <w:r>
               <w:rPr>
-                <w:rStyle w:val="Hyperlink"/>
+                <w:rStyle w:val="Lienhypertexte"/>
                 <w:noProof/>
                 <w:lang w:val="fr-CA"/>
               </w:rPr>
@@ -1713,7 +1780,7 @@
         </w:p>
         <w:p>
           <w:pPr>
-            <w:pStyle w:val="TOC2"/>
+            <w:pStyle w:val="TM2"/>
             <w:tabs>
               <w:tab w:val="right" w:leader="dot" w:pos="9350"/>
             </w:tabs>
@@ -1726,7 +1793,7 @@
           <w:hyperlink w:anchor="_Toc498287486" w:history="1">
             <w:r>
               <w:rPr>
-                <w:rStyle w:val="Hyperlink"/>
+                <w:rStyle w:val="Lienhypertexte"/>
                 <w:noProof/>
                 <w:lang w:val="fr-CA"/>
               </w:rPr>
@@ -1784,7 +1851,7 @@
         </w:p>
         <w:p>
           <w:pPr>
-            <w:pStyle w:val="TOC2"/>
+            <w:pStyle w:val="TM2"/>
             <w:tabs>
               <w:tab w:val="right" w:leader="dot" w:pos="9350"/>
             </w:tabs>
@@ -1797,7 +1864,7 @@
           <w:hyperlink w:anchor="_Toc498287487" w:history="1">
             <w:r>
               <w:rPr>
-                <w:rStyle w:val="Hyperlink"/>
+                <w:rStyle w:val="Lienhypertexte"/>
                 <w:noProof/>
                 <w:lang w:val="fr-CA"/>
               </w:rPr>
@@ -1855,7 +1922,7 @@
         </w:p>
         <w:p>
           <w:pPr>
-            <w:pStyle w:val="TOC2"/>
+            <w:pStyle w:val="TM2"/>
             <w:tabs>
               <w:tab w:val="right" w:leader="dot" w:pos="9350"/>
             </w:tabs>
@@ -1868,7 +1935,7 @@
           <w:hyperlink w:anchor="_Toc498287488" w:history="1">
             <w:r>
               <w:rPr>
-                <w:rStyle w:val="Hyperlink"/>
+                <w:rStyle w:val="Lienhypertexte"/>
                 <w:noProof/>
                 <w:lang w:val="fr-CA"/>
               </w:rPr>
@@ -1926,7 +1993,7 @@
         </w:p>
         <w:p>
           <w:pPr>
-            <w:pStyle w:val="TOC2"/>
+            <w:pStyle w:val="TM2"/>
             <w:tabs>
               <w:tab w:val="right" w:leader="dot" w:pos="9350"/>
             </w:tabs>
@@ -1939,7 +2006,7 @@
           <w:hyperlink w:anchor="_Toc498287489" w:history="1">
             <w:r>
               <w:rPr>
-                <w:rStyle w:val="Hyperlink"/>
+                <w:rStyle w:val="Lienhypertexte"/>
                 <w:noProof/>
                 <w:lang w:val="fr-CA"/>
               </w:rPr>
@@ -1997,7 +2064,7 @@
         </w:p>
         <w:p>
           <w:pPr>
-            <w:pStyle w:val="TOC2"/>
+            <w:pStyle w:val="TM2"/>
             <w:tabs>
               <w:tab w:val="right" w:leader="dot" w:pos="9350"/>
             </w:tabs>
@@ -2010,7 +2077,7 @@
           <w:hyperlink w:anchor="_Toc498287490" w:history="1">
             <w:r>
               <w:rPr>
-                <w:rStyle w:val="Hyperlink"/>
+                <w:rStyle w:val="Lienhypertexte"/>
                 <w:noProof/>
                 <w:lang w:val="fr-CA"/>
               </w:rPr>
@@ -2022,7 +2089,7 @@
                   <m:sty m:val="b"/>
                 </m:rPr>
                 <w:rPr>
-                  <w:rStyle w:val="Hyperlink"/>
+                  <w:rStyle w:val="Lienhypertexte"/>
                   <w:rFonts w:ascii="Cambria Math" w:hAnsi="Cambria Math"/>
                   <w:noProof/>
                   <w:lang w:val="fr-FR"/>
@@ -2032,7 +2099,7 @@
             </m:oMath>
             <w:r>
               <w:rPr>
-                <w:rStyle w:val="Hyperlink"/>
+                <w:rStyle w:val="Lienhypertexte"/>
                 <w:noProof/>
                 <w:lang w:val="fr-FR"/>
               </w:rPr>
@@ -2040,7 +2107,7 @@
             </w:r>
             <w:r>
               <w:rPr>
-                <w:rStyle w:val="Hyperlink"/>
+                <w:rStyle w:val="Lienhypertexte"/>
                 <w:noProof/>
                 <w:lang w:val="fr-CA"/>
               </w:rPr>
@@ -2098,7 +2165,7 @@
         </w:p>
         <w:p>
           <w:pPr>
-            <w:pStyle w:val="TOC1"/>
+            <w:pStyle w:val="TM1"/>
             <w:tabs>
               <w:tab w:val="right" w:leader="dot" w:pos="9350"/>
             </w:tabs>
@@ -2111,7 +2178,7 @@
           <w:hyperlink w:anchor="_Toc498287491" w:history="1">
             <w:r>
               <w:rPr>
-                <w:rStyle w:val="Hyperlink"/>
+                <w:rStyle w:val="Lienhypertexte"/>
                 <w:noProof/>
                 <w:lang w:val="fr-CA"/>
               </w:rPr>
@@ -2169,7 +2236,7 @@
         </w:p>
         <w:p>
           <w:pPr>
-            <w:pStyle w:val="TOC2"/>
+            <w:pStyle w:val="TM2"/>
             <w:tabs>
               <w:tab w:val="right" w:leader="dot" w:pos="9350"/>
             </w:tabs>
@@ -2182,7 +2249,7 @@
           <w:hyperlink w:anchor="_Toc498287492" w:history="1">
             <w:r>
               <w:rPr>
-                <w:rStyle w:val="Hyperlink"/>
+                <w:rStyle w:val="Lienhypertexte"/>
                 <w:noProof/>
                 <w:lang w:val="fr-CA"/>
               </w:rPr>
@@ -2240,7 +2307,7 @@
         </w:p>
         <w:p>
           <w:pPr>
-            <w:pStyle w:val="TOC2"/>
+            <w:pStyle w:val="TM2"/>
             <w:tabs>
               <w:tab w:val="right" w:leader="dot" w:pos="9350"/>
             </w:tabs>
@@ -2253,7 +2320,7 @@
           <w:hyperlink w:anchor="_Toc498287493" w:history="1">
             <w:r>
               <w:rPr>
-                <w:rStyle w:val="Hyperlink"/>
+                <w:rStyle w:val="Lienhypertexte"/>
                 <w:noProof/>
                 <w:lang w:val="fr-CA"/>
               </w:rPr>
@@ -2311,7 +2378,7 @@
         </w:p>
         <w:p>
           <w:pPr>
-            <w:pStyle w:val="TOC2"/>
+            <w:pStyle w:val="TM2"/>
             <w:tabs>
               <w:tab w:val="right" w:leader="dot" w:pos="9350"/>
             </w:tabs>
@@ -2324,7 +2391,7 @@
           <w:hyperlink w:anchor="_Toc498287494" w:history="1">
             <w:r>
               <w:rPr>
-                <w:rStyle w:val="Hyperlink"/>
+                <w:rStyle w:val="Lienhypertexte"/>
                 <w:noProof/>
                 <w:lang w:val="fr-CA"/>
               </w:rPr>
@@ -2382,7 +2449,7 @@
         </w:p>
         <w:p>
           <w:pPr>
-            <w:pStyle w:val="TOC1"/>
+            <w:pStyle w:val="TM1"/>
             <w:tabs>
               <w:tab w:val="right" w:leader="dot" w:pos="9350"/>
             </w:tabs>
@@ -2395,7 +2462,7 @@
           <w:hyperlink w:anchor="_Toc498287495" w:history="1">
             <w:r>
               <w:rPr>
-                <w:rStyle w:val="Hyperlink"/>
+                <w:rStyle w:val="Lienhypertexte"/>
                 <w:noProof/>
                 <w:lang w:val="fr-CA"/>
               </w:rPr>
@@ -2478,7 +2545,7 @@
     </w:p>
     <w:p>
       <w:pPr>
-        <w:pStyle w:val="Heading1"/>
+        <w:pStyle w:val="Titre1"/>
         <w:ind w:left="0"/>
         <w:rPr>
           <w:lang w:val="fr-CA"/>
@@ -2883,7 +2950,7 @@
     </w:p>
     <w:p>
       <w:pPr>
-        <w:pStyle w:val="Heading1"/>
+        <w:pStyle w:val="Titre1"/>
         <w:ind w:left="0"/>
         <w:rPr>
           <w:lang w:val="fr-CA"/>
@@ -2901,7 +2968,7 @@
     </w:p>
     <w:p>
       <w:pPr>
-        <w:pStyle w:val="Heading2"/>
+        <w:pStyle w:val="Titre2"/>
         <w:rPr>
           <w:lang w:val="fr-CA"/>
         </w:rPr>
@@ -3095,7 +3162,7 @@
     </w:p>
     <w:p>
       <w:pPr>
-        <w:pStyle w:val="Caption"/>
+        <w:pStyle w:val="Lgende"/>
         <w:jc w:val="center"/>
         <w:rPr>
           <w:sz w:val="22"/>
@@ -3129,7 +3196,7 @@
     </w:p>
     <w:p>
       <w:pPr>
-        <w:pStyle w:val="Caption"/>
+        <w:pStyle w:val="Lgende"/>
         <w:jc w:val="center"/>
         <w:rPr>
           <w:rFonts w:cs="Arial"/>
@@ -3182,7 +3249,7 @@
     </w:p>
     <w:p>
       <w:pPr>
-        <w:pStyle w:val="Caption"/>
+        <w:pStyle w:val="Lgende"/>
         <w:jc w:val="center"/>
         <w:rPr>
           <w:rFonts w:cs="Arial"/>
@@ -3385,7 +3452,7 @@
     </w:p>
     <w:p>
       <w:pPr>
-        <w:pStyle w:val="Caption"/>
+        <w:pStyle w:val="Lgende"/>
         <w:jc w:val="center"/>
         <w:rPr>
           <w:rFonts w:cs="Arial"/>
@@ -3450,7 +3517,7 @@
     </w:p>
     <w:p>
       <w:pPr>
-        <w:pStyle w:val="Heading2"/>
+        <w:pStyle w:val="Titre2"/>
         <w:rPr>
           <w:rFonts w:ascii="Arial" w:eastAsiaTheme="minorHAnsi" w:hAnsi="Arial" w:cstheme="minorBidi"/>
           <w:b w:val="0"/>
@@ -3471,7 +3538,7 @@
     </w:p>
     <w:p>
       <w:pPr>
-        <w:pStyle w:val="Heading2"/>
+        <w:pStyle w:val="Titre2"/>
         <w:rPr>
           <w:lang w:val="fr-CA"/>
         </w:rPr>
@@ -3866,7 +3933,7 @@
     </w:p>
     <w:p>
       <w:pPr>
-        <w:pStyle w:val="Heading2"/>
+        <w:pStyle w:val="Titre2"/>
         <w:rPr>
           <w:lang w:val="fr-CA"/>
         </w:rPr>
@@ -3914,7 +3981,7 @@
     </w:p>
     <w:p>
       <w:pPr>
-        <w:pStyle w:val="ListParagraph"/>
+        <w:pStyle w:val="Paragraphedeliste"/>
         <w:numPr>
           <w:ilvl w:val="0"/>
           <w:numId w:val="1"/>
@@ -3932,7 +3999,7 @@
     </w:p>
     <w:p>
       <w:pPr>
-        <w:pStyle w:val="ListParagraph"/>
+        <w:pStyle w:val="Paragraphedeliste"/>
         <w:numPr>
           <w:ilvl w:val="1"/>
           <w:numId w:val="1"/>
@@ -3968,7 +4035,7 @@
     </w:p>
     <w:p>
       <w:pPr>
-        <w:pStyle w:val="ListParagraph"/>
+        <w:pStyle w:val="Paragraphedeliste"/>
         <w:numPr>
           <w:ilvl w:val="0"/>
           <w:numId w:val="1"/>
@@ -3986,7 +4053,7 @@
     </w:p>
     <w:p>
       <w:pPr>
-        <w:pStyle w:val="ListParagraph"/>
+        <w:pStyle w:val="Paragraphedeliste"/>
         <w:numPr>
           <w:ilvl w:val="1"/>
           <w:numId w:val="1"/>
@@ -4016,7 +4083,7 @@
     </w:p>
     <w:p>
       <w:pPr>
-        <w:pStyle w:val="Heading2"/>
+        <w:pStyle w:val="Titre2"/>
         <w:rPr>
           <w:lang w:val="fr-CA"/>
         </w:rPr>
@@ -4205,7 +4272,7 @@
                         <w:txbxContent>
                           <w:p>
                             <w:pPr>
-                              <w:pStyle w:val="Caption"/>
+                              <w:pStyle w:val="Lgende"/>
                               <w:jc w:val="center"/>
                               <w:rPr>
                                 <w:noProof/>
@@ -4256,7 +4323,7 @@
               </wp:anchor>
             </w:drawing>
           </mc:Choice>
-          <mc:Fallback xmlns:cx="http://schemas.microsoft.com/office/drawing/2014/chartex" xmlns:cx1="http://schemas.microsoft.com/office/drawing/2015/9/8/chartex" xmlns:cx2="http://schemas.microsoft.com/office/drawing/2015/10/21/chartex" xmlns:cx3="http://schemas.microsoft.com/office/drawing/2016/5/9/chartex" xmlns:cx4="http://schemas.microsoft.com/office/drawing/2016/5/10/chartex" xmlns:cx5="http://schemas.microsoft.com/office/drawing/2016/5/11/chartex" xmlns:cx6="http://schemas.microsoft.com/office/drawing/2016/5/12/chartex" xmlns:cx7="http://schemas.microsoft.com/office/drawing/2016/5/13/chartex" xmlns:cx8="http://schemas.microsoft.com/office/drawing/2016/5/14/chartex" xmlns:aink="http://schemas.microsoft.com/office/drawing/2016/ink" xmlns:am3d="http://schemas.microsoft.com/office/drawing/2017/model3d" xmlns:w15="http://schemas.microsoft.com/office/word/2012/wordml" xmlns:w16se="http://schemas.microsoft.com/office/word/2015/wordml/symex">
+          <mc:Fallback>
             <w:pict>
               <v:shapetype w14:anchorId="7DD52840" id="_x0000_t202" coordsize="21600,21600" o:spt="202" path="m,l,21600r21600,l21600,xe">
                 <v:stroke joinstyle="miter"/>
@@ -4679,7 +4746,7 @@
                         <w:txbxContent>
                           <w:p>
                             <w:pPr>
-                              <w:pStyle w:val="Caption"/>
+                              <w:pStyle w:val="Lgende"/>
                               <w:jc w:val="center"/>
                               <w:rPr>
                                 <w:noProof/>
@@ -4723,7 +4790,7 @@
               </wp:anchor>
             </w:drawing>
           </mc:Choice>
-          <mc:Fallback xmlns:cx="http://schemas.microsoft.com/office/drawing/2014/chartex" xmlns:cx1="http://schemas.microsoft.com/office/drawing/2015/9/8/chartex" xmlns:cx2="http://schemas.microsoft.com/office/drawing/2015/10/21/chartex" xmlns:cx3="http://schemas.microsoft.com/office/drawing/2016/5/9/chartex" xmlns:cx4="http://schemas.microsoft.com/office/drawing/2016/5/10/chartex" xmlns:cx5="http://schemas.microsoft.com/office/drawing/2016/5/11/chartex" xmlns:cx6="http://schemas.microsoft.com/office/drawing/2016/5/12/chartex" xmlns:cx7="http://schemas.microsoft.com/office/drawing/2016/5/13/chartex" xmlns:cx8="http://schemas.microsoft.com/office/drawing/2016/5/14/chartex" xmlns:aink="http://schemas.microsoft.com/office/drawing/2016/ink" xmlns:am3d="http://schemas.microsoft.com/office/drawing/2017/model3d" xmlns:w15="http://schemas.microsoft.com/office/word/2012/wordml" xmlns:w16se="http://schemas.microsoft.com/office/word/2015/wordml/symex">
+          <mc:Fallback>
             <w:pict>
               <v:shape w14:anchorId="7203A3FA" id="Zone de texte 18" o:spid="_x0000_s1027" type="#_x0000_t202" style="position:absolute;left:0;text-align:left;margin-left:108pt;margin-top:85.8pt;width:252pt;height:.05pt;z-index:251662336;visibility:visible;mso-wrap-style:square;mso-wrap-distance-left:9pt;mso-wrap-distance-top:0;mso-wrap-distance-right:9pt;mso-wrap-distance-bottom:0;mso-position-horizontal:absolute;mso-position-horizontal-relative:text;mso-position-vertical:absolute;mso-position-vertical-relative:text;v-text-anchor:top" o:gfxdata="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" stroked="f">
                 <v:textbox style="mso-fit-shape-to-text:t" inset="0,0,0,0">
@@ -5151,7 +5218,7 @@
                         <w:txbxContent>
                           <w:p>
                             <w:pPr>
-                              <w:pStyle w:val="Caption"/>
+                              <w:pStyle w:val="Lgende"/>
                               <w:jc w:val="center"/>
                               <w:rPr>
                                 <w:noProof/>
@@ -5181,7 +5248,7 @@
               </wp:anchor>
             </w:drawing>
           </mc:Choice>
-          <mc:Fallback xmlns:cx="http://schemas.microsoft.com/office/drawing/2014/chartex" xmlns:cx1="http://schemas.microsoft.com/office/drawing/2015/9/8/chartex" xmlns:cx2="http://schemas.microsoft.com/office/drawing/2015/10/21/chartex" xmlns:cx3="http://schemas.microsoft.com/office/drawing/2016/5/9/chartex" xmlns:cx4="http://schemas.microsoft.com/office/drawing/2016/5/10/chartex" xmlns:cx5="http://schemas.microsoft.com/office/drawing/2016/5/11/chartex" xmlns:cx6="http://schemas.microsoft.com/office/drawing/2016/5/12/chartex" xmlns:cx7="http://schemas.microsoft.com/office/drawing/2016/5/13/chartex" xmlns:cx8="http://schemas.microsoft.com/office/drawing/2016/5/14/chartex" xmlns:aink="http://schemas.microsoft.com/office/drawing/2016/ink" xmlns:am3d="http://schemas.microsoft.com/office/drawing/2017/model3d" xmlns:w15="http://schemas.microsoft.com/office/word/2012/wordml" xmlns:w16se="http://schemas.microsoft.com/office/word/2015/wordml/symex">
+          <mc:Fallback>
             <w:pict>
               <v:shape w14:anchorId="135B6434" id="Zone de texte 20" o:spid="_x0000_s1028" type="#_x0000_t202" style="position:absolute;margin-left:131.25pt;margin-top:26.6pt;width:205.5pt;height:.05pt;z-index:251672064;visibility:visible;mso-wrap-style:square;mso-wrap-distance-left:9pt;mso-wrap-distance-top:0;mso-wrap-distance-right:9pt;mso-wrap-distance-bottom:0;mso-position-horizontal:absolute;mso-position-horizontal-relative:text;mso-position-vertical:absolute;mso-position-vertical-relative:text;v-text-anchor:top" o:gfxdata="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" stroked="f">
                 <v:textbox style="mso-fit-shape-to-text:t" inset="0,0,0,0">
@@ -5335,7 +5402,7 @@
     </w:p>
     <w:p>
       <w:pPr>
-        <w:pStyle w:val="Caption"/>
+        <w:pStyle w:val="Lgende"/>
         <w:jc w:val="center"/>
         <w:rPr>
           <w:sz w:val="22"/>
@@ -5489,7 +5556,7 @@
     </w:p>
     <w:p>
       <w:pPr>
-        <w:pStyle w:val="Caption"/>
+        <w:pStyle w:val="Lgende"/>
         <w:jc w:val="center"/>
         <w:rPr>
           <w:sz w:val="22"/>
@@ -5615,7 +5682,7 @@
     </w:p>
     <w:p>
       <w:pPr>
-        <w:pStyle w:val="Caption"/>
+        <w:pStyle w:val="Lgende"/>
         <w:jc w:val="center"/>
         <w:rPr>
           <w:sz w:val="22"/>
@@ -5789,7 +5856,7 @@
     </w:p>
     <w:p>
       <w:pPr>
-        <w:pStyle w:val="Caption"/>
+        <w:pStyle w:val="Lgende"/>
         <w:jc w:val="center"/>
         <w:rPr>
           <w:sz w:val="22"/>
@@ -5834,7 +5901,7 @@
     </w:p>
     <w:p>
       <w:pPr>
-        <w:pStyle w:val="Heading2"/>
+        <w:pStyle w:val="Titre2"/>
         <w:rPr>
           <w:lang w:val="fr-CA"/>
         </w:rPr>
@@ -6165,7 +6232,7 @@
     </w:p>
     <w:p>
       <w:pPr>
-        <w:pStyle w:val="Heading1"/>
+        <w:pStyle w:val="Titre1"/>
         <w:ind w:left="0"/>
         <w:rPr>
           <w:lang w:val="fr-CA"/>
@@ -6174,7 +6241,7 @@
     </w:p>
     <w:p>
       <w:pPr>
-        <w:pStyle w:val="Heading1"/>
+        <w:pStyle w:val="Titre1"/>
         <w:ind w:left="0"/>
         <w:rPr>
           <w:lang w:val="fr-CA"/>
@@ -6189,7 +6256,7 @@
     </w:p>
     <w:p>
       <w:pPr>
-        <w:pStyle w:val="Heading1"/>
+        <w:pStyle w:val="Titre1"/>
         <w:ind w:left="0"/>
         <w:rPr>
           <w:lang w:val="fr-CA"/>
@@ -6258,7 +6325,7 @@
     </w:p>
     <w:tbl>
       <w:tblPr>
-        <w:tblStyle w:val="TableGrid"/>
+        <w:tblStyle w:val="Grilledutableau"/>
         <w:tblW w:w="9630" w:type="dxa"/>
         <w:tblLayout w:type="fixed"/>
         <w:tblLook w:val="04A0" w:firstRow="1" w:lastRow="0" w:firstColumn="1" w:lastColumn="0" w:noHBand="0" w:noVBand="1"/>
@@ -7336,7 +7403,7 @@
     </w:p>
     <w:tbl>
       <w:tblPr>
-        <w:tblStyle w:val="TableGrid"/>
+        <w:tblStyle w:val="Grilledutableau"/>
         <w:tblW w:w="9606" w:type="dxa"/>
         <w:tblLayout w:type="fixed"/>
         <w:tblLook w:val="04A0" w:firstRow="1" w:lastRow="0" w:firstColumn="1" w:lastColumn="0" w:noHBand="0" w:noVBand="1"/>
@@ -8680,7 +8747,7 @@
     </w:tbl>
     <w:p>
       <w:pPr>
-        <w:pStyle w:val="Heading2"/>
+        <w:pStyle w:val="Titre2"/>
         <w:rPr>
           <w:lang w:val="fr-CA"/>
         </w:rPr>
@@ -8709,7 +8776,7 @@
     </w:p>
     <w:p>
       <w:pPr>
-        <w:pStyle w:val="Heading2"/>
+        <w:pStyle w:val="Titre2"/>
         <w:rPr>
           <w:lang w:val="fr-CA"/>
         </w:rPr>
@@ -8723,7 +8790,7 @@
     </w:p>
     <w:p>
       <w:pPr>
-        <w:pStyle w:val="Heading2"/>
+        <w:pStyle w:val="Titre2"/>
         <w:rPr>
           <w:lang w:val="fr-CA"/>
         </w:rPr>
@@ -8816,7 +8883,7 @@
                         <w:txbxContent>
                           <w:p>
                             <w:pPr>
-                              <w:pStyle w:val="Caption"/>
+                              <w:pStyle w:val="Lgende"/>
                               <w:rPr>
                                 <w:noProof/>
                                 <w:lang w:val="fr-CA"/>
@@ -8900,16 +8967,12 @@
           </mc:Choice>
           <mc:Fallback>
             <w:pict>
-              <v:shapetype id="_x0000_t202" coordsize="21600,21600" o:spt="202" path="m,l,21600r21600,l21600,xe">
-                <v:stroke joinstyle="miter"/>
-                <v:path gradientshapeok="t" o:connecttype="rect"/>
-              </v:shapetype>
-              <v:shape id="Text Box 14" o:spid="_x0000_s1029" type="#_x0000_t202" style="position:absolute;left:0;text-align:left;margin-left:114pt;margin-top:325.2pt;width:420pt;height:.05pt;z-index:251675136;visibility:visible;mso-wrap-style:square;mso-width-percent:0;mso-wrap-distance-left:9pt;mso-wrap-distance-top:0;mso-wrap-distance-right:9pt;mso-wrap-distance-bottom:0;mso-position-horizontal:absolute;mso-position-horizontal-relative:text;mso-position-vertical:absolute;mso-position-vertical-relative:text;mso-width-percent:0;mso-width-relative:margin;v-text-anchor:top" o:gfxdata="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" stroked="f">
+              <v:shape w14:anchorId="51750F88" id="Text Box 14" o:spid="_x0000_s1029" type="#_x0000_t202" style="position:absolute;left:0;text-align:left;margin-left:114pt;margin-top:325.2pt;width:420pt;height:.05pt;z-index:251675136;visibility:visible;mso-wrap-style:square;mso-width-percent:0;mso-wrap-distance-left:9pt;mso-wrap-distance-top:0;mso-wrap-distance-right:9pt;mso-wrap-distance-bottom:0;mso-position-horizontal:absolute;mso-position-horizontal-relative:text;mso-position-vertical:absolute;mso-position-vertical-relative:text;mso-width-percent:0;mso-width-relative:margin;v-text-anchor:top" o:gfxdata="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" stroked="f">
                 <v:textbox style="mso-fit-shape-to-text:t" inset="0,0,0,0">
                   <w:txbxContent>
                     <w:p>
                       <w:pPr>
-                        <w:pStyle w:val="Caption"/>
+                        <w:pStyle w:val="Lgende"/>
                         <w:rPr>
                           <w:noProof/>
                           <w:lang w:val="fr-CA"/>
@@ -9140,7 +9203,7 @@
                         <w:txbxContent>
                           <w:p>
                             <w:pPr>
-                              <w:pStyle w:val="Caption"/>
+                              <w:pStyle w:val="Lgende"/>
                               <w:rPr>
                                 <w:noProof/>
                                 <w:lang w:val="fr-CA"/>
@@ -9197,12 +9260,12 @@
           </mc:Choice>
           <mc:Fallback>
             <w:pict>
-              <v:shape id="Text Box 26" o:spid="_x0000_s1030" type="#_x0000_t202" style="position:absolute;left:0;text-align:left;margin-left:114pt;margin-top:396pt;width:420pt;height:.05pt;z-index:251678208;visibility:visible;mso-wrap-style:square;mso-wrap-distance-left:9pt;mso-wrap-distance-top:0;mso-wrap-distance-right:9pt;mso-wrap-distance-bottom:0;mso-position-horizontal:absolute;mso-position-horizontal-relative:text;mso-position-vertical:absolute;mso-position-vertical-relative:text;v-text-anchor:top" o:gfxdata="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" stroked="f">
+              <v:shape w14:anchorId="391888E0" id="Text Box 26" o:spid="_x0000_s1030" type="#_x0000_t202" style="position:absolute;left:0;text-align:left;margin-left:114pt;margin-top:396pt;width:420pt;height:.05pt;z-index:251678208;visibility:visible;mso-wrap-style:square;mso-wrap-distance-left:9pt;mso-wrap-distance-top:0;mso-wrap-distance-right:9pt;mso-wrap-distance-bottom:0;mso-position-horizontal:absolute;mso-position-horizontal-relative:text;mso-position-vertical:absolute;mso-position-vertical-relative:text;v-text-anchor:top" o:gfxdata="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" stroked="f">
                 <v:textbox style="mso-fit-shape-to-text:t" inset="0,0,0,0">
                   <w:txbxContent>
                     <w:p>
                       <w:pPr>
-                        <w:pStyle w:val="Caption"/>
+                        <w:pStyle w:val="Lgende"/>
                         <w:rPr>
                           <w:noProof/>
                           <w:lang w:val="fr-CA"/>
@@ -9240,21 +9303,7 @@
                         <w:rPr>
                           <w:lang w:val="fr-CA"/>
                         </w:rPr>
-                        <w:t xml:space="preserve"> : Représentation graphique de la trajectoire de l’auto </w:t>
-                      </w:r>
-                      <w:proofErr w:type="gramStart"/>
-                      <w:r>
-                        <w:rPr>
-                          <w:lang w:val="fr-CA"/>
-                        </w:rPr>
-                        <w:t>a</w:t>
-                      </w:r>
-                      <w:proofErr w:type="gramEnd"/>
-                      <w:r>
-                        <w:rPr>
-                          <w:lang w:val="fr-CA"/>
-                        </w:rPr>
-                        <w:t xml:space="preserve"> (bleu) et de la trajectoire de l’auto b (rouge) lors du tir 2.</w:t>
+                        <w:t xml:space="preserve"> : Représentation graphique de la trajectoire de l’auto a (bleu) et de la trajectoire de l’auto b (rouge) lors du tir 2.</w:t>
                       </w:r>
                     </w:p>
                   </w:txbxContent>
@@ -9385,7 +9434,7 @@
                         <w:txbxContent>
                           <w:p>
                             <w:pPr>
-                              <w:pStyle w:val="Caption"/>
+                              <w:pStyle w:val="Lgende"/>
                               <w:rPr>
                                 <w:noProof/>
                                 <w:lang w:val="fr-CA"/>
@@ -9442,12 +9491,12 @@
           </mc:Choice>
           <mc:Fallback>
             <w:pict>
-              <v:shape id="Text Box 28" o:spid="_x0000_s1031" type="#_x0000_t202" style="position:absolute;left:0;text-align:left;margin-left:114pt;margin-top:396pt;width:420pt;height:.05pt;z-index:251681280;visibility:visible;mso-wrap-style:square;mso-wrap-distance-left:9pt;mso-wrap-distance-top:0;mso-wrap-distance-right:9pt;mso-wrap-distance-bottom:0;mso-position-horizontal:absolute;mso-position-horizontal-relative:text;mso-position-vertical:absolute;mso-position-vertical-relative:text;v-text-anchor:top" o:gfxdata="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" stroked="f">
+              <v:shape w14:anchorId="641DA4AC" id="Text Box 28" o:spid="_x0000_s1031" type="#_x0000_t202" style="position:absolute;left:0;text-align:left;margin-left:114pt;margin-top:396pt;width:420pt;height:.05pt;z-index:251681280;visibility:visible;mso-wrap-style:square;mso-wrap-distance-left:9pt;mso-wrap-distance-top:0;mso-wrap-distance-right:9pt;mso-wrap-distance-bottom:0;mso-position-horizontal:absolute;mso-position-horizontal-relative:text;mso-position-vertical:absolute;mso-position-vertical-relative:text;v-text-anchor:top" o:gfxdata="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" stroked="f">
                 <v:textbox style="mso-fit-shape-to-text:t" inset="0,0,0,0">
                   <w:txbxContent>
                     <w:p>
                       <w:pPr>
-                        <w:pStyle w:val="Caption"/>
+                        <w:pStyle w:val="Lgende"/>
                         <w:rPr>
                           <w:noProof/>
                           <w:lang w:val="fr-CA"/>
@@ -9485,21 +9534,7 @@
                         <w:rPr>
                           <w:lang w:val="fr-CA"/>
                         </w:rPr>
-                        <w:t xml:space="preserve"> : Représentation graphique de la trajectoire de l’auto </w:t>
-                      </w:r>
-                      <w:proofErr w:type="gramStart"/>
-                      <w:r>
-                        <w:rPr>
-                          <w:lang w:val="fr-CA"/>
-                        </w:rPr>
-                        <w:t>a</w:t>
-                      </w:r>
-                      <w:proofErr w:type="gramEnd"/>
-                      <w:r>
-                        <w:rPr>
-                          <w:lang w:val="fr-CA"/>
-                        </w:rPr>
-                        <w:t xml:space="preserve"> (bleu) et de la trajectoire de l’auto b (rouge) lors du tir 3.</w:t>
+                        <w:t xml:space="preserve"> : Représentation graphique de la trajectoire de l’auto a (bleu) et de la trajectoire de l’auto b (rouge) lors du tir 3.</w:t>
                       </w:r>
                     </w:p>
                   </w:txbxContent>
@@ -9630,7 +9665,7 @@
                         <w:txbxContent>
                           <w:p>
                             <w:pPr>
-                              <w:pStyle w:val="Caption"/>
+                              <w:pStyle w:val="Lgende"/>
                               <w:rPr>
                                 <w:noProof/>
                                 <w:lang w:val="fr-CA"/>
@@ -9687,12 +9722,12 @@
           </mc:Choice>
           <mc:Fallback>
             <w:pict>
-              <v:shape id="Text Box 30" o:spid="_x0000_s1032" type="#_x0000_t202" style="position:absolute;left:0;text-align:left;margin-left:114pt;margin-top:396pt;width:420pt;height:.05pt;z-index:251684352;visibility:visible;mso-wrap-style:square;mso-wrap-distance-left:9pt;mso-wrap-distance-top:0;mso-wrap-distance-right:9pt;mso-wrap-distance-bottom:0;mso-position-horizontal:absolute;mso-position-horizontal-relative:text;mso-position-vertical:absolute;mso-position-vertical-relative:text;v-text-anchor:top" o:gfxdata="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" stroked="f">
+              <v:shape w14:anchorId="3EB8A11B" id="Text Box 30" o:spid="_x0000_s1032" type="#_x0000_t202" style="position:absolute;left:0;text-align:left;margin-left:114pt;margin-top:396pt;width:420pt;height:.05pt;z-index:251684352;visibility:visible;mso-wrap-style:square;mso-wrap-distance-left:9pt;mso-wrap-distance-top:0;mso-wrap-distance-right:9pt;mso-wrap-distance-bottom:0;mso-position-horizontal:absolute;mso-position-horizontal-relative:text;mso-position-vertical:absolute;mso-position-vertical-relative:text;v-text-anchor:top" o:gfxdata="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" stroked="f">
                 <v:textbox style="mso-fit-shape-to-text:t" inset="0,0,0,0">
                   <w:txbxContent>
                     <w:p>
                       <w:pPr>
-                        <w:pStyle w:val="Caption"/>
+                        <w:pStyle w:val="Lgende"/>
                         <w:rPr>
                           <w:noProof/>
                           <w:lang w:val="fr-CA"/>
@@ -9730,21 +9765,7 @@
                         <w:rPr>
                           <w:lang w:val="fr-CA"/>
                         </w:rPr>
-                        <w:t xml:space="preserve"> : Représentation graphique de la trajectoire de l’auto </w:t>
-                      </w:r>
-                      <w:proofErr w:type="gramStart"/>
-                      <w:r>
-                        <w:rPr>
-                          <w:lang w:val="fr-CA"/>
-                        </w:rPr>
-                        <w:t>a</w:t>
-                      </w:r>
-                      <w:proofErr w:type="gramEnd"/>
-                      <w:r>
-                        <w:rPr>
-                          <w:lang w:val="fr-CA"/>
-                        </w:rPr>
-                        <w:t xml:space="preserve"> (bleu) et de la trajectoire de l’auto b (rouge) lors du tir 4.</w:t>
+                        <w:t xml:space="preserve"> : Représentation graphique de la trajectoire de l’auto a (bleu) et de la trajectoire de l’auto b (rouge) lors du tir 4.</w:t>
                       </w:r>
                     </w:p>
                   </w:txbxContent>
@@ -9875,7 +9896,7 @@
                         <w:txbxContent>
                           <w:p>
                             <w:pPr>
-                              <w:pStyle w:val="Caption"/>
+                              <w:pStyle w:val="Lgende"/>
                               <w:rPr>
                                 <w:noProof/>
                                 <w:lang w:val="fr-CA"/>
@@ -9932,12 +9953,12 @@
           </mc:Choice>
           <mc:Fallback>
             <w:pict>
-              <v:shape id="Text Box 8" o:spid="_x0000_s1033" type="#_x0000_t202" style="position:absolute;left:0;text-align:left;margin-left:114pt;margin-top:396pt;width:420pt;height:.05pt;z-index:251687424;visibility:visible;mso-wrap-style:square;mso-wrap-distance-left:9pt;mso-wrap-distance-top:0;mso-wrap-distance-right:9pt;mso-wrap-distance-bottom:0;mso-position-horizontal:absolute;mso-position-horizontal-relative:text;mso-position-vertical:absolute;mso-position-vertical-relative:text;v-text-anchor:top" o:gfxdata="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" stroked="f">
+              <v:shape w14:anchorId="4478C172" id="Text Box 8" o:spid="_x0000_s1033" type="#_x0000_t202" style="position:absolute;left:0;text-align:left;margin-left:114pt;margin-top:396pt;width:420pt;height:.05pt;z-index:251687424;visibility:visible;mso-wrap-style:square;mso-wrap-distance-left:9pt;mso-wrap-distance-top:0;mso-wrap-distance-right:9pt;mso-wrap-distance-bottom:0;mso-position-horizontal:absolute;mso-position-horizontal-relative:text;mso-position-vertical:absolute;mso-position-vertical-relative:text;v-text-anchor:top" o:gfxdata="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" stroked="f">
                 <v:textbox style="mso-fit-shape-to-text:t" inset="0,0,0,0">
                   <w:txbxContent>
                     <w:p>
                       <w:pPr>
-                        <w:pStyle w:val="Caption"/>
+                        <w:pStyle w:val="Lgende"/>
                         <w:rPr>
                           <w:noProof/>
                           <w:lang w:val="fr-CA"/>
@@ -9975,21 +9996,7 @@
                         <w:rPr>
                           <w:lang w:val="fr-CA"/>
                         </w:rPr>
-                        <w:t xml:space="preserve"> : Représentation graphique de la trajectoire de l’auto </w:t>
-                      </w:r>
-                      <w:proofErr w:type="gramStart"/>
-                      <w:r>
-                        <w:rPr>
-                          <w:lang w:val="fr-CA"/>
-                        </w:rPr>
-                        <w:t>a</w:t>
-                      </w:r>
-                      <w:proofErr w:type="gramEnd"/>
-                      <w:r>
-                        <w:rPr>
-                          <w:lang w:val="fr-CA"/>
-                        </w:rPr>
-                        <w:t xml:space="preserve"> (bleu) et de la trajectoire de l’auto b (rouge) lors du tir 5.</w:t>
+                        <w:t xml:space="preserve"> : Représentation graphique de la trajectoire de l’auto a (bleu) et de la trajectoire de l’auto b (rouge) lors du tir 5.</w:t>
                       </w:r>
                     </w:p>
                   </w:txbxContent>
@@ -10120,7 +10127,7 @@
                         <w:txbxContent>
                           <w:p>
                             <w:pPr>
-                              <w:pStyle w:val="Caption"/>
+                              <w:pStyle w:val="Lgende"/>
                               <w:rPr>
                                 <w:noProof/>
                                 <w:lang w:val="fr-CA"/>
@@ -10177,12 +10184,12 @@
           </mc:Choice>
           <mc:Fallback>
             <w:pict>
-              <v:shape id="Text Box 10" o:spid="_x0000_s1034" type="#_x0000_t202" style="position:absolute;left:0;text-align:left;margin-left:114pt;margin-top:396pt;width:420pt;height:.05pt;z-index:251690496;visibility:visible;mso-wrap-style:square;mso-wrap-distance-left:9pt;mso-wrap-distance-top:0;mso-wrap-distance-right:9pt;mso-wrap-distance-bottom:0;mso-position-horizontal:absolute;mso-position-horizontal-relative:text;mso-position-vertical:absolute;mso-position-vertical-relative:text;v-text-anchor:top" o:gfxdata="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" stroked="f">
+              <v:shape w14:anchorId="297FB9A7" id="Text Box 10" o:spid="_x0000_s1034" type="#_x0000_t202" style="position:absolute;left:0;text-align:left;margin-left:114pt;margin-top:396pt;width:420pt;height:.05pt;z-index:251690496;visibility:visible;mso-wrap-style:square;mso-wrap-distance-left:9pt;mso-wrap-distance-top:0;mso-wrap-distance-right:9pt;mso-wrap-distance-bottom:0;mso-position-horizontal:absolute;mso-position-horizontal-relative:text;mso-position-vertical:absolute;mso-position-vertical-relative:text;v-text-anchor:top" o:gfxdata="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" stroked="f">
                 <v:textbox style="mso-fit-shape-to-text:t" inset="0,0,0,0">
                   <w:txbxContent>
                     <w:p>
                       <w:pPr>
-                        <w:pStyle w:val="Caption"/>
+                        <w:pStyle w:val="Lgende"/>
                         <w:rPr>
                           <w:noProof/>
                           <w:lang w:val="fr-CA"/>
@@ -10220,21 +10227,7 @@
                         <w:rPr>
                           <w:lang w:val="fr-CA"/>
                         </w:rPr>
-                        <w:t xml:space="preserve"> : Représentation graphique de la trajectoire de l’auto </w:t>
-                      </w:r>
-                      <w:proofErr w:type="gramStart"/>
-                      <w:r>
-                        <w:rPr>
-                          <w:lang w:val="fr-CA"/>
-                        </w:rPr>
-                        <w:t>a</w:t>
-                      </w:r>
-                      <w:proofErr w:type="gramEnd"/>
-                      <w:r>
-                        <w:rPr>
-                          <w:lang w:val="fr-CA"/>
-                        </w:rPr>
-                        <w:t xml:space="preserve"> (bleu) et de la trajectoire de l’auto b (rouge) lors du tir 6.</w:t>
+                        <w:t xml:space="preserve"> : Représentation graphique de la trajectoire de l’auto a (bleu) et de la trajectoire de l’auto b (rouge) lors du tir 6.</w:t>
                       </w:r>
                     </w:p>
                   </w:txbxContent>
@@ -10309,7 +10302,7 @@
     </w:p>
     <w:p>
       <w:pPr>
-        <w:pStyle w:val="Heading2"/>
+        <w:pStyle w:val="Titre2"/>
         <w:rPr>
           <w:lang w:val="fr-CA"/>
         </w:rPr>
@@ -10381,7 +10374,7 @@
     </w:p>
     <w:p>
       <w:pPr>
-        <w:pStyle w:val="Heading2"/>
+        <w:pStyle w:val="Titre2"/>
         <w:rPr>
           <w:lang w:val="fr-CA"/>
         </w:rPr>
@@ -10454,7 +10447,7 @@
     </w:p>
     <w:p>
       <w:pPr>
-        <w:pStyle w:val="Heading2"/>
+        <w:pStyle w:val="Titre2"/>
         <w:rPr>
           <w:lang w:val="fr-CA"/>
         </w:rPr>
@@ -10521,7 +10514,7 @@
     </w:p>
     <w:p>
       <w:pPr>
-        <w:pStyle w:val="Heading2"/>
+        <w:pStyle w:val="Titre2"/>
         <w:rPr>
           <w:lang w:val="fr-CA"/>
         </w:rPr>
@@ -10622,7 +10615,7 @@
     </w:p>
     <w:p>
       <w:pPr>
-        <w:pStyle w:val="Heading2"/>
+        <w:pStyle w:val="Titre2"/>
         <w:rPr>
           <w:lang w:val="fr-CA"/>
         </w:rPr>
@@ -10692,7 +10685,7 @@
     </w:p>
     <w:p>
       <w:pPr>
-        <w:pStyle w:val="Heading2"/>
+        <w:pStyle w:val="Titre2"/>
         <w:rPr>
           <w:lang w:val="fr-CA"/>
         </w:rPr>
@@ -10808,7 +10801,7 @@
     </w:p>
     <w:p>
       <w:pPr>
-        <w:pStyle w:val="Heading2"/>
+        <w:pStyle w:val="Titre2"/>
         <w:rPr>
           <w:lang w:val="fr-CA"/>
         </w:rPr>
@@ -10928,7 +10921,7 @@
     </w:p>
     <w:p>
       <w:pPr>
-        <w:pStyle w:val="Heading1"/>
+        <w:pStyle w:val="Titre1"/>
         <w:ind w:hanging="650"/>
         <w:rPr>
           <w:lang w:val="fr-CA"/>
@@ -11181,7 +11174,7 @@
 </file>
 
 <file path=word/endnotes.xml><?xml version="1.0" encoding="utf-8"?>
-<w:endnotes xmlns:wpc="http://schemas.microsoft.com/office/word/2010/wordprocessingCanvas" xmlns:mc="http://schemas.openxmlformats.org/markup-compatibility/2006" xmlns:o="urn:schemas-microsoft-com:office:office" xmlns:r="http://schemas.openxmlformats.org/officeDocument/2006/relationships" xmlns:m="http://schemas.openxmlformats.org/officeDocument/2006/math" xmlns:v="urn:schemas-microsoft-com:vml" xmlns:wp14="http://schemas.microsoft.com/office/word/2010/wordprocessingDrawing" xmlns:wp="http://schemas.openxmlformats.org/drawingml/2006/wordprocessingDrawing" xmlns:w10="urn:schemas-microsoft-com:office:word" xmlns:w="http://schemas.openxmlformats.org/wordprocessingml/2006/main" xmlns:w14="http://schemas.microsoft.com/office/word/2010/wordml" xmlns:wpg="http://schemas.microsoft.com/office/word/2010/wordprocessingGroup" xmlns:wpi="http://schemas.microsoft.com/office/word/2010/wordprocessingInk" xmlns:wne="http://schemas.microsoft.com/office/word/2006/wordml" xmlns:wps="http://schemas.microsoft.com/office/word/2010/wordprocessingShape" mc:Ignorable="w14 wp14">
+<w:endnotes xmlns:wpc="http://schemas.microsoft.com/office/word/2010/wordprocessingCanvas" xmlns:cx="http://schemas.microsoft.com/office/drawing/2014/chartex" xmlns:cx1="http://schemas.microsoft.com/office/drawing/2015/9/8/chartex" xmlns:cx2="http://schemas.microsoft.com/office/drawing/2015/10/21/chartex" xmlns:cx3="http://schemas.microsoft.com/office/drawing/2016/5/9/chartex" xmlns:cx4="http://schemas.microsoft.com/office/drawing/2016/5/10/chartex" xmlns:cx5="http://schemas.microsoft.com/office/drawing/2016/5/11/chartex" xmlns:cx6="http://schemas.microsoft.com/office/drawing/2016/5/12/chartex" xmlns:cx7="http://schemas.microsoft.com/office/drawing/2016/5/13/chartex" xmlns:cx8="http://schemas.microsoft.com/office/drawing/2016/5/14/chartex" xmlns:mc="http://schemas.openxmlformats.org/markup-compatibility/2006" xmlns:aink="http://schemas.microsoft.com/office/drawing/2016/ink" xmlns:am3d="http://schemas.microsoft.com/office/drawing/2017/model3d" xmlns:o="urn:schemas-microsoft-com:office:office" xmlns:r="http://schemas.openxmlformats.org/officeDocument/2006/relationships" xmlns:m="http://schemas.openxmlformats.org/officeDocument/2006/math" xmlns:v="urn:schemas-microsoft-com:vml" xmlns:wp14="http://schemas.microsoft.com/office/word/2010/wordprocessingDrawing" xmlns:wp="http://schemas.openxmlformats.org/drawingml/2006/wordprocessingDrawing" xmlns:w10="urn:schemas-microsoft-com:office:word" xmlns:w="http://schemas.openxmlformats.org/wordprocessingml/2006/main" xmlns:w14="http://schemas.microsoft.com/office/word/2010/wordml" xmlns:w15="http://schemas.microsoft.com/office/word/2012/wordml" xmlns:w16cid="http://schemas.microsoft.com/office/word/2016/wordml/cid" xmlns:w16se="http://schemas.microsoft.com/office/word/2015/wordml/symex" xmlns:wpg="http://schemas.microsoft.com/office/word/2010/wordprocessingGroup" xmlns:wpi="http://schemas.microsoft.com/office/word/2010/wordprocessingInk" xmlns:wne="http://schemas.microsoft.com/office/word/2006/wordml" xmlns:wps="http://schemas.microsoft.com/office/word/2010/wordprocessingShape" mc:Ignorable="w14 w15 w16se w16cid wp14">
   <w:endnote w:type="separator" w:id="-1">
     <w:p>
       <w:pPr>
@@ -11206,37 +11199,37 @@
 </file>
 
 <file path=word/footer1.xml><?xml version="1.0" encoding="utf-8"?>
-<w:ftr xmlns:wpc="http://schemas.microsoft.com/office/word/2010/wordprocessingCanvas" xmlns:mc="http://schemas.openxmlformats.org/markup-compatibility/2006" xmlns:o="urn:schemas-microsoft-com:office:office" xmlns:r="http://schemas.openxmlformats.org/officeDocument/2006/relationships" xmlns:m="http://schemas.openxmlformats.org/officeDocument/2006/math" xmlns:v="urn:schemas-microsoft-com:vml" xmlns:wp14="http://schemas.microsoft.com/office/word/2010/wordprocessingDrawing" xmlns:wp="http://schemas.openxmlformats.org/drawingml/2006/wordprocessingDrawing" xmlns:w10="urn:schemas-microsoft-com:office:word" xmlns:w="http://schemas.openxmlformats.org/wordprocessingml/2006/main" xmlns:w14="http://schemas.microsoft.com/office/word/2010/wordml" xmlns:wpg="http://schemas.microsoft.com/office/word/2010/wordprocessingGroup" xmlns:wpi="http://schemas.microsoft.com/office/word/2010/wordprocessingInk" xmlns:wne="http://schemas.microsoft.com/office/word/2006/wordml" xmlns:wps="http://schemas.microsoft.com/office/word/2010/wordprocessingShape" mc:Ignorable="w14 wp14">
+<w:ftr xmlns:wpc="http://schemas.microsoft.com/office/word/2010/wordprocessingCanvas" xmlns:cx="http://schemas.microsoft.com/office/drawing/2014/chartex" xmlns:cx1="http://schemas.microsoft.com/office/drawing/2015/9/8/chartex" xmlns:cx2="http://schemas.microsoft.com/office/drawing/2015/10/21/chartex" xmlns:cx3="http://schemas.microsoft.com/office/drawing/2016/5/9/chartex" xmlns:cx4="http://schemas.microsoft.com/office/drawing/2016/5/10/chartex" xmlns:cx5="http://schemas.microsoft.com/office/drawing/2016/5/11/chartex" xmlns:cx6="http://schemas.microsoft.com/office/drawing/2016/5/12/chartex" xmlns:cx7="http://schemas.microsoft.com/office/drawing/2016/5/13/chartex" xmlns:cx8="http://schemas.microsoft.com/office/drawing/2016/5/14/chartex" xmlns:mc="http://schemas.openxmlformats.org/markup-compatibility/2006" xmlns:aink="http://schemas.microsoft.com/office/drawing/2016/ink" xmlns:am3d="http://schemas.microsoft.com/office/drawing/2017/model3d" xmlns:o="urn:schemas-microsoft-com:office:office" xmlns:r="http://schemas.openxmlformats.org/officeDocument/2006/relationships" xmlns:m="http://schemas.openxmlformats.org/officeDocument/2006/math" xmlns:v="urn:schemas-microsoft-com:vml" xmlns:wp14="http://schemas.microsoft.com/office/word/2010/wordprocessingDrawing" xmlns:wp="http://schemas.openxmlformats.org/drawingml/2006/wordprocessingDrawing" xmlns:w10="urn:schemas-microsoft-com:office:word" xmlns:w="http://schemas.openxmlformats.org/wordprocessingml/2006/main" xmlns:w14="http://schemas.microsoft.com/office/word/2010/wordml" xmlns:w15="http://schemas.microsoft.com/office/word/2012/wordml" xmlns:w16cid="http://schemas.microsoft.com/office/word/2016/wordml/cid" xmlns:w16se="http://schemas.microsoft.com/office/word/2015/wordml/symex" xmlns:wpg="http://schemas.microsoft.com/office/word/2010/wordprocessingGroup" xmlns:wpi="http://schemas.microsoft.com/office/word/2010/wordprocessingInk" xmlns:wne="http://schemas.microsoft.com/office/word/2006/wordml" xmlns:wps="http://schemas.microsoft.com/office/word/2010/wordprocessingShape" mc:Ignorable="w14 w15 w16se w16cid wp14">
   <w:p>
     <w:pPr>
-      <w:pStyle w:val="Footer"/>
+      <w:pStyle w:val="Pieddepage"/>
     </w:pPr>
   </w:p>
 </w:ftr>
 </file>
 
 <file path=word/footer2.xml><?xml version="1.0" encoding="utf-8"?>
-<w:ftr xmlns:wpc="http://schemas.microsoft.com/office/word/2010/wordprocessingCanvas" xmlns:mc="http://schemas.openxmlformats.org/markup-compatibility/2006" xmlns:o="urn:schemas-microsoft-com:office:office" xmlns:r="http://schemas.openxmlformats.org/officeDocument/2006/relationships" xmlns:m="http://schemas.openxmlformats.org/officeDocument/2006/math" xmlns:v="urn:schemas-microsoft-com:vml" xmlns:wp14="http://schemas.microsoft.com/office/word/2010/wordprocessingDrawing" xmlns:wp="http://schemas.openxmlformats.org/drawingml/2006/wordprocessingDrawing" xmlns:w10="urn:schemas-microsoft-com:office:word" xmlns:w="http://schemas.openxmlformats.org/wordprocessingml/2006/main" xmlns:w14="http://schemas.microsoft.com/office/word/2010/wordml" xmlns:wpg="http://schemas.microsoft.com/office/word/2010/wordprocessingGroup" xmlns:wpi="http://schemas.microsoft.com/office/word/2010/wordprocessingInk" xmlns:wne="http://schemas.microsoft.com/office/word/2006/wordml" xmlns:wps="http://schemas.microsoft.com/office/word/2010/wordprocessingShape" mc:Ignorable="w14 wp14">
+<w:ftr xmlns:wpc="http://schemas.microsoft.com/office/word/2010/wordprocessingCanvas" xmlns:cx="http://schemas.microsoft.com/office/drawing/2014/chartex" xmlns:cx1="http://schemas.microsoft.com/office/drawing/2015/9/8/chartex" xmlns:cx2="http://schemas.microsoft.com/office/drawing/2015/10/21/chartex" xmlns:cx3="http://schemas.microsoft.com/office/drawing/2016/5/9/chartex" xmlns:cx4="http://schemas.microsoft.com/office/drawing/2016/5/10/chartex" xmlns:cx5="http://schemas.microsoft.com/office/drawing/2016/5/11/chartex" xmlns:cx6="http://schemas.microsoft.com/office/drawing/2016/5/12/chartex" xmlns:cx7="http://schemas.microsoft.com/office/drawing/2016/5/13/chartex" xmlns:cx8="http://schemas.microsoft.com/office/drawing/2016/5/14/chartex" xmlns:mc="http://schemas.openxmlformats.org/markup-compatibility/2006" xmlns:aink="http://schemas.microsoft.com/office/drawing/2016/ink" xmlns:am3d="http://schemas.microsoft.com/office/drawing/2017/model3d" xmlns:o="urn:schemas-microsoft-com:office:office" xmlns:r="http://schemas.openxmlformats.org/officeDocument/2006/relationships" xmlns:m="http://schemas.openxmlformats.org/officeDocument/2006/math" xmlns:v="urn:schemas-microsoft-com:vml" xmlns:wp14="http://schemas.microsoft.com/office/word/2010/wordprocessingDrawing" xmlns:wp="http://schemas.openxmlformats.org/drawingml/2006/wordprocessingDrawing" xmlns:w10="urn:schemas-microsoft-com:office:word" xmlns:w="http://schemas.openxmlformats.org/wordprocessingml/2006/main" xmlns:w14="http://schemas.microsoft.com/office/word/2010/wordml" xmlns:w15="http://schemas.microsoft.com/office/word/2012/wordml" xmlns:w16cid="http://schemas.microsoft.com/office/word/2016/wordml/cid" xmlns:w16se="http://schemas.microsoft.com/office/word/2015/wordml/symex" xmlns:wpg="http://schemas.microsoft.com/office/word/2010/wordprocessingGroup" xmlns:wpi="http://schemas.microsoft.com/office/word/2010/wordprocessingInk" xmlns:wne="http://schemas.microsoft.com/office/word/2006/wordml" xmlns:wps="http://schemas.microsoft.com/office/word/2010/wordprocessingShape" mc:Ignorable="w14 w15 w16se w16cid wp14">
   <w:p>
     <w:pPr>
-      <w:pStyle w:val="Footer"/>
+      <w:pStyle w:val="Pieddepage"/>
     </w:pPr>
   </w:p>
 </w:ftr>
 </file>
 
 <file path=word/footer3.xml><?xml version="1.0" encoding="utf-8"?>
-<w:ftr xmlns:wpc="http://schemas.microsoft.com/office/word/2010/wordprocessingCanvas" xmlns:mc="http://schemas.openxmlformats.org/markup-compatibility/2006" xmlns:o="urn:schemas-microsoft-com:office:office" xmlns:r="http://schemas.openxmlformats.org/officeDocument/2006/relationships" xmlns:m="http://schemas.openxmlformats.org/officeDocument/2006/math" xmlns:v="urn:schemas-microsoft-com:vml" xmlns:wp14="http://schemas.microsoft.com/office/word/2010/wordprocessingDrawing" xmlns:wp="http://schemas.openxmlformats.org/drawingml/2006/wordprocessingDrawing" xmlns:w10="urn:schemas-microsoft-com:office:word" xmlns:w="http://schemas.openxmlformats.org/wordprocessingml/2006/main" xmlns:w14="http://schemas.microsoft.com/office/word/2010/wordml" xmlns:wpg="http://schemas.microsoft.com/office/word/2010/wordprocessingGroup" xmlns:wpi="http://schemas.microsoft.com/office/word/2010/wordprocessingInk" xmlns:wne="http://schemas.microsoft.com/office/word/2006/wordml" xmlns:wps="http://schemas.microsoft.com/office/word/2010/wordprocessingShape" mc:Ignorable="w14 wp14">
+<w:ftr xmlns:wpc="http://schemas.microsoft.com/office/word/2010/wordprocessingCanvas" xmlns:cx="http://schemas.microsoft.com/office/drawing/2014/chartex" xmlns:cx1="http://schemas.microsoft.com/office/drawing/2015/9/8/chartex" xmlns:cx2="http://schemas.microsoft.com/office/drawing/2015/10/21/chartex" xmlns:cx3="http://schemas.microsoft.com/office/drawing/2016/5/9/chartex" xmlns:cx4="http://schemas.microsoft.com/office/drawing/2016/5/10/chartex" xmlns:cx5="http://schemas.microsoft.com/office/drawing/2016/5/11/chartex" xmlns:cx6="http://schemas.microsoft.com/office/drawing/2016/5/12/chartex" xmlns:cx7="http://schemas.microsoft.com/office/drawing/2016/5/13/chartex" xmlns:cx8="http://schemas.microsoft.com/office/drawing/2016/5/14/chartex" xmlns:mc="http://schemas.openxmlformats.org/markup-compatibility/2006" xmlns:aink="http://schemas.microsoft.com/office/drawing/2016/ink" xmlns:am3d="http://schemas.microsoft.com/office/drawing/2017/model3d" xmlns:o="urn:schemas-microsoft-com:office:office" xmlns:r="http://schemas.openxmlformats.org/officeDocument/2006/relationships" xmlns:m="http://schemas.openxmlformats.org/officeDocument/2006/math" xmlns:v="urn:schemas-microsoft-com:vml" xmlns:wp14="http://schemas.microsoft.com/office/word/2010/wordprocessingDrawing" xmlns:wp="http://schemas.openxmlformats.org/drawingml/2006/wordprocessingDrawing" xmlns:w10="urn:schemas-microsoft-com:office:word" xmlns:w="http://schemas.openxmlformats.org/wordprocessingml/2006/main" xmlns:w14="http://schemas.microsoft.com/office/word/2010/wordml" xmlns:w15="http://schemas.microsoft.com/office/word/2012/wordml" xmlns:w16cid="http://schemas.microsoft.com/office/word/2016/wordml/cid" xmlns:w16se="http://schemas.microsoft.com/office/word/2015/wordml/symex" xmlns:wpg="http://schemas.microsoft.com/office/word/2010/wordprocessingGroup" xmlns:wpi="http://schemas.microsoft.com/office/word/2010/wordprocessingInk" xmlns:wne="http://schemas.microsoft.com/office/word/2006/wordml" xmlns:wps="http://schemas.microsoft.com/office/word/2010/wordprocessingShape" mc:Ignorable="w14 w15 w16se w16cid wp14">
   <w:p>
     <w:pPr>
-      <w:pStyle w:val="Footer"/>
+      <w:pStyle w:val="Pieddepage"/>
     </w:pPr>
   </w:p>
 </w:ftr>
 </file>
 
 <file path=word/footer4.xml><?xml version="1.0" encoding="utf-8"?>
-<w:ftr xmlns:wpc="http://schemas.microsoft.com/office/word/2010/wordprocessingCanvas" xmlns:mc="http://schemas.openxmlformats.org/markup-compatibility/2006" xmlns:o="urn:schemas-microsoft-com:office:office" xmlns:r="http://schemas.openxmlformats.org/officeDocument/2006/relationships" xmlns:m="http://schemas.openxmlformats.org/officeDocument/2006/math" xmlns:v="urn:schemas-microsoft-com:vml" xmlns:wp14="http://schemas.microsoft.com/office/word/2010/wordprocessingDrawing" xmlns:wp="http://schemas.openxmlformats.org/drawingml/2006/wordprocessingDrawing" xmlns:w10="urn:schemas-microsoft-com:office:word" xmlns:w="http://schemas.openxmlformats.org/wordprocessingml/2006/main" xmlns:w14="http://schemas.microsoft.com/office/word/2010/wordml" xmlns:wpg="http://schemas.microsoft.com/office/word/2010/wordprocessingGroup" xmlns:wpi="http://schemas.microsoft.com/office/word/2010/wordprocessingInk" xmlns:wne="http://schemas.microsoft.com/office/word/2006/wordml" xmlns:wps="http://schemas.microsoft.com/office/word/2010/wordprocessingShape" mc:Ignorable="w14 wp14">
+<w:ftr xmlns:wpc="http://schemas.microsoft.com/office/word/2010/wordprocessingCanvas" xmlns:cx="http://schemas.microsoft.com/office/drawing/2014/chartex" xmlns:cx1="http://schemas.microsoft.com/office/drawing/2015/9/8/chartex" xmlns:cx2="http://schemas.microsoft.com/office/drawing/2015/10/21/chartex" xmlns:cx3="http://schemas.microsoft.com/office/drawing/2016/5/9/chartex" xmlns:cx4="http://schemas.microsoft.com/office/drawing/2016/5/10/chartex" xmlns:cx5="http://schemas.microsoft.com/office/drawing/2016/5/11/chartex" xmlns:cx6="http://schemas.microsoft.com/office/drawing/2016/5/12/chartex" xmlns:cx7="http://schemas.microsoft.com/office/drawing/2016/5/13/chartex" xmlns:cx8="http://schemas.microsoft.com/office/drawing/2016/5/14/chartex" xmlns:mc="http://schemas.openxmlformats.org/markup-compatibility/2006" xmlns:aink="http://schemas.microsoft.com/office/drawing/2016/ink" xmlns:am3d="http://schemas.microsoft.com/office/drawing/2017/model3d" xmlns:o="urn:schemas-microsoft-com:office:office" xmlns:r="http://schemas.openxmlformats.org/officeDocument/2006/relationships" xmlns:m="http://schemas.openxmlformats.org/officeDocument/2006/math" xmlns:v="urn:schemas-microsoft-com:vml" xmlns:wp14="http://schemas.microsoft.com/office/word/2010/wordprocessingDrawing" xmlns:wp="http://schemas.openxmlformats.org/drawingml/2006/wordprocessingDrawing" xmlns:w10="urn:schemas-microsoft-com:office:word" xmlns:w="http://schemas.openxmlformats.org/wordprocessingml/2006/main" xmlns:w14="http://schemas.microsoft.com/office/word/2010/wordml" xmlns:w15="http://schemas.microsoft.com/office/word/2012/wordml" xmlns:w16cid="http://schemas.microsoft.com/office/word/2016/wordml/cid" xmlns:w16se="http://schemas.microsoft.com/office/word/2015/wordml/symex" xmlns:wpg="http://schemas.microsoft.com/office/word/2010/wordprocessingGroup" xmlns:wpi="http://schemas.microsoft.com/office/word/2010/wordprocessingInk" xmlns:wne="http://schemas.microsoft.com/office/word/2006/wordml" xmlns:wps="http://schemas.microsoft.com/office/word/2010/wordprocessingShape" mc:Ignorable="w14 w15 w16se w16cid wp14">
   <w:sdt>
     <w:sdtPr>
       <w:id w:val="781839963"/>
@@ -11249,7 +11242,7 @@
     <w:sdtContent>
       <w:p>
         <w:pPr>
-          <w:pStyle w:val="Footer"/>
+          <w:pStyle w:val="Pieddepage"/>
         </w:pPr>
         <w:r>
           <w:rPr>
@@ -11335,7 +11328,7 @@
                                   <w:noProof/>
                                   <w:color w:val="C0504D" w:themeColor="accent2"/>
                                 </w:rPr>
-                                <w:t>1</w:t>
+                                <w:t>20</w:t>
                               </w:r>
                               <w:r>
                                 <w:rPr>
@@ -11364,7 +11357,7 @@
             </mc:Choice>
             <mc:Fallback>
               <w:pict>
-                <v:rect id="Rectangle 650" o:spid="_x0000_s1035" style="position:absolute;left:0;text-align:left;margin-left:0;margin-top:0;width:44.55pt;height:15.1pt;rotation:180;flip:x;z-index:251659264;visibility:visible;mso-wrap-style:square;mso-width-percent:0;mso-height-percent:0;mso-wrap-distance-left:9pt;mso-wrap-distance-top:0;mso-wrap-distance-right:9pt;mso-wrap-distance-bottom:0;mso-position-horizontal:center;mso-position-horizontal-relative:right-margin-area;mso-position-vertical:center;mso-position-vertical-relative:bottom-margin-area;mso-width-percent:0;mso-height-percent:0;mso-width-relative:page;mso-height-relative:bottom-margin-area;v-text-anchor:top" o:gfxdata="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" filled="f" fillcolor="#c0504d" stroked="f" strokecolor="#5c83b4" strokeweight="2.25pt">
+                <v:rect w14:anchorId="295F7B99" id="Rectangle 650" o:spid="_x0000_s1035" style="position:absolute;left:0;text-align:left;margin-left:0;margin-top:0;width:44.55pt;height:15.1pt;rotation:180;flip:x;z-index:251659264;visibility:visible;mso-wrap-style:square;mso-width-percent:0;mso-height-percent:0;mso-wrap-distance-left:9pt;mso-wrap-distance-top:0;mso-wrap-distance-right:9pt;mso-wrap-distance-bottom:0;mso-position-horizontal:center;mso-position-horizontal-relative:right-margin-area;mso-position-vertical:center;mso-position-vertical-relative:bottom-margin-area;mso-width-percent:0;mso-height-percent:0;mso-width-relative:page;mso-height-relative:bottom-margin-area;v-text-anchor:top" o:gfxdata="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" filled="f" fillcolor="#c0504d" stroked="f" strokecolor="#5c83b4" strokeweight="2.25pt">
                   <v:textbox inset=",0,,0">
                     <w:txbxContent>
                       <w:p>
@@ -11391,7 +11384,7 @@
                             <w:noProof/>
                             <w:color w:val="C0504D" w:themeColor="accent2"/>
                           </w:rPr>
-                          <w:t>1</w:t>
+                          <w:t>20</w:t>
                         </w:r>
                         <w:r>
                           <w:rPr>
@@ -11416,7 +11409,7 @@
 </file>
 
 <file path=word/footnotes.xml><?xml version="1.0" encoding="utf-8"?>
-<w:footnotes xmlns:wpc="http://schemas.microsoft.com/office/word/2010/wordprocessingCanvas" xmlns:mc="http://schemas.openxmlformats.org/markup-compatibility/2006" xmlns:o="urn:schemas-microsoft-com:office:office" xmlns:r="http://schemas.openxmlformats.org/officeDocument/2006/relationships" xmlns:m="http://schemas.openxmlformats.org/officeDocument/2006/math" xmlns:v="urn:schemas-microsoft-com:vml" xmlns:wp14="http://schemas.microsoft.com/office/word/2010/wordprocessingDrawing" xmlns:wp="http://schemas.openxmlformats.org/drawingml/2006/wordprocessingDrawing" xmlns:w10="urn:schemas-microsoft-com:office:word" xmlns:w="http://schemas.openxmlformats.org/wordprocessingml/2006/main" xmlns:w14="http://schemas.microsoft.com/office/word/2010/wordml" xmlns:wpg="http://schemas.microsoft.com/office/word/2010/wordprocessingGroup" xmlns:wpi="http://schemas.microsoft.com/office/word/2010/wordprocessingInk" xmlns:wne="http://schemas.microsoft.com/office/word/2006/wordml" xmlns:wps="http://schemas.microsoft.com/office/word/2010/wordprocessingShape" mc:Ignorable="w14 wp14">
+<w:footnotes xmlns:wpc="http://schemas.microsoft.com/office/word/2010/wordprocessingCanvas" xmlns:cx="http://schemas.microsoft.com/office/drawing/2014/chartex" xmlns:cx1="http://schemas.microsoft.com/office/drawing/2015/9/8/chartex" xmlns:cx2="http://schemas.microsoft.com/office/drawing/2015/10/21/chartex" xmlns:cx3="http://schemas.microsoft.com/office/drawing/2016/5/9/chartex" xmlns:cx4="http://schemas.microsoft.com/office/drawing/2016/5/10/chartex" xmlns:cx5="http://schemas.microsoft.com/office/drawing/2016/5/11/chartex" xmlns:cx6="http://schemas.microsoft.com/office/drawing/2016/5/12/chartex" xmlns:cx7="http://schemas.microsoft.com/office/drawing/2016/5/13/chartex" xmlns:cx8="http://schemas.microsoft.com/office/drawing/2016/5/14/chartex" xmlns:mc="http://schemas.openxmlformats.org/markup-compatibility/2006" xmlns:aink="http://schemas.microsoft.com/office/drawing/2016/ink" xmlns:am3d="http://schemas.microsoft.com/office/drawing/2017/model3d" xmlns:o="urn:schemas-microsoft-com:office:office" xmlns:r="http://schemas.openxmlformats.org/officeDocument/2006/relationships" xmlns:m="http://schemas.openxmlformats.org/officeDocument/2006/math" xmlns:v="urn:schemas-microsoft-com:vml" xmlns:wp14="http://schemas.microsoft.com/office/word/2010/wordprocessingDrawing" xmlns:wp="http://schemas.openxmlformats.org/drawingml/2006/wordprocessingDrawing" xmlns:w10="urn:schemas-microsoft-com:office:word" xmlns:w="http://schemas.openxmlformats.org/wordprocessingml/2006/main" xmlns:w14="http://schemas.microsoft.com/office/word/2010/wordml" xmlns:w15="http://schemas.microsoft.com/office/word/2012/wordml" xmlns:w16cid="http://schemas.microsoft.com/office/word/2016/wordml/cid" xmlns:w16se="http://schemas.microsoft.com/office/word/2015/wordml/symex" xmlns:wpg="http://schemas.microsoft.com/office/word/2010/wordprocessingGroup" xmlns:wpi="http://schemas.microsoft.com/office/word/2010/wordprocessingInk" xmlns:wne="http://schemas.microsoft.com/office/word/2006/wordml" xmlns:wps="http://schemas.microsoft.com/office/word/2010/wordprocessingShape" mc:Ignorable="w14 w15 w16se w16cid wp14">
   <w:footnote w:type="separator" w:id="-1">
     <w:p>
       <w:pPr>
@@ -11441,40 +11434,40 @@
 </file>
 
 <file path=word/header1.xml><?xml version="1.0" encoding="utf-8"?>
-<w:hdr xmlns:wpc="http://schemas.microsoft.com/office/word/2010/wordprocessingCanvas" xmlns:mc="http://schemas.openxmlformats.org/markup-compatibility/2006" xmlns:o="urn:schemas-microsoft-com:office:office" xmlns:r="http://schemas.openxmlformats.org/officeDocument/2006/relationships" xmlns:m="http://schemas.openxmlformats.org/officeDocument/2006/math" xmlns:v="urn:schemas-microsoft-com:vml" xmlns:wp14="http://schemas.microsoft.com/office/word/2010/wordprocessingDrawing" xmlns:wp="http://schemas.openxmlformats.org/drawingml/2006/wordprocessingDrawing" xmlns:w10="urn:schemas-microsoft-com:office:word" xmlns:w="http://schemas.openxmlformats.org/wordprocessingml/2006/main" xmlns:w14="http://schemas.microsoft.com/office/word/2010/wordml" xmlns:wpg="http://schemas.microsoft.com/office/word/2010/wordprocessingGroup" xmlns:wpi="http://schemas.microsoft.com/office/word/2010/wordprocessingInk" xmlns:wne="http://schemas.microsoft.com/office/word/2006/wordml" xmlns:wps="http://schemas.microsoft.com/office/word/2010/wordprocessingShape" mc:Ignorable="w14 wp14">
+<w:hdr xmlns:wpc="http://schemas.microsoft.com/office/word/2010/wordprocessingCanvas" xmlns:cx="http://schemas.microsoft.com/office/drawing/2014/chartex" xmlns:cx1="http://schemas.microsoft.com/office/drawing/2015/9/8/chartex" xmlns:cx2="http://schemas.microsoft.com/office/drawing/2015/10/21/chartex" xmlns:cx3="http://schemas.microsoft.com/office/drawing/2016/5/9/chartex" xmlns:cx4="http://schemas.microsoft.com/office/drawing/2016/5/10/chartex" xmlns:cx5="http://schemas.microsoft.com/office/drawing/2016/5/11/chartex" xmlns:cx6="http://schemas.microsoft.com/office/drawing/2016/5/12/chartex" xmlns:cx7="http://schemas.microsoft.com/office/drawing/2016/5/13/chartex" xmlns:cx8="http://schemas.microsoft.com/office/drawing/2016/5/14/chartex" xmlns:mc="http://schemas.openxmlformats.org/markup-compatibility/2006" xmlns:aink="http://schemas.microsoft.com/office/drawing/2016/ink" xmlns:am3d="http://schemas.microsoft.com/office/drawing/2017/model3d" xmlns:o="urn:schemas-microsoft-com:office:office" xmlns:r="http://schemas.openxmlformats.org/officeDocument/2006/relationships" xmlns:m="http://schemas.openxmlformats.org/officeDocument/2006/math" xmlns:v="urn:schemas-microsoft-com:vml" xmlns:wp14="http://schemas.microsoft.com/office/word/2010/wordprocessingDrawing" xmlns:wp="http://schemas.openxmlformats.org/drawingml/2006/wordprocessingDrawing" xmlns:w10="urn:schemas-microsoft-com:office:word" xmlns:w="http://schemas.openxmlformats.org/wordprocessingml/2006/main" xmlns:w14="http://schemas.microsoft.com/office/word/2010/wordml" xmlns:w15="http://schemas.microsoft.com/office/word/2012/wordml" xmlns:w16cid="http://schemas.microsoft.com/office/word/2016/wordml/cid" xmlns:w16se="http://schemas.microsoft.com/office/word/2015/wordml/symex" xmlns:wpg="http://schemas.microsoft.com/office/word/2010/wordprocessingGroup" xmlns:wpi="http://schemas.microsoft.com/office/word/2010/wordprocessingInk" xmlns:wne="http://schemas.microsoft.com/office/word/2006/wordml" xmlns:wps="http://schemas.microsoft.com/office/word/2010/wordprocessingShape" mc:Ignorable="w14 w15 w16se w16cid wp14">
   <w:p>
     <w:pPr>
-      <w:pStyle w:val="Header"/>
+      <w:pStyle w:val="En-tte"/>
     </w:pPr>
   </w:p>
 </w:hdr>
 </file>
 
 <file path=word/header2.xml><?xml version="1.0" encoding="utf-8"?>
-<w:hdr xmlns:wpc="http://schemas.microsoft.com/office/word/2010/wordprocessingCanvas" xmlns:mc="http://schemas.openxmlformats.org/markup-compatibility/2006" xmlns:o="urn:schemas-microsoft-com:office:office" xmlns:r="http://schemas.openxmlformats.org/officeDocument/2006/relationships" xmlns:m="http://schemas.openxmlformats.org/officeDocument/2006/math" xmlns:v="urn:schemas-microsoft-com:vml" xmlns:wp14="http://schemas.microsoft.com/office/word/2010/wordprocessingDrawing" xmlns:wp="http://schemas.openxmlformats.org/drawingml/2006/wordprocessingDrawing" xmlns:w10="urn:schemas-microsoft-com:office:word" xmlns:w="http://schemas.openxmlformats.org/wordprocessingml/2006/main" xmlns:w14="http://schemas.microsoft.com/office/word/2010/wordml" xmlns:wpg="http://schemas.microsoft.com/office/word/2010/wordprocessingGroup" xmlns:wpi="http://schemas.microsoft.com/office/word/2010/wordprocessingInk" xmlns:wne="http://schemas.microsoft.com/office/word/2006/wordml" xmlns:wps="http://schemas.microsoft.com/office/word/2010/wordprocessingShape" mc:Ignorable="w14 wp14">
+<w:hdr xmlns:wpc="http://schemas.microsoft.com/office/word/2010/wordprocessingCanvas" xmlns:cx="http://schemas.microsoft.com/office/drawing/2014/chartex" xmlns:cx1="http://schemas.microsoft.com/office/drawing/2015/9/8/chartex" xmlns:cx2="http://schemas.microsoft.com/office/drawing/2015/10/21/chartex" xmlns:cx3="http://schemas.microsoft.com/office/drawing/2016/5/9/chartex" xmlns:cx4="http://schemas.microsoft.com/office/drawing/2016/5/10/chartex" xmlns:cx5="http://schemas.microsoft.com/office/drawing/2016/5/11/chartex" xmlns:cx6="http://schemas.microsoft.com/office/drawing/2016/5/12/chartex" xmlns:cx7="http://schemas.microsoft.com/office/drawing/2016/5/13/chartex" xmlns:cx8="http://schemas.microsoft.com/office/drawing/2016/5/14/chartex" xmlns:mc="http://schemas.openxmlformats.org/markup-compatibility/2006" xmlns:aink="http://schemas.microsoft.com/office/drawing/2016/ink" xmlns:am3d="http://schemas.microsoft.com/office/drawing/2017/model3d" xmlns:o="urn:schemas-microsoft-com:office:office" xmlns:r="http://schemas.openxmlformats.org/officeDocument/2006/relationships" xmlns:m="http://schemas.openxmlformats.org/officeDocument/2006/math" xmlns:v="urn:schemas-microsoft-com:vml" xmlns:wp14="http://schemas.microsoft.com/office/word/2010/wordprocessingDrawing" xmlns:wp="http://schemas.openxmlformats.org/drawingml/2006/wordprocessingDrawing" xmlns:w10="urn:schemas-microsoft-com:office:word" xmlns:w="http://schemas.openxmlformats.org/wordprocessingml/2006/main" xmlns:w14="http://schemas.microsoft.com/office/word/2010/wordml" xmlns:w15="http://schemas.microsoft.com/office/word/2012/wordml" xmlns:w16cid="http://schemas.microsoft.com/office/word/2016/wordml/cid" xmlns:w16se="http://schemas.microsoft.com/office/word/2015/wordml/symex" xmlns:wpg="http://schemas.microsoft.com/office/word/2010/wordprocessingGroup" xmlns:wpi="http://schemas.microsoft.com/office/word/2010/wordprocessingInk" xmlns:wne="http://schemas.microsoft.com/office/word/2006/wordml" xmlns:wps="http://schemas.microsoft.com/office/word/2010/wordprocessingShape" mc:Ignorable="w14 w15 w16se w16cid wp14">
   <w:p>
     <w:pPr>
-      <w:pStyle w:val="Header"/>
+      <w:pStyle w:val="En-tte"/>
     </w:pPr>
   </w:p>
 </w:hdr>
 </file>
 
 <file path=word/header3.xml><?xml version="1.0" encoding="utf-8"?>
-<w:hdr xmlns:wpc="http://schemas.microsoft.com/office/word/2010/wordprocessingCanvas" xmlns:mc="http://schemas.openxmlformats.org/markup-compatibility/2006" xmlns:o="urn:schemas-microsoft-com:office:office" xmlns:r="http://schemas.openxmlformats.org/officeDocument/2006/relationships" xmlns:m="http://schemas.openxmlformats.org/officeDocument/2006/math" xmlns:v="urn:schemas-microsoft-com:vml" xmlns:wp14="http://schemas.microsoft.com/office/word/2010/wordprocessingDrawing" xmlns:wp="http://schemas.openxmlformats.org/drawingml/2006/wordprocessingDrawing" xmlns:w10="urn:schemas-microsoft-com:office:word" xmlns:w="http://schemas.openxmlformats.org/wordprocessingml/2006/main" xmlns:w14="http://schemas.microsoft.com/office/word/2010/wordml" xmlns:wpg="http://schemas.microsoft.com/office/word/2010/wordprocessingGroup" xmlns:wpi="http://schemas.microsoft.com/office/word/2010/wordprocessingInk" xmlns:wne="http://schemas.microsoft.com/office/word/2006/wordml" xmlns:wps="http://schemas.microsoft.com/office/word/2010/wordprocessingShape" mc:Ignorable="w14 wp14">
+<w:hdr xmlns:wpc="http://schemas.microsoft.com/office/word/2010/wordprocessingCanvas" xmlns:cx="http://schemas.microsoft.com/office/drawing/2014/chartex" xmlns:cx1="http://schemas.microsoft.com/office/drawing/2015/9/8/chartex" xmlns:cx2="http://schemas.microsoft.com/office/drawing/2015/10/21/chartex" xmlns:cx3="http://schemas.microsoft.com/office/drawing/2016/5/9/chartex" xmlns:cx4="http://schemas.microsoft.com/office/drawing/2016/5/10/chartex" xmlns:cx5="http://schemas.microsoft.com/office/drawing/2016/5/11/chartex" xmlns:cx6="http://schemas.microsoft.com/office/drawing/2016/5/12/chartex" xmlns:cx7="http://schemas.microsoft.com/office/drawing/2016/5/13/chartex" xmlns:cx8="http://schemas.microsoft.com/office/drawing/2016/5/14/chartex" xmlns:mc="http://schemas.openxmlformats.org/markup-compatibility/2006" xmlns:aink="http://schemas.microsoft.com/office/drawing/2016/ink" xmlns:am3d="http://schemas.microsoft.com/office/drawing/2017/model3d" xmlns:o="urn:schemas-microsoft-com:office:office" xmlns:r="http://schemas.openxmlformats.org/officeDocument/2006/relationships" xmlns:m="http://schemas.openxmlformats.org/officeDocument/2006/math" xmlns:v="urn:schemas-microsoft-com:vml" xmlns:wp14="http://schemas.microsoft.com/office/word/2010/wordprocessingDrawing" xmlns:wp="http://schemas.openxmlformats.org/drawingml/2006/wordprocessingDrawing" xmlns:w10="urn:schemas-microsoft-com:office:word" xmlns:w="http://schemas.openxmlformats.org/wordprocessingml/2006/main" xmlns:w14="http://schemas.microsoft.com/office/word/2010/wordml" xmlns:w15="http://schemas.microsoft.com/office/word/2012/wordml" xmlns:w16cid="http://schemas.microsoft.com/office/word/2016/wordml/cid" xmlns:w16se="http://schemas.microsoft.com/office/word/2015/wordml/symex" xmlns:wpg="http://schemas.microsoft.com/office/word/2010/wordprocessingGroup" xmlns:wpi="http://schemas.microsoft.com/office/word/2010/wordprocessingInk" xmlns:wne="http://schemas.microsoft.com/office/word/2006/wordml" xmlns:wps="http://schemas.microsoft.com/office/word/2010/wordprocessingShape" mc:Ignorable="w14 w15 w16se w16cid wp14">
   <w:p>
     <w:pPr>
-      <w:pStyle w:val="Header"/>
+      <w:pStyle w:val="En-tte"/>
     </w:pPr>
   </w:p>
 </w:hdr>
 </file>
 
 <file path=word/header4.xml><?xml version="1.0" encoding="utf-8"?>
-<w:hdr xmlns:wpc="http://schemas.microsoft.com/office/word/2010/wordprocessingCanvas" xmlns:mc="http://schemas.openxmlformats.org/markup-compatibility/2006" xmlns:o="urn:schemas-microsoft-com:office:office" xmlns:r="http://schemas.openxmlformats.org/officeDocument/2006/relationships" xmlns:m="http://schemas.openxmlformats.org/officeDocument/2006/math" xmlns:v="urn:schemas-microsoft-com:vml" xmlns:wp14="http://schemas.microsoft.com/office/word/2010/wordprocessingDrawing" xmlns:wp="http://schemas.openxmlformats.org/drawingml/2006/wordprocessingDrawing" xmlns:w10="urn:schemas-microsoft-com:office:word" xmlns:w="http://schemas.openxmlformats.org/wordprocessingml/2006/main" xmlns:w14="http://schemas.microsoft.com/office/word/2010/wordml" xmlns:wpg="http://schemas.microsoft.com/office/word/2010/wordprocessingGroup" xmlns:wpi="http://schemas.microsoft.com/office/word/2010/wordprocessingInk" xmlns:wne="http://schemas.microsoft.com/office/word/2006/wordml" xmlns:wps="http://schemas.microsoft.com/office/word/2010/wordprocessingShape" mc:Ignorable="w14 wp14">
+<w:hdr xmlns:wpc="http://schemas.microsoft.com/office/word/2010/wordprocessingCanvas" xmlns:cx="http://schemas.microsoft.com/office/drawing/2014/chartex" xmlns:cx1="http://schemas.microsoft.com/office/drawing/2015/9/8/chartex" xmlns:cx2="http://schemas.microsoft.com/office/drawing/2015/10/21/chartex" xmlns:cx3="http://schemas.microsoft.com/office/drawing/2016/5/9/chartex" xmlns:cx4="http://schemas.microsoft.com/office/drawing/2016/5/10/chartex" xmlns:cx5="http://schemas.microsoft.com/office/drawing/2016/5/11/chartex" xmlns:cx6="http://schemas.microsoft.com/office/drawing/2016/5/12/chartex" xmlns:cx7="http://schemas.microsoft.com/office/drawing/2016/5/13/chartex" xmlns:cx8="http://schemas.microsoft.com/office/drawing/2016/5/14/chartex" xmlns:mc="http://schemas.openxmlformats.org/markup-compatibility/2006" xmlns:aink="http://schemas.microsoft.com/office/drawing/2016/ink" xmlns:am3d="http://schemas.microsoft.com/office/drawing/2017/model3d" xmlns:o="urn:schemas-microsoft-com:office:office" xmlns:r="http://schemas.openxmlformats.org/officeDocument/2006/relationships" xmlns:m="http://schemas.openxmlformats.org/officeDocument/2006/math" xmlns:v="urn:schemas-microsoft-com:vml" xmlns:wp14="http://schemas.microsoft.com/office/word/2010/wordprocessingDrawing" xmlns:wp="http://schemas.openxmlformats.org/drawingml/2006/wordprocessingDrawing" xmlns:w10="urn:schemas-microsoft-com:office:word" xmlns:w="http://schemas.openxmlformats.org/wordprocessingml/2006/main" xmlns:w14="http://schemas.microsoft.com/office/word/2010/wordml" xmlns:w15="http://schemas.microsoft.com/office/word/2012/wordml" xmlns:w16cid="http://schemas.microsoft.com/office/word/2016/wordml/cid" xmlns:w16se="http://schemas.microsoft.com/office/word/2015/wordml/symex" xmlns:wpg="http://schemas.microsoft.com/office/word/2010/wordprocessingGroup" xmlns:wpi="http://schemas.microsoft.com/office/word/2010/wordprocessingInk" xmlns:wne="http://schemas.microsoft.com/office/word/2006/wordml" xmlns:wps="http://schemas.microsoft.com/office/word/2010/wordprocessingShape" mc:Ignorable="w14 w15 w16se w16cid wp14">
   <w:p>
     <w:pPr>
-      <w:pStyle w:val="Header"/>
+      <w:pStyle w:val="En-tte"/>
       <w:jc w:val="right"/>
       <w:rPr>
         <w:rFonts w:asciiTheme="majorHAnsi" w:hAnsiTheme="majorHAnsi"/>
@@ -11495,15 +11488,13 @@
       </w:rPr>
       <w:t>plications multimédia – Devoir 4</w:t>
     </w:r>
-    <w:bookmarkStart w:id="0" w:name="_GoBack"/>
-    <w:bookmarkEnd w:id="0"/>
   </w:p>
 </w:hdr>
 </file>
 
 <file path=word/numbering.xml><?xml version="1.0" encoding="utf-8"?>
-<w:numbering xmlns:wpc="http://schemas.microsoft.com/office/word/2010/wordprocessingCanvas" xmlns:mc="http://schemas.openxmlformats.org/markup-compatibility/2006" xmlns:o="urn:schemas-microsoft-com:office:office" xmlns:r="http://schemas.openxmlformats.org/officeDocument/2006/relationships" xmlns:m="http://schemas.openxmlformats.org/officeDocument/2006/math" xmlns:v="urn:schemas-microsoft-com:vml" xmlns:wp14="http://schemas.microsoft.com/office/word/2010/wordprocessingDrawing" xmlns:wp="http://schemas.openxmlformats.org/drawingml/2006/wordprocessingDrawing" xmlns:w10="urn:schemas-microsoft-com:office:word" xmlns:w="http://schemas.openxmlformats.org/wordprocessingml/2006/main" xmlns:w14="http://schemas.microsoft.com/office/word/2010/wordml" xmlns:wpg="http://schemas.microsoft.com/office/word/2010/wordprocessingGroup" xmlns:wpi="http://schemas.microsoft.com/office/word/2010/wordprocessingInk" xmlns:wne="http://schemas.microsoft.com/office/word/2006/wordml" xmlns:wps="http://schemas.microsoft.com/office/word/2010/wordprocessingShape" mc:Ignorable="w14 wp14">
-  <w:abstractNum w:abstractNumId="0">
+<w:numbering xmlns:wpc="http://schemas.microsoft.com/office/word/2010/wordprocessingCanvas" xmlns:cx="http://schemas.microsoft.com/office/drawing/2014/chartex" xmlns:cx1="http://schemas.microsoft.com/office/drawing/2015/9/8/chartex" xmlns:cx2="http://schemas.microsoft.com/office/drawing/2015/10/21/chartex" xmlns:cx3="http://schemas.microsoft.com/office/drawing/2016/5/9/chartex" xmlns:cx4="http://schemas.microsoft.com/office/drawing/2016/5/10/chartex" xmlns:cx5="http://schemas.microsoft.com/office/drawing/2016/5/11/chartex" xmlns:cx6="http://schemas.microsoft.com/office/drawing/2016/5/12/chartex" xmlns:cx7="http://schemas.microsoft.com/office/drawing/2016/5/13/chartex" xmlns:cx8="http://schemas.microsoft.com/office/drawing/2016/5/14/chartex" xmlns:mc="http://schemas.openxmlformats.org/markup-compatibility/2006" xmlns:aink="http://schemas.microsoft.com/office/drawing/2016/ink" xmlns:am3d="http://schemas.microsoft.com/office/drawing/2017/model3d" xmlns:o="urn:schemas-microsoft-com:office:office" xmlns:r="http://schemas.openxmlformats.org/officeDocument/2006/relationships" xmlns:m="http://schemas.openxmlformats.org/officeDocument/2006/math" xmlns:v="urn:schemas-microsoft-com:vml" xmlns:wp14="http://schemas.microsoft.com/office/word/2010/wordprocessingDrawing" xmlns:wp="http://schemas.openxmlformats.org/drawingml/2006/wordprocessingDrawing" xmlns:w10="urn:schemas-microsoft-com:office:word" xmlns:w="http://schemas.openxmlformats.org/wordprocessingml/2006/main" xmlns:w14="http://schemas.microsoft.com/office/word/2010/wordml" xmlns:w15="http://schemas.microsoft.com/office/word/2012/wordml" xmlns:w16cid="http://schemas.microsoft.com/office/word/2016/wordml/cid" xmlns:w16se="http://schemas.microsoft.com/office/word/2015/wordml/symex" xmlns:wpg="http://schemas.microsoft.com/office/word/2010/wordprocessingGroup" xmlns:wpi="http://schemas.microsoft.com/office/word/2010/wordprocessingInk" xmlns:wne="http://schemas.microsoft.com/office/word/2006/wordml" xmlns:wps="http://schemas.microsoft.com/office/word/2010/wordprocessingShape" mc:Ignorable="w14 w15 w16se w16cid wp14">
+  <w:abstractNum w:abstractNumId="0" w15:restartNumberingAfterBreak="0">
     <w:nsid w:val="60EB7098"/>
     <w:multiLevelType w:val="hybridMultilevel"/>
     <w:tmpl w:val="4142E5BE"/>
@@ -11599,7 +11590,7 @@
 </file>
 
 <file path=word/styles.xml><?xml version="1.0" encoding="utf-8"?>
-<w:styles xmlns:mc="http://schemas.openxmlformats.org/markup-compatibility/2006" xmlns:r="http://schemas.openxmlformats.org/officeDocument/2006/relationships" xmlns:w="http://schemas.openxmlformats.org/wordprocessingml/2006/main" xmlns:w14="http://schemas.microsoft.com/office/word/2010/wordml" mc:Ignorable="w14">
+<w:styles xmlns:mc="http://schemas.openxmlformats.org/markup-compatibility/2006" xmlns:r="http://schemas.openxmlformats.org/officeDocument/2006/relationships" xmlns:w="http://schemas.openxmlformats.org/wordprocessingml/2006/main" xmlns:w14="http://schemas.microsoft.com/office/word/2010/wordml" xmlns:w15="http://schemas.microsoft.com/office/word/2012/wordml" xmlns:w16cid="http://schemas.microsoft.com/office/word/2016/wordml/cid" xmlns:w16se="http://schemas.microsoft.com/office/word/2015/wordml/symex" mc:Ignorable="w14 w15 w16se w16cid">
   <w:docDefaults>
     <w:rPrDefault>
       <w:rPr>
@@ -11615,144 +11606,382 @@
       </w:pPr>
     </w:pPrDefault>
   </w:docDefaults>
-  <w:latentStyles w:defLockedState="0" w:defUIPriority="99" w:defSemiHidden="1" w:defUnhideWhenUsed="1" w:defQFormat="0" w:count="267">
-    <w:lsdException w:name="Normal" w:semiHidden="0" w:uiPriority="0" w:unhideWhenUsed="0" w:qFormat="1"/>
-    <w:lsdException w:name="heading 1" w:semiHidden="0" w:uiPriority="9" w:unhideWhenUsed="0" w:qFormat="1"/>
-    <w:lsdException w:name="heading 2" w:uiPriority="9" w:qFormat="1"/>
-    <w:lsdException w:name="heading 3" w:uiPriority="9" w:qFormat="1"/>
-    <w:lsdException w:name="heading 4" w:uiPriority="9" w:qFormat="1"/>
-    <w:lsdException w:name="heading 5" w:uiPriority="9" w:qFormat="1"/>
-    <w:lsdException w:name="heading 6" w:uiPriority="9" w:qFormat="1"/>
-    <w:lsdException w:name="heading 7" w:uiPriority="9" w:qFormat="1"/>
-    <w:lsdException w:name="heading 8" w:uiPriority="9" w:qFormat="1"/>
-    <w:lsdException w:name="heading 9" w:uiPriority="9" w:qFormat="1"/>
-    <w:lsdException w:name="toc 1" w:uiPriority="39"/>
-    <w:lsdException w:name="toc 2" w:uiPriority="39"/>
-    <w:lsdException w:name="toc 3" w:uiPriority="39"/>
-    <w:lsdException w:name="toc 4" w:uiPriority="39"/>
-    <w:lsdException w:name="toc 5" w:uiPriority="39"/>
-    <w:lsdException w:name="toc 6" w:uiPriority="39"/>
-    <w:lsdException w:name="toc 7" w:uiPriority="39"/>
-    <w:lsdException w:name="toc 8" w:uiPriority="39"/>
-    <w:lsdException w:name="toc 9" w:uiPriority="39"/>
-    <w:lsdException w:name="caption" w:uiPriority="35" w:qFormat="1"/>
-    <w:lsdException w:name="Title" w:semiHidden="0" w:uiPriority="10" w:unhideWhenUsed="0" w:qFormat="1"/>
-    <w:lsdException w:name="Default Paragraph Font" w:uiPriority="1"/>
-    <w:lsdException w:name="Subtitle" w:semiHidden="0" w:uiPriority="11" w:unhideWhenUsed="0" w:qFormat="1"/>
-    <w:lsdException w:name="Strong" w:semiHidden="0" w:uiPriority="22" w:unhideWhenUsed="0" w:qFormat="1"/>
-    <w:lsdException w:name="Emphasis" w:semiHidden="0" w:uiPriority="20" w:unhideWhenUsed="0" w:qFormat="1"/>
-    <w:lsdException w:name="Table Grid" w:uiPriority="59"/>
-    <w:lsdException w:name="Placeholder Text" w:unhideWhenUsed="0"/>
-    <w:lsdException w:name="No Spacing" w:semiHidden="0" w:uiPriority="1" w:unhideWhenUsed="0" w:qFormat="1"/>
-    <w:lsdException w:name="Light Shading" w:semiHidden="0" w:uiPriority="60" w:unhideWhenUsed="0"/>
-    <w:lsdException w:name="Light List" w:semiHidden="0" w:uiPriority="61" w:unhideWhenUsed="0"/>
-    <w:lsdException w:name="Light Grid" w:semiHidden="0" w:uiPriority="62" w:unhideWhenUsed="0"/>
-    <w:lsdException w:name="Medium Shading 1" w:semiHidden="0" w:uiPriority="63" w:unhideWhenUsed="0"/>
-    <w:lsdException w:name="Medium Shading 2" w:semiHidden="0" w:uiPriority="64" w:unhideWhenUsed="0"/>
-    <w:lsdException w:name="Medium List 1" w:semiHidden="0" w:uiPriority="65" w:unhideWhenUsed="0"/>
-    <w:lsdException w:name="Medium List 2" w:semiHidden="0" w:uiPriority="66" w:unhideWhenUsed="0"/>
-    <w:lsdException w:name="Medium Grid 1" w:semiHidden="0" w:uiPriority="67" w:unhideWhenUsed="0"/>
-    <w:lsdException w:name="Medium Grid 2" w:semiHidden="0" w:uiPriority="68" w:unhideWhenUsed="0"/>
-    <w:lsdException w:name="Medium Grid 3" w:semiHidden="0" w:uiPriority="69" w:unhideWhenUsed="0"/>
-    <w:lsdException w:name="Dark List" w:semiHidden="0" w:uiPriority="70" w:unhideWhenUsed="0"/>
-    <w:lsdException w:name="Colorful Shading" w:semiHidden="0" w:uiPriority="71" w:unhideWhenUsed="0"/>
-    <w:lsdException w:name="Colorful List" w:semiHidden="0" w:uiPriority="72" w:unhideWhenUsed="0"/>
-    <w:lsdException w:name="Colorful Grid" w:semiHidden="0" w:uiPriority="73" w:unhideWhenUsed="0"/>
-    <w:lsdException w:name="Light Shading Accent 1" w:semiHidden="0" w:uiPriority="60" w:unhideWhenUsed="0"/>
-    <w:lsdException w:name="Light List Accent 1" w:semiHidden="0" w:uiPriority="61" w:unhideWhenUsed="0"/>
-    <w:lsdException w:name="Light Grid Accent 1" w:semiHidden="0" w:uiPriority="62" w:unhideWhenUsed="0"/>
-    <w:lsdException w:name="Medium Shading 1 Accent 1" w:semiHidden="0" w:uiPriority="63" w:unhideWhenUsed="0"/>
-    <w:lsdException w:name="Medium Shading 2 Accent 1" w:semiHidden="0" w:uiPriority="64" w:unhideWhenUsed="0"/>
-    <w:lsdException w:name="Medium List 1 Accent 1" w:semiHidden="0" w:uiPriority="65" w:unhideWhenUsed="0"/>
-    <w:lsdException w:name="Revision" w:unhideWhenUsed="0"/>
-    <w:lsdException w:name="List Paragraph" w:semiHidden="0" w:uiPriority="34" w:unhideWhenUsed="0" w:qFormat="1"/>
-    <w:lsdException w:name="Quote" w:semiHidden="0" w:uiPriority="29" w:unhideWhenUsed="0" w:qFormat="1"/>
-    <w:lsdException w:name="Intense Quote" w:semiHidden="0" w:uiPriority="30" w:unhideWhenUsed="0" w:qFormat="1"/>
-    <w:lsdException w:name="Medium List 2 Accent 1" w:semiHidden="0" w:uiPriority="66" w:unhideWhenUsed="0"/>
-    <w:lsdException w:name="Medium Grid 1 Accent 1" w:semiHidden="0" w:uiPriority="67" w:unhideWhenUsed="0"/>
-    <w:lsdException w:name="Medium Grid 2 Accent 1" w:semiHidden="0" w:uiPriority="68" w:unhideWhenUsed="0"/>
-    <w:lsdException w:name="Medium Grid 3 Accent 1" w:semiHidden="0" w:uiPriority="69" w:unhideWhenUsed="0"/>
-    <w:lsdException w:name="Dark List Accent 1" w:semiHidden="0" w:uiPriority="70" w:unhideWhenUsed="0"/>
-    <w:lsdException w:name="Colorful Shading Accent 1" w:semiHidden="0" w:uiPriority="71" w:unhideWhenUsed="0"/>
-    <w:lsdException w:name="Colorful List Accent 1" w:semiHidden="0" w:uiPriority="72" w:unhideWhenUsed="0"/>
-    <w:lsdException w:name="Colorful Grid Accent 1" w:semiHidden="0" w:uiPriority="73" w:unhideWhenUsed="0"/>
-    <w:lsdException w:name="Light Shading Accent 2" w:semiHidden="0" w:uiPriority="60" w:unhideWhenUsed="0"/>
-    <w:lsdException w:name="Light List Accent 2" w:semiHidden="0" w:uiPriority="61" w:unhideWhenUsed="0"/>
-    <w:lsdException w:name="Light Grid Accent 2" w:semiHidden="0" w:uiPriority="62" w:unhideWhenUsed="0"/>
-    <w:lsdException w:name="Medium Shading 1 Accent 2" w:semiHidden="0" w:uiPriority="63" w:unhideWhenUsed="0"/>
-    <w:lsdException w:name="Medium Shading 2 Accent 2" w:semiHidden="0" w:uiPriority="64" w:unhideWhenUsed="0"/>
-    <w:lsdException w:name="Medium List 1 Accent 2" w:semiHidden="0" w:uiPriority="65" w:unhideWhenUsed="0"/>
-    <w:lsdException w:name="Medium List 2 Accent 2" w:semiHidden="0" w:uiPriority="66" w:unhideWhenUsed="0"/>
-    <w:lsdException w:name="Medium Grid 1 Accent 2" w:semiHidden="0" w:uiPriority="67" w:unhideWhenUsed="0"/>
-    <w:lsdException w:name="Medium Grid 2 Accent 2" w:semiHidden="0" w:uiPriority="68" w:unhideWhenUsed="0"/>
-    <w:lsdException w:name="Medium Grid 3 Accent 2" w:semiHidden="0" w:uiPriority="69" w:unhideWhenUsed="0"/>
-    <w:lsdException w:name="Dark List Accent 2" w:semiHidden="0" w:uiPriority="70" w:unhideWhenUsed="0"/>
-    <w:lsdException w:name="Colorful Shading Accent 2" w:semiHidden="0" w:uiPriority="71" w:unhideWhenUsed="0"/>
-    <w:lsdException w:name="Colorful List Accent 2" w:semiHidden="0" w:uiPriority="72" w:unhideWhenUsed="0"/>
-    <w:lsdException w:name="Colorful Grid Accent 2" w:semiHidden="0" w:uiPriority="73" w:unhideWhenUsed="0"/>
-    <w:lsdException w:name="Light Shading Accent 3" w:semiHidden="0" w:uiPriority="60" w:unhideWhenUsed="0"/>
-    <w:lsdException w:name="Light List Accent 3" w:semiHidden="0" w:uiPriority="61" w:unhideWhenUsed="0"/>
-    <w:lsdException w:name="Light Grid Accent 3" w:semiHidden="0" w:uiPriority="62" w:unhideWhenUsed="0"/>
-    <w:lsdException w:name="Medium Shading 1 Accent 3" w:semiHidden="0" w:uiPriority="63" w:unhideWhenUsed="0"/>
-    <w:lsdException w:name="Medium Shading 2 Accent 3" w:semiHidden="0" w:uiPriority="64" w:unhideWhenUsed="0"/>
-    <w:lsdException w:name="Medium List 1 Accent 3" w:semiHidden="0" w:uiPriority="65" w:unhideWhenUsed="0"/>
-    <w:lsdException w:name="Medium List 2 Accent 3" w:semiHidden="0" w:uiPriority="66" w:unhideWhenUsed="0"/>
-    <w:lsdException w:name="Medium Grid 1 Accent 3" w:semiHidden="0" w:uiPriority="67" w:unhideWhenUsed="0"/>
-    <w:lsdException w:name="Medium Grid 2 Accent 3" w:semiHidden="0" w:uiPriority="68" w:unhideWhenUsed="0"/>
-    <w:lsdException w:name="Medium Grid 3 Accent 3" w:semiHidden="0" w:uiPriority="69" w:unhideWhenUsed="0"/>
-    <w:lsdException w:name="Dark List Accent 3" w:semiHidden="0" w:uiPriority="70" w:unhideWhenUsed="0"/>
-    <w:lsdException w:name="Colorful Shading Accent 3" w:semiHidden="0" w:uiPriority="71" w:unhideWhenUsed="0"/>
-    <w:lsdException w:name="Colorful List Accent 3" w:semiHidden="0" w:uiPriority="72" w:unhideWhenUsed="0"/>
-    <w:lsdException w:name="Colorful Grid Accent 3" w:semiHidden="0" w:uiPriority="73" w:unhideWhenUsed="0"/>
-    <w:lsdException w:name="Light Shading Accent 4" w:semiHidden="0" w:uiPriority="60" w:unhideWhenUsed="0"/>
-    <w:lsdException w:name="Light List Accent 4" w:semiHidden="0" w:uiPriority="61" w:unhideWhenUsed="0"/>
-    <w:lsdException w:name="Light Grid Accent 4" w:semiHidden="0" w:uiPriority="62" w:unhideWhenUsed="0"/>
-    <w:lsdException w:name="Medium Shading 1 Accent 4" w:semiHidden="0" w:uiPriority="63" w:unhideWhenUsed="0"/>
-    <w:lsdException w:name="Medium Shading 2 Accent 4" w:semiHidden="0" w:uiPriority="64" w:unhideWhenUsed="0"/>
-    <w:lsdException w:name="Medium List 1 Accent 4" w:semiHidden="0" w:uiPriority="65" w:unhideWhenUsed="0"/>
-    <w:lsdException w:name="Medium List 2 Accent 4" w:semiHidden="0" w:uiPriority="66" w:unhideWhenUsed="0"/>
-    <w:lsdException w:name="Medium Grid 1 Accent 4" w:semiHidden="0" w:uiPriority="67" w:unhideWhenUsed="0"/>
-    <w:lsdException w:name="Medium Grid 2 Accent 4" w:semiHidden="0" w:uiPriority="68" w:unhideWhenUsed="0"/>
-    <w:lsdException w:name="Medium Grid 3 Accent 4" w:semiHidden="0" w:uiPriority="69" w:unhideWhenUsed="0"/>
-    <w:lsdException w:name="Dark List Accent 4" w:semiHidden="0" w:uiPriority="70" w:unhideWhenUsed="0"/>
-    <w:lsdException w:name="Colorful Shading Accent 4" w:semiHidden="0" w:uiPriority="71" w:unhideWhenUsed="0"/>
-    <w:lsdException w:name="Colorful List Accent 4" w:semiHidden="0" w:uiPriority="72" w:unhideWhenUsed="0"/>
-    <w:lsdException w:name="Colorful Grid Accent 4" w:semiHidden="0" w:uiPriority="73" w:unhideWhenUsed="0"/>
-    <w:lsdException w:name="Light Shading Accent 5" w:semiHidden="0" w:uiPriority="60" w:unhideWhenUsed="0"/>
-    <w:lsdException w:name="Light List Accent 5" w:semiHidden="0" w:uiPriority="61" w:unhideWhenUsed="0"/>
-    <w:lsdException w:name="Light Grid Accent 5" w:semiHidden="0" w:uiPriority="62" w:unhideWhenUsed="0"/>
-    <w:lsdException w:name="Medium Shading 1 Accent 5" w:semiHidden="0" w:uiPriority="63" w:unhideWhenUsed="0"/>
-    <w:lsdException w:name="Medium Shading 2 Accent 5" w:semiHidden="0" w:uiPriority="64" w:unhideWhenUsed="0"/>
-    <w:lsdException w:name="Medium List 1 Accent 5" w:semiHidden="0" w:uiPriority="65" w:unhideWhenUsed="0"/>
-    <w:lsdException w:name="Medium List 2 Accent 5" w:semiHidden="0" w:uiPriority="66" w:unhideWhenUsed="0"/>
-    <w:lsdException w:name="Medium Grid 1 Accent 5" w:semiHidden="0" w:uiPriority="67" w:unhideWhenUsed="0"/>
-    <w:lsdException w:name="Medium Grid 2 Accent 5" w:semiHidden="0" w:uiPriority="68" w:unhideWhenUsed="0"/>
-    <w:lsdException w:name="Medium Grid 3 Accent 5" w:semiHidden="0" w:uiPriority="69" w:unhideWhenUsed="0"/>
-    <w:lsdException w:name="Dark List Accent 5" w:semiHidden="0" w:uiPriority="70" w:unhideWhenUsed="0"/>
-    <w:lsdException w:name="Colorful Shading Accent 5" w:semiHidden="0" w:uiPriority="71" w:unhideWhenUsed="0"/>
-    <w:lsdException w:name="Colorful List Accent 5" w:semiHidden="0" w:uiPriority="72" w:unhideWhenUsed="0"/>
-    <w:lsdException w:name="Colorful Grid Accent 5" w:semiHidden="0" w:uiPriority="73" w:unhideWhenUsed="0"/>
-    <w:lsdException w:name="Light Shading Accent 6" w:semiHidden="0" w:uiPriority="60" w:unhideWhenUsed="0"/>
-    <w:lsdException w:name="Light List Accent 6" w:semiHidden="0" w:uiPriority="61" w:unhideWhenUsed="0"/>
-    <w:lsdException w:name="Light Grid Accent 6" w:semiHidden="0" w:uiPriority="62" w:unhideWhenUsed="0"/>
-    <w:lsdException w:name="Medium Shading 1 Accent 6" w:semiHidden="0" w:uiPriority="63" w:unhideWhenUsed="0"/>
-    <w:lsdException w:name="Medium Shading 2 Accent 6" w:semiHidden="0" w:uiPriority="64" w:unhideWhenUsed="0"/>
-    <w:lsdException w:name="Medium List 1 Accent 6" w:semiHidden="0" w:uiPriority="65" w:unhideWhenUsed="0"/>
-    <w:lsdException w:name="Medium List 2 Accent 6" w:semiHidden="0" w:uiPriority="66" w:unhideWhenUsed="0"/>
-    <w:lsdException w:name="Medium Grid 1 Accent 6" w:semiHidden="0" w:uiPriority="67" w:unhideWhenUsed="0"/>
-    <w:lsdException w:name="Medium Grid 2 Accent 6" w:semiHidden="0" w:uiPriority="68" w:unhideWhenUsed="0"/>
-    <w:lsdException w:name="Medium Grid 3 Accent 6" w:semiHidden="0" w:uiPriority="69" w:unhideWhenUsed="0"/>
-    <w:lsdException w:name="Dark List Accent 6" w:semiHidden="0" w:uiPriority="70" w:unhideWhenUsed="0"/>
-    <w:lsdException w:name="Colorful Shading Accent 6" w:semiHidden="0" w:uiPriority="71" w:unhideWhenUsed="0"/>
-    <w:lsdException w:name="Colorful List Accent 6" w:semiHidden="0" w:uiPriority="72" w:unhideWhenUsed="0"/>
-    <w:lsdException w:name="Colorful Grid Accent 6" w:semiHidden="0" w:uiPriority="73" w:unhideWhenUsed="0"/>
-    <w:lsdException w:name="Subtle Emphasis" w:semiHidden="0" w:uiPriority="19" w:unhideWhenUsed="0" w:qFormat="1"/>
-    <w:lsdException w:name="Intense Emphasis" w:semiHidden="0" w:uiPriority="21" w:unhideWhenUsed="0" w:qFormat="1"/>
-    <w:lsdException w:name="Subtle Reference" w:semiHidden="0" w:uiPriority="31" w:unhideWhenUsed="0" w:qFormat="1"/>
-    <w:lsdException w:name="Intense Reference" w:semiHidden="0" w:uiPriority="32" w:unhideWhenUsed="0" w:qFormat="1"/>
-    <w:lsdException w:name="Book Title" w:semiHidden="0" w:uiPriority="33" w:unhideWhenUsed="0" w:qFormat="1"/>
-    <w:lsdException w:name="Bibliography" w:uiPriority="37"/>
-    <w:lsdException w:name="TOC Heading" w:uiPriority="39" w:qFormat="1"/>
+  <w:latentStyles w:defLockedState="0" w:defUIPriority="99" w:defSemiHidden="0" w:defUnhideWhenUsed="0" w:defQFormat="0" w:count="375">
+    <w:lsdException w:name="Normal" w:uiPriority="0" w:qFormat="1"/>
+    <w:lsdException w:name="heading 1" w:uiPriority="9" w:qFormat="1"/>
+    <w:lsdException w:name="heading 2" w:semiHidden="1" w:uiPriority="9" w:unhideWhenUsed="1" w:qFormat="1"/>
+    <w:lsdException w:name="heading 3" w:semiHidden="1" w:uiPriority="9" w:unhideWhenUsed="1" w:qFormat="1"/>
+    <w:lsdException w:name="heading 4" w:semiHidden="1" w:uiPriority="9" w:unhideWhenUsed="1" w:qFormat="1"/>
+    <w:lsdException w:name="heading 5" w:semiHidden="1" w:uiPriority="9" w:unhideWhenUsed="1" w:qFormat="1"/>
+    <w:lsdException w:name="heading 6" w:semiHidden="1" w:uiPriority="9" w:unhideWhenUsed="1" w:qFormat="1"/>
+    <w:lsdException w:name="heading 7" w:semiHidden="1" w:uiPriority="9" w:unhideWhenUsed="1" w:qFormat="1"/>
+    <w:lsdException w:name="heading 8" w:semiHidden="1" w:uiPriority="9" w:unhideWhenUsed="1" w:qFormat="1"/>
+    <w:lsdException w:name="heading 9" w:semiHidden="1" w:uiPriority="9" w:unhideWhenUsed="1" w:qFormat="1"/>
+    <w:lsdException w:name="index 1" w:semiHidden="1" w:unhideWhenUsed="1"/>
+    <w:lsdException w:name="index 2" w:semiHidden="1" w:unhideWhenUsed="1"/>
+    <w:lsdException w:name="index 3" w:semiHidden="1" w:unhideWhenUsed="1"/>
+    <w:lsdException w:name="index 4" w:semiHidden="1" w:unhideWhenUsed="1"/>
+    <w:lsdException w:name="index 5" w:semiHidden="1" w:unhideWhenUsed="1"/>
+    <w:lsdException w:name="index 6" w:semiHidden="1" w:unhideWhenUsed="1"/>
+    <w:lsdException w:name="index 7" w:semiHidden="1" w:unhideWhenUsed="1"/>
+    <w:lsdException w:name="index 8" w:semiHidden="1" w:unhideWhenUsed="1"/>
+    <w:lsdException w:name="index 9" w:semiHidden="1" w:unhideWhenUsed="1"/>
+    <w:lsdException w:name="toc 1" w:semiHidden="1" w:uiPriority="39" w:unhideWhenUsed="1"/>
+    <w:lsdException w:name="toc 2" w:semiHidden="1" w:uiPriority="39" w:unhideWhenUsed="1"/>
+    <w:lsdException w:name="toc 3" w:semiHidden="1" w:uiPriority="39" w:unhideWhenUsed="1"/>
+    <w:lsdException w:name="toc 4" w:semiHidden="1" w:uiPriority="39" w:unhideWhenUsed="1"/>
+    <w:lsdException w:name="toc 5" w:semiHidden="1" w:uiPriority="39" w:unhideWhenUsed="1"/>
+    <w:lsdException w:name="toc 6" w:semiHidden="1" w:uiPriority="39" w:unhideWhenUsed="1"/>
+    <w:lsdException w:name="toc 7" w:semiHidden="1" w:uiPriority="39" w:unhideWhenUsed="1"/>
+    <w:lsdException w:name="toc 8" w:semiHidden="1" w:uiPriority="39" w:unhideWhenUsed="1"/>
+    <w:lsdException w:name="toc 9" w:semiHidden="1" w:uiPriority="39" w:unhideWhenUsed="1"/>
+    <w:lsdException w:name="Normal Indent" w:semiHidden="1" w:unhideWhenUsed="1"/>
+    <w:lsdException w:name="footnote text" w:semiHidden="1" w:unhideWhenUsed="1"/>
+    <w:lsdException w:name="annotation text" w:semiHidden="1" w:unhideWhenUsed="1"/>
+    <w:lsdException w:name="header" w:semiHidden="1" w:unhideWhenUsed="1"/>
+    <w:lsdException w:name="footer" w:semiHidden="1" w:unhideWhenUsed="1"/>
+    <w:lsdException w:name="index heading" w:semiHidden="1" w:unhideWhenUsed="1"/>
+    <w:lsdException w:name="caption" w:semiHidden="1" w:uiPriority="35" w:unhideWhenUsed="1" w:qFormat="1"/>
+    <w:lsdException w:name="table of figures" w:semiHidden="1" w:unhideWhenUsed="1"/>
+    <w:lsdException w:name="envelope address" w:semiHidden="1" w:unhideWhenUsed="1"/>
+    <w:lsdException w:name="envelope return" w:semiHidden="1" w:unhideWhenUsed="1"/>
+    <w:lsdException w:name="footnote reference" w:semiHidden="1" w:unhideWhenUsed="1"/>
+    <w:lsdException w:name="annotation reference" w:semiHidden="1" w:unhideWhenUsed="1"/>
+    <w:lsdException w:name="line number" w:semiHidden="1" w:unhideWhenUsed="1"/>
+    <w:lsdException w:name="page number" w:semiHidden="1" w:unhideWhenUsed="1"/>
+    <w:lsdException w:name="endnote reference" w:semiHidden="1" w:unhideWhenUsed="1"/>
+    <w:lsdException w:name="endnote text" w:semiHidden="1" w:unhideWhenUsed="1"/>
+    <w:lsdException w:name="table of authorities" w:semiHidden="1" w:unhideWhenUsed="1"/>
+    <w:lsdException w:name="macro" w:semiHidden="1" w:unhideWhenUsed="1"/>
+    <w:lsdException w:name="toa heading" w:semiHidden="1" w:unhideWhenUsed="1"/>
+    <w:lsdException w:name="List" w:semiHidden="1" w:unhideWhenUsed="1"/>
+    <w:lsdException w:name="List Bullet" w:semiHidden="1" w:unhideWhenUsed="1"/>
+    <w:lsdException w:name="List Number" w:semiHidden="1" w:unhideWhenUsed="1"/>
+    <w:lsdException w:name="List 2" w:semiHidden="1" w:unhideWhenUsed="1"/>
+    <w:lsdException w:name="List 3" w:semiHidden="1" w:unhideWhenUsed="1"/>
+    <w:lsdException w:name="List 4" w:semiHidden="1" w:unhideWhenUsed="1"/>
+    <w:lsdException w:name="List 5" w:semiHidden="1" w:unhideWhenUsed="1"/>
+    <w:lsdException w:name="List Bullet 2" w:semiHidden="1" w:unhideWhenUsed="1"/>
+    <w:lsdException w:name="List Bullet 3" w:semiHidden="1" w:unhideWhenUsed="1"/>
+    <w:lsdException w:name="List Bullet 4" w:semiHidden="1" w:unhideWhenUsed="1"/>
+    <w:lsdException w:name="List Bullet 5" w:semiHidden="1" w:unhideWhenUsed="1"/>
+    <w:lsdException w:name="List Number 2" w:semiHidden="1" w:unhideWhenUsed="1"/>
+    <w:lsdException w:name="List Number 3" w:semiHidden="1" w:unhideWhenUsed="1"/>
+    <w:lsdException w:name="List Number 4" w:semiHidden="1" w:unhideWhenUsed="1"/>
+    <w:lsdException w:name="List Number 5" w:semiHidden="1" w:unhideWhenUsed="1"/>
+    <w:lsdException w:name="Title" w:uiPriority="10" w:qFormat="1"/>
+    <w:lsdException w:name="Closing" w:semiHidden="1" w:unhideWhenUsed="1"/>
+    <w:lsdException w:name="Signature" w:semiHidden="1" w:unhideWhenUsed="1"/>
+    <w:lsdException w:name="Default Paragraph Font" w:semiHidden="1" w:uiPriority="1" w:unhideWhenUsed="1"/>
+    <w:lsdException w:name="Body Text" w:semiHidden="1" w:unhideWhenUsed="1"/>
+    <w:lsdException w:name="Body Text Indent" w:semiHidden="1" w:unhideWhenUsed="1"/>
+    <w:lsdException w:name="List Continue" w:semiHidden="1" w:unhideWhenUsed="1"/>
+    <w:lsdException w:name="List Continue 2" w:semiHidden="1" w:unhideWhenUsed="1"/>
+    <w:lsdException w:name="List Continue 3" w:semiHidden="1" w:unhideWhenUsed="1"/>
+    <w:lsdException w:name="List Continue 4" w:semiHidden="1" w:unhideWhenUsed="1"/>
+    <w:lsdException w:name="List Continue 5" w:semiHidden="1" w:unhideWhenUsed="1"/>
+    <w:lsdException w:name="Message Header" w:semiHidden="1" w:unhideWhenUsed="1"/>
+    <w:lsdException w:name="Subtitle" w:uiPriority="11" w:qFormat="1"/>
+    <w:lsdException w:name="Salutation" w:semiHidden="1" w:unhideWhenUsed="1"/>
+    <w:lsdException w:name="Date" w:semiHidden="1" w:unhideWhenUsed="1"/>
+    <w:lsdException w:name="Body Text First Indent" w:semiHidden="1" w:unhideWhenUsed="1"/>
+    <w:lsdException w:name="Body Text First Indent 2" w:semiHidden="1" w:unhideWhenUsed="1"/>
+    <w:lsdException w:name="Note Heading" w:semiHidden="1" w:unhideWhenUsed="1"/>
+    <w:lsdException w:name="Body Text 2" w:semiHidden="1" w:unhideWhenUsed="1"/>
+    <w:lsdException w:name="Body Text 3" w:semiHidden="1" w:unhideWhenUsed="1"/>
+    <w:lsdException w:name="Body Text Indent 2" w:semiHidden="1" w:unhideWhenUsed="1"/>
+    <w:lsdException w:name="Body Text Indent 3" w:semiHidden="1" w:unhideWhenUsed="1"/>
+    <w:lsdException w:name="Block Text" w:semiHidden="1" w:unhideWhenUsed="1"/>
+    <w:lsdException w:name="Hyperlink" w:semiHidden="1" w:unhideWhenUsed="1"/>
+    <w:lsdException w:name="FollowedHyperlink" w:semiHidden="1" w:unhideWhenUsed="1"/>
+    <w:lsdException w:name="Strong" w:uiPriority="22" w:qFormat="1"/>
+    <w:lsdException w:name="Emphasis" w:uiPriority="20" w:qFormat="1"/>
+    <w:lsdException w:name="Document Map" w:semiHidden="1" w:unhideWhenUsed="1"/>
+    <w:lsdException w:name="Plain Text" w:semiHidden="1" w:unhideWhenUsed="1"/>
+    <w:lsdException w:name="E-mail Signature" w:semiHidden="1" w:unhideWhenUsed="1"/>
+    <w:lsdException w:name="HTML Top of Form" w:semiHidden="1" w:unhideWhenUsed="1"/>
+    <w:lsdException w:name="HTML Bottom of Form" w:semiHidden="1" w:unhideWhenUsed="1"/>
+    <w:lsdException w:name="Normal (Web)" w:semiHidden="1" w:unhideWhenUsed="1"/>
+    <w:lsdException w:name="HTML Acronym" w:semiHidden="1" w:unhideWhenUsed="1"/>
+    <w:lsdException w:name="HTML Address" w:semiHidden="1" w:unhideWhenUsed="1"/>
+    <w:lsdException w:name="HTML Cite" w:semiHidden="1" w:unhideWhenUsed="1"/>
+    <w:lsdException w:name="HTML Code" w:semiHidden="1" w:unhideWhenUsed="1"/>
+    <w:lsdException w:name="HTML Definition" w:semiHidden="1" w:unhideWhenUsed="1"/>
+    <w:lsdException w:name="HTML Keyboard" w:semiHidden="1" w:unhideWhenUsed="1"/>
+    <w:lsdException w:name="HTML Preformatted" w:semiHidden="1" w:unhideWhenUsed="1"/>
+    <w:lsdException w:name="HTML Sample" w:semiHidden="1" w:unhideWhenUsed="1"/>
+    <w:lsdException w:name="HTML Typewriter" w:semiHidden="1" w:unhideWhenUsed="1"/>
+    <w:lsdException w:name="HTML Variable" w:semiHidden="1" w:unhideWhenUsed="1"/>
+    <w:lsdException w:name="Normal Table" w:semiHidden="1" w:unhideWhenUsed="1"/>
+    <w:lsdException w:name="annotation subject" w:semiHidden="1" w:unhideWhenUsed="1"/>
+    <w:lsdException w:name="No List" w:semiHidden="1" w:unhideWhenUsed="1"/>
+    <w:lsdException w:name="Outline List 1" w:semiHidden="1" w:unhideWhenUsed="1"/>
+    <w:lsdException w:name="Outline List 2" w:semiHidden="1" w:unhideWhenUsed="1"/>
+    <w:lsdException w:name="Outline List 3" w:semiHidden="1" w:unhideWhenUsed="1"/>
+    <w:lsdException w:name="Table Simple 1" w:semiHidden="1" w:unhideWhenUsed="1"/>
+    <w:lsdException w:name="Table Simple 2" w:semiHidden="1" w:unhideWhenUsed="1"/>
+    <w:lsdException w:name="Table Simple 3" w:semiHidden="1" w:unhideWhenUsed="1"/>
+    <w:lsdException w:name="Table Classic 1" w:semiHidden="1" w:unhideWhenUsed="1"/>
+    <w:lsdException w:name="Table Classic 2" w:semiHidden="1" w:unhideWhenUsed="1"/>
+    <w:lsdException w:name="Table Classic 3" w:semiHidden="1" w:unhideWhenUsed="1"/>
+    <w:lsdException w:name="Table Classic 4" w:semiHidden="1" w:unhideWhenUsed="1"/>
+    <w:lsdException w:name="Table Colorful 1" w:semiHidden="1" w:unhideWhenUsed="1"/>
+    <w:lsdException w:name="Table Colorful 2" w:semiHidden="1" w:unhideWhenUsed="1"/>
+    <w:lsdException w:name="Table Colorful 3" w:semiHidden="1" w:unhideWhenUsed="1"/>
+    <w:lsdException w:name="Table Columns 1" w:semiHidden="1" w:unhideWhenUsed="1"/>
+    <w:lsdException w:name="Table Columns 2" w:semiHidden="1" w:unhideWhenUsed="1"/>
+    <w:lsdException w:name="Table Columns 3" w:semiHidden="1" w:unhideWhenUsed="1"/>
+    <w:lsdException w:name="Table Columns 4" w:semiHidden="1" w:unhideWhenUsed="1"/>
+    <w:lsdException w:name="Table Columns 5" w:semiHidden="1" w:unhideWhenUsed="1"/>
+    <w:lsdException w:name="Table Grid 1" w:semiHidden="1" w:unhideWhenUsed="1"/>
+    <w:lsdException w:name="Table Grid 2" w:semiHidden="1" w:unhideWhenUsed="1"/>
+    <w:lsdException w:name="Table Grid 3" w:semiHidden="1" w:unhideWhenUsed="1"/>
+    <w:lsdException w:name="Table Grid 4" w:semiHidden="1" w:unhideWhenUsed="1"/>
+    <w:lsdException w:name="Table Grid 5" w:semiHidden="1" w:unhideWhenUsed="1"/>
+    <w:lsdException w:name="Table Grid 6" w:semiHidden="1" w:unhideWhenUsed="1"/>
+    <w:lsdException w:name="Table Grid 7" w:semiHidden="1" w:unhideWhenUsed="1"/>
+    <w:lsdException w:name="Table Grid 8" w:semiHidden="1" w:unhideWhenUsed="1"/>
+    <w:lsdException w:name="Table List 1" w:semiHidden="1" w:unhideWhenUsed="1"/>
+    <w:lsdException w:name="Table List 2" w:semiHidden="1" w:unhideWhenUsed="1"/>
+    <w:lsdException w:name="Table List 3" w:semiHidden="1" w:unhideWhenUsed="1"/>
+    <w:lsdException w:name="Table List 4" w:semiHidden="1" w:unhideWhenUsed="1"/>
+    <w:lsdException w:name="Table List 5" w:semiHidden="1" w:unhideWhenUsed="1"/>
+    <w:lsdException w:name="Table List 6" w:semiHidden="1" w:unhideWhenUsed="1"/>
+    <w:lsdException w:name="Table List 7" w:semiHidden="1" w:unhideWhenUsed="1"/>
+    <w:lsdException w:name="Table List 8" w:semiHidden="1" w:unhideWhenUsed="1"/>
+    <w:lsdException w:name="Table 3D effects 1" w:semiHidden="1" w:unhideWhenUsed="1"/>
+    <w:lsdException w:name="Table 3D effects 2" w:semiHidden="1" w:unhideWhenUsed="1"/>
+    <w:lsdException w:name="Table 3D effects 3" w:semiHidden="1" w:unhideWhenUsed="1"/>
+    <w:lsdException w:name="Table Contemporary" w:semiHidden="1" w:unhideWhenUsed="1"/>
+    <w:lsdException w:name="Table Elegant" w:semiHidden="1" w:unhideWhenUsed="1"/>
+    <w:lsdException w:name="Table Professional" w:semiHidden="1" w:unhideWhenUsed="1"/>
+    <w:lsdException w:name="Table Subtle 1" w:semiHidden="1" w:unhideWhenUsed="1"/>
+    <w:lsdException w:name="Table Subtle 2" w:semiHidden="1" w:unhideWhenUsed="1"/>
+    <w:lsdException w:name="Table Web 1" w:semiHidden="1" w:unhideWhenUsed="1"/>
+    <w:lsdException w:name="Table Web 2" w:semiHidden="1" w:unhideWhenUsed="1"/>
+    <w:lsdException w:name="Table Web 3" w:semiHidden="1" w:unhideWhenUsed="1"/>
+    <w:lsdException w:name="Balloon Text" w:semiHidden="1" w:unhideWhenUsed="1"/>
+    <w:lsdException w:name="Table Grid" w:semiHidden="1" w:uiPriority="59" w:unhideWhenUsed="1"/>
+    <w:lsdException w:name="Table Theme" w:semiHidden="1" w:unhideWhenUsed="1"/>
+    <w:lsdException w:name="Placeholder Text" w:semiHidden="1"/>
+    <w:lsdException w:name="No Spacing" w:uiPriority="1" w:qFormat="1"/>
+    <w:lsdException w:name="Light Shading" w:uiPriority="60"/>
+    <w:lsdException w:name="Light List" w:uiPriority="61"/>
+    <w:lsdException w:name="Light Grid" w:uiPriority="62"/>
+    <w:lsdException w:name="Medium Shading 1" w:uiPriority="63"/>
+    <w:lsdException w:name="Medium Shading 2" w:uiPriority="64"/>
+    <w:lsdException w:name="Medium List 1" w:uiPriority="65"/>
+    <w:lsdException w:name="Medium List 2" w:uiPriority="66"/>
+    <w:lsdException w:name="Medium Grid 1" w:uiPriority="67"/>
+    <w:lsdException w:name="Medium Grid 2" w:uiPriority="68"/>
+    <w:lsdException w:name="Medium Grid 3" w:uiPriority="69"/>
+    <w:lsdException w:name="Dark List" w:uiPriority="70"/>
+    <w:lsdException w:name="Colorful Shading" w:uiPriority="71"/>
+    <w:lsdException w:name="Colorful List" w:uiPriority="72"/>
+    <w:lsdException w:name="Colorful Grid" w:uiPriority="73"/>
+    <w:lsdException w:name="Light Shading Accent 1" w:uiPriority="60"/>
+    <w:lsdException w:name="Light List Accent 1" w:uiPriority="61"/>
+    <w:lsdException w:name="Light Grid Accent 1" w:uiPriority="62"/>
+    <w:lsdException w:name="Medium Shading 1 Accent 1" w:uiPriority="63"/>
+    <w:lsdException w:name="Medium Shading 2 Accent 1" w:uiPriority="64"/>
+    <w:lsdException w:name="Medium List 1 Accent 1" w:uiPriority="65"/>
+    <w:lsdException w:name="Revision" w:semiHidden="1"/>
+    <w:lsdException w:name="List Paragraph" w:uiPriority="34" w:qFormat="1"/>
+    <w:lsdException w:name="Quote" w:uiPriority="29" w:qFormat="1"/>
+    <w:lsdException w:name="Intense Quote" w:uiPriority="30" w:qFormat="1"/>
+    <w:lsdException w:name="Medium List 2 Accent 1" w:uiPriority="66"/>
+    <w:lsdException w:name="Medium Grid 1 Accent 1" w:uiPriority="67"/>
+    <w:lsdException w:name="Medium Grid 2 Accent 1" w:uiPriority="68"/>
+    <w:lsdException w:name="Medium Grid 3 Accent 1" w:uiPriority="69"/>
+    <w:lsdException w:name="Dark List Accent 1" w:uiPriority="70"/>
+    <w:lsdException w:name="Colorful Shading Accent 1" w:uiPriority="71"/>
+    <w:lsdException w:name="Colorful List Accent 1" w:uiPriority="72"/>
+    <w:lsdException w:name="Colorful Grid Accent 1" w:uiPriority="73"/>
+    <w:lsdException w:name="Light Shading Accent 2" w:uiPriority="60"/>
+    <w:lsdException w:name="Light List Accent 2" w:uiPriority="61"/>
+    <w:lsdException w:name="Light Grid Accent 2" w:uiPriority="62"/>
+    <w:lsdException w:name="Medium Shading 1 Accent 2" w:uiPriority="63"/>
+    <w:lsdException w:name="Medium Shading 2 Accent 2" w:uiPriority="64"/>
+    <w:lsdException w:name="Medium List 1 Accent 2" w:uiPriority="65"/>
+    <w:lsdException w:name="Medium List 2 Accent 2" w:uiPriority="66"/>
+    <w:lsdException w:name="Medium Grid 1 Accent 2" w:uiPriority="67"/>
+    <w:lsdException w:name="Medium Grid 2 Accent 2" w:uiPriority="68"/>
+    <w:lsdException w:name="Medium Grid 3 Accent 2" w:uiPriority="69"/>
+    <w:lsdException w:name="Dark List Accent 2" w:uiPriority="70"/>
+    <w:lsdException w:name="Colorful Shading Accent 2" w:uiPriority="71"/>
+    <w:lsdException w:name="Colorful List Accent 2" w:uiPriority="72"/>
+    <w:lsdException w:name="Colorful Grid Accent 2" w:uiPriority="73"/>
+    <w:lsdException w:name="Light Shading Accent 3" w:uiPriority="60"/>
+    <w:lsdException w:name="Light List Accent 3" w:uiPriority="61"/>
+    <w:lsdException w:name="Light Grid Accent 3" w:uiPriority="62"/>
+    <w:lsdException w:name="Medium Shading 1 Accent 3" w:uiPriority="63"/>
+    <w:lsdException w:name="Medium Shading 2 Accent 3" w:uiPriority="64"/>
+    <w:lsdException w:name="Medium List 1 Accent 3" w:uiPriority="65"/>
+    <w:lsdException w:name="Medium List 2 Accent 3" w:uiPriority="66"/>
+    <w:lsdException w:name="Medium Grid 1 Accent 3" w:uiPriority="67"/>
+    <w:lsdException w:name="Medium Grid 2 Accent 3" w:uiPriority="68"/>
+    <w:lsdException w:name="Medium Grid 3 Accent 3" w:uiPriority="69"/>
+    <w:lsdException w:name="Dark List Accent 3" w:uiPriority="70"/>
+    <w:lsdException w:name="Colorful Shading Accent 3" w:uiPriority="71"/>
+    <w:lsdException w:name="Colorful List Accent 3" w:uiPriority="72"/>
+    <w:lsdException w:name="Colorful Grid Accent 3" w:uiPriority="73"/>
+    <w:lsdException w:name="Light Shading Accent 4" w:uiPriority="60"/>
+    <w:lsdException w:name="Light List Accent 4" w:uiPriority="61"/>
+    <w:lsdException w:name="Light Grid Accent 4" w:uiPriority="62"/>
+    <w:lsdException w:name="Medium Shading 1 Accent 4" w:uiPriority="63"/>
+    <w:lsdException w:name="Medium Shading 2 Accent 4" w:uiPriority="64"/>
+    <w:lsdException w:name="Medium List 1 Accent 4" w:uiPriority="65"/>
+    <w:lsdException w:name="Medium List 2 Accent 4" w:uiPriority="66"/>
+    <w:lsdException w:name="Medium Grid 1 Accent 4" w:uiPriority="67"/>
+    <w:lsdException w:name="Medium Grid 2 Accent 4" w:uiPriority="68"/>
+    <w:lsdException w:name="Medium Grid 3 Accent 4" w:uiPriority="69"/>
+    <w:lsdException w:name="Dark List Accent 4" w:uiPriority="70"/>
+    <w:lsdException w:name="Colorful Shading Accent 4" w:uiPriority="71"/>
+    <w:lsdException w:name="Colorful List Accent 4" w:uiPriority="72"/>
+    <w:lsdException w:name="Colorful Grid Accent 4" w:uiPriority="73"/>
+    <w:lsdException w:name="Light Shading Accent 5" w:uiPriority="60"/>
+    <w:lsdException w:name="Light List Accent 5" w:uiPriority="61"/>
+    <w:lsdException w:name="Light Grid Accent 5" w:uiPriority="62"/>
+    <w:lsdException w:name="Medium Shading 1 Accent 5" w:uiPriority="63"/>
+    <w:lsdException w:name="Medium Shading 2 Accent 5" w:uiPriority="64"/>
+    <w:lsdException w:name="Medium List 1 Accent 5" w:uiPriority="65"/>
+    <w:lsdException w:name="Medium List 2 Accent 5" w:uiPriority="66"/>
+    <w:lsdException w:name="Medium Grid 1 Accent 5" w:uiPriority="67"/>
+    <w:lsdException w:name="Medium Grid 2 Accent 5" w:uiPriority="68"/>
+    <w:lsdException w:name="Medium Grid 3 Accent 5" w:uiPriority="69"/>
+    <w:lsdException w:name="Dark List Accent 5" w:uiPriority="70"/>
+    <w:lsdException w:name="Colorful Shading Accent 5" w:uiPriority="71"/>
+    <w:lsdException w:name="Colorful List Accent 5" w:uiPriority="72"/>
+    <w:lsdException w:name="Colorful Grid Accent 5" w:uiPriority="73"/>
+    <w:lsdException w:name="Light Shading Accent 6" w:uiPriority="60"/>
+    <w:lsdException w:name="Light List Accent 6" w:uiPriority="61"/>
+    <w:lsdException w:name="Light Grid Accent 6" w:uiPriority="62"/>
+    <w:lsdException w:name="Medium Shading 1 Accent 6" w:uiPriority="63"/>
+    <w:lsdException w:name="Medium Shading 2 Accent 6" w:uiPriority="64"/>
+    <w:lsdException w:name="Medium List 1 Accent 6" w:uiPriority="65"/>
+    <w:lsdException w:name="Medium List 2 Accent 6" w:uiPriority="66"/>
+    <w:lsdException w:name="Medium Grid 1 Accent 6" w:uiPriority="67"/>
+    <w:lsdException w:name="Medium Grid 2 Accent 6" w:uiPriority="68"/>
+    <w:lsdException w:name="Medium Grid 3 Accent 6" w:uiPriority="69"/>
+    <w:lsdException w:name="Dark List Accent 6" w:uiPriority="70"/>
+    <w:lsdException w:name="Colorful Shading Accent 6" w:uiPriority="71"/>
+    <w:lsdException w:name="Colorful List Accent 6" w:uiPriority="72"/>
+    <w:lsdException w:name="Colorful Grid Accent 6" w:uiPriority="73"/>
+    <w:lsdException w:name="Subtle Emphasis" w:uiPriority="19" w:qFormat="1"/>
+    <w:lsdException w:name="Intense Emphasis" w:uiPriority="21" w:qFormat="1"/>
+    <w:lsdException w:name="Subtle Reference" w:uiPriority="31" w:qFormat="1"/>
+    <w:lsdException w:name="Intense Reference" w:uiPriority="32" w:qFormat="1"/>
+    <w:lsdException w:name="Book Title" w:uiPriority="33" w:qFormat="1"/>
+    <w:lsdException w:name="Bibliography" w:semiHidden="1" w:uiPriority="37" w:unhideWhenUsed="1"/>
+    <w:lsdException w:name="TOC Heading" w:semiHidden="1" w:uiPriority="39" w:unhideWhenUsed="1" w:qFormat="1"/>
+    <w:lsdException w:name="Plain Table 1" w:uiPriority="41"/>
+    <w:lsdException w:name="Plain Table 2" w:uiPriority="42"/>
+    <w:lsdException w:name="Plain Table 3" w:uiPriority="43"/>
+    <w:lsdException w:name="Plain Table 4" w:uiPriority="44"/>
+    <w:lsdException w:name="Plain Table 5" w:uiPriority="45"/>
+    <w:lsdException w:name="Grid Table Light" w:uiPriority="40"/>
+    <w:lsdException w:name="Grid Table 1 Light" w:uiPriority="46"/>
+    <w:lsdException w:name="Grid Table 2" w:uiPriority="47"/>
+    <w:lsdException w:name="Grid Table 3" w:uiPriority="48"/>
+    <w:lsdException w:name="Grid Table 4" w:uiPriority="49"/>
+    <w:lsdException w:name="Grid Table 5 Dark" w:uiPriority="50"/>
+    <w:lsdException w:name="Grid Table 6 Colorful" w:uiPriority="51"/>
+    <w:lsdException w:name="Grid Table 7 Colorful" w:uiPriority="52"/>
+    <w:lsdException w:name="Grid Table 1 Light Accent 1" w:uiPriority="46"/>
+    <w:lsdException w:name="Grid Table 2 Accent 1" w:uiPriority="47"/>
+    <w:lsdException w:name="Grid Table 3 Accent 1" w:uiPriority="48"/>
+    <w:lsdException w:name="Grid Table 4 Accent 1" w:uiPriority="49"/>
+    <w:lsdException w:name="Grid Table 5 Dark Accent 1" w:uiPriority="50"/>
+    <w:lsdException w:name="Grid Table 6 Colorful Accent 1" w:uiPriority="51"/>
+    <w:lsdException w:name="Grid Table 7 Colorful Accent 1" w:uiPriority="52"/>
+    <w:lsdException w:name="Grid Table 1 Light Accent 2" w:uiPriority="46"/>
+    <w:lsdException w:name="Grid Table 2 Accent 2" w:uiPriority="47"/>
+    <w:lsdException w:name="Grid Table 3 Accent 2" w:uiPriority="48"/>
+    <w:lsdException w:name="Grid Table 4 Accent 2" w:uiPriority="49"/>
+    <w:lsdException w:name="Grid Table 5 Dark Accent 2" w:uiPriority="50"/>
+    <w:lsdException w:name="Grid Table 6 Colorful Accent 2" w:uiPriority="51"/>
+    <w:lsdException w:name="Grid Table 7 Colorful Accent 2" w:uiPriority="52"/>
+    <w:lsdException w:name="Grid Table 1 Light Accent 3" w:uiPriority="46"/>
+    <w:lsdException w:name="Grid Table 2 Accent 3" w:uiPriority="47"/>
+    <w:lsdException w:name="Grid Table 3 Accent 3" w:uiPriority="48"/>
+    <w:lsdException w:name="Grid Table 4 Accent 3" w:uiPriority="49"/>
+    <w:lsdException w:name="Grid Table 5 Dark Accent 3" w:uiPriority="50"/>
+    <w:lsdException w:name="Grid Table 6 Colorful Accent 3" w:uiPriority="51"/>
+    <w:lsdException w:name="Grid Table 7 Colorful Accent 3" w:uiPriority="52"/>
+    <w:lsdException w:name="Grid Table 1 Light Accent 4" w:uiPriority="46"/>
+    <w:lsdException w:name="Grid Table 2 Accent 4" w:uiPriority="47"/>
+    <w:lsdException w:name="Grid Table 3 Accent 4" w:uiPriority="48"/>
+    <w:lsdException w:name="Grid Table 4 Accent 4" w:uiPriority="49"/>
+    <w:lsdException w:name="Grid Table 5 Dark Accent 4" w:uiPriority="50"/>
+    <w:lsdException w:name="Grid Table 6 Colorful Accent 4" w:uiPriority="51"/>
+    <w:lsdException w:name="Grid Table 7 Colorful Accent 4" w:uiPriority="52"/>
+    <w:lsdException w:name="Grid Table 1 Light Accent 5" w:uiPriority="46"/>
+    <w:lsdException w:name="Grid Table 2 Accent 5" w:uiPriority="47"/>
+    <w:lsdException w:name="Grid Table 3 Accent 5" w:uiPriority="48"/>
+    <w:lsdException w:name="Grid Table 4 Accent 5" w:uiPriority="49"/>
+    <w:lsdException w:name="Grid Table 5 Dark Accent 5" w:uiPriority="50"/>
+    <w:lsdException w:name="Grid Table 6 Colorful Accent 5" w:uiPriority="51"/>
+    <w:lsdException w:name="Grid Table 7 Colorful Accent 5" w:uiPriority="52"/>
+    <w:lsdException w:name="Grid Table 1 Light Accent 6" w:uiPriority="46"/>
+    <w:lsdException w:name="Grid Table 2 Accent 6" w:uiPriority="47"/>
+    <w:lsdException w:name="Grid Table 3 Accent 6" w:uiPriority="48"/>
+    <w:lsdException w:name="Grid Table 4 Accent 6" w:uiPriority="49"/>
+    <w:lsdException w:name="Grid Table 5 Dark Accent 6" w:uiPriority="50"/>
+    <w:lsdException w:name="Grid Table 6 Colorful Accent 6" w:uiPriority="51"/>
+    <w:lsdException w:name="Grid Table 7 Colorful Accent 6" w:uiPriority="52"/>
+    <w:lsdException w:name="List Table 1 Light" w:uiPriority="46"/>
+    <w:lsdException w:name="List Table 2" w:uiPriority="47"/>
+    <w:lsdException w:name="List Table 3" w:uiPriority="48"/>
+    <w:lsdException w:name="List Table 4" w:uiPriority="49"/>
+    <w:lsdException w:name="List Table 5 Dark" w:uiPriority="50"/>
+    <w:lsdException w:name="List Table 6 Colorful" w:uiPriority="51"/>
+    <w:lsdException w:name="List Table 7 Colorful" w:uiPriority="52"/>
+    <w:lsdException w:name="List Table 1 Light Accent 1" w:uiPriority="46"/>
+    <w:lsdException w:name="List Table 2 Accent 1" w:uiPriority="47"/>
+    <w:lsdException w:name="List Table 3 Accent 1" w:uiPriority="48"/>
+    <w:lsdException w:name="List Table 4 Accent 1" w:uiPriority="49"/>
+    <w:lsdException w:name="List Table 5 Dark Accent 1" w:uiPriority="50"/>
+    <w:lsdException w:name="List Table 6 Colorful Accent 1" w:uiPriority="51"/>
+    <w:lsdException w:name="List Table 7 Colorful Accent 1" w:uiPriority="52"/>
+    <w:lsdException w:name="List Table 1 Light Accent 2" w:uiPriority="46"/>
+    <w:lsdException w:name="List Table 2 Accent 2" w:uiPriority="47"/>
+    <w:lsdException w:name="List Table 3 Accent 2" w:uiPriority="48"/>
+    <w:lsdException w:name="List Table 4 Accent 2" w:uiPriority="49"/>
+    <w:lsdException w:name="List Table 5 Dark Accent 2" w:uiPriority="50"/>
+    <w:lsdException w:name="List Table 6 Colorful Accent 2" w:uiPriority="51"/>
+    <w:lsdException w:name="List Table 7 Colorful Accent 2" w:uiPriority="52"/>
+    <w:lsdException w:name="List Table 1 Light Accent 3" w:uiPriority="46"/>
+    <w:lsdException w:name="List Table 2 Accent 3" w:uiPriority="47"/>
+    <w:lsdException w:name="List Table 3 Accent 3" w:uiPriority="48"/>
+    <w:lsdException w:name="List Table 4 Accent 3" w:uiPriority="49"/>
+    <w:lsdException w:name="List Table 5 Dark Accent 3" w:uiPriority="50"/>
+    <w:lsdException w:name="List Table 6 Colorful Accent 3" w:uiPriority="51"/>
+    <w:lsdException w:name="List Table 7 Colorful Accent 3" w:uiPriority="52"/>
+    <w:lsdException w:name="List Table 1 Light Accent 4" w:uiPriority="46"/>
+    <w:lsdException w:name="List Table 2 Accent 4" w:uiPriority="47"/>
+    <w:lsdException w:name="List Table 3 Accent 4" w:uiPriority="48"/>
+    <w:lsdException w:name="List Table 4 Accent 4" w:uiPriority="49"/>
+    <w:lsdException w:name="List Table 5 Dark Accent 4" w:uiPriority="50"/>
+    <w:lsdException w:name="List Table 6 Colorful Accent 4" w:uiPriority="51"/>
+    <w:lsdException w:name="List Table 7 Colorful Accent 4" w:uiPriority="52"/>
+    <w:lsdException w:name="List Table 1 Light Accent 5" w:uiPriority="46"/>
+    <w:lsdException w:name="List Table 2 Accent 5" w:uiPriority="47"/>
+    <w:lsdException w:name="List Table 3 Accent 5" w:uiPriority="48"/>
+    <w:lsdException w:name="List Table 4 Accent 5" w:uiPriority="49"/>
+    <w:lsdException w:name="List Table 5 Dark Accent 5" w:uiPriority="50"/>
+    <w:lsdException w:name="List Table 6 Colorful Accent 5" w:uiPriority="51"/>
+    <w:lsdException w:name="List Table 7 Colorful Accent 5" w:uiPriority="52"/>
+    <w:lsdException w:name="List Table 1 Light Accent 6" w:uiPriority="46"/>
+    <w:lsdException w:name="List Table 2 Accent 6" w:uiPriority="47"/>
+    <w:lsdException w:name="List Table 3 Accent 6" w:uiPriority="48"/>
+    <w:lsdException w:name="List Table 4 Accent 6" w:uiPriority="49"/>
+    <w:lsdException w:name="List Table 5 Dark Accent 6" w:uiPriority="50"/>
+    <w:lsdException w:name="List Table 6 Colorful Accent 6" w:uiPriority="51"/>
+    <w:lsdException w:name="List Table 7 Colorful Accent 6" w:uiPriority="52"/>
+    <w:lsdException w:name="Mention" w:semiHidden="1" w:unhideWhenUsed="1"/>
+    <w:lsdException w:name="Smart Hyperlink" w:semiHidden="1" w:unhideWhenUsed="1"/>
+    <w:lsdException w:name="Hashtag" w:semiHidden="1" w:unhideWhenUsed="1"/>
+    <w:lsdException w:name="Unresolved Mention" w:semiHidden="1" w:unhideWhenUsed="1"/>
   </w:latentStyles>
   <w:style w:type="paragraph" w:default="1" w:styleId="Normal">
     <w:name w:val="Normal"/>
@@ -11767,7 +11996,7 @@
       <w:rFonts w:ascii="Arial" w:hAnsi="Arial"/>
     </w:rPr>
   </w:style>
-  <w:style w:type="paragraph" w:styleId="Heading1">
+  <w:style w:type="paragraph" w:styleId="Titre1">
     <w:name w:val="heading 1"/>
     <w:basedOn w:val="Normal"/>
     <w:uiPriority w:val="1"/>
@@ -11785,11 +12014,11 @@
       <w:szCs w:val="31"/>
     </w:rPr>
   </w:style>
-  <w:style w:type="paragraph" w:styleId="Heading2">
+  <w:style w:type="paragraph" w:styleId="Titre2">
     <w:name w:val="heading 2"/>
     <w:basedOn w:val="Normal"/>
     <w:next w:val="Normal"/>
-    <w:link w:val="Heading2Char"/>
+    <w:link w:val="Titre2Car"/>
     <w:uiPriority w:val="9"/>
     <w:unhideWhenUsed/>
     <w:qFormat/>
@@ -11809,11 +12038,11 @@
       <w:szCs w:val="26"/>
     </w:rPr>
   </w:style>
-  <w:style w:type="paragraph" w:styleId="Heading3">
+  <w:style w:type="paragraph" w:styleId="Titre3">
     <w:name w:val="heading 3"/>
     <w:basedOn w:val="Normal"/>
     <w:next w:val="Normal"/>
-    <w:link w:val="Heading3Char"/>
+    <w:link w:val="Titre3Car"/>
     <w:uiPriority w:val="9"/>
     <w:unhideWhenUsed/>
     <w:qFormat/>
@@ -11831,13 +12060,13 @@
       <w:color w:val="4F81BD" w:themeColor="accent1"/>
     </w:rPr>
   </w:style>
-  <w:style w:type="character" w:default="1" w:styleId="DefaultParagraphFont">
+  <w:style w:type="character" w:default="1" w:styleId="Policepardfaut">
     <w:name w:val="Default Paragraph Font"/>
     <w:uiPriority w:val="1"/>
     <w:semiHidden/>
     <w:unhideWhenUsed/>
   </w:style>
-  <w:style w:type="table" w:default="1" w:styleId="TableNormal">
+  <w:style w:type="table" w:default="1" w:styleId="TableauNormal">
     <w:name w:val="Normal Table"/>
     <w:uiPriority w:val="99"/>
     <w:semiHidden/>
@@ -11852,13 +12081,13 @@
       </w:tblCellMar>
     </w:tblPr>
   </w:style>
-  <w:style w:type="numbering" w:default="1" w:styleId="NoList">
+  <w:style w:type="numbering" w:default="1" w:styleId="Aucuneliste">
     <w:name w:val="No List"/>
     <w:uiPriority w:val="99"/>
     <w:semiHidden/>
     <w:unhideWhenUsed/>
   </w:style>
-  <w:style w:type="paragraph" w:styleId="BodyText">
+  <w:style w:type="paragraph" w:styleId="Corpsdetexte">
     <w:name w:val="Body Text"/>
     <w:basedOn w:val="Normal"/>
     <w:uiPriority w:val="1"/>
@@ -11874,7 +12103,7 @@
       <w:szCs w:val="28"/>
     </w:rPr>
   </w:style>
-  <w:style w:type="paragraph" w:styleId="ListParagraph">
+  <w:style w:type="paragraph" w:styleId="Paragraphedeliste">
     <w:name w:val="List Paragraph"/>
     <w:basedOn w:val="Normal"/>
     <w:uiPriority w:val="1"/>
@@ -11886,10 +12115,10 @@
     <w:uiPriority w:val="1"/>
     <w:qFormat/>
   </w:style>
-  <w:style w:type="paragraph" w:styleId="BalloonText">
+  <w:style w:type="paragraph" w:styleId="Textedebulles">
     <w:name w:val="Balloon Text"/>
     <w:basedOn w:val="Normal"/>
-    <w:link w:val="BalloonTextChar"/>
+    <w:link w:val="TextedebullesCar"/>
     <w:uiPriority w:val="99"/>
     <w:semiHidden/>
     <w:unhideWhenUsed/>
@@ -11900,10 +12129,10 @@
       <w:szCs w:val="16"/>
     </w:rPr>
   </w:style>
-  <w:style w:type="character" w:customStyle="1" w:styleId="BalloonTextChar">
-    <w:name w:val="Balloon Text Char"/>
-    <w:basedOn w:val="DefaultParagraphFont"/>
-    <w:link w:val="BalloonText"/>
+  <w:style w:type="character" w:customStyle="1" w:styleId="TextedebullesCar">
+    <w:name w:val="Texte de bulles Car"/>
+    <w:basedOn w:val="Policepardfaut"/>
+    <w:link w:val="Textedebulles"/>
     <w:uiPriority w:val="99"/>
     <w:semiHidden/>
     <w:rsid w:val="00620D06"/>
@@ -11913,10 +12142,10 @@
       <w:szCs w:val="16"/>
     </w:rPr>
   </w:style>
-  <w:style w:type="character" w:customStyle="1" w:styleId="Heading2Char">
-    <w:name w:val="Heading 2 Char"/>
-    <w:basedOn w:val="DefaultParagraphFont"/>
-    <w:link w:val="Heading2"/>
+  <w:style w:type="character" w:customStyle="1" w:styleId="Titre2Car">
+    <w:name w:val="Titre 2 Car"/>
+    <w:basedOn w:val="Policepardfaut"/>
+    <w:link w:val="Titre2"/>
     <w:uiPriority w:val="9"/>
     <w:rsid w:val="008921FC"/>
     <w:rPr>
@@ -11928,10 +12157,10 @@
       <w:szCs w:val="26"/>
     </w:rPr>
   </w:style>
-  <w:style w:type="paragraph" w:styleId="Header">
+  <w:style w:type="paragraph" w:styleId="En-tte">
     <w:name w:val="header"/>
     <w:basedOn w:val="Normal"/>
-    <w:link w:val="HeaderChar"/>
+    <w:link w:val="En-tteCar"/>
     <w:uiPriority w:val="99"/>
     <w:unhideWhenUsed/>
     <w:rsid w:val="008921FC"/>
@@ -11942,20 +12171,20 @@
       </w:tabs>
     </w:pPr>
   </w:style>
-  <w:style w:type="character" w:customStyle="1" w:styleId="HeaderChar">
-    <w:name w:val="Header Char"/>
-    <w:basedOn w:val="DefaultParagraphFont"/>
-    <w:link w:val="Header"/>
+  <w:style w:type="character" w:customStyle="1" w:styleId="En-tteCar">
+    <w:name w:val="En-tête Car"/>
+    <w:basedOn w:val="Policepardfaut"/>
+    <w:link w:val="En-tte"/>
     <w:uiPriority w:val="99"/>
     <w:rsid w:val="008921FC"/>
     <w:rPr>
       <w:rFonts w:ascii="Arial" w:hAnsi="Arial"/>
     </w:rPr>
   </w:style>
-  <w:style w:type="paragraph" w:styleId="Footer">
+  <w:style w:type="paragraph" w:styleId="Pieddepage">
     <w:name w:val="footer"/>
     <w:basedOn w:val="Normal"/>
-    <w:link w:val="FooterChar"/>
+    <w:link w:val="PieddepageCar"/>
     <w:uiPriority w:val="99"/>
     <w:unhideWhenUsed/>
     <w:rsid w:val="008921FC"/>
@@ -11966,19 +12195,19 @@
       </w:tabs>
     </w:pPr>
   </w:style>
-  <w:style w:type="character" w:customStyle="1" w:styleId="FooterChar">
-    <w:name w:val="Footer Char"/>
-    <w:basedOn w:val="DefaultParagraphFont"/>
-    <w:link w:val="Footer"/>
+  <w:style w:type="character" w:customStyle="1" w:styleId="PieddepageCar">
+    <w:name w:val="Pied de page Car"/>
+    <w:basedOn w:val="Policepardfaut"/>
+    <w:link w:val="Pieddepage"/>
     <w:uiPriority w:val="99"/>
     <w:rsid w:val="008921FC"/>
     <w:rPr>
       <w:rFonts w:ascii="Arial" w:hAnsi="Arial"/>
     </w:rPr>
   </w:style>
-  <w:style w:type="paragraph" w:styleId="TOCHeading">
+  <w:style w:type="paragraph" w:styleId="En-ttedetabledesmatires">
     <w:name w:val="TOC Heading"/>
-    <w:basedOn w:val="Heading1"/>
+    <w:basedOn w:val="Titre1"/>
     <w:next w:val="Normal"/>
     <w:uiPriority w:val="39"/>
     <w:semiHidden/>
@@ -12002,7 +12231,7 @@
       <w:lang w:eastAsia="ja-JP"/>
     </w:rPr>
   </w:style>
-  <w:style w:type="paragraph" w:styleId="TOC1">
+  <w:style w:type="paragraph" w:styleId="TM1">
     <w:name w:val="toc 1"/>
     <w:basedOn w:val="Normal"/>
     <w:next w:val="Normal"/>
@@ -12014,9 +12243,9 @@
       <w:spacing w:after="100"/>
     </w:pPr>
   </w:style>
-  <w:style w:type="character" w:styleId="Hyperlink">
+  <w:style w:type="character" w:styleId="Lienhypertexte">
     <w:name w:val="Hyperlink"/>
-    <w:basedOn w:val="DefaultParagraphFont"/>
+    <w:basedOn w:val="Policepardfaut"/>
     <w:uiPriority w:val="99"/>
     <w:unhideWhenUsed/>
     <w:rsid w:val="00201CDF"/>
@@ -12025,7 +12254,7 @@
       <w:u w:val="single"/>
     </w:rPr>
   </w:style>
-  <w:style w:type="paragraph" w:styleId="Caption">
+  <w:style w:type="paragraph" w:styleId="Lgende">
     <w:name w:val="caption"/>
     <w:basedOn w:val="Normal"/>
     <w:next w:val="Normal"/>
@@ -12044,9 +12273,9 @@
       <w:szCs w:val="18"/>
     </w:rPr>
   </w:style>
-  <w:style w:type="character" w:styleId="PlaceholderText">
+  <w:style w:type="character" w:styleId="Textedelespacerserv">
     <w:name w:val="Placeholder Text"/>
-    <w:basedOn w:val="DefaultParagraphFont"/>
+    <w:basedOn w:val="Policepardfaut"/>
     <w:uiPriority w:val="99"/>
     <w:semiHidden/>
     <w:rsid w:val="00704D5E"/>
@@ -12054,7 +12283,7 @@
       <w:color w:val="808080"/>
     </w:rPr>
   </w:style>
-  <w:style w:type="paragraph" w:styleId="TOC2">
+  <w:style w:type="paragraph" w:styleId="TM2">
     <w:name w:val="toc 2"/>
     <w:basedOn w:val="Normal"/>
     <w:next w:val="Normal"/>
@@ -12067,9 +12296,9 @@
       <w:ind w:left="220"/>
     </w:pPr>
   </w:style>
-  <w:style w:type="table" w:styleId="TableGrid">
+  <w:style w:type="table" w:styleId="Grilledutableau">
     <w:name w:val="Table Grid"/>
-    <w:basedOn w:val="TableNormal"/>
+    <w:basedOn w:val="TableauNormal"/>
     <w:uiPriority w:val="59"/>
     <w:rsid w:val="003A425F"/>
     <w:tblPr>
@@ -12083,10 +12312,10 @@
       </w:tblBorders>
     </w:tblPr>
   </w:style>
-  <w:style w:type="character" w:customStyle="1" w:styleId="Heading3Char">
-    <w:name w:val="Heading 3 Char"/>
-    <w:basedOn w:val="DefaultParagraphFont"/>
-    <w:link w:val="Heading3"/>
+  <w:style w:type="character" w:customStyle="1" w:styleId="Titre3Car">
+    <w:name w:val="Titre 3 Car"/>
+    <w:basedOn w:val="Policepardfaut"/>
+    <w:link w:val="Titre3"/>
     <w:uiPriority w:val="9"/>
     <w:rsid w:val="003D32C2"/>
     <w:rPr>
@@ -12096,521 +12325,7 @@
       <w:color w:val="4F81BD" w:themeColor="accent1"/>
     </w:rPr>
   </w:style>
-  <w:style w:type="paragraph" w:styleId="TOC3">
-    <w:name w:val="toc 3"/>
-    <w:basedOn w:val="Normal"/>
-    <w:next w:val="Normal"/>
-    <w:autoRedefine/>
-    <w:uiPriority w:val="39"/>
-    <w:unhideWhenUsed/>
-    <w:rsid w:val="008A7FD7"/>
-    <w:pPr>
-      <w:spacing w:after="100"/>
-      <w:ind w:left="440"/>
-    </w:pPr>
-  </w:style>
-</w:styles>
-</file>
-
-<file path=word/stylesWithEffects.xml><?xml version="1.0" encoding="utf-8"?>
-<w:styles xmlns:wpc="http://schemas.microsoft.com/office/word/2010/wordprocessingCanvas" xmlns:mc="http://schemas.openxmlformats.org/markup-compatibility/2006" xmlns:o="urn:schemas-microsoft-com:office:office" xmlns:r="http://schemas.openxmlformats.org/officeDocument/2006/relationships" xmlns:m="http://schemas.openxmlformats.org/officeDocument/2006/math" xmlns:v="urn:schemas-microsoft-com:vml" xmlns:wp14="http://schemas.microsoft.com/office/word/2010/wordprocessingDrawing" xmlns:wp="http://schemas.openxmlformats.org/drawingml/2006/wordprocessingDrawing" xmlns:w10="urn:schemas-microsoft-com:office:word" xmlns:w="http://schemas.openxmlformats.org/wordprocessingml/2006/main" xmlns:w14="http://schemas.microsoft.com/office/word/2010/wordml" xmlns:wpg="http://schemas.microsoft.com/office/word/2010/wordprocessingGroup" xmlns:wpi="http://schemas.microsoft.com/office/word/2010/wordprocessingInk" xmlns:wne="http://schemas.microsoft.com/office/word/2006/wordml" xmlns:wps="http://schemas.microsoft.com/office/word/2010/wordprocessingShape" mc:Ignorable="w14 wp14">
-  <w:docDefaults>
-    <w:rPrDefault>
-      <w:rPr>
-        <w:rFonts w:asciiTheme="minorHAnsi" w:eastAsiaTheme="minorHAnsi" w:hAnsiTheme="minorHAnsi" w:cstheme="minorBidi"/>
-        <w:sz w:val="22"/>
-        <w:szCs w:val="22"/>
-        <w:lang w:val="en-US" w:eastAsia="en-US" w:bidi="ar-SA"/>
-      </w:rPr>
-    </w:rPrDefault>
-    <w:pPrDefault>
-      <w:pPr>
-        <w:widowControl w:val="0"/>
-      </w:pPr>
-    </w:pPrDefault>
-  </w:docDefaults>
-  <w:latentStyles w:defLockedState="0" w:defUIPriority="99" w:defSemiHidden="1" w:defUnhideWhenUsed="1" w:defQFormat="0" w:count="267">
-    <w:lsdException w:name="Normal" w:semiHidden="0" w:uiPriority="0" w:unhideWhenUsed="0" w:qFormat="1"/>
-    <w:lsdException w:name="heading 1" w:semiHidden="0" w:uiPriority="9" w:unhideWhenUsed="0" w:qFormat="1"/>
-    <w:lsdException w:name="heading 2" w:uiPriority="9" w:qFormat="1"/>
-    <w:lsdException w:name="heading 3" w:uiPriority="9" w:qFormat="1"/>
-    <w:lsdException w:name="heading 4" w:uiPriority="9" w:qFormat="1"/>
-    <w:lsdException w:name="heading 5" w:uiPriority="9" w:qFormat="1"/>
-    <w:lsdException w:name="heading 6" w:uiPriority="9" w:qFormat="1"/>
-    <w:lsdException w:name="heading 7" w:uiPriority="9" w:qFormat="1"/>
-    <w:lsdException w:name="heading 8" w:uiPriority="9" w:qFormat="1"/>
-    <w:lsdException w:name="heading 9" w:uiPriority="9" w:qFormat="1"/>
-    <w:lsdException w:name="toc 1" w:uiPriority="39"/>
-    <w:lsdException w:name="toc 2" w:uiPriority="39"/>
-    <w:lsdException w:name="toc 3" w:uiPriority="39"/>
-    <w:lsdException w:name="toc 4" w:uiPriority="39"/>
-    <w:lsdException w:name="toc 5" w:uiPriority="39"/>
-    <w:lsdException w:name="toc 6" w:uiPriority="39"/>
-    <w:lsdException w:name="toc 7" w:uiPriority="39"/>
-    <w:lsdException w:name="toc 8" w:uiPriority="39"/>
-    <w:lsdException w:name="toc 9" w:uiPriority="39"/>
-    <w:lsdException w:name="caption" w:uiPriority="35" w:qFormat="1"/>
-    <w:lsdException w:name="Title" w:semiHidden="0" w:uiPriority="10" w:unhideWhenUsed="0" w:qFormat="1"/>
-    <w:lsdException w:name="Default Paragraph Font" w:uiPriority="1"/>
-    <w:lsdException w:name="Subtitle" w:semiHidden="0" w:uiPriority="11" w:unhideWhenUsed="0" w:qFormat="1"/>
-    <w:lsdException w:name="Strong" w:semiHidden="0" w:uiPriority="22" w:unhideWhenUsed="0" w:qFormat="1"/>
-    <w:lsdException w:name="Emphasis" w:semiHidden="0" w:uiPriority="20" w:unhideWhenUsed="0" w:qFormat="1"/>
-    <w:lsdException w:name="Table Grid" w:uiPriority="59"/>
-    <w:lsdException w:name="Placeholder Text" w:unhideWhenUsed="0"/>
-    <w:lsdException w:name="No Spacing" w:semiHidden="0" w:uiPriority="1" w:unhideWhenUsed="0" w:qFormat="1"/>
-    <w:lsdException w:name="Light Shading" w:semiHidden="0" w:uiPriority="60" w:unhideWhenUsed="0"/>
-    <w:lsdException w:name="Light List" w:semiHidden="0" w:uiPriority="61" w:unhideWhenUsed="0"/>
-    <w:lsdException w:name="Light Grid" w:semiHidden="0" w:uiPriority="62" w:unhideWhenUsed="0"/>
-    <w:lsdException w:name="Medium Shading 1" w:semiHidden="0" w:uiPriority="63" w:unhideWhenUsed="0"/>
-    <w:lsdException w:name="Medium Shading 2" w:semiHidden="0" w:uiPriority="64" w:unhideWhenUsed="0"/>
-    <w:lsdException w:name="Medium List 1" w:semiHidden="0" w:uiPriority="65" w:unhideWhenUsed="0"/>
-    <w:lsdException w:name="Medium List 2" w:semiHidden="0" w:uiPriority="66" w:unhideWhenUsed="0"/>
-    <w:lsdException w:name="Medium Grid 1" w:semiHidden="0" w:uiPriority="67" w:unhideWhenUsed="0"/>
-    <w:lsdException w:name="Medium Grid 2" w:semiHidden="0" w:uiPriority="68" w:unhideWhenUsed="0"/>
-    <w:lsdException w:name="Medium Grid 3" w:semiHidden="0" w:uiPriority="69" w:unhideWhenUsed="0"/>
-    <w:lsdException w:name="Dark List" w:semiHidden="0" w:uiPriority="70" w:unhideWhenUsed="0"/>
-    <w:lsdException w:name="Colorful Shading" w:semiHidden="0" w:uiPriority="71" w:unhideWhenUsed="0"/>
-    <w:lsdException w:name="Colorful List" w:semiHidden="0" w:uiPriority="72" w:unhideWhenUsed="0"/>
-    <w:lsdException w:name="Colorful Grid" w:semiHidden="0" w:uiPriority="73" w:unhideWhenUsed="0"/>
-    <w:lsdException w:name="Light Shading Accent 1" w:semiHidden="0" w:uiPriority="60" w:unhideWhenUsed="0"/>
-    <w:lsdException w:name="Light List Accent 1" w:semiHidden="0" w:uiPriority="61" w:unhideWhenUsed="0"/>
-    <w:lsdException w:name="Light Grid Accent 1" w:semiHidden="0" w:uiPriority="62" w:unhideWhenUsed="0"/>
-    <w:lsdException w:name="Medium Shading 1 Accent 1" w:semiHidden="0" w:uiPriority="63" w:unhideWhenUsed="0"/>
-    <w:lsdException w:name="Medium Shading 2 Accent 1" w:semiHidden="0" w:uiPriority="64" w:unhideWhenUsed="0"/>
-    <w:lsdException w:name="Medium List 1 Accent 1" w:semiHidden="0" w:uiPriority="65" w:unhideWhenUsed="0"/>
-    <w:lsdException w:name="Revision" w:unhideWhenUsed="0"/>
-    <w:lsdException w:name="List Paragraph" w:semiHidden="0" w:uiPriority="34" w:unhideWhenUsed="0" w:qFormat="1"/>
-    <w:lsdException w:name="Quote" w:semiHidden="0" w:uiPriority="29" w:unhideWhenUsed="0" w:qFormat="1"/>
-    <w:lsdException w:name="Intense Quote" w:semiHidden="0" w:uiPriority="30" w:unhideWhenUsed="0" w:qFormat="1"/>
-    <w:lsdException w:name="Medium List 2 Accent 1" w:semiHidden="0" w:uiPriority="66" w:unhideWhenUsed="0"/>
-    <w:lsdException w:name="Medium Grid 1 Accent 1" w:semiHidden="0" w:uiPriority="67" w:unhideWhenUsed="0"/>
-    <w:lsdException w:name="Medium Grid 2 Accent 1" w:semiHidden="0" w:uiPriority="68" w:unhideWhenUsed="0"/>
-    <w:lsdException w:name="Medium Grid 3 Accent 1" w:semiHidden="0" w:uiPriority="69" w:unhideWhenUsed="0"/>
-    <w:lsdException w:name="Dark List Accent 1" w:semiHidden="0" w:uiPriority="70" w:unhideWhenUsed="0"/>
-    <w:lsdException w:name="Colorful Shading Accent 1" w:semiHidden="0" w:uiPriority="71" w:unhideWhenUsed="0"/>
-    <w:lsdException w:name="Colorful List Accent 1" w:semiHidden="0" w:uiPriority="72" w:unhideWhenUsed="0"/>
-    <w:lsdException w:name="Colorful Grid Accent 1" w:semiHidden="0" w:uiPriority="73" w:unhideWhenUsed="0"/>
-    <w:lsdException w:name="Light Shading Accent 2" w:semiHidden="0" w:uiPriority="60" w:unhideWhenUsed="0"/>
-    <w:lsdException w:name="Light List Accent 2" w:semiHidden="0" w:uiPriority="61" w:unhideWhenUsed="0"/>
-    <w:lsdException w:name="Light Grid Accent 2" w:semiHidden="0" w:uiPriority="62" w:unhideWhenUsed="0"/>
-    <w:lsdException w:name="Medium Shading 1 Accent 2" w:semiHidden="0" w:uiPriority="63" w:unhideWhenUsed="0"/>
-    <w:lsdException w:name="Medium Shading 2 Accent 2" w:semiHidden="0" w:uiPriority="64" w:unhideWhenUsed="0"/>
-    <w:lsdException w:name="Medium List 1 Accent 2" w:semiHidden="0" w:uiPriority="65" w:unhideWhenUsed="0"/>
-    <w:lsdException w:name="Medium List 2 Accent 2" w:semiHidden="0" w:uiPriority="66" w:unhideWhenUsed="0"/>
-    <w:lsdException w:name="Medium Grid 1 Accent 2" w:semiHidden="0" w:uiPriority="67" w:unhideWhenUsed="0"/>
-    <w:lsdException w:name="Medium Grid 2 Accent 2" w:semiHidden="0" w:uiPriority="68" w:unhideWhenUsed="0"/>
-    <w:lsdException w:name="Medium Grid 3 Accent 2" w:semiHidden="0" w:uiPriority="69" w:unhideWhenUsed="0"/>
-    <w:lsdException w:name="Dark List Accent 2" w:semiHidden="0" w:uiPriority="70" w:unhideWhenUsed="0"/>
-    <w:lsdException w:name="Colorful Shading Accent 2" w:semiHidden="0" w:uiPriority="71" w:unhideWhenUsed="0"/>
-    <w:lsdException w:name="Colorful List Accent 2" w:semiHidden="0" w:uiPriority="72" w:unhideWhenUsed="0"/>
-    <w:lsdException w:name="Colorful Grid Accent 2" w:semiHidden="0" w:uiPriority="73" w:unhideWhenUsed="0"/>
-    <w:lsdException w:name="Light Shading Accent 3" w:semiHidden="0" w:uiPriority="60" w:unhideWhenUsed="0"/>
-    <w:lsdException w:name="Light List Accent 3" w:semiHidden="0" w:uiPriority="61" w:unhideWhenUsed="0"/>
-    <w:lsdException w:name="Light Grid Accent 3" w:semiHidden="0" w:uiPriority="62" w:unhideWhenUsed="0"/>
-    <w:lsdException w:name="Medium Shading 1 Accent 3" w:semiHidden="0" w:uiPriority="63" w:unhideWhenUsed="0"/>
-    <w:lsdException w:name="Medium Shading 2 Accent 3" w:semiHidden="0" w:uiPriority="64" w:unhideWhenUsed="0"/>
-    <w:lsdException w:name="Medium List 1 Accent 3" w:semiHidden="0" w:uiPriority="65" w:unhideWhenUsed="0"/>
-    <w:lsdException w:name="Medium List 2 Accent 3" w:semiHidden="0" w:uiPriority="66" w:unhideWhenUsed="0"/>
-    <w:lsdException w:name="Medium Grid 1 Accent 3" w:semiHidden="0" w:uiPriority="67" w:unhideWhenUsed="0"/>
-    <w:lsdException w:name="Medium Grid 2 Accent 3" w:semiHidden="0" w:uiPriority="68" w:unhideWhenUsed="0"/>
-    <w:lsdException w:name="Medium Grid 3 Accent 3" w:semiHidden="0" w:uiPriority="69" w:unhideWhenUsed="0"/>
-    <w:lsdException w:name="Dark List Accent 3" w:semiHidden="0" w:uiPriority="70" w:unhideWhenUsed="0"/>
-    <w:lsdException w:name="Colorful Shading Accent 3" w:semiHidden="0" w:uiPriority="71" w:unhideWhenUsed="0"/>
-    <w:lsdException w:name="Colorful List Accent 3" w:semiHidden="0" w:uiPriority="72" w:unhideWhenUsed="0"/>
-    <w:lsdException w:name="Colorful Grid Accent 3" w:semiHidden="0" w:uiPriority="73" w:unhideWhenUsed="0"/>
-    <w:lsdException w:name="Light Shading Accent 4" w:semiHidden="0" w:uiPriority="60" w:unhideWhenUsed="0"/>
-    <w:lsdException w:name="Light List Accent 4" w:semiHidden="0" w:uiPriority="61" w:unhideWhenUsed="0"/>
-    <w:lsdException w:name="Light Grid Accent 4" w:semiHidden="0" w:uiPriority="62" w:unhideWhenUsed="0"/>
-    <w:lsdException w:name="Medium Shading 1 Accent 4" w:semiHidden="0" w:uiPriority="63" w:unhideWhenUsed="0"/>
-    <w:lsdException w:name="Medium Shading 2 Accent 4" w:semiHidden="0" w:uiPriority="64" w:unhideWhenUsed="0"/>
-    <w:lsdException w:name="Medium List 1 Accent 4" w:semiHidden="0" w:uiPriority="65" w:unhideWhenUsed="0"/>
-    <w:lsdException w:name="Medium List 2 Accent 4" w:semiHidden="0" w:uiPriority="66" w:unhideWhenUsed="0"/>
-    <w:lsdException w:name="Medium Grid 1 Accent 4" w:semiHidden="0" w:uiPriority="67" w:unhideWhenUsed="0"/>
-    <w:lsdException w:name="Medium Grid 2 Accent 4" w:semiHidden="0" w:uiPriority="68" w:unhideWhenUsed="0"/>
-    <w:lsdException w:name="Medium Grid 3 Accent 4" w:semiHidden="0" w:uiPriority="69" w:unhideWhenUsed="0"/>
-    <w:lsdException w:name="Dark List Accent 4" w:semiHidden="0" w:uiPriority="70" w:unhideWhenUsed="0"/>
-    <w:lsdException w:name="Colorful Shading Accent 4" w:semiHidden="0" w:uiPriority="71" w:unhideWhenUsed="0"/>
-    <w:lsdException w:name="Colorful List Accent 4" w:semiHidden="0" w:uiPriority="72" w:unhideWhenUsed="0"/>
-    <w:lsdException w:name="Colorful Grid Accent 4" w:semiHidden="0" w:uiPriority="73" w:unhideWhenUsed="0"/>
-    <w:lsdException w:name="Light Shading Accent 5" w:semiHidden="0" w:uiPriority="60" w:unhideWhenUsed="0"/>
-    <w:lsdException w:name="Light List Accent 5" w:semiHidden="0" w:uiPriority="61" w:unhideWhenUsed="0"/>
-    <w:lsdException w:name="Light Grid Accent 5" w:semiHidden="0" w:uiPriority="62" w:unhideWhenUsed="0"/>
-    <w:lsdException w:name="Medium Shading 1 Accent 5" w:semiHidden="0" w:uiPriority="63" w:unhideWhenUsed="0"/>
-    <w:lsdException w:name="Medium Shading 2 Accent 5" w:semiHidden="0" w:uiPriority="64" w:unhideWhenUsed="0"/>
-    <w:lsdException w:name="Medium List 1 Accent 5" w:semiHidden="0" w:uiPriority="65" w:unhideWhenUsed="0"/>
-    <w:lsdException w:name="Medium List 2 Accent 5" w:semiHidden="0" w:uiPriority="66" w:unhideWhenUsed="0"/>
-    <w:lsdException w:name="Medium Grid 1 Accent 5" w:semiHidden="0" w:uiPriority="67" w:unhideWhenUsed="0"/>
-    <w:lsdException w:name="Medium Grid 2 Accent 5" w:semiHidden="0" w:uiPriority="68" w:unhideWhenUsed="0"/>
-    <w:lsdException w:name="Medium Grid 3 Accent 5" w:semiHidden="0" w:uiPriority="69" w:unhideWhenUsed="0"/>
-    <w:lsdException w:name="Dark List Accent 5" w:semiHidden="0" w:uiPriority="70" w:unhideWhenUsed="0"/>
-    <w:lsdException w:name="Colorful Shading Accent 5" w:semiHidden="0" w:uiPriority="71" w:unhideWhenUsed="0"/>
-    <w:lsdException w:name="Colorful List Accent 5" w:semiHidden="0" w:uiPriority="72" w:unhideWhenUsed="0"/>
-    <w:lsdException w:name="Colorful Grid Accent 5" w:semiHidden="0" w:uiPriority="73" w:unhideWhenUsed="0"/>
-    <w:lsdException w:name="Light Shading Accent 6" w:semiHidden="0" w:uiPriority="60" w:unhideWhenUsed="0"/>
-    <w:lsdException w:name="Light List Accent 6" w:semiHidden="0" w:uiPriority="61" w:unhideWhenUsed="0"/>
-    <w:lsdException w:name="Light Grid Accent 6" w:semiHidden="0" w:uiPriority="62" w:unhideWhenUsed="0"/>
-    <w:lsdException w:name="Medium Shading 1 Accent 6" w:semiHidden="0" w:uiPriority="63" w:unhideWhenUsed="0"/>
-    <w:lsdException w:name="Medium Shading 2 Accent 6" w:semiHidden="0" w:uiPriority="64" w:unhideWhenUsed="0"/>
-    <w:lsdException w:name="Medium List 1 Accent 6" w:semiHidden="0" w:uiPriority="65" w:unhideWhenUsed="0"/>
-    <w:lsdException w:name="Medium List 2 Accent 6" w:semiHidden="0" w:uiPriority="66" w:unhideWhenUsed="0"/>
-    <w:lsdException w:name="Medium Grid 1 Accent 6" w:semiHidden="0" w:uiPriority="67" w:unhideWhenUsed="0"/>
-    <w:lsdException w:name="Medium Grid 2 Accent 6" w:semiHidden="0" w:uiPriority="68" w:unhideWhenUsed="0"/>
-    <w:lsdException w:name="Medium Grid 3 Accent 6" w:semiHidden="0" w:uiPriority="69" w:unhideWhenUsed="0"/>
-    <w:lsdException w:name="Dark List Accent 6" w:semiHidden="0" w:uiPriority="70" w:unhideWhenUsed="0"/>
-    <w:lsdException w:name="Colorful Shading Accent 6" w:semiHidden="0" w:uiPriority="71" w:unhideWhenUsed="0"/>
-    <w:lsdException w:name="Colorful List Accent 6" w:semiHidden="0" w:uiPriority="72" w:unhideWhenUsed="0"/>
-    <w:lsdException w:name="Colorful Grid Accent 6" w:semiHidden="0" w:uiPriority="73" w:unhideWhenUsed="0"/>
-    <w:lsdException w:name="Subtle Emphasis" w:semiHidden="0" w:uiPriority="19" w:unhideWhenUsed="0" w:qFormat="1"/>
-    <w:lsdException w:name="Intense Emphasis" w:semiHidden="0" w:uiPriority="21" w:unhideWhenUsed="0" w:qFormat="1"/>
-    <w:lsdException w:name="Subtle Reference" w:semiHidden="0" w:uiPriority="31" w:unhideWhenUsed="0" w:qFormat="1"/>
-    <w:lsdException w:name="Intense Reference" w:semiHidden="0" w:uiPriority="32" w:unhideWhenUsed="0" w:qFormat="1"/>
-    <w:lsdException w:name="Book Title" w:semiHidden="0" w:uiPriority="33" w:unhideWhenUsed="0" w:qFormat="1"/>
-    <w:lsdException w:name="Bibliography" w:uiPriority="37"/>
-    <w:lsdException w:name="TOC Heading" w:uiPriority="39" w:qFormat="1"/>
-  </w:latentStyles>
-  <w:style w:type="paragraph" w:default="1" w:styleId="Normal">
-    <w:name w:val="Normal"/>
-    <w:uiPriority w:val="1"/>
-    <w:qFormat/>
-    <w:rsid w:val="00E773EA"/>
-    <w:pPr>
-      <w:spacing w:line="360" w:lineRule="auto"/>
-      <w:jc w:val="both"/>
-    </w:pPr>
-    <w:rPr>
-      <w:rFonts w:ascii="Arial" w:hAnsi="Arial"/>
-    </w:rPr>
-  </w:style>
-  <w:style w:type="paragraph" w:styleId="Heading1">
-    <w:name w:val="heading 1"/>
-    <w:basedOn w:val="Normal"/>
-    <w:uiPriority w:val="1"/>
-    <w:qFormat/>
-    <w:pPr>
-      <w:spacing w:before="15"/>
-      <w:ind w:left="650"/>
-      <w:outlineLvl w:val="0"/>
-    </w:pPr>
-    <w:rPr>
-      <w:rFonts w:ascii="Cambria" w:eastAsia="Cambria" w:hAnsi="Cambria"/>
-      <w:b/>
-      <w:bCs/>
-      <w:sz w:val="31"/>
-      <w:szCs w:val="31"/>
-    </w:rPr>
-  </w:style>
-  <w:style w:type="paragraph" w:styleId="Heading2">
-    <w:name w:val="heading 2"/>
-    <w:basedOn w:val="Normal"/>
-    <w:next w:val="Normal"/>
-    <w:link w:val="Heading2Char"/>
-    <w:uiPriority w:val="9"/>
-    <w:unhideWhenUsed/>
-    <w:qFormat/>
-    <w:rsid w:val="008921FC"/>
-    <w:pPr>
-      <w:keepNext/>
-      <w:keepLines/>
-      <w:spacing w:before="200"/>
-      <w:outlineLvl w:val="1"/>
-    </w:pPr>
-    <w:rPr>
-      <w:rFonts w:asciiTheme="majorHAnsi" w:eastAsiaTheme="majorEastAsia" w:hAnsiTheme="majorHAnsi" w:cstheme="majorBidi"/>
-      <w:b/>
-      <w:bCs/>
-      <w:color w:val="4F81BD" w:themeColor="accent1"/>
-      <w:sz w:val="26"/>
-      <w:szCs w:val="26"/>
-    </w:rPr>
-  </w:style>
-  <w:style w:type="paragraph" w:styleId="Heading3">
-    <w:name w:val="heading 3"/>
-    <w:basedOn w:val="Normal"/>
-    <w:next w:val="Normal"/>
-    <w:link w:val="Heading3Char"/>
-    <w:uiPriority w:val="9"/>
-    <w:unhideWhenUsed/>
-    <w:qFormat/>
-    <w:rsid w:val="003D32C2"/>
-    <w:pPr>
-      <w:keepNext/>
-      <w:keepLines/>
-      <w:spacing w:before="200"/>
-      <w:outlineLvl w:val="2"/>
-    </w:pPr>
-    <w:rPr>
-      <w:rFonts w:asciiTheme="majorHAnsi" w:eastAsiaTheme="majorEastAsia" w:hAnsiTheme="majorHAnsi" w:cstheme="majorBidi"/>
-      <w:b/>
-      <w:bCs/>
-      <w:color w:val="4F81BD" w:themeColor="accent1"/>
-    </w:rPr>
-  </w:style>
-  <w:style w:type="character" w:default="1" w:styleId="DefaultParagraphFont">
-    <w:name w:val="Default Paragraph Font"/>
-    <w:uiPriority w:val="1"/>
-    <w:semiHidden/>
-    <w:unhideWhenUsed/>
-  </w:style>
-  <w:style w:type="table" w:default="1" w:styleId="TableNormal">
-    <w:name w:val="Normal Table"/>
-    <w:uiPriority w:val="99"/>
-    <w:semiHidden/>
-    <w:unhideWhenUsed/>
-    <w:tblPr>
-      <w:tblInd w:w="0" w:type="dxa"/>
-      <w:tblCellMar>
-        <w:top w:w="0" w:type="dxa"/>
-        <w:left w:w="108" w:type="dxa"/>
-        <w:bottom w:w="0" w:type="dxa"/>
-        <w:right w:w="108" w:type="dxa"/>
-      </w:tblCellMar>
-    </w:tblPr>
-  </w:style>
-  <w:style w:type="numbering" w:default="1" w:styleId="NoList">
-    <w:name w:val="No List"/>
-    <w:uiPriority w:val="99"/>
-    <w:semiHidden/>
-    <w:unhideWhenUsed/>
-  </w:style>
-  <w:style w:type="paragraph" w:styleId="BodyText">
-    <w:name w:val="Body Text"/>
-    <w:basedOn w:val="Normal"/>
-    <w:uiPriority w:val="1"/>
-    <w:qFormat/>
-    <w:pPr>
-      <w:ind w:left="216"/>
-    </w:pPr>
-    <w:rPr>
-      <w:rFonts w:ascii="Cambria" w:eastAsia="Cambria" w:hAnsi="Cambria"/>
-      <w:b/>
-      <w:bCs/>
-      <w:sz w:val="28"/>
-      <w:szCs w:val="28"/>
-    </w:rPr>
-  </w:style>
-  <w:style w:type="paragraph" w:styleId="ListParagraph">
-    <w:name w:val="List Paragraph"/>
-    <w:basedOn w:val="Normal"/>
-    <w:uiPriority w:val="1"/>
-    <w:qFormat/>
-  </w:style>
-  <w:style w:type="paragraph" w:customStyle="1" w:styleId="TableParagraph">
-    <w:name w:val="Table Paragraph"/>
-    <w:basedOn w:val="Normal"/>
-    <w:uiPriority w:val="1"/>
-    <w:qFormat/>
-  </w:style>
-  <w:style w:type="paragraph" w:styleId="BalloonText">
-    <w:name w:val="Balloon Text"/>
-    <w:basedOn w:val="Normal"/>
-    <w:link w:val="BalloonTextChar"/>
-    <w:uiPriority w:val="99"/>
-    <w:semiHidden/>
-    <w:unhideWhenUsed/>
-    <w:rsid w:val="00620D06"/>
-    <w:rPr>
-      <w:rFonts w:ascii="Tahoma" w:hAnsi="Tahoma" w:cs="Tahoma"/>
-      <w:sz w:val="16"/>
-      <w:szCs w:val="16"/>
-    </w:rPr>
-  </w:style>
-  <w:style w:type="character" w:customStyle="1" w:styleId="BalloonTextChar">
-    <w:name w:val="Balloon Text Char"/>
-    <w:basedOn w:val="DefaultParagraphFont"/>
-    <w:link w:val="BalloonText"/>
-    <w:uiPriority w:val="99"/>
-    <w:semiHidden/>
-    <w:rsid w:val="00620D06"/>
-    <w:rPr>
-      <w:rFonts w:ascii="Tahoma" w:hAnsi="Tahoma" w:cs="Tahoma"/>
-      <w:sz w:val="16"/>
-      <w:szCs w:val="16"/>
-    </w:rPr>
-  </w:style>
-  <w:style w:type="character" w:customStyle="1" w:styleId="Heading2Char">
-    <w:name w:val="Heading 2 Char"/>
-    <w:basedOn w:val="DefaultParagraphFont"/>
-    <w:link w:val="Heading2"/>
-    <w:uiPriority w:val="9"/>
-    <w:rsid w:val="008921FC"/>
-    <w:rPr>
-      <w:rFonts w:asciiTheme="majorHAnsi" w:eastAsiaTheme="majorEastAsia" w:hAnsiTheme="majorHAnsi" w:cstheme="majorBidi"/>
-      <w:b/>
-      <w:bCs/>
-      <w:color w:val="4F81BD" w:themeColor="accent1"/>
-      <w:sz w:val="26"/>
-      <w:szCs w:val="26"/>
-    </w:rPr>
-  </w:style>
-  <w:style w:type="paragraph" w:styleId="Header">
-    <w:name w:val="header"/>
-    <w:basedOn w:val="Normal"/>
-    <w:link w:val="HeaderChar"/>
-    <w:uiPriority w:val="99"/>
-    <w:unhideWhenUsed/>
-    <w:rsid w:val="008921FC"/>
-    <w:pPr>
-      <w:tabs>
-        <w:tab w:val="center" w:pos="4680"/>
-        <w:tab w:val="right" w:pos="9360"/>
-      </w:tabs>
-    </w:pPr>
-  </w:style>
-  <w:style w:type="character" w:customStyle="1" w:styleId="HeaderChar">
-    <w:name w:val="Header Char"/>
-    <w:basedOn w:val="DefaultParagraphFont"/>
-    <w:link w:val="Header"/>
-    <w:uiPriority w:val="99"/>
-    <w:rsid w:val="008921FC"/>
-    <w:rPr>
-      <w:rFonts w:ascii="Arial" w:hAnsi="Arial"/>
-    </w:rPr>
-  </w:style>
-  <w:style w:type="paragraph" w:styleId="Footer">
-    <w:name w:val="footer"/>
-    <w:basedOn w:val="Normal"/>
-    <w:link w:val="FooterChar"/>
-    <w:uiPriority w:val="99"/>
-    <w:unhideWhenUsed/>
-    <w:rsid w:val="008921FC"/>
-    <w:pPr>
-      <w:tabs>
-        <w:tab w:val="center" w:pos="4680"/>
-        <w:tab w:val="right" w:pos="9360"/>
-      </w:tabs>
-    </w:pPr>
-  </w:style>
-  <w:style w:type="character" w:customStyle="1" w:styleId="FooterChar">
-    <w:name w:val="Footer Char"/>
-    <w:basedOn w:val="DefaultParagraphFont"/>
-    <w:link w:val="Footer"/>
-    <w:uiPriority w:val="99"/>
-    <w:rsid w:val="008921FC"/>
-    <w:rPr>
-      <w:rFonts w:ascii="Arial" w:hAnsi="Arial"/>
-    </w:rPr>
-  </w:style>
-  <w:style w:type="paragraph" w:styleId="TOCHeading">
-    <w:name w:val="TOC Heading"/>
-    <w:basedOn w:val="Heading1"/>
-    <w:next w:val="Normal"/>
-    <w:uiPriority w:val="39"/>
-    <w:semiHidden/>
-    <w:unhideWhenUsed/>
-    <w:qFormat/>
-    <w:rsid w:val="00201CDF"/>
-    <w:pPr>
-      <w:keepNext/>
-      <w:keepLines/>
-      <w:widowControl/>
-      <w:spacing w:before="480" w:line="276" w:lineRule="auto"/>
-      <w:ind w:left="0"/>
-      <w:jc w:val="left"/>
-      <w:outlineLvl w:val="9"/>
-    </w:pPr>
-    <w:rPr>
-      <w:rFonts w:asciiTheme="majorHAnsi" w:eastAsiaTheme="majorEastAsia" w:hAnsiTheme="majorHAnsi" w:cstheme="majorBidi"/>
-      <w:color w:val="365F91" w:themeColor="accent1" w:themeShade="BF"/>
-      <w:sz w:val="28"/>
-      <w:szCs w:val="28"/>
-      <w:lang w:eastAsia="ja-JP"/>
-    </w:rPr>
-  </w:style>
-  <w:style w:type="paragraph" w:styleId="TOC1">
-    <w:name w:val="toc 1"/>
-    <w:basedOn w:val="Normal"/>
-    <w:next w:val="Normal"/>
-    <w:autoRedefine/>
-    <w:uiPriority w:val="39"/>
-    <w:unhideWhenUsed/>
-    <w:rsid w:val="00201CDF"/>
-    <w:pPr>
-      <w:spacing w:after="100"/>
-    </w:pPr>
-  </w:style>
-  <w:style w:type="character" w:styleId="Hyperlink">
-    <w:name w:val="Hyperlink"/>
-    <w:basedOn w:val="DefaultParagraphFont"/>
-    <w:uiPriority w:val="99"/>
-    <w:unhideWhenUsed/>
-    <w:rsid w:val="00201CDF"/>
-    <w:rPr>
-      <w:color w:val="0000FF" w:themeColor="hyperlink"/>
-      <w:u w:val="single"/>
-    </w:rPr>
-  </w:style>
-  <w:style w:type="paragraph" w:styleId="Caption">
-    <w:name w:val="caption"/>
-    <w:basedOn w:val="Normal"/>
-    <w:next w:val="Normal"/>
-    <w:uiPriority w:val="35"/>
-    <w:unhideWhenUsed/>
-    <w:qFormat/>
-    <w:rsid w:val="00B06758"/>
-    <w:pPr>
-      <w:spacing w:after="200" w:line="240" w:lineRule="auto"/>
-    </w:pPr>
-    <w:rPr>
-      <w:i/>
-      <w:iCs/>
-      <w:color w:val="1F497D" w:themeColor="text2"/>
-      <w:sz w:val="18"/>
-      <w:szCs w:val="18"/>
-    </w:rPr>
-  </w:style>
-  <w:style w:type="character" w:styleId="PlaceholderText">
-    <w:name w:val="Placeholder Text"/>
-    <w:basedOn w:val="DefaultParagraphFont"/>
-    <w:uiPriority w:val="99"/>
-    <w:semiHidden/>
-    <w:rsid w:val="00704D5E"/>
-    <w:rPr>
-      <w:color w:val="808080"/>
-    </w:rPr>
-  </w:style>
-  <w:style w:type="paragraph" w:styleId="TOC2">
-    <w:name w:val="toc 2"/>
-    <w:basedOn w:val="Normal"/>
-    <w:next w:val="Normal"/>
-    <w:autoRedefine/>
-    <w:uiPriority w:val="39"/>
-    <w:unhideWhenUsed/>
-    <w:rsid w:val="002A483C"/>
-    <w:pPr>
-      <w:spacing w:after="100"/>
-      <w:ind w:left="220"/>
-    </w:pPr>
-  </w:style>
-  <w:style w:type="table" w:styleId="TableGrid">
-    <w:name w:val="Table Grid"/>
-    <w:basedOn w:val="TableNormal"/>
-    <w:uiPriority w:val="59"/>
-    <w:rsid w:val="003A425F"/>
-    <w:tblPr>
-      <w:tblBorders>
-        <w:top w:val="single" w:sz="4" w:space="0" w:color="auto"/>
-        <w:left w:val="single" w:sz="4" w:space="0" w:color="auto"/>
-        <w:bottom w:val="single" w:sz="4" w:space="0" w:color="auto"/>
-        <w:right w:val="single" w:sz="4" w:space="0" w:color="auto"/>
-        <w:insideH w:val="single" w:sz="4" w:space="0" w:color="auto"/>
-        <w:insideV w:val="single" w:sz="4" w:space="0" w:color="auto"/>
-      </w:tblBorders>
-    </w:tblPr>
-  </w:style>
-  <w:style w:type="character" w:customStyle="1" w:styleId="Heading3Char">
-    <w:name w:val="Heading 3 Char"/>
-    <w:basedOn w:val="DefaultParagraphFont"/>
-    <w:link w:val="Heading3"/>
-    <w:uiPriority w:val="9"/>
-    <w:rsid w:val="003D32C2"/>
-    <w:rPr>
-      <w:rFonts w:asciiTheme="majorHAnsi" w:eastAsiaTheme="majorEastAsia" w:hAnsiTheme="majorHAnsi" w:cstheme="majorBidi"/>
-      <w:b/>
-      <w:bCs/>
-      <w:color w:val="4F81BD" w:themeColor="accent1"/>
-    </w:rPr>
-  </w:style>
-  <w:style w:type="paragraph" w:styleId="TOC3">
+  <w:style w:type="paragraph" w:styleId="TM3">
     <w:name w:val="toc 3"/>
     <w:basedOn w:val="Normal"/>
     <w:next w:val="Normal"/>
@@ -12914,7 +12629,7 @@
 </file>
 
 <file path=customXml/itemProps1.xml><?xml version="1.0" encoding="utf-8"?>
-<ds:datastoreItem xmlns:ds="http://schemas.openxmlformats.org/officeDocument/2006/customXml" ds:itemID="{891EE1E2-FA4A-49A9-BAE3-EEA438C8FA60}">
+<ds:datastoreItem xmlns:ds="http://schemas.openxmlformats.org/officeDocument/2006/customXml" ds:itemID="{F9D1804D-6693-4E38-8C73-2EB5A5881580}">
   <ds:schemaRefs>
     <ds:schemaRef ds:uri="http://schemas.openxmlformats.org/officeDocument/2006/bibliography"/>
   </ds:schemaRefs>

</xml_diff>

<commit_message>
Justification du nombre de directions utilisées pour nos simulations
</commit_message>
<xml_diff>
--- a/TP4/Rapport/phs4700_devoir4_rapport.docx
+++ b/TP4/Rapport/phs4700_devoir4_rapport.docx
@@ -1,6 +1,6 @@
 
 <file path=word/document.xml><?xml version="1.0" encoding="utf-8"?>
-<w:document xmlns:wpc="http://schemas.microsoft.com/office/word/2010/wordprocessingCanvas" xmlns:mc="http://schemas.openxmlformats.org/markup-compatibility/2006" xmlns:o="urn:schemas-microsoft-com:office:office" xmlns:r="http://schemas.openxmlformats.org/officeDocument/2006/relationships" xmlns:m="http://schemas.openxmlformats.org/officeDocument/2006/math" xmlns:v="urn:schemas-microsoft-com:vml" xmlns:wp14="http://schemas.microsoft.com/office/word/2010/wordprocessingDrawing" xmlns:wp="http://schemas.openxmlformats.org/drawingml/2006/wordprocessingDrawing" xmlns:w10="urn:schemas-microsoft-com:office:word" xmlns:w="http://schemas.openxmlformats.org/wordprocessingml/2006/main" xmlns:w14="http://schemas.microsoft.com/office/word/2010/wordml" xmlns:wpg="http://schemas.microsoft.com/office/word/2010/wordprocessingGroup" xmlns:wpi="http://schemas.microsoft.com/office/word/2010/wordprocessingInk" xmlns:wne="http://schemas.microsoft.com/office/word/2006/wordml" xmlns:wps="http://schemas.microsoft.com/office/word/2010/wordprocessingShape" mc:Ignorable="w14 wp14">
+<w:document xmlns:wpc="http://schemas.microsoft.com/office/word/2010/wordprocessingCanvas" xmlns:cx="http://schemas.microsoft.com/office/drawing/2014/chartex" xmlns:cx1="http://schemas.microsoft.com/office/drawing/2015/9/8/chartex" xmlns:cx2="http://schemas.microsoft.com/office/drawing/2015/10/21/chartex" xmlns:cx3="http://schemas.microsoft.com/office/drawing/2016/5/9/chartex" xmlns:cx4="http://schemas.microsoft.com/office/drawing/2016/5/10/chartex" xmlns:cx5="http://schemas.microsoft.com/office/drawing/2016/5/11/chartex" xmlns:cx6="http://schemas.microsoft.com/office/drawing/2016/5/12/chartex" xmlns:cx7="http://schemas.microsoft.com/office/drawing/2016/5/13/chartex" xmlns:cx8="http://schemas.microsoft.com/office/drawing/2016/5/14/chartex" xmlns:mc="http://schemas.openxmlformats.org/markup-compatibility/2006" xmlns:aink="http://schemas.microsoft.com/office/drawing/2016/ink" xmlns:am3d="http://schemas.microsoft.com/office/drawing/2017/model3d" xmlns:o="urn:schemas-microsoft-com:office:office" xmlns:r="http://schemas.openxmlformats.org/officeDocument/2006/relationships" xmlns:m="http://schemas.openxmlformats.org/officeDocument/2006/math" xmlns:v="urn:schemas-microsoft-com:vml" xmlns:wp14="http://schemas.microsoft.com/office/word/2010/wordprocessingDrawing" xmlns:wp="http://schemas.openxmlformats.org/drawingml/2006/wordprocessingDrawing" xmlns:w10="urn:schemas-microsoft-com:office:word" xmlns:w="http://schemas.openxmlformats.org/wordprocessingml/2006/main" xmlns:w14="http://schemas.microsoft.com/office/word/2010/wordml" xmlns:w15="http://schemas.microsoft.com/office/word/2012/wordml" xmlns:w16cid="http://schemas.microsoft.com/office/word/2016/wordml/cid" xmlns:w16se="http://schemas.microsoft.com/office/word/2015/wordml/symex" xmlns:wpg="http://schemas.microsoft.com/office/word/2010/wordprocessingGroup" xmlns:wpi="http://schemas.microsoft.com/office/word/2010/wordprocessingInk" xmlns:wne="http://schemas.microsoft.com/office/word/2006/wordml" xmlns:wps="http://schemas.microsoft.com/office/word/2010/wordprocessingShape" mc:Ignorable="w14 w15 w16se w16cid wp14">
   <w:body>
     <w:p>
       <w:pPr>
@@ -46,7 +46,7 @@
                     <pic:cNvPicPr/>
                   </pic:nvPicPr>
                   <pic:blipFill>
-                    <a:blip r:embed="rId9" cstate="print"/>
+                    <a:blip r:embed="rId8" cstate="print"/>
                     <a:stretch>
                       <a:fillRect/>
                     </a:stretch>
@@ -393,7 +393,7 @@
     </w:p>
     <w:p>
       <w:pPr>
-        <w:pStyle w:val="BodyText"/>
+        <w:pStyle w:val="Corpsdetexte"/>
         <w:spacing w:line="464" w:lineRule="auto"/>
         <w:ind w:right="-21"/>
         <w:rPr>
@@ -454,7 +454,7 @@
     </w:p>
     <w:p>
       <w:pPr>
-        <w:pStyle w:val="BodyText"/>
+        <w:pStyle w:val="Corpsdetexte"/>
         <w:spacing w:line="464" w:lineRule="auto"/>
         <w:ind w:right="-21"/>
         <w:rPr>
@@ -527,7 +527,7 @@
     </w:p>
     <w:p>
       <w:pPr>
-        <w:pStyle w:val="BodyText"/>
+        <w:pStyle w:val="Corpsdetexte"/>
         <w:spacing w:line="464" w:lineRule="auto"/>
         <w:ind w:right="-21"/>
         <w:rPr>
@@ -656,7 +656,6 @@
               </w:rPr>
               <w:t xml:space="preserve"> </w:t>
             </w:r>
-            <w:proofErr w:type="spellStart"/>
             <w:r>
               <w:rPr>
                 <w:rFonts w:ascii="Cambria"/>
@@ -664,7 +663,6 @@
               </w:rPr>
               <w:t>Bourgault</w:t>
             </w:r>
-            <w:proofErr w:type="spellEnd"/>
           </w:p>
         </w:tc>
         <w:tc>
@@ -688,7 +686,6 @@
                 <w:szCs w:val="24"/>
               </w:rPr>
             </w:pPr>
-            <w:proofErr w:type="spellStart"/>
             <w:r>
               <w:rPr>
                 <w:rFonts w:ascii="Cambria" w:hAnsi="Cambria"/>
@@ -696,7 +693,6 @@
               </w:rPr>
               <w:t>Prénom</w:t>
             </w:r>
-            <w:proofErr w:type="spellEnd"/>
             <w:r>
               <w:rPr>
                 <w:rFonts w:ascii="Cambria" w:hAnsi="Cambria"/>
@@ -742,21 +738,12 @@
                 <w:szCs w:val="24"/>
               </w:rPr>
             </w:pPr>
-            <w:proofErr w:type="spellStart"/>
             <w:r>
               <w:rPr>
                 <w:rFonts w:ascii="Cambria"/>
                 <w:sz w:val="24"/>
               </w:rPr>
-              <w:t>matricule</w:t>
-            </w:r>
-            <w:proofErr w:type="spellEnd"/>
-            <w:r>
-              <w:rPr>
-                <w:rFonts w:ascii="Cambria"/>
-                <w:sz w:val="24"/>
-              </w:rPr>
-              <w:t>:</w:t>
+              <w:t>matricule:</w:t>
             </w:r>
             <w:r>
               <w:rPr>
@@ -905,7 +892,6 @@
                 <w:szCs w:val="24"/>
               </w:rPr>
             </w:pPr>
-            <w:proofErr w:type="spellStart"/>
             <w:r>
               <w:rPr>
                 <w:rFonts w:ascii="Cambria" w:hAnsi="Cambria"/>
@@ -913,7 +899,6 @@
               </w:rPr>
               <w:t>Prénom</w:t>
             </w:r>
-            <w:proofErr w:type="spellEnd"/>
             <w:r>
               <w:rPr>
                 <w:rFonts w:ascii="Cambria" w:hAnsi="Cambria"/>
@@ -934,39 +919,7 @@
                 <w:rFonts w:ascii="Cambria" w:hAnsi="Cambria"/>
                 <w:sz w:val="24"/>
               </w:rPr>
-              <w:t xml:space="preserve"> Kevin </w:t>
-            </w:r>
-            <w:proofErr w:type="spellStart"/>
-            <w:r>
-              <w:rPr>
-                <w:rFonts w:ascii="Cambria" w:hAnsi="Cambria"/>
-                <w:sz w:val="24"/>
-              </w:rPr>
-              <w:t>Ka</w:t>
-            </w:r>
-            <w:proofErr w:type="spellEnd"/>
-            <w:r>
-              <w:rPr>
-                <w:rFonts w:ascii="Cambria" w:hAnsi="Cambria"/>
-                <w:sz w:val="24"/>
-              </w:rPr>
-              <w:t xml:space="preserve"> </w:t>
-            </w:r>
-            <w:proofErr w:type="spellStart"/>
-            <w:r>
-              <w:rPr>
-                <w:rFonts w:ascii="Cambria" w:hAnsi="Cambria"/>
-                <w:sz w:val="24"/>
-              </w:rPr>
-              <w:t>Hin</w:t>
-            </w:r>
-            <w:proofErr w:type="spellEnd"/>
-            <w:r>
-              <w:rPr>
-                <w:rFonts w:ascii="Cambria" w:hAnsi="Cambria"/>
-                <w:sz w:val="24"/>
-              </w:rPr>
-              <w:t xml:space="preserve"> </w:t>
+              <w:t xml:space="preserve"> Kevin Ka Hin </w:t>
             </w:r>
           </w:p>
         </w:tc>
@@ -991,21 +944,12 @@
                 <w:szCs w:val="24"/>
               </w:rPr>
             </w:pPr>
-            <w:proofErr w:type="spellStart"/>
             <w:r>
               <w:rPr>
                 <w:rFonts w:ascii="Cambria"/>
                 <w:sz w:val="24"/>
               </w:rPr>
-              <w:t>matricule</w:t>
-            </w:r>
-            <w:proofErr w:type="spellEnd"/>
-            <w:r>
-              <w:rPr>
-                <w:rFonts w:ascii="Cambria"/>
-                <w:sz w:val="24"/>
-              </w:rPr>
-              <w:t>:</w:t>
+              <w:t>matricule:</w:t>
             </w:r>
             <w:r>
               <w:rPr>
@@ -1076,7 +1020,7 @@
                           </pic:cNvPicPr>
                         </pic:nvPicPr>
                         <pic:blipFill>
-                          <a:blip r:embed="rId10" cstate="print">
+                          <a:blip r:embed="rId9" cstate="print">
                             <a:extLst>
                               <a:ext uri="{28A0092B-C50C-407E-A947-70E740481C1C}">
                                 <a14:useLocalDpi xmlns:a14="http://schemas.microsoft.com/office/drawing/2010/main" val="0"/>
@@ -1219,7 +1163,6 @@
                 <w:szCs w:val="24"/>
               </w:rPr>
             </w:pPr>
-            <w:proofErr w:type="spellStart"/>
             <w:r>
               <w:rPr>
                 <w:rFonts w:ascii="Cambria" w:hAnsi="Cambria"/>
@@ -1227,7 +1170,6 @@
               </w:rPr>
               <w:t>Prénom</w:t>
             </w:r>
-            <w:proofErr w:type="spellEnd"/>
             <w:r>
               <w:rPr>
                 <w:rFonts w:ascii="Cambria" w:hAnsi="Cambria"/>
@@ -1273,21 +1215,12 @@
                 <w:szCs w:val="24"/>
               </w:rPr>
             </w:pPr>
-            <w:proofErr w:type="spellStart"/>
             <w:r>
               <w:rPr>
                 <w:rFonts w:ascii="Cambria"/>
                 <w:sz w:val="24"/>
               </w:rPr>
-              <w:t>matricule</w:t>
-            </w:r>
-            <w:proofErr w:type="spellEnd"/>
-            <w:r>
-              <w:rPr>
-                <w:rFonts w:ascii="Cambria"/>
-                <w:sz w:val="24"/>
-              </w:rPr>
-              <w:t>:</w:t>
+              <w:t>matricule:</w:t>
             </w:r>
             <w:r>
               <w:rPr>
@@ -1356,7 +1289,7 @@
                           <pic:cNvPicPr/>
                         </pic:nvPicPr>
                         <pic:blipFill>
-                          <a:blip r:embed="rId11" cstate="print">
+                          <a:blip r:embed="rId10" cstate="print">
                             <a:extLst>
                               <a:ext uri="{28A0092B-C50C-407E-A947-70E740481C1C}">
                                 <a14:useLocalDpi xmlns:a14="http://schemas.microsoft.com/office/drawing/2010/main" val="0"/>
@@ -1500,7 +1433,6 @@
                 <w:szCs w:val="24"/>
               </w:rPr>
             </w:pPr>
-            <w:proofErr w:type="spellStart"/>
             <w:r>
               <w:rPr>
                 <w:rFonts w:ascii="Cambria" w:hAnsi="Cambria"/>
@@ -1508,7 +1440,6 @@
               </w:rPr>
               <w:t>Prénom</w:t>
             </w:r>
-            <w:proofErr w:type="spellEnd"/>
             <w:r>
               <w:rPr>
                 <w:rFonts w:ascii="Cambria" w:hAnsi="Cambria"/>
@@ -1529,17 +1460,8 @@
                 <w:rFonts w:ascii="Cambria" w:hAnsi="Cambria"/>
                 <w:sz w:val="24"/>
               </w:rPr>
-              <w:t xml:space="preserve"> </w:t>
-            </w:r>
-            <w:proofErr w:type="spellStart"/>
-            <w:r>
-              <w:rPr>
-                <w:rFonts w:ascii="Cambria" w:hAnsi="Cambria"/>
-                <w:sz w:val="24"/>
-              </w:rPr>
-              <w:t>Nuno</w:t>
-            </w:r>
-            <w:proofErr w:type="spellEnd"/>
+              <w:t xml:space="preserve"> Nuno</w:t>
+            </w:r>
           </w:p>
         </w:tc>
         <w:tc>
@@ -1563,21 +1485,12 @@
                 <w:szCs w:val="24"/>
               </w:rPr>
             </w:pPr>
-            <w:proofErr w:type="spellStart"/>
             <w:r>
               <w:rPr>
                 <w:rFonts w:ascii="Cambria"/>
                 <w:sz w:val="24"/>
               </w:rPr>
-              <w:t>matricule</w:t>
-            </w:r>
-            <w:proofErr w:type="spellEnd"/>
-            <w:r>
-              <w:rPr>
-                <w:rFonts w:ascii="Cambria"/>
-                <w:sz w:val="24"/>
-              </w:rPr>
-              <w:t>:</w:t>
+              <w:t>matricule:</w:t>
             </w:r>
             <w:r>
               <w:rPr>
@@ -1668,12 +1581,12 @@
     <w:p>
       <w:pPr>
         <w:sectPr>
-          <w:headerReference w:type="even" r:id="rId12"/>
-          <w:headerReference w:type="default" r:id="rId13"/>
-          <w:footerReference w:type="even" r:id="rId14"/>
-          <w:footerReference w:type="default" r:id="rId15"/>
-          <w:headerReference w:type="first" r:id="rId16"/>
-          <w:footerReference w:type="first" r:id="rId17"/>
+          <w:headerReference w:type="even" r:id="rId11"/>
+          <w:headerReference w:type="default" r:id="rId12"/>
+          <w:footerReference w:type="even" r:id="rId13"/>
+          <w:footerReference w:type="default" r:id="rId14"/>
+          <w:headerReference w:type="first" r:id="rId15"/>
+          <w:footerReference w:type="first" r:id="rId16"/>
           <w:type w:val="continuous"/>
           <w:pgSz w:w="12240" w:h="15840"/>
           <w:pgMar w:top="640" w:right="1280" w:bottom="280" w:left="1200" w:header="720" w:footer="720" w:gutter="0"/>
@@ -1706,20 +1619,15 @@
       <w:sdtContent>
         <w:p>
           <w:pPr>
-            <w:pStyle w:val="TOCHeading"/>
+            <w:pStyle w:val="En-ttedetabledesmatires"/>
           </w:pPr>
           <w:r>
-            <w:t xml:space="preserve">Table des </w:t>
+            <w:t>Table des matières</w:t>
           </w:r>
-          <w:proofErr w:type="spellStart"/>
-          <w:r>
-            <w:t>matières</w:t>
-          </w:r>
-          <w:proofErr w:type="spellEnd"/>
         </w:p>
         <w:p>
           <w:pPr>
-            <w:pStyle w:val="TOC1"/>
+            <w:pStyle w:val="TM1"/>
             <w:tabs>
               <w:tab w:val="right" w:leader="dot" w:pos="9350"/>
             </w:tabs>
@@ -1741,7 +1649,7 @@
           <w:hyperlink w:anchor="_Toc499305503" w:history="1">
             <w:r>
               <w:rPr>
-                <w:rStyle w:val="Hyperlink"/>
+                <w:rStyle w:val="Lienhypertexte"/>
                 <w:noProof/>
                 <w:lang w:val="fr-CA"/>
               </w:rPr>
@@ -1799,7 +1707,7 @@
         </w:p>
         <w:p>
           <w:pPr>
-            <w:pStyle w:val="TOC1"/>
+            <w:pStyle w:val="TM1"/>
             <w:tabs>
               <w:tab w:val="right" w:leader="dot" w:pos="9350"/>
             </w:tabs>
@@ -1812,7 +1720,7 @@
           <w:hyperlink w:anchor="_Toc499305504" w:history="1">
             <w:r>
               <w:rPr>
-                <w:rStyle w:val="Hyperlink"/>
+                <w:rStyle w:val="Lienhypertexte"/>
                 <w:noProof/>
                 <w:lang w:val="fr-CA"/>
               </w:rPr>
@@ -1870,7 +1778,7 @@
         </w:p>
         <w:p>
           <w:pPr>
-            <w:pStyle w:val="TOC2"/>
+            <w:pStyle w:val="TM2"/>
             <w:tabs>
               <w:tab w:val="right" w:leader="dot" w:pos="9350"/>
             </w:tabs>
@@ -1883,7 +1791,7 @@
           <w:hyperlink w:anchor="_Toc499305505" w:history="1">
             <w:r>
               <w:rPr>
-                <w:rStyle w:val="Hyperlink"/>
+                <w:rStyle w:val="Lienhypertexte"/>
                 <w:noProof/>
                 <w:lang w:val="fr-CA"/>
               </w:rPr>
@@ -1941,7 +1849,7 @@
         </w:p>
         <w:p>
           <w:pPr>
-            <w:pStyle w:val="TOC2"/>
+            <w:pStyle w:val="TM2"/>
             <w:tabs>
               <w:tab w:val="right" w:leader="dot" w:pos="9350"/>
             </w:tabs>
@@ -1954,7 +1862,7 @@
           <w:hyperlink w:anchor="_Toc499305506" w:history="1">
             <w:r>
               <w:rPr>
-                <w:rStyle w:val="Hyperlink"/>
+                <w:rStyle w:val="Lienhypertexte"/>
                 <w:noProof/>
                 <w:lang w:val="fr-CA"/>
               </w:rPr>
@@ -2012,7 +1920,7 @@
         </w:p>
         <w:p>
           <w:pPr>
-            <w:pStyle w:val="TOC3"/>
+            <w:pStyle w:val="TM3"/>
             <w:tabs>
               <w:tab w:val="right" w:leader="dot" w:pos="9350"/>
             </w:tabs>
@@ -2025,7 +1933,7 @@
           <w:hyperlink w:anchor="_Toc499305507" w:history="1">
             <w:r>
               <w:rPr>
-                <w:rStyle w:val="Hyperlink"/>
+                <w:rStyle w:val="Lienhypertexte"/>
                 <w:noProof/>
                 <w:lang w:val="fr-CA"/>
               </w:rPr>
@@ -2083,7 +1991,7 @@
         </w:p>
         <w:p>
           <w:pPr>
-            <w:pStyle w:val="TOC3"/>
+            <w:pStyle w:val="TM3"/>
             <w:tabs>
               <w:tab w:val="right" w:leader="dot" w:pos="9350"/>
             </w:tabs>
@@ -2096,7 +2004,7 @@
           <w:hyperlink w:anchor="_Toc499305508" w:history="1">
             <w:r>
               <w:rPr>
-                <w:rStyle w:val="Hyperlink"/>
+                <w:rStyle w:val="Lienhypertexte"/>
                 <w:noProof/>
                 <w:lang w:val="fr-CA"/>
               </w:rPr>
@@ -2154,7 +2062,7 @@
         </w:p>
         <w:p>
           <w:pPr>
-            <w:pStyle w:val="TOC2"/>
+            <w:pStyle w:val="TM2"/>
             <w:tabs>
               <w:tab w:val="right" w:leader="dot" w:pos="9350"/>
             </w:tabs>
@@ -2167,7 +2075,7 @@
           <w:hyperlink w:anchor="_Toc499305509" w:history="1">
             <w:r>
               <w:rPr>
-                <w:rStyle w:val="Hyperlink"/>
+                <w:rStyle w:val="Lienhypertexte"/>
                 <w:noProof/>
                 <w:lang w:val="fr-CA"/>
               </w:rPr>
@@ -2225,7 +2133,7 @@
         </w:p>
         <w:p>
           <w:pPr>
-            <w:pStyle w:val="TOC3"/>
+            <w:pStyle w:val="TM3"/>
             <w:tabs>
               <w:tab w:val="right" w:leader="dot" w:pos="9350"/>
             </w:tabs>
@@ -2238,7 +2146,7 @@
           <w:hyperlink w:anchor="_Toc499305510" w:history="1">
             <w:r>
               <w:rPr>
-                <w:rStyle w:val="Hyperlink"/>
+                <w:rStyle w:val="Lienhypertexte"/>
                 <w:noProof/>
                 <w:lang w:val="fr-CA"/>
               </w:rPr>
@@ -2296,7 +2204,7 @@
         </w:p>
         <w:p>
           <w:pPr>
-            <w:pStyle w:val="TOC3"/>
+            <w:pStyle w:val="TM3"/>
             <w:tabs>
               <w:tab w:val="right" w:leader="dot" w:pos="9350"/>
             </w:tabs>
@@ -2309,7 +2217,7 @@
           <w:hyperlink w:anchor="_Toc499305511" w:history="1">
             <w:r>
               <w:rPr>
-                <w:rStyle w:val="Hyperlink"/>
+                <w:rStyle w:val="Lienhypertexte"/>
                 <w:noProof/>
                 <w:lang w:val="fr-CA"/>
               </w:rPr>
@@ -2367,7 +2275,7 @@
         </w:p>
         <w:p>
           <w:pPr>
-            <w:pStyle w:val="TOC3"/>
+            <w:pStyle w:val="TM3"/>
             <w:tabs>
               <w:tab w:val="right" w:leader="dot" w:pos="9350"/>
             </w:tabs>
@@ -2380,7 +2288,7 @@
           <w:hyperlink w:anchor="_Toc499305512" w:history="1">
             <w:r>
               <w:rPr>
-                <w:rStyle w:val="Hyperlink"/>
+                <w:rStyle w:val="Lienhypertexte"/>
                 <w:noProof/>
                 <w:lang w:val="fr-CA"/>
               </w:rPr>
@@ -2438,7 +2346,7 @@
         </w:p>
         <w:p>
           <w:pPr>
-            <w:pStyle w:val="TOC2"/>
+            <w:pStyle w:val="TM2"/>
             <w:tabs>
               <w:tab w:val="right" w:leader="dot" w:pos="9350"/>
             </w:tabs>
@@ -2451,7 +2359,7 @@
           <w:hyperlink w:anchor="_Toc499305513" w:history="1">
             <w:r>
               <w:rPr>
-                <w:rStyle w:val="Hyperlink"/>
+                <w:rStyle w:val="Lienhypertexte"/>
                 <w:noProof/>
                 <w:lang w:val="fr-CA"/>
               </w:rPr>
@@ -2509,7 +2417,7 @@
         </w:p>
         <w:p>
           <w:pPr>
-            <w:pStyle w:val="TOC1"/>
+            <w:pStyle w:val="TM1"/>
             <w:tabs>
               <w:tab w:val="right" w:leader="dot" w:pos="9350"/>
             </w:tabs>
@@ -2522,7 +2430,7 @@
           <w:hyperlink w:anchor="_Toc499305514" w:history="1">
             <w:r>
               <w:rPr>
-                <w:rStyle w:val="Hyperlink"/>
+                <w:rStyle w:val="Lienhypertexte"/>
                 <w:noProof/>
                 <w:lang w:val="fr-CA"/>
               </w:rPr>
@@ -2580,7 +2488,7 @@
         </w:p>
         <w:p>
           <w:pPr>
-            <w:pStyle w:val="TOC2"/>
+            <w:pStyle w:val="TM2"/>
             <w:tabs>
               <w:tab w:val="right" w:leader="dot" w:pos="9350"/>
             </w:tabs>
@@ -2593,7 +2501,7 @@
           <w:hyperlink w:anchor="_Toc499305515" w:history="1">
             <w:r>
               <w:rPr>
-                <w:rStyle w:val="Hyperlink"/>
+                <w:rStyle w:val="Lienhypertexte"/>
                 <w:noProof/>
                 <w:lang w:val="fr-CA"/>
               </w:rPr>
@@ -2651,7 +2559,7 @@
         </w:p>
         <w:p>
           <w:pPr>
-            <w:pStyle w:val="TOC2"/>
+            <w:pStyle w:val="TM2"/>
             <w:tabs>
               <w:tab w:val="right" w:leader="dot" w:pos="9350"/>
             </w:tabs>
@@ -2664,7 +2572,7 @@
           <w:hyperlink w:anchor="_Toc499305516" w:history="1">
             <w:r>
               <w:rPr>
-                <w:rStyle w:val="Hyperlink"/>
+                <w:rStyle w:val="Lienhypertexte"/>
                 <w:noProof/>
                 <w:lang w:val="fr-CA"/>
               </w:rPr>
@@ -2722,7 +2630,7 @@
         </w:p>
         <w:p>
           <w:pPr>
-            <w:pStyle w:val="TOC2"/>
+            <w:pStyle w:val="TM2"/>
             <w:tabs>
               <w:tab w:val="right" w:leader="dot" w:pos="9350"/>
             </w:tabs>
@@ -2735,7 +2643,7 @@
           <w:hyperlink w:anchor="_Toc499305517" w:history="1">
             <w:r>
               <w:rPr>
-                <w:rStyle w:val="Hyperlink"/>
+                <w:rStyle w:val="Lienhypertexte"/>
                 <w:noProof/>
                 <w:lang w:val="fr-CA"/>
               </w:rPr>
@@ -2793,7 +2701,7 @@
         </w:p>
         <w:p>
           <w:pPr>
-            <w:pStyle w:val="TOC2"/>
+            <w:pStyle w:val="TM2"/>
             <w:tabs>
               <w:tab w:val="right" w:leader="dot" w:pos="9350"/>
             </w:tabs>
@@ -2806,7 +2714,7 @@
           <w:hyperlink w:anchor="_Toc499305518" w:history="1">
             <w:r>
               <w:rPr>
-                <w:rStyle w:val="Hyperlink"/>
+                <w:rStyle w:val="Lienhypertexte"/>
                 <w:noProof/>
                 <w:lang w:val="fr-CA"/>
               </w:rPr>
@@ -2864,7 +2772,7 @@
         </w:p>
         <w:p>
           <w:pPr>
-            <w:pStyle w:val="TOC2"/>
+            <w:pStyle w:val="TM2"/>
             <w:tabs>
               <w:tab w:val="right" w:leader="dot" w:pos="9350"/>
             </w:tabs>
@@ -2877,7 +2785,7 @@
           <w:hyperlink w:anchor="_Toc499305519" w:history="1">
             <w:r>
               <w:rPr>
-                <w:rStyle w:val="Hyperlink"/>
+                <w:rStyle w:val="Lienhypertexte"/>
                 <w:noProof/>
                 <w:lang w:val="fr-CA"/>
               </w:rPr>
@@ -2935,7 +2843,7 @@
         </w:p>
         <w:p>
           <w:pPr>
-            <w:pStyle w:val="TOC2"/>
+            <w:pStyle w:val="TM2"/>
             <w:tabs>
               <w:tab w:val="right" w:leader="dot" w:pos="9350"/>
             </w:tabs>
@@ -2948,7 +2856,7 @@
           <w:hyperlink w:anchor="_Toc499305520" w:history="1">
             <w:r>
               <w:rPr>
-                <w:rStyle w:val="Hyperlink"/>
+                <w:rStyle w:val="Lienhypertexte"/>
                 <w:noProof/>
                 <w:lang w:val="fr-CA"/>
               </w:rPr>
@@ -3006,7 +2914,7 @@
         </w:p>
         <w:p>
           <w:pPr>
-            <w:pStyle w:val="TOC1"/>
+            <w:pStyle w:val="TM1"/>
             <w:tabs>
               <w:tab w:val="right" w:leader="dot" w:pos="9350"/>
             </w:tabs>
@@ -3019,7 +2927,7 @@
           <w:hyperlink w:anchor="_Toc499305521" w:history="1">
             <w:r>
               <w:rPr>
-                <w:rStyle w:val="Hyperlink"/>
+                <w:rStyle w:val="Lienhypertexte"/>
                 <w:noProof/>
                 <w:lang w:val="fr-CA"/>
               </w:rPr>
@@ -3090,8 +2998,8 @@
     <w:p>
       <w:pPr>
         <w:sectPr>
-          <w:headerReference w:type="default" r:id="rId18"/>
-          <w:footerReference w:type="default" r:id="rId19"/>
+          <w:headerReference w:type="default" r:id="rId17"/>
+          <w:footerReference w:type="default" r:id="rId18"/>
           <w:pgSz w:w="12240" w:h="15840"/>
           <w:pgMar w:top="1440" w:right="1440" w:bottom="1440" w:left="1440" w:header="720" w:footer="720" w:gutter="0"/>
           <w:pgNumType w:start="1"/>
@@ -3102,7 +3010,7 @@
     </w:p>
     <w:p>
       <w:pPr>
-        <w:pStyle w:val="Heading1"/>
+        <w:pStyle w:val="Titre1"/>
         <w:ind w:left="0"/>
         <w:rPr>
           <w:lang w:val="fr-CA"/>
@@ -3445,7 +3353,7 @@
     </w:p>
     <w:p>
       <w:pPr>
-        <w:pStyle w:val="Heading1"/>
+        <w:pStyle w:val="Titre1"/>
         <w:ind w:left="0"/>
         <w:rPr>
           <w:lang w:val="fr-CA"/>
@@ -3463,7 +3371,7 @@
     </w:p>
     <w:p>
       <w:pPr>
-        <w:pStyle w:val="Heading2"/>
+        <w:pStyle w:val="Titre2"/>
         <w:rPr>
           <w:lang w:val="fr-CA"/>
         </w:rPr>
@@ -3537,7 +3445,7 @@
                     <pic:cNvPicPr/>
                   </pic:nvPicPr>
                   <pic:blipFill>
-                    <a:blip r:embed="rId20"/>
+                    <a:blip r:embed="rId19"/>
                     <a:stretch>
                       <a:fillRect/>
                     </a:stretch>
@@ -3560,7 +3468,7 @@
     </w:p>
     <w:p>
       <w:pPr>
-        <w:pStyle w:val="Caption"/>
+        <w:pStyle w:val="Lgende"/>
         <w:jc w:val="center"/>
         <w:rPr>
           <w:sz w:val="22"/>
@@ -3568,21 +3476,12 @@
           <w:lang w:val="fr-CA"/>
         </w:rPr>
       </w:pPr>
-      <w:proofErr w:type="spellStart"/>
       <w:r>
         <w:rPr>
           <w:sz w:val="22"/>
           <w:szCs w:val="22"/>
         </w:rPr>
-        <w:t>Équation</w:t>
-      </w:r>
-      <w:proofErr w:type="spellEnd"/>
-      <w:r>
-        <w:rPr>
-          <w:sz w:val="22"/>
-          <w:szCs w:val="22"/>
-        </w:rPr>
-        <w:t xml:space="preserve"> 1</w:t>
+        <w:t>Équation 1</w:t>
       </w:r>
     </w:p>
     <w:p>
@@ -3603,7 +3502,7 @@
     </w:p>
     <w:p>
       <w:pPr>
-        <w:pStyle w:val="Caption"/>
+        <w:pStyle w:val="Lgende"/>
         <w:jc w:val="center"/>
         <w:rPr>
           <w:rFonts w:cs="Arial"/>
@@ -3633,7 +3532,7 @@
                     <pic:cNvPicPr/>
                   </pic:nvPicPr>
                   <pic:blipFill>
-                    <a:blip r:embed="rId21"/>
+                    <a:blip r:embed="rId20"/>
                     <a:stretch>
                       <a:fillRect/>
                     </a:stretch>
@@ -3656,7 +3555,7 @@
     </w:p>
     <w:p>
       <w:pPr>
-        <w:pStyle w:val="Caption"/>
+        <w:pStyle w:val="Lgende"/>
         <w:jc w:val="center"/>
         <w:rPr>
           <w:rFonts w:cs="Arial"/>
@@ -3727,6 +3626,119 @@
             <wp:extent cx="2352675" cy="857250"/>
             <wp:effectExtent l="0" t="0" r="9525" b="0"/>
             <wp:docPr id="12" name="Image 12"/>
+            <wp:cNvGraphicFramePr>
+              <a:graphicFrameLocks xmlns:a="http://schemas.openxmlformats.org/drawingml/2006/main" noChangeAspect="1"/>
+            </wp:cNvGraphicFramePr>
+            <a:graphic xmlns:a="http://schemas.openxmlformats.org/drawingml/2006/main">
+              <a:graphicData uri="http://schemas.openxmlformats.org/drawingml/2006/picture">
+                <pic:pic xmlns:pic="http://schemas.openxmlformats.org/drawingml/2006/picture">
+                  <pic:nvPicPr>
+                    <pic:cNvPr id="1" name=""/>
+                    <pic:cNvPicPr/>
+                  </pic:nvPicPr>
+                  <pic:blipFill>
+                    <a:blip r:embed="rId21"/>
+                    <a:stretch>
+                      <a:fillRect/>
+                    </a:stretch>
+                  </pic:blipFill>
+                  <pic:spPr>
+                    <a:xfrm>
+                      <a:off x="0" y="0"/>
+                      <a:ext cx="2352675" cy="857250"/>
+                    </a:xfrm>
+                    <a:prstGeom prst="rect">
+                      <a:avLst/>
+                    </a:prstGeom>
+                  </pic:spPr>
+                </pic:pic>
+              </a:graphicData>
+            </a:graphic>
+          </wp:inline>
+        </w:drawing>
+      </w:r>
+    </w:p>
+    <w:p>
+      <w:pPr>
+        <w:pStyle w:val="Lgende"/>
+        <w:jc w:val="center"/>
+        <w:rPr>
+          <w:rFonts w:cs="Arial"/>
+          <w:sz w:val="22"/>
+          <w:szCs w:val="22"/>
+          <w:lang w:val="fr-CA"/>
+        </w:rPr>
+      </w:pPr>
+      <w:r>
+        <w:rPr>
+          <w:rFonts w:cs="Arial"/>
+          <w:sz w:val="22"/>
+          <w:szCs w:val="22"/>
+          <w:lang w:val="fr-CA"/>
+        </w:rPr>
+        <w:t xml:space="preserve">Équation </w:t>
+      </w:r>
+      <w:r>
+        <w:rPr>
+          <w:rFonts w:cs="Arial"/>
+          <w:sz w:val="22"/>
+          <w:szCs w:val="22"/>
+          <w:lang w:val="fr-CA"/>
+        </w:rPr>
+        <w:t>3</w:t>
+      </w:r>
+    </w:p>
+    <w:p>
+      <w:pPr>
+        <w:rPr>
+          <w:lang w:val="fr-CA"/>
+        </w:rPr>
+      </w:pPr>
+    </w:p>
+    <w:p>
+      <w:pPr>
+        <w:ind w:firstLine="720"/>
+        <w:rPr>
+          <w:lang w:val="fr-CA"/>
+        </w:rPr>
+      </w:pPr>
+      <w:r>
+        <w:rPr>
+          <w:lang w:val="fr-CA"/>
+        </w:rPr>
+        <w:t>Finalement, l’équation 4 nous permet d’obtenir la direction de notre rayon lumineux avec les angles</w:t>
+      </w:r>
+      <w:r>
+        <w:rPr>
+          <w:lang w:val="fr-CA"/>
+        </w:rPr>
+        <w:t xml:space="preserve"> (en radians)</w:t>
+      </w:r>
+      <w:r>
+        <w:rPr>
+          <w:lang w:val="fr-CA"/>
+        </w:rPr>
+        <w:t xml:space="preserve"> obtenus par l’équation 3.</w:t>
+      </w:r>
+    </w:p>
+    <w:p>
+      <w:pPr>
+        <w:ind w:firstLine="720"/>
+        <w:jc w:val="center"/>
+        <w:rPr>
+          <w:lang w:val="fr-CA"/>
+        </w:rPr>
+      </w:pPr>
+      <w:r>
+        <w:rPr>
+          <w:noProof/>
+          <w:lang w:val="en-CA" w:eastAsia="en-CA"/>
+        </w:rPr>
+        <w:drawing>
+          <wp:inline distT="0" distB="0" distL="0" distR="0" wp14:anchorId="5204BDAD" wp14:editId="2EE9BE0B">
+            <wp:extent cx="3448050" cy="419100"/>
+            <wp:effectExtent l="0" t="0" r="0" b="0"/>
+            <wp:docPr id="13" name="Image 13"/>
             <wp:cNvGraphicFramePr>
               <a:graphicFrameLocks xmlns:a="http://schemas.openxmlformats.org/drawingml/2006/main" noChangeAspect="1"/>
             </wp:cNvGraphicFramePr>
@@ -3746,119 +3758,6 @@
                   <pic:spPr>
                     <a:xfrm>
                       <a:off x="0" y="0"/>
-                      <a:ext cx="2352675" cy="857250"/>
-                    </a:xfrm>
-                    <a:prstGeom prst="rect">
-                      <a:avLst/>
-                    </a:prstGeom>
-                  </pic:spPr>
-                </pic:pic>
-              </a:graphicData>
-            </a:graphic>
-          </wp:inline>
-        </w:drawing>
-      </w:r>
-    </w:p>
-    <w:p>
-      <w:pPr>
-        <w:pStyle w:val="Caption"/>
-        <w:jc w:val="center"/>
-        <w:rPr>
-          <w:rFonts w:cs="Arial"/>
-          <w:sz w:val="22"/>
-          <w:szCs w:val="22"/>
-          <w:lang w:val="fr-CA"/>
-        </w:rPr>
-      </w:pPr>
-      <w:r>
-        <w:rPr>
-          <w:rFonts w:cs="Arial"/>
-          <w:sz w:val="22"/>
-          <w:szCs w:val="22"/>
-          <w:lang w:val="fr-CA"/>
-        </w:rPr>
-        <w:t xml:space="preserve">Équation </w:t>
-      </w:r>
-      <w:r>
-        <w:rPr>
-          <w:rFonts w:cs="Arial"/>
-          <w:sz w:val="22"/>
-          <w:szCs w:val="22"/>
-          <w:lang w:val="fr-CA"/>
-        </w:rPr>
-        <w:t>3</w:t>
-      </w:r>
-    </w:p>
-    <w:p>
-      <w:pPr>
-        <w:rPr>
-          <w:lang w:val="fr-CA"/>
-        </w:rPr>
-      </w:pPr>
-    </w:p>
-    <w:p>
-      <w:pPr>
-        <w:ind w:firstLine="720"/>
-        <w:rPr>
-          <w:lang w:val="fr-CA"/>
-        </w:rPr>
-      </w:pPr>
-      <w:r>
-        <w:rPr>
-          <w:lang w:val="fr-CA"/>
-        </w:rPr>
-        <w:t>Finalement, l’équation 4 nous permet d’obtenir la direction de notre rayon lumineux avec les angles</w:t>
-      </w:r>
-      <w:r>
-        <w:rPr>
-          <w:lang w:val="fr-CA"/>
-        </w:rPr>
-        <w:t xml:space="preserve"> (en radians)</w:t>
-      </w:r>
-      <w:r>
-        <w:rPr>
-          <w:lang w:val="fr-CA"/>
-        </w:rPr>
-        <w:t xml:space="preserve"> obtenus par l’équation 3.</w:t>
-      </w:r>
-    </w:p>
-    <w:p>
-      <w:pPr>
-        <w:ind w:firstLine="720"/>
-        <w:jc w:val="center"/>
-        <w:rPr>
-          <w:lang w:val="fr-CA"/>
-        </w:rPr>
-      </w:pPr>
-      <w:r>
-        <w:rPr>
-          <w:noProof/>
-          <w:lang w:val="en-CA" w:eastAsia="en-CA"/>
-        </w:rPr>
-        <w:drawing>
-          <wp:inline distT="0" distB="0" distL="0" distR="0" wp14:anchorId="5204BDAD" wp14:editId="2EE9BE0B">
-            <wp:extent cx="3448050" cy="419100"/>
-            <wp:effectExtent l="0" t="0" r="0" b="0"/>
-            <wp:docPr id="13" name="Image 13"/>
-            <wp:cNvGraphicFramePr>
-              <a:graphicFrameLocks xmlns:a="http://schemas.openxmlformats.org/drawingml/2006/main" noChangeAspect="1"/>
-            </wp:cNvGraphicFramePr>
-            <a:graphic xmlns:a="http://schemas.openxmlformats.org/drawingml/2006/main">
-              <a:graphicData uri="http://schemas.openxmlformats.org/drawingml/2006/picture">
-                <pic:pic xmlns:pic="http://schemas.openxmlformats.org/drawingml/2006/picture">
-                  <pic:nvPicPr>
-                    <pic:cNvPr id="1" name=""/>
-                    <pic:cNvPicPr/>
-                  </pic:nvPicPr>
-                  <pic:blipFill>
-                    <a:blip r:embed="rId23"/>
-                    <a:stretch>
-                      <a:fillRect/>
-                    </a:stretch>
-                  </pic:blipFill>
-                  <pic:spPr>
-                    <a:xfrm>
-                      <a:off x="0" y="0"/>
                       <a:ext cx="3448050" cy="419100"/>
                     </a:xfrm>
                     <a:prstGeom prst="rect">
@@ -3874,7 +3773,7 @@
     </w:p>
     <w:p>
       <w:pPr>
-        <w:pStyle w:val="Caption"/>
+        <w:pStyle w:val="Lgende"/>
         <w:jc w:val="center"/>
         <w:rPr>
           <w:rFonts w:cs="Arial"/>
@@ -3904,7 +3803,7 @@
     </w:p>
     <w:p>
       <w:pPr>
-        <w:pStyle w:val="Heading2"/>
+        <w:pStyle w:val="Titre2"/>
         <w:rPr>
           <w:lang w:val="fr-CA"/>
         </w:rPr>
@@ -3921,7 +3820,7 @@
     </w:p>
     <w:p>
       <w:pPr>
-        <w:pStyle w:val="Heading3"/>
+        <w:pStyle w:val="Titre3"/>
         <w:rPr>
           <w:lang w:val="fr-CA"/>
         </w:rPr>
@@ -4062,32 +3961,16 @@
           <w:rFonts w:eastAsiaTheme="minorEastAsia"/>
           <w:lang w:val="fr-CA"/>
         </w:rPr>
-        <w:t>). Cela nous donne une équation parab</w:t>
-      </w:r>
-      <w:proofErr w:type="spellStart"/>
-      <w:r>
+        <w:t>). Cela nous donne une équation parabolique : en la mettant égale à 0, on peut isoler deux points. Le premier point correspond à la collision entre le rayon lumineux et le cylindre (en x et en y) alors que le deuxième point représente la collision (qui n’existe pas). Avec les valeurs x et y trouvées, nous pouvons remplacer … pour trouver la valeur de z.</w:t>
+      </w:r>
+    </w:p>
+    <w:p>
+      <w:pPr>
+        <w:ind w:firstLine="720"/>
         <w:rPr>
           <w:rFonts w:eastAsiaTheme="minorEastAsia"/>
           <w:lang w:val="fr-CA"/>
         </w:rPr>
-        <w:t>olique</w:t>
-      </w:r>
-      <w:proofErr w:type="spellEnd"/>
-      <w:r>
-        <w:rPr>
-          <w:rFonts w:eastAsiaTheme="minorEastAsia"/>
-          <w:lang w:val="fr-CA"/>
-        </w:rPr>
-        <w:t> : en la mettant égale à 0, on peut isoler deux points. Le premier point correspond à la collision entre le rayon lumineux et le cylindre (en x et en y) alors que le deuxième point représente la collision (qui n’existe pas). Avec les valeurs x et y trouvées, nous pouvons remplacer … pour trouver la valeur de z.</w:t>
-      </w:r>
-    </w:p>
-    <w:p>
-      <w:pPr>
-        <w:ind w:firstLine="720"/>
-        <w:rPr>
-          <w:rFonts w:eastAsiaTheme="minorEastAsia"/>
-          <w:lang w:val="fr-CA"/>
-        </w:rPr>
       </w:pPr>
       <w:r>
         <w:rPr>
@@ -4099,7 +3982,7 @@
     </w:p>
     <w:p>
       <w:pPr>
-        <w:pStyle w:val="Heading3"/>
+        <w:pStyle w:val="Titre3"/>
         <w:rPr>
           <w:lang w:val="fr-CA"/>
         </w:rPr>
@@ -4168,7 +4051,7 @@
     </w:p>
     <w:p>
       <w:pPr>
-        <w:pStyle w:val="Caption"/>
+        <w:pStyle w:val="Lgende"/>
         <w:rPr>
           <w:rFonts w:cs="Arial"/>
           <w:sz w:val="22"/>
@@ -4339,7 +4222,7 @@
     </w:p>
     <w:p>
       <w:pPr>
-        <w:pStyle w:val="Caption"/>
+        <w:pStyle w:val="Lgende"/>
         <w:rPr>
           <w:rFonts w:cs="Arial"/>
           <w:sz w:val="22"/>
@@ -4421,19 +4304,11 @@
           <w:lang w:val="fr-CA"/>
         </w:rPr>
       </w:pPr>
-      <w:proofErr w:type="gramStart"/>
-      <w:r>
-        <w:rPr>
-          <w:lang w:val="fr-CA"/>
-        </w:rPr>
-        <w:t>où</w:t>
-      </w:r>
-      <w:proofErr w:type="gramEnd"/>
-      <w:r>
-        <w:rPr>
-          <w:lang w:val="fr-CA"/>
-        </w:rPr>
-        <w:t xml:space="preserve"> (A, B, C) correspond au vecteur direction de la normale et (x(t), y(t), z(t)</w:t>
+      <w:r>
+        <w:rPr>
+          <w:lang w:val="fr-CA"/>
+        </w:rPr>
+        <w:t>où (A, B, C) correspond au vecteur direction de la normale et (x(t), y(t), z(t)</w:t>
       </w:r>
       <w:r>
         <w:rPr>
@@ -4466,21 +4341,7 @@
           <w:lang w:val="fr-CA"/>
         </w:rPr>
         <w:tab/>
-        <w:t xml:space="preserve">On utilise ensuite </w:t>
-      </w:r>
-      <w:proofErr w:type="gramStart"/>
-      <w:r>
-        <w:rPr>
-          <w:lang w:val="fr-CA"/>
-        </w:rPr>
-        <w:t>les équation paramétriques</w:t>
-      </w:r>
-      <w:proofErr w:type="gramEnd"/>
-      <w:r>
-        <w:rPr>
-          <w:lang w:val="fr-CA"/>
-        </w:rPr>
-        <w:t xml:space="preserve"> d’une droite qui sont :</w:t>
+        <w:t>On utilise ensuite les équation paramétriques d’une droite qui sont :</w:t>
       </w:r>
     </w:p>
     <w:p>
@@ -4549,7 +4410,7 @@
     </w:p>
     <w:p>
       <w:pPr>
-        <w:pStyle w:val="Caption"/>
+        <w:pStyle w:val="Lgende"/>
         <w:rPr>
           <w:rFonts w:cs="Arial"/>
           <w:sz w:val="22"/>
@@ -4631,19 +4492,11 @@
           <w:lang w:val="fr-CA"/>
         </w:rPr>
       </w:pPr>
-      <w:proofErr w:type="gramStart"/>
-      <w:r>
-        <w:rPr>
-          <w:lang w:val="fr-CA"/>
-        </w:rPr>
-        <w:t>où</w:t>
-      </w:r>
-      <w:proofErr w:type="gramEnd"/>
-      <w:r>
-        <w:rPr>
-          <w:lang w:val="fr-CA"/>
-        </w:rPr>
-        <w:t xml:space="preserve"> (a, b, c) correspon</w:t>
+      <w:r>
+        <w:rPr>
+          <w:lang w:val="fr-CA"/>
+        </w:rPr>
+        <w:t>où (a, b, c) correspon</w:t>
       </w:r>
       <w:r>
         <w:rPr>
@@ -4747,7 +4600,7 @@
     </w:p>
     <w:p>
       <w:pPr>
-        <w:pStyle w:val="Caption"/>
+        <w:pStyle w:val="Lgende"/>
         <w:rPr>
           <w:rFonts w:cs="Arial"/>
           <w:sz w:val="22"/>
@@ -4846,21 +4699,7 @@
         <w:rPr>
           <w:lang w:val="fr-CA"/>
         </w:rPr>
-        <w:t xml:space="preserve"> coordonnées du point de collision. Comme l’équation d’un plan est </w:t>
-      </w:r>
-      <w:proofErr w:type="gramStart"/>
-      <w:r>
-        <w:rPr>
-          <w:lang w:val="fr-CA"/>
-        </w:rPr>
-        <w:t>infini</w:t>
-      </w:r>
-      <w:proofErr w:type="gramEnd"/>
-      <w:r>
-        <w:rPr>
-          <w:lang w:val="fr-CA"/>
-        </w:rPr>
-        <w:t xml:space="preserve">, on </w:t>
+        <w:t xml:space="preserve"> coordonnées du point de collision. Comme l’équation d’un plan est infini, on </w:t>
       </w:r>
       <w:r>
         <w:rPr>
@@ -4898,7 +4737,7 @@
     </w:p>
     <w:p>
       <w:pPr>
-        <w:pStyle w:val="Heading3"/>
+        <w:pStyle w:val="Titre3"/>
         <w:rPr>
           <w:lang w:val="fr-CA"/>
         </w:rPr>
@@ -4924,21 +4763,7 @@
           <w:lang w:val="fr-CA"/>
         </w:rPr>
         <w:tab/>
-        <w:t xml:space="preserve">Dans le cas où le rayon lumineux est réfléchi, nous avons utilisé la première loi de </w:t>
-      </w:r>
-      <w:proofErr w:type="spellStart"/>
-      <w:r>
-        <w:rPr>
-          <w:lang w:val="fr-CA"/>
-        </w:rPr>
-        <w:t>Snell</w:t>
-      </w:r>
-      <w:proofErr w:type="spellEnd"/>
-      <w:r>
-        <w:rPr>
-          <w:lang w:val="fr-CA"/>
-        </w:rPr>
-        <w:t xml:space="preserve">-Descartes : le sinus de l’angle d’incidence est égal au sinus de l’angle de réflexion. </w:t>
+        <w:t xml:space="preserve">Dans le cas où le rayon lumineux est réfléchi, nous avons utilisé la première loi de Snell-Descartes : le sinus de l’angle d’incidence est égal au sinus de l’angle de réflexion. </w:t>
       </w:r>
       <w:r>
         <w:rPr>
@@ -5082,6 +4907,85 @@
             <wp:extent cx="2409825" cy="295275"/>
             <wp:effectExtent l="0" t="0" r="9525" b="9525"/>
             <wp:docPr id="640" name="Image 640"/>
+            <wp:cNvGraphicFramePr>
+              <a:graphicFrameLocks xmlns:a="http://schemas.openxmlformats.org/drawingml/2006/main" noChangeAspect="1"/>
+            </wp:cNvGraphicFramePr>
+            <a:graphic xmlns:a="http://schemas.openxmlformats.org/drawingml/2006/main">
+              <a:graphicData uri="http://schemas.openxmlformats.org/drawingml/2006/picture">
+                <pic:pic xmlns:pic="http://schemas.openxmlformats.org/drawingml/2006/picture">
+                  <pic:nvPicPr>
+                    <pic:cNvPr id="1" name=""/>
+                    <pic:cNvPicPr/>
+                  </pic:nvPicPr>
+                  <pic:blipFill>
+                    <a:blip r:embed="rId23"/>
+                    <a:stretch>
+                      <a:fillRect/>
+                    </a:stretch>
+                  </pic:blipFill>
+                  <pic:spPr>
+                    <a:xfrm>
+                      <a:off x="0" y="0"/>
+                      <a:ext cx="2409825" cy="295275"/>
+                    </a:xfrm>
+                    <a:prstGeom prst="rect">
+                      <a:avLst/>
+                    </a:prstGeom>
+                  </pic:spPr>
+                </pic:pic>
+              </a:graphicData>
+            </a:graphic>
+          </wp:inline>
+        </w:drawing>
+      </w:r>
+    </w:p>
+    <w:p>
+      <w:pPr>
+        <w:pStyle w:val="Lgende"/>
+        <w:jc w:val="center"/>
+        <w:rPr>
+          <w:rFonts w:cs="Arial"/>
+          <w:sz w:val="22"/>
+          <w:szCs w:val="22"/>
+          <w:lang w:val="fr-CA"/>
+        </w:rPr>
+      </w:pPr>
+      <w:r>
+        <w:rPr>
+          <w:rFonts w:cs="Arial"/>
+          <w:sz w:val="22"/>
+          <w:szCs w:val="22"/>
+          <w:lang w:val="fr-CA"/>
+        </w:rPr>
+        <w:t xml:space="preserve">Équation </w:t>
+      </w:r>
+      <w:r>
+        <w:rPr>
+          <w:rFonts w:cs="Arial"/>
+          <w:sz w:val="22"/>
+          <w:szCs w:val="22"/>
+          <w:lang w:val="fr-CA"/>
+        </w:rPr>
+        <w:t>5</w:t>
+      </w:r>
+    </w:p>
+    <w:p>
+      <w:pPr>
+        <w:jc w:val="center"/>
+        <w:rPr>
+          <w:lang w:val="fr-CA"/>
+        </w:rPr>
+      </w:pPr>
+      <w:r>
+        <w:rPr>
+          <w:noProof/>
+          <w:lang w:val="en-CA" w:eastAsia="en-CA"/>
+        </w:rPr>
+        <w:drawing>
+          <wp:inline distT="0" distB="0" distL="0" distR="0" wp14:anchorId="4125469A" wp14:editId="3E67DC4E">
+            <wp:extent cx="1009650" cy="695325"/>
+            <wp:effectExtent l="0" t="0" r="0" b="9525"/>
+            <wp:docPr id="642" name="Image 642"/>
             <wp:cNvGraphicFramePr>
               <a:graphicFrameLocks xmlns:a="http://schemas.openxmlformats.org/drawingml/2006/main" noChangeAspect="1"/>
             </wp:cNvGraphicFramePr>
@@ -5101,85 +5005,6 @@
                   <pic:spPr>
                     <a:xfrm>
                       <a:off x="0" y="0"/>
-                      <a:ext cx="2409825" cy="295275"/>
-                    </a:xfrm>
-                    <a:prstGeom prst="rect">
-                      <a:avLst/>
-                    </a:prstGeom>
-                  </pic:spPr>
-                </pic:pic>
-              </a:graphicData>
-            </a:graphic>
-          </wp:inline>
-        </w:drawing>
-      </w:r>
-    </w:p>
-    <w:p>
-      <w:pPr>
-        <w:pStyle w:val="Caption"/>
-        <w:jc w:val="center"/>
-        <w:rPr>
-          <w:rFonts w:cs="Arial"/>
-          <w:sz w:val="22"/>
-          <w:szCs w:val="22"/>
-          <w:lang w:val="fr-CA"/>
-        </w:rPr>
-      </w:pPr>
-      <w:r>
-        <w:rPr>
-          <w:rFonts w:cs="Arial"/>
-          <w:sz w:val="22"/>
-          <w:szCs w:val="22"/>
-          <w:lang w:val="fr-CA"/>
-        </w:rPr>
-        <w:t xml:space="preserve">Équation </w:t>
-      </w:r>
-      <w:r>
-        <w:rPr>
-          <w:rFonts w:cs="Arial"/>
-          <w:sz w:val="22"/>
-          <w:szCs w:val="22"/>
-          <w:lang w:val="fr-CA"/>
-        </w:rPr>
-        <w:t>5</w:t>
-      </w:r>
-    </w:p>
-    <w:p>
-      <w:pPr>
-        <w:jc w:val="center"/>
-        <w:rPr>
-          <w:lang w:val="fr-CA"/>
-        </w:rPr>
-      </w:pPr>
-      <w:r>
-        <w:rPr>
-          <w:noProof/>
-          <w:lang w:val="en-CA" w:eastAsia="en-CA"/>
-        </w:rPr>
-        <w:drawing>
-          <wp:inline distT="0" distB="0" distL="0" distR="0" wp14:anchorId="4125469A" wp14:editId="3E67DC4E">
-            <wp:extent cx="1009650" cy="695325"/>
-            <wp:effectExtent l="0" t="0" r="0" b="9525"/>
-            <wp:docPr id="642" name="Image 642"/>
-            <wp:cNvGraphicFramePr>
-              <a:graphicFrameLocks xmlns:a="http://schemas.openxmlformats.org/drawingml/2006/main" noChangeAspect="1"/>
-            </wp:cNvGraphicFramePr>
-            <a:graphic xmlns:a="http://schemas.openxmlformats.org/drawingml/2006/main">
-              <a:graphicData uri="http://schemas.openxmlformats.org/drawingml/2006/picture">
-                <pic:pic xmlns:pic="http://schemas.openxmlformats.org/drawingml/2006/picture">
-                  <pic:nvPicPr>
-                    <pic:cNvPr id="1" name=""/>
-                    <pic:cNvPicPr/>
-                  </pic:nvPicPr>
-                  <pic:blipFill>
-                    <a:blip r:embed="rId25"/>
-                    <a:stretch>
-                      <a:fillRect/>
-                    </a:stretch>
-                  </pic:blipFill>
-                  <pic:spPr>
-                    <a:xfrm>
-                      <a:off x="0" y="0"/>
                       <a:ext cx="1009650" cy="695325"/>
                     </a:xfrm>
                     <a:prstGeom prst="rect">
@@ -5195,7 +5020,7 @@
     </w:p>
     <w:p>
       <w:pPr>
-        <w:pStyle w:val="Caption"/>
+        <w:pStyle w:val="Lgende"/>
         <w:jc w:val="center"/>
         <w:rPr>
           <w:lang w:val="fr-CA"/>
@@ -5222,7 +5047,7 @@
     </w:p>
     <w:p>
       <w:pPr>
-        <w:pStyle w:val="Heading3"/>
+        <w:pStyle w:val="Titre3"/>
         <w:rPr>
           <w:lang w:val="fr-CA"/>
         </w:rPr>
@@ -5249,20 +5074,12 @@
         <w:tab/>
         <w:t xml:space="preserve">Dans le cas où le rayon lumineux est réfracté, nous avons utilisé la deuxième loi de </w:t>
       </w:r>
-      <w:proofErr w:type="spellStart"/>
       <w:r>
         <w:rPr>
           <w:lang w:val="fr-CA"/>
         </w:rPr>
         <w:lastRenderedPageBreak/>
-        <w:t>Snell</w:t>
-      </w:r>
-      <w:proofErr w:type="spellEnd"/>
-      <w:r>
-        <w:rPr>
-          <w:lang w:val="fr-CA"/>
-        </w:rPr>
-        <w:t>-Descartes.</w:t>
+        <w:t>Snell-Descartes.</w:t>
       </w:r>
       <w:r>
         <w:rPr>
@@ -5305,7 +5122,7 @@
                     <pic:cNvPicPr/>
                   </pic:nvPicPr>
                   <pic:blipFill rotWithShape="1">
-                    <a:blip r:embed="rId26"/>
+                    <a:blip r:embed="rId25"/>
                     <a:srcRect r="40249"/>
                     <a:stretch/>
                   </pic:blipFill>
@@ -5335,7 +5152,7 @@
     </w:p>
     <w:p>
       <w:pPr>
-        <w:pStyle w:val="Caption"/>
+        <w:pStyle w:val="Lgende"/>
         <w:jc w:val="center"/>
         <w:rPr>
           <w:rFonts w:cs="Arial"/>
@@ -5521,7 +5338,7 @@
     </w:p>
     <w:p>
       <w:pPr>
-        <w:pStyle w:val="Caption"/>
+        <w:pStyle w:val="Lgende"/>
         <w:jc w:val="center"/>
         <w:rPr>
           <w:rFonts w:cs="Arial"/>
@@ -5551,7 +5368,7 @@
     </w:p>
     <w:p>
       <w:pPr>
-        <w:pStyle w:val="Heading2"/>
+        <w:pStyle w:val="Titre2"/>
         <w:rPr>
           <w:lang w:val="fr-CA"/>
         </w:rPr>
@@ -5647,15 +5464,7 @@
         <w:rPr>
           <w:lang w:val="fr-CA"/>
         </w:rPr>
-        <w:t xml:space="preserve"> par le rayon avant qu’il ne touche une des faces du bloc de métal. Pour ce faire, on ajoute </w:t>
-      </w:r>
-      <w:bookmarkStart w:id="10" w:name="_GoBack"/>
-      <w:bookmarkEnd w:id="10"/>
-      <w:r>
-        <w:rPr>
-          <w:lang w:val="fr-CA"/>
-        </w:rPr>
-        <w:t>la distance parcourue depuis le dernier point de collision à la distance parcourue actuelle. La distance totale est alors donnée par la somme de ces distances.</w:t>
+        <w:t xml:space="preserve"> par le rayon avant qu’il ne touche une des faces du bloc de métal. Pour ce faire, on ajoute la distance parcourue depuis le dernier point de collision à la distance parcourue actuelle. La distance totale est alors donnée par la somme de ces distances.</w:t>
       </w:r>
       <w:r>
         <w:rPr>
@@ -5704,7 +5513,7 @@
                     <pic:cNvPicPr/>
                   </pic:nvPicPr>
                   <pic:blipFill>
-                    <a:blip r:embed="rId27"/>
+                    <a:blip r:embed="rId26"/>
                     <a:stretch>
                       <a:fillRect/>
                     </a:stretch>
@@ -5727,7 +5536,7 @@
     </w:p>
     <w:p>
       <w:pPr>
-        <w:pStyle w:val="Caption"/>
+        <w:pStyle w:val="Lgende"/>
         <w:jc w:val="center"/>
         <w:rPr>
           <w:lang w:val="fr-CA"/>
@@ -6081,7 +5890,7 @@
     </w:p>
     <w:p>
       <w:pPr>
-        <w:pStyle w:val="Caption"/>
+        <w:pStyle w:val="Lgende"/>
         <w:jc w:val="center"/>
         <w:rPr>
           <w:lang w:val="fr-CA"/>
@@ -6108,44 +5917,120 @@
     </w:p>
     <w:p>
       <w:pPr>
-        <w:pStyle w:val="Heading2"/>
-        <w:rPr>
-          <w:lang w:val="fr-CA"/>
-        </w:rPr>
-      </w:pPr>
-      <w:bookmarkStart w:id="11" w:name="_Toc499305513"/>
+        <w:pStyle w:val="Titre2"/>
+        <w:rPr>
+          <w:lang w:val="fr-CA"/>
+        </w:rPr>
+      </w:pPr>
+      <w:bookmarkStart w:id="10" w:name="_Toc499305513"/>
       <w:r>
         <w:rPr>
           <w:lang w:val="fr-CA"/>
         </w:rPr>
         <w:t>Justification du nombre de directions utilisées pour nos simulations</w:t>
       </w:r>
+      <w:bookmarkEnd w:id="10"/>
+    </w:p>
+    <w:p>
+      <w:pPr>
+        <w:ind w:firstLine="720"/>
+        <w:rPr>
+          <w:lang w:val="fr-CA"/>
+        </w:rPr>
+      </w:pPr>
+      <w:r>
+        <w:rPr>
+          <w:lang w:val="fr-CA"/>
+        </w:rPr>
+        <w:t xml:space="preserve">Pour </w:t>
+      </w:r>
+      <w:r>
+        <w:rPr>
+          <w:lang w:val="fr-CA"/>
+        </w:rPr>
+        <w:t>déterminer</w:t>
+      </w:r>
+      <w:r>
+        <w:rPr>
+          <w:lang w:val="fr-CA"/>
+        </w:rPr>
+        <w:t xml:space="preserve"> le nombre de directions des rayons de lumières à prendre dans ce travail, il nous fallait choisir les valeurs </w:t>
+      </w:r>
+      <w:r>
+        <w:rPr>
+          <w:lang w:val="fr-CA"/>
+        </w:rPr>
+        <w:t>N angles en θ et M en φ</w:t>
+      </w:r>
+      <w:r>
+        <w:rPr>
+          <w:lang w:val="fr-CA"/>
+        </w:rPr>
+        <w:t xml:space="preserve">. Ils se devaient d’être suffisamment grand pour que l’observateur ait une représentation fidèle du bloc qu’il voit. En </w:t>
+      </w:r>
+      <w:r>
+        <w:rPr>
+          <w:lang w:val="fr-CA"/>
+        </w:rPr>
+        <w:lastRenderedPageBreak/>
+        <w:t xml:space="preserve">effet, plus N et M augmente, plus on obtient un échantillon large de rayons dans notre trajectoire. Un autre détail que nous avons pris en compte a été d’éviter de prendre des valeurs trop grandes. Cela aurait </w:t>
+      </w:r>
+      <w:r>
+        <w:rPr>
+          <w:lang w:val="fr-CA"/>
+        </w:rPr>
+        <w:t>engendré</w:t>
+      </w:r>
+      <w:r>
+        <w:rPr>
+          <w:lang w:val="fr-CA"/>
+        </w:rPr>
+        <w:t xml:space="preserve"> un</w:t>
+      </w:r>
+      <w:r>
+        <w:rPr>
+          <w:lang w:val="fr-CA"/>
+        </w:rPr>
+        <w:t xml:space="preserve"> temps compilation long, un ordinateur qui rame, le tout pour une amélioration négligeable de la qualité de la représentation. Pour déterminer les valeurs optimales nous avons procédé avec la méthode empirique. Nous avons ainsi </w:t>
+      </w:r>
+      <w:r>
+        <w:rPr>
+          <w:lang w:val="fr-CA"/>
+        </w:rPr>
+        <w:t>choisi</w:t>
+      </w:r>
+      <w:r>
+        <w:rPr>
+          <w:lang w:val="fr-CA"/>
+        </w:rPr>
+        <w:t xml:space="preserve">    N = 250 et M = 100. </w:t>
+      </w:r>
+      <w:r>
+        <w:rPr>
+          <w:lang w:val="fr-CA"/>
+        </w:rPr>
+        <w:t xml:space="preserve"> </w:t>
+      </w:r>
+      <w:bookmarkStart w:id="11" w:name="_GoBack"/>
       <w:bookmarkEnd w:id="11"/>
-    </w:p>
-    <w:p>
-      <w:pPr>
-        <w:rPr>
-          <w:lang w:val="fr-CA"/>
-        </w:rPr>
-      </w:pPr>
-      <w:r>
-        <w:rPr>
-          <w:lang w:val="fr-CA"/>
-        </w:rPr>
-        <w:tab/>
-        <w:t xml:space="preserve">Après quelques essais, nous nous </w:t>
-      </w:r>
       <w:r>
         <w:rPr>
           <w:highlight w:val="yellow"/>
           <w:lang w:val="fr-CA"/>
         </w:rPr>
-        <w:t>sommes arrêté sur 7 directions, car…</w:t>
-      </w:r>
-    </w:p>
-    <w:p>
-      <w:pPr>
-        <w:pStyle w:val="Heading1"/>
+        <w:t>IDÉE ALTERNATIVE POUR LES NON-FLÉMARDS: Affecter N et M autant que la valeur de leur angle respectifs en degré (ainsi on a une direction par degré, ou plus au besoin...).</w:t>
+      </w:r>
+      <w:r>
+        <w:rPr>
+          <w:highlight w:val="yellow"/>
+          <w:lang w:val="fr-CA"/>
+        </w:rPr>
+        <w:t xml:space="preserve"> </w:t>
+      </w:r>
+    </w:p>
+    <w:p>
+      <w:pPr>
+        <w:pStyle w:val="Titre1"/>
         <w:ind w:left="0"/>
         <w:rPr>
           <w:lang w:val="fr-CA"/>
@@ -6154,7 +6039,7 @@
     </w:p>
     <w:p>
       <w:pPr>
-        <w:pStyle w:val="Heading1"/>
+        <w:pStyle w:val="Titre1"/>
         <w:ind w:left="0"/>
         <w:rPr>
           <w:lang w:val="fr-CA"/>
@@ -6169,7 +6054,7 @@
     </w:p>
     <w:p>
       <w:pPr>
-        <w:pStyle w:val="Heading1"/>
+        <w:pStyle w:val="Titre1"/>
         <w:ind w:left="0"/>
         <w:rPr>
           <w:lang w:val="fr-CA"/>
@@ -6238,7 +6123,7 @@
     </w:p>
     <w:tbl>
       <w:tblPr>
-        <w:tblStyle w:val="TableGrid"/>
+        <w:tblStyle w:val="Grilledutableau"/>
         <w:tblW w:w="9600" w:type="dxa"/>
         <w:tblLayout w:type="fixed"/>
         <w:tblLook w:val="04A0" w:firstRow="1" w:lastRow="0" w:firstColumn="1" w:lastColumn="0" w:noHBand="0" w:noVBand="1"/>
@@ -6294,7 +6179,6 @@
                 <w:lang w:val="fr-CA"/>
               </w:rPr>
             </w:pPr>
-            <w:proofErr w:type="spellStart"/>
             <w:r>
               <w:rPr>
                 <w:b/>
@@ -6304,7 +6188,6 @@
               </w:rPr>
               <w:t>nout</w:t>
             </w:r>
-            <w:proofErr w:type="spellEnd"/>
           </w:p>
         </w:tc>
         <w:tc>
@@ -6322,7 +6205,6 @@
                 <w:lang w:val="fr-CA"/>
               </w:rPr>
             </w:pPr>
-            <w:proofErr w:type="spellStart"/>
             <w:r>
               <w:rPr>
                 <w:b/>
@@ -6332,7 +6214,6 @@
               </w:rPr>
               <w:t>nin</w:t>
             </w:r>
-            <w:proofErr w:type="spellEnd"/>
           </w:p>
         </w:tc>
         <w:tc>
@@ -6350,7 +6231,6 @@
                 <w:lang w:val="fr-CA"/>
               </w:rPr>
             </w:pPr>
-            <w:proofErr w:type="spellStart"/>
             <w:r>
               <w:rPr>
                 <w:b/>
@@ -6360,7 +6240,6 @@
               </w:rPr>
               <w:t>poso</w:t>
             </w:r>
-            <w:proofErr w:type="spellEnd"/>
           </w:p>
         </w:tc>
       </w:tr>
@@ -6904,7 +6783,7 @@
     </w:p>
     <w:p>
       <w:pPr>
-        <w:pStyle w:val="Heading2"/>
+        <w:pStyle w:val="Titre2"/>
         <w:rPr>
           <w:lang w:val="fr-CA"/>
         </w:rPr>
@@ -6918,7 +6797,7 @@
     </w:p>
     <w:p>
       <w:pPr>
-        <w:pStyle w:val="Heading2"/>
+        <w:pStyle w:val="Titre2"/>
         <w:rPr>
           <w:lang w:val="fr-CA"/>
         </w:rPr>
@@ -7011,7 +6890,7 @@
                         <w:txbxContent>
                           <w:p>
                             <w:pPr>
-                              <w:pStyle w:val="Caption"/>
+                              <w:pStyle w:val="Lgende"/>
                               <w:rPr>
                                 <w:noProof/>
                                 <w:lang w:val="fr-CA"/>
@@ -7093,7 +6972,7 @@
               </wp:anchor>
             </w:drawing>
           </mc:Choice>
-          <mc:Fallback xmlns:w16se="http://schemas.microsoft.com/office/word/2015/wordml/symex" xmlns:w15="http://schemas.microsoft.com/office/word/2012/wordml" xmlns:cx1="http://schemas.microsoft.com/office/drawing/2015/9/8/chartex" xmlns:cx="http://schemas.microsoft.com/office/drawing/2014/chartex">
+          <mc:Fallback>
             <w:pict>
               <v:shapetype w14:anchorId="51750F88" id="_x0000_t202" coordsize="21600,21600" o:spt="202" path="m,l,21600r21600,l21600,xe">
                 <v:stroke joinstyle="miter"/>
@@ -7206,7 +7085,7 @@
                     <pic:cNvPicPr/>
                   </pic:nvPicPr>
                   <pic:blipFill>
-                    <a:blip r:embed="rId28">
+                    <a:blip r:embed="rId27">
                       <a:extLst>
                         <a:ext uri="{28A0092B-C50C-407E-A947-70E740481C1C}">
                           <a14:useLocalDpi xmlns:a14="http://schemas.microsoft.com/office/drawing/2010/main" val="0"/>
@@ -7335,7 +7214,7 @@
                         <w:txbxContent>
                           <w:p>
                             <w:pPr>
-                              <w:pStyle w:val="Caption"/>
+                              <w:pStyle w:val="Lgende"/>
                               <w:rPr>
                                 <w:noProof/>
                                 <w:lang w:val="fr-CA"/>
@@ -7373,21 +7252,7 @@
                               <w:rPr>
                                 <w:lang w:val="fr-CA"/>
                               </w:rPr>
-                              <w:t xml:space="preserve"> : Représentation graphique de la trajectoire de l’auto </w:t>
-                            </w:r>
-                            <w:proofErr w:type="gramStart"/>
-                            <w:r>
-                              <w:rPr>
-                                <w:lang w:val="fr-CA"/>
-                              </w:rPr>
-                              <w:t>a</w:t>
-                            </w:r>
-                            <w:proofErr w:type="gramEnd"/>
-                            <w:r>
-                              <w:rPr>
-                                <w:lang w:val="fr-CA"/>
-                              </w:rPr>
-                              <w:t xml:space="preserve"> (bleu) et de la trajectoire de l’auto b (rouge) lors du tir 2.</w:t>
+                              <w:t xml:space="preserve"> : Représentation graphique de la trajectoire de l’auto a (bleu) et de la trajectoire de l’auto b (rouge) lors du tir 2.</w:t>
                             </w:r>
                           </w:p>
                         </w:txbxContent>
@@ -7404,7 +7269,7 @@
               </wp:anchor>
             </w:drawing>
           </mc:Choice>
-          <mc:Fallback xmlns:w16se="http://schemas.microsoft.com/office/word/2015/wordml/symex" xmlns:w15="http://schemas.microsoft.com/office/word/2012/wordml" xmlns:cx1="http://schemas.microsoft.com/office/drawing/2015/9/8/chartex" xmlns:cx="http://schemas.microsoft.com/office/drawing/2014/chartex">
+          <mc:Fallback>
             <w:pict>
               <v:shape w14:anchorId="391888E0" id="Text Box 26" o:spid="_x0000_s1027" type="#_x0000_t202" style="position:absolute;left:0;text-align:left;margin-left:114pt;margin-top:396pt;width:420pt;height:.05pt;z-index:251658240;visibility:visible;mso-wrap-style:square;mso-wrap-distance-left:9pt;mso-wrap-distance-top:0;mso-wrap-distance-right:9pt;mso-wrap-distance-bottom:0;mso-position-horizontal:absolute;mso-position-horizontal-relative:text;mso-position-vertical:absolute;mso-position-vertical-relative:text;v-text-anchor:top" o:gfxdata="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" stroked="f">
                 <v:textbox style="mso-fit-shape-to-text:t" inset="0,0,0,0">
@@ -7489,7 +7354,7 @@
                     <pic:cNvPicPr/>
                   </pic:nvPicPr>
                   <pic:blipFill>
-                    <a:blip r:embed="rId29">
+                    <a:blip r:embed="rId28">
                       <a:extLst>
                         <a:ext uri="{28A0092B-C50C-407E-A947-70E740481C1C}">
                           <a14:useLocalDpi xmlns:a14="http://schemas.microsoft.com/office/drawing/2010/main" val="0"/>
@@ -7580,7 +7445,7 @@
                         <w:txbxContent>
                           <w:p>
                             <w:pPr>
-                              <w:pStyle w:val="Caption"/>
+                              <w:pStyle w:val="Lgende"/>
                               <w:rPr>
                                 <w:noProof/>
                                 <w:lang w:val="fr-CA"/>
@@ -7618,21 +7483,7 @@
                               <w:rPr>
                                 <w:lang w:val="fr-CA"/>
                               </w:rPr>
-                              <w:t xml:space="preserve"> : Représentation graphique de la trajectoire de l’auto </w:t>
-                            </w:r>
-                            <w:proofErr w:type="gramStart"/>
-                            <w:r>
-                              <w:rPr>
-                                <w:lang w:val="fr-CA"/>
-                              </w:rPr>
-                              <w:t>a</w:t>
-                            </w:r>
-                            <w:proofErr w:type="gramEnd"/>
-                            <w:r>
-                              <w:rPr>
-                                <w:lang w:val="fr-CA"/>
-                              </w:rPr>
-                              <w:t xml:space="preserve"> (bleu) et de la trajectoire de l’auto b (rouge) lors du tir 3.</w:t>
+                              <w:t xml:space="preserve"> : Représentation graphique de la trajectoire de l’auto a (bleu) et de la trajectoire de l’auto b (rouge) lors du tir 3.</w:t>
                             </w:r>
                           </w:p>
                         </w:txbxContent>
@@ -7649,7 +7500,7 @@
               </wp:anchor>
             </w:drawing>
           </mc:Choice>
-          <mc:Fallback xmlns:w16se="http://schemas.microsoft.com/office/word/2015/wordml/symex" xmlns:w15="http://schemas.microsoft.com/office/word/2012/wordml" xmlns:cx1="http://schemas.microsoft.com/office/drawing/2015/9/8/chartex" xmlns:cx="http://schemas.microsoft.com/office/drawing/2014/chartex">
+          <mc:Fallback>
             <w:pict>
               <v:shape w14:anchorId="641DA4AC" id="Text Box 28" o:spid="_x0000_s1028" type="#_x0000_t202" style="position:absolute;left:0;text-align:left;margin-left:114pt;margin-top:396pt;width:420pt;height:.05pt;z-index:251660288;visibility:visible;mso-wrap-style:square;mso-wrap-distance-left:9pt;mso-wrap-distance-top:0;mso-wrap-distance-right:9pt;mso-wrap-distance-bottom:0;mso-position-horizontal:absolute;mso-position-horizontal-relative:text;mso-position-vertical:absolute;mso-position-vertical-relative:text;v-text-anchor:top" o:gfxdata="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" stroked="f">
                 <v:textbox style="mso-fit-shape-to-text:t" inset="0,0,0,0">
@@ -7734,7 +7585,7 @@
                     <pic:cNvPicPr/>
                   </pic:nvPicPr>
                   <pic:blipFill>
-                    <a:blip r:embed="rId30">
+                    <a:blip r:embed="rId29">
                       <a:extLst>
                         <a:ext uri="{28A0092B-C50C-407E-A947-70E740481C1C}">
                           <a14:useLocalDpi xmlns:a14="http://schemas.microsoft.com/office/drawing/2010/main" val="0"/>
@@ -7825,7 +7676,7 @@
                         <w:txbxContent>
                           <w:p>
                             <w:pPr>
-                              <w:pStyle w:val="Caption"/>
+                              <w:pStyle w:val="Lgende"/>
                               <w:rPr>
                                 <w:noProof/>
                                 <w:lang w:val="fr-CA"/>
@@ -7863,21 +7714,7 @@
                               <w:rPr>
                                 <w:lang w:val="fr-CA"/>
                               </w:rPr>
-                              <w:t xml:space="preserve"> : Représentation graphique de la trajectoire de l’auto </w:t>
-                            </w:r>
-                            <w:proofErr w:type="gramStart"/>
-                            <w:r>
-                              <w:rPr>
-                                <w:lang w:val="fr-CA"/>
-                              </w:rPr>
-                              <w:t>a</w:t>
-                            </w:r>
-                            <w:proofErr w:type="gramEnd"/>
-                            <w:r>
-                              <w:rPr>
-                                <w:lang w:val="fr-CA"/>
-                              </w:rPr>
-                              <w:t xml:space="preserve"> (bleu) et de la trajectoire de l’auto b (rouge) lors du tir 4.</w:t>
+                              <w:t xml:space="preserve"> : Représentation graphique de la trajectoire de l’auto a (bleu) et de la trajectoire de l’auto b (rouge) lors du tir 4.</w:t>
                             </w:r>
                           </w:p>
                         </w:txbxContent>
@@ -7894,7 +7731,7 @@
               </wp:anchor>
             </w:drawing>
           </mc:Choice>
-          <mc:Fallback xmlns:w16se="http://schemas.microsoft.com/office/word/2015/wordml/symex" xmlns:w15="http://schemas.microsoft.com/office/word/2012/wordml" xmlns:cx1="http://schemas.microsoft.com/office/drawing/2015/9/8/chartex" xmlns:cx="http://schemas.microsoft.com/office/drawing/2014/chartex">
+          <mc:Fallback>
             <w:pict>
               <v:shape w14:anchorId="3EB8A11B" id="Text Box 30" o:spid="_x0000_s1029" type="#_x0000_t202" style="position:absolute;left:0;text-align:left;margin-left:114pt;margin-top:396pt;width:420pt;height:.05pt;z-index:251662336;visibility:visible;mso-wrap-style:square;mso-wrap-distance-left:9pt;mso-wrap-distance-top:0;mso-wrap-distance-right:9pt;mso-wrap-distance-bottom:0;mso-position-horizontal:absolute;mso-position-horizontal-relative:text;mso-position-vertical:absolute;mso-position-vertical-relative:text;v-text-anchor:top" o:gfxdata="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" stroked="f">
                 <v:textbox style="mso-fit-shape-to-text:t" inset="0,0,0,0">
@@ -7979,7 +7816,7 @@
                     <pic:cNvPicPr/>
                   </pic:nvPicPr>
                   <pic:blipFill>
-                    <a:blip r:embed="rId31">
+                    <a:blip r:embed="rId30">
                       <a:extLst>
                         <a:ext uri="{28A0092B-C50C-407E-A947-70E740481C1C}">
                           <a14:useLocalDpi xmlns:a14="http://schemas.microsoft.com/office/drawing/2010/main" val="0"/>
@@ -8014,7 +7851,7 @@
     </w:p>
     <w:p>
       <w:pPr>
-        <w:pStyle w:val="Heading2"/>
+        <w:pStyle w:val="Titre2"/>
         <w:rPr>
           <w:lang w:val="fr-CA"/>
         </w:rPr>
@@ -8040,21 +7877,7 @@
         <w:rPr>
           <w:lang w:val="fr-CA"/>
         </w:rPr>
-        <w:t xml:space="preserve">Dans ce cas-ci, l’auto A </w:t>
-      </w:r>
-      <w:proofErr w:type="spellStart"/>
-      <w:r>
-        <w:rPr>
-          <w:lang w:val="fr-CA"/>
-        </w:rPr>
-        <w:t>commence</w:t>
-      </w:r>
-      <w:proofErr w:type="spellEnd"/>
-      <w:r>
-        <w:rPr>
-          <w:lang w:val="fr-CA"/>
-        </w:rPr>
-        <w:t xml:space="preserve"> à la position [0 0] et l’auto B à la position [25 10]. On note que l’auto B freine dès le début </w:t>
+        <w:t xml:space="preserve">Dans ce cas-ci, l’auto A commence à la position [0 0] et l’auto B à la position [25 10]. On note que l’auto B freine dès le début </w:t>
       </w:r>
       <w:r>
         <w:rPr>
@@ -8102,7 +7925,7 @@
     </w:p>
     <w:p>
       <w:pPr>
-        <w:pStyle w:val="Heading2"/>
+        <w:pStyle w:val="Titre2"/>
         <w:rPr>
           <w:lang w:val="fr-CA"/>
         </w:rPr>
@@ -8128,21 +7951,7 @@
         <w:rPr>
           <w:lang w:val="fr-CA"/>
         </w:rPr>
-        <w:t xml:space="preserve">Dans ce cas-ci, l’auto A </w:t>
-      </w:r>
-      <w:proofErr w:type="spellStart"/>
-      <w:r>
-        <w:rPr>
-          <w:lang w:val="fr-CA"/>
-        </w:rPr>
-        <w:t>commence</w:t>
-      </w:r>
-      <w:proofErr w:type="spellEnd"/>
-      <w:r>
-        <w:rPr>
-          <w:lang w:val="fr-CA"/>
-        </w:rPr>
-        <w:t xml:space="preserve"> à la position [0 0] et l’auto B à la position [100 100]. On note que l’auto B freine dès le début</w:t>
+        <w:t>Dans ce cas-ci, l’auto A commence à la position [0 0] et l’auto B à la position [100 100]. On note que l’auto B freine dès le début</w:t>
       </w:r>
       <w:r>
         <w:rPr>
@@ -8191,7 +8000,7 @@
     </w:p>
     <w:p>
       <w:pPr>
-        <w:pStyle w:val="Heading2"/>
+        <w:pStyle w:val="Titre2"/>
         <w:rPr>
           <w:lang w:val="fr-CA"/>
         </w:rPr>
@@ -8217,21 +8026,7 @@
         <w:rPr>
           <w:lang w:val="fr-CA"/>
         </w:rPr>
-        <w:t xml:space="preserve">Dans ce cas-ci, l’auto A </w:t>
-      </w:r>
-      <w:proofErr w:type="spellStart"/>
-      <w:r>
-        <w:rPr>
-          <w:lang w:val="fr-CA"/>
-        </w:rPr>
-        <w:t>commence</w:t>
-      </w:r>
-      <w:proofErr w:type="spellEnd"/>
-      <w:r>
-        <w:rPr>
-          <w:lang w:val="fr-CA"/>
-        </w:rPr>
-        <w:t xml:space="preserve"> à la position [0 0] et l’auto B à la position </w:t>
+        <w:t xml:space="preserve">Dans ce cas-ci, l’auto A commence à la position [0 0] et l’auto B à la position </w:t>
       </w:r>
       <w:r>
         <w:rPr>
@@ -8243,14 +8038,7 @@
         <w:rPr>
           <w:lang w:val="fr-CA"/>
         </w:rPr>
-        <w:t xml:space="preserve">]. On note que l’auto B freine à partir de </w:t>
-      </w:r>
-      <w:proofErr w:type="spellStart"/>
-      <w:r>
-        <w:rPr>
-          <w:lang w:val="fr-CA"/>
-        </w:rPr>
-        <w:t>t</w:t>
+        <w:t>]. On note que l’auto B freine à partir de t</w:t>
       </w:r>
       <w:r>
         <w:rPr>
@@ -8259,7 +8047,6 @@
         </w:rPr>
         <w:t>b</w:t>
       </w:r>
-      <w:proofErr w:type="spellEnd"/>
       <w:r>
         <w:rPr>
           <w:lang w:val="fr-CA"/>
@@ -8282,7 +8069,7 @@
     </w:p>
     <w:p>
       <w:pPr>
-        <w:pStyle w:val="Heading2"/>
+        <w:pStyle w:val="Titre2"/>
         <w:rPr>
           <w:lang w:val="fr-CA"/>
         </w:rPr>
@@ -8314,21 +8101,7 @@
         <w:rPr>
           <w:lang w:val="fr-CA"/>
         </w:rPr>
-        <w:t xml:space="preserve">ns ce cas-ci, l’auto A </w:t>
-      </w:r>
-      <w:proofErr w:type="spellStart"/>
-      <w:r>
-        <w:rPr>
-          <w:lang w:val="fr-CA"/>
-        </w:rPr>
-        <w:t>commence</w:t>
-      </w:r>
-      <w:proofErr w:type="spellEnd"/>
-      <w:r>
-        <w:rPr>
-          <w:lang w:val="fr-CA"/>
-        </w:rPr>
-        <w:t xml:space="preserve"> à la position [0 0] et l’auto B à la position [25 10</w:t>
+        <w:t>ns ce cas-ci, l’auto A commence à la position [0 0] et l’auto B à la position [25 10</w:t>
       </w:r>
       <w:r>
         <w:rPr>
@@ -8364,21 +8137,7 @@
         <w:rPr>
           <w:lang w:val="fr-CA"/>
         </w:rPr>
-        <w:t xml:space="preserve"> Ici, l’auto B en ligne droite vers l’axe des y à une vitesse de 10 m/s. De son côté, l’auto A </w:t>
-      </w:r>
-      <w:proofErr w:type="spellStart"/>
-      <w:r>
-        <w:rPr>
-          <w:lang w:val="fr-CA"/>
-        </w:rPr>
-        <w:t>avance</w:t>
-      </w:r>
-      <w:proofErr w:type="spellEnd"/>
-      <w:r>
-        <w:rPr>
-          <w:lang w:val="fr-CA"/>
-        </w:rPr>
-        <w:t xml:space="preserve"> en diagonale en s’éloignant autant de l’axe des x que celui des y à une vitesse de 14,14 m/s.</w:t>
+        <w:t xml:space="preserve"> Ici, l’auto B en ligne droite vers l’axe des y à une vitesse de 10 m/s. De son côté, l’auto A avance en diagonale en s’éloignant autant de l’axe des x que celui des y à une vitesse de 14,14 m/s.</w:t>
       </w:r>
       <w:r>
         <w:rPr>
@@ -8408,21 +8167,7 @@
         <w:rPr>
           <w:lang w:val="fr-CA"/>
         </w:rPr>
-        <w:t xml:space="preserve"> C’est ce que l’on peut </w:t>
-      </w:r>
-      <w:proofErr w:type="gramStart"/>
-      <w:r>
-        <w:rPr>
-          <w:lang w:val="fr-CA"/>
-        </w:rPr>
-        <w:t>observer  en</w:t>
-      </w:r>
-      <w:proofErr w:type="gramEnd"/>
-      <w:r>
-        <w:rPr>
-          <w:lang w:val="fr-CA"/>
-        </w:rPr>
-        <w:t xml:space="preserve"> prolongeant visuellement la trajectoire de B.</w:t>
+        <w:t xml:space="preserve"> C’est ce que l’on peut observer  en prolongeant visuellement la trajectoire de B.</w:t>
       </w:r>
     </w:p>
     <w:p>
@@ -8454,7 +8199,7 @@
     </w:p>
     <w:p>
       <w:pPr>
-        <w:pStyle w:val="Heading2"/>
+        <w:pStyle w:val="Titre2"/>
         <w:rPr>
           <w:lang w:val="fr-CA"/>
         </w:rPr>
@@ -8498,7 +8243,7 @@
     </w:p>
     <w:p>
       <w:pPr>
-        <w:pStyle w:val="Heading1"/>
+        <w:pStyle w:val="Titre1"/>
         <w:ind w:hanging="650"/>
         <w:rPr>
           <w:lang w:val="fr-CA"/>
@@ -8516,7 +8261,7 @@
     </w:p>
     <w:p>
       <w:pPr>
-        <w:pStyle w:val="Heading1"/>
+        <w:pStyle w:val="Titre1"/>
         <w:ind w:hanging="650"/>
         <w:rPr>
           <w:lang w:val="fr-CA"/>
@@ -8590,7 +8335,7 @@
 </file>
 
 <file path=word/endnotes.xml><?xml version="1.0" encoding="utf-8"?>
-<w:endnotes xmlns:wpc="http://schemas.microsoft.com/office/word/2010/wordprocessingCanvas" xmlns:mc="http://schemas.openxmlformats.org/markup-compatibility/2006" xmlns:o="urn:schemas-microsoft-com:office:office" xmlns:r="http://schemas.openxmlformats.org/officeDocument/2006/relationships" xmlns:m="http://schemas.openxmlformats.org/officeDocument/2006/math" xmlns:v="urn:schemas-microsoft-com:vml" xmlns:wp14="http://schemas.microsoft.com/office/word/2010/wordprocessingDrawing" xmlns:wp="http://schemas.openxmlformats.org/drawingml/2006/wordprocessingDrawing" xmlns:w10="urn:schemas-microsoft-com:office:word" xmlns:w="http://schemas.openxmlformats.org/wordprocessingml/2006/main" xmlns:w14="http://schemas.microsoft.com/office/word/2010/wordml" xmlns:wpg="http://schemas.microsoft.com/office/word/2010/wordprocessingGroup" xmlns:wpi="http://schemas.microsoft.com/office/word/2010/wordprocessingInk" xmlns:wne="http://schemas.microsoft.com/office/word/2006/wordml" xmlns:wps="http://schemas.microsoft.com/office/word/2010/wordprocessingShape" mc:Ignorable="w14 wp14">
+<w:endnotes xmlns:wpc="http://schemas.microsoft.com/office/word/2010/wordprocessingCanvas" xmlns:cx="http://schemas.microsoft.com/office/drawing/2014/chartex" xmlns:cx1="http://schemas.microsoft.com/office/drawing/2015/9/8/chartex" xmlns:cx2="http://schemas.microsoft.com/office/drawing/2015/10/21/chartex" xmlns:cx3="http://schemas.microsoft.com/office/drawing/2016/5/9/chartex" xmlns:cx4="http://schemas.microsoft.com/office/drawing/2016/5/10/chartex" xmlns:cx5="http://schemas.microsoft.com/office/drawing/2016/5/11/chartex" xmlns:cx6="http://schemas.microsoft.com/office/drawing/2016/5/12/chartex" xmlns:cx7="http://schemas.microsoft.com/office/drawing/2016/5/13/chartex" xmlns:cx8="http://schemas.microsoft.com/office/drawing/2016/5/14/chartex" xmlns:mc="http://schemas.openxmlformats.org/markup-compatibility/2006" xmlns:aink="http://schemas.microsoft.com/office/drawing/2016/ink" xmlns:am3d="http://schemas.microsoft.com/office/drawing/2017/model3d" xmlns:o="urn:schemas-microsoft-com:office:office" xmlns:r="http://schemas.openxmlformats.org/officeDocument/2006/relationships" xmlns:m="http://schemas.openxmlformats.org/officeDocument/2006/math" xmlns:v="urn:schemas-microsoft-com:vml" xmlns:wp14="http://schemas.microsoft.com/office/word/2010/wordprocessingDrawing" xmlns:wp="http://schemas.openxmlformats.org/drawingml/2006/wordprocessingDrawing" xmlns:w10="urn:schemas-microsoft-com:office:word" xmlns:w="http://schemas.openxmlformats.org/wordprocessingml/2006/main" xmlns:w14="http://schemas.microsoft.com/office/word/2010/wordml" xmlns:w15="http://schemas.microsoft.com/office/word/2012/wordml" xmlns:w16cid="http://schemas.microsoft.com/office/word/2016/wordml/cid" xmlns:w16se="http://schemas.microsoft.com/office/word/2015/wordml/symex" xmlns:wpg="http://schemas.microsoft.com/office/word/2010/wordprocessingGroup" xmlns:wpi="http://schemas.microsoft.com/office/word/2010/wordprocessingInk" xmlns:wne="http://schemas.microsoft.com/office/word/2006/wordml" xmlns:wps="http://schemas.microsoft.com/office/word/2010/wordprocessingShape" mc:Ignorable="w14 w15 w16se w16cid wp14">
   <w:endnote w:type="separator" w:id="-1">
     <w:p>
       <w:pPr>
@@ -8615,37 +8360,37 @@
 </file>
 
 <file path=word/footer1.xml><?xml version="1.0" encoding="utf-8"?>
-<w:ftr xmlns:wpc="http://schemas.microsoft.com/office/word/2010/wordprocessingCanvas" xmlns:mc="http://schemas.openxmlformats.org/markup-compatibility/2006" xmlns:o="urn:schemas-microsoft-com:office:office" xmlns:r="http://schemas.openxmlformats.org/officeDocument/2006/relationships" xmlns:m="http://schemas.openxmlformats.org/officeDocument/2006/math" xmlns:v="urn:schemas-microsoft-com:vml" xmlns:wp14="http://schemas.microsoft.com/office/word/2010/wordprocessingDrawing" xmlns:wp="http://schemas.openxmlformats.org/drawingml/2006/wordprocessingDrawing" xmlns:w10="urn:schemas-microsoft-com:office:word" xmlns:w="http://schemas.openxmlformats.org/wordprocessingml/2006/main" xmlns:w14="http://schemas.microsoft.com/office/word/2010/wordml" xmlns:wpg="http://schemas.microsoft.com/office/word/2010/wordprocessingGroup" xmlns:wpi="http://schemas.microsoft.com/office/word/2010/wordprocessingInk" xmlns:wne="http://schemas.microsoft.com/office/word/2006/wordml" xmlns:wps="http://schemas.microsoft.com/office/word/2010/wordprocessingShape" mc:Ignorable="w14 wp14">
+<w:ftr xmlns:wpc="http://schemas.microsoft.com/office/word/2010/wordprocessingCanvas" xmlns:cx="http://schemas.microsoft.com/office/drawing/2014/chartex" xmlns:cx1="http://schemas.microsoft.com/office/drawing/2015/9/8/chartex" xmlns:cx2="http://schemas.microsoft.com/office/drawing/2015/10/21/chartex" xmlns:cx3="http://schemas.microsoft.com/office/drawing/2016/5/9/chartex" xmlns:cx4="http://schemas.microsoft.com/office/drawing/2016/5/10/chartex" xmlns:cx5="http://schemas.microsoft.com/office/drawing/2016/5/11/chartex" xmlns:cx6="http://schemas.microsoft.com/office/drawing/2016/5/12/chartex" xmlns:cx7="http://schemas.microsoft.com/office/drawing/2016/5/13/chartex" xmlns:cx8="http://schemas.microsoft.com/office/drawing/2016/5/14/chartex" xmlns:mc="http://schemas.openxmlformats.org/markup-compatibility/2006" xmlns:aink="http://schemas.microsoft.com/office/drawing/2016/ink" xmlns:am3d="http://schemas.microsoft.com/office/drawing/2017/model3d" xmlns:o="urn:schemas-microsoft-com:office:office" xmlns:r="http://schemas.openxmlformats.org/officeDocument/2006/relationships" xmlns:m="http://schemas.openxmlformats.org/officeDocument/2006/math" xmlns:v="urn:schemas-microsoft-com:vml" xmlns:wp14="http://schemas.microsoft.com/office/word/2010/wordprocessingDrawing" xmlns:wp="http://schemas.openxmlformats.org/drawingml/2006/wordprocessingDrawing" xmlns:w10="urn:schemas-microsoft-com:office:word" xmlns:w="http://schemas.openxmlformats.org/wordprocessingml/2006/main" xmlns:w14="http://schemas.microsoft.com/office/word/2010/wordml" xmlns:w15="http://schemas.microsoft.com/office/word/2012/wordml" xmlns:w16cid="http://schemas.microsoft.com/office/word/2016/wordml/cid" xmlns:w16se="http://schemas.microsoft.com/office/word/2015/wordml/symex" xmlns:wpg="http://schemas.microsoft.com/office/word/2010/wordprocessingGroup" xmlns:wpi="http://schemas.microsoft.com/office/word/2010/wordprocessingInk" xmlns:wne="http://schemas.microsoft.com/office/word/2006/wordml" xmlns:wps="http://schemas.microsoft.com/office/word/2010/wordprocessingShape" mc:Ignorable="w14 w15 w16se w16cid wp14">
   <w:p>
     <w:pPr>
-      <w:pStyle w:val="Footer"/>
+      <w:pStyle w:val="Pieddepage"/>
     </w:pPr>
   </w:p>
 </w:ftr>
 </file>
 
 <file path=word/footer2.xml><?xml version="1.0" encoding="utf-8"?>
-<w:ftr xmlns:wpc="http://schemas.microsoft.com/office/word/2010/wordprocessingCanvas" xmlns:mc="http://schemas.openxmlformats.org/markup-compatibility/2006" xmlns:o="urn:schemas-microsoft-com:office:office" xmlns:r="http://schemas.openxmlformats.org/officeDocument/2006/relationships" xmlns:m="http://schemas.openxmlformats.org/officeDocument/2006/math" xmlns:v="urn:schemas-microsoft-com:vml" xmlns:wp14="http://schemas.microsoft.com/office/word/2010/wordprocessingDrawing" xmlns:wp="http://schemas.openxmlformats.org/drawingml/2006/wordprocessingDrawing" xmlns:w10="urn:schemas-microsoft-com:office:word" xmlns:w="http://schemas.openxmlformats.org/wordprocessingml/2006/main" xmlns:w14="http://schemas.microsoft.com/office/word/2010/wordml" xmlns:wpg="http://schemas.microsoft.com/office/word/2010/wordprocessingGroup" xmlns:wpi="http://schemas.microsoft.com/office/word/2010/wordprocessingInk" xmlns:wne="http://schemas.microsoft.com/office/word/2006/wordml" xmlns:wps="http://schemas.microsoft.com/office/word/2010/wordprocessingShape" mc:Ignorable="w14 wp14">
+<w:ftr xmlns:wpc="http://schemas.microsoft.com/office/word/2010/wordprocessingCanvas" xmlns:cx="http://schemas.microsoft.com/office/drawing/2014/chartex" xmlns:cx1="http://schemas.microsoft.com/office/drawing/2015/9/8/chartex" xmlns:cx2="http://schemas.microsoft.com/office/drawing/2015/10/21/chartex" xmlns:cx3="http://schemas.microsoft.com/office/drawing/2016/5/9/chartex" xmlns:cx4="http://schemas.microsoft.com/office/drawing/2016/5/10/chartex" xmlns:cx5="http://schemas.microsoft.com/office/drawing/2016/5/11/chartex" xmlns:cx6="http://schemas.microsoft.com/office/drawing/2016/5/12/chartex" xmlns:cx7="http://schemas.microsoft.com/office/drawing/2016/5/13/chartex" xmlns:cx8="http://schemas.microsoft.com/office/drawing/2016/5/14/chartex" xmlns:mc="http://schemas.openxmlformats.org/markup-compatibility/2006" xmlns:aink="http://schemas.microsoft.com/office/drawing/2016/ink" xmlns:am3d="http://schemas.microsoft.com/office/drawing/2017/model3d" xmlns:o="urn:schemas-microsoft-com:office:office" xmlns:r="http://schemas.openxmlformats.org/officeDocument/2006/relationships" xmlns:m="http://schemas.openxmlformats.org/officeDocument/2006/math" xmlns:v="urn:schemas-microsoft-com:vml" xmlns:wp14="http://schemas.microsoft.com/office/word/2010/wordprocessingDrawing" xmlns:wp="http://schemas.openxmlformats.org/drawingml/2006/wordprocessingDrawing" xmlns:w10="urn:schemas-microsoft-com:office:word" xmlns:w="http://schemas.openxmlformats.org/wordprocessingml/2006/main" xmlns:w14="http://schemas.microsoft.com/office/word/2010/wordml" xmlns:w15="http://schemas.microsoft.com/office/word/2012/wordml" xmlns:w16cid="http://schemas.microsoft.com/office/word/2016/wordml/cid" xmlns:w16se="http://schemas.microsoft.com/office/word/2015/wordml/symex" xmlns:wpg="http://schemas.microsoft.com/office/word/2010/wordprocessingGroup" xmlns:wpi="http://schemas.microsoft.com/office/word/2010/wordprocessingInk" xmlns:wne="http://schemas.microsoft.com/office/word/2006/wordml" xmlns:wps="http://schemas.microsoft.com/office/word/2010/wordprocessingShape" mc:Ignorable="w14 w15 w16se w16cid wp14">
   <w:p>
     <w:pPr>
-      <w:pStyle w:val="Footer"/>
+      <w:pStyle w:val="Pieddepage"/>
     </w:pPr>
   </w:p>
 </w:ftr>
 </file>
 
 <file path=word/footer3.xml><?xml version="1.0" encoding="utf-8"?>
-<w:ftr xmlns:wpc="http://schemas.microsoft.com/office/word/2010/wordprocessingCanvas" xmlns:mc="http://schemas.openxmlformats.org/markup-compatibility/2006" xmlns:o="urn:schemas-microsoft-com:office:office" xmlns:r="http://schemas.openxmlformats.org/officeDocument/2006/relationships" xmlns:m="http://schemas.openxmlformats.org/officeDocument/2006/math" xmlns:v="urn:schemas-microsoft-com:vml" xmlns:wp14="http://schemas.microsoft.com/office/word/2010/wordprocessingDrawing" xmlns:wp="http://schemas.openxmlformats.org/drawingml/2006/wordprocessingDrawing" xmlns:w10="urn:schemas-microsoft-com:office:word" xmlns:w="http://schemas.openxmlformats.org/wordprocessingml/2006/main" xmlns:w14="http://schemas.microsoft.com/office/word/2010/wordml" xmlns:wpg="http://schemas.microsoft.com/office/word/2010/wordprocessingGroup" xmlns:wpi="http://schemas.microsoft.com/office/word/2010/wordprocessingInk" xmlns:wne="http://schemas.microsoft.com/office/word/2006/wordml" xmlns:wps="http://schemas.microsoft.com/office/word/2010/wordprocessingShape" mc:Ignorable="w14 wp14">
+<w:ftr xmlns:wpc="http://schemas.microsoft.com/office/word/2010/wordprocessingCanvas" xmlns:cx="http://schemas.microsoft.com/office/drawing/2014/chartex" xmlns:cx1="http://schemas.microsoft.com/office/drawing/2015/9/8/chartex" xmlns:cx2="http://schemas.microsoft.com/office/drawing/2015/10/21/chartex" xmlns:cx3="http://schemas.microsoft.com/office/drawing/2016/5/9/chartex" xmlns:cx4="http://schemas.microsoft.com/office/drawing/2016/5/10/chartex" xmlns:cx5="http://schemas.microsoft.com/office/drawing/2016/5/11/chartex" xmlns:cx6="http://schemas.microsoft.com/office/drawing/2016/5/12/chartex" xmlns:cx7="http://schemas.microsoft.com/office/drawing/2016/5/13/chartex" xmlns:cx8="http://schemas.microsoft.com/office/drawing/2016/5/14/chartex" xmlns:mc="http://schemas.openxmlformats.org/markup-compatibility/2006" xmlns:aink="http://schemas.microsoft.com/office/drawing/2016/ink" xmlns:am3d="http://schemas.microsoft.com/office/drawing/2017/model3d" xmlns:o="urn:schemas-microsoft-com:office:office" xmlns:r="http://schemas.openxmlformats.org/officeDocument/2006/relationships" xmlns:m="http://schemas.openxmlformats.org/officeDocument/2006/math" xmlns:v="urn:schemas-microsoft-com:vml" xmlns:wp14="http://schemas.microsoft.com/office/word/2010/wordprocessingDrawing" xmlns:wp="http://schemas.openxmlformats.org/drawingml/2006/wordprocessingDrawing" xmlns:w10="urn:schemas-microsoft-com:office:word" xmlns:w="http://schemas.openxmlformats.org/wordprocessingml/2006/main" xmlns:w14="http://schemas.microsoft.com/office/word/2010/wordml" xmlns:w15="http://schemas.microsoft.com/office/word/2012/wordml" xmlns:w16cid="http://schemas.microsoft.com/office/word/2016/wordml/cid" xmlns:w16se="http://schemas.microsoft.com/office/word/2015/wordml/symex" xmlns:wpg="http://schemas.microsoft.com/office/word/2010/wordprocessingGroup" xmlns:wpi="http://schemas.microsoft.com/office/word/2010/wordprocessingInk" xmlns:wne="http://schemas.microsoft.com/office/word/2006/wordml" xmlns:wps="http://schemas.microsoft.com/office/word/2010/wordprocessingShape" mc:Ignorable="w14 w15 w16se w16cid wp14">
   <w:p>
     <w:pPr>
-      <w:pStyle w:val="Footer"/>
+      <w:pStyle w:val="Pieddepage"/>
     </w:pPr>
   </w:p>
 </w:ftr>
 </file>
 
 <file path=word/footer4.xml><?xml version="1.0" encoding="utf-8"?>
-<w:ftr xmlns:wpc="http://schemas.microsoft.com/office/word/2010/wordprocessingCanvas" xmlns:mc="http://schemas.openxmlformats.org/markup-compatibility/2006" xmlns:o="urn:schemas-microsoft-com:office:office" xmlns:r="http://schemas.openxmlformats.org/officeDocument/2006/relationships" xmlns:m="http://schemas.openxmlformats.org/officeDocument/2006/math" xmlns:v="urn:schemas-microsoft-com:vml" xmlns:wp14="http://schemas.microsoft.com/office/word/2010/wordprocessingDrawing" xmlns:wp="http://schemas.openxmlformats.org/drawingml/2006/wordprocessingDrawing" xmlns:w10="urn:schemas-microsoft-com:office:word" xmlns:w="http://schemas.openxmlformats.org/wordprocessingml/2006/main" xmlns:w14="http://schemas.microsoft.com/office/word/2010/wordml" xmlns:wpg="http://schemas.microsoft.com/office/word/2010/wordprocessingGroup" xmlns:wpi="http://schemas.microsoft.com/office/word/2010/wordprocessingInk" xmlns:wne="http://schemas.microsoft.com/office/word/2006/wordml" xmlns:wps="http://schemas.microsoft.com/office/word/2010/wordprocessingShape" mc:Ignorable="w14 wp14">
+<w:ftr xmlns:wpc="http://schemas.microsoft.com/office/word/2010/wordprocessingCanvas" xmlns:cx="http://schemas.microsoft.com/office/drawing/2014/chartex" xmlns:cx1="http://schemas.microsoft.com/office/drawing/2015/9/8/chartex" xmlns:cx2="http://schemas.microsoft.com/office/drawing/2015/10/21/chartex" xmlns:cx3="http://schemas.microsoft.com/office/drawing/2016/5/9/chartex" xmlns:cx4="http://schemas.microsoft.com/office/drawing/2016/5/10/chartex" xmlns:cx5="http://schemas.microsoft.com/office/drawing/2016/5/11/chartex" xmlns:cx6="http://schemas.microsoft.com/office/drawing/2016/5/12/chartex" xmlns:cx7="http://schemas.microsoft.com/office/drawing/2016/5/13/chartex" xmlns:cx8="http://schemas.microsoft.com/office/drawing/2016/5/14/chartex" xmlns:mc="http://schemas.openxmlformats.org/markup-compatibility/2006" xmlns:aink="http://schemas.microsoft.com/office/drawing/2016/ink" xmlns:am3d="http://schemas.microsoft.com/office/drawing/2017/model3d" xmlns:o="urn:schemas-microsoft-com:office:office" xmlns:r="http://schemas.openxmlformats.org/officeDocument/2006/relationships" xmlns:m="http://schemas.openxmlformats.org/officeDocument/2006/math" xmlns:v="urn:schemas-microsoft-com:vml" xmlns:wp14="http://schemas.microsoft.com/office/word/2010/wordprocessingDrawing" xmlns:wp="http://schemas.openxmlformats.org/drawingml/2006/wordprocessingDrawing" xmlns:w10="urn:schemas-microsoft-com:office:word" xmlns:w="http://schemas.openxmlformats.org/wordprocessingml/2006/main" xmlns:w14="http://schemas.microsoft.com/office/word/2010/wordml" xmlns:w15="http://schemas.microsoft.com/office/word/2012/wordml" xmlns:w16cid="http://schemas.microsoft.com/office/word/2016/wordml/cid" xmlns:w16se="http://schemas.microsoft.com/office/word/2015/wordml/symex" xmlns:wpg="http://schemas.microsoft.com/office/word/2010/wordprocessingGroup" xmlns:wpi="http://schemas.microsoft.com/office/word/2010/wordprocessingInk" xmlns:wne="http://schemas.microsoft.com/office/word/2006/wordml" xmlns:wps="http://schemas.microsoft.com/office/word/2010/wordprocessingShape" mc:Ignorable="w14 w15 w16se w16cid wp14">
   <w:sdt>
     <w:sdtPr>
       <w:id w:val="781839963"/>
@@ -8654,11 +8399,10 @@
         <w:docPartUnique/>
       </w:docPartObj>
     </w:sdtPr>
-    <w:sdtEndPr/>
     <w:sdtContent>
       <w:p>
         <w:pPr>
-          <w:pStyle w:val="Footer"/>
+          <w:pStyle w:val="Pieddepage"/>
         </w:pPr>
         <w:r>
           <w:rPr>
@@ -8744,7 +8488,7 @@
                                   <w:noProof/>
                                   <w:color w:val="C0504D" w:themeColor="accent2"/>
                                 </w:rPr>
-                                <w:t>7</w:t>
+                                <w:t>2</w:t>
                               </w:r>
                               <w:r>
                                 <w:rPr>
@@ -8773,7 +8517,7 @@
             </mc:Choice>
             <mc:Fallback>
               <w:pict>
-                <v:rect id="Rectangle 650" o:spid="_x0000_s1030" style="position:absolute;left:0;text-align:left;margin-left:0;margin-top:0;width:44.55pt;height:15.1pt;rotation:180;flip:x;z-index:251658240;visibility:visible;mso-wrap-style:square;mso-width-percent:0;mso-height-percent:0;mso-wrap-distance-left:9pt;mso-wrap-distance-top:0;mso-wrap-distance-right:9pt;mso-wrap-distance-bottom:0;mso-position-horizontal:center;mso-position-horizontal-relative:right-margin-area;mso-position-vertical:center;mso-position-vertical-relative:bottom-margin-area;mso-width-percent:0;mso-height-percent:0;mso-width-relative:page;mso-height-relative:bottom-margin-area;v-text-anchor:top" o:gfxdata="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" filled="f" fillcolor="#c0504d" stroked="f" strokecolor="#5c83b4" strokeweight="2.25pt">
+                <v:rect w14:anchorId="295F7B99" id="Rectangle 650" o:spid="_x0000_s1030" style="position:absolute;left:0;text-align:left;margin-left:0;margin-top:0;width:44.55pt;height:15.1pt;rotation:180;flip:x;z-index:251658240;visibility:visible;mso-wrap-style:square;mso-width-percent:0;mso-height-percent:0;mso-wrap-distance-left:9pt;mso-wrap-distance-top:0;mso-wrap-distance-right:9pt;mso-wrap-distance-bottom:0;mso-position-horizontal:center;mso-position-horizontal-relative:right-margin-area;mso-position-vertical:center;mso-position-vertical-relative:bottom-margin-area;mso-width-percent:0;mso-height-percent:0;mso-width-relative:page;mso-height-relative:bottom-margin-area;v-text-anchor:top" o:gfxdata="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" filled="f" fillcolor="#c0504d" stroked="f" strokecolor="#5c83b4" strokeweight="2.25pt">
                   <v:textbox inset=",0,,0">
                     <w:txbxContent>
                       <w:p>
@@ -8800,7 +8544,7 @@
                             <w:noProof/>
                             <w:color w:val="C0504D" w:themeColor="accent2"/>
                           </w:rPr>
-                          <w:t>7</w:t>
+                          <w:t>2</w:t>
                         </w:r>
                         <w:r>
                           <w:rPr>
@@ -8825,7 +8569,7 @@
 </file>
 
 <file path=word/footnotes.xml><?xml version="1.0" encoding="utf-8"?>
-<w:footnotes xmlns:wpc="http://schemas.microsoft.com/office/word/2010/wordprocessingCanvas" xmlns:mc="http://schemas.openxmlformats.org/markup-compatibility/2006" xmlns:o="urn:schemas-microsoft-com:office:office" xmlns:r="http://schemas.openxmlformats.org/officeDocument/2006/relationships" xmlns:m="http://schemas.openxmlformats.org/officeDocument/2006/math" xmlns:v="urn:schemas-microsoft-com:vml" xmlns:wp14="http://schemas.microsoft.com/office/word/2010/wordprocessingDrawing" xmlns:wp="http://schemas.openxmlformats.org/drawingml/2006/wordprocessingDrawing" xmlns:w10="urn:schemas-microsoft-com:office:word" xmlns:w="http://schemas.openxmlformats.org/wordprocessingml/2006/main" xmlns:w14="http://schemas.microsoft.com/office/word/2010/wordml" xmlns:wpg="http://schemas.microsoft.com/office/word/2010/wordprocessingGroup" xmlns:wpi="http://schemas.microsoft.com/office/word/2010/wordprocessingInk" xmlns:wne="http://schemas.microsoft.com/office/word/2006/wordml" xmlns:wps="http://schemas.microsoft.com/office/word/2010/wordprocessingShape" mc:Ignorable="w14 wp14">
+<w:footnotes xmlns:wpc="http://schemas.microsoft.com/office/word/2010/wordprocessingCanvas" xmlns:cx="http://schemas.microsoft.com/office/drawing/2014/chartex" xmlns:cx1="http://schemas.microsoft.com/office/drawing/2015/9/8/chartex" xmlns:cx2="http://schemas.microsoft.com/office/drawing/2015/10/21/chartex" xmlns:cx3="http://schemas.microsoft.com/office/drawing/2016/5/9/chartex" xmlns:cx4="http://schemas.microsoft.com/office/drawing/2016/5/10/chartex" xmlns:cx5="http://schemas.microsoft.com/office/drawing/2016/5/11/chartex" xmlns:cx6="http://schemas.microsoft.com/office/drawing/2016/5/12/chartex" xmlns:cx7="http://schemas.microsoft.com/office/drawing/2016/5/13/chartex" xmlns:cx8="http://schemas.microsoft.com/office/drawing/2016/5/14/chartex" xmlns:mc="http://schemas.openxmlformats.org/markup-compatibility/2006" xmlns:aink="http://schemas.microsoft.com/office/drawing/2016/ink" xmlns:am3d="http://schemas.microsoft.com/office/drawing/2017/model3d" xmlns:o="urn:schemas-microsoft-com:office:office" xmlns:r="http://schemas.openxmlformats.org/officeDocument/2006/relationships" xmlns:m="http://schemas.openxmlformats.org/officeDocument/2006/math" xmlns:v="urn:schemas-microsoft-com:vml" xmlns:wp14="http://schemas.microsoft.com/office/word/2010/wordprocessingDrawing" xmlns:wp="http://schemas.openxmlformats.org/drawingml/2006/wordprocessingDrawing" xmlns:w10="urn:schemas-microsoft-com:office:word" xmlns:w="http://schemas.openxmlformats.org/wordprocessingml/2006/main" xmlns:w14="http://schemas.microsoft.com/office/word/2010/wordml" xmlns:w15="http://schemas.microsoft.com/office/word/2012/wordml" xmlns:w16cid="http://schemas.microsoft.com/office/word/2016/wordml/cid" xmlns:w16se="http://schemas.microsoft.com/office/word/2015/wordml/symex" xmlns:wpg="http://schemas.microsoft.com/office/word/2010/wordprocessingGroup" xmlns:wpi="http://schemas.microsoft.com/office/word/2010/wordprocessingInk" xmlns:wne="http://schemas.microsoft.com/office/word/2006/wordml" xmlns:wps="http://schemas.microsoft.com/office/word/2010/wordprocessingShape" mc:Ignorable="w14 w15 w16se w16cid wp14">
   <w:footnote w:type="separator" w:id="-1">
     <w:p>
       <w:pPr>
@@ -8850,40 +8594,40 @@
 </file>
 
 <file path=word/header1.xml><?xml version="1.0" encoding="utf-8"?>
-<w:hdr xmlns:wpc="http://schemas.microsoft.com/office/word/2010/wordprocessingCanvas" xmlns:mc="http://schemas.openxmlformats.org/markup-compatibility/2006" xmlns:o="urn:schemas-microsoft-com:office:office" xmlns:r="http://schemas.openxmlformats.org/officeDocument/2006/relationships" xmlns:m="http://schemas.openxmlformats.org/officeDocument/2006/math" xmlns:v="urn:schemas-microsoft-com:vml" xmlns:wp14="http://schemas.microsoft.com/office/word/2010/wordprocessingDrawing" xmlns:wp="http://schemas.openxmlformats.org/drawingml/2006/wordprocessingDrawing" xmlns:w10="urn:schemas-microsoft-com:office:word" xmlns:w="http://schemas.openxmlformats.org/wordprocessingml/2006/main" xmlns:w14="http://schemas.microsoft.com/office/word/2010/wordml" xmlns:wpg="http://schemas.microsoft.com/office/word/2010/wordprocessingGroup" xmlns:wpi="http://schemas.microsoft.com/office/word/2010/wordprocessingInk" xmlns:wne="http://schemas.microsoft.com/office/word/2006/wordml" xmlns:wps="http://schemas.microsoft.com/office/word/2010/wordprocessingShape" mc:Ignorable="w14 wp14">
+<w:hdr xmlns:wpc="http://schemas.microsoft.com/office/word/2010/wordprocessingCanvas" xmlns:cx="http://schemas.microsoft.com/office/drawing/2014/chartex" xmlns:cx1="http://schemas.microsoft.com/office/drawing/2015/9/8/chartex" xmlns:cx2="http://schemas.microsoft.com/office/drawing/2015/10/21/chartex" xmlns:cx3="http://schemas.microsoft.com/office/drawing/2016/5/9/chartex" xmlns:cx4="http://schemas.microsoft.com/office/drawing/2016/5/10/chartex" xmlns:cx5="http://schemas.microsoft.com/office/drawing/2016/5/11/chartex" xmlns:cx6="http://schemas.microsoft.com/office/drawing/2016/5/12/chartex" xmlns:cx7="http://schemas.microsoft.com/office/drawing/2016/5/13/chartex" xmlns:cx8="http://schemas.microsoft.com/office/drawing/2016/5/14/chartex" xmlns:mc="http://schemas.openxmlformats.org/markup-compatibility/2006" xmlns:aink="http://schemas.microsoft.com/office/drawing/2016/ink" xmlns:am3d="http://schemas.microsoft.com/office/drawing/2017/model3d" xmlns:o="urn:schemas-microsoft-com:office:office" xmlns:r="http://schemas.openxmlformats.org/officeDocument/2006/relationships" xmlns:m="http://schemas.openxmlformats.org/officeDocument/2006/math" xmlns:v="urn:schemas-microsoft-com:vml" xmlns:wp14="http://schemas.microsoft.com/office/word/2010/wordprocessingDrawing" xmlns:wp="http://schemas.openxmlformats.org/drawingml/2006/wordprocessingDrawing" xmlns:w10="urn:schemas-microsoft-com:office:word" xmlns:w="http://schemas.openxmlformats.org/wordprocessingml/2006/main" xmlns:w14="http://schemas.microsoft.com/office/word/2010/wordml" xmlns:w15="http://schemas.microsoft.com/office/word/2012/wordml" xmlns:w16cid="http://schemas.microsoft.com/office/word/2016/wordml/cid" xmlns:w16se="http://schemas.microsoft.com/office/word/2015/wordml/symex" xmlns:wpg="http://schemas.microsoft.com/office/word/2010/wordprocessingGroup" xmlns:wpi="http://schemas.microsoft.com/office/word/2010/wordprocessingInk" xmlns:wne="http://schemas.microsoft.com/office/word/2006/wordml" xmlns:wps="http://schemas.microsoft.com/office/word/2010/wordprocessingShape" mc:Ignorable="w14 w15 w16se w16cid wp14">
   <w:p>
     <w:pPr>
-      <w:pStyle w:val="Header"/>
+      <w:pStyle w:val="En-tte"/>
     </w:pPr>
   </w:p>
 </w:hdr>
 </file>
 
 <file path=word/header2.xml><?xml version="1.0" encoding="utf-8"?>
-<w:hdr xmlns:wpc="http://schemas.microsoft.com/office/word/2010/wordprocessingCanvas" xmlns:mc="http://schemas.openxmlformats.org/markup-compatibility/2006" xmlns:o="urn:schemas-microsoft-com:office:office" xmlns:r="http://schemas.openxmlformats.org/officeDocument/2006/relationships" xmlns:m="http://schemas.openxmlformats.org/officeDocument/2006/math" xmlns:v="urn:schemas-microsoft-com:vml" xmlns:wp14="http://schemas.microsoft.com/office/word/2010/wordprocessingDrawing" xmlns:wp="http://schemas.openxmlformats.org/drawingml/2006/wordprocessingDrawing" xmlns:w10="urn:schemas-microsoft-com:office:word" xmlns:w="http://schemas.openxmlformats.org/wordprocessingml/2006/main" xmlns:w14="http://schemas.microsoft.com/office/word/2010/wordml" xmlns:wpg="http://schemas.microsoft.com/office/word/2010/wordprocessingGroup" xmlns:wpi="http://schemas.microsoft.com/office/word/2010/wordprocessingInk" xmlns:wne="http://schemas.microsoft.com/office/word/2006/wordml" xmlns:wps="http://schemas.microsoft.com/office/word/2010/wordprocessingShape" mc:Ignorable="w14 wp14">
+<w:hdr xmlns:wpc="http://schemas.microsoft.com/office/word/2010/wordprocessingCanvas" xmlns:cx="http://schemas.microsoft.com/office/drawing/2014/chartex" xmlns:cx1="http://schemas.microsoft.com/office/drawing/2015/9/8/chartex" xmlns:cx2="http://schemas.microsoft.com/office/drawing/2015/10/21/chartex" xmlns:cx3="http://schemas.microsoft.com/office/drawing/2016/5/9/chartex" xmlns:cx4="http://schemas.microsoft.com/office/drawing/2016/5/10/chartex" xmlns:cx5="http://schemas.microsoft.com/office/drawing/2016/5/11/chartex" xmlns:cx6="http://schemas.microsoft.com/office/drawing/2016/5/12/chartex" xmlns:cx7="http://schemas.microsoft.com/office/drawing/2016/5/13/chartex" xmlns:cx8="http://schemas.microsoft.com/office/drawing/2016/5/14/chartex" xmlns:mc="http://schemas.openxmlformats.org/markup-compatibility/2006" xmlns:aink="http://schemas.microsoft.com/office/drawing/2016/ink" xmlns:am3d="http://schemas.microsoft.com/office/drawing/2017/model3d" xmlns:o="urn:schemas-microsoft-com:office:office" xmlns:r="http://schemas.openxmlformats.org/officeDocument/2006/relationships" xmlns:m="http://schemas.openxmlformats.org/officeDocument/2006/math" xmlns:v="urn:schemas-microsoft-com:vml" xmlns:wp14="http://schemas.microsoft.com/office/word/2010/wordprocessingDrawing" xmlns:wp="http://schemas.openxmlformats.org/drawingml/2006/wordprocessingDrawing" xmlns:w10="urn:schemas-microsoft-com:office:word" xmlns:w="http://schemas.openxmlformats.org/wordprocessingml/2006/main" xmlns:w14="http://schemas.microsoft.com/office/word/2010/wordml" xmlns:w15="http://schemas.microsoft.com/office/word/2012/wordml" xmlns:w16cid="http://schemas.microsoft.com/office/word/2016/wordml/cid" xmlns:w16se="http://schemas.microsoft.com/office/word/2015/wordml/symex" xmlns:wpg="http://schemas.microsoft.com/office/word/2010/wordprocessingGroup" xmlns:wpi="http://schemas.microsoft.com/office/word/2010/wordprocessingInk" xmlns:wne="http://schemas.microsoft.com/office/word/2006/wordml" xmlns:wps="http://schemas.microsoft.com/office/word/2010/wordprocessingShape" mc:Ignorable="w14 w15 w16se w16cid wp14">
   <w:p>
     <w:pPr>
-      <w:pStyle w:val="Header"/>
+      <w:pStyle w:val="En-tte"/>
     </w:pPr>
   </w:p>
 </w:hdr>
 </file>
 
 <file path=word/header3.xml><?xml version="1.0" encoding="utf-8"?>
-<w:hdr xmlns:wpc="http://schemas.microsoft.com/office/word/2010/wordprocessingCanvas" xmlns:mc="http://schemas.openxmlformats.org/markup-compatibility/2006" xmlns:o="urn:schemas-microsoft-com:office:office" xmlns:r="http://schemas.openxmlformats.org/officeDocument/2006/relationships" xmlns:m="http://schemas.openxmlformats.org/officeDocument/2006/math" xmlns:v="urn:schemas-microsoft-com:vml" xmlns:wp14="http://schemas.microsoft.com/office/word/2010/wordprocessingDrawing" xmlns:wp="http://schemas.openxmlformats.org/drawingml/2006/wordprocessingDrawing" xmlns:w10="urn:schemas-microsoft-com:office:word" xmlns:w="http://schemas.openxmlformats.org/wordprocessingml/2006/main" xmlns:w14="http://schemas.microsoft.com/office/word/2010/wordml" xmlns:wpg="http://schemas.microsoft.com/office/word/2010/wordprocessingGroup" xmlns:wpi="http://schemas.microsoft.com/office/word/2010/wordprocessingInk" xmlns:wne="http://schemas.microsoft.com/office/word/2006/wordml" xmlns:wps="http://schemas.microsoft.com/office/word/2010/wordprocessingShape" mc:Ignorable="w14 wp14">
+<w:hdr xmlns:wpc="http://schemas.microsoft.com/office/word/2010/wordprocessingCanvas" xmlns:cx="http://schemas.microsoft.com/office/drawing/2014/chartex" xmlns:cx1="http://schemas.microsoft.com/office/drawing/2015/9/8/chartex" xmlns:cx2="http://schemas.microsoft.com/office/drawing/2015/10/21/chartex" xmlns:cx3="http://schemas.microsoft.com/office/drawing/2016/5/9/chartex" xmlns:cx4="http://schemas.microsoft.com/office/drawing/2016/5/10/chartex" xmlns:cx5="http://schemas.microsoft.com/office/drawing/2016/5/11/chartex" xmlns:cx6="http://schemas.microsoft.com/office/drawing/2016/5/12/chartex" xmlns:cx7="http://schemas.microsoft.com/office/drawing/2016/5/13/chartex" xmlns:cx8="http://schemas.microsoft.com/office/drawing/2016/5/14/chartex" xmlns:mc="http://schemas.openxmlformats.org/markup-compatibility/2006" xmlns:aink="http://schemas.microsoft.com/office/drawing/2016/ink" xmlns:am3d="http://schemas.microsoft.com/office/drawing/2017/model3d" xmlns:o="urn:schemas-microsoft-com:office:office" xmlns:r="http://schemas.openxmlformats.org/officeDocument/2006/relationships" xmlns:m="http://schemas.openxmlformats.org/officeDocument/2006/math" xmlns:v="urn:schemas-microsoft-com:vml" xmlns:wp14="http://schemas.microsoft.com/office/word/2010/wordprocessingDrawing" xmlns:wp="http://schemas.openxmlformats.org/drawingml/2006/wordprocessingDrawing" xmlns:w10="urn:schemas-microsoft-com:office:word" xmlns:w="http://schemas.openxmlformats.org/wordprocessingml/2006/main" xmlns:w14="http://schemas.microsoft.com/office/word/2010/wordml" xmlns:w15="http://schemas.microsoft.com/office/word/2012/wordml" xmlns:w16cid="http://schemas.microsoft.com/office/word/2016/wordml/cid" xmlns:w16se="http://schemas.microsoft.com/office/word/2015/wordml/symex" xmlns:wpg="http://schemas.microsoft.com/office/word/2010/wordprocessingGroup" xmlns:wpi="http://schemas.microsoft.com/office/word/2010/wordprocessingInk" xmlns:wne="http://schemas.microsoft.com/office/word/2006/wordml" xmlns:wps="http://schemas.microsoft.com/office/word/2010/wordprocessingShape" mc:Ignorable="w14 w15 w16se w16cid wp14">
   <w:p>
     <w:pPr>
-      <w:pStyle w:val="Header"/>
+      <w:pStyle w:val="En-tte"/>
     </w:pPr>
   </w:p>
 </w:hdr>
 </file>
 
 <file path=word/header4.xml><?xml version="1.0" encoding="utf-8"?>
-<w:hdr xmlns:wpc="http://schemas.microsoft.com/office/word/2010/wordprocessingCanvas" xmlns:mc="http://schemas.openxmlformats.org/markup-compatibility/2006" xmlns:o="urn:schemas-microsoft-com:office:office" xmlns:r="http://schemas.openxmlformats.org/officeDocument/2006/relationships" xmlns:m="http://schemas.openxmlformats.org/officeDocument/2006/math" xmlns:v="urn:schemas-microsoft-com:vml" xmlns:wp14="http://schemas.microsoft.com/office/word/2010/wordprocessingDrawing" xmlns:wp="http://schemas.openxmlformats.org/drawingml/2006/wordprocessingDrawing" xmlns:w10="urn:schemas-microsoft-com:office:word" xmlns:w="http://schemas.openxmlformats.org/wordprocessingml/2006/main" xmlns:w14="http://schemas.microsoft.com/office/word/2010/wordml" xmlns:wpg="http://schemas.microsoft.com/office/word/2010/wordprocessingGroup" xmlns:wpi="http://schemas.microsoft.com/office/word/2010/wordprocessingInk" xmlns:wne="http://schemas.microsoft.com/office/word/2006/wordml" xmlns:wps="http://schemas.microsoft.com/office/word/2010/wordprocessingShape" mc:Ignorable="w14 wp14">
+<w:hdr xmlns:wpc="http://schemas.microsoft.com/office/word/2010/wordprocessingCanvas" xmlns:cx="http://schemas.microsoft.com/office/drawing/2014/chartex" xmlns:cx1="http://schemas.microsoft.com/office/drawing/2015/9/8/chartex" xmlns:cx2="http://schemas.microsoft.com/office/drawing/2015/10/21/chartex" xmlns:cx3="http://schemas.microsoft.com/office/drawing/2016/5/9/chartex" xmlns:cx4="http://schemas.microsoft.com/office/drawing/2016/5/10/chartex" xmlns:cx5="http://schemas.microsoft.com/office/drawing/2016/5/11/chartex" xmlns:cx6="http://schemas.microsoft.com/office/drawing/2016/5/12/chartex" xmlns:cx7="http://schemas.microsoft.com/office/drawing/2016/5/13/chartex" xmlns:cx8="http://schemas.microsoft.com/office/drawing/2016/5/14/chartex" xmlns:mc="http://schemas.openxmlformats.org/markup-compatibility/2006" xmlns:aink="http://schemas.microsoft.com/office/drawing/2016/ink" xmlns:am3d="http://schemas.microsoft.com/office/drawing/2017/model3d" xmlns:o="urn:schemas-microsoft-com:office:office" xmlns:r="http://schemas.openxmlformats.org/officeDocument/2006/relationships" xmlns:m="http://schemas.openxmlformats.org/officeDocument/2006/math" xmlns:v="urn:schemas-microsoft-com:vml" xmlns:wp14="http://schemas.microsoft.com/office/word/2010/wordprocessingDrawing" xmlns:wp="http://schemas.openxmlformats.org/drawingml/2006/wordprocessingDrawing" xmlns:w10="urn:schemas-microsoft-com:office:word" xmlns:w="http://schemas.openxmlformats.org/wordprocessingml/2006/main" xmlns:w14="http://schemas.microsoft.com/office/word/2010/wordml" xmlns:w15="http://schemas.microsoft.com/office/word/2012/wordml" xmlns:w16cid="http://schemas.microsoft.com/office/word/2016/wordml/cid" xmlns:w16se="http://schemas.microsoft.com/office/word/2015/wordml/symex" xmlns:wpg="http://schemas.microsoft.com/office/word/2010/wordprocessingGroup" xmlns:wpi="http://schemas.microsoft.com/office/word/2010/wordprocessingInk" xmlns:wne="http://schemas.microsoft.com/office/word/2006/wordml" xmlns:wps="http://schemas.microsoft.com/office/word/2010/wordprocessingShape" mc:Ignorable="w14 w15 w16se w16cid wp14">
   <w:p>
     <w:pPr>
-      <w:pStyle w:val="Header"/>
+      <w:pStyle w:val="En-tte"/>
       <w:jc w:val="right"/>
       <w:rPr>
         <w:rFonts w:asciiTheme="majorHAnsi" w:hAnsiTheme="majorHAnsi"/>
@@ -8895,22 +8639,15 @@
         <w:rFonts w:asciiTheme="majorHAnsi" w:hAnsiTheme="majorHAnsi"/>
         <w:lang w:val="fr-CA"/>
       </w:rPr>
-      <w:t>PHS4700 - Physique pour les ap</w:t>
-    </w:r>
-    <w:r>
-      <w:rPr>
-        <w:rFonts w:asciiTheme="majorHAnsi" w:hAnsiTheme="majorHAnsi"/>
-        <w:lang w:val="fr-CA"/>
-      </w:rPr>
-      <w:t>plications multimédia – Devoir 4</w:t>
+      <w:t>PHS4700 - Physique pour les applications multimédia – Devoir 4</w:t>
     </w:r>
   </w:p>
 </w:hdr>
 </file>
 
 <file path=word/numbering.xml><?xml version="1.0" encoding="utf-8"?>
-<w:numbering xmlns:wpc="http://schemas.microsoft.com/office/word/2010/wordprocessingCanvas" xmlns:mc="http://schemas.openxmlformats.org/markup-compatibility/2006" xmlns:o="urn:schemas-microsoft-com:office:office" xmlns:r="http://schemas.openxmlformats.org/officeDocument/2006/relationships" xmlns:m="http://schemas.openxmlformats.org/officeDocument/2006/math" xmlns:v="urn:schemas-microsoft-com:vml" xmlns:wp14="http://schemas.microsoft.com/office/word/2010/wordprocessingDrawing" xmlns:wp="http://schemas.openxmlformats.org/drawingml/2006/wordprocessingDrawing" xmlns:w10="urn:schemas-microsoft-com:office:word" xmlns:w="http://schemas.openxmlformats.org/wordprocessingml/2006/main" xmlns:w14="http://schemas.microsoft.com/office/word/2010/wordml" xmlns:wpg="http://schemas.microsoft.com/office/word/2010/wordprocessingGroup" xmlns:wpi="http://schemas.microsoft.com/office/word/2010/wordprocessingInk" xmlns:wne="http://schemas.microsoft.com/office/word/2006/wordml" xmlns:wps="http://schemas.microsoft.com/office/word/2010/wordprocessingShape" mc:Ignorable="w14 wp14">
-  <w:abstractNum w:abstractNumId="0">
+<w:numbering xmlns:wpc="http://schemas.microsoft.com/office/word/2010/wordprocessingCanvas" xmlns:cx="http://schemas.microsoft.com/office/drawing/2014/chartex" xmlns:cx1="http://schemas.microsoft.com/office/drawing/2015/9/8/chartex" xmlns:cx2="http://schemas.microsoft.com/office/drawing/2015/10/21/chartex" xmlns:cx3="http://schemas.microsoft.com/office/drawing/2016/5/9/chartex" xmlns:cx4="http://schemas.microsoft.com/office/drawing/2016/5/10/chartex" xmlns:cx5="http://schemas.microsoft.com/office/drawing/2016/5/11/chartex" xmlns:cx6="http://schemas.microsoft.com/office/drawing/2016/5/12/chartex" xmlns:cx7="http://schemas.microsoft.com/office/drawing/2016/5/13/chartex" xmlns:cx8="http://schemas.microsoft.com/office/drawing/2016/5/14/chartex" xmlns:mc="http://schemas.openxmlformats.org/markup-compatibility/2006" xmlns:aink="http://schemas.microsoft.com/office/drawing/2016/ink" xmlns:am3d="http://schemas.microsoft.com/office/drawing/2017/model3d" xmlns:o="urn:schemas-microsoft-com:office:office" xmlns:r="http://schemas.openxmlformats.org/officeDocument/2006/relationships" xmlns:m="http://schemas.openxmlformats.org/officeDocument/2006/math" xmlns:v="urn:schemas-microsoft-com:vml" xmlns:wp14="http://schemas.microsoft.com/office/word/2010/wordprocessingDrawing" xmlns:wp="http://schemas.openxmlformats.org/drawingml/2006/wordprocessingDrawing" xmlns:w10="urn:schemas-microsoft-com:office:word" xmlns:w="http://schemas.openxmlformats.org/wordprocessingml/2006/main" xmlns:w14="http://schemas.microsoft.com/office/word/2010/wordml" xmlns:w15="http://schemas.microsoft.com/office/word/2012/wordml" xmlns:w16cid="http://schemas.microsoft.com/office/word/2016/wordml/cid" xmlns:w16se="http://schemas.microsoft.com/office/word/2015/wordml/symex" xmlns:wpg="http://schemas.microsoft.com/office/word/2010/wordprocessingGroup" xmlns:wpi="http://schemas.microsoft.com/office/word/2010/wordprocessingInk" xmlns:wne="http://schemas.microsoft.com/office/word/2006/wordml" xmlns:wps="http://schemas.microsoft.com/office/word/2010/wordprocessingShape" mc:Ignorable="w14 w15 w16se w16cid wp14">
+  <w:abstractNum w:abstractNumId="0" w15:restartNumberingAfterBreak="0">
     <w:nsid w:val="60EB7098"/>
     <w:multiLevelType w:val="hybridMultilevel"/>
     <w:tmpl w:val="4142E5BE"/>
@@ -9006,7 +8743,7 @@
 </file>
 
 <file path=word/styles.xml><?xml version="1.0" encoding="utf-8"?>
-<w:styles xmlns:mc="http://schemas.openxmlformats.org/markup-compatibility/2006" xmlns:r="http://schemas.openxmlformats.org/officeDocument/2006/relationships" xmlns:w="http://schemas.openxmlformats.org/wordprocessingml/2006/main" xmlns:w14="http://schemas.microsoft.com/office/word/2010/wordml" mc:Ignorable="w14">
+<w:styles xmlns:mc="http://schemas.openxmlformats.org/markup-compatibility/2006" xmlns:r="http://schemas.openxmlformats.org/officeDocument/2006/relationships" xmlns:w="http://schemas.openxmlformats.org/wordprocessingml/2006/main" xmlns:w14="http://schemas.microsoft.com/office/word/2010/wordml" xmlns:w15="http://schemas.microsoft.com/office/word/2012/wordml" xmlns:w16cid="http://schemas.microsoft.com/office/word/2016/wordml/cid" xmlns:w16se="http://schemas.microsoft.com/office/word/2015/wordml/symex" mc:Ignorable="w14 w15 w16se w16cid">
   <w:docDefaults>
     <w:rPrDefault>
       <w:rPr>
@@ -9022,144 +8759,382 @@
       </w:pPr>
     </w:pPrDefault>
   </w:docDefaults>
-  <w:latentStyles w:defLockedState="0" w:defUIPriority="99" w:defSemiHidden="1" w:defUnhideWhenUsed="1" w:defQFormat="0" w:count="267">
-    <w:lsdException w:name="Normal" w:semiHidden="0" w:uiPriority="0" w:unhideWhenUsed="0" w:qFormat="1"/>
-    <w:lsdException w:name="heading 1" w:semiHidden="0" w:uiPriority="9" w:unhideWhenUsed="0" w:qFormat="1"/>
-    <w:lsdException w:name="heading 2" w:uiPriority="9" w:qFormat="1"/>
-    <w:lsdException w:name="heading 3" w:uiPriority="9" w:qFormat="1"/>
-    <w:lsdException w:name="heading 4" w:uiPriority="9" w:qFormat="1"/>
-    <w:lsdException w:name="heading 5" w:uiPriority="9" w:qFormat="1"/>
-    <w:lsdException w:name="heading 6" w:uiPriority="9" w:qFormat="1"/>
-    <w:lsdException w:name="heading 7" w:uiPriority="9" w:qFormat="1"/>
-    <w:lsdException w:name="heading 8" w:uiPriority="9" w:qFormat="1"/>
-    <w:lsdException w:name="heading 9" w:uiPriority="9" w:qFormat="1"/>
-    <w:lsdException w:name="toc 1" w:uiPriority="39"/>
-    <w:lsdException w:name="toc 2" w:uiPriority="39"/>
-    <w:lsdException w:name="toc 3" w:uiPriority="39"/>
-    <w:lsdException w:name="toc 4" w:uiPriority="39"/>
-    <w:lsdException w:name="toc 5" w:uiPriority="39"/>
-    <w:lsdException w:name="toc 6" w:uiPriority="39"/>
-    <w:lsdException w:name="toc 7" w:uiPriority="39"/>
-    <w:lsdException w:name="toc 8" w:uiPriority="39"/>
-    <w:lsdException w:name="toc 9" w:uiPriority="39"/>
-    <w:lsdException w:name="caption" w:uiPriority="35" w:qFormat="1"/>
-    <w:lsdException w:name="Title" w:semiHidden="0" w:uiPriority="10" w:unhideWhenUsed="0" w:qFormat="1"/>
-    <w:lsdException w:name="Default Paragraph Font" w:uiPriority="1"/>
-    <w:lsdException w:name="Subtitle" w:semiHidden="0" w:uiPriority="11" w:unhideWhenUsed="0" w:qFormat="1"/>
-    <w:lsdException w:name="Strong" w:semiHidden="0" w:uiPriority="22" w:unhideWhenUsed="0" w:qFormat="1"/>
-    <w:lsdException w:name="Emphasis" w:semiHidden="0" w:uiPriority="20" w:unhideWhenUsed="0" w:qFormat="1"/>
-    <w:lsdException w:name="Table Grid" w:semiHidden="0" w:uiPriority="59" w:unhideWhenUsed="0"/>
-    <w:lsdException w:name="Placeholder Text" w:unhideWhenUsed="0"/>
-    <w:lsdException w:name="No Spacing" w:semiHidden="0" w:uiPriority="1" w:unhideWhenUsed="0" w:qFormat="1"/>
-    <w:lsdException w:name="Light Shading" w:semiHidden="0" w:uiPriority="60" w:unhideWhenUsed="0"/>
-    <w:lsdException w:name="Light List" w:semiHidden="0" w:uiPriority="61" w:unhideWhenUsed="0"/>
-    <w:lsdException w:name="Light Grid" w:semiHidden="0" w:uiPriority="62" w:unhideWhenUsed="0"/>
-    <w:lsdException w:name="Medium Shading 1" w:semiHidden="0" w:uiPriority="63" w:unhideWhenUsed="0"/>
-    <w:lsdException w:name="Medium Shading 2" w:semiHidden="0" w:uiPriority="64" w:unhideWhenUsed="0"/>
-    <w:lsdException w:name="Medium List 1" w:semiHidden="0" w:uiPriority="65" w:unhideWhenUsed="0"/>
-    <w:lsdException w:name="Medium List 2" w:semiHidden="0" w:uiPriority="66" w:unhideWhenUsed="0"/>
-    <w:lsdException w:name="Medium Grid 1" w:semiHidden="0" w:uiPriority="67" w:unhideWhenUsed="0"/>
-    <w:lsdException w:name="Medium Grid 2" w:semiHidden="0" w:uiPriority="68" w:unhideWhenUsed="0"/>
-    <w:lsdException w:name="Medium Grid 3" w:semiHidden="0" w:uiPriority="69" w:unhideWhenUsed="0"/>
-    <w:lsdException w:name="Dark List" w:semiHidden="0" w:uiPriority="70" w:unhideWhenUsed="0"/>
-    <w:lsdException w:name="Colorful Shading" w:semiHidden="0" w:uiPriority="71" w:unhideWhenUsed="0"/>
-    <w:lsdException w:name="Colorful List" w:semiHidden="0" w:uiPriority="72" w:unhideWhenUsed="0"/>
-    <w:lsdException w:name="Colorful Grid" w:semiHidden="0" w:uiPriority="73" w:unhideWhenUsed="0"/>
-    <w:lsdException w:name="Light Shading Accent 1" w:semiHidden="0" w:uiPriority="60" w:unhideWhenUsed="0"/>
-    <w:lsdException w:name="Light List Accent 1" w:semiHidden="0" w:uiPriority="61" w:unhideWhenUsed="0"/>
-    <w:lsdException w:name="Light Grid Accent 1" w:semiHidden="0" w:uiPriority="62" w:unhideWhenUsed="0"/>
-    <w:lsdException w:name="Medium Shading 1 Accent 1" w:semiHidden="0" w:uiPriority="63" w:unhideWhenUsed="0"/>
-    <w:lsdException w:name="Medium Shading 2 Accent 1" w:semiHidden="0" w:uiPriority="64" w:unhideWhenUsed="0"/>
-    <w:lsdException w:name="Medium List 1 Accent 1" w:semiHidden="0" w:uiPriority="65" w:unhideWhenUsed="0"/>
-    <w:lsdException w:name="Revision" w:unhideWhenUsed="0"/>
-    <w:lsdException w:name="List Paragraph" w:semiHidden="0" w:uiPriority="34" w:unhideWhenUsed="0" w:qFormat="1"/>
-    <w:lsdException w:name="Quote" w:semiHidden="0" w:uiPriority="29" w:unhideWhenUsed="0" w:qFormat="1"/>
-    <w:lsdException w:name="Intense Quote" w:semiHidden="0" w:uiPriority="30" w:unhideWhenUsed="0" w:qFormat="1"/>
-    <w:lsdException w:name="Medium List 2 Accent 1" w:semiHidden="0" w:uiPriority="66" w:unhideWhenUsed="0"/>
-    <w:lsdException w:name="Medium Grid 1 Accent 1" w:semiHidden="0" w:uiPriority="67" w:unhideWhenUsed="0"/>
-    <w:lsdException w:name="Medium Grid 2 Accent 1" w:semiHidden="0" w:uiPriority="68" w:unhideWhenUsed="0"/>
-    <w:lsdException w:name="Medium Grid 3 Accent 1" w:semiHidden="0" w:uiPriority="69" w:unhideWhenUsed="0"/>
-    <w:lsdException w:name="Dark List Accent 1" w:semiHidden="0" w:uiPriority="70" w:unhideWhenUsed="0"/>
-    <w:lsdException w:name="Colorful Shading Accent 1" w:semiHidden="0" w:uiPriority="71" w:unhideWhenUsed="0"/>
-    <w:lsdException w:name="Colorful List Accent 1" w:semiHidden="0" w:uiPriority="72" w:unhideWhenUsed="0"/>
-    <w:lsdException w:name="Colorful Grid Accent 1" w:semiHidden="0" w:uiPriority="73" w:unhideWhenUsed="0"/>
-    <w:lsdException w:name="Light Shading Accent 2" w:semiHidden="0" w:uiPriority="60" w:unhideWhenUsed="0"/>
-    <w:lsdException w:name="Light List Accent 2" w:semiHidden="0" w:uiPriority="61" w:unhideWhenUsed="0"/>
-    <w:lsdException w:name="Light Grid Accent 2" w:semiHidden="0" w:uiPriority="62" w:unhideWhenUsed="0"/>
-    <w:lsdException w:name="Medium Shading 1 Accent 2" w:semiHidden="0" w:uiPriority="63" w:unhideWhenUsed="0"/>
-    <w:lsdException w:name="Medium Shading 2 Accent 2" w:semiHidden="0" w:uiPriority="64" w:unhideWhenUsed="0"/>
-    <w:lsdException w:name="Medium List 1 Accent 2" w:semiHidden="0" w:uiPriority="65" w:unhideWhenUsed="0"/>
-    <w:lsdException w:name="Medium List 2 Accent 2" w:semiHidden="0" w:uiPriority="66" w:unhideWhenUsed="0"/>
-    <w:lsdException w:name="Medium Grid 1 Accent 2" w:semiHidden="0" w:uiPriority="67" w:unhideWhenUsed="0"/>
-    <w:lsdException w:name="Medium Grid 2 Accent 2" w:semiHidden="0" w:uiPriority="68" w:unhideWhenUsed="0"/>
-    <w:lsdException w:name="Medium Grid 3 Accent 2" w:semiHidden="0" w:uiPriority="69" w:unhideWhenUsed="0"/>
-    <w:lsdException w:name="Dark List Accent 2" w:semiHidden="0" w:uiPriority="70" w:unhideWhenUsed="0"/>
-    <w:lsdException w:name="Colorful Shading Accent 2" w:semiHidden="0" w:uiPriority="71" w:unhideWhenUsed="0"/>
-    <w:lsdException w:name="Colorful List Accent 2" w:semiHidden="0" w:uiPriority="72" w:unhideWhenUsed="0"/>
-    <w:lsdException w:name="Colorful Grid Accent 2" w:semiHidden="0" w:uiPriority="73" w:unhideWhenUsed="0"/>
-    <w:lsdException w:name="Light Shading Accent 3" w:semiHidden="0" w:uiPriority="60" w:unhideWhenUsed="0"/>
-    <w:lsdException w:name="Light List Accent 3" w:semiHidden="0" w:uiPriority="61" w:unhideWhenUsed="0"/>
-    <w:lsdException w:name="Light Grid Accent 3" w:semiHidden="0" w:uiPriority="62" w:unhideWhenUsed="0"/>
-    <w:lsdException w:name="Medium Shading 1 Accent 3" w:semiHidden="0" w:uiPriority="63" w:unhideWhenUsed="0"/>
-    <w:lsdException w:name="Medium Shading 2 Accent 3" w:semiHidden="0" w:uiPriority="64" w:unhideWhenUsed="0"/>
-    <w:lsdException w:name="Medium List 1 Accent 3" w:semiHidden="0" w:uiPriority="65" w:unhideWhenUsed="0"/>
-    <w:lsdException w:name="Medium List 2 Accent 3" w:semiHidden="0" w:uiPriority="66" w:unhideWhenUsed="0"/>
-    <w:lsdException w:name="Medium Grid 1 Accent 3" w:semiHidden="0" w:uiPriority="67" w:unhideWhenUsed="0"/>
-    <w:lsdException w:name="Medium Grid 2 Accent 3" w:semiHidden="0" w:uiPriority="68" w:unhideWhenUsed="0"/>
-    <w:lsdException w:name="Medium Grid 3 Accent 3" w:semiHidden="0" w:uiPriority="69" w:unhideWhenUsed="0"/>
-    <w:lsdException w:name="Dark List Accent 3" w:semiHidden="0" w:uiPriority="70" w:unhideWhenUsed="0"/>
-    <w:lsdException w:name="Colorful Shading Accent 3" w:semiHidden="0" w:uiPriority="71" w:unhideWhenUsed="0"/>
-    <w:lsdException w:name="Colorful List Accent 3" w:semiHidden="0" w:uiPriority="72" w:unhideWhenUsed="0"/>
-    <w:lsdException w:name="Colorful Grid Accent 3" w:semiHidden="0" w:uiPriority="73" w:unhideWhenUsed="0"/>
-    <w:lsdException w:name="Light Shading Accent 4" w:semiHidden="0" w:uiPriority="60" w:unhideWhenUsed="0"/>
-    <w:lsdException w:name="Light List Accent 4" w:semiHidden="0" w:uiPriority="61" w:unhideWhenUsed="0"/>
-    <w:lsdException w:name="Light Grid Accent 4" w:semiHidden="0" w:uiPriority="62" w:unhideWhenUsed="0"/>
-    <w:lsdException w:name="Medium Shading 1 Accent 4" w:semiHidden="0" w:uiPriority="63" w:unhideWhenUsed="0"/>
-    <w:lsdException w:name="Medium Shading 2 Accent 4" w:semiHidden="0" w:uiPriority="64" w:unhideWhenUsed="0"/>
-    <w:lsdException w:name="Medium List 1 Accent 4" w:semiHidden="0" w:uiPriority="65" w:unhideWhenUsed="0"/>
-    <w:lsdException w:name="Medium List 2 Accent 4" w:semiHidden="0" w:uiPriority="66" w:unhideWhenUsed="0"/>
-    <w:lsdException w:name="Medium Grid 1 Accent 4" w:semiHidden="0" w:uiPriority="67" w:unhideWhenUsed="0"/>
-    <w:lsdException w:name="Medium Grid 2 Accent 4" w:semiHidden="0" w:uiPriority="68" w:unhideWhenUsed="0"/>
-    <w:lsdException w:name="Medium Grid 3 Accent 4" w:semiHidden="0" w:uiPriority="69" w:unhideWhenUsed="0"/>
-    <w:lsdException w:name="Dark List Accent 4" w:semiHidden="0" w:uiPriority="70" w:unhideWhenUsed="0"/>
-    <w:lsdException w:name="Colorful Shading Accent 4" w:semiHidden="0" w:uiPriority="71" w:unhideWhenUsed="0"/>
-    <w:lsdException w:name="Colorful List Accent 4" w:semiHidden="0" w:uiPriority="72" w:unhideWhenUsed="0"/>
-    <w:lsdException w:name="Colorful Grid Accent 4" w:semiHidden="0" w:uiPriority="73" w:unhideWhenUsed="0"/>
-    <w:lsdException w:name="Light Shading Accent 5" w:semiHidden="0" w:uiPriority="60" w:unhideWhenUsed="0"/>
-    <w:lsdException w:name="Light List Accent 5" w:semiHidden="0" w:uiPriority="61" w:unhideWhenUsed="0"/>
-    <w:lsdException w:name="Light Grid Accent 5" w:semiHidden="0" w:uiPriority="62" w:unhideWhenUsed="0"/>
-    <w:lsdException w:name="Medium Shading 1 Accent 5" w:semiHidden="0" w:uiPriority="63" w:unhideWhenUsed="0"/>
-    <w:lsdException w:name="Medium Shading 2 Accent 5" w:semiHidden="0" w:uiPriority="64" w:unhideWhenUsed="0"/>
-    <w:lsdException w:name="Medium List 1 Accent 5" w:semiHidden="0" w:uiPriority="65" w:unhideWhenUsed="0"/>
-    <w:lsdException w:name="Medium List 2 Accent 5" w:semiHidden="0" w:uiPriority="66" w:unhideWhenUsed="0"/>
-    <w:lsdException w:name="Medium Grid 1 Accent 5" w:semiHidden="0" w:uiPriority="67" w:unhideWhenUsed="0"/>
-    <w:lsdException w:name="Medium Grid 2 Accent 5" w:semiHidden="0" w:uiPriority="68" w:unhideWhenUsed="0"/>
-    <w:lsdException w:name="Medium Grid 3 Accent 5" w:semiHidden="0" w:uiPriority="69" w:unhideWhenUsed="0"/>
-    <w:lsdException w:name="Dark List Accent 5" w:semiHidden="0" w:uiPriority="70" w:unhideWhenUsed="0"/>
-    <w:lsdException w:name="Colorful Shading Accent 5" w:semiHidden="0" w:uiPriority="71" w:unhideWhenUsed="0"/>
-    <w:lsdException w:name="Colorful List Accent 5" w:semiHidden="0" w:uiPriority="72" w:unhideWhenUsed="0"/>
-    <w:lsdException w:name="Colorful Grid Accent 5" w:semiHidden="0" w:uiPriority="73" w:unhideWhenUsed="0"/>
-    <w:lsdException w:name="Light Shading Accent 6" w:semiHidden="0" w:uiPriority="60" w:unhideWhenUsed="0"/>
-    <w:lsdException w:name="Light List Accent 6" w:semiHidden="0" w:uiPriority="61" w:unhideWhenUsed="0"/>
-    <w:lsdException w:name="Light Grid Accent 6" w:semiHidden="0" w:uiPriority="62" w:unhideWhenUsed="0"/>
-    <w:lsdException w:name="Medium Shading 1 Accent 6" w:semiHidden="0" w:uiPriority="63" w:unhideWhenUsed="0"/>
-    <w:lsdException w:name="Medium Shading 2 Accent 6" w:semiHidden="0" w:uiPriority="64" w:unhideWhenUsed="0"/>
-    <w:lsdException w:name="Medium List 1 Accent 6" w:semiHidden="0" w:uiPriority="65" w:unhideWhenUsed="0"/>
-    <w:lsdException w:name="Medium List 2 Accent 6" w:semiHidden="0" w:uiPriority="66" w:unhideWhenUsed="0"/>
-    <w:lsdException w:name="Medium Grid 1 Accent 6" w:semiHidden="0" w:uiPriority="67" w:unhideWhenUsed="0"/>
-    <w:lsdException w:name="Medium Grid 2 Accent 6" w:semiHidden="0" w:uiPriority="68" w:unhideWhenUsed="0"/>
-    <w:lsdException w:name="Medium Grid 3 Accent 6" w:semiHidden="0" w:uiPriority="69" w:unhideWhenUsed="0"/>
-    <w:lsdException w:name="Dark List Accent 6" w:semiHidden="0" w:uiPriority="70" w:unhideWhenUsed="0"/>
-    <w:lsdException w:name="Colorful Shading Accent 6" w:semiHidden="0" w:uiPriority="71" w:unhideWhenUsed="0"/>
-    <w:lsdException w:name="Colorful List Accent 6" w:semiHidden="0" w:uiPriority="72" w:unhideWhenUsed="0"/>
-    <w:lsdException w:name="Colorful Grid Accent 6" w:semiHidden="0" w:uiPriority="73" w:unhideWhenUsed="0"/>
-    <w:lsdException w:name="Subtle Emphasis" w:semiHidden="0" w:uiPriority="19" w:unhideWhenUsed="0" w:qFormat="1"/>
-    <w:lsdException w:name="Intense Emphasis" w:semiHidden="0" w:uiPriority="21" w:unhideWhenUsed="0" w:qFormat="1"/>
-    <w:lsdException w:name="Subtle Reference" w:semiHidden="0" w:uiPriority="31" w:unhideWhenUsed="0" w:qFormat="1"/>
-    <w:lsdException w:name="Intense Reference" w:semiHidden="0" w:uiPriority="32" w:unhideWhenUsed="0" w:qFormat="1"/>
-    <w:lsdException w:name="Book Title" w:semiHidden="0" w:uiPriority="33" w:unhideWhenUsed="0" w:qFormat="1"/>
-    <w:lsdException w:name="Bibliography" w:uiPriority="37"/>
-    <w:lsdException w:name="TOC Heading" w:uiPriority="39" w:qFormat="1"/>
+  <w:latentStyles w:defLockedState="0" w:defUIPriority="99" w:defSemiHidden="0" w:defUnhideWhenUsed="0" w:defQFormat="0" w:count="375">
+    <w:lsdException w:name="Normal" w:uiPriority="0" w:qFormat="1"/>
+    <w:lsdException w:name="heading 1" w:uiPriority="9" w:qFormat="1"/>
+    <w:lsdException w:name="heading 2" w:semiHidden="1" w:uiPriority="9" w:unhideWhenUsed="1" w:qFormat="1"/>
+    <w:lsdException w:name="heading 3" w:semiHidden="1" w:uiPriority="9" w:unhideWhenUsed="1" w:qFormat="1"/>
+    <w:lsdException w:name="heading 4" w:semiHidden="1" w:uiPriority="9" w:unhideWhenUsed="1" w:qFormat="1"/>
+    <w:lsdException w:name="heading 5" w:semiHidden="1" w:uiPriority="9" w:unhideWhenUsed="1" w:qFormat="1"/>
+    <w:lsdException w:name="heading 6" w:semiHidden="1" w:uiPriority="9" w:unhideWhenUsed="1" w:qFormat="1"/>
+    <w:lsdException w:name="heading 7" w:semiHidden="1" w:uiPriority="9" w:unhideWhenUsed="1" w:qFormat="1"/>
+    <w:lsdException w:name="heading 8" w:semiHidden="1" w:uiPriority="9" w:unhideWhenUsed="1" w:qFormat="1"/>
+    <w:lsdException w:name="heading 9" w:semiHidden="1" w:uiPriority="9" w:unhideWhenUsed="1" w:qFormat="1"/>
+    <w:lsdException w:name="index 1" w:semiHidden="1" w:unhideWhenUsed="1"/>
+    <w:lsdException w:name="index 2" w:semiHidden="1" w:unhideWhenUsed="1"/>
+    <w:lsdException w:name="index 3" w:semiHidden="1" w:unhideWhenUsed="1"/>
+    <w:lsdException w:name="index 4" w:semiHidden="1" w:unhideWhenUsed="1"/>
+    <w:lsdException w:name="index 5" w:semiHidden="1" w:unhideWhenUsed="1"/>
+    <w:lsdException w:name="index 6" w:semiHidden="1" w:unhideWhenUsed="1"/>
+    <w:lsdException w:name="index 7" w:semiHidden="1" w:unhideWhenUsed="1"/>
+    <w:lsdException w:name="index 8" w:semiHidden="1" w:unhideWhenUsed="1"/>
+    <w:lsdException w:name="index 9" w:semiHidden="1" w:unhideWhenUsed="1"/>
+    <w:lsdException w:name="toc 1" w:semiHidden="1" w:uiPriority="39" w:unhideWhenUsed="1"/>
+    <w:lsdException w:name="toc 2" w:semiHidden="1" w:uiPriority="39" w:unhideWhenUsed="1"/>
+    <w:lsdException w:name="toc 3" w:semiHidden="1" w:uiPriority="39" w:unhideWhenUsed="1"/>
+    <w:lsdException w:name="toc 4" w:semiHidden="1" w:uiPriority="39" w:unhideWhenUsed="1"/>
+    <w:lsdException w:name="toc 5" w:semiHidden="1" w:uiPriority="39" w:unhideWhenUsed="1"/>
+    <w:lsdException w:name="toc 6" w:semiHidden="1" w:uiPriority="39" w:unhideWhenUsed="1"/>
+    <w:lsdException w:name="toc 7" w:semiHidden="1" w:uiPriority="39" w:unhideWhenUsed="1"/>
+    <w:lsdException w:name="toc 8" w:semiHidden="1" w:uiPriority="39" w:unhideWhenUsed="1"/>
+    <w:lsdException w:name="toc 9" w:semiHidden="1" w:uiPriority="39" w:unhideWhenUsed="1"/>
+    <w:lsdException w:name="Normal Indent" w:semiHidden="1" w:unhideWhenUsed="1"/>
+    <w:lsdException w:name="footnote text" w:semiHidden="1" w:unhideWhenUsed="1"/>
+    <w:lsdException w:name="annotation text" w:semiHidden="1" w:unhideWhenUsed="1"/>
+    <w:lsdException w:name="header" w:semiHidden="1" w:unhideWhenUsed="1"/>
+    <w:lsdException w:name="footer" w:semiHidden="1" w:unhideWhenUsed="1"/>
+    <w:lsdException w:name="index heading" w:semiHidden="1" w:unhideWhenUsed="1"/>
+    <w:lsdException w:name="caption" w:semiHidden="1" w:uiPriority="35" w:unhideWhenUsed="1" w:qFormat="1"/>
+    <w:lsdException w:name="table of figures" w:semiHidden="1" w:unhideWhenUsed="1"/>
+    <w:lsdException w:name="envelope address" w:semiHidden="1" w:unhideWhenUsed="1"/>
+    <w:lsdException w:name="envelope return" w:semiHidden="1" w:unhideWhenUsed="1"/>
+    <w:lsdException w:name="footnote reference" w:semiHidden="1" w:unhideWhenUsed="1"/>
+    <w:lsdException w:name="annotation reference" w:semiHidden="1" w:unhideWhenUsed="1"/>
+    <w:lsdException w:name="line number" w:semiHidden="1" w:unhideWhenUsed="1"/>
+    <w:lsdException w:name="page number" w:semiHidden="1" w:unhideWhenUsed="1"/>
+    <w:lsdException w:name="endnote reference" w:semiHidden="1" w:unhideWhenUsed="1"/>
+    <w:lsdException w:name="endnote text" w:semiHidden="1" w:unhideWhenUsed="1"/>
+    <w:lsdException w:name="table of authorities" w:semiHidden="1" w:unhideWhenUsed="1"/>
+    <w:lsdException w:name="macro" w:semiHidden="1" w:unhideWhenUsed="1"/>
+    <w:lsdException w:name="toa heading" w:semiHidden="1" w:unhideWhenUsed="1"/>
+    <w:lsdException w:name="List" w:semiHidden="1" w:unhideWhenUsed="1"/>
+    <w:lsdException w:name="List Bullet" w:semiHidden="1" w:unhideWhenUsed="1"/>
+    <w:lsdException w:name="List Number" w:semiHidden="1" w:unhideWhenUsed="1"/>
+    <w:lsdException w:name="List 2" w:semiHidden="1" w:unhideWhenUsed="1"/>
+    <w:lsdException w:name="List 3" w:semiHidden="1" w:unhideWhenUsed="1"/>
+    <w:lsdException w:name="List 4" w:semiHidden="1" w:unhideWhenUsed="1"/>
+    <w:lsdException w:name="List 5" w:semiHidden="1" w:unhideWhenUsed="1"/>
+    <w:lsdException w:name="List Bullet 2" w:semiHidden="1" w:unhideWhenUsed="1"/>
+    <w:lsdException w:name="List Bullet 3" w:semiHidden="1" w:unhideWhenUsed="1"/>
+    <w:lsdException w:name="List Bullet 4" w:semiHidden="1" w:unhideWhenUsed="1"/>
+    <w:lsdException w:name="List Bullet 5" w:semiHidden="1" w:unhideWhenUsed="1"/>
+    <w:lsdException w:name="List Number 2" w:semiHidden="1" w:unhideWhenUsed="1"/>
+    <w:lsdException w:name="List Number 3" w:semiHidden="1" w:unhideWhenUsed="1"/>
+    <w:lsdException w:name="List Number 4" w:semiHidden="1" w:unhideWhenUsed="1"/>
+    <w:lsdException w:name="List Number 5" w:semiHidden="1" w:unhideWhenUsed="1"/>
+    <w:lsdException w:name="Title" w:uiPriority="10" w:qFormat="1"/>
+    <w:lsdException w:name="Closing" w:semiHidden="1" w:unhideWhenUsed="1"/>
+    <w:lsdException w:name="Signature" w:semiHidden="1" w:unhideWhenUsed="1"/>
+    <w:lsdException w:name="Default Paragraph Font" w:semiHidden="1" w:uiPriority="1" w:unhideWhenUsed="1"/>
+    <w:lsdException w:name="Body Text" w:semiHidden="1" w:unhideWhenUsed="1"/>
+    <w:lsdException w:name="Body Text Indent" w:semiHidden="1" w:unhideWhenUsed="1"/>
+    <w:lsdException w:name="List Continue" w:semiHidden="1" w:unhideWhenUsed="1"/>
+    <w:lsdException w:name="List Continue 2" w:semiHidden="1" w:unhideWhenUsed="1"/>
+    <w:lsdException w:name="List Continue 3" w:semiHidden="1" w:unhideWhenUsed="1"/>
+    <w:lsdException w:name="List Continue 4" w:semiHidden="1" w:unhideWhenUsed="1"/>
+    <w:lsdException w:name="List Continue 5" w:semiHidden="1" w:unhideWhenUsed="1"/>
+    <w:lsdException w:name="Message Header" w:semiHidden="1" w:unhideWhenUsed="1"/>
+    <w:lsdException w:name="Subtitle" w:uiPriority="11" w:qFormat="1"/>
+    <w:lsdException w:name="Salutation" w:semiHidden="1" w:unhideWhenUsed="1"/>
+    <w:lsdException w:name="Date" w:semiHidden="1" w:unhideWhenUsed="1"/>
+    <w:lsdException w:name="Body Text First Indent" w:semiHidden="1" w:unhideWhenUsed="1"/>
+    <w:lsdException w:name="Body Text First Indent 2" w:semiHidden="1" w:unhideWhenUsed="1"/>
+    <w:lsdException w:name="Note Heading" w:semiHidden="1" w:unhideWhenUsed="1"/>
+    <w:lsdException w:name="Body Text 2" w:semiHidden="1" w:unhideWhenUsed="1"/>
+    <w:lsdException w:name="Body Text 3" w:semiHidden="1" w:unhideWhenUsed="1"/>
+    <w:lsdException w:name="Body Text Indent 2" w:semiHidden="1" w:unhideWhenUsed="1"/>
+    <w:lsdException w:name="Body Text Indent 3" w:semiHidden="1" w:unhideWhenUsed="1"/>
+    <w:lsdException w:name="Block Text" w:semiHidden="1" w:unhideWhenUsed="1"/>
+    <w:lsdException w:name="Hyperlink" w:semiHidden="1" w:unhideWhenUsed="1"/>
+    <w:lsdException w:name="FollowedHyperlink" w:semiHidden="1" w:unhideWhenUsed="1"/>
+    <w:lsdException w:name="Strong" w:uiPriority="22" w:qFormat="1"/>
+    <w:lsdException w:name="Emphasis" w:uiPriority="20" w:qFormat="1"/>
+    <w:lsdException w:name="Document Map" w:semiHidden="1" w:unhideWhenUsed="1"/>
+    <w:lsdException w:name="Plain Text" w:semiHidden="1" w:unhideWhenUsed="1"/>
+    <w:lsdException w:name="E-mail Signature" w:semiHidden="1" w:unhideWhenUsed="1"/>
+    <w:lsdException w:name="HTML Top of Form" w:semiHidden="1" w:unhideWhenUsed="1"/>
+    <w:lsdException w:name="HTML Bottom of Form" w:semiHidden="1" w:unhideWhenUsed="1"/>
+    <w:lsdException w:name="Normal (Web)" w:semiHidden="1" w:unhideWhenUsed="1"/>
+    <w:lsdException w:name="HTML Acronym" w:semiHidden="1" w:unhideWhenUsed="1"/>
+    <w:lsdException w:name="HTML Address" w:semiHidden="1" w:unhideWhenUsed="1"/>
+    <w:lsdException w:name="HTML Cite" w:semiHidden="1" w:unhideWhenUsed="1"/>
+    <w:lsdException w:name="HTML Code" w:semiHidden="1" w:unhideWhenUsed="1"/>
+    <w:lsdException w:name="HTML Definition" w:semiHidden="1" w:unhideWhenUsed="1"/>
+    <w:lsdException w:name="HTML Keyboard" w:semiHidden="1" w:unhideWhenUsed="1"/>
+    <w:lsdException w:name="HTML Preformatted" w:semiHidden="1" w:unhideWhenUsed="1"/>
+    <w:lsdException w:name="HTML Sample" w:semiHidden="1" w:unhideWhenUsed="1"/>
+    <w:lsdException w:name="HTML Typewriter" w:semiHidden="1" w:unhideWhenUsed="1"/>
+    <w:lsdException w:name="HTML Variable" w:semiHidden="1" w:unhideWhenUsed="1"/>
+    <w:lsdException w:name="Normal Table" w:semiHidden="1" w:unhideWhenUsed="1"/>
+    <w:lsdException w:name="annotation subject" w:semiHidden="1" w:unhideWhenUsed="1"/>
+    <w:lsdException w:name="No List" w:semiHidden="1" w:unhideWhenUsed="1"/>
+    <w:lsdException w:name="Outline List 1" w:semiHidden="1" w:unhideWhenUsed="1"/>
+    <w:lsdException w:name="Outline List 2" w:semiHidden="1" w:unhideWhenUsed="1"/>
+    <w:lsdException w:name="Outline List 3" w:semiHidden="1" w:unhideWhenUsed="1"/>
+    <w:lsdException w:name="Table Simple 1" w:semiHidden="1" w:unhideWhenUsed="1"/>
+    <w:lsdException w:name="Table Simple 2" w:semiHidden="1" w:unhideWhenUsed="1"/>
+    <w:lsdException w:name="Table Simple 3" w:semiHidden="1" w:unhideWhenUsed="1"/>
+    <w:lsdException w:name="Table Classic 1" w:semiHidden="1" w:unhideWhenUsed="1"/>
+    <w:lsdException w:name="Table Classic 2" w:semiHidden="1" w:unhideWhenUsed="1"/>
+    <w:lsdException w:name="Table Classic 3" w:semiHidden="1" w:unhideWhenUsed="1"/>
+    <w:lsdException w:name="Table Classic 4" w:semiHidden="1" w:unhideWhenUsed="1"/>
+    <w:lsdException w:name="Table Colorful 1" w:semiHidden="1" w:unhideWhenUsed="1"/>
+    <w:lsdException w:name="Table Colorful 2" w:semiHidden="1" w:unhideWhenUsed="1"/>
+    <w:lsdException w:name="Table Colorful 3" w:semiHidden="1" w:unhideWhenUsed="1"/>
+    <w:lsdException w:name="Table Columns 1" w:semiHidden="1" w:unhideWhenUsed="1"/>
+    <w:lsdException w:name="Table Columns 2" w:semiHidden="1" w:unhideWhenUsed="1"/>
+    <w:lsdException w:name="Table Columns 3" w:semiHidden="1" w:unhideWhenUsed="1"/>
+    <w:lsdException w:name="Table Columns 4" w:semiHidden="1" w:unhideWhenUsed="1"/>
+    <w:lsdException w:name="Table Columns 5" w:semiHidden="1" w:unhideWhenUsed="1"/>
+    <w:lsdException w:name="Table Grid 1" w:semiHidden="1" w:unhideWhenUsed="1"/>
+    <w:lsdException w:name="Table Grid 2" w:semiHidden="1" w:unhideWhenUsed="1"/>
+    <w:lsdException w:name="Table Grid 3" w:semiHidden="1" w:unhideWhenUsed="1"/>
+    <w:lsdException w:name="Table Grid 4" w:semiHidden="1" w:unhideWhenUsed="1"/>
+    <w:lsdException w:name="Table Grid 5" w:semiHidden="1" w:unhideWhenUsed="1"/>
+    <w:lsdException w:name="Table Grid 6" w:semiHidden="1" w:unhideWhenUsed="1"/>
+    <w:lsdException w:name="Table Grid 7" w:semiHidden="1" w:unhideWhenUsed="1"/>
+    <w:lsdException w:name="Table Grid 8" w:semiHidden="1" w:unhideWhenUsed="1"/>
+    <w:lsdException w:name="Table List 1" w:semiHidden="1" w:unhideWhenUsed="1"/>
+    <w:lsdException w:name="Table List 2" w:semiHidden="1" w:unhideWhenUsed="1"/>
+    <w:lsdException w:name="Table List 3" w:semiHidden="1" w:unhideWhenUsed="1"/>
+    <w:lsdException w:name="Table List 4" w:semiHidden="1" w:unhideWhenUsed="1"/>
+    <w:lsdException w:name="Table List 5" w:semiHidden="1" w:unhideWhenUsed="1"/>
+    <w:lsdException w:name="Table List 6" w:semiHidden="1" w:unhideWhenUsed="1"/>
+    <w:lsdException w:name="Table List 7" w:semiHidden="1" w:unhideWhenUsed="1"/>
+    <w:lsdException w:name="Table List 8" w:semiHidden="1" w:unhideWhenUsed="1"/>
+    <w:lsdException w:name="Table 3D effects 1" w:semiHidden="1" w:unhideWhenUsed="1"/>
+    <w:lsdException w:name="Table 3D effects 2" w:semiHidden="1" w:unhideWhenUsed="1"/>
+    <w:lsdException w:name="Table 3D effects 3" w:semiHidden="1" w:unhideWhenUsed="1"/>
+    <w:lsdException w:name="Table Contemporary" w:semiHidden="1" w:unhideWhenUsed="1"/>
+    <w:lsdException w:name="Table Elegant" w:semiHidden="1" w:unhideWhenUsed="1"/>
+    <w:lsdException w:name="Table Professional" w:semiHidden="1" w:unhideWhenUsed="1"/>
+    <w:lsdException w:name="Table Subtle 1" w:semiHidden="1" w:unhideWhenUsed="1"/>
+    <w:lsdException w:name="Table Subtle 2" w:semiHidden="1" w:unhideWhenUsed="1"/>
+    <w:lsdException w:name="Table Web 1" w:semiHidden="1" w:unhideWhenUsed="1"/>
+    <w:lsdException w:name="Table Web 2" w:semiHidden="1" w:unhideWhenUsed="1"/>
+    <w:lsdException w:name="Table Web 3" w:semiHidden="1" w:unhideWhenUsed="1"/>
+    <w:lsdException w:name="Balloon Text" w:semiHidden="1" w:unhideWhenUsed="1"/>
+    <w:lsdException w:name="Table Grid" w:semiHidden="1" w:uiPriority="59" w:unhideWhenUsed="1"/>
+    <w:lsdException w:name="Table Theme" w:semiHidden="1" w:unhideWhenUsed="1"/>
+    <w:lsdException w:name="Placeholder Text" w:semiHidden="1"/>
+    <w:lsdException w:name="No Spacing" w:uiPriority="1" w:qFormat="1"/>
+    <w:lsdException w:name="Light Shading" w:uiPriority="60"/>
+    <w:lsdException w:name="Light List" w:uiPriority="61"/>
+    <w:lsdException w:name="Light Grid" w:uiPriority="62"/>
+    <w:lsdException w:name="Medium Shading 1" w:uiPriority="63"/>
+    <w:lsdException w:name="Medium Shading 2" w:uiPriority="64"/>
+    <w:lsdException w:name="Medium List 1" w:uiPriority="65"/>
+    <w:lsdException w:name="Medium List 2" w:uiPriority="66"/>
+    <w:lsdException w:name="Medium Grid 1" w:uiPriority="67"/>
+    <w:lsdException w:name="Medium Grid 2" w:uiPriority="68"/>
+    <w:lsdException w:name="Medium Grid 3" w:uiPriority="69"/>
+    <w:lsdException w:name="Dark List" w:uiPriority="70"/>
+    <w:lsdException w:name="Colorful Shading" w:uiPriority="71"/>
+    <w:lsdException w:name="Colorful List" w:uiPriority="72"/>
+    <w:lsdException w:name="Colorful Grid" w:uiPriority="73"/>
+    <w:lsdException w:name="Light Shading Accent 1" w:uiPriority="60"/>
+    <w:lsdException w:name="Light List Accent 1" w:uiPriority="61"/>
+    <w:lsdException w:name="Light Grid Accent 1" w:uiPriority="62"/>
+    <w:lsdException w:name="Medium Shading 1 Accent 1" w:uiPriority="63"/>
+    <w:lsdException w:name="Medium Shading 2 Accent 1" w:uiPriority="64"/>
+    <w:lsdException w:name="Medium List 1 Accent 1" w:uiPriority="65"/>
+    <w:lsdException w:name="Revision" w:semiHidden="1"/>
+    <w:lsdException w:name="List Paragraph" w:uiPriority="34" w:qFormat="1"/>
+    <w:lsdException w:name="Quote" w:uiPriority="29" w:qFormat="1"/>
+    <w:lsdException w:name="Intense Quote" w:uiPriority="30" w:qFormat="1"/>
+    <w:lsdException w:name="Medium List 2 Accent 1" w:uiPriority="66"/>
+    <w:lsdException w:name="Medium Grid 1 Accent 1" w:uiPriority="67"/>
+    <w:lsdException w:name="Medium Grid 2 Accent 1" w:uiPriority="68"/>
+    <w:lsdException w:name="Medium Grid 3 Accent 1" w:uiPriority="69"/>
+    <w:lsdException w:name="Dark List Accent 1" w:uiPriority="70"/>
+    <w:lsdException w:name="Colorful Shading Accent 1" w:uiPriority="71"/>
+    <w:lsdException w:name="Colorful List Accent 1" w:uiPriority="72"/>
+    <w:lsdException w:name="Colorful Grid Accent 1" w:uiPriority="73"/>
+    <w:lsdException w:name="Light Shading Accent 2" w:uiPriority="60"/>
+    <w:lsdException w:name="Light List Accent 2" w:uiPriority="61"/>
+    <w:lsdException w:name="Light Grid Accent 2" w:uiPriority="62"/>
+    <w:lsdException w:name="Medium Shading 1 Accent 2" w:uiPriority="63"/>
+    <w:lsdException w:name="Medium Shading 2 Accent 2" w:uiPriority="64"/>
+    <w:lsdException w:name="Medium List 1 Accent 2" w:uiPriority="65"/>
+    <w:lsdException w:name="Medium List 2 Accent 2" w:uiPriority="66"/>
+    <w:lsdException w:name="Medium Grid 1 Accent 2" w:uiPriority="67"/>
+    <w:lsdException w:name="Medium Grid 2 Accent 2" w:uiPriority="68"/>
+    <w:lsdException w:name="Medium Grid 3 Accent 2" w:uiPriority="69"/>
+    <w:lsdException w:name="Dark List Accent 2" w:uiPriority="70"/>
+    <w:lsdException w:name="Colorful Shading Accent 2" w:uiPriority="71"/>
+    <w:lsdException w:name="Colorful List Accent 2" w:uiPriority="72"/>
+    <w:lsdException w:name="Colorful Grid Accent 2" w:uiPriority="73"/>
+    <w:lsdException w:name="Light Shading Accent 3" w:uiPriority="60"/>
+    <w:lsdException w:name="Light List Accent 3" w:uiPriority="61"/>
+    <w:lsdException w:name="Light Grid Accent 3" w:uiPriority="62"/>
+    <w:lsdException w:name="Medium Shading 1 Accent 3" w:uiPriority="63"/>
+    <w:lsdException w:name="Medium Shading 2 Accent 3" w:uiPriority="64"/>
+    <w:lsdException w:name="Medium List 1 Accent 3" w:uiPriority="65"/>
+    <w:lsdException w:name="Medium List 2 Accent 3" w:uiPriority="66"/>
+    <w:lsdException w:name="Medium Grid 1 Accent 3" w:uiPriority="67"/>
+    <w:lsdException w:name="Medium Grid 2 Accent 3" w:uiPriority="68"/>
+    <w:lsdException w:name="Medium Grid 3 Accent 3" w:uiPriority="69"/>
+    <w:lsdException w:name="Dark List Accent 3" w:uiPriority="70"/>
+    <w:lsdException w:name="Colorful Shading Accent 3" w:uiPriority="71"/>
+    <w:lsdException w:name="Colorful List Accent 3" w:uiPriority="72"/>
+    <w:lsdException w:name="Colorful Grid Accent 3" w:uiPriority="73"/>
+    <w:lsdException w:name="Light Shading Accent 4" w:uiPriority="60"/>
+    <w:lsdException w:name="Light List Accent 4" w:uiPriority="61"/>
+    <w:lsdException w:name="Light Grid Accent 4" w:uiPriority="62"/>
+    <w:lsdException w:name="Medium Shading 1 Accent 4" w:uiPriority="63"/>
+    <w:lsdException w:name="Medium Shading 2 Accent 4" w:uiPriority="64"/>
+    <w:lsdException w:name="Medium List 1 Accent 4" w:uiPriority="65"/>
+    <w:lsdException w:name="Medium List 2 Accent 4" w:uiPriority="66"/>
+    <w:lsdException w:name="Medium Grid 1 Accent 4" w:uiPriority="67"/>
+    <w:lsdException w:name="Medium Grid 2 Accent 4" w:uiPriority="68"/>
+    <w:lsdException w:name="Medium Grid 3 Accent 4" w:uiPriority="69"/>
+    <w:lsdException w:name="Dark List Accent 4" w:uiPriority="70"/>
+    <w:lsdException w:name="Colorful Shading Accent 4" w:uiPriority="71"/>
+    <w:lsdException w:name="Colorful List Accent 4" w:uiPriority="72"/>
+    <w:lsdException w:name="Colorful Grid Accent 4" w:uiPriority="73"/>
+    <w:lsdException w:name="Light Shading Accent 5" w:uiPriority="60"/>
+    <w:lsdException w:name="Light List Accent 5" w:uiPriority="61"/>
+    <w:lsdException w:name="Light Grid Accent 5" w:uiPriority="62"/>
+    <w:lsdException w:name="Medium Shading 1 Accent 5" w:uiPriority="63"/>
+    <w:lsdException w:name="Medium Shading 2 Accent 5" w:uiPriority="64"/>
+    <w:lsdException w:name="Medium List 1 Accent 5" w:uiPriority="65"/>
+    <w:lsdException w:name="Medium List 2 Accent 5" w:uiPriority="66"/>
+    <w:lsdException w:name="Medium Grid 1 Accent 5" w:uiPriority="67"/>
+    <w:lsdException w:name="Medium Grid 2 Accent 5" w:uiPriority="68"/>
+    <w:lsdException w:name="Medium Grid 3 Accent 5" w:uiPriority="69"/>
+    <w:lsdException w:name="Dark List Accent 5" w:uiPriority="70"/>
+    <w:lsdException w:name="Colorful Shading Accent 5" w:uiPriority="71"/>
+    <w:lsdException w:name="Colorful List Accent 5" w:uiPriority="72"/>
+    <w:lsdException w:name="Colorful Grid Accent 5" w:uiPriority="73"/>
+    <w:lsdException w:name="Light Shading Accent 6" w:uiPriority="60"/>
+    <w:lsdException w:name="Light List Accent 6" w:uiPriority="61"/>
+    <w:lsdException w:name="Light Grid Accent 6" w:uiPriority="62"/>
+    <w:lsdException w:name="Medium Shading 1 Accent 6" w:uiPriority="63"/>
+    <w:lsdException w:name="Medium Shading 2 Accent 6" w:uiPriority="64"/>
+    <w:lsdException w:name="Medium List 1 Accent 6" w:uiPriority="65"/>
+    <w:lsdException w:name="Medium List 2 Accent 6" w:uiPriority="66"/>
+    <w:lsdException w:name="Medium Grid 1 Accent 6" w:uiPriority="67"/>
+    <w:lsdException w:name="Medium Grid 2 Accent 6" w:uiPriority="68"/>
+    <w:lsdException w:name="Medium Grid 3 Accent 6" w:uiPriority="69"/>
+    <w:lsdException w:name="Dark List Accent 6" w:uiPriority="70"/>
+    <w:lsdException w:name="Colorful Shading Accent 6" w:uiPriority="71"/>
+    <w:lsdException w:name="Colorful List Accent 6" w:uiPriority="72"/>
+    <w:lsdException w:name="Colorful Grid Accent 6" w:uiPriority="73"/>
+    <w:lsdException w:name="Subtle Emphasis" w:uiPriority="19" w:qFormat="1"/>
+    <w:lsdException w:name="Intense Emphasis" w:uiPriority="21" w:qFormat="1"/>
+    <w:lsdException w:name="Subtle Reference" w:uiPriority="31" w:qFormat="1"/>
+    <w:lsdException w:name="Intense Reference" w:uiPriority="32" w:qFormat="1"/>
+    <w:lsdException w:name="Book Title" w:uiPriority="33" w:qFormat="1"/>
+    <w:lsdException w:name="Bibliography" w:semiHidden="1" w:uiPriority="37" w:unhideWhenUsed="1"/>
+    <w:lsdException w:name="TOC Heading" w:semiHidden="1" w:uiPriority="39" w:unhideWhenUsed="1" w:qFormat="1"/>
+    <w:lsdException w:name="Plain Table 1" w:uiPriority="41"/>
+    <w:lsdException w:name="Plain Table 2" w:uiPriority="42"/>
+    <w:lsdException w:name="Plain Table 3" w:uiPriority="43"/>
+    <w:lsdException w:name="Plain Table 4" w:uiPriority="44"/>
+    <w:lsdException w:name="Plain Table 5" w:uiPriority="45"/>
+    <w:lsdException w:name="Grid Table Light" w:uiPriority="40"/>
+    <w:lsdException w:name="Grid Table 1 Light" w:uiPriority="46"/>
+    <w:lsdException w:name="Grid Table 2" w:uiPriority="47"/>
+    <w:lsdException w:name="Grid Table 3" w:uiPriority="48"/>
+    <w:lsdException w:name="Grid Table 4" w:uiPriority="49"/>
+    <w:lsdException w:name="Grid Table 5 Dark" w:uiPriority="50"/>
+    <w:lsdException w:name="Grid Table 6 Colorful" w:uiPriority="51"/>
+    <w:lsdException w:name="Grid Table 7 Colorful" w:uiPriority="52"/>
+    <w:lsdException w:name="Grid Table 1 Light Accent 1" w:uiPriority="46"/>
+    <w:lsdException w:name="Grid Table 2 Accent 1" w:uiPriority="47"/>
+    <w:lsdException w:name="Grid Table 3 Accent 1" w:uiPriority="48"/>
+    <w:lsdException w:name="Grid Table 4 Accent 1" w:uiPriority="49"/>
+    <w:lsdException w:name="Grid Table 5 Dark Accent 1" w:uiPriority="50"/>
+    <w:lsdException w:name="Grid Table 6 Colorful Accent 1" w:uiPriority="51"/>
+    <w:lsdException w:name="Grid Table 7 Colorful Accent 1" w:uiPriority="52"/>
+    <w:lsdException w:name="Grid Table 1 Light Accent 2" w:uiPriority="46"/>
+    <w:lsdException w:name="Grid Table 2 Accent 2" w:uiPriority="47"/>
+    <w:lsdException w:name="Grid Table 3 Accent 2" w:uiPriority="48"/>
+    <w:lsdException w:name="Grid Table 4 Accent 2" w:uiPriority="49"/>
+    <w:lsdException w:name="Grid Table 5 Dark Accent 2" w:uiPriority="50"/>
+    <w:lsdException w:name="Grid Table 6 Colorful Accent 2" w:uiPriority="51"/>
+    <w:lsdException w:name="Grid Table 7 Colorful Accent 2" w:uiPriority="52"/>
+    <w:lsdException w:name="Grid Table 1 Light Accent 3" w:uiPriority="46"/>
+    <w:lsdException w:name="Grid Table 2 Accent 3" w:uiPriority="47"/>
+    <w:lsdException w:name="Grid Table 3 Accent 3" w:uiPriority="48"/>
+    <w:lsdException w:name="Grid Table 4 Accent 3" w:uiPriority="49"/>
+    <w:lsdException w:name="Grid Table 5 Dark Accent 3" w:uiPriority="50"/>
+    <w:lsdException w:name="Grid Table 6 Colorful Accent 3" w:uiPriority="51"/>
+    <w:lsdException w:name="Grid Table 7 Colorful Accent 3" w:uiPriority="52"/>
+    <w:lsdException w:name="Grid Table 1 Light Accent 4" w:uiPriority="46"/>
+    <w:lsdException w:name="Grid Table 2 Accent 4" w:uiPriority="47"/>
+    <w:lsdException w:name="Grid Table 3 Accent 4" w:uiPriority="48"/>
+    <w:lsdException w:name="Grid Table 4 Accent 4" w:uiPriority="49"/>
+    <w:lsdException w:name="Grid Table 5 Dark Accent 4" w:uiPriority="50"/>
+    <w:lsdException w:name="Grid Table 6 Colorful Accent 4" w:uiPriority="51"/>
+    <w:lsdException w:name="Grid Table 7 Colorful Accent 4" w:uiPriority="52"/>
+    <w:lsdException w:name="Grid Table 1 Light Accent 5" w:uiPriority="46"/>
+    <w:lsdException w:name="Grid Table 2 Accent 5" w:uiPriority="47"/>
+    <w:lsdException w:name="Grid Table 3 Accent 5" w:uiPriority="48"/>
+    <w:lsdException w:name="Grid Table 4 Accent 5" w:uiPriority="49"/>
+    <w:lsdException w:name="Grid Table 5 Dark Accent 5" w:uiPriority="50"/>
+    <w:lsdException w:name="Grid Table 6 Colorful Accent 5" w:uiPriority="51"/>
+    <w:lsdException w:name="Grid Table 7 Colorful Accent 5" w:uiPriority="52"/>
+    <w:lsdException w:name="Grid Table 1 Light Accent 6" w:uiPriority="46"/>
+    <w:lsdException w:name="Grid Table 2 Accent 6" w:uiPriority="47"/>
+    <w:lsdException w:name="Grid Table 3 Accent 6" w:uiPriority="48"/>
+    <w:lsdException w:name="Grid Table 4 Accent 6" w:uiPriority="49"/>
+    <w:lsdException w:name="Grid Table 5 Dark Accent 6" w:uiPriority="50"/>
+    <w:lsdException w:name="Grid Table 6 Colorful Accent 6" w:uiPriority="51"/>
+    <w:lsdException w:name="Grid Table 7 Colorful Accent 6" w:uiPriority="52"/>
+    <w:lsdException w:name="List Table 1 Light" w:uiPriority="46"/>
+    <w:lsdException w:name="List Table 2" w:uiPriority="47"/>
+    <w:lsdException w:name="List Table 3" w:uiPriority="48"/>
+    <w:lsdException w:name="List Table 4" w:uiPriority="49"/>
+    <w:lsdException w:name="List Table 5 Dark" w:uiPriority="50"/>
+    <w:lsdException w:name="List Table 6 Colorful" w:uiPriority="51"/>
+    <w:lsdException w:name="List Table 7 Colorful" w:uiPriority="52"/>
+    <w:lsdException w:name="List Table 1 Light Accent 1" w:uiPriority="46"/>
+    <w:lsdException w:name="List Table 2 Accent 1" w:uiPriority="47"/>
+    <w:lsdException w:name="List Table 3 Accent 1" w:uiPriority="48"/>
+    <w:lsdException w:name="List Table 4 Accent 1" w:uiPriority="49"/>
+    <w:lsdException w:name="List Table 5 Dark Accent 1" w:uiPriority="50"/>
+    <w:lsdException w:name="List Table 6 Colorful Accent 1" w:uiPriority="51"/>
+    <w:lsdException w:name="List Table 7 Colorful Accent 1" w:uiPriority="52"/>
+    <w:lsdException w:name="List Table 1 Light Accent 2" w:uiPriority="46"/>
+    <w:lsdException w:name="List Table 2 Accent 2" w:uiPriority="47"/>
+    <w:lsdException w:name="List Table 3 Accent 2" w:uiPriority="48"/>
+    <w:lsdException w:name="List Table 4 Accent 2" w:uiPriority="49"/>
+    <w:lsdException w:name="List Table 5 Dark Accent 2" w:uiPriority="50"/>
+    <w:lsdException w:name="List Table 6 Colorful Accent 2" w:uiPriority="51"/>
+    <w:lsdException w:name="List Table 7 Colorful Accent 2" w:uiPriority="52"/>
+    <w:lsdException w:name="List Table 1 Light Accent 3" w:uiPriority="46"/>
+    <w:lsdException w:name="List Table 2 Accent 3" w:uiPriority="47"/>
+    <w:lsdException w:name="List Table 3 Accent 3" w:uiPriority="48"/>
+    <w:lsdException w:name="List Table 4 Accent 3" w:uiPriority="49"/>
+    <w:lsdException w:name="List Table 5 Dark Accent 3" w:uiPriority="50"/>
+    <w:lsdException w:name="List Table 6 Colorful Accent 3" w:uiPriority="51"/>
+    <w:lsdException w:name="List Table 7 Colorful Accent 3" w:uiPriority="52"/>
+    <w:lsdException w:name="List Table 1 Light Accent 4" w:uiPriority="46"/>
+    <w:lsdException w:name="List Table 2 Accent 4" w:uiPriority="47"/>
+    <w:lsdException w:name="List Table 3 Accent 4" w:uiPriority="48"/>
+    <w:lsdException w:name="List Table 4 Accent 4" w:uiPriority="49"/>
+    <w:lsdException w:name="List Table 5 Dark Accent 4" w:uiPriority="50"/>
+    <w:lsdException w:name="List Table 6 Colorful Accent 4" w:uiPriority="51"/>
+    <w:lsdException w:name="List Table 7 Colorful Accent 4" w:uiPriority="52"/>
+    <w:lsdException w:name="List Table 1 Light Accent 5" w:uiPriority="46"/>
+    <w:lsdException w:name="List Table 2 Accent 5" w:uiPriority="47"/>
+    <w:lsdException w:name="List Table 3 Accent 5" w:uiPriority="48"/>
+    <w:lsdException w:name="List Table 4 Accent 5" w:uiPriority="49"/>
+    <w:lsdException w:name="List Table 5 Dark Accent 5" w:uiPriority="50"/>
+    <w:lsdException w:name="List Table 6 Colorful Accent 5" w:uiPriority="51"/>
+    <w:lsdException w:name="List Table 7 Colorful Accent 5" w:uiPriority="52"/>
+    <w:lsdException w:name="List Table 1 Light Accent 6" w:uiPriority="46"/>
+    <w:lsdException w:name="List Table 2 Accent 6" w:uiPriority="47"/>
+    <w:lsdException w:name="List Table 3 Accent 6" w:uiPriority="48"/>
+    <w:lsdException w:name="List Table 4 Accent 6" w:uiPriority="49"/>
+    <w:lsdException w:name="List Table 5 Dark Accent 6" w:uiPriority="50"/>
+    <w:lsdException w:name="List Table 6 Colorful Accent 6" w:uiPriority="51"/>
+    <w:lsdException w:name="List Table 7 Colorful Accent 6" w:uiPriority="52"/>
+    <w:lsdException w:name="Mention" w:semiHidden="1" w:unhideWhenUsed="1"/>
+    <w:lsdException w:name="Smart Hyperlink" w:semiHidden="1" w:unhideWhenUsed="1"/>
+    <w:lsdException w:name="Hashtag" w:semiHidden="1" w:unhideWhenUsed="1"/>
+    <w:lsdException w:name="Unresolved Mention" w:semiHidden="1" w:unhideWhenUsed="1"/>
   </w:latentStyles>
   <w:style w:type="paragraph" w:default="1" w:styleId="Normal">
     <w:name w:val="Normal"/>
@@ -9174,7 +9149,7 @@
       <w:rFonts w:ascii="Arial" w:hAnsi="Arial"/>
     </w:rPr>
   </w:style>
-  <w:style w:type="paragraph" w:styleId="Heading1">
+  <w:style w:type="paragraph" w:styleId="Titre1">
     <w:name w:val="heading 1"/>
     <w:basedOn w:val="Normal"/>
     <w:uiPriority w:val="1"/>
@@ -9192,11 +9167,11 @@
       <w:szCs w:val="31"/>
     </w:rPr>
   </w:style>
-  <w:style w:type="paragraph" w:styleId="Heading2">
+  <w:style w:type="paragraph" w:styleId="Titre2">
     <w:name w:val="heading 2"/>
     <w:basedOn w:val="Normal"/>
     <w:next w:val="Normal"/>
-    <w:link w:val="Heading2Char"/>
+    <w:link w:val="Titre2Car"/>
     <w:uiPriority w:val="9"/>
     <w:unhideWhenUsed/>
     <w:qFormat/>
@@ -9216,11 +9191,11 @@
       <w:szCs w:val="26"/>
     </w:rPr>
   </w:style>
-  <w:style w:type="paragraph" w:styleId="Heading3">
+  <w:style w:type="paragraph" w:styleId="Titre3">
     <w:name w:val="heading 3"/>
     <w:basedOn w:val="Normal"/>
     <w:next w:val="Normal"/>
-    <w:link w:val="Heading3Char"/>
+    <w:link w:val="Titre3Car"/>
     <w:uiPriority w:val="9"/>
     <w:unhideWhenUsed/>
     <w:qFormat/>
@@ -9238,13 +9213,13 @@
       <w:color w:val="4F81BD" w:themeColor="accent1"/>
     </w:rPr>
   </w:style>
-  <w:style w:type="character" w:default="1" w:styleId="DefaultParagraphFont">
+  <w:style w:type="character" w:default="1" w:styleId="Policepardfaut">
     <w:name w:val="Default Paragraph Font"/>
     <w:uiPriority w:val="1"/>
     <w:semiHidden/>
     <w:unhideWhenUsed/>
   </w:style>
-  <w:style w:type="table" w:default="1" w:styleId="TableNormal">
+  <w:style w:type="table" w:default="1" w:styleId="TableauNormal">
     <w:name w:val="Normal Table"/>
     <w:uiPriority w:val="99"/>
     <w:semiHidden/>
@@ -9259,13 +9234,13 @@
       </w:tblCellMar>
     </w:tblPr>
   </w:style>
-  <w:style w:type="numbering" w:default="1" w:styleId="NoList">
+  <w:style w:type="numbering" w:default="1" w:styleId="Aucuneliste">
     <w:name w:val="No List"/>
     <w:uiPriority w:val="99"/>
     <w:semiHidden/>
     <w:unhideWhenUsed/>
   </w:style>
-  <w:style w:type="paragraph" w:styleId="BodyText">
+  <w:style w:type="paragraph" w:styleId="Corpsdetexte">
     <w:name w:val="Body Text"/>
     <w:basedOn w:val="Normal"/>
     <w:uiPriority w:val="1"/>
@@ -9281,7 +9256,7 @@
       <w:szCs w:val="28"/>
     </w:rPr>
   </w:style>
-  <w:style w:type="paragraph" w:styleId="ListParagraph">
+  <w:style w:type="paragraph" w:styleId="Paragraphedeliste">
     <w:name w:val="List Paragraph"/>
     <w:basedOn w:val="Normal"/>
     <w:uiPriority w:val="1"/>
@@ -9293,10 +9268,10 @@
     <w:uiPriority w:val="1"/>
     <w:qFormat/>
   </w:style>
-  <w:style w:type="paragraph" w:styleId="BalloonText">
+  <w:style w:type="paragraph" w:styleId="Textedebulles">
     <w:name w:val="Balloon Text"/>
     <w:basedOn w:val="Normal"/>
-    <w:link w:val="BalloonTextChar"/>
+    <w:link w:val="TextedebullesCar"/>
     <w:uiPriority w:val="99"/>
     <w:semiHidden/>
     <w:unhideWhenUsed/>
@@ -9307,10 +9282,10 @@
       <w:szCs w:val="16"/>
     </w:rPr>
   </w:style>
-  <w:style w:type="character" w:customStyle="1" w:styleId="BalloonTextChar">
-    <w:name w:val="Balloon Text Char"/>
-    <w:basedOn w:val="DefaultParagraphFont"/>
-    <w:link w:val="BalloonText"/>
+  <w:style w:type="character" w:customStyle="1" w:styleId="TextedebullesCar">
+    <w:name w:val="Texte de bulles Car"/>
+    <w:basedOn w:val="Policepardfaut"/>
+    <w:link w:val="Textedebulles"/>
     <w:uiPriority w:val="99"/>
     <w:semiHidden/>
     <w:rsid w:val="00620D06"/>
@@ -9320,10 +9295,10 @@
       <w:szCs w:val="16"/>
     </w:rPr>
   </w:style>
-  <w:style w:type="character" w:customStyle="1" w:styleId="Heading2Char">
-    <w:name w:val="Heading 2 Char"/>
-    <w:basedOn w:val="DefaultParagraphFont"/>
-    <w:link w:val="Heading2"/>
+  <w:style w:type="character" w:customStyle="1" w:styleId="Titre2Car">
+    <w:name w:val="Titre 2 Car"/>
+    <w:basedOn w:val="Policepardfaut"/>
+    <w:link w:val="Titre2"/>
     <w:uiPriority w:val="9"/>
     <w:rsid w:val="008921FC"/>
     <w:rPr>
@@ -9335,10 +9310,10 @@
       <w:szCs w:val="26"/>
     </w:rPr>
   </w:style>
-  <w:style w:type="paragraph" w:styleId="Header">
+  <w:style w:type="paragraph" w:styleId="En-tte">
     <w:name w:val="header"/>
     <w:basedOn w:val="Normal"/>
-    <w:link w:val="HeaderChar"/>
+    <w:link w:val="En-tteCar"/>
     <w:uiPriority w:val="99"/>
     <w:unhideWhenUsed/>
     <w:rsid w:val="008921FC"/>
@@ -9349,20 +9324,20 @@
       </w:tabs>
     </w:pPr>
   </w:style>
-  <w:style w:type="character" w:customStyle="1" w:styleId="HeaderChar">
-    <w:name w:val="Header Char"/>
-    <w:basedOn w:val="DefaultParagraphFont"/>
-    <w:link w:val="Header"/>
+  <w:style w:type="character" w:customStyle="1" w:styleId="En-tteCar">
+    <w:name w:val="En-tête Car"/>
+    <w:basedOn w:val="Policepardfaut"/>
+    <w:link w:val="En-tte"/>
     <w:uiPriority w:val="99"/>
     <w:rsid w:val="008921FC"/>
     <w:rPr>
       <w:rFonts w:ascii="Arial" w:hAnsi="Arial"/>
     </w:rPr>
   </w:style>
-  <w:style w:type="paragraph" w:styleId="Footer">
+  <w:style w:type="paragraph" w:styleId="Pieddepage">
     <w:name w:val="footer"/>
     <w:basedOn w:val="Normal"/>
-    <w:link w:val="FooterChar"/>
+    <w:link w:val="PieddepageCar"/>
     <w:uiPriority w:val="99"/>
     <w:unhideWhenUsed/>
     <w:rsid w:val="008921FC"/>
@@ -9373,19 +9348,19 @@
       </w:tabs>
     </w:pPr>
   </w:style>
-  <w:style w:type="character" w:customStyle="1" w:styleId="FooterChar">
-    <w:name w:val="Footer Char"/>
-    <w:basedOn w:val="DefaultParagraphFont"/>
-    <w:link w:val="Footer"/>
+  <w:style w:type="character" w:customStyle="1" w:styleId="PieddepageCar">
+    <w:name w:val="Pied de page Car"/>
+    <w:basedOn w:val="Policepardfaut"/>
+    <w:link w:val="Pieddepage"/>
     <w:uiPriority w:val="99"/>
     <w:rsid w:val="008921FC"/>
     <w:rPr>
       <w:rFonts w:ascii="Arial" w:hAnsi="Arial"/>
     </w:rPr>
   </w:style>
-  <w:style w:type="paragraph" w:styleId="TOCHeading">
+  <w:style w:type="paragraph" w:styleId="En-ttedetabledesmatires">
     <w:name w:val="TOC Heading"/>
-    <w:basedOn w:val="Heading1"/>
+    <w:basedOn w:val="Titre1"/>
     <w:next w:val="Normal"/>
     <w:uiPriority w:val="39"/>
     <w:semiHidden/>
@@ -9409,7 +9384,7 @@
       <w:lang w:eastAsia="ja-JP"/>
     </w:rPr>
   </w:style>
-  <w:style w:type="paragraph" w:styleId="TOC1">
+  <w:style w:type="paragraph" w:styleId="TM1">
     <w:name w:val="toc 1"/>
     <w:basedOn w:val="Normal"/>
     <w:next w:val="Normal"/>
@@ -9421,9 +9396,9 @@
       <w:spacing w:after="100"/>
     </w:pPr>
   </w:style>
-  <w:style w:type="character" w:styleId="Hyperlink">
+  <w:style w:type="character" w:styleId="Lienhypertexte">
     <w:name w:val="Hyperlink"/>
-    <w:basedOn w:val="DefaultParagraphFont"/>
+    <w:basedOn w:val="Policepardfaut"/>
     <w:uiPriority w:val="99"/>
     <w:unhideWhenUsed/>
     <w:rsid w:val="00201CDF"/>
@@ -9432,7 +9407,7 @@
       <w:u w:val="single"/>
     </w:rPr>
   </w:style>
-  <w:style w:type="paragraph" w:styleId="Caption">
+  <w:style w:type="paragraph" w:styleId="Lgende">
     <w:name w:val="caption"/>
     <w:basedOn w:val="Normal"/>
     <w:next w:val="Normal"/>
@@ -9451,9 +9426,9 @@
       <w:szCs w:val="18"/>
     </w:rPr>
   </w:style>
-  <w:style w:type="character" w:styleId="PlaceholderText">
+  <w:style w:type="character" w:styleId="Textedelespacerserv">
     <w:name w:val="Placeholder Text"/>
-    <w:basedOn w:val="DefaultParagraphFont"/>
+    <w:basedOn w:val="Policepardfaut"/>
     <w:uiPriority w:val="99"/>
     <w:semiHidden/>
     <w:rsid w:val="00704D5E"/>
@@ -9461,7 +9436,7 @@
       <w:color w:val="808080"/>
     </w:rPr>
   </w:style>
-  <w:style w:type="paragraph" w:styleId="TOC2">
+  <w:style w:type="paragraph" w:styleId="TM2">
     <w:name w:val="toc 2"/>
     <w:basedOn w:val="Normal"/>
     <w:next w:val="Normal"/>
@@ -9474,9 +9449,9 @@
       <w:ind w:left="220"/>
     </w:pPr>
   </w:style>
-  <w:style w:type="table" w:styleId="TableGrid">
+  <w:style w:type="table" w:styleId="Grilledutableau">
     <w:name w:val="Table Grid"/>
-    <w:basedOn w:val="TableNormal"/>
+    <w:basedOn w:val="TableauNormal"/>
     <w:uiPriority w:val="59"/>
     <w:rsid w:val="003A425F"/>
     <w:tblPr>
@@ -9490,10 +9465,10 @@
       </w:tblBorders>
     </w:tblPr>
   </w:style>
-  <w:style w:type="character" w:customStyle="1" w:styleId="Heading3Char">
-    <w:name w:val="Heading 3 Char"/>
-    <w:basedOn w:val="DefaultParagraphFont"/>
-    <w:link w:val="Heading3"/>
+  <w:style w:type="character" w:customStyle="1" w:styleId="Titre3Car">
+    <w:name w:val="Titre 3 Car"/>
+    <w:basedOn w:val="Policepardfaut"/>
+    <w:link w:val="Titre3"/>
     <w:uiPriority w:val="9"/>
     <w:rsid w:val="003D32C2"/>
     <w:rPr>
@@ -9503,521 +9478,7 @@
       <w:color w:val="4F81BD" w:themeColor="accent1"/>
     </w:rPr>
   </w:style>
-  <w:style w:type="paragraph" w:styleId="TOC3">
-    <w:name w:val="toc 3"/>
-    <w:basedOn w:val="Normal"/>
-    <w:next w:val="Normal"/>
-    <w:autoRedefine/>
-    <w:uiPriority w:val="39"/>
-    <w:unhideWhenUsed/>
-    <w:rsid w:val="008A7FD7"/>
-    <w:pPr>
-      <w:spacing w:after="100"/>
-      <w:ind w:left="440"/>
-    </w:pPr>
-  </w:style>
-</w:styles>
-</file>
-
-<file path=word/stylesWithEffects.xml><?xml version="1.0" encoding="utf-8"?>
-<w:styles xmlns:wpc="http://schemas.microsoft.com/office/word/2010/wordprocessingCanvas" xmlns:mc="http://schemas.openxmlformats.org/markup-compatibility/2006" xmlns:o="urn:schemas-microsoft-com:office:office" xmlns:r="http://schemas.openxmlformats.org/officeDocument/2006/relationships" xmlns:m="http://schemas.openxmlformats.org/officeDocument/2006/math" xmlns:v="urn:schemas-microsoft-com:vml" xmlns:wp14="http://schemas.microsoft.com/office/word/2010/wordprocessingDrawing" xmlns:wp="http://schemas.openxmlformats.org/drawingml/2006/wordprocessingDrawing" xmlns:w10="urn:schemas-microsoft-com:office:word" xmlns:w="http://schemas.openxmlformats.org/wordprocessingml/2006/main" xmlns:w14="http://schemas.microsoft.com/office/word/2010/wordml" xmlns:wpg="http://schemas.microsoft.com/office/word/2010/wordprocessingGroup" xmlns:wpi="http://schemas.microsoft.com/office/word/2010/wordprocessingInk" xmlns:wne="http://schemas.microsoft.com/office/word/2006/wordml" xmlns:wps="http://schemas.microsoft.com/office/word/2010/wordprocessingShape" mc:Ignorable="w14 wp14">
-  <w:docDefaults>
-    <w:rPrDefault>
-      <w:rPr>
-        <w:rFonts w:asciiTheme="minorHAnsi" w:eastAsiaTheme="minorHAnsi" w:hAnsiTheme="minorHAnsi" w:cstheme="minorBidi"/>
-        <w:sz w:val="22"/>
-        <w:szCs w:val="22"/>
-        <w:lang w:val="en-US" w:eastAsia="en-US" w:bidi="ar-SA"/>
-      </w:rPr>
-    </w:rPrDefault>
-    <w:pPrDefault>
-      <w:pPr>
-        <w:widowControl w:val="0"/>
-      </w:pPr>
-    </w:pPrDefault>
-  </w:docDefaults>
-  <w:latentStyles w:defLockedState="0" w:defUIPriority="99" w:defSemiHidden="1" w:defUnhideWhenUsed="1" w:defQFormat="0" w:count="267">
-    <w:lsdException w:name="Normal" w:semiHidden="0" w:uiPriority="0" w:unhideWhenUsed="0" w:qFormat="1"/>
-    <w:lsdException w:name="heading 1" w:semiHidden="0" w:uiPriority="9" w:unhideWhenUsed="0" w:qFormat="1"/>
-    <w:lsdException w:name="heading 2" w:uiPriority="9" w:qFormat="1"/>
-    <w:lsdException w:name="heading 3" w:uiPriority="9" w:qFormat="1"/>
-    <w:lsdException w:name="heading 4" w:uiPriority="9" w:qFormat="1"/>
-    <w:lsdException w:name="heading 5" w:uiPriority="9" w:qFormat="1"/>
-    <w:lsdException w:name="heading 6" w:uiPriority="9" w:qFormat="1"/>
-    <w:lsdException w:name="heading 7" w:uiPriority="9" w:qFormat="1"/>
-    <w:lsdException w:name="heading 8" w:uiPriority="9" w:qFormat="1"/>
-    <w:lsdException w:name="heading 9" w:uiPriority="9" w:qFormat="1"/>
-    <w:lsdException w:name="toc 1" w:uiPriority="39"/>
-    <w:lsdException w:name="toc 2" w:uiPriority="39"/>
-    <w:lsdException w:name="toc 3" w:uiPriority="39"/>
-    <w:lsdException w:name="toc 4" w:uiPriority="39"/>
-    <w:lsdException w:name="toc 5" w:uiPriority="39"/>
-    <w:lsdException w:name="toc 6" w:uiPriority="39"/>
-    <w:lsdException w:name="toc 7" w:uiPriority="39"/>
-    <w:lsdException w:name="toc 8" w:uiPriority="39"/>
-    <w:lsdException w:name="toc 9" w:uiPriority="39"/>
-    <w:lsdException w:name="caption" w:uiPriority="35" w:qFormat="1"/>
-    <w:lsdException w:name="Title" w:semiHidden="0" w:uiPriority="10" w:unhideWhenUsed="0" w:qFormat="1"/>
-    <w:lsdException w:name="Default Paragraph Font" w:uiPriority="1"/>
-    <w:lsdException w:name="Subtitle" w:semiHidden="0" w:uiPriority="11" w:unhideWhenUsed="0" w:qFormat="1"/>
-    <w:lsdException w:name="Strong" w:semiHidden="0" w:uiPriority="22" w:unhideWhenUsed="0" w:qFormat="1"/>
-    <w:lsdException w:name="Emphasis" w:semiHidden="0" w:uiPriority="20" w:unhideWhenUsed="0" w:qFormat="1"/>
-    <w:lsdException w:name="Table Grid" w:semiHidden="0" w:uiPriority="59" w:unhideWhenUsed="0"/>
-    <w:lsdException w:name="Placeholder Text" w:unhideWhenUsed="0"/>
-    <w:lsdException w:name="No Spacing" w:semiHidden="0" w:uiPriority="1" w:unhideWhenUsed="0" w:qFormat="1"/>
-    <w:lsdException w:name="Light Shading" w:semiHidden="0" w:uiPriority="60" w:unhideWhenUsed="0"/>
-    <w:lsdException w:name="Light List" w:semiHidden="0" w:uiPriority="61" w:unhideWhenUsed="0"/>
-    <w:lsdException w:name="Light Grid" w:semiHidden="0" w:uiPriority="62" w:unhideWhenUsed="0"/>
-    <w:lsdException w:name="Medium Shading 1" w:semiHidden="0" w:uiPriority="63" w:unhideWhenUsed="0"/>
-    <w:lsdException w:name="Medium Shading 2" w:semiHidden="0" w:uiPriority="64" w:unhideWhenUsed="0"/>
-    <w:lsdException w:name="Medium List 1" w:semiHidden="0" w:uiPriority="65" w:unhideWhenUsed="0"/>
-    <w:lsdException w:name="Medium List 2" w:semiHidden="0" w:uiPriority="66" w:unhideWhenUsed="0"/>
-    <w:lsdException w:name="Medium Grid 1" w:semiHidden="0" w:uiPriority="67" w:unhideWhenUsed="0"/>
-    <w:lsdException w:name="Medium Grid 2" w:semiHidden="0" w:uiPriority="68" w:unhideWhenUsed="0"/>
-    <w:lsdException w:name="Medium Grid 3" w:semiHidden="0" w:uiPriority="69" w:unhideWhenUsed="0"/>
-    <w:lsdException w:name="Dark List" w:semiHidden="0" w:uiPriority="70" w:unhideWhenUsed="0"/>
-    <w:lsdException w:name="Colorful Shading" w:semiHidden="0" w:uiPriority="71" w:unhideWhenUsed="0"/>
-    <w:lsdException w:name="Colorful List" w:semiHidden="0" w:uiPriority="72" w:unhideWhenUsed="0"/>
-    <w:lsdException w:name="Colorful Grid" w:semiHidden="0" w:uiPriority="73" w:unhideWhenUsed="0"/>
-    <w:lsdException w:name="Light Shading Accent 1" w:semiHidden="0" w:uiPriority="60" w:unhideWhenUsed="0"/>
-    <w:lsdException w:name="Light List Accent 1" w:semiHidden="0" w:uiPriority="61" w:unhideWhenUsed="0"/>
-    <w:lsdException w:name="Light Grid Accent 1" w:semiHidden="0" w:uiPriority="62" w:unhideWhenUsed="0"/>
-    <w:lsdException w:name="Medium Shading 1 Accent 1" w:semiHidden="0" w:uiPriority="63" w:unhideWhenUsed="0"/>
-    <w:lsdException w:name="Medium Shading 2 Accent 1" w:semiHidden="0" w:uiPriority="64" w:unhideWhenUsed="0"/>
-    <w:lsdException w:name="Medium List 1 Accent 1" w:semiHidden="0" w:uiPriority="65" w:unhideWhenUsed="0"/>
-    <w:lsdException w:name="Revision" w:unhideWhenUsed="0"/>
-    <w:lsdException w:name="List Paragraph" w:semiHidden="0" w:uiPriority="34" w:unhideWhenUsed="0" w:qFormat="1"/>
-    <w:lsdException w:name="Quote" w:semiHidden="0" w:uiPriority="29" w:unhideWhenUsed="0" w:qFormat="1"/>
-    <w:lsdException w:name="Intense Quote" w:semiHidden="0" w:uiPriority="30" w:unhideWhenUsed="0" w:qFormat="1"/>
-    <w:lsdException w:name="Medium List 2 Accent 1" w:semiHidden="0" w:uiPriority="66" w:unhideWhenUsed="0"/>
-    <w:lsdException w:name="Medium Grid 1 Accent 1" w:semiHidden="0" w:uiPriority="67" w:unhideWhenUsed="0"/>
-    <w:lsdException w:name="Medium Grid 2 Accent 1" w:semiHidden="0" w:uiPriority="68" w:unhideWhenUsed="0"/>
-    <w:lsdException w:name="Medium Grid 3 Accent 1" w:semiHidden="0" w:uiPriority="69" w:unhideWhenUsed="0"/>
-    <w:lsdException w:name="Dark List Accent 1" w:semiHidden="0" w:uiPriority="70" w:unhideWhenUsed="0"/>
-    <w:lsdException w:name="Colorful Shading Accent 1" w:semiHidden="0" w:uiPriority="71" w:unhideWhenUsed="0"/>
-    <w:lsdException w:name="Colorful List Accent 1" w:semiHidden="0" w:uiPriority="72" w:unhideWhenUsed="0"/>
-    <w:lsdException w:name="Colorful Grid Accent 1" w:semiHidden="0" w:uiPriority="73" w:unhideWhenUsed="0"/>
-    <w:lsdException w:name="Light Shading Accent 2" w:semiHidden="0" w:uiPriority="60" w:unhideWhenUsed="0"/>
-    <w:lsdException w:name="Light List Accent 2" w:semiHidden="0" w:uiPriority="61" w:unhideWhenUsed="0"/>
-    <w:lsdException w:name="Light Grid Accent 2" w:semiHidden="0" w:uiPriority="62" w:unhideWhenUsed="0"/>
-    <w:lsdException w:name="Medium Shading 1 Accent 2" w:semiHidden="0" w:uiPriority="63" w:unhideWhenUsed="0"/>
-    <w:lsdException w:name="Medium Shading 2 Accent 2" w:semiHidden="0" w:uiPriority="64" w:unhideWhenUsed="0"/>
-    <w:lsdException w:name="Medium List 1 Accent 2" w:semiHidden="0" w:uiPriority="65" w:unhideWhenUsed="0"/>
-    <w:lsdException w:name="Medium List 2 Accent 2" w:semiHidden="0" w:uiPriority="66" w:unhideWhenUsed="0"/>
-    <w:lsdException w:name="Medium Grid 1 Accent 2" w:semiHidden="0" w:uiPriority="67" w:unhideWhenUsed="0"/>
-    <w:lsdException w:name="Medium Grid 2 Accent 2" w:semiHidden="0" w:uiPriority="68" w:unhideWhenUsed="0"/>
-    <w:lsdException w:name="Medium Grid 3 Accent 2" w:semiHidden="0" w:uiPriority="69" w:unhideWhenUsed="0"/>
-    <w:lsdException w:name="Dark List Accent 2" w:semiHidden="0" w:uiPriority="70" w:unhideWhenUsed="0"/>
-    <w:lsdException w:name="Colorful Shading Accent 2" w:semiHidden="0" w:uiPriority="71" w:unhideWhenUsed="0"/>
-    <w:lsdException w:name="Colorful List Accent 2" w:semiHidden="0" w:uiPriority="72" w:unhideWhenUsed="0"/>
-    <w:lsdException w:name="Colorful Grid Accent 2" w:semiHidden="0" w:uiPriority="73" w:unhideWhenUsed="0"/>
-    <w:lsdException w:name="Light Shading Accent 3" w:semiHidden="0" w:uiPriority="60" w:unhideWhenUsed="0"/>
-    <w:lsdException w:name="Light List Accent 3" w:semiHidden="0" w:uiPriority="61" w:unhideWhenUsed="0"/>
-    <w:lsdException w:name="Light Grid Accent 3" w:semiHidden="0" w:uiPriority="62" w:unhideWhenUsed="0"/>
-    <w:lsdException w:name="Medium Shading 1 Accent 3" w:semiHidden="0" w:uiPriority="63" w:unhideWhenUsed="0"/>
-    <w:lsdException w:name="Medium Shading 2 Accent 3" w:semiHidden="0" w:uiPriority="64" w:unhideWhenUsed="0"/>
-    <w:lsdException w:name="Medium List 1 Accent 3" w:semiHidden="0" w:uiPriority="65" w:unhideWhenUsed="0"/>
-    <w:lsdException w:name="Medium List 2 Accent 3" w:semiHidden="0" w:uiPriority="66" w:unhideWhenUsed="0"/>
-    <w:lsdException w:name="Medium Grid 1 Accent 3" w:semiHidden="0" w:uiPriority="67" w:unhideWhenUsed="0"/>
-    <w:lsdException w:name="Medium Grid 2 Accent 3" w:semiHidden="0" w:uiPriority="68" w:unhideWhenUsed="0"/>
-    <w:lsdException w:name="Medium Grid 3 Accent 3" w:semiHidden="0" w:uiPriority="69" w:unhideWhenUsed="0"/>
-    <w:lsdException w:name="Dark List Accent 3" w:semiHidden="0" w:uiPriority="70" w:unhideWhenUsed="0"/>
-    <w:lsdException w:name="Colorful Shading Accent 3" w:semiHidden="0" w:uiPriority="71" w:unhideWhenUsed="0"/>
-    <w:lsdException w:name="Colorful List Accent 3" w:semiHidden="0" w:uiPriority="72" w:unhideWhenUsed="0"/>
-    <w:lsdException w:name="Colorful Grid Accent 3" w:semiHidden="0" w:uiPriority="73" w:unhideWhenUsed="0"/>
-    <w:lsdException w:name="Light Shading Accent 4" w:semiHidden="0" w:uiPriority="60" w:unhideWhenUsed="0"/>
-    <w:lsdException w:name="Light List Accent 4" w:semiHidden="0" w:uiPriority="61" w:unhideWhenUsed="0"/>
-    <w:lsdException w:name="Light Grid Accent 4" w:semiHidden="0" w:uiPriority="62" w:unhideWhenUsed="0"/>
-    <w:lsdException w:name="Medium Shading 1 Accent 4" w:semiHidden="0" w:uiPriority="63" w:unhideWhenUsed="0"/>
-    <w:lsdException w:name="Medium Shading 2 Accent 4" w:semiHidden="0" w:uiPriority="64" w:unhideWhenUsed="0"/>
-    <w:lsdException w:name="Medium List 1 Accent 4" w:semiHidden="0" w:uiPriority="65" w:unhideWhenUsed="0"/>
-    <w:lsdException w:name="Medium List 2 Accent 4" w:semiHidden="0" w:uiPriority="66" w:unhideWhenUsed="0"/>
-    <w:lsdException w:name="Medium Grid 1 Accent 4" w:semiHidden="0" w:uiPriority="67" w:unhideWhenUsed="0"/>
-    <w:lsdException w:name="Medium Grid 2 Accent 4" w:semiHidden="0" w:uiPriority="68" w:unhideWhenUsed="0"/>
-    <w:lsdException w:name="Medium Grid 3 Accent 4" w:semiHidden="0" w:uiPriority="69" w:unhideWhenUsed="0"/>
-    <w:lsdException w:name="Dark List Accent 4" w:semiHidden="0" w:uiPriority="70" w:unhideWhenUsed="0"/>
-    <w:lsdException w:name="Colorful Shading Accent 4" w:semiHidden="0" w:uiPriority="71" w:unhideWhenUsed="0"/>
-    <w:lsdException w:name="Colorful List Accent 4" w:semiHidden="0" w:uiPriority="72" w:unhideWhenUsed="0"/>
-    <w:lsdException w:name="Colorful Grid Accent 4" w:semiHidden="0" w:uiPriority="73" w:unhideWhenUsed="0"/>
-    <w:lsdException w:name="Light Shading Accent 5" w:semiHidden="0" w:uiPriority="60" w:unhideWhenUsed="0"/>
-    <w:lsdException w:name="Light List Accent 5" w:semiHidden="0" w:uiPriority="61" w:unhideWhenUsed="0"/>
-    <w:lsdException w:name="Light Grid Accent 5" w:semiHidden="0" w:uiPriority="62" w:unhideWhenUsed="0"/>
-    <w:lsdException w:name="Medium Shading 1 Accent 5" w:semiHidden="0" w:uiPriority="63" w:unhideWhenUsed="0"/>
-    <w:lsdException w:name="Medium Shading 2 Accent 5" w:semiHidden="0" w:uiPriority="64" w:unhideWhenUsed="0"/>
-    <w:lsdException w:name="Medium List 1 Accent 5" w:semiHidden="0" w:uiPriority="65" w:unhideWhenUsed="0"/>
-    <w:lsdException w:name="Medium List 2 Accent 5" w:semiHidden="0" w:uiPriority="66" w:unhideWhenUsed="0"/>
-    <w:lsdException w:name="Medium Grid 1 Accent 5" w:semiHidden="0" w:uiPriority="67" w:unhideWhenUsed="0"/>
-    <w:lsdException w:name="Medium Grid 2 Accent 5" w:semiHidden="0" w:uiPriority="68" w:unhideWhenUsed="0"/>
-    <w:lsdException w:name="Medium Grid 3 Accent 5" w:semiHidden="0" w:uiPriority="69" w:unhideWhenUsed="0"/>
-    <w:lsdException w:name="Dark List Accent 5" w:semiHidden="0" w:uiPriority="70" w:unhideWhenUsed="0"/>
-    <w:lsdException w:name="Colorful Shading Accent 5" w:semiHidden="0" w:uiPriority="71" w:unhideWhenUsed="0"/>
-    <w:lsdException w:name="Colorful List Accent 5" w:semiHidden="0" w:uiPriority="72" w:unhideWhenUsed="0"/>
-    <w:lsdException w:name="Colorful Grid Accent 5" w:semiHidden="0" w:uiPriority="73" w:unhideWhenUsed="0"/>
-    <w:lsdException w:name="Light Shading Accent 6" w:semiHidden="0" w:uiPriority="60" w:unhideWhenUsed="0"/>
-    <w:lsdException w:name="Light List Accent 6" w:semiHidden="0" w:uiPriority="61" w:unhideWhenUsed="0"/>
-    <w:lsdException w:name="Light Grid Accent 6" w:semiHidden="0" w:uiPriority="62" w:unhideWhenUsed="0"/>
-    <w:lsdException w:name="Medium Shading 1 Accent 6" w:semiHidden="0" w:uiPriority="63" w:unhideWhenUsed="0"/>
-    <w:lsdException w:name="Medium Shading 2 Accent 6" w:semiHidden="0" w:uiPriority="64" w:unhideWhenUsed="0"/>
-    <w:lsdException w:name="Medium List 1 Accent 6" w:semiHidden="0" w:uiPriority="65" w:unhideWhenUsed="0"/>
-    <w:lsdException w:name="Medium List 2 Accent 6" w:semiHidden="0" w:uiPriority="66" w:unhideWhenUsed="0"/>
-    <w:lsdException w:name="Medium Grid 1 Accent 6" w:semiHidden="0" w:uiPriority="67" w:unhideWhenUsed="0"/>
-    <w:lsdException w:name="Medium Grid 2 Accent 6" w:semiHidden="0" w:uiPriority="68" w:unhideWhenUsed="0"/>
-    <w:lsdException w:name="Medium Grid 3 Accent 6" w:semiHidden="0" w:uiPriority="69" w:unhideWhenUsed="0"/>
-    <w:lsdException w:name="Dark List Accent 6" w:semiHidden="0" w:uiPriority="70" w:unhideWhenUsed="0"/>
-    <w:lsdException w:name="Colorful Shading Accent 6" w:semiHidden="0" w:uiPriority="71" w:unhideWhenUsed="0"/>
-    <w:lsdException w:name="Colorful List Accent 6" w:semiHidden="0" w:uiPriority="72" w:unhideWhenUsed="0"/>
-    <w:lsdException w:name="Colorful Grid Accent 6" w:semiHidden="0" w:uiPriority="73" w:unhideWhenUsed="0"/>
-    <w:lsdException w:name="Subtle Emphasis" w:semiHidden="0" w:uiPriority="19" w:unhideWhenUsed="0" w:qFormat="1"/>
-    <w:lsdException w:name="Intense Emphasis" w:semiHidden="0" w:uiPriority="21" w:unhideWhenUsed="0" w:qFormat="1"/>
-    <w:lsdException w:name="Subtle Reference" w:semiHidden="0" w:uiPriority="31" w:unhideWhenUsed="0" w:qFormat="1"/>
-    <w:lsdException w:name="Intense Reference" w:semiHidden="0" w:uiPriority="32" w:unhideWhenUsed="0" w:qFormat="1"/>
-    <w:lsdException w:name="Book Title" w:semiHidden="0" w:uiPriority="33" w:unhideWhenUsed="0" w:qFormat="1"/>
-    <w:lsdException w:name="Bibliography" w:uiPriority="37"/>
-    <w:lsdException w:name="TOC Heading" w:uiPriority="39" w:qFormat="1"/>
-  </w:latentStyles>
-  <w:style w:type="paragraph" w:default="1" w:styleId="Normal">
-    <w:name w:val="Normal"/>
-    <w:uiPriority w:val="1"/>
-    <w:qFormat/>
-    <w:rsid w:val="00E773EA"/>
-    <w:pPr>
-      <w:spacing w:line="360" w:lineRule="auto"/>
-      <w:jc w:val="both"/>
-    </w:pPr>
-    <w:rPr>
-      <w:rFonts w:ascii="Arial" w:hAnsi="Arial"/>
-    </w:rPr>
-  </w:style>
-  <w:style w:type="paragraph" w:styleId="Heading1">
-    <w:name w:val="heading 1"/>
-    <w:basedOn w:val="Normal"/>
-    <w:uiPriority w:val="1"/>
-    <w:qFormat/>
-    <w:pPr>
-      <w:spacing w:before="15"/>
-      <w:ind w:left="650"/>
-      <w:outlineLvl w:val="0"/>
-    </w:pPr>
-    <w:rPr>
-      <w:rFonts w:ascii="Cambria" w:eastAsia="Cambria" w:hAnsi="Cambria"/>
-      <w:b/>
-      <w:bCs/>
-      <w:sz w:val="31"/>
-      <w:szCs w:val="31"/>
-    </w:rPr>
-  </w:style>
-  <w:style w:type="paragraph" w:styleId="Heading2">
-    <w:name w:val="heading 2"/>
-    <w:basedOn w:val="Normal"/>
-    <w:next w:val="Normal"/>
-    <w:link w:val="Heading2Char"/>
-    <w:uiPriority w:val="9"/>
-    <w:unhideWhenUsed/>
-    <w:qFormat/>
-    <w:rsid w:val="008921FC"/>
-    <w:pPr>
-      <w:keepNext/>
-      <w:keepLines/>
-      <w:spacing w:before="200"/>
-      <w:outlineLvl w:val="1"/>
-    </w:pPr>
-    <w:rPr>
-      <w:rFonts w:asciiTheme="majorHAnsi" w:eastAsiaTheme="majorEastAsia" w:hAnsiTheme="majorHAnsi" w:cstheme="majorBidi"/>
-      <w:b/>
-      <w:bCs/>
-      <w:color w:val="4F81BD" w:themeColor="accent1"/>
-      <w:sz w:val="26"/>
-      <w:szCs w:val="26"/>
-    </w:rPr>
-  </w:style>
-  <w:style w:type="paragraph" w:styleId="Heading3">
-    <w:name w:val="heading 3"/>
-    <w:basedOn w:val="Normal"/>
-    <w:next w:val="Normal"/>
-    <w:link w:val="Heading3Char"/>
-    <w:uiPriority w:val="9"/>
-    <w:unhideWhenUsed/>
-    <w:qFormat/>
-    <w:rsid w:val="003D32C2"/>
-    <w:pPr>
-      <w:keepNext/>
-      <w:keepLines/>
-      <w:spacing w:before="200"/>
-      <w:outlineLvl w:val="2"/>
-    </w:pPr>
-    <w:rPr>
-      <w:rFonts w:asciiTheme="majorHAnsi" w:eastAsiaTheme="majorEastAsia" w:hAnsiTheme="majorHAnsi" w:cstheme="majorBidi"/>
-      <w:b/>
-      <w:bCs/>
-      <w:color w:val="4F81BD" w:themeColor="accent1"/>
-    </w:rPr>
-  </w:style>
-  <w:style w:type="character" w:default="1" w:styleId="DefaultParagraphFont">
-    <w:name w:val="Default Paragraph Font"/>
-    <w:uiPriority w:val="1"/>
-    <w:semiHidden/>
-    <w:unhideWhenUsed/>
-  </w:style>
-  <w:style w:type="table" w:default="1" w:styleId="TableNormal">
-    <w:name w:val="Normal Table"/>
-    <w:uiPriority w:val="99"/>
-    <w:semiHidden/>
-    <w:unhideWhenUsed/>
-    <w:tblPr>
-      <w:tblInd w:w="0" w:type="dxa"/>
-      <w:tblCellMar>
-        <w:top w:w="0" w:type="dxa"/>
-        <w:left w:w="108" w:type="dxa"/>
-        <w:bottom w:w="0" w:type="dxa"/>
-        <w:right w:w="108" w:type="dxa"/>
-      </w:tblCellMar>
-    </w:tblPr>
-  </w:style>
-  <w:style w:type="numbering" w:default="1" w:styleId="NoList">
-    <w:name w:val="No List"/>
-    <w:uiPriority w:val="99"/>
-    <w:semiHidden/>
-    <w:unhideWhenUsed/>
-  </w:style>
-  <w:style w:type="paragraph" w:styleId="BodyText">
-    <w:name w:val="Body Text"/>
-    <w:basedOn w:val="Normal"/>
-    <w:uiPriority w:val="1"/>
-    <w:qFormat/>
-    <w:pPr>
-      <w:ind w:left="216"/>
-    </w:pPr>
-    <w:rPr>
-      <w:rFonts w:ascii="Cambria" w:eastAsia="Cambria" w:hAnsi="Cambria"/>
-      <w:b/>
-      <w:bCs/>
-      <w:sz w:val="28"/>
-      <w:szCs w:val="28"/>
-    </w:rPr>
-  </w:style>
-  <w:style w:type="paragraph" w:styleId="ListParagraph">
-    <w:name w:val="List Paragraph"/>
-    <w:basedOn w:val="Normal"/>
-    <w:uiPriority w:val="1"/>
-    <w:qFormat/>
-  </w:style>
-  <w:style w:type="paragraph" w:customStyle="1" w:styleId="TableParagraph">
-    <w:name w:val="Table Paragraph"/>
-    <w:basedOn w:val="Normal"/>
-    <w:uiPriority w:val="1"/>
-    <w:qFormat/>
-  </w:style>
-  <w:style w:type="paragraph" w:styleId="BalloonText">
-    <w:name w:val="Balloon Text"/>
-    <w:basedOn w:val="Normal"/>
-    <w:link w:val="BalloonTextChar"/>
-    <w:uiPriority w:val="99"/>
-    <w:semiHidden/>
-    <w:unhideWhenUsed/>
-    <w:rsid w:val="00620D06"/>
-    <w:rPr>
-      <w:rFonts w:ascii="Tahoma" w:hAnsi="Tahoma" w:cs="Tahoma"/>
-      <w:sz w:val="16"/>
-      <w:szCs w:val="16"/>
-    </w:rPr>
-  </w:style>
-  <w:style w:type="character" w:customStyle="1" w:styleId="BalloonTextChar">
-    <w:name w:val="Balloon Text Char"/>
-    <w:basedOn w:val="DefaultParagraphFont"/>
-    <w:link w:val="BalloonText"/>
-    <w:uiPriority w:val="99"/>
-    <w:semiHidden/>
-    <w:rsid w:val="00620D06"/>
-    <w:rPr>
-      <w:rFonts w:ascii="Tahoma" w:hAnsi="Tahoma" w:cs="Tahoma"/>
-      <w:sz w:val="16"/>
-      <w:szCs w:val="16"/>
-    </w:rPr>
-  </w:style>
-  <w:style w:type="character" w:customStyle="1" w:styleId="Heading2Char">
-    <w:name w:val="Heading 2 Char"/>
-    <w:basedOn w:val="DefaultParagraphFont"/>
-    <w:link w:val="Heading2"/>
-    <w:uiPriority w:val="9"/>
-    <w:rsid w:val="008921FC"/>
-    <w:rPr>
-      <w:rFonts w:asciiTheme="majorHAnsi" w:eastAsiaTheme="majorEastAsia" w:hAnsiTheme="majorHAnsi" w:cstheme="majorBidi"/>
-      <w:b/>
-      <w:bCs/>
-      <w:color w:val="4F81BD" w:themeColor="accent1"/>
-      <w:sz w:val="26"/>
-      <w:szCs w:val="26"/>
-    </w:rPr>
-  </w:style>
-  <w:style w:type="paragraph" w:styleId="Header">
-    <w:name w:val="header"/>
-    <w:basedOn w:val="Normal"/>
-    <w:link w:val="HeaderChar"/>
-    <w:uiPriority w:val="99"/>
-    <w:unhideWhenUsed/>
-    <w:rsid w:val="008921FC"/>
-    <w:pPr>
-      <w:tabs>
-        <w:tab w:val="center" w:pos="4680"/>
-        <w:tab w:val="right" w:pos="9360"/>
-      </w:tabs>
-    </w:pPr>
-  </w:style>
-  <w:style w:type="character" w:customStyle="1" w:styleId="HeaderChar">
-    <w:name w:val="Header Char"/>
-    <w:basedOn w:val="DefaultParagraphFont"/>
-    <w:link w:val="Header"/>
-    <w:uiPriority w:val="99"/>
-    <w:rsid w:val="008921FC"/>
-    <w:rPr>
-      <w:rFonts w:ascii="Arial" w:hAnsi="Arial"/>
-    </w:rPr>
-  </w:style>
-  <w:style w:type="paragraph" w:styleId="Footer">
-    <w:name w:val="footer"/>
-    <w:basedOn w:val="Normal"/>
-    <w:link w:val="FooterChar"/>
-    <w:uiPriority w:val="99"/>
-    <w:unhideWhenUsed/>
-    <w:rsid w:val="008921FC"/>
-    <w:pPr>
-      <w:tabs>
-        <w:tab w:val="center" w:pos="4680"/>
-        <w:tab w:val="right" w:pos="9360"/>
-      </w:tabs>
-    </w:pPr>
-  </w:style>
-  <w:style w:type="character" w:customStyle="1" w:styleId="FooterChar">
-    <w:name w:val="Footer Char"/>
-    <w:basedOn w:val="DefaultParagraphFont"/>
-    <w:link w:val="Footer"/>
-    <w:uiPriority w:val="99"/>
-    <w:rsid w:val="008921FC"/>
-    <w:rPr>
-      <w:rFonts w:ascii="Arial" w:hAnsi="Arial"/>
-    </w:rPr>
-  </w:style>
-  <w:style w:type="paragraph" w:styleId="TOCHeading">
-    <w:name w:val="TOC Heading"/>
-    <w:basedOn w:val="Heading1"/>
-    <w:next w:val="Normal"/>
-    <w:uiPriority w:val="39"/>
-    <w:semiHidden/>
-    <w:unhideWhenUsed/>
-    <w:qFormat/>
-    <w:rsid w:val="00201CDF"/>
-    <w:pPr>
-      <w:keepNext/>
-      <w:keepLines/>
-      <w:widowControl/>
-      <w:spacing w:before="480" w:line="276" w:lineRule="auto"/>
-      <w:ind w:left="0"/>
-      <w:jc w:val="left"/>
-      <w:outlineLvl w:val="9"/>
-    </w:pPr>
-    <w:rPr>
-      <w:rFonts w:asciiTheme="majorHAnsi" w:eastAsiaTheme="majorEastAsia" w:hAnsiTheme="majorHAnsi" w:cstheme="majorBidi"/>
-      <w:color w:val="365F91" w:themeColor="accent1" w:themeShade="BF"/>
-      <w:sz w:val="28"/>
-      <w:szCs w:val="28"/>
-      <w:lang w:eastAsia="ja-JP"/>
-    </w:rPr>
-  </w:style>
-  <w:style w:type="paragraph" w:styleId="TOC1">
-    <w:name w:val="toc 1"/>
-    <w:basedOn w:val="Normal"/>
-    <w:next w:val="Normal"/>
-    <w:autoRedefine/>
-    <w:uiPriority w:val="39"/>
-    <w:unhideWhenUsed/>
-    <w:rsid w:val="00201CDF"/>
-    <w:pPr>
-      <w:spacing w:after="100"/>
-    </w:pPr>
-  </w:style>
-  <w:style w:type="character" w:styleId="Hyperlink">
-    <w:name w:val="Hyperlink"/>
-    <w:basedOn w:val="DefaultParagraphFont"/>
-    <w:uiPriority w:val="99"/>
-    <w:unhideWhenUsed/>
-    <w:rsid w:val="00201CDF"/>
-    <w:rPr>
-      <w:color w:val="0000FF" w:themeColor="hyperlink"/>
-      <w:u w:val="single"/>
-    </w:rPr>
-  </w:style>
-  <w:style w:type="paragraph" w:styleId="Caption">
-    <w:name w:val="caption"/>
-    <w:basedOn w:val="Normal"/>
-    <w:next w:val="Normal"/>
-    <w:uiPriority w:val="35"/>
-    <w:unhideWhenUsed/>
-    <w:qFormat/>
-    <w:rsid w:val="00B06758"/>
-    <w:pPr>
-      <w:spacing w:after="200" w:line="240" w:lineRule="auto"/>
-    </w:pPr>
-    <w:rPr>
-      <w:i/>
-      <w:iCs/>
-      <w:color w:val="1F497D" w:themeColor="text2"/>
-      <w:sz w:val="18"/>
-      <w:szCs w:val="18"/>
-    </w:rPr>
-  </w:style>
-  <w:style w:type="character" w:styleId="PlaceholderText">
-    <w:name w:val="Placeholder Text"/>
-    <w:basedOn w:val="DefaultParagraphFont"/>
-    <w:uiPriority w:val="99"/>
-    <w:semiHidden/>
-    <w:rsid w:val="00704D5E"/>
-    <w:rPr>
-      <w:color w:val="808080"/>
-    </w:rPr>
-  </w:style>
-  <w:style w:type="paragraph" w:styleId="TOC2">
-    <w:name w:val="toc 2"/>
-    <w:basedOn w:val="Normal"/>
-    <w:next w:val="Normal"/>
-    <w:autoRedefine/>
-    <w:uiPriority w:val="39"/>
-    <w:unhideWhenUsed/>
-    <w:rsid w:val="002A483C"/>
-    <w:pPr>
-      <w:spacing w:after="100"/>
-      <w:ind w:left="220"/>
-    </w:pPr>
-  </w:style>
-  <w:style w:type="table" w:styleId="TableGrid">
-    <w:name w:val="Table Grid"/>
-    <w:basedOn w:val="TableNormal"/>
-    <w:uiPriority w:val="59"/>
-    <w:rsid w:val="003A425F"/>
-    <w:tblPr>
-      <w:tblBorders>
-        <w:top w:val="single" w:sz="4" w:space="0" w:color="auto"/>
-        <w:left w:val="single" w:sz="4" w:space="0" w:color="auto"/>
-        <w:bottom w:val="single" w:sz="4" w:space="0" w:color="auto"/>
-        <w:right w:val="single" w:sz="4" w:space="0" w:color="auto"/>
-        <w:insideH w:val="single" w:sz="4" w:space="0" w:color="auto"/>
-        <w:insideV w:val="single" w:sz="4" w:space="0" w:color="auto"/>
-      </w:tblBorders>
-    </w:tblPr>
-  </w:style>
-  <w:style w:type="character" w:customStyle="1" w:styleId="Heading3Char">
-    <w:name w:val="Heading 3 Char"/>
-    <w:basedOn w:val="DefaultParagraphFont"/>
-    <w:link w:val="Heading3"/>
-    <w:uiPriority w:val="9"/>
-    <w:rsid w:val="003D32C2"/>
-    <w:rPr>
-      <w:rFonts w:asciiTheme="majorHAnsi" w:eastAsiaTheme="majorEastAsia" w:hAnsiTheme="majorHAnsi" w:cstheme="majorBidi"/>
-      <w:b/>
-      <w:bCs/>
-      <w:color w:val="4F81BD" w:themeColor="accent1"/>
-    </w:rPr>
-  </w:style>
-  <w:style w:type="paragraph" w:styleId="TOC3">
+  <w:style w:type="paragraph" w:styleId="TM3">
     <w:name w:val="toc 3"/>
     <w:basedOn w:val="Normal"/>
     <w:next w:val="Normal"/>
@@ -10321,7 +9782,7 @@
 </file>
 
 <file path=customXml/itemProps1.xml><?xml version="1.0" encoding="utf-8"?>
-<ds:datastoreItem xmlns:ds="http://schemas.openxmlformats.org/officeDocument/2006/customXml" ds:itemID="{6B7C114C-2AB1-4AA1-A528-9837ACE9CD9B}">
+<ds:datastoreItem xmlns:ds="http://schemas.openxmlformats.org/officeDocument/2006/customXml" ds:itemID="{366AA8FA-9356-4BFB-B861-019567178D62}">
   <ds:schemaRefs>
     <ds:schemaRef ds:uri="http://schemas.openxmlformats.org/officeDocument/2006/bibliography"/>
   </ds:schemaRefs>

</xml_diff>

<commit_message>
Kevin écrit sa partie (équations 1 et 2)
</commit_message>
<xml_diff>
--- a/TP4/Rapport/phs4700_devoir4_rapport.docx
+++ b/TP4/Rapport/phs4700_devoir4_rapport.docx
@@ -3420,6 +3420,78 @@
     </w:p>
     <w:p>
       <w:pPr>
+        <w:ind w:firstLine="720"/>
+        <w:rPr>
+          <w:lang w:val="fr-CA"/>
+        </w:rPr>
+      </w:pPr>
+      <w:r>
+        <w:rPr>
+          <w:lang w:val="fr-CA"/>
+        </w:rPr>
+        <w:t xml:space="preserve">Sur la plan xy, la projection du cylindre est un cercle. </w:t>
+      </w:r>
+      <w:bookmarkStart w:id="3" w:name="_GoBack"/>
+      <w:bookmarkEnd w:id="3"/>
+      <w:r>
+        <w:rPr>
+          <w:lang w:val="fr-CA"/>
+        </w:rPr>
+        <w:t>Pour l’angle azimutal, on trace un segment reliant la position de l’o</w:t>
+      </w:r>
+      <w:r>
+        <w:rPr>
+          <w:lang w:val="fr-CA"/>
+        </w:rPr>
+        <w:t>bservateur au centre du cercle</w:t>
+      </w:r>
+      <w:r>
+        <w:rPr>
+          <w:lang w:val="fr-CA"/>
+        </w:rPr>
+        <w:t xml:space="preserve"> (segment OB)</w:t>
+      </w:r>
+      <w:r>
+        <w:rPr>
+          <w:lang w:val="fr-CA"/>
+        </w:rPr>
+        <w:t xml:space="preserve">. En sachant que la face du cercle que nous voyons est seulement sa moitié (de la même façon que le soleil éclaire une seule face de la Terre), nous pouvons tracer un diamètre du cercle qui divise le cercle en deux parties : face visible et face invisible. Cela forme deux triangles </w:t>
+      </w:r>
+      <w:r>
+        <w:rPr>
+          <w:lang w:val="fr-CA"/>
+        </w:rPr>
+        <w:t>symétriques. L</w:t>
+      </w:r>
+      <w:r>
+        <w:rPr>
+          <w:lang w:val="fr-CA"/>
+        </w:rPr>
+        <w:t xml:space="preserve">e côté adjacent est la longueur du segment observateur-centre du </w:t>
+      </w:r>
+      <w:r>
+        <w:rPr>
+          <w:lang w:val="fr-CA"/>
+        </w:rPr>
+        <w:t xml:space="preserve">cylindre et le côté opposé est le rayon. </w:t>
+      </w:r>
+      <w:r>
+        <w:rPr>
+          <w:lang w:val="fr-CA"/>
+        </w:rPr>
+        <w:t>L’angle du segment OB est un angle médian auquel on ajoute la variation d’angle pour trouver l’angle polaire maximal ou que l’on soustrait pour trouver l’angle polaire minimal.</w:t>
+      </w:r>
+    </w:p>
+    <w:p>
+      <w:pPr>
+        <w:ind w:firstLine="720"/>
+        <w:rPr>
+          <w:lang w:val="fr-CA"/>
+        </w:rPr>
+      </w:pPr>
+    </w:p>
+    <w:p>
+      <w:pPr>
         <w:keepNext/>
         <w:ind w:firstLine="720"/>
         <w:jc w:val="center"/>
@@ -3621,6 +3693,7 @@
           <w:noProof/>
           <w:lang w:val="en-CA" w:eastAsia="en-CA"/>
         </w:rPr>
+        <w:lastRenderedPageBreak/>
         <w:drawing>
           <wp:inline distT="0" distB="0" distL="0" distR="0" wp14:anchorId="7275F1A7" wp14:editId="38F87693">
             <wp:extent cx="2352675" cy="857250"/>
@@ -3808,15 +3881,14 @@
           <w:lang w:val="fr-CA"/>
         </w:rPr>
       </w:pPr>
-      <w:bookmarkStart w:id="3" w:name="_Toc499305506"/>
-      <w:r>
-        <w:rPr>
-          <w:lang w:val="fr-CA"/>
-        </w:rPr>
-        <w:lastRenderedPageBreak/>
+      <w:bookmarkStart w:id="4" w:name="_Toc499305506"/>
+      <w:r>
+        <w:rPr>
+          <w:lang w:val="fr-CA"/>
+        </w:rPr>
         <w:t>Équations utilisées pour déterminer si les rayons lumineux touchent le bloc cylindrique transparent ou le bloc rectangulaire</w:t>
       </w:r>
-      <w:bookmarkEnd w:id="3"/>
+      <w:bookmarkEnd w:id="4"/>
     </w:p>
     <w:p>
       <w:pPr>
@@ -3825,14 +3897,14 @@
           <w:lang w:val="fr-CA"/>
         </w:rPr>
       </w:pPr>
-      <w:bookmarkStart w:id="4" w:name="_Toc499305507"/>
+      <w:bookmarkStart w:id="5" w:name="_Toc499305507"/>
       <w:r>
         <w:rPr>
           <w:lang w:val="fr-CA"/>
         </w:rPr>
         <w:t>Cylindre transparent</w:t>
       </w:r>
-      <w:bookmarkEnd w:id="4"/>
+      <w:bookmarkEnd w:id="5"/>
     </w:p>
     <w:p>
       <w:pPr>
@@ -3987,14 +4059,14 @@
           <w:lang w:val="fr-CA"/>
         </w:rPr>
       </w:pPr>
-      <w:bookmarkStart w:id="5" w:name="_Toc499305508"/>
+      <w:bookmarkStart w:id="6" w:name="_Toc499305508"/>
       <w:r>
         <w:rPr>
           <w:lang w:val="fr-CA"/>
         </w:rPr>
         <w:t>Bloc rectangulaire</w:t>
       </w:r>
-      <w:bookmarkEnd w:id="5"/>
+      <w:bookmarkEnd w:id="6"/>
     </w:p>
     <w:p>
       <w:pPr>
@@ -4015,7 +4087,7 @@
         </w:rPr>
         <w:t>lan et une droite. Le plan correspond à l’une des six faces et la droite correspond au rayon</w:t>
       </w:r>
-      <w:bookmarkStart w:id="6" w:name="_Toc499305509"/>
+      <w:bookmarkStart w:id="7" w:name="_Toc499305509"/>
       <w:r>
         <w:rPr>
           <w:lang w:val="fr-CA"/>
@@ -4502,14 +4574,7 @@
         <w:rPr>
           <w:lang w:val="fr-CA"/>
         </w:rPr>
-        <w:t xml:space="preserve">d au vecteur direction de la droite, (a0, b0, c0) un point quelconque et la </w:t>
-      </w:r>
-      <w:r>
-        <w:rPr>
-          <w:lang w:val="fr-CA"/>
-        </w:rPr>
-        <w:lastRenderedPageBreak/>
-        <w:t>variable t qui définit une position quelque part sur la droite.</w:t>
+        <w:t>d au vecteur direction de la droite, (a0, b0, c0) un point quelconque et la variable t qui définit une position quelque part sur la droite.</w:t>
       </w:r>
     </w:p>
     <w:p>
@@ -4733,7 +4798,7 @@
         </w:rPr>
         <w:t>pour déterminer la direction du rayon lumineux qui atteint une des surfaces du bloc cylindrique transparent</w:t>
       </w:r>
-      <w:bookmarkEnd w:id="6"/>
+      <w:bookmarkEnd w:id="7"/>
     </w:p>
     <w:p>
       <w:pPr>
@@ -4742,14 +4807,14 @@
           <w:lang w:val="fr-CA"/>
         </w:rPr>
       </w:pPr>
-      <w:bookmarkStart w:id="7" w:name="_Toc499305510"/>
+      <w:bookmarkStart w:id="8" w:name="_Toc499305510"/>
       <w:r>
         <w:rPr>
           <w:lang w:val="fr-CA"/>
         </w:rPr>
         <w:t>Équations de réflexion</w:t>
       </w:r>
-      <w:bookmarkEnd w:id="7"/>
+      <w:bookmarkEnd w:id="8"/>
     </w:p>
     <w:p>
       <w:pPr>
@@ -4787,7 +4852,14 @@
         <w:rPr>
           <w:lang w:val="fr-CA"/>
         </w:rPr>
-        <w:t xml:space="preserve"> Ceci nous permet d’obtenir le vecteur unitaire du rayon lumineux après réflexion.</w:t>
+        <w:t xml:space="preserve"> Ceci nous permet d’obtenir le vecteur unitaire du rayon </w:t>
+      </w:r>
+      <w:r>
+        <w:rPr>
+          <w:lang w:val="fr-CA"/>
+        </w:rPr>
+        <w:lastRenderedPageBreak/>
+        <w:t>lumineux après réflexion.</w:t>
       </w:r>
       <w:r>
         <w:rPr>
@@ -5052,14 +5124,14 @@
           <w:lang w:val="fr-CA"/>
         </w:rPr>
       </w:pPr>
-      <w:bookmarkStart w:id="8" w:name="_Toc499305511"/>
+      <w:bookmarkStart w:id="9" w:name="_Toc499305511"/>
       <w:r>
         <w:rPr>
           <w:lang w:val="fr-CA"/>
         </w:rPr>
         <w:t>Équations de réfraction</w:t>
       </w:r>
-      <w:bookmarkEnd w:id="8"/>
+      <w:bookmarkEnd w:id="9"/>
     </w:p>
     <w:p>
       <w:pPr>
@@ -5072,14 +5144,7 @@
           <w:lang w:val="fr-CA"/>
         </w:rPr>
         <w:tab/>
-        <w:t xml:space="preserve">Dans le cas où le rayon lumineux est réfracté, nous avons utilisé la deuxième loi de </w:t>
-      </w:r>
-      <w:r>
-        <w:rPr>
-          <w:lang w:val="fr-CA"/>
-        </w:rPr>
-        <w:lastRenderedPageBreak/>
-        <w:t>Snell-Descartes.</w:t>
+        <w:t>Dans le cas où le rayon lumineux est réfracté, nous avons utilisé la deuxième loi de Snell-Descartes.</w:t>
       </w:r>
       <w:r>
         <w:rPr>
@@ -5373,14 +5438,14 @@
           <w:lang w:val="fr-CA"/>
         </w:rPr>
       </w:pPr>
-      <w:bookmarkStart w:id="9" w:name="_Toc499305512"/>
+      <w:bookmarkStart w:id="10" w:name="_Toc499305512"/>
       <w:r>
         <w:rPr>
           <w:lang w:val="fr-CA"/>
         </w:rPr>
         <w:t>Équations pour trouver la position de l’image virtuelle</w:t>
       </w:r>
-      <w:bookmarkEnd w:id="9"/>
+      <w:bookmarkEnd w:id="10"/>
     </w:p>
     <w:p>
       <w:pPr>
@@ -5497,6 +5562,7 @@
           <w:noProof/>
           <w:lang w:val="en-CA" w:eastAsia="en-CA"/>
         </w:rPr>
+        <w:lastRenderedPageBreak/>
         <w:drawing>
           <wp:inline distT="0" distB="0" distL="0" distR="0" wp14:anchorId="6B7E3C91" wp14:editId="27F35AE7">
             <wp:extent cx="1143000" cy="485775"/>
@@ -5922,14 +5988,14 @@
           <w:lang w:val="fr-CA"/>
         </w:rPr>
       </w:pPr>
-      <w:bookmarkStart w:id="10" w:name="_Toc499305513"/>
+      <w:bookmarkStart w:id="11" w:name="_Toc499305513"/>
       <w:r>
         <w:rPr>
           <w:lang w:val="fr-CA"/>
         </w:rPr>
         <w:t>Justification du nombre de directions utilisées pour nos simulations</w:t>
       </w:r>
-      <w:bookmarkEnd w:id="10"/>
+      <w:bookmarkEnd w:id="11"/>
     </w:p>
     <w:p>
       <w:pPr>
@@ -5966,14 +6032,7 @@
         <w:rPr>
           <w:lang w:val="fr-CA"/>
         </w:rPr>
-        <w:t xml:space="preserve">. Ils se devaient d’être suffisamment grand pour que l’observateur ait une représentation fidèle du bloc qu’il voit. En </w:t>
-      </w:r>
-      <w:r>
-        <w:rPr>
-          <w:lang w:val="fr-CA"/>
-        </w:rPr>
-        <w:lastRenderedPageBreak/>
-        <w:t xml:space="preserve">effet, plus N et M augmente, plus on obtient un échantillon large de rayons dans notre trajectoire. Un autre détail que nous avons pris en compte a été d’éviter de prendre des valeurs trop grandes. Cela aurait </w:t>
+        <w:t xml:space="preserve">. Ils se devaient d’être suffisamment grand pour que l’observateur ait une représentation fidèle du bloc qu’il voit. En effet, plus N et M augmente, plus on obtient un échantillon large de rayons dans notre trajectoire. Un autre détail que nous avons pris en compte a été d’éviter de prendre des valeurs trop grandes. Cela aurait </w:t>
       </w:r>
       <w:r>
         <w:rPr>
@@ -6011,8 +6070,6 @@
         </w:rPr>
         <w:t xml:space="preserve"> </w:t>
       </w:r>
-      <w:bookmarkStart w:id="11" w:name="_GoBack"/>
-      <w:bookmarkEnd w:id="11"/>
       <w:r>
         <w:rPr>
           <w:highlight w:val="yellow"/>
@@ -8399,6 +8456,7 @@
         <w:docPartUnique/>
       </w:docPartObj>
     </w:sdtPr>
+    <w:sdtEndPr/>
     <w:sdtContent>
       <w:p>
         <w:pPr>
@@ -8488,7 +8546,7 @@
                                   <w:noProof/>
                                   <w:color w:val="C0504D" w:themeColor="accent2"/>
                                 </w:rPr>
-                                <w:t>2</w:t>
+                                <w:t>8</w:t>
                               </w:r>
                               <w:r>
                                 <w:rPr>
@@ -8544,7 +8602,7 @@
                             <w:noProof/>
                             <w:color w:val="C0504D" w:themeColor="accent2"/>
                           </w:rPr>
-                          <w:t>2</w:t>
+                          <w:t>8</w:t>
                         </w:r>
                         <w:r>
                           <w:rPr>
@@ -8914,7 +8972,7 @@
     <w:lsdException w:name="Table Web 2" w:semiHidden="1" w:unhideWhenUsed="1"/>
     <w:lsdException w:name="Table Web 3" w:semiHidden="1" w:unhideWhenUsed="1"/>
     <w:lsdException w:name="Balloon Text" w:semiHidden="1" w:unhideWhenUsed="1"/>
-    <w:lsdException w:name="Table Grid" w:semiHidden="1" w:uiPriority="59" w:unhideWhenUsed="1"/>
+    <w:lsdException w:name="Table Grid" w:uiPriority="59"/>
     <w:lsdException w:name="Table Theme" w:semiHidden="1" w:unhideWhenUsed="1"/>
     <w:lsdException w:name="Placeholder Text" w:semiHidden="1"/>
     <w:lsdException w:name="No Spacing" w:uiPriority="1" w:qFormat="1"/>
@@ -9782,7 +9840,7 @@
 </file>
 
 <file path=customXml/itemProps1.xml><?xml version="1.0" encoding="utf-8"?>
-<ds:datastoreItem xmlns:ds="http://schemas.openxmlformats.org/officeDocument/2006/customXml" ds:itemID="{366AA8FA-9356-4BFB-B861-019567178D62}">
+<ds:datastoreItem xmlns:ds="http://schemas.openxmlformats.org/officeDocument/2006/customXml" ds:itemID="{E6016426-AD94-435B-8002-76314A0450A3}">
   <ds:schemaRefs>
     <ds:schemaRef ds:uri="http://schemas.openxmlformats.org/officeDocument/2006/bibliography"/>
   </ds:schemaRefs>

</xml_diff>

<commit_message>
fix rapport équation d'anles
</commit_message>
<xml_diff>
--- a/TP4/Rapport/phs4700_devoir4_rapport.docx
+++ b/TP4/Rapport/phs4700_devoir4_rapport.docx
@@ -1,6 +1,6 @@
 
 <file path=word/document.xml><?xml version="1.0" encoding="utf-8"?>
-<w:document xmlns:wpc="http://schemas.microsoft.com/office/word/2010/wordprocessingCanvas" xmlns:mc="http://schemas.openxmlformats.org/markup-compatibility/2006" xmlns:o="urn:schemas-microsoft-com:office:office" xmlns:r="http://schemas.openxmlformats.org/officeDocument/2006/relationships" xmlns:m="http://schemas.openxmlformats.org/officeDocument/2006/math" xmlns:v="urn:schemas-microsoft-com:vml" xmlns:wp14="http://schemas.microsoft.com/office/word/2010/wordprocessingDrawing" xmlns:wp="http://schemas.openxmlformats.org/drawingml/2006/wordprocessingDrawing" xmlns:w10="urn:schemas-microsoft-com:office:word" xmlns:w="http://schemas.openxmlformats.org/wordprocessingml/2006/main" xmlns:w14="http://schemas.microsoft.com/office/word/2010/wordml" xmlns:wpg="http://schemas.microsoft.com/office/word/2010/wordprocessingGroup" xmlns:wpi="http://schemas.microsoft.com/office/word/2010/wordprocessingInk" xmlns:wne="http://schemas.microsoft.com/office/word/2006/wordml" xmlns:wps="http://schemas.microsoft.com/office/word/2010/wordprocessingShape" mc:Ignorable="w14 wp14">
+<w:document xmlns:wpc="http://schemas.microsoft.com/office/word/2010/wordprocessingCanvas" xmlns:cx="http://schemas.microsoft.com/office/drawing/2014/chartex" xmlns:cx1="http://schemas.microsoft.com/office/drawing/2015/9/8/chartex" xmlns:cx2="http://schemas.microsoft.com/office/drawing/2015/10/21/chartex" xmlns:cx3="http://schemas.microsoft.com/office/drawing/2016/5/9/chartex" xmlns:cx4="http://schemas.microsoft.com/office/drawing/2016/5/10/chartex" xmlns:cx5="http://schemas.microsoft.com/office/drawing/2016/5/11/chartex" xmlns:cx6="http://schemas.microsoft.com/office/drawing/2016/5/12/chartex" xmlns:cx7="http://schemas.microsoft.com/office/drawing/2016/5/13/chartex" xmlns:cx8="http://schemas.microsoft.com/office/drawing/2016/5/14/chartex" xmlns:mc="http://schemas.openxmlformats.org/markup-compatibility/2006" xmlns:aink="http://schemas.microsoft.com/office/drawing/2016/ink" xmlns:am3d="http://schemas.microsoft.com/office/drawing/2017/model3d" xmlns:o="urn:schemas-microsoft-com:office:office" xmlns:r="http://schemas.openxmlformats.org/officeDocument/2006/relationships" xmlns:m="http://schemas.openxmlformats.org/officeDocument/2006/math" xmlns:v="urn:schemas-microsoft-com:vml" xmlns:wp14="http://schemas.microsoft.com/office/word/2010/wordprocessingDrawing" xmlns:wp="http://schemas.openxmlformats.org/drawingml/2006/wordprocessingDrawing" xmlns:w10="urn:schemas-microsoft-com:office:word" xmlns:w="http://schemas.openxmlformats.org/wordprocessingml/2006/main" xmlns:w14="http://schemas.microsoft.com/office/word/2010/wordml" xmlns:w15="http://schemas.microsoft.com/office/word/2012/wordml" xmlns:w16cid="http://schemas.microsoft.com/office/word/2016/wordml/cid" xmlns:w16se="http://schemas.microsoft.com/office/word/2015/wordml/symex" xmlns:wpg="http://schemas.microsoft.com/office/word/2010/wordprocessingGroup" xmlns:wpi="http://schemas.microsoft.com/office/word/2010/wordprocessingInk" xmlns:wne="http://schemas.microsoft.com/office/word/2006/wordml" xmlns:wps="http://schemas.microsoft.com/office/word/2010/wordprocessingShape" mc:Ignorable="w14 w15 w16se w16cid wp14">
   <w:body>
     <w:p>
       <w:pPr>
@@ -46,7 +46,7 @@
                     <pic:cNvPicPr/>
                   </pic:nvPicPr>
                   <pic:blipFill>
-                    <a:blip r:embed="rId9" cstate="print"/>
+                    <a:blip r:embed="rId8" cstate="print"/>
                     <a:stretch>
                       <a:fillRect/>
                     </a:stretch>
@@ -393,7 +393,7 @@
     </w:p>
     <w:p>
       <w:pPr>
-        <w:pStyle w:val="BodyText"/>
+        <w:pStyle w:val="Corpsdetexte"/>
         <w:spacing w:line="464" w:lineRule="auto"/>
         <w:ind w:right="-21"/>
         <w:rPr>
@@ -454,7 +454,7 @@
     </w:p>
     <w:p>
       <w:pPr>
-        <w:pStyle w:val="BodyText"/>
+        <w:pStyle w:val="Corpsdetexte"/>
         <w:spacing w:line="464" w:lineRule="auto"/>
         <w:ind w:right="-21"/>
         <w:rPr>
@@ -527,7 +527,7 @@
     </w:p>
     <w:p>
       <w:pPr>
-        <w:pStyle w:val="BodyText"/>
+        <w:pStyle w:val="Corpsdetexte"/>
         <w:spacing w:line="464" w:lineRule="auto"/>
         <w:ind w:right="-21"/>
         <w:rPr>
@@ -656,7 +656,6 @@
               </w:rPr>
               <w:t xml:space="preserve"> </w:t>
             </w:r>
-            <w:proofErr w:type="spellStart"/>
             <w:r>
               <w:rPr>
                 <w:rFonts w:ascii="Cambria"/>
@@ -664,7 +663,6 @@
               </w:rPr>
               <w:t>Bourgault</w:t>
             </w:r>
-            <w:proofErr w:type="spellEnd"/>
           </w:p>
         </w:tc>
         <w:tc>
@@ -688,7 +686,6 @@
                 <w:szCs w:val="24"/>
               </w:rPr>
             </w:pPr>
-            <w:proofErr w:type="spellStart"/>
             <w:r>
               <w:rPr>
                 <w:rFonts w:ascii="Cambria" w:hAnsi="Cambria"/>
@@ -696,7 +693,6 @@
               </w:rPr>
               <w:t>Prénom</w:t>
             </w:r>
-            <w:proofErr w:type="spellEnd"/>
             <w:r>
               <w:rPr>
                 <w:rFonts w:ascii="Cambria" w:hAnsi="Cambria"/>
@@ -742,21 +738,12 @@
                 <w:szCs w:val="24"/>
               </w:rPr>
             </w:pPr>
-            <w:proofErr w:type="spellStart"/>
             <w:r>
               <w:rPr>
                 <w:rFonts w:ascii="Cambria"/>
                 <w:sz w:val="24"/>
               </w:rPr>
-              <w:t>matricule</w:t>
-            </w:r>
-            <w:proofErr w:type="spellEnd"/>
-            <w:r>
-              <w:rPr>
-                <w:rFonts w:ascii="Cambria"/>
-                <w:sz w:val="24"/>
-              </w:rPr>
-              <w:t>:</w:t>
+              <w:t>matricule:</w:t>
             </w:r>
             <w:r>
               <w:rPr>
@@ -905,7 +892,6 @@
                 <w:szCs w:val="24"/>
               </w:rPr>
             </w:pPr>
-            <w:proofErr w:type="spellStart"/>
             <w:r>
               <w:rPr>
                 <w:rFonts w:ascii="Cambria" w:hAnsi="Cambria"/>
@@ -913,7 +899,6 @@
               </w:rPr>
               <w:t>Prénom</w:t>
             </w:r>
-            <w:proofErr w:type="spellEnd"/>
             <w:r>
               <w:rPr>
                 <w:rFonts w:ascii="Cambria" w:hAnsi="Cambria"/>
@@ -934,39 +919,7 @@
                 <w:rFonts w:ascii="Cambria" w:hAnsi="Cambria"/>
                 <w:sz w:val="24"/>
               </w:rPr>
-              <w:t xml:space="preserve"> Kevin </w:t>
-            </w:r>
-            <w:proofErr w:type="spellStart"/>
-            <w:r>
-              <w:rPr>
-                <w:rFonts w:ascii="Cambria" w:hAnsi="Cambria"/>
-                <w:sz w:val="24"/>
-              </w:rPr>
-              <w:t>Ka</w:t>
-            </w:r>
-            <w:proofErr w:type="spellEnd"/>
-            <w:r>
-              <w:rPr>
-                <w:rFonts w:ascii="Cambria" w:hAnsi="Cambria"/>
-                <w:sz w:val="24"/>
-              </w:rPr>
-              <w:t xml:space="preserve"> </w:t>
-            </w:r>
-            <w:proofErr w:type="spellStart"/>
-            <w:r>
-              <w:rPr>
-                <w:rFonts w:ascii="Cambria" w:hAnsi="Cambria"/>
-                <w:sz w:val="24"/>
-              </w:rPr>
-              <w:t>Hin</w:t>
-            </w:r>
-            <w:proofErr w:type="spellEnd"/>
-            <w:r>
-              <w:rPr>
-                <w:rFonts w:ascii="Cambria" w:hAnsi="Cambria"/>
-                <w:sz w:val="24"/>
-              </w:rPr>
-              <w:t xml:space="preserve"> </w:t>
+              <w:t xml:space="preserve"> Kevin Ka Hin </w:t>
             </w:r>
           </w:p>
         </w:tc>
@@ -991,21 +944,12 @@
                 <w:szCs w:val="24"/>
               </w:rPr>
             </w:pPr>
-            <w:proofErr w:type="spellStart"/>
             <w:r>
               <w:rPr>
                 <w:rFonts w:ascii="Cambria"/>
                 <w:sz w:val="24"/>
               </w:rPr>
-              <w:t>matricule</w:t>
-            </w:r>
-            <w:proofErr w:type="spellEnd"/>
-            <w:r>
-              <w:rPr>
-                <w:rFonts w:ascii="Cambria"/>
-                <w:sz w:val="24"/>
-              </w:rPr>
-              <w:t>:</w:t>
+              <w:t>matricule:</w:t>
             </w:r>
             <w:r>
               <w:rPr>
@@ -1076,7 +1020,7 @@
                           </pic:cNvPicPr>
                         </pic:nvPicPr>
                         <pic:blipFill>
-                          <a:blip r:embed="rId10" cstate="print">
+                          <a:blip r:embed="rId9" cstate="print">
                             <a:extLst>
                               <a:ext uri="{28A0092B-C50C-407E-A947-70E740481C1C}">
                                 <a14:useLocalDpi xmlns:a14="http://schemas.microsoft.com/office/drawing/2010/main" val="0"/>
@@ -1219,7 +1163,6 @@
                 <w:szCs w:val="24"/>
               </w:rPr>
             </w:pPr>
-            <w:proofErr w:type="spellStart"/>
             <w:r>
               <w:rPr>
                 <w:rFonts w:ascii="Cambria" w:hAnsi="Cambria"/>
@@ -1227,7 +1170,6 @@
               </w:rPr>
               <w:t>Prénom</w:t>
             </w:r>
-            <w:proofErr w:type="spellEnd"/>
             <w:r>
               <w:rPr>
                 <w:rFonts w:ascii="Cambria" w:hAnsi="Cambria"/>
@@ -1273,21 +1215,12 @@
                 <w:szCs w:val="24"/>
               </w:rPr>
             </w:pPr>
-            <w:proofErr w:type="spellStart"/>
             <w:r>
               <w:rPr>
                 <w:rFonts w:ascii="Cambria"/>
                 <w:sz w:val="24"/>
               </w:rPr>
-              <w:t>matricule</w:t>
-            </w:r>
-            <w:proofErr w:type="spellEnd"/>
-            <w:r>
-              <w:rPr>
-                <w:rFonts w:ascii="Cambria"/>
-                <w:sz w:val="24"/>
-              </w:rPr>
-              <w:t>:</w:t>
+              <w:t>matricule:</w:t>
             </w:r>
             <w:r>
               <w:rPr>
@@ -1356,7 +1289,7 @@
                           <pic:cNvPicPr/>
                         </pic:nvPicPr>
                         <pic:blipFill>
-                          <a:blip r:embed="rId11" cstate="print">
+                          <a:blip r:embed="rId10" cstate="print">
                             <a:extLst>
                               <a:ext uri="{28A0092B-C50C-407E-A947-70E740481C1C}">
                                 <a14:useLocalDpi xmlns:a14="http://schemas.microsoft.com/office/drawing/2010/main" val="0"/>
@@ -1500,7 +1433,6 @@
                 <w:szCs w:val="24"/>
               </w:rPr>
             </w:pPr>
-            <w:proofErr w:type="spellStart"/>
             <w:r>
               <w:rPr>
                 <w:rFonts w:ascii="Cambria" w:hAnsi="Cambria"/>
@@ -1508,7 +1440,6 @@
               </w:rPr>
               <w:t>Prénom</w:t>
             </w:r>
-            <w:proofErr w:type="spellEnd"/>
             <w:r>
               <w:rPr>
                 <w:rFonts w:ascii="Cambria" w:hAnsi="Cambria"/>
@@ -1529,17 +1460,8 @@
                 <w:rFonts w:ascii="Cambria" w:hAnsi="Cambria"/>
                 <w:sz w:val="24"/>
               </w:rPr>
-              <w:t xml:space="preserve"> </w:t>
-            </w:r>
-            <w:proofErr w:type="spellStart"/>
-            <w:r>
-              <w:rPr>
-                <w:rFonts w:ascii="Cambria" w:hAnsi="Cambria"/>
-                <w:sz w:val="24"/>
-              </w:rPr>
-              <w:t>Nuno</w:t>
-            </w:r>
-            <w:proofErr w:type="spellEnd"/>
+              <w:t xml:space="preserve"> Nuno</w:t>
+            </w:r>
           </w:p>
         </w:tc>
         <w:tc>
@@ -1563,21 +1485,12 @@
                 <w:szCs w:val="24"/>
               </w:rPr>
             </w:pPr>
-            <w:proofErr w:type="spellStart"/>
             <w:r>
               <w:rPr>
                 <w:rFonts w:ascii="Cambria"/>
                 <w:sz w:val="24"/>
               </w:rPr>
-              <w:t>matricule</w:t>
-            </w:r>
-            <w:proofErr w:type="spellEnd"/>
-            <w:r>
-              <w:rPr>
-                <w:rFonts w:ascii="Cambria"/>
-                <w:sz w:val="24"/>
-              </w:rPr>
-              <w:t>:</w:t>
+              <w:t>matricule:</w:t>
             </w:r>
             <w:r>
               <w:rPr>
@@ -1700,20 +1613,15 @@
       <w:sdtContent>
         <w:p>
           <w:pPr>
-            <w:pStyle w:val="TOCHeading"/>
+            <w:pStyle w:val="En-ttedetabledesmatires"/>
           </w:pPr>
           <w:r>
-            <w:t xml:space="preserve">Table des </w:t>
+            <w:t>Table des matières</w:t>
           </w:r>
-          <w:proofErr w:type="spellStart"/>
-          <w:r>
-            <w:t>matières</w:t>
-          </w:r>
-          <w:proofErr w:type="spellEnd"/>
         </w:p>
         <w:p>
           <w:pPr>
-            <w:pStyle w:val="TOC1"/>
+            <w:pStyle w:val="TM1"/>
             <w:tabs>
               <w:tab w:val="right" w:leader="dot" w:pos="9350"/>
             </w:tabs>
@@ -1735,7 +1643,7 @@
           <w:hyperlink w:anchor="_Toc500073441" w:history="1">
             <w:r>
               <w:rPr>
-                <w:rStyle w:val="Hyperlink"/>
+                <w:rStyle w:val="Lienhypertexte"/>
                 <w:noProof/>
                 <w:lang w:val="fr-CA"/>
               </w:rPr>
@@ -1793,7 +1701,7 @@
         </w:p>
         <w:p>
           <w:pPr>
-            <w:pStyle w:val="TOC1"/>
+            <w:pStyle w:val="TM1"/>
             <w:tabs>
               <w:tab w:val="right" w:leader="dot" w:pos="9350"/>
             </w:tabs>
@@ -1806,7 +1714,7 @@
           <w:hyperlink w:anchor="_Toc500073442" w:history="1">
             <w:r>
               <w:rPr>
-                <w:rStyle w:val="Hyperlink"/>
+                <w:rStyle w:val="Lienhypertexte"/>
                 <w:noProof/>
                 <w:lang w:val="fr-CA"/>
               </w:rPr>
@@ -1864,7 +1772,7 @@
         </w:p>
         <w:p>
           <w:pPr>
-            <w:pStyle w:val="TOC2"/>
+            <w:pStyle w:val="TM2"/>
             <w:tabs>
               <w:tab w:val="right" w:leader="dot" w:pos="9350"/>
             </w:tabs>
@@ -1877,7 +1785,7 @@
           <w:hyperlink w:anchor="_Toc500073443" w:history="1">
             <w:r>
               <w:rPr>
-                <w:rStyle w:val="Hyperlink"/>
+                <w:rStyle w:val="Lienhypertexte"/>
                 <w:noProof/>
                 <w:lang w:val="fr-CA"/>
               </w:rPr>
@@ -1935,7 +1843,7 @@
         </w:p>
         <w:p>
           <w:pPr>
-            <w:pStyle w:val="TOC2"/>
+            <w:pStyle w:val="TM2"/>
             <w:tabs>
               <w:tab w:val="right" w:leader="dot" w:pos="9350"/>
             </w:tabs>
@@ -1948,7 +1856,7 @@
           <w:hyperlink w:anchor="_Toc500073444" w:history="1">
             <w:r>
               <w:rPr>
-                <w:rStyle w:val="Hyperlink"/>
+                <w:rStyle w:val="Lienhypertexte"/>
                 <w:noProof/>
                 <w:lang w:val="fr-CA"/>
               </w:rPr>
@@ -2006,7 +1914,7 @@
         </w:p>
         <w:p>
           <w:pPr>
-            <w:pStyle w:val="TOC3"/>
+            <w:pStyle w:val="TM3"/>
             <w:tabs>
               <w:tab w:val="right" w:leader="dot" w:pos="9350"/>
             </w:tabs>
@@ -2019,7 +1927,7 @@
           <w:hyperlink w:anchor="_Toc500073445" w:history="1">
             <w:r>
               <w:rPr>
-                <w:rStyle w:val="Hyperlink"/>
+                <w:rStyle w:val="Lienhypertexte"/>
                 <w:noProof/>
                 <w:lang w:val="fr-CA"/>
               </w:rPr>
@@ -2077,7 +1985,7 @@
         </w:p>
         <w:p>
           <w:pPr>
-            <w:pStyle w:val="TOC3"/>
+            <w:pStyle w:val="TM3"/>
             <w:tabs>
               <w:tab w:val="right" w:leader="dot" w:pos="9350"/>
             </w:tabs>
@@ -2090,7 +1998,7 @@
           <w:hyperlink w:anchor="_Toc500073446" w:history="1">
             <w:r>
               <w:rPr>
-                <w:rStyle w:val="Hyperlink"/>
+                <w:rStyle w:val="Lienhypertexte"/>
                 <w:noProof/>
                 <w:lang w:val="fr-CA"/>
               </w:rPr>
@@ -2148,7 +2056,7 @@
         </w:p>
         <w:p>
           <w:pPr>
-            <w:pStyle w:val="TOC2"/>
+            <w:pStyle w:val="TM2"/>
             <w:tabs>
               <w:tab w:val="right" w:leader="dot" w:pos="9350"/>
             </w:tabs>
@@ -2161,7 +2069,7 @@
           <w:hyperlink w:anchor="_Toc500073447" w:history="1">
             <w:r>
               <w:rPr>
-                <w:rStyle w:val="Hyperlink"/>
+                <w:rStyle w:val="Lienhypertexte"/>
                 <w:noProof/>
                 <w:lang w:val="fr-CA"/>
               </w:rPr>
@@ -2219,7 +2127,7 @@
         </w:p>
         <w:p>
           <w:pPr>
-            <w:pStyle w:val="TOC3"/>
+            <w:pStyle w:val="TM3"/>
             <w:tabs>
               <w:tab w:val="right" w:leader="dot" w:pos="9350"/>
             </w:tabs>
@@ -2232,7 +2140,7 @@
           <w:hyperlink w:anchor="_Toc500073448" w:history="1">
             <w:r>
               <w:rPr>
-                <w:rStyle w:val="Hyperlink"/>
+                <w:rStyle w:val="Lienhypertexte"/>
                 <w:noProof/>
                 <w:lang w:val="fr-CA"/>
               </w:rPr>
@@ -2290,7 +2198,7 @@
         </w:p>
         <w:p>
           <w:pPr>
-            <w:pStyle w:val="TOC3"/>
+            <w:pStyle w:val="TM3"/>
             <w:tabs>
               <w:tab w:val="right" w:leader="dot" w:pos="9350"/>
             </w:tabs>
@@ -2303,7 +2211,7 @@
           <w:hyperlink w:anchor="_Toc500073449" w:history="1">
             <w:r>
               <w:rPr>
-                <w:rStyle w:val="Hyperlink"/>
+                <w:rStyle w:val="Lienhypertexte"/>
                 <w:noProof/>
                 <w:lang w:val="fr-CA"/>
               </w:rPr>
@@ -2361,7 +2269,7 @@
         </w:p>
         <w:p>
           <w:pPr>
-            <w:pStyle w:val="TOC2"/>
+            <w:pStyle w:val="TM2"/>
             <w:tabs>
               <w:tab w:val="right" w:leader="dot" w:pos="9350"/>
             </w:tabs>
@@ -2374,7 +2282,7 @@
           <w:hyperlink w:anchor="_Toc500073450" w:history="1">
             <w:r>
               <w:rPr>
-                <w:rStyle w:val="Hyperlink"/>
+                <w:rStyle w:val="Lienhypertexte"/>
                 <w:noProof/>
                 <w:lang w:val="fr-CA"/>
               </w:rPr>
@@ -2432,7 +2340,7 @@
         </w:p>
         <w:p>
           <w:pPr>
-            <w:pStyle w:val="TOC2"/>
+            <w:pStyle w:val="TM2"/>
             <w:tabs>
               <w:tab w:val="right" w:leader="dot" w:pos="9350"/>
             </w:tabs>
@@ -2445,7 +2353,7 @@
           <w:hyperlink w:anchor="_Toc500073451" w:history="1">
             <w:r>
               <w:rPr>
-                <w:rStyle w:val="Hyperlink"/>
+                <w:rStyle w:val="Lienhypertexte"/>
                 <w:noProof/>
                 <w:lang w:val="fr-CA"/>
               </w:rPr>
@@ -2503,7 +2411,7 @@
         </w:p>
         <w:p>
           <w:pPr>
-            <w:pStyle w:val="TOC1"/>
+            <w:pStyle w:val="TM1"/>
             <w:tabs>
               <w:tab w:val="right" w:leader="dot" w:pos="9350"/>
             </w:tabs>
@@ -2516,7 +2424,7 @@
           <w:hyperlink w:anchor="_Toc500073452" w:history="1">
             <w:r>
               <w:rPr>
-                <w:rStyle w:val="Hyperlink"/>
+                <w:rStyle w:val="Lienhypertexte"/>
                 <w:noProof/>
                 <w:lang w:val="fr-CA"/>
               </w:rPr>
@@ -2574,7 +2482,7 @@
         </w:p>
         <w:p>
           <w:pPr>
-            <w:pStyle w:val="TOC2"/>
+            <w:pStyle w:val="TM2"/>
             <w:tabs>
               <w:tab w:val="right" w:leader="dot" w:pos="9350"/>
             </w:tabs>
@@ -2587,7 +2495,7 @@
           <w:hyperlink w:anchor="_Toc500073453" w:history="1">
             <w:r>
               <w:rPr>
-                <w:rStyle w:val="Hyperlink"/>
+                <w:rStyle w:val="Lienhypertexte"/>
                 <w:noProof/>
                 <w:lang w:val="fr-CA"/>
               </w:rPr>
@@ -2645,7 +2553,7 @@
         </w:p>
         <w:p>
           <w:pPr>
-            <w:pStyle w:val="TOC2"/>
+            <w:pStyle w:val="TM2"/>
             <w:tabs>
               <w:tab w:val="right" w:leader="dot" w:pos="9350"/>
             </w:tabs>
@@ -2658,7 +2566,7 @@
           <w:hyperlink w:anchor="_Toc500073454" w:history="1">
             <w:r>
               <w:rPr>
-                <w:rStyle w:val="Hyperlink"/>
+                <w:rStyle w:val="Lienhypertexte"/>
                 <w:noProof/>
                 <w:lang w:val="fr-CA"/>
               </w:rPr>
@@ -2716,7 +2624,7 @@
         </w:p>
         <w:p>
           <w:pPr>
-            <w:pStyle w:val="TOC2"/>
+            <w:pStyle w:val="TM2"/>
             <w:tabs>
               <w:tab w:val="right" w:leader="dot" w:pos="9350"/>
             </w:tabs>
@@ -2729,7 +2637,7 @@
           <w:hyperlink w:anchor="_Toc500073455" w:history="1">
             <w:r>
               <w:rPr>
-                <w:rStyle w:val="Hyperlink"/>
+                <w:rStyle w:val="Lienhypertexte"/>
                 <w:noProof/>
                 <w:lang w:val="fr-CA"/>
               </w:rPr>
@@ -2787,7 +2695,7 @@
         </w:p>
         <w:p>
           <w:pPr>
-            <w:pStyle w:val="TOC2"/>
+            <w:pStyle w:val="TM2"/>
             <w:tabs>
               <w:tab w:val="right" w:leader="dot" w:pos="9350"/>
             </w:tabs>
@@ -2800,7 +2708,7 @@
           <w:hyperlink w:anchor="_Toc500073456" w:history="1">
             <w:r>
               <w:rPr>
-                <w:rStyle w:val="Hyperlink"/>
+                <w:rStyle w:val="Lienhypertexte"/>
                 <w:noProof/>
                 <w:lang w:val="fr-CA"/>
               </w:rPr>
@@ -2858,7 +2766,7 @@
         </w:p>
         <w:p>
           <w:pPr>
-            <w:pStyle w:val="TOC2"/>
+            <w:pStyle w:val="TM2"/>
             <w:tabs>
               <w:tab w:val="right" w:leader="dot" w:pos="9350"/>
             </w:tabs>
@@ -2871,7 +2779,7 @@
           <w:hyperlink w:anchor="_Toc500073457" w:history="1">
             <w:r>
               <w:rPr>
-                <w:rStyle w:val="Hyperlink"/>
+                <w:rStyle w:val="Lienhypertexte"/>
                 <w:noProof/>
                 <w:lang w:val="fr-CA"/>
               </w:rPr>
@@ -2929,7 +2837,7 @@
         </w:p>
         <w:p>
           <w:pPr>
-            <w:pStyle w:val="TOC2"/>
+            <w:pStyle w:val="TM2"/>
             <w:tabs>
               <w:tab w:val="right" w:leader="dot" w:pos="9350"/>
             </w:tabs>
@@ -2942,7 +2850,7 @@
           <w:hyperlink w:anchor="_Toc500073458" w:history="1">
             <w:r>
               <w:rPr>
-                <w:rStyle w:val="Hyperlink"/>
+                <w:rStyle w:val="Lienhypertexte"/>
                 <w:noProof/>
                 <w:lang w:val="fr-CA"/>
               </w:rPr>
@@ -3000,7 +2908,7 @@
         </w:p>
         <w:p>
           <w:pPr>
-            <w:pStyle w:val="TOC1"/>
+            <w:pStyle w:val="TM1"/>
             <w:tabs>
               <w:tab w:val="right" w:leader="dot" w:pos="9350"/>
             </w:tabs>
@@ -3013,7 +2921,7 @@
           <w:hyperlink w:anchor="_Toc500073459" w:history="1">
             <w:r>
               <w:rPr>
-                <w:rStyle w:val="Hyperlink"/>
+                <w:rStyle w:val="Lienhypertexte"/>
                 <w:noProof/>
                 <w:lang w:val="fr-CA"/>
               </w:rPr>
@@ -3084,8 +2992,8 @@
     <w:p>
       <w:pPr>
         <w:sectPr>
-          <w:headerReference w:type="default" r:id="rId12"/>
-          <w:footerReference w:type="default" r:id="rId13"/>
+          <w:headerReference w:type="default" r:id="rId11"/>
+          <w:footerReference w:type="default" r:id="rId12"/>
           <w:pgSz w:w="12240" w:h="15840"/>
           <w:pgMar w:top="1440" w:right="1440" w:bottom="1440" w:left="1440" w:header="720" w:footer="720" w:gutter="0"/>
           <w:pgNumType w:start="1"/>
@@ -3093,18 +3001,16 @@
           <w:docGrid w:linePitch="299"/>
         </w:sectPr>
       </w:pPr>
-      <w:bookmarkStart w:id="0" w:name="_GoBack"/>
-      <w:bookmarkEnd w:id="0"/>
-    </w:p>
-    <w:p>
-      <w:pPr>
-        <w:pStyle w:val="Heading1"/>
+    </w:p>
+    <w:p>
+      <w:pPr>
+        <w:pStyle w:val="Titre1"/>
         <w:ind w:left="0"/>
         <w:rPr>
           <w:lang w:val="fr-CA"/>
         </w:rPr>
       </w:pPr>
-      <w:bookmarkStart w:id="1" w:name="_Toc500073441"/>
+      <w:bookmarkStart w:id="0" w:name="_Toc500073441"/>
       <w:r>
         <w:rPr>
           <w:lang w:val="fr-CA"/>
@@ -3112,7 +3018,7 @@
         <w:lastRenderedPageBreak/>
         <w:t>Introduction</w:t>
       </w:r>
-      <w:bookmarkEnd w:id="1"/>
+      <w:bookmarkEnd w:id="0"/>
     </w:p>
     <w:p>
       <w:pPr>
@@ -3441,13 +3347,13 @@
     </w:p>
     <w:p>
       <w:pPr>
-        <w:pStyle w:val="Heading1"/>
+        <w:pStyle w:val="Titre1"/>
         <w:ind w:left="0"/>
         <w:rPr>
           <w:lang w:val="fr-CA"/>
         </w:rPr>
       </w:pPr>
-      <w:bookmarkStart w:id="2" w:name="_Toc500073442"/>
+      <w:bookmarkStart w:id="1" w:name="_Toc500073442"/>
       <w:r>
         <w:rPr>
           <w:lang w:val="fr-CA"/>
@@ -3455,32 +3361,32 @@
         <w:lastRenderedPageBreak/>
         <w:t>Théorie et équations</w:t>
       </w:r>
+      <w:bookmarkEnd w:id="1"/>
+    </w:p>
+    <w:p>
+      <w:pPr>
+        <w:pStyle w:val="Titre2"/>
+        <w:rPr>
+          <w:lang w:val="fr-CA"/>
+        </w:rPr>
+      </w:pPr>
+      <w:bookmarkStart w:id="2" w:name="_Toc500073443"/>
+      <w:r>
+        <w:rPr>
+          <w:lang w:val="fr-CA"/>
+        </w:rPr>
+        <w:t xml:space="preserve">Équations </w:t>
+      </w:r>
+      <w:r>
+        <w:rPr>
+          <w:lang w:val="fr-CA"/>
+        </w:rPr>
+        <w:t>utilisées pour choisir la direction des rayons lumineux</w:t>
+      </w:r>
       <w:bookmarkEnd w:id="2"/>
     </w:p>
     <w:p>
       <w:pPr>
-        <w:pStyle w:val="Heading2"/>
-        <w:rPr>
-          <w:lang w:val="fr-CA"/>
-        </w:rPr>
-      </w:pPr>
-      <w:bookmarkStart w:id="3" w:name="_Toc500073443"/>
-      <w:r>
-        <w:rPr>
-          <w:lang w:val="fr-CA"/>
-        </w:rPr>
-        <w:t xml:space="preserve">Équations </w:t>
-      </w:r>
-      <w:r>
-        <w:rPr>
-          <w:lang w:val="fr-CA"/>
-        </w:rPr>
-        <w:t>utilisées pour choisir la direction des rayons lumineux</w:t>
-      </w:r>
-      <w:bookmarkEnd w:id="3"/>
-    </w:p>
-    <w:p>
-      <w:pPr>
         <w:ind w:firstLine="720"/>
         <w:rPr>
           <w:lang w:val="fr-CA"/>
@@ -3502,7 +3408,7 @@
         <w:rPr>
           <w:lang w:val="fr-CA"/>
         </w:rPr>
-        <w:t xml:space="preserve"> permettent </w:t>
+        <w:t xml:space="preserve"> permettent</w:t>
       </w:r>
       <w:r>
         <w:rPr>
@@ -3552,21 +3458,7 @@
         <w:rPr>
           <w:lang w:val="fr-CA"/>
         </w:rPr>
-        <w:t xml:space="preserve">Sur le plan </w:t>
-      </w:r>
-      <w:proofErr w:type="spellStart"/>
-      <w:r>
-        <w:rPr>
-          <w:lang w:val="fr-CA"/>
-        </w:rPr>
-        <w:t>xy</w:t>
-      </w:r>
-      <w:proofErr w:type="spellEnd"/>
-      <w:r>
-        <w:rPr>
-          <w:lang w:val="fr-CA"/>
-        </w:rPr>
-        <w:t xml:space="preserve">, la projection du cylindre est un cercle (cercle b). </w:t>
+        <w:t xml:space="preserve">Sur le plan xy, la projection du cylindre est un cercle (cercle b). </w:t>
       </w:r>
       <w:r>
         <w:rPr>
@@ -3609,6 +3501,131 @@
             <wp:extent cx="1824990" cy="628997"/>
             <wp:effectExtent l="0" t="0" r="3810" b="0"/>
             <wp:docPr id="4" name="Image 4"/>
+            <wp:cNvGraphicFramePr>
+              <a:graphicFrameLocks xmlns:a="http://schemas.openxmlformats.org/drawingml/2006/main" noChangeAspect="1"/>
+            </wp:cNvGraphicFramePr>
+            <a:graphic xmlns:a="http://schemas.openxmlformats.org/drawingml/2006/main">
+              <a:graphicData uri="http://schemas.openxmlformats.org/drawingml/2006/picture">
+                <pic:pic xmlns:pic="http://schemas.openxmlformats.org/drawingml/2006/picture">
+                  <pic:nvPicPr>
+                    <pic:cNvPr id="1" name=""/>
+                    <pic:cNvPicPr/>
+                  </pic:nvPicPr>
+                  <pic:blipFill>
+                    <a:blip r:embed="rId13"/>
+                    <a:stretch>
+                      <a:fillRect/>
+                    </a:stretch>
+                  </pic:blipFill>
+                  <pic:spPr>
+                    <a:xfrm>
+                      <a:off x="0" y="0"/>
+                      <a:ext cx="1877413" cy="647065"/>
+                    </a:xfrm>
+                    <a:prstGeom prst="rect">
+                      <a:avLst/>
+                    </a:prstGeom>
+                  </pic:spPr>
+                </pic:pic>
+              </a:graphicData>
+            </a:graphic>
+          </wp:inline>
+        </w:drawing>
+      </w:r>
+    </w:p>
+    <w:p>
+      <w:pPr>
+        <w:pStyle w:val="Lgende"/>
+        <w:jc w:val="center"/>
+        <w:rPr>
+          <w:sz w:val="22"/>
+          <w:lang w:val="fr-CA"/>
+        </w:rPr>
+      </w:pPr>
+      <w:r>
+        <w:rPr>
+          <w:sz w:val="22"/>
+          <w:lang w:val="fr-CA"/>
+        </w:rPr>
+        <w:t xml:space="preserve">Équation </w:t>
+      </w:r>
+      <w:r>
+        <w:rPr>
+          <w:sz w:val="22"/>
+        </w:rPr>
+        <w:fldChar w:fldCharType="begin"/>
+      </w:r>
+      <w:r>
+        <w:rPr>
+          <w:sz w:val="22"/>
+          <w:lang w:val="fr-CA"/>
+        </w:rPr>
+        <w:instrText xml:space="preserve"> SEQ Équation \* ARABIC </w:instrText>
+      </w:r>
+      <w:r>
+        <w:rPr>
+          <w:sz w:val="22"/>
+        </w:rPr>
+        <w:fldChar w:fldCharType="separate"/>
+      </w:r>
+      <w:r>
+        <w:rPr>
+          <w:noProof/>
+          <w:sz w:val="22"/>
+          <w:lang w:val="fr-CA"/>
+        </w:rPr>
+        <w:t>1</w:t>
+      </w:r>
+      <w:r>
+        <w:rPr>
+          <w:sz w:val="22"/>
+        </w:rPr>
+        <w:fldChar w:fldCharType="end"/>
+      </w:r>
+    </w:p>
+    <w:p>
+      <w:pPr>
+        <w:ind w:firstLine="720"/>
+        <w:rPr>
+          <w:lang w:val="fr-CA"/>
+        </w:rPr>
+      </w:pPr>
+      <w:r>
+        <w:rPr>
+          <w:lang w:val="fr-CA"/>
+        </w:rPr>
+        <w:t xml:space="preserve">Le diamètre perpendiculaire au vecteur OB relie deux points du cercle b : un pour l’angle azimutal minimal (point A), l’autre pour l’angle azimutal maximal (point C). Cela forme deux triangles symétriques, dont les angles AOB et AOC ont la même valeur (angle </w:t>
+      </w:r>
+      <w:r>
+        <w:rPr>
+          <w:rFonts w:ascii="Cambria Math" w:hAnsi="Cambria Math" w:cs="Arial"/>
+          <w:lang w:val="fr-CA"/>
+        </w:rPr>
+        <w:t>ɸ</w:t>
+      </w:r>
+      <w:r>
+        <w:rPr>
+          <w:lang w:val="fr-CA"/>
+        </w:rPr>
+        <w:t xml:space="preserve">). </w:t>
+      </w:r>
+    </w:p>
+    <w:p>
+      <w:pPr>
+        <w:keepNext/>
+        <w:ind w:firstLine="720"/>
+        <w:jc w:val="center"/>
+      </w:pPr>
+      <w:r>
+        <w:rPr>
+          <w:noProof/>
+          <w:lang w:val="en-CA" w:eastAsia="en-CA"/>
+        </w:rPr>
+        <w:drawing>
+          <wp:inline distT="0" distB="0" distL="0" distR="0" wp14:anchorId="5F00AFEF" wp14:editId="386A4C80">
+            <wp:extent cx="1752600" cy="684188"/>
+            <wp:effectExtent l="0" t="0" r="0" b="1905"/>
+            <wp:docPr id="6" name="Image 5"/>
             <wp:cNvGraphicFramePr>
               <a:graphicFrameLocks xmlns:a="http://schemas.openxmlformats.org/drawingml/2006/main" noChangeAspect="1"/>
             </wp:cNvGraphicFramePr>
@@ -3628,7 +3645,7 @@
                   <pic:spPr>
                     <a:xfrm>
                       <a:off x="0" y="0"/>
-                      <a:ext cx="1877413" cy="647065"/>
+                      <a:ext cx="1789872" cy="698738"/>
                     </a:xfrm>
                     <a:prstGeom prst="rect">
                       <a:avLst/>
@@ -3643,7 +3660,7 @@
     </w:p>
     <w:p>
       <w:pPr>
-        <w:pStyle w:val="Caption"/>
+        <w:pStyle w:val="Lgende"/>
         <w:jc w:val="center"/>
         <w:rPr>
           <w:sz w:val="22"/>
@@ -3682,10 +3699,11 @@
           <w:sz w:val="22"/>
           <w:lang w:val="fr-CA"/>
         </w:rPr>
-        <w:t>1</w:t>
-      </w:r>
-      <w:r>
-        <w:rPr>
+        <w:t>2</w:t>
+      </w:r>
+      <w:r>
+        <w:rPr>
+          <w:noProof/>
           <w:sz w:val="22"/>
         </w:rPr>
         <w:fldChar w:fldCharType="end"/>
@@ -3693,16 +3711,45 @@
     </w:p>
     <w:p>
       <w:pPr>
-        <w:ind w:firstLine="720"/>
-        <w:rPr>
-          <w:lang w:val="fr-CA"/>
-        </w:rPr>
-      </w:pPr>
-      <w:r>
-        <w:rPr>
-          <w:lang w:val="fr-CA"/>
-        </w:rPr>
-        <w:t xml:space="preserve">Le diamètre perpendiculaire au vecteur OB relie deux points du cercle b : un pour l’angle azimutal minimal (point A), l’autre pour l’angle azimutal maximal (point C). Cela forme deux triangles symétriques, dont les angles AOB et AOC ont la même valeur (angle </w:t>
+        <w:rPr>
+          <w:lang w:val="fr-CA"/>
+        </w:rPr>
+      </w:pPr>
+      <w:r>
+        <w:rPr>
+          <w:lang w:val="fr-CA"/>
+        </w:rPr>
+        <w:tab/>
+      </w:r>
+      <w:r>
+        <w:rPr>
+          <w:lang w:val="fr-CA"/>
+        </w:rPr>
+        <w:t xml:space="preserve">On obtient l’angle </w:t>
+      </w:r>
+      <w:r>
+        <w:rPr>
+          <w:lang w:val="fr-CA"/>
+        </w:rPr>
+        <w:t>azimut</w:t>
+      </w:r>
+      <w:r>
+        <w:rPr>
+          <w:lang w:val="fr-CA"/>
+        </w:rPr>
+        <w:t>al minimal</w:t>
+      </w:r>
+      <w:r>
+        <w:rPr>
+          <w:lang w:val="fr-CA"/>
+        </w:rPr>
+        <w:t xml:space="preserve"> </w:t>
+      </w:r>
+      <w:r>
+        <w:rPr>
+          <w:lang w:val="fr-CA"/>
+        </w:rPr>
+        <w:t>(</w:t>
       </w:r>
       <w:r>
         <w:rPr>
@@ -3713,9 +3760,104 @@
       </w:r>
       <w:r>
         <w:rPr>
-          <w:lang w:val="fr-CA"/>
-        </w:rPr>
-        <w:t xml:space="preserve">). </w:t>
+          <w:rFonts w:ascii="Cambria Math" w:hAnsi="Cambria Math" w:cs="Arial"/>
+          <w:lang w:val="fr-CA"/>
+        </w:rPr>
+        <w:t>_</w:t>
+      </w:r>
+      <w:r>
+        <w:rPr>
+          <w:lang w:val="fr-CA"/>
+        </w:rPr>
+        <w:t>)</w:t>
+      </w:r>
+      <w:r>
+        <w:rPr>
+          <w:lang w:val="fr-CA"/>
+        </w:rPr>
+        <w:t xml:space="preserve"> en </w:t>
+      </w:r>
+      <w:r>
+        <w:rPr>
+          <w:lang w:val="fr-CA"/>
+        </w:rPr>
+        <w:t>soustrayant</w:t>
+      </w:r>
+      <w:r>
+        <w:rPr>
+          <w:lang w:val="fr-CA"/>
+        </w:rPr>
+        <w:t xml:space="preserve"> l’angle</w:t>
+      </w:r>
+      <w:r>
+        <w:rPr>
+          <w:lang w:val="fr-CA"/>
+        </w:rPr>
+        <w:t xml:space="preserve"> médian par (</w:t>
+      </w:r>
+      <w:r>
+        <w:rPr>
+          <w:rFonts w:ascii="Cambria Math" w:hAnsi="Cambria Math" w:cs="Arial"/>
+          <w:lang w:val="fr-CA"/>
+        </w:rPr>
+        <w:t>ɸ</w:t>
+      </w:r>
+      <w:r>
+        <w:rPr>
+          <w:lang w:val="fr-CA"/>
+        </w:rPr>
+        <w:t>) et l’angle azimutal maximal</w:t>
+      </w:r>
+      <w:r>
+        <w:rPr>
+          <w:lang w:val="fr-CA"/>
+        </w:rPr>
+        <w:t xml:space="preserve"> </w:t>
+      </w:r>
+      <w:r>
+        <w:rPr>
+          <w:lang w:val="fr-CA"/>
+        </w:rPr>
+        <w:t>(</w:t>
+      </w:r>
+      <w:r>
+        <w:rPr>
+          <w:rFonts w:ascii="Cambria Math" w:hAnsi="Cambria Math" w:cs="Arial"/>
+          <w:lang w:val="fr-CA"/>
+        </w:rPr>
+        <w:t>ɸ</w:t>
+      </w:r>
+      <w:r>
+        <w:rPr>
+          <w:rFonts w:ascii="Cambria Math" w:hAnsi="Cambria Math" w:cs="Arial"/>
+          <w:lang w:val="fr-CA"/>
+        </w:rPr>
+        <w:t>+</w:t>
+      </w:r>
+      <w:r>
+        <w:rPr>
+          <w:lang w:val="fr-CA"/>
+        </w:rPr>
+        <w:t>)</w:t>
+      </w:r>
+      <w:r>
+        <w:rPr>
+          <w:lang w:val="fr-CA"/>
+        </w:rPr>
+        <w:t xml:space="preserve"> en ajoutant (</w:t>
+      </w:r>
+      <w:r>
+        <w:rPr>
+          <w:rFonts w:ascii="Cambria Math" w:hAnsi="Cambria Math" w:cs="Arial"/>
+          <w:lang w:val="fr-CA"/>
+        </w:rPr>
+        <w:t>ɸ</w:t>
+      </w:r>
+      <w:r>
+        <w:rPr>
+          <w:lang w:val="fr-CA"/>
+        </w:rPr>
+        <w:t>) à l’angle médian.</w:t>
       </w:r>
     </w:p>
     <w:p>
@@ -3727,13 +3869,12 @@
       <w:r>
         <w:rPr>
           <w:noProof/>
-          <w:lang w:val="en-CA" w:eastAsia="en-CA"/>
         </w:rPr>
         <w:drawing>
-          <wp:inline distT="0" distB="0" distL="0" distR="0" wp14:anchorId="5F00AFEF" wp14:editId="386A4C80">
-            <wp:extent cx="1752600" cy="684188"/>
+          <wp:inline distT="0" distB="0" distL="0" distR="0" wp14:anchorId="460BE27D" wp14:editId="7F19F40C">
+            <wp:extent cx="1828800" cy="912747"/>
             <wp:effectExtent l="0" t="0" r="0" b="1905"/>
-            <wp:docPr id="6" name="Image 5"/>
+            <wp:docPr id="3" name="Image 3"/>
             <wp:cNvGraphicFramePr>
               <a:graphicFrameLocks xmlns:a="http://schemas.openxmlformats.org/drawingml/2006/main" noChangeAspect="1"/>
             </wp:cNvGraphicFramePr>
@@ -3753,7 +3894,7 @@
                   <pic:spPr>
                     <a:xfrm>
                       <a:off x="0" y="0"/>
-                      <a:ext cx="1789872" cy="698738"/>
+                      <a:ext cx="1855359" cy="926003"/>
                     </a:xfrm>
                     <a:prstGeom prst="rect">
                       <a:avLst/>
@@ -3768,7 +3909,7 @@
     </w:p>
     <w:p>
       <w:pPr>
-        <w:pStyle w:val="Caption"/>
+        <w:pStyle w:val="Lgende"/>
         <w:jc w:val="center"/>
         <w:rPr>
           <w:sz w:val="22"/>
@@ -3807,11 +3948,10 @@
           <w:sz w:val="22"/>
           <w:lang w:val="fr-CA"/>
         </w:rPr>
-        <w:t>2</w:t>
-      </w:r>
-      <w:r>
-        <w:rPr>
-          <w:noProof/>
+        <w:t>3</w:t>
+      </w:r>
+      <w:r>
+        <w:rPr>
           <w:sz w:val="22"/>
         </w:rPr>
         <w:fldChar w:fldCharType="end"/>
@@ -3819,77 +3959,102 @@
     </w:p>
     <w:p>
       <w:pPr>
-        <w:rPr>
-          <w:lang w:val="fr-CA"/>
-        </w:rPr>
-      </w:pPr>
-      <w:r>
-        <w:rPr>
-          <w:lang w:val="fr-CA"/>
-        </w:rPr>
-        <w:tab/>
-      </w:r>
-      <w:r>
-        <w:rPr>
-          <w:lang w:val="fr-CA"/>
-        </w:rPr>
-        <w:t xml:space="preserve">On obtient l’angle </w:t>
-      </w:r>
-      <w:r>
-        <w:rPr>
-          <w:lang w:val="fr-CA"/>
-        </w:rPr>
-        <w:t>azimut</w:t>
-      </w:r>
-      <w:r>
-        <w:rPr>
-          <w:lang w:val="fr-CA"/>
-        </w:rPr>
-        <w:t xml:space="preserve">al minimal en </w:t>
-      </w:r>
-      <w:r>
-        <w:rPr>
-          <w:lang w:val="fr-CA"/>
-        </w:rPr>
-        <w:t>soustrayant</w:t>
-      </w:r>
-      <w:r>
-        <w:rPr>
-          <w:lang w:val="fr-CA"/>
-        </w:rPr>
-        <w:t xml:space="preserve"> l’angle</w:t>
-      </w:r>
-      <w:r>
-        <w:rPr>
-          <w:lang w:val="fr-CA"/>
-        </w:rPr>
-        <w:t xml:space="preserve"> médian par (</w:t>
-      </w:r>
-      <w:r>
-        <w:rPr>
-          <w:rFonts w:ascii="Cambria Math" w:hAnsi="Cambria Math" w:cs="Arial"/>
-          <w:lang w:val="fr-CA"/>
-        </w:rPr>
-        <w:t>ɸ</w:t>
-      </w:r>
-      <w:r>
-        <w:rPr>
-          <w:lang w:val="fr-CA"/>
-        </w:rPr>
-        <w:t>) et l’angle azimutal maximal en ajoutant (</w:t>
-      </w:r>
-      <w:r>
-        <w:rPr>
-          <w:rFonts w:ascii="Cambria Math" w:hAnsi="Cambria Math" w:cs="Arial"/>
-          <w:lang w:val="fr-CA"/>
-        </w:rPr>
-        <w:t>ɸ</w:t>
-      </w:r>
-      <w:r>
-        <w:rPr>
-          <w:lang w:val="fr-CA"/>
-        </w:rPr>
-        <w:t>) à l’angle médian.</w:t>
+        <w:ind w:firstLine="720"/>
+        <w:rPr>
+          <w:lang w:val="fr-CA"/>
+        </w:rPr>
+      </w:pPr>
+      <w:r>
+        <w:rPr>
+          <w:lang w:val="fr-CA"/>
+        </w:rPr>
+        <w:t>La projection du cylindre sur le plan xz est un rectangle isométrique à la projection du cylindre sur le plan yz</w:t>
+      </w:r>
+      <w:r>
+        <w:rPr>
+          <w:lang w:val="fr-CA"/>
+        </w:rPr>
+        <w:t>. Nous</w:t>
+      </w:r>
+      <w:r>
+        <w:rPr>
+          <w:lang w:val="fr-CA"/>
+        </w:rPr>
+        <w:t xml:space="preserve"> tra</w:t>
+      </w:r>
+      <w:r>
+        <w:rPr>
+          <w:lang w:val="fr-CA"/>
+        </w:rPr>
+        <w:t>çons</w:t>
+      </w:r>
+      <w:r>
+        <w:rPr>
+          <w:lang w:val="fr-CA"/>
+        </w:rPr>
+        <w:t xml:space="preserve"> un vecteur OB</w:t>
+      </w:r>
+      <w:r>
+        <w:rPr>
+          <w:vertAlign w:val="subscript"/>
+          <w:lang w:val="fr-CA"/>
+        </w:rPr>
+        <w:t>i</w:t>
+      </w:r>
+      <w:r>
+        <w:rPr>
+          <w:lang w:val="fr-CA"/>
+        </w:rPr>
+        <w:t xml:space="preserve"> allant de l’observateur jusqu’à un coin du rectangle pour chaque coin du rectangle</w:t>
+      </w:r>
+      <w:r>
+        <w:rPr>
+          <w:lang w:val="fr-CA"/>
+        </w:rPr>
+        <w:t>, puis nous</w:t>
+      </w:r>
+      <w:r>
+        <w:rPr>
+          <w:lang w:val="fr-CA"/>
+        </w:rPr>
+        <w:t xml:space="preserve"> calcul</w:t>
+      </w:r>
+      <w:r>
+        <w:rPr>
+          <w:lang w:val="fr-CA"/>
+        </w:rPr>
+        <w:t>ons</w:t>
+      </w:r>
+      <w:r>
+        <w:rPr>
+          <w:lang w:val="fr-CA"/>
+        </w:rPr>
+        <w:t xml:space="preserve"> l’angle polaire de chaque vecteur</w:t>
+      </w:r>
+      <w:r>
+        <w:rPr>
+          <w:lang w:val="fr-CA"/>
+        </w:rPr>
+        <w:t xml:space="preserve"> </w:t>
+      </w:r>
+      <w:r>
+        <w:rPr>
+          <w:lang w:val="fr-CA"/>
+        </w:rPr>
+        <w:t>OB</w:t>
+      </w:r>
+      <w:r>
+        <w:rPr>
+          <w:vertAlign w:val="subscript"/>
+          <w:lang w:val="fr-CA"/>
+        </w:rPr>
+        <w:t>i</w:t>
+      </w:r>
+      <w:r>
+        <w:rPr>
+          <w:lang w:val="fr-CA"/>
+        </w:rPr>
+        <w:t xml:space="preserve">. </w:t>
       </w:r>
     </w:p>
     <w:p>
@@ -3903,11 +4068,12 @@
           <w:noProof/>
           <w:lang w:val="en-CA" w:eastAsia="en-CA"/>
         </w:rPr>
+        <w:lastRenderedPageBreak/>
         <w:drawing>
-          <wp:inline distT="0" distB="0" distL="0" distR="0" wp14:anchorId="61059AD2" wp14:editId="2F115FB4">
-            <wp:extent cx="1855470" cy="805623"/>
-            <wp:effectExtent l="0" t="0" r="0" b="0"/>
-            <wp:docPr id="14" name="Image 9"/>
+          <wp:inline distT="0" distB="0" distL="0" distR="0" wp14:anchorId="48914811" wp14:editId="08869F8D">
+            <wp:extent cx="1950720" cy="644613"/>
+            <wp:effectExtent l="0" t="0" r="0" b="3175"/>
+            <wp:docPr id="19" name="Image 8"/>
             <wp:cNvGraphicFramePr>
               <a:graphicFrameLocks xmlns:a="http://schemas.openxmlformats.org/drawingml/2006/main" noChangeAspect="1"/>
             </wp:cNvGraphicFramePr>
@@ -3927,7 +4093,7 @@
                   <pic:spPr>
                     <a:xfrm>
                       <a:off x="0" y="0"/>
-                      <a:ext cx="1898092" cy="824129"/>
+                      <a:ext cx="2004497" cy="662383"/>
                     </a:xfrm>
                     <a:prstGeom prst="rect">
                       <a:avLst/>
@@ -3942,16 +4108,18 @@
     </w:p>
     <w:p>
       <w:pPr>
-        <w:pStyle w:val="Caption"/>
+        <w:pStyle w:val="Lgende"/>
         <w:jc w:val="center"/>
         <w:rPr>
           <w:sz w:val="22"/>
+          <w:szCs w:val="22"/>
           <w:lang w:val="fr-CA"/>
         </w:rPr>
       </w:pPr>
       <w:r>
         <w:rPr>
           <w:sz w:val="22"/>
+          <w:szCs w:val="22"/>
           <w:lang w:val="fr-CA"/>
         </w:rPr>
         <w:t xml:space="preserve">Équation </w:t>
@@ -3959,12 +4127,14 @@
       <w:r>
         <w:rPr>
           <w:sz w:val="22"/>
+          <w:szCs w:val="22"/>
         </w:rPr>
         <w:fldChar w:fldCharType="begin"/>
       </w:r>
       <w:r>
         <w:rPr>
           <w:sz w:val="22"/>
+          <w:szCs w:val="22"/>
           <w:lang w:val="fr-CA"/>
         </w:rPr>
         <w:instrText xml:space="preserve"> SEQ Équation \* ARABIC </w:instrText>
@@ -3972,6 +4142,7 @@
       <w:r>
         <w:rPr>
           <w:sz w:val="22"/>
+          <w:szCs w:val="22"/>
         </w:rPr>
         <w:fldChar w:fldCharType="separate"/>
       </w:r>
@@ -3979,13 +4150,15 @@
         <w:rPr>
           <w:noProof/>
           <w:sz w:val="22"/>
-          <w:lang w:val="fr-CA"/>
-        </w:rPr>
-        <w:t>3</w:t>
+          <w:szCs w:val="22"/>
+          <w:lang w:val="fr-CA"/>
+        </w:rPr>
+        <w:t>4</w:t>
       </w:r>
       <w:r>
         <w:rPr>
           <w:sz w:val="22"/>
+          <w:szCs w:val="22"/>
         </w:rPr>
         <w:fldChar w:fldCharType="end"/>
       </w:r>
@@ -3994,105 +4167,108 @@
       <w:pPr>
         <w:ind w:firstLine="720"/>
         <w:rPr>
-          <w:lang w:val="fr-CA"/>
-        </w:rPr>
-      </w:pPr>
-      <w:r>
-        <w:rPr>
-          <w:lang w:val="fr-CA"/>
-        </w:rPr>
-        <w:t xml:space="preserve">La projection du cylindre sur le plan </w:t>
-      </w:r>
-      <w:proofErr w:type="spellStart"/>
-      <w:r>
-        <w:rPr>
-          <w:lang w:val="fr-CA"/>
-        </w:rPr>
-        <w:t>xz</w:t>
-      </w:r>
-      <w:proofErr w:type="spellEnd"/>
-      <w:r>
-        <w:rPr>
-          <w:lang w:val="fr-CA"/>
-        </w:rPr>
-        <w:t xml:space="preserve"> est un rectangle isométrique à la projection du cylindre sur le plan </w:t>
-      </w:r>
-      <w:proofErr w:type="spellStart"/>
-      <w:r>
-        <w:rPr>
-          <w:lang w:val="fr-CA"/>
-        </w:rPr>
-        <w:t>yz</w:t>
-      </w:r>
-      <w:proofErr w:type="spellEnd"/>
-      <w:r>
-        <w:rPr>
-          <w:lang w:val="fr-CA"/>
-        </w:rPr>
-        <w:t>. Nous</w:t>
-      </w:r>
-      <w:r>
-        <w:rPr>
-          <w:lang w:val="fr-CA"/>
-        </w:rPr>
-        <w:t xml:space="preserve"> tra</w:t>
-      </w:r>
-      <w:r>
-        <w:rPr>
-          <w:lang w:val="fr-CA"/>
-        </w:rPr>
-        <w:t>çons</w:t>
-      </w:r>
-      <w:r>
-        <w:rPr>
-          <w:lang w:val="fr-CA"/>
-        </w:rPr>
-        <w:t xml:space="preserve"> un vecteur </w:t>
-      </w:r>
-      <w:proofErr w:type="spellStart"/>
-      <w:r>
-        <w:rPr>
-          <w:lang w:val="fr-CA"/>
-        </w:rPr>
-        <w:t>OB</w:t>
-      </w:r>
-      <w:r>
-        <w:rPr>
+          <w:rFonts w:cs="Arial"/>
+          <w:lang w:val="fr-CA"/>
+        </w:rPr>
+      </w:pPr>
+      <w:r>
+        <w:rPr>
+          <w:lang w:val="fr-CA"/>
+        </w:rPr>
+        <w:t>Si un coin i du rectangle a une composante z inférieure à celle de la position de l’observateur (ce qui est le cas dans le cas 1,</w:t>
+      </w:r>
+      <w:r>
+        <w:rPr>
+          <w:lang w:val="fr-CA"/>
+        </w:rPr>
+        <w:t xml:space="preserve"> </w:t>
+      </w:r>
+      <w:r>
+        <w:rPr>
+          <w:lang w:val="fr-CA"/>
+        </w:rPr>
+        <w:t xml:space="preserve">2 et 4), </w:t>
+      </w:r>
+      <w:r>
+        <w:rPr>
+          <w:lang w:val="fr-CA"/>
+        </w:rPr>
+        <w:t>nous</w:t>
+      </w:r>
+      <w:r>
+        <w:rPr>
+          <w:lang w:val="fr-CA"/>
+        </w:rPr>
+        <w:t xml:space="preserve"> calcul</w:t>
+      </w:r>
+      <w:r>
+        <w:rPr>
+          <w:lang w:val="fr-CA"/>
+        </w:rPr>
+        <w:t>ons</w:t>
+      </w:r>
+      <w:r>
+        <w:rPr>
+          <w:lang w:val="fr-CA"/>
+        </w:rPr>
+        <w:t xml:space="preserve"> l’angle du segment OB par rapport à </w:t>
+      </w:r>
+      <w:r>
+        <w:rPr>
+          <w:rFonts w:ascii="Cambria Math" w:hAnsi="Cambria Math"/>
+          <w:lang w:val="fr-CA"/>
+        </w:rPr>
+        <w:t xml:space="preserve">θ = π/2 </w:t>
+      </w:r>
+      <w:r>
+        <w:rPr>
+          <w:rFonts w:cs="Arial"/>
+          <w:lang w:val="fr-CA"/>
+        </w:rPr>
+        <w:t>et nous ajoutons</w:t>
+      </w:r>
+      <w:r>
+        <w:rPr>
+          <w:rFonts w:cs="Arial"/>
+          <w:lang w:val="fr-CA"/>
+        </w:rPr>
+        <w:t xml:space="preserve"> </w:t>
+      </w:r>
+      <w:r>
+        <w:rPr>
+          <w:rFonts w:ascii="Cambria Math" w:hAnsi="Cambria Math"/>
+          <w:lang w:val="fr-CA"/>
+        </w:rPr>
+        <w:t xml:space="preserve">π/2 </w:t>
+      </w:r>
+      <w:r>
+        <w:rPr>
+          <w:rFonts w:cs="Arial"/>
+          <w:lang w:val="fr-CA"/>
+        </w:rPr>
+        <w:t xml:space="preserve">à l’angle </w:t>
+      </w:r>
+      <w:r>
+        <w:rPr>
+          <w:rFonts w:ascii="Cambria Math" w:hAnsi="Cambria Math" w:cs="Arial"/>
+          <w:lang w:val="fr-CA"/>
+        </w:rPr>
+        <w:t>θ</w:t>
+      </w:r>
+      <w:r>
+        <w:rPr>
+          <w:rFonts w:ascii="Cambria Math" w:hAnsi="Cambria Math" w:cs="Arial"/>
           <w:vertAlign w:val="subscript"/>
           <w:lang w:val="fr-CA"/>
         </w:rPr>
-        <w:t>i</w:t>
-      </w:r>
-      <w:proofErr w:type="spellEnd"/>
-      <w:r>
-        <w:rPr>
-          <w:lang w:val="fr-CA"/>
-        </w:rPr>
-        <w:t xml:space="preserve"> allant de l’observateur jusqu’à un coin du rectangle pour chaque coin du rectangle</w:t>
-      </w:r>
-      <w:r>
-        <w:rPr>
-          <w:lang w:val="fr-CA"/>
-        </w:rPr>
-        <w:t>, puis nous</w:t>
-      </w:r>
-      <w:r>
-        <w:rPr>
-          <w:lang w:val="fr-CA"/>
-        </w:rPr>
-        <w:t xml:space="preserve"> calcul</w:t>
-      </w:r>
-      <w:r>
-        <w:rPr>
-          <w:lang w:val="fr-CA"/>
-        </w:rPr>
-        <w:t>ons</w:t>
-      </w:r>
-      <w:r>
-        <w:rPr>
-          <w:lang w:val="fr-CA"/>
-        </w:rPr>
-        <w:t xml:space="preserve"> l’angle polaire de chaque vecteur. </w:t>
+        <w:t>OBi</w:t>
+      </w:r>
+      <w:r>
+        <w:rPr>
+          <w:rFonts w:cs="Arial"/>
+          <w:lang w:val="fr-CA"/>
+        </w:rPr>
+        <w:t>.</w:t>
       </w:r>
     </w:p>
     <w:p>
@@ -4106,12 +4282,11 @@
           <w:noProof/>
           <w:lang w:val="en-CA" w:eastAsia="en-CA"/>
         </w:rPr>
-        <w:lastRenderedPageBreak/>
         <w:drawing>
-          <wp:inline distT="0" distB="0" distL="0" distR="0" wp14:anchorId="48914811" wp14:editId="08869F8D">
-            <wp:extent cx="1950720" cy="644613"/>
-            <wp:effectExtent l="0" t="0" r="0" b="3175"/>
-            <wp:docPr id="19" name="Image 8"/>
+          <wp:inline distT="0" distB="0" distL="0" distR="0" wp14:anchorId="2FA3A2DD" wp14:editId="33ABCC6E">
+            <wp:extent cx="2087880" cy="580413"/>
+            <wp:effectExtent l="0" t="0" r="7620" b="0"/>
+            <wp:docPr id="20" name="Image 10"/>
             <wp:cNvGraphicFramePr>
               <a:graphicFrameLocks xmlns:a="http://schemas.openxmlformats.org/drawingml/2006/main" noChangeAspect="1"/>
             </wp:cNvGraphicFramePr>
@@ -4131,7 +4306,7 @@
                   <pic:spPr>
                     <a:xfrm>
                       <a:off x="0" y="0"/>
-                      <a:ext cx="2004497" cy="662383"/>
+                      <a:ext cx="2197467" cy="610877"/>
                     </a:xfrm>
                     <a:prstGeom prst="rect">
                       <a:avLst/>
@@ -4146,7 +4321,7 @@
     </w:p>
     <w:p>
       <w:pPr>
-        <w:pStyle w:val="Caption"/>
+        <w:pStyle w:val="Lgende"/>
         <w:jc w:val="center"/>
         <w:rPr>
           <w:sz w:val="22"/>
@@ -4191,10 +4366,11 @@
           <w:szCs w:val="22"/>
           <w:lang w:val="fr-CA"/>
         </w:rPr>
-        <w:t>4</w:t>
-      </w:r>
-      <w:r>
-        <w:rPr>
+        <w:t>5</w:t>
+      </w:r>
+      <w:r>
+        <w:rPr>
+          <w:noProof/>
           <w:sz w:val="22"/>
           <w:szCs w:val="22"/>
         </w:rPr>
@@ -4205,15 +4381,56 @@
       <w:pPr>
         <w:ind w:firstLine="720"/>
         <w:rPr>
-          <w:rFonts w:cs="Arial"/>
-          <w:lang w:val="fr-CA"/>
-        </w:rPr>
-      </w:pPr>
-      <w:r>
-        <w:rPr>
-          <w:lang w:val="fr-CA"/>
-        </w:rPr>
-        <w:t>Si un coin i du rectangle a une composante z inférieure à celle de la position de l’observateur (ce qui est le cas dans le cas 1,</w:t>
+          <w:lang w:val="fr-CA"/>
+        </w:rPr>
+      </w:pPr>
+      <w:r>
+        <w:rPr>
+          <w:lang w:val="fr-CA"/>
+        </w:rPr>
+        <w:t xml:space="preserve">Nous comparons ensuite tous les angles polaires, peu importe qu’ils soient obtenus avec l’équation 4 ou 5. </w:t>
+      </w:r>
+      <w:r>
+        <w:rPr>
+          <w:lang w:val="fr-CA"/>
+        </w:rPr>
+        <w:t>L</w:t>
+      </w:r>
+      <w:r>
+        <w:rPr>
+          <w:lang w:val="fr-CA"/>
+        </w:rPr>
+        <w:t xml:space="preserve">es </w:t>
+      </w:r>
+      <w:r>
+        <w:rPr>
+          <w:lang w:val="fr-CA"/>
+        </w:rPr>
+        <w:t>angle</w:t>
+      </w:r>
+      <w:r>
+        <w:rPr>
+          <w:lang w:val="fr-CA"/>
+        </w:rPr>
+        <w:t>s</w:t>
+      </w:r>
+      <w:r>
+        <w:rPr>
+          <w:lang w:val="fr-CA"/>
+        </w:rPr>
+        <w:t xml:space="preserve"> polaire</w:t>
+      </w:r>
+      <w:r>
+        <w:rPr>
+          <w:lang w:val="fr-CA"/>
+        </w:rPr>
+        <w:t>s</w:t>
+      </w:r>
+      <w:r>
+        <w:rPr>
+          <w:lang w:val="fr-CA"/>
+        </w:rPr>
+        <w:t xml:space="preserve"> minimal</w:t>
       </w:r>
       <w:r>
         <w:rPr>
@@ -4225,68 +4442,8 @@
         <w:rPr>
           <w:lang w:val="fr-CA"/>
         </w:rPr>
-        <w:t xml:space="preserve">2 et 4), </w:t>
-      </w:r>
-      <w:r>
-        <w:rPr>
-          <w:lang w:val="fr-CA"/>
-        </w:rPr>
-        <w:t>nous</w:t>
-      </w:r>
-      <w:r>
-        <w:rPr>
-          <w:lang w:val="fr-CA"/>
-        </w:rPr>
-        <w:t xml:space="preserve"> calcul</w:t>
-      </w:r>
-      <w:r>
-        <w:rPr>
-          <w:lang w:val="fr-CA"/>
-        </w:rPr>
-        <w:t>ons</w:t>
-      </w:r>
-      <w:r>
-        <w:rPr>
-          <w:lang w:val="fr-CA"/>
-        </w:rPr>
-        <w:t xml:space="preserve"> l’angle du segment OB par rapport à </w:t>
-      </w:r>
-      <w:r>
-        <w:rPr>
-          <w:rFonts w:ascii="Cambria Math" w:hAnsi="Cambria Math"/>
-          <w:lang w:val="fr-CA"/>
-        </w:rPr>
-        <w:t xml:space="preserve">θ = π/2 </w:t>
-      </w:r>
-      <w:r>
-        <w:rPr>
-          <w:rFonts w:cs="Arial"/>
-          <w:lang w:val="fr-CA"/>
-        </w:rPr>
-        <w:t>et nous ajoutons</w:t>
-      </w:r>
-      <w:r>
-        <w:rPr>
-          <w:rFonts w:cs="Arial"/>
-          <w:lang w:val="fr-CA"/>
-        </w:rPr>
-        <w:t xml:space="preserve"> </w:t>
-      </w:r>
-      <w:r>
-        <w:rPr>
-          <w:rFonts w:ascii="Cambria Math" w:hAnsi="Cambria Math"/>
-          <w:lang w:val="fr-CA"/>
-        </w:rPr>
-        <w:t xml:space="preserve">π/2 </w:t>
-      </w:r>
-      <w:r>
-        <w:rPr>
-          <w:rFonts w:cs="Arial"/>
-          <w:lang w:val="fr-CA"/>
-        </w:rPr>
-        <w:t xml:space="preserve">à l’angle </w:t>
-      </w:r>
-      <w:proofErr w:type="spellStart"/>
+        <w:t>(</w:t>
+      </w:r>
       <w:r>
         <w:rPr>
           <w:rFonts w:ascii="Cambria Math" w:hAnsi="Cambria Math" w:cs="Arial"/>
@@ -4297,25 +4454,105 @@
       <w:r>
         <w:rPr>
           <w:rFonts w:ascii="Cambria Math" w:hAnsi="Cambria Math" w:cs="Arial"/>
-          <w:vertAlign w:val="subscript"/>
-          <w:lang w:val="fr-CA"/>
-        </w:rPr>
-        <w:t>OBi</w:t>
-      </w:r>
-      <w:proofErr w:type="spellEnd"/>
-      <w:r>
-        <w:rPr>
-          <w:rFonts w:cs="Arial"/>
+          <w:lang w:val="fr-CA"/>
+        </w:rPr>
+        <w:t>_</w:t>
+      </w:r>
+      <w:r>
+        <w:rPr>
+          <w:lang w:val="fr-CA"/>
+        </w:rPr>
+        <w:t>)</w:t>
+      </w:r>
+      <w:r>
+        <w:rPr>
+          <w:lang w:val="fr-CA"/>
+        </w:rPr>
+        <w:t xml:space="preserve"> et maximal </w:t>
+      </w:r>
+      <w:r>
+        <w:rPr>
+          <w:lang w:val="fr-CA"/>
+        </w:rPr>
+        <w:t>(</w:t>
+      </w:r>
+      <w:r>
+        <w:rPr>
+          <w:rFonts w:ascii="Cambria Math" w:hAnsi="Cambria Math" w:cs="Arial"/>
+          <w:lang w:val="fr-CA"/>
+        </w:rPr>
+        <w:t>θ</w:t>
+      </w:r>
+      <w:r>
+        <w:rPr>
+          <w:rFonts w:ascii="Cambria Math" w:hAnsi="Cambria Math" w:cs="Arial"/>
+          <w:lang w:val="fr-CA"/>
+        </w:rPr>
+        <w:t>+</w:t>
+      </w:r>
+      <w:r>
+        <w:rPr>
+          <w:lang w:val="fr-CA"/>
+        </w:rPr>
+        <w:t xml:space="preserve">) </w:t>
+      </w:r>
+      <w:r>
+        <w:rPr>
+          <w:lang w:val="fr-CA"/>
+        </w:rPr>
+        <w:t>sont respectivement l</w:t>
+      </w:r>
+      <w:r>
+        <w:rPr>
+          <w:lang w:val="fr-CA"/>
+        </w:rPr>
+        <w:t>e plus petit et le plus grand angle</w:t>
+      </w:r>
+      <w:r>
+        <w:rPr>
           <w:lang w:val="fr-CA"/>
         </w:rPr>
         <w:t>.</w:t>
       </w:r>
-    </w:p>
-    <w:p>
-      <w:pPr>
-        <w:keepNext/>
+      <w:bookmarkStart w:id="3" w:name="_GoBack"/>
+      <w:bookmarkEnd w:id="3"/>
+    </w:p>
+    <w:p>
+      <w:pPr>
         <w:ind w:firstLine="720"/>
+        <w:rPr>
+          <w:lang w:val="fr-CA"/>
+        </w:rPr>
+      </w:pPr>
+      <w:r>
+        <w:rPr>
+          <w:lang w:val="fr-CA"/>
+        </w:rPr>
+        <w:t xml:space="preserve">Après avoir déterminé les angles polaires maximal et minimal ainsi que les angles azimutaux maximal et minimal, il est </w:t>
+      </w:r>
+      <w:r>
+        <w:rPr>
+          <w:lang w:val="fr-CA"/>
+        </w:rPr>
+        <w:t>possible d’utiliser l’équation 6</w:t>
+      </w:r>
+      <w:r>
+        <w:rPr>
+          <w:lang w:val="fr-CA"/>
+        </w:rPr>
+        <w:t xml:space="preserve"> pour déterminer un nombre de directions à choisir.</w:t>
+      </w:r>
+    </w:p>
+    <w:p>
+      <w:pPr>
         <w:jc w:val="center"/>
+        <w:rPr>
+          <w:rFonts w:eastAsiaTheme="minorEastAsia"/>
+          <w:color w:val="17365D" w:themeColor="text2" w:themeShade="BF"/>
+          <w:sz w:val="44"/>
+          <w:szCs w:val="44"/>
+          <w:lang w:val="fr-CA"/>
+        </w:rPr>
       </w:pPr>
       <w:r>
         <w:rPr>
@@ -4323,10 +4560,10 @@
           <w:lang w:val="en-CA" w:eastAsia="en-CA"/>
         </w:rPr>
         <w:drawing>
-          <wp:inline distT="0" distB="0" distL="0" distR="0" wp14:anchorId="2FA3A2DD" wp14:editId="33ABCC6E">
-            <wp:extent cx="2087880" cy="580413"/>
-            <wp:effectExtent l="0" t="0" r="7620" b="0"/>
-            <wp:docPr id="20" name="Image 10"/>
+          <wp:inline distT="0" distB="0" distL="0" distR="0" wp14:anchorId="7275F1A7" wp14:editId="38F87693">
+            <wp:extent cx="2352675" cy="857250"/>
+            <wp:effectExtent l="0" t="0" r="9525" b="0"/>
+            <wp:docPr id="12" name="Image 12"/>
             <wp:cNvGraphicFramePr>
               <a:graphicFrameLocks xmlns:a="http://schemas.openxmlformats.org/drawingml/2006/main" noChangeAspect="1"/>
             </wp:cNvGraphicFramePr>
@@ -4346,7 +4583,7 @@
                   <pic:spPr>
                     <a:xfrm>
                       <a:off x="0" y="0"/>
-                      <a:ext cx="2197467" cy="610877"/>
+                      <a:ext cx="2352675" cy="857250"/>
                     </a:xfrm>
                     <a:prstGeom prst="rect">
                       <a:avLst/>
@@ -4361,9 +4598,10 @@
     </w:p>
     <w:p>
       <w:pPr>
-        <w:pStyle w:val="Caption"/>
+        <w:pStyle w:val="Lgende"/>
         <w:jc w:val="center"/>
         <w:rPr>
+          <w:rFonts w:cs="Arial"/>
           <w:sz w:val="22"/>
           <w:szCs w:val="22"/>
           <w:lang w:val="fr-CA"/>
@@ -4371,6 +4609,7 @@
       </w:pPr>
       <w:r>
         <w:rPr>
+          <w:rFonts w:cs="Arial"/>
           <w:sz w:val="22"/>
           <w:szCs w:val="22"/>
           <w:lang w:val="fr-CA"/>
@@ -4379,43 +4618,20 @@
       </w:r>
       <w:r>
         <w:rPr>
+          <w:rFonts w:cs="Arial"/>
           <w:sz w:val="22"/>
           <w:szCs w:val="22"/>
-        </w:rPr>
-        <w:fldChar w:fldCharType="begin"/>
-      </w:r>
-      <w:r>
-        <w:rPr>
-          <w:sz w:val="22"/>
-          <w:szCs w:val="22"/>
-          <w:lang w:val="fr-CA"/>
-        </w:rPr>
-        <w:instrText xml:space="preserve"> SEQ Équation \* ARABIC </w:instrText>
-      </w:r>
-      <w:r>
-        <w:rPr>
-          <w:sz w:val="22"/>
-          <w:szCs w:val="22"/>
-        </w:rPr>
-        <w:fldChar w:fldCharType="separate"/>
-      </w:r>
-      <w:r>
-        <w:rPr>
-          <w:noProof/>
-          <w:sz w:val="22"/>
-          <w:szCs w:val="22"/>
-          <w:lang w:val="fr-CA"/>
-        </w:rPr>
-        <w:t>5</w:t>
-      </w:r>
-      <w:r>
-        <w:rPr>
-          <w:noProof/>
-          <w:sz w:val="22"/>
-          <w:szCs w:val="22"/>
-        </w:rPr>
-        <w:fldChar w:fldCharType="end"/>
-      </w:r>
+          <w:lang w:val="fr-CA"/>
+        </w:rPr>
+        <w:t>6</w:t>
+      </w:r>
+    </w:p>
+    <w:p>
+      <w:pPr>
+        <w:rPr>
+          <w:lang w:val="fr-CA"/>
+        </w:rPr>
+      </w:pPr>
     </w:p>
     <w:p>
       <w:pPr>
@@ -4428,116 +4644,26 @@
         <w:rPr>
           <w:lang w:val="fr-CA"/>
         </w:rPr>
-        <w:t>L</w:t>
-      </w:r>
-      <w:r>
-        <w:rPr>
-          <w:lang w:val="fr-CA"/>
-        </w:rPr>
-        <w:t xml:space="preserve">es </w:t>
-      </w:r>
-      <w:r>
-        <w:rPr>
-          <w:lang w:val="fr-CA"/>
-        </w:rPr>
-        <w:t>angle</w:t>
-      </w:r>
-      <w:r>
-        <w:rPr>
-          <w:lang w:val="fr-CA"/>
-        </w:rPr>
-        <w:t>s</w:t>
-      </w:r>
-      <w:r>
-        <w:rPr>
-          <w:lang w:val="fr-CA"/>
-        </w:rPr>
-        <w:t xml:space="preserve"> polaire</w:t>
-      </w:r>
-      <w:r>
-        <w:rPr>
-          <w:lang w:val="fr-CA"/>
-        </w:rPr>
-        <w:t>s</w:t>
-      </w:r>
-      <w:r>
-        <w:rPr>
-          <w:lang w:val="fr-CA"/>
-        </w:rPr>
-        <w:t xml:space="preserve"> minimal et maximal sont respectivement l</w:t>
-      </w:r>
-      <w:r>
-        <w:rPr>
-          <w:lang w:val="fr-CA"/>
-        </w:rPr>
-        <w:t>’angle polaire</w:t>
-      </w:r>
-      <w:r>
-        <w:rPr>
-          <w:lang w:val="fr-CA"/>
-        </w:rPr>
-        <w:t xml:space="preserve"> de l’équation 4 et </w:t>
-      </w:r>
-      <w:r>
-        <w:rPr>
-          <w:lang w:val="fr-CA"/>
-        </w:rPr>
-        <w:t xml:space="preserve">l’angle polaire </w:t>
-      </w:r>
-      <w:r>
-        <w:rPr>
-          <w:lang w:val="fr-CA"/>
-        </w:rPr>
-        <w:t>de l’équation 5</w:t>
-      </w:r>
-      <w:r>
-        <w:rPr>
-          <w:lang w:val="fr-CA"/>
-        </w:rPr>
-        <w:t>.</w:t>
-      </w:r>
-    </w:p>
-    <w:p>
-      <w:pPr>
-        <w:rPr>
-          <w:lang w:val="fr-CA"/>
-        </w:rPr>
-      </w:pPr>
+        <w:t>Finalement, l’équation 4 nous permet d’obtenir la direction de notre rayon lumineux avec les angles</w:t>
+      </w:r>
+      <w:r>
+        <w:rPr>
+          <w:lang w:val="fr-CA"/>
+        </w:rPr>
+        <w:t xml:space="preserve"> (en radians)</w:t>
+      </w:r>
+      <w:r>
+        <w:rPr>
+          <w:lang w:val="fr-CA"/>
+        </w:rPr>
+        <w:t xml:space="preserve"> obtenus par l’équation 3.</w:t>
+      </w:r>
     </w:p>
     <w:p>
       <w:pPr>
         <w:ind w:firstLine="720"/>
-        <w:rPr>
-          <w:lang w:val="fr-CA"/>
-        </w:rPr>
-      </w:pPr>
-      <w:r>
-        <w:rPr>
-          <w:lang w:val="fr-CA"/>
-        </w:rPr>
-        <w:t xml:space="preserve">Après avoir déterminé les angles polaires maximal et minimal ainsi que les angles azimutaux maximal et minimal, il est </w:t>
-      </w:r>
-      <w:r>
-        <w:rPr>
-          <w:lang w:val="fr-CA"/>
-        </w:rPr>
-        <w:t>possible d’utiliser l’équation 6</w:t>
-      </w:r>
-      <w:r>
-        <w:rPr>
-          <w:lang w:val="fr-CA"/>
-        </w:rPr>
-        <w:t xml:space="preserve"> pour déterminer un nombre de directions à choisir.</w:t>
-      </w:r>
-    </w:p>
-    <w:p>
-      <w:pPr>
         <w:jc w:val="center"/>
         <w:rPr>
-          <w:rFonts w:eastAsiaTheme="minorEastAsia"/>
-          <w:color w:val="17365D" w:themeColor="text2" w:themeShade="BF"/>
-          <w:sz w:val="44"/>
-          <w:szCs w:val="44"/>
           <w:lang w:val="fr-CA"/>
         </w:rPr>
       </w:pPr>
@@ -4547,10 +4673,10 @@
           <w:lang w:val="en-CA" w:eastAsia="en-CA"/>
         </w:rPr>
         <w:drawing>
-          <wp:inline distT="0" distB="0" distL="0" distR="0" wp14:anchorId="7275F1A7" wp14:editId="38F87693">
-            <wp:extent cx="2352675" cy="857250"/>
-            <wp:effectExtent l="0" t="0" r="9525" b="0"/>
-            <wp:docPr id="12" name="Image 12"/>
+          <wp:inline distT="0" distB="0" distL="0" distR="0" wp14:anchorId="5204BDAD" wp14:editId="2EE9BE0B">
+            <wp:extent cx="3448050" cy="419100"/>
+            <wp:effectExtent l="0" t="0" r="0" b="0"/>
+            <wp:docPr id="13" name="Image 13"/>
             <wp:cNvGraphicFramePr>
               <a:graphicFrameLocks xmlns:a="http://schemas.openxmlformats.org/drawingml/2006/main" noChangeAspect="1"/>
             </wp:cNvGraphicFramePr>
@@ -4570,119 +4696,6 @@
                   <pic:spPr>
                     <a:xfrm>
                       <a:off x="0" y="0"/>
-                      <a:ext cx="2352675" cy="857250"/>
-                    </a:xfrm>
-                    <a:prstGeom prst="rect">
-                      <a:avLst/>
-                    </a:prstGeom>
-                  </pic:spPr>
-                </pic:pic>
-              </a:graphicData>
-            </a:graphic>
-          </wp:inline>
-        </w:drawing>
-      </w:r>
-    </w:p>
-    <w:p>
-      <w:pPr>
-        <w:pStyle w:val="Caption"/>
-        <w:jc w:val="center"/>
-        <w:rPr>
-          <w:rFonts w:cs="Arial"/>
-          <w:sz w:val="22"/>
-          <w:szCs w:val="22"/>
-          <w:lang w:val="fr-CA"/>
-        </w:rPr>
-      </w:pPr>
-      <w:r>
-        <w:rPr>
-          <w:rFonts w:cs="Arial"/>
-          <w:sz w:val="22"/>
-          <w:szCs w:val="22"/>
-          <w:lang w:val="fr-CA"/>
-        </w:rPr>
-        <w:t xml:space="preserve">Équation </w:t>
-      </w:r>
-      <w:r>
-        <w:rPr>
-          <w:rFonts w:cs="Arial"/>
-          <w:sz w:val="22"/>
-          <w:szCs w:val="22"/>
-          <w:lang w:val="fr-CA"/>
-        </w:rPr>
-        <w:t>6</w:t>
-      </w:r>
-    </w:p>
-    <w:p>
-      <w:pPr>
-        <w:rPr>
-          <w:lang w:val="fr-CA"/>
-        </w:rPr>
-      </w:pPr>
-    </w:p>
-    <w:p>
-      <w:pPr>
-        <w:ind w:firstLine="720"/>
-        <w:rPr>
-          <w:lang w:val="fr-CA"/>
-        </w:rPr>
-      </w:pPr>
-      <w:r>
-        <w:rPr>
-          <w:lang w:val="fr-CA"/>
-        </w:rPr>
-        <w:t>Finalement, l’équation 4 nous permet d’obtenir la direction de notre rayon lumineux avec les angles</w:t>
-      </w:r>
-      <w:r>
-        <w:rPr>
-          <w:lang w:val="fr-CA"/>
-        </w:rPr>
-        <w:t xml:space="preserve"> (en radians)</w:t>
-      </w:r>
-      <w:r>
-        <w:rPr>
-          <w:lang w:val="fr-CA"/>
-        </w:rPr>
-        <w:t xml:space="preserve"> obtenus par l’équation 3.</w:t>
-      </w:r>
-    </w:p>
-    <w:p>
-      <w:pPr>
-        <w:ind w:firstLine="720"/>
-        <w:jc w:val="center"/>
-        <w:rPr>
-          <w:lang w:val="fr-CA"/>
-        </w:rPr>
-      </w:pPr>
-      <w:r>
-        <w:rPr>
-          <w:noProof/>
-          <w:lang w:val="en-CA" w:eastAsia="en-CA"/>
-        </w:rPr>
-        <w:drawing>
-          <wp:inline distT="0" distB="0" distL="0" distR="0" wp14:anchorId="5204BDAD" wp14:editId="2EE9BE0B">
-            <wp:extent cx="3448050" cy="419100"/>
-            <wp:effectExtent l="0" t="0" r="0" b="0"/>
-            <wp:docPr id="13" name="Image 13"/>
-            <wp:cNvGraphicFramePr>
-              <a:graphicFrameLocks xmlns:a="http://schemas.openxmlformats.org/drawingml/2006/main" noChangeAspect="1"/>
-            </wp:cNvGraphicFramePr>
-            <a:graphic xmlns:a="http://schemas.openxmlformats.org/drawingml/2006/main">
-              <a:graphicData uri="http://schemas.openxmlformats.org/drawingml/2006/picture">
-                <pic:pic xmlns:pic="http://schemas.openxmlformats.org/drawingml/2006/picture">
-                  <pic:nvPicPr>
-                    <pic:cNvPr id="1" name=""/>
-                    <pic:cNvPicPr/>
-                  </pic:nvPicPr>
-                  <pic:blipFill>
-                    <a:blip r:embed="rId20"/>
-                    <a:stretch>
-                      <a:fillRect/>
-                    </a:stretch>
-                  </pic:blipFill>
-                  <pic:spPr>
-                    <a:xfrm>
-                      <a:off x="0" y="0"/>
                       <a:ext cx="3448050" cy="419100"/>
                     </a:xfrm>
                     <a:prstGeom prst="rect">
@@ -4698,7 +4711,7 @@
     </w:p>
     <w:p>
       <w:pPr>
-        <w:pStyle w:val="Caption"/>
+        <w:pStyle w:val="Lgende"/>
         <w:jc w:val="center"/>
         <w:rPr>
           <w:rFonts w:cs="Arial"/>
@@ -4728,7 +4741,7 @@
     </w:p>
     <w:p>
       <w:pPr>
-        <w:pStyle w:val="Heading2"/>
+        <w:pStyle w:val="Titre2"/>
         <w:rPr>
           <w:lang w:val="fr-CA"/>
         </w:rPr>
@@ -4742,7 +4755,7 @@
     </w:p>
     <w:p>
       <w:pPr>
-        <w:pStyle w:val="Heading2"/>
+        <w:pStyle w:val="Titre2"/>
         <w:rPr>
           <w:lang w:val="fr-CA"/>
         </w:rPr>
@@ -4759,7 +4772,7 @@
     </w:p>
     <w:p>
       <w:pPr>
-        <w:pStyle w:val="Heading3"/>
+        <w:pStyle w:val="Titre3"/>
         <w:rPr>
           <w:lang w:val="fr-CA"/>
         </w:rPr>
@@ -4926,27 +4939,74 @@
         </w:rPr>
         <w:t>). Cela nous donne une équation paraboliq</w:t>
       </w:r>
-      <w:proofErr w:type="spellStart"/>
       <w:r>
         <w:rPr>
           <w:rFonts w:eastAsiaTheme="minorEastAsia"/>
           <w:lang w:val="fr-CA"/>
         </w:rPr>
-        <w:t>ue</w:t>
-      </w:r>
-      <w:proofErr w:type="spellEnd"/>
+        <w:t>ue : en la mettant égale à 0, nous</w:t>
+      </w:r>
       <w:r>
         <w:rPr>
           <w:rFonts w:eastAsiaTheme="minorEastAsia"/>
           <w:lang w:val="fr-CA"/>
         </w:rPr>
-        <w:t> : en la mettant égale à 0, nous</w:t>
+        <w:t xml:space="preserve"> </w:t>
       </w:r>
       <w:r>
         <w:rPr>
           <w:rFonts w:eastAsiaTheme="minorEastAsia"/>
           <w:lang w:val="fr-CA"/>
         </w:rPr>
+        <w:t>pouvons</w:t>
+      </w:r>
+      <w:r>
+        <w:rPr>
+          <w:rFonts w:eastAsiaTheme="minorEastAsia"/>
+          <w:lang w:val="fr-CA"/>
+        </w:rPr>
+        <w:t xml:space="preserve"> isoler deux points. Le premier point correspond à la collision entre le rayon lumineu</w:t>
+      </w:r>
+      <w:r>
+        <w:rPr>
+          <w:rFonts w:eastAsiaTheme="minorEastAsia"/>
+          <w:lang w:val="fr-CA"/>
+        </w:rPr>
+        <w:t>x et le cylindre (en x et en y). L</w:t>
+      </w:r>
+      <w:r>
+        <w:rPr>
+          <w:rFonts w:eastAsiaTheme="minorEastAsia"/>
+          <w:lang w:val="fr-CA"/>
+        </w:rPr>
+        <w:t xml:space="preserve">e deuxième point </w:t>
+      </w:r>
+      <w:r>
+        <w:rPr>
+          <w:rFonts w:eastAsiaTheme="minorEastAsia"/>
+          <w:lang w:val="fr-CA"/>
+        </w:rPr>
+        <w:t xml:space="preserve">est invalide, car il </w:t>
+      </w:r>
+      <w:r>
+        <w:rPr>
+          <w:rFonts w:eastAsiaTheme="minorEastAsia"/>
+          <w:lang w:val="fr-CA"/>
+        </w:rPr>
+        <w:t>représente une</w:t>
+      </w:r>
+      <w:r>
+        <w:rPr>
+          <w:rFonts w:eastAsiaTheme="minorEastAsia"/>
+          <w:lang w:val="fr-CA"/>
+        </w:rPr>
+        <w:t xml:space="preserve"> collision</w:t>
+      </w:r>
+      <w:r>
+        <w:rPr>
+          <w:rFonts w:eastAsiaTheme="minorEastAsia"/>
+          <w:lang w:val="fr-CA"/>
+        </w:rPr>
         <w:t xml:space="preserve"> </w:t>
       </w:r>
       <w:r>
@@ -4954,96 +5014,40 @@
           <w:rFonts w:eastAsiaTheme="minorEastAsia"/>
           <w:lang w:val="fr-CA"/>
         </w:rPr>
-        <w:t>pouvons</w:t>
+        <w:t>qui n’</w:t>
       </w:r>
       <w:r>
         <w:rPr>
           <w:rFonts w:eastAsiaTheme="minorEastAsia"/>
           <w:lang w:val="fr-CA"/>
         </w:rPr>
-        <w:t xml:space="preserve"> isoler deux points. Le premier point correspond à la collision entre le rayon lumineu</w:t>
+        <w:t>existe pas</w:t>
       </w:r>
       <w:r>
         <w:rPr>
           <w:rFonts w:eastAsiaTheme="minorEastAsia"/>
           <w:lang w:val="fr-CA"/>
         </w:rPr>
-        <w:t>x et le cylindre (en x et en y). L</w:t>
+        <w:t xml:space="preserve">. Avec les valeurs x et y trouvées, nous pouvons remplacer </w:t>
       </w:r>
       <w:r>
         <w:rPr>
           <w:rFonts w:eastAsiaTheme="minorEastAsia"/>
           <w:lang w:val="fr-CA"/>
         </w:rPr>
-        <w:t xml:space="preserve">e deuxième point </w:t>
+        <w:t>dans l’équation de la droite</w:t>
       </w:r>
       <w:r>
         <w:rPr>
           <w:rFonts w:eastAsiaTheme="minorEastAsia"/>
           <w:lang w:val="fr-CA"/>
         </w:rPr>
-        <w:t xml:space="preserve">est invalide, car il </w:t>
-      </w:r>
-      <w:r>
-        <w:rPr>
-          <w:rFonts w:eastAsiaTheme="minorEastAsia"/>
-          <w:lang w:val="fr-CA"/>
-        </w:rPr>
-        <w:t>représente une</w:t>
-      </w:r>
-      <w:r>
-        <w:rPr>
-          <w:rFonts w:eastAsiaTheme="minorEastAsia"/>
-          <w:lang w:val="fr-CA"/>
-        </w:rPr>
-        <w:t xml:space="preserve"> collision</w:t>
-      </w:r>
-      <w:r>
-        <w:rPr>
-          <w:rFonts w:eastAsiaTheme="minorEastAsia"/>
-          <w:lang w:val="fr-CA"/>
-        </w:rPr>
-        <w:t xml:space="preserve"> </w:t>
-      </w:r>
-      <w:r>
-        <w:rPr>
-          <w:rFonts w:eastAsiaTheme="minorEastAsia"/>
-          <w:lang w:val="fr-CA"/>
-        </w:rPr>
-        <w:t>qui n’</w:t>
-      </w:r>
-      <w:r>
-        <w:rPr>
-          <w:rFonts w:eastAsiaTheme="minorEastAsia"/>
-          <w:lang w:val="fr-CA"/>
-        </w:rPr>
-        <w:t>existe pas</w:t>
-      </w:r>
-      <w:r>
-        <w:rPr>
-          <w:rFonts w:eastAsiaTheme="minorEastAsia"/>
-          <w:lang w:val="fr-CA"/>
-        </w:rPr>
-        <w:t xml:space="preserve">. Avec les valeurs x et y trouvées, nous pouvons remplacer </w:t>
-      </w:r>
-      <w:r>
-        <w:rPr>
-          <w:rFonts w:eastAsiaTheme="minorEastAsia"/>
-          <w:lang w:val="fr-CA"/>
-        </w:rPr>
-        <w:t>dans l’équation de la droite</w:t>
-      </w:r>
-      <w:r>
-        <w:rPr>
-          <w:rFonts w:eastAsiaTheme="minorEastAsia"/>
-          <w:lang w:val="fr-CA"/>
-        </w:rPr>
         <w:t xml:space="preserve"> pour trouver la valeur de z.</w:t>
       </w:r>
     </w:p>
     <w:p>
       <w:pPr>
-        <w:pStyle w:val="Heading3"/>
+        <w:pStyle w:val="Titre3"/>
         <w:rPr>
           <w:lang w:val="fr-CA"/>
         </w:rPr>
@@ -5141,7 +5145,7 @@
     </w:p>
     <w:p>
       <w:pPr>
-        <w:pStyle w:val="Caption"/>
+        <w:pStyle w:val="Lgende"/>
         <w:rPr>
           <w:rFonts w:cs="Arial"/>
           <w:sz w:val="22"/>
@@ -5312,7 +5316,7 @@
     </w:p>
     <w:p>
       <w:pPr>
-        <w:pStyle w:val="Caption"/>
+        <w:pStyle w:val="Lgende"/>
         <w:rPr>
           <w:rFonts w:cs="Arial"/>
           <w:sz w:val="22"/>
@@ -5394,19 +5398,11 @@
           <w:lang w:val="fr-CA"/>
         </w:rPr>
       </w:pPr>
-      <w:proofErr w:type="gramStart"/>
-      <w:r>
-        <w:rPr>
-          <w:lang w:val="fr-CA"/>
-        </w:rPr>
-        <w:t>où</w:t>
-      </w:r>
-      <w:proofErr w:type="gramEnd"/>
-      <w:r>
-        <w:rPr>
-          <w:lang w:val="fr-CA"/>
-        </w:rPr>
-        <w:t xml:space="preserve"> (A, B, C) correspond au vecteur direction de la normale et (x(t), y(t), z(t)</w:t>
+      <w:r>
+        <w:rPr>
+          <w:lang w:val="fr-CA"/>
+        </w:rPr>
+        <w:t>où (A, B, C) correspond au vecteur direction de la normale et (x(t), y(t), z(t)</w:t>
       </w:r>
       <w:r>
         <w:rPr>
@@ -5538,7 +5534,7 @@
     </w:p>
     <w:p>
       <w:pPr>
-        <w:pStyle w:val="Caption"/>
+        <w:pStyle w:val="Lgende"/>
         <w:rPr>
           <w:rFonts w:cs="Arial"/>
           <w:sz w:val="22"/>
@@ -5620,19 +5616,11 @@
           <w:lang w:val="fr-CA"/>
         </w:rPr>
       </w:pPr>
-      <w:proofErr w:type="gramStart"/>
-      <w:r>
-        <w:rPr>
-          <w:lang w:val="fr-CA"/>
-        </w:rPr>
-        <w:t>où</w:t>
-      </w:r>
-      <w:proofErr w:type="gramEnd"/>
-      <w:r>
-        <w:rPr>
-          <w:lang w:val="fr-CA"/>
-        </w:rPr>
-        <w:t xml:space="preserve"> (a, b, c) correspon</w:t>
+      <w:r>
+        <w:rPr>
+          <w:lang w:val="fr-CA"/>
+        </w:rPr>
+        <w:t>où (a, b, c) correspon</w:t>
       </w:r>
       <w:r>
         <w:rPr>
@@ -5838,7 +5826,7 @@
     </w:p>
     <w:p>
       <w:pPr>
-        <w:pStyle w:val="Caption"/>
+        <w:pStyle w:val="Lgende"/>
         <w:rPr>
           <w:rFonts w:cs="Arial"/>
           <w:sz w:val="22"/>
@@ -6055,7 +6043,7 @@
     </w:p>
     <w:p>
       <w:pPr>
-        <w:pStyle w:val="Heading2"/>
+        <w:pStyle w:val="Titre2"/>
         <w:rPr>
           <w:lang w:val="fr-CA"/>
         </w:rPr>
@@ -6077,7 +6065,7 @@
     </w:p>
     <w:p>
       <w:pPr>
-        <w:pStyle w:val="Heading3"/>
+        <w:pStyle w:val="Titre3"/>
         <w:rPr>
           <w:lang w:val="fr-CA"/>
         </w:rPr>
@@ -6103,21 +6091,7 @@
           <w:lang w:val="fr-CA"/>
         </w:rPr>
         <w:tab/>
-        <w:t xml:space="preserve">Dans le cas où le rayon lumineux est réfléchi, nous avons utilisé la première loi de </w:t>
-      </w:r>
-      <w:proofErr w:type="spellStart"/>
-      <w:r>
-        <w:rPr>
-          <w:lang w:val="fr-CA"/>
-        </w:rPr>
-        <w:t>Snell</w:t>
-      </w:r>
-      <w:proofErr w:type="spellEnd"/>
-      <w:r>
-        <w:rPr>
-          <w:lang w:val="fr-CA"/>
-        </w:rPr>
-        <w:t xml:space="preserve">-Descartes : le sinus de l’angle d’incidence est égal au sinus de l’angle de réflexion. </w:t>
+        <w:t xml:space="preserve">Dans le cas où le rayon lumineux est réfléchi, nous avons utilisé la première loi de Snell-Descartes : le sinus de l’angle d’incidence est égal au sinus de l’angle de réflexion. </w:t>
       </w:r>
       <w:r>
         <w:rPr>
@@ -6261,6 +6235,85 @@
             <wp:extent cx="2409825" cy="295275"/>
             <wp:effectExtent l="0" t="0" r="9525" b="9525"/>
             <wp:docPr id="640" name="Image 640"/>
+            <wp:cNvGraphicFramePr>
+              <a:graphicFrameLocks xmlns:a="http://schemas.openxmlformats.org/drawingml/2006/main" noChangeAspect="1"/>
+            </wp:cNvGraphicFramePr>
+            <a:graphic xmlns:a="http://schemas.openxmlformats.org/drawingml/2006/main">
+              <a:graphicData uri="http://schemas.openxmlformats.org/drawingml/2006/picture">
+                <pic:pic xmlns:pic="http://schemas.openxmlformats.org/drawingml/2006/picture">
+                  <pic:nvPicPr>
+                    <pic:cNvPr id="1" name=""/>
+                    <pic:cNvPicPr/>
+                  </pic:nvPicPr>
+                  <pic:blipFill>
+                    <a:blip r:embed="rId20"/>
+                    <a:stretch>
+                      <a:fillRect/>
+                    </a:stretch>
+                  </pic:blipFill>
+                  <pic:spPr>
+                    <a:xfrm>
+                      <a:off x="0" y="0"/>
+                      <a:ext cx="2409825" cy="295275"/>
+                    </a:xfrm>
+                    <a:prstGeom prst="rect">
+                      <a:avLst/>
+                    </a:prstGeom>
+                  </pic:spPr>
+                </pic:pic>
+              </a:graphicData>
+            </a:graphic>
+          </wp:inline>
+        </w:drawing>
+      </w:r>
+    </w:p>
+    <w:p>
+      <w:pPr>
+        <w:pStyle w:val="Lgende"/>
+        <w:jc w:val="center"/>
+        <w:rPr>
+          <w:rFonts w:cs="Arial"/>
+          <w:sz w:val="22"/>
+          <w:szCs w:val="22"/>
+          <w:lang w:val="fr-CA"/>
+        </w:rPr>
+      </w:pPr>
+      <w:r>
+        <w:rPr>
+          <w:rFonts w:cs="Arial"/>
+          <w:sz w:val="22"/>
+          <w:szCs w:val="22"/>
+          <w:lang w:val="fr-CA"/>
+        </w:rPr>
+        <w:t xml:space="preserve">Équation </w:t>
+      </w:r>
+      <w:r>
+        <w:rPr>
+          <w:rFonts w:cs="Arial"/>
+          <w:sz w:val="22"/>
+          <w:szCs w:val="22"/>
+          <w:lang w:val="fr-CA"/>
+        </w:rPr>
+        <w:t>12</w:t>
+      </w:r>
+    </w:p>
+    <w:p>
+      <w:pPr>
+        <w:jc w:val="center"/>
+        <w:rPr>
+          <w:lang w:val="fr-CA"/>
+        </w:rPr>
+      </w:pPr>
+      <w:r>
+        <w:rPr>
+          <w:noProof/>
+          <w:lang w:val="en-CA" w:eastAsia="en-CA"/>
+        </w:rPr>
+        <w:drawing>
+          <wp:inline distT="0" distB="0" distL="0" distR="0" wp14:anchorId="4125469A" wp14:editId="3E67DC4E">
+            <wp:extent cx="1009650" cy="695325"/>
+            <wp:effectExtent l="0" t="0" r="0" b="9525"/>
+            <wp:docPr id="642" name="Image 642"/>
             <wp:cNvGraphicFramePr>
               <a:graphicFrameLocks xmlns:a="http://schemas.openxmlformats.org/drawingml/2006/main" noChangeAspect="1"/>
             </wp:cNvGraphicFramePr>
@@ -6280,85 +6333,6 @@
                   <pic:spPr>
                     <a:xfrm>
                       <a:off x="0" y="0"/>
-                      <a:ext cx="2409825" cy="295275"/>
-                    </a:xfrm>
-                    <a:prstGeom prst="rect">
-                      <a:avLst/>
-                    </a:prstGeom>
-                  </pic:spPr>
-                </pic:pic>
-              </a:graphicData>
-            </a:graphic>
-          </wp:inline>
-        </w:drawing>
-      </w:r>
-    </w:p>
-    <w:p>
-      <w:pPr>
-        <w:pStyle w:val="Caption"/>
-        <w:jc w:val="center"/>
-        <w:rPr>
-          <w:rFonts w:cs="Arial"/>
-          <w:sz w:val="22"/>
-          <w:szCs w:val="22"/>
-          <w:lang w:val="fr-CA"/>
-        </w:rPr>
-      </w:pPr>
-      <w:r>
-        <w:rPr>
-          <w:rFonts w:cs="Arial"/>
-          <w:sz w:val="22"/>
-          <w:szCs w:val="22"/>
-          <w:lang w:val="fr-CA"/>
-        </w:rPr>
-        <w:t xml:space="preserve">Équation </w:t>
-      </w:r>
-      <w:r>
-        <w:rPr>
-          <w:rFonts w:cs="Arial"/>
-          <w:sz w:val="22"/>
-          <w:szCs w:val="22"/>
-          <w:lang w:val="fr-CA"/>
-        </w:rPr>
-        <w:t>12</w:t>
-      </w:r>
-    </w:p>
-    <w:p>
-      <w:pPr>
-        <w:jc w:val="center"/>
-        <w:rPr>
-          <w:lang w:val="fr-CA"/>
-        </w:rPr>
-      </w:pPr>
-      <w:r>
-        <w:rPr>
-          <w:noProof/>
-          <w:lang w:val="en-CA" w:eastAsia="en-CA"/>
-        </w:rPr>
-        <w:drawing>
-          <wp:inline distT="0" distB="0" distL="0" distR="0" wp14:anchorId="4125469A" wp14:editId="3E67DC4E">
-            <wp:extent cx="1009650" cy="695325"/>
-            <wp:effectExtent l="0" t="0" r="0" b="9525"/>
-            <wp:docPr id="642" name="Image 642"/>
-            <wp:cNvGraphicFramePr>
-              <a:graphicFrameLocks xmlns:a="http://schemas.openxmlformats.org/drawingml/2006/main" noChangeAspect="1"/>
-            </wp:cNvGraphicFramePr>
-            <a:graphic xmlns:a="http://schemas.openxmlformats.org/drawingml/2006/main">
-              <a:graphicData uri="http://schemas.openxmlformats.org/drawingml/2006/picture">
-                <pic:pic xmlns:pic="http://schemas.openxmlformats.org/drawingml/2006/picture">
-                  <pic:nvPicPr>
-                    <pic:cNvPr id="1" name=""/>
-                    <pic:cNvPicPr/>
-                  </pic:nvPicPr>
-                  <pic:blipFill>
-                    <a:blip r:embed="rId22"/>
-                    <a:stretch>
-                      <a:fillRect/>
-                    </a:stretch>
-                  </pic:blipFill>
-                  <pic:spPr>
-                    <a:xfrm>
-                      <a:off x="0" y="0"/>
                       <a:ext cx="1009650" cy="695325"/>
                     </a:xfrm>
                     <a:prstGeom prst="rect">
@@ -6374,7 +6348,7 @@
     </w:p>
     <w:p>
       <w:pPr>
-        <w:pStyle w:val="Caption"/>
+        <w:pStyle w:val="Lgende"/>
         <w:jc w:val="center"/>
         <w:rPr>
           <w:lang w:val="fr-CA"/>
@@ -6401,7 +6375,7 @@
     </w:p>
     <w:p>
       <w:pPr>
-        <w:pStyle w:val="Heading3"/>
+        <w:pStyle w:val="Titre3"/>
         <w:rPr>
           <w:lang w:val="fr-CA"/>
         </w:rPr>
@@ -6427,21 +6401,7 @@
           <w:lang w:val="fr-CA"/>
         </w:rPr>
         <w:tab/>
-        <w:t xml:space="preserve">Dans le cas où le rayon lumineux est réfracté, nous avons utilisé la deuxième loi de </w:t>
-      </w:r>
-      <w:proofErr w:type="spellStart"/>
-      <w:r>
-        <w:rPr>
-          <w:lang w:val="fr-CA"/>
-        </w:rPr>
-        <w:t>Snell</w:t>
-      </w:r>
-      <w:proofErr w:type="spellEnd"/>
-      <w:r>
-        <w:rPr>
-          <w:lang w:val="fr-CA"/>
-        </w:rPr>
-        <w:t>-Descartes.</w:t>
+        <w:t>Dans le cas où le rayon lumineux est réfracté, nous avons utilisé la deuxième loi de Snell-Descartes.</w:t>
       </w:r>
       <w:r>
         <w:rPr>
@@ -6484,7 +6444,7 @@
                     <pic:cNvPicPr/>
                   </pic:nvPicPr>
                   <pic:blipFill rotWithShape="1">
-                    <a:blip r:embed="rId23"/>
+                    <a:blip r:embed="rId22"/>
                     <a:srcRect r="40249"/>
                     <a:stretch/>
                   </pic:blipFill>
@@ -6514,7 +6474,7 @@
     </w:p>
     <w:p>
       <w:pPr>
-        <w:pStyle w:val="Caption"/>
+        <w:pStyle w:val="Lgende"/>
         <w:jc w:val="center"/>
         <w:rPr>
           <w:rFonts w:cs="Arial"/>
@@ -6700,7 +6660,7 @@
     </w:p>
     <w:p>
       <w:pPr>
-        <w:pStyle w:val="Caption"/>
+        <w:pStyle w:val="Lgende"/>
         <w:jc w:val="center"/>
         <w:rPr>
           <w:rFonts w:cs="Arial"/>
@@ -6730,7 +6690,7 @@
     </w:p>
     <w:p>
       <w:pPr>
-        <w:pStyle w:val="Heading2"/>
+        <w:pStyle w:val="Titre2"/>
         <w:rPr>
           <w:lang w:val="fr-CA"/>
         </w:rPr>
@@ -6875,7 +6835,7 @@
                     <pic:cNvPicPr/>
                   </pic:nvPicPr>
                   <pic:blipFill>
-                    <a:blip r:embed="rId24"/>
+                    <a:blip r:embed="rId23"/>
                     <a:stretch>
                       <a:fillRect/>
                     </a:stretch>
@@ -6898,7 +6858,7 @@
     </w:p>
     <w:p>
       <w:pPr>
-        <w:pStyle w:val="Caption"/>
+        <w:pStyle w:val="Lgende"/>
         <w:jc w:val="center"/>
         <w:rPr>
           <w:lang w:val="fr-CA"/>
@@ -7252,7 +7212,7 @@
     </w:p>
     <w:p>
       <w:pPr>
-        <w:pStyle w:val="Caption"/>
+        <w:pStyle w:val="Lgende"/>
         <w:jc w:val="center"/>
         <w:rPr>
           <w:lang w:val="fr-CA"/>
@@ -7279,7 +7239,7 @@
     </w:p>
     <w:p>
       <w:pPr>
-        <w:pStyle w:val="Heading2"/>
+        <w:pStyle w:val="Titre2"/>
         <w:rPr>
           <w:lang w:val="fr-CA"/>
         </w:rPr>
@@ -7293,7 +7253,7 @@
     </w:p>
     <w:p>
       <w:pPr>
-        <w:pStyle w:val="Heading2"/>
+        <w:pStyle w:val="Titre2"/>
         <w:rPr>
           <w:lang w:val="fr-CA"/>
         </w:rPr>
@@ -7461,7 +7421,6 @@
         </w:rPr>
         <w:t xml:space="preserve"> se trouvaient environ dans l’intervalle [7, 150] degrés : cela correspond à 143 degrés de différence entre </w:t>
       </w:r>
-      <w:proofErr w:type="spellStart"/>
       <w:r>
         <w:rPr>
           <w:lang w:val="fr-CA"/>
@@ -7475,14 +7434,12 @@
         </w:rPr>
         <w:t>min</w:t>
       </w:r>
-      <w:proofErr w:type="spellEnd"/>
       <w:r>
         <w:rPr>
           <w:lang w:val="fr-CA"/>
         </w:rPr>
         <w:t xml:space="preserve"> et </w:t>
       </w:r>
-      <w:proofErr w:type="spellStart"/>
       <w:r>
         <w:rPr>
           <w:lang w:val="fr-CA"/>
@@ -7496,7 +7453,6 @@
         </w:rPr>
         <w:t>max</w:t>
       </w:r>
-      <w:proofErr w:type="spellEnd"/>
       <w:r>
         <w:rPr>
           <w:lang w:val="fr-CA"/>
@@ -7540,7 +7496,6 @@
         </w:rPr>
         <w:t xml:space="preserve">, elles se trouvaient environ dans l’intervalle [25, 65] degrés : cela correspond à 40 degrés de différence entre </w:t>
       </w:r>
-      <w:proofErr w:type="spellStart"/>
       <w:r>
         <w:rPr>
           <w:lang w:val="fr-CA"/>
@@ -7554,14 +7509,12 @@
         </w:rPr>
         <w:t>min</w:t>
       </w:r>
-      <w:proofErr w:type="spellEnd"/>
       <w:r>
         <w:rPr>
           <w:lang w:val="fr-CA"/>
         </w:rPr>
         <w:t xml:space="preserve"> et </w:t>
       </w:r>
-      <w:proofErr w:type="spellStart"/>
       <w:r>
         <w:rPr>
           <w:lang w:val="fr-CA"/>
@@ -7575,7 +7528,6 @@
         </w:rPr>
         <w:t>max</w:t>
       </w:r>
-      <w:proofErr w:type="spellEnd"/>
       <w:r>
         <w:rPr>
           <w:lang w:val="fr-CA"/>
@@ -7903,7 +7855,7 @@
     </w:p>
     <w:p>
       <w:pPr>
-        <w:pStyle w:val="Heading1"/>
+        <w:pStyle w:val="Titre1"/>
         <w:ind w:left="0"/>
         <w:rPr>
           <w:lang w:val="fr-CA"/>
@@ -7918,7 +7870,7 @@
     </w:p>
     <w:p>
       <w:pPr>
-        <w:pStyle w:val="Heading1"/>
+        <w:pStyle w:val="Titre1"/>
         <w:ind w:left="0"/>
         <w:rPr>
           <w:lang w:val="fr-CA"/>
@@ -7987,7 +7939,7 @@
     </w:p>
     <w:tbl>
       <w:tblPr>
-        <w:tblStyle w:val="TableGrid"/>
+        <w:tblStyle w:val="Grilledutableau"/>
         <w:tblW w:w="9600" w:type="dxa"/>
         <w:tblLayout w:type="fixed"/>
         <w:tblLook w:val="04A0" w:firstRow="1" w:lastRow="0" w:firstColumn="1" w:lastColumn="0" w:noHBand="0" w:noVBand="1"/>
@@ -8043,7 +7995,6 @@
                 <w:lang w:val="fr-CA"/>
               </w:rPr>
             </w:pPr>
-            <w:proofErr w:type="spellStart"/>
             <w:r>
               <w:rPr>
                 <w:b/>
@@ -8053,7 +8004,6 @@
               </w:rPr>
               <w:t>nout</w:t>
             </w:r>
-            <w:proofErr w:type="spellEnd"/>
           </w:p>
         </w:tc>
         <w:tc>
@@ -8071,7 +8021,6 @@
                 <w:lang w:val="fr-CA"/>
               </w:rPr>
             </w:pPr>
-            <w:proofErr w:type="spellStart"/>
             <w:r>
               <w:rPr>
                 <w:b/>
@@ -8081,7 +8030,6 @@
               </w:rPr>
               <w:t>nin</w:t>
             </w:r>
-            <w:proofErr w:type="spellEnd"/>
           </w:p>
         </w:tc>
         <w:tc>
@@ -8099,7 +8047,6 @@
                 <w:lang w:val="fr-CA"/>
               </w:rPr>
             </w:pPr>
-            <w:proofErr w:type="spellStart"/>
             <w:r>
               <w:rPr>
                 <w:b/>
@@ -8109,7 +8056,6 @@
               </w:rPr>
               <w:t>poso</w:t>
             </w:r>
-            <w:proofErr w:type="spellEnd"/>
           </w:p>
         </w:tc>
       </w:tr>
@@ -8653,7 +8599,7 @@
     </w:p>
     <w:p>
       <w:pPr>
-        <w:pStyle w:val="Heading2"/>
+        <w:pStyle w:val="Titre2"/>
         <w:rPr>
           <w:lang w:val="fr-CA"/>
         </w:rPr>
@@ -8667,7 +8613,7 @@
     </w:p>
     <w:p>
       <w:pPr>
-        <w:pStyle w:val="Heading2"/>
+        <w:pStyle w:val="Titre2"/>
         <w:rPr>
           <w:lang w:val="fr-CA"/>
         </w:rPr>
@@ -8787,7 +8733,7 @@
                         <w:txbxContent>
                           <w:p>
                             <w:pPr>
-                              <w:pStyle w:val="Caption"/>
+                              <w:pStyle w:val="Lgende"/>
                               <w:jc w:val="center"/>
                               <w:rPr>
                                 <w:noProof/>
@@ -8845,7 +8791,7 @@
           </mc:Choice>
           <mc:Fallback>
             <w:pict>
-              <v:shapetype id="_x0000_t202" coordsize="21600,21600" o:spt="202" path="m,l,21600r21600,l21600,xe">
+              <v:shapetype w14:anchorId="7CC1574B" id="_x0000_t202" coordsize="21600,21600" o:spt="202" path="m,l,21600r21600,l21600,xe">
                 <v:stroke joinstyle="miter"/>
                 <v:path gradientshapeok="t" o:connecttype="rect"/>
               </v:shapetype>
@@ -8854,7 +8800,7 @@
                   <w:txbxContent>
                     <w:p>
                       <w:pPr>
-                        <w:pStyle w:val="Caption"/>
+                        <w:pStyle w:val="Lgende"/>
                         <w:jc w:val="center"/>
                         <w:rPr>
                           <w:noProof/>
@@ -8933,7 +8879,7 @@
                     <pic:cNvPicPr/>
                   </pic:nvPicPr>
                   <pic:blipFill>
-                    <a:blip r:embed="rId25">
+                    <a:blip r:embed="rId24">
                       <a:extLst>
                         <a:ext uri="{28A0092B-C50C-407E-A947-70E740481C1C}">
                           <a14:useLocalDpi xmlns:a14="http://schemas.microsoft.com/office/drawing/2010/main" val="0"/>
@@ -9038,7 +8984,7 @@
                         <w:txbxContent>
                           <w:p>
                             <w:pPr>
-                              <w:pStyle w:val="Caption"/>
+                              <w:pStyle w:val="Lgende"/>
                               <w:jc w:val="center"/>
                               <w:rPr>
                                 <w:noProof/>
@@ -9096,12 +9042,12 @@
           </mc:Choice>
           <mc:Fallback>
             <w:pict>
-              <v:shape id="Text Box 10" o:spid="_x0000_s1027" type="#_x0000_t202" style="position:absolute;left:0;text-align:left;margin-left:114pt;margin-top:396pt;width:420pt;height:.05pt;z-index:251668480;visibility:visible;mso-wrap-style:square;mso-wrap-distance-left:9pt;mso-wrap-distance-top:0;mso-wrap-distance-right:9pt;mso-wrap-distance-bottom:0;mso-position-horizontal:absolute;mso-position-horizontal-relative:text;mso-position-vertical:absolute;mso-position-vertical-relative:text;v-text-anchor:top" o:gfxdata="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" stroked="f">
+              <v:shape w14:anchorId="00702A7B" id="Text Box 10" o:spid="_x0000_s1027" type="#_x0000_t202" style="position:absolute;left:0;text-align:left;margin-left:114pt;margin-top:396pt;width:420pt;height:.05pt;z-index:251668480;visibility:visible;mso-wrap-style:square;mso-wrap-distance-left:9pt;mso-wrap-distance-top:0;mso-wrap-distance-right:9pt;mso-wrap-distance-bottom:0;mso-position-horizontal:absolute;mso-position-horizontal-relative:text;mso-position-vertical:absolute;mso-position-vertical-relative:text;v-text-anchor:top" o:gfxdata="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" stroked="f">
                 <v:textbox style="mso-fit-shape-to-text:t" inset="0,0,0,0">
                   <w:txbxContent>
                     <w:p>
                       <w:pPr>
-                        <w:pStyle w:val="Caption"/>
+                        <w:pStyle w:val="Lgende"/>
                         <w:jc w:val="center"/>
                         <w:rPr>
                           <w:noProof/>
@@ -9180,7 +9126,7 @@
                     <pic:cNvPicPr/>
                   </pic:nvPicPr>
                   <pic:blipFill>
-                    <a:blip r:embed="rId26">
+                    <a:blip r:embed="rId25">
                       <a:extLst>
                         <a:ext uri="{28A0092B-C50C-407E-A947-70E740481C1C}">
                           <a14:useLocalDpi xmlns:a14="http://schemas.microsoft.com/office/drawing/2010/main" val="0"/>
@@ -9271,7 +9217,7 @@
                         <w:txbxContent>
                           <w:p>
                             <w:pPr>
-                              <w:pStyle w:val="Caption"/>
+                              <w:pStyle w:val="Lgende"/>
                               <w:jc w:val="center"/>
                               <w:rPr>
                                 <w:noProof/>
@@ -9329,12 +9275,12 @@
           </mc:Choice>
           <mc:Fallback>
             <w:pict>
-              <v:shape id="Text Box 16" o:spid="_x0000_s1028" type="#_x0000_t202" style="position:absolute;left:0;text-align:left;margin-left:114pt;margin-top:396pt;width:420pt;height:.05pt;z-index:251671552;visibility:visible;mso-wrap-style:square;mso-wrap-distance-left:9pt;mso-wrap-distance-top:0;mso-wrap-distance-right:9pt;mso-wrap-distance-bottom:0;mso-position-horizontal:absolute;mso-position-horizontal-relative:text;mso-position-vertical:absolute;mso-position-vertical-relative:text;v-text-anchor:top" o:gfxdata="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" stroked="f">
+              <v:shape w14:anchorId="5CD9AD83" id="Text Box 16" o:spid="_x0000_s1028" type="#_x0000_t202" style="position:absolute;left:0;text-align:left;margin-left:114pt;margin-top:396pt;width:420pt;height:.05pt;z-index:251671552;visibility:visible;mso-wrap-style:square;mso-wrap-distance-left:9pt;mso-wrap-distance-top:0;mso-wrap-distance-right:9pt;mso-wrap-distance-bottom:0;mso-position-horizontal:absolute;mso-position-horizontal-relative:text;mso-position-vertical:absolute;mso-position-vertical-relative:text;v-text-anchor:top" o:gfxdata="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" stroked="f">
                 <v:textbox style="mso-fit-shape-to-text:t" inset="0,0,0,0">
                   <w:txbxContent>
                     <w:p>
                       <w:pPr>
-                        <w:pStyle w:val="Caption"/>
+                        <w:pStyle w:val="Lgende"/>
                         <w:jc w:val="center"/>
                         <w:rPr>
                           <w:noProof/>
@@ -9413,7 +9359,7 @@
                     <pic:cNvPicPr/>
                   </pic:nvPicPr>
                   <pic:blipFill>
-                    <a:blip r:embed="rId27">
+                    <a:blip r:embed="rId26">
                       <a:extLst>
                         <a:ext uri="{28A0092B-C50C-407E-A947-70E740481C1C}">
                           <a14:useLocalDpi xmlns:a14="http://schemas.microsoft.com/office/drawing/2010/main" val="0"/>
@@ -9504,7 +9450,7 @@
                         <w:txbxContent>
                           <w:p>
                             <w:pPr>
-                              <w:pStyle w:val="Caption"/>
+                              <w:pStyle w:val="Lgende"/>
                               <w:jc w:val="center"/>
                               <w:rPr>
                                 <w:noProof/>
@@ -9562,12 +9508,12 @@
           </mc:Choice>
           <mc:Fallback>
             <w:pict>
-              <v:shape id="Text Box 18" o:spid="_x0000_s1029" type="#_x0000_t202" style="position:absolute;left:0;text-align:left;margin-left:114pt;margin-top:396pt;width:420pt;height:.05pt;z-index:251674624;visibility:visible;mso-wrap-style:square;mso-wrap-distance-left:9pt;mso-wrap-distance-top:0;mso-wrap-distance-right:9pt;mso-wrap-distance-bottom:0;mso-position-horizontal:absolute;mso-position-horizontal-relative:text;mso-position-vertical:absolute;mso-position-vertical-relative:text;v-text-anchor:top" o:gfxdata="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" stroked="f">
+              <v:shape w14:anchorId="6F857CE9" id="Text Box 18" o:spid="_x0000_s1029" type="#_x0000_t202" style="position:absolute;left:0;text-align:left;margin-left:114pt;margin-top:396pt;width:420pt;height:.05pt;z-index:251674624;visibility:visible;mso-wrap-style:square;mso-wrap-distance-left:9pt;mso-wrap-distance-top:0;mso-wrap-distance-right:9pt;mso-wrap-distance-bottom:0;mso-position-horizontal:absolute;mso-position-horizontal-relative:text;mso-position-vertical:absolute;mso-position-vertical-relative:text;v-text-anchor:top" o:gfxdata="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" stroked="f">
                 <v:textbox style="mso-fit-shape-to-text:t" inset="0,0,0,0">
                   <w:txbxContent>
                     <w:p>
                       <w:pPr>
-                        <w:pStyle w:val="Caption"/>
+                        <w:pStyle w:val="Lgende"/>
                         <w:jc w:val="center"/>
                         <w:rPr>
                           <w:noProof/>
@@ -9646,7 +9592,7 @@
                     <pic:cNvPicPr/>
                   </pic:nvPicPr>
                   <pic:blipFill>
-                    <a:blip r:embed="rId28">
+                    <a:blip r:embed="rId27">
                       <a:extLst>
                         <a:ext uri="{28A0092B-C50C-407E-A947-70E740481C1C}">
                           <a14:useLocalDpi xmlns:a14="http://schemas.microsoft.com/office/drawing/2010/main" val="0"/>
@@ -9681,7 +9627,7 @@
     </w:p>
     <w:p>
       <w:pPr>
-        <w:pStyle w:val="Heading2"/>
+        <w:pStyle w:val="Titre2"/>
         <w:rPr>
           <w:lang w:val="fr-CA"/>
         </w:rPr>
@@ -9838,7 +9784,7 @@
     </w:p>
     <w:p>
       <w:pPr>
-        <w:pStyle w:val="Heading2"/>
+        <w:pStyle w:val="Titre2"/>
         <w:rPr>
           <w:lang w:val="fr-CA"/>
         </w:rPr>
@@ -10026,7 +9972,7 @@
     </w:p>
     <w:p>
       <w:pPr>
-        <w:pStyle w:val="Heading2"/>
+        <w:pStyle w:val="Titre2"/>
         <w:rPr>
           <w:lang w:val="fr-CA"/>
         </w:rPr>
@@ -10040,7 +9986,7 @@
     </w:p>
     <w:p>
       <w:pPr>
-        <w:pStyle w:val="Heading2"/>
+        <w:pStyle w:val="Titre2"/>
         <w:rPr>
           <w:lang w:val="fr-CA"/>
         </w:rPr>
@@ -10211,7 +10157,7 @@
     </w:p>
     <w:p>
       <w:pPr>
-        <w:pStyle w:val="Heading2"/>
+        <w:pStyle w:val="Titre2"/>
         <w:rPr>
           <w:lang w:val="fr-CA"/>
         </w:rPr>
@@ -10395,7 +10341,7 @@
     </w:p>
     <w:p>
       <w:pPr>
-        <w:pStyle w:val="Heading2"/>
+        <w:pStyle w:val="Titre2"/>
         <w:rPr>
           <w:lang w:val="fr-CA"/>
         </w:rPr>
@@ -10489,7 +10435,7 @@
     </w:p>
     <w:p>
       <w:pPr>
-        <w:pStyle w:val="Heading1"/>
+        <w:pStyle w:val="Titre1"/>
         <w:ind w:hanging="650"/>
         <w:rPr>
           <w:lang w:val="fr-CA"/>
@@ -10661,7 +10607,7 @@
 </file>
 
 <file path=word/endnotes.xml><?xml version="1.0" encoding="utf-8"?>
-<w:endnotes xmlns:wpc="http://schemas.microsoft.com/office/word/2010/wordprocessingCanvas" xmlns:mc="http://schemas.openxmlformats.org/markup-compatibility/2006" xmlns:o="urn:schemas-microsoft-com:office:office" xmlns:r="http://schemas.openxmlformats.org/officeDocument/2006/relationships" xmlns:m="http://schemas.openxmlformats.org/officeDocument/2006/math" xmlns:v="urn:schemas-microsoft-com:vml" xmlns:wp14="http://schemas.microsoft.com/office/word/2010/wordprocessingDrawing" xmlns:wp="http://schemas.openxmlformats.org/drawingml/2006/wordprocessingDrawing" xmlns:w10="urn:schemas-microsoft-com:office:word" xmlns:w="http://schemas.openxmlformats.org/wordprocessingml/2006/main" xmlns:w14="http://schemas.microsoft.com/office/word/2010/wordml" xmlns:wpg="http://schemas.microsoft.com/office/word/2010/wordprocessingGroup" xmlns:wpi="http://schemas.microsoft.com/office/word/2010/wordprocessingInk" xmlns:wne="http://schemas.microsoft.com/office/word/2006/wordml" xmlns:wps="http://schemas.microsoft.com/office/word/2010/wordprocessingShape" mc:Ignorable="w14 wp14">
+<w:endnotes xmlns:wpc="http://schemas.microsoft.com/office/word/2010/wordprocessingCanvas" xmlns:cx="http://schemas.microsoft.com/office/drawing/2014/chartex" xmlns:cx1="http://schemas.microsoft.com/office/drawing/2015/9/8/chartex" xmlns:cx2="http://schemas.microsoft.com/office/drawing/2015/10/21/chartex" xmlns:cx3="http://schemas.microsoft.com/office/drawing/2016/5/9/chartex" xmlns:cx4="http://schemas.microsoft.com/office/drawing/2016/5/10/chartex" xmlns:cx5="http://schemas.microsoft.com/office/drawing/2016/5/11/chartex" xmlns:cx6="http://schemas.microsoft.com/office/drawing/2016/5/12/chartex" xmlns:cx7="http://schemas.microsoft.com/office/drawing/2016/5/13/chartex" xmlns:cx8="http://schemas.microsoft.com/office/drawing/2016/5/14/chartex" xmlns:mc="http://schemas.openxmlformats.org/markup-compatibility/2006" xmlns:aink="http://schemas.microsoft.com/office/drawing/2016/ink" xmlns:am3d="http://schemas.microsoft.com/office/drawing/2017/model3d" xmlns:o="urn:schemas-microsoft-com:office:office" xmlns:r="http://schemas.openxmlformats.org/officeDocument/2006/relationships" xmlns:m="http://schemas.openxmlformats.org/officeDocument/2006/math" xmlns:v="urn:schemas-microsoft-com:vml" xmlns:wp14="http://schemas.microsoft.com/office/word/2010/wordprocessingDrawing" xmlns:wp="http://schemas.openxmlformats.org/drawingml/2006/wordprocessingDrawing" xmlns:w10="urn:schemas-microsoft-com:office:word" xmlns:w="http://schemas.openxmlformats.org/wordprocessingml/2006/main" xmlns:w14="http://schemas.microsoft.com/office/word/2010/wordml" xmlns:w15="http://schemas.microsoft.com/office/word/2012/wordml" xmlns:w16cid="http://schemas.microsoft.com/office/word/2016/wordml/cid" xmlns:w16se="http://schemas.microsoft.com/office/word/2015/wordml/symex" xmlns:wpg="http://schemas.microsoft.com/office/word/2010/wordprocessingGroup" xmlns:wpi="http://schemas.microsoft.com/office/word/2010/wordprocessingInk" xmlns:wne="http://schemas.microsoft.com/office/word/2006/wordml" xmlns:wps="http://schemas.microsoft.com/office/word/2010/wordprocessingShape" mc:Ignorable="w14 w15 w16se w16cid wp14">
   <w:endnote w:type="separator" w:id="-1">
     <w:p>
       <w:pPr>
@@ -10686,7 +10632,7 @@
 </file>
 
 <file path=word/footer1.xml><?xml version="1.0" encoding="utf-8"?>
-<w:ftr xmlns:wpc="http://schemas.microsoft.com/office/word/2010/wordprocessingCanvas" xmlns:mc="http://schemas.openxmlformats.org/markup-compatibility/2006" xmlns:o="urn:schemas-microsoft-com:office:office" xmlns:r="http://schemas.openxmlformats.org/officeDocument/2006/relationships" xmlns:m="http://schemas.openxmlformats.org/officeDocument/2006/math" xmlns:v="urn:schemas-microsoft-com:vml" xmlns:wp14="http://schemas.microsoft.com/office/word/2010/wordprocessingDrawing" xmlns:wp="http://schemas.openxmlformats.org/drawingml/2006/wordprocessingDrawing" xmlns:w10="urn:schemas-microsoft-com:office:word" xmlns:w="http://schemas.openxmlformats.org/wordprocessingml/2006/main" xmlns:w14="http://schemas.microsoft.com/office/word/2010/wordml" xmlns:wpg="http://schemas.microsoft.com/office/word/2010/wordprocessingGroup" xmlns:wpi="http://schemas.microsoft.com/office/word/2010/wordprocessingInk" xmlns:wne="http://schemas.microsoft.com/office/word/2006/wordml" xmlns:wps="http://schemas.microsoft.com/office/word/2010/wordprocessingShape" mc:Ignorable="w14 wp14">
+<w:ftr xmlns:wpc="http://schemas.microsoft.com/office/word/2010/wordprocessingCanvas" xmlns:cx="http://schemas.microsoft.com/office/drawing/2014/chartex" xmlns:cx1="http://schemas.microsoft.com/office/drawing/2015/9/8/chartex" xmlns:cx2="http://schemas.microsoft.com/office/drawing/2015/10/21/chartex" xmlns:cx3="http://schemas.microsoft.com/office/drawing/2016/5/9/chartex" xmlns:cx4="http://schemas.microsoft.com/office/drawing/2016/5/10/chartex" xmlns:cx5="http://schemas.microsoft.com/office/drawing/2016/5/11/chartex" xmlns:cx6="http://schemas.microsoft.com/office/drawing/2016/5/12/chartex" xmlns:cx7="http://schemas.microsoft.com/office/drawing/2016/5/13/chartex" xmlns:cx8="http://schemas.microsoft.com/office/drawing/2016/5/14/chartex" xmlns:mc="http://schemas.openxmlformats.org/markup-compatibility/2006" xmlns:aink="http://schemas.microsoft.com/office/drawing/2016/ink" xmlns:am3d="http://schemas.microsoft.com/office/drawing/2017/model3d" xmlns:o="urn:schemas-microsoft-com:office:office" xmlns:r="http://schemas.openxmlformats.org/officeDocument/2006/relationships" xmlns:m="http://schemas.openxmlformats.org/officeDocument/2006/math" xmlns:v="urn:schemas-microsoft-com:vml" xmlns:wp14="http://schemas.microsoft.com/office/word/2010/wordprocessingDrawing" xmlns:wp="http://schemas.openxmlformats.org/drawingml/2006/wordprocessingDrawing" xmlns:w10="urn:schemas-microsoft-com:office:word" xmlns:w="http://schemas.openxmlformats.org/wordprocessingml/2006/main" xmlns:w14="http://schemas.microsoft.com/office/word/2010/wordml" xmlns:w15="http://schemas.microsoft.com/office/word/2012/wordml" xmlns:w16cid="http://schemas.microsoft.com/office/word/2016/wordml/cid" xmlns:w16se="http://schemas.microsoft.com/office/word/2015/wordml/symex" xmlns:wpg="http://schemas.microsoft.com/office/word/2010/wordprocessingGroup" xmlns:wpi="http://schemas.microsoft.com/office/word/2010/wordprocessingInk" xmlns:wne="http://schemas.microsoft.com/office/word/2006/wordml" xmlns:wps="http://schemas.microsoft.com/office/word/2010/wordprocessingShape" mc:Ignorable="w14 w15 w16se w16cid wp14">
   <w:sdt>
     <w:sdtPr>
       <w:id w:val="781839963"/>
@@ -10699,7 +10645,7 @@
     <w:sdtContent>
       <w:p>
         <w:pPr>
-          <w:pStyle w:val="Footer"/>
+          <w:pStyle w:val="Pieddepage"/>
         </w:pPr>
         <w:r>
           <w:rPr>
@@ -10785,7 +10731,7 @@
                                   <w:noProof/>
                                   <w:color w:val="C0504D" w:themeColor="accent2"/>
                                 </w:rPr>
-                                <w:t>1</w:t>
+                                <w:t>14</w:t>
                               </w:r>
                               <w:r>
                                 <w:rPr>
@@ -10814,7 +10760,7 @@
             </mc:Choice>
             <mc:Fallback>
               <w:pict>
-                <v:rect id="Rectangle 650" o:spid="_x0000_s1030" style="position:absolute;left:0;text-align:left;margin-left:0;margin-top:0;width:44.55pt;height:15.1pt;rotation:180;flip:x;z-index:251658240;visibility:visible;mso-wrap-style:square;mso-width-percent:0;mso-height-percent:0;mso-wrap-distance-left:9pt;mso-wrap-distance-top:0;mso-wrap-distance-right:9pt;mso-wrap-distance-bottom:0;mso-position-horizontal:center;mso-position-horizontal-relative:right-margin-area;mso-position-vertical:center;mso-position-vertical-relative:bottom-margin-area;mso-width-percent:0;mso-height-percent:0;mso-width-relative:page;mso-height-relative:bottom-margin-area;v-text-anchor:top" o:gfxdata="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" filled="f" fillcolor="#c0504d" stroked="f" strokecolor="#5c83b4" strokeweight="2.25pt">
+                <v:rect w14:anchorId="295F7B99" id="Rectangle 650" o:spid="_x0000_s1030" style="position:absolute;left:0;text-align:left;margin-left:0;margin-top:0;width:44.55pt;height:15.1pt;rotation:180;flip:x;z-index:251658240;visibility:visible;mso-wrap-style:square;mso-width-percent:0;mso-height-percent:0;mso-wrap-distance-left:9pt;mso-wrap-distance-top:0;mso-wrap-distance-right:9pt;mso-wrap-distance-bottom:0;mso-position-horizontal:center;mso-position-horizontal-relative:right-margin-area;mso-position-vertical:center;mso-position-vertical-relative:bottom-margin-area;mso-width-percent:0;mso-height-percent:0;mso-width-relative:page;mso-height-relative:bottom-margin-area;v-text-anchor:top" o:gfxdata="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" filled="f" fillcolor="#c0504d" stroked="f" strokecolor="#5c83b4" strokeweight="2.25pt">
                   <v:textbox inset=",0,,0">
                     <w:txbxContent>
                       <w:p>
@@ -10841,7 +10787,7 @@
                             <w:noProof/>
                             <w:color w:val="C0504D" w:themeColor="accent2"/>
                           </w:rPr>
-                          <w:t>1</w:t>
+                          <w:t>14</w:t>
                         </w:r>
                         <w:r>
                           <w:rPr>
@@ -10866,7 +10812,7 @@
 </file>
 
 <file path=word/footnotes.xml><?xml version="1.0" encoding="utf-8"?>
-<w:footnotes xmlns:wpc="http://schemas.microsoft.com/office/word/2010/wordprocessingCanvas" xmlns:mc="http://schemas.openxmlformats.org/markup-compatibility/2006" xmlns:o="urn:schemas-microsoft-com:office:office" xmlns:r="http://schemas.openxmlformats.org/officeDocument/2006/relationships" xmlns:m="http://schemas.openxmlformats.org/officeDocument/2006/math" xmlns:v="urn:schemas-microsoft-com:vml" xmlns:wp14="http://schemas.microsoft.com/office/word/2010/wordprocessingDrawing" xmlns:wp="http://schemas.openxmlformats.org/drawingml/2006/wordprocessingDrawing" xmlns:w10="urn:schemas-microsoft-com:office:word" xmlns:w="http://schemas.openxmlformats.org/wordprocessingml/2006/main" xmlns:w14="http://schemas.microsoft.com/office/word/2010/wordml" xmlns:wpg="http://schemas.microsoft.com/office/word/2010/wordprocessingGroup" xmlns:wpi="http://schemas.microsoft.com/office/word/2010/wordprocessingInk" xmlns:wne="http://schemas.microsoft.com/office/word/2006/wordml" xmlns:wps="http://schemas.microsoft.com/office/word/2010/wordprocessingShape" mc:Ignorable="w14 wp14">
+<w:footnotes xmlns:wpc="http://schemas.microsoft.com/office/word/2010/wordprocessingCanvas" xmlns:cx="http://schemas.microsoft.com/office/drawing/2014/chartex" xmlns:cx1="http://schemas.microsoft.com/office/drawing/2015/9/8/chartex" xmlns:cx2="http://schemas.microsoft.com/office/drawing/2015/10/21/chartex" xmlns:cx3="http://schemas.microsoft.com/office/drawing/2016/5/9/chartex" xmlns:cx4="http://schemas.microsoft.com/office/drawing/2016/5/10/chartex" xmlns:cx5="http://schemas.microsoft.com/office/drawing/2016/5/11/chartex" xmlns:cx6="http://schemas.microsoft.com/office/drawing/2016/5/12/chartex" xmlns:cx7="http://schemas.microsoft.com/office/drawing/2016/5/13/chartex" xmlns:cx8="http://schemas.microsoft.com/office/drawing/2016/5/14/chartex" xmlns:mc="http://schemas.openxmlformats.org/markup-compatibility/2006" xmlns:aink="http://schemas.microsoft.com/office/drawing/2016/ink" xmlns:am3d="http://schemas.microsoft.com/office/drawing/2017/model3d" xmlns:o="urn:schemas-microsoft-com:office:office" xmlns:r="http://schemas.openxmlformats.org/officeDocument/2006/relationships" xmlns:m="http://schemas.openxmlformats.org/officeDocument/2006/math" xmlns:v="urn:schemas-microsoft-com:vml" xmlns:wp14="http://schemas.microsoft.com/office/word/2010/wordprocessingDrawing" xmlns:wp="http://schemas.openxmlformats.org/drawingml/2006/wordprocessingDrawing" xmlns:w10="urn:schemas-microsoft-com:office:word" xmlns:w="http://schemas.openxmlformats.org/wordprocessingml/2006/main" xmlns:w14="http://schemas.microsoft.com/office/word/2010/wordml" xmlns:w15="http://schemas.microsoft.com/office/word/2012/wordml" xmlns:w16cid="http://schemas.microsoft.com/office/word/2016/wordml/cid" xmlns:w16se="http://schemas.microsoft.com/office/word/2015/wordml/symex" xmlns:wpg="http://schemas.microsoft.com/office/word/2010/wordprocessingGroup" xmlns:wpi="http://schemas.microsoft.com/office/word/2010/wordprocessingInk" xmlns:wne="http://schemas.microsoft.com/office/word/2006/wordml" xmlns:wps="http://schemas.microsoft.com/office/word/2010/wordprocessingShape" mc:Ignorable="w14 w15 w16se w16cid wp14">
   <w:footnote w:type="separator" w:id="-1">
     <w:p>
       <w:pPr>
@@ -10891,10 +10837,10 @@
 </file>
 
 <file path=word/header1.xml><?xml version="1.0" encoding="utf-8"?>
-<w:hdr xmlns:wpc="http://schemas.microsoft.com/office/word/2010/wordprocessingCanvas" xmlns:mc="http://schemas.openxmlformats.org/markup-compatibility/2006" xmlns:o="urn:schemas-microsoft-com:office:office" xmlns:r="http://schemas.openxmlformats.org/officeDocument/2006/relationships" xmlns:m="http://schemas.openxmlformats.org/officeDocument/2006/math" xmlns:v="urn:schemas-microsoft-com:vml" xmlns:wp14="http://schemas.microsoft.com/office/word/2010/wordprocessingDrawing" xmlns:wp="http://schemas.openxmlformats.org/drawingml/2006/wordprocessingDrawing" xmlns:w10="urn:schemas-microsoft-com:office:word" xmlns:w="http://schemas.openxmlformats.org/wordprocessingml/2006/main" xmlns:w14="http://schemas.microsoft.com/office/word/2010/wordml" xmlns:wpg="http://schemas.microsoft.com/office/word/2010/wordprocessingGroup" xmlns:wpi="http://schemas.microsoft.com/office/word/2010/wordprocessingInk" xmlns:wne="http://schemas.microsoft.com/office/word/2006/wordml" xmlns:wps="http://schemas.microsoft.com/office/word/2010/wordprocessingShape" mc:Ignorable="w14 wp14">
+<w:hdr xmlns:wpc="http://schemas.microsoft.com/office/word/2010/wordprocessingCanvas" xmlns:cx="http://schemas.microsoft.com/office/drawing/2014/chartex" xmlns:cx1="http://schemas.microsoft.com/office/drawing/2015/9/8/chartex" xmlns:cx2="http://schemas.microsoft.com/office/drawing/2015/10/21/chartex" xmlns:cx3="http://schemas.microsoft.com/office/drawing/2016/5/9/chartex" xmlns:cx4="http://schemas.microsoft.com/office/drawing/2016/5/10/chartex" xmlns:cx5="http://schemas.microsoft.com/office/drawing/2016/5/11/chartex" xmlns:cx6="http://schemas.microsoft.com/office/drawing/2016/5/12/chartex" xmlns:cx7="http://schemas.microsoft.com/office/drawing/2016/5/13/chartex" xmlns:cx8="http://schemas.microsoft.com/office/drawing/2016/5/14/chartex" xmlns:mc="http://schemas.openxmlformats.org/markup-compatibility/2006" xmlns:aink="http://schemas.microsoft.com/office/drawing/2016/ink" xmlns:am3d="http://schemas.microsoft.com/office/drawing/2017/model3d" xmlns:o="urn:schemas-microsoft-com:office:office" xmlns:r="http://schemas.openxmlformats.org/officeDocument/2006/relationships" xmlns:m="http://schemas.openxmlformats.org/officeDocument/2006/math" xmlns:v="urn:schemas-microsoft-com:vml" xmlns:wp14="http://schemas.microsoft.com/office/word/2010/wordprocessingDrawing" xmlns:wp="http://schemas.openxmlformats.org/drawingml/2006/wordprocessingDrawing" xmlns:w10="urn:schemas-microsoft-com:office:word" xmlns:w="http://schemas.openxmlformats.org/wordprocessingml/2006/main" xmlns:w14="http://schemas.microsoft.com/office/word/2010/wordml" xmlns:w15="http://schemas.microsoft.com/office/word/2012/wordml" xmlns:w16cid="http://schemas.microsoft.com/office/word/2016/wordml/cid" xmlns:w16se="http://schemas.microsoft.com/office/word/2015/wordml/symex" xmlns:wpg="http://schemas.microsoft.com/office/word/2010/wordprocessingGroup" xmlns:wpi="http://schemas.microsoft.com/office/word/2010/wordprocessingInk" xmlns:wne="http://schemas.microsoft.com/office/word/2006/wordml" xmlns:wps="http://schemas.microsoft.com/office/word/2010/wordprocessingShape" mc:Ignorable="w14 w15 w16se w16cid wp14">
   <w:p>
     <w:pPr>
-      <w:pStyle w:val="Header"/>
+      <w:pStyle w:val="En-tte"/>
       <w:jc w:val="right"/>
       <w:rPr>
         <w:rFonts w:asciiTheme="majorHAnsi" w:hAnsiTheme="majorHAnsi"/>
@@ -10913,8 +10859,8 @@
 </file>
 
 <file path=word/numbering.xml><?xml version="1.0" encoding="utf-8"?>
-<w:numbering xmlns:wpc="http://schemas.microsoft.com/office/word/2010/wordprocessingCanvas" xmlns:mc="http://schemas.openxmlformats.org/markup-compatibility/2006" xmlns:o="urn:schemas-microsoft-com:office:office" xmlns:r="http://schemas.openxmlformats.org/officeDocument/2006/relationships" xmlns:m="http://schemas.openxmlformats.org/officeDocument/2006/math" xmlns:v="urn:schemas-microsoft-com:vml" xmlns:wp14="http://schemas.microsoft.com/office/word/2010/wordprocessingDrawing" xmlns:wp="http://schemas.openxmlformats.org/drawingml/2006/wordprocessingDrawing" xmlns:w10="urn:schemas-microsoft-com:office:word" xmlns:w="http://schemas.openxmlformats.org/wordprocessingml/2006/main" xmlns:w14="http://schemas.microsoft.com/office/word/2010/wordml" xmlns:wpg="http://schemas.microsoft.com/office/word/2010/wordprocessingGroup" xmlns:wpi="http://schemas.microsoft.com/office/word/2010/wordprocessingInk" xmlns:wne="http://schemas.microsoft.com/office/word/2006/wordml" xmlns:wps="http://schemas.microsoft.com/office/word/2010/wordprocessingShape" mc:Ignorable="w14 wp14">
-  <w:abstractNum w:abstractNumId="0">
+<w:numbering xmlns:wpc="http://schemas.microsoft.com/office/word/2010/wordprocessingCanvas" xmlns:cx="http://schemas.microsoft.com/office/drawing/2014/chartex" xmlns:cx1="http://schemas.microsoft.com/office/drawing/2015/9/8/chartex" xmlns:cx2="http://schemas.microsoft.com/office/drawing/2015/10/21/chartex" xmlns:cx3="http://schemas.microsoft.com/office/drawing/2016/5/9/chartex" xmlns:cx4="http://schemas.microsoft.com/office/drawing/2016/5/10/chartex" xmlns:cx5="http://schemas.microsoft.com/office/drawing/2016/5/11/chartex" xmlns:cx6="http://schemas.microsoft.com/office/drawing/2016/5/12/chartex" xmlns:cx7="http://schemas.microsoft.com/office/drawing/2016/5/13/chartex" xmlns:cx8="http://schemas.microsoft.com/office/drawing/2016/5/14/chartex" xmlns:mc="http://schemas.openxmlformats.org/markup-compatibility/2006" xmlns:aink="http://schemas.microsoft.com/office/drawing/2016/ink" xmlns:am3d="http://schemas.microsoft.com/office/drawing/2017/model3d" xmlns:o="urn:schemas-microsoft-com:office:office" xmlns:r="http://schemas.openxmlformats.org/officeDocument/2006/relationships" xmlns:m="http://schemas.openxmlformats.org/officeDocument/2006/math" xmlns:v="urn:schemas-microsoft-com:vml" xmlns:wp14="http://schemas.microsoft.com/office/word/2010/wordprocessingDrawing" xmlns:wp="http://schemas.openxmlformats.org/drawingml/2006/wordprocessingDrawing" xmlns:w10="urn:schemas-microsoft-com:office:word" xmlns:w="http://schemas.openxmlformats.org/wordprocessingml/2006/main" xmlns:w14="http://schemas.microsoft.com/office/word/2010/wordml" xmlns:w15="http://schemas.microsoft.com/office/word/2012/wordml" xmlns:w16cid="http://schemas.microsoft.com/office/word/2016/wordml/cid" xmlns:w16se="http://schemas.microsoft.com/office/word/2015/wordml/symex" xmlns:wpg="http://schemas.microsoft.com/office/word/2010/wordprocessingGroup" xmlns:wpi="http://schemas.microsoft.com/office/word/2010/wordprocessingInk" xmlns:wne="http://schemas.microsoft.com/office/word/2006/wordml" xmlns:wps="http://schemas.microsoft.com/office/word/2010/wordprocessingShape" mc:Ignorable="w14 w15 w16se w16cid wp14">
+  <w:abstractNum w:abstractNumId="0" w15:restartNumberingAfterBreak="0">
     <w:nsid w:val="60EB7098"/>
     <w:multiLevelType w:val="hybridMultilevel"/>
     <w:tmpl w:val="4142E5BE"/>
@@ -11010,7 +10956,7 @@
 </file>
 
 <file path=word/styles.xml><?xml version="1.0" encoding="utf-8"?>
-<w:styles xmlns:mc="http://schemas.openxmlformats.org/markup-compatibility/2006" xmlns:r="http://schemas.openxmlformats.org/officeDocument/2006/relationships" xmlns:w="http://schemas.openxmlformats.org/wordprocessingml/2006/main" xmlns:w14="http://schemas.microsoft.com/office/word/2010/wordml" mc:Ignorable="w14">
+<w:styles xmlns:mc="http://schemas.openxmlformats.org/markup-compatibility/2006" xmlns:r="http://schemas.openxmlformats.org/officeDocument/2006/relationships" xmlns:w="http://schemas.openxmlformats.org/wordprocessingml/2006/main" xmlns:w14="http://schemas.microsoft.com/office/word/2010/wordml" xmlns:w15="http://schemas.microsoft.com/office/word/2012/wordml" xmlns:w16cid="http://schemas.microsoft.com/office/word/2016/wordml/cid" xmlns:w16se="http://schemas.microsoft.com/office/word/2015/wordml/symex" mc:Ignorable="w14 w15 w16se w16cid">
   <w:docDefaults>
     <w:rPrDefault>
       <w:rPr>
@@ -11026,144 +10972,382 @@
       </w:pPr>
     </w:pPrDefault>
   </w:docDefaults>
-  <w:latentStyles w:defLockedState="0" w:defUIPriority="99" w:defSemiHidden="1" w:defUnhideWhenUsed="1" w:defQFormat="0" w:count="267">
-    <w:lsdException w:name="Normal" w:semiHidden="0" w:uiPriority="0" w:unhideWhenUsed="0" w:qFormat="1"/>
-    <w:lsdException w:name="heading 1" w:semiHidden="0" w:uiPriority="9" w:unhideWhenUsed="0" w:qFormat="1"/>
-    <w:lsdException w:name="heading 2" w:uiPriority="9" w:qFormat="1"/>
-    <w:lsdException w:name="heading 3" w:uiPriority="9" w:qFormat="1"/>
-    <w:lsdException w:name="heading 4" w:uiPriority="9" w:qFormat="1"/>
-    <w:lsdException w:name="heading 5" w:uiPriority="9" w:qFormat="1"/>
-    <w:lsdException w:name="heading 6" w:uiPriority="9" w:qFormat="1"/>
-    <w:lsdException w:name="heading 7" w:uiPriority="9" w:qFormat="1"/>
-    <w:lsdException w:name="heading 8" w:uiPriority="9" w:qFormat="1"/>
-    <w:lsdException w:name="heading 9" w:uiPriority="9" w:qFormat="1"/>
-    <w:lsdException w:name="toc 1" w:uiPriority="39"/>
-    <w:lsdException w:name="toc 2" w:uiPriority="39"/>
-    <w:lsdException w:name="toc 3" w:uiPriority="39"/>
-    <w:lsdException w:name="toc 4" w:uiPriority="39"/>
-    <w:lsdException w:name="toc 5" w:uiPriority="39"/>
-    <w:lsdException w:name="toc 6" w:uiPriority="39"/>
-    <w:lsdException w:name="toc 7" w:uiPriority="39"/>
-    <w:lsdException w:name="toc 8" w:uiPriority="39"/>
-    <w:lsdException w:name="toc 9" w:uiPriority="39"/>
-    <w:lsdException w:name="caption" w:uiPriority="35" w:qFormat="1"/>
-    <w:lsdException w:name="Title" w:semiHidden="0" w:uiPriority="10" w:unhideWhenUsed="0" w:qFormat="1"/>
-    <w:lsdException w:name="Default Paragraph Font" w:uiPriority="1"/>
-    <w:lsdException w:name="Subtitle" w:semiHidden="0" w:uiPriority="11" w:unhideWhenUsed="0" w:qFormat="1"/>
-    <w:lsdException w:name="Strong" w:semiHidden="0" w:uiPriority="22" w:unhideWhenUsed="0" w:qFormat="1"/>
-    <w:lsdException w:name="Emphasis" w:semiHidden="0" w:uiPriority="20" w:unhideWhenUsed="0" w:qFormat="1"/>
-    <w:lsdException w:name="Table Grid" w:uiPriority="59"/>
-    <w:lsdException w:name="Placeholder Text" w:unhideWhenUsed="0"/>
-    <w:lsdException w:name="No Spacing" w:semiHidden="0" w:uiPriority="1" w:unhideWhenUsed="0" w:qFormat="1"/>
-    <w:lsdException w:name="Light Shading" w:semiHidden="0" w:uiPriority="60" w:unhideWhenUsed="0"/>
-    <w:lsdException w:name="Light List" w:semiHidden="0" w:uiPriority="61" w:unhideWhenUsed="0"/>
-    <w:lsdException w:name="Light Grid" w:semiHidden="0" w:uiPriority="62" w:unhideWhenUsed="0"/>
-    <w:lsdException w:name="Medium Shading 1" w:semiHidden="0" w:uiPriority="63" w:unhideWhenUsed="0"/>
-    <w:lsdException w:name="Medium Shading 2" w:semiHidden="0" w:uiPriority="64" w:unhideWhenUsed="0"/>
-    <w:lsdException w:name="Medium List 1" w:semiHidden="0" w:uiPriority="65" w:unhideWhenUsed="0"/>
-    <w:lsdException w:name="Medium List 2" w:semiHidden="0" w:uiPriority="66" w:unhideWhenUsed="0"/>
-    <w:lsdException w:name="Medium Grid 1" w:semiHidden="0" w:uiPriority="67" w:unhideWhenUsed="0"/>
-    <w:lsdException w:name="Medium Grid 2" w:semiHidden="0" w:uiPriority="68" w:unhideWhenUsed="0"/>
-    <w:lsdException w:name="Medium Grid 3" w:semiHidden="0" w:uiPriority="69" w:unhideWhenUsed="0"/>
-    <w:lsdException w:name="Dark List" w:semiHidden="0" w:uiPriority="70" w:unhideWhenUsed="0"/>
-    <w:lsdException w:name="Colorful Shading" w:semiHidden="0" w:uiPriority="71" w:unhideWhenUsed="0"/>
-    <w:lsdException w:name="Colorful List" w:semiHidden="0" w:uiPriority="72" w:unhideWhenUsed="0"/>
-    <w:lsdException w:name="Colorful Grid" w:semiHidden="0" w:uiPriority="73" w:unhideWhenUsed="0"/>
-    <w:lsdException w:name="Light Shading Accent 1" w:semiHidden="0" w:uiPriority="60" w:unhideWhenUsed="0"/>
-    <w:lsdException w:name="Light List Accent 1" w:semiHidden="0" w:uiPriority="61" w:unhideWhenUsed="0"/>
-    <w:lsdException w:name="Light Grid Accent 1" w:semiHidden="0" w:uiPriority="62" w:unhideWhenUsed="0"/>
-    <w:lsdException w:name="Medium Shading 1 Accent 1" w:semiHidden="0" w:uiPriority="63" w:unhideWhenUsed="0"/>
-    <w:lsdException w:name="Medium Shading 2 Accent 1" w:semiHidden="0" w:uiPriority="64" w:unhideWhenUsed="0"/>
-    <w:lsdException w:name="Medium List 1 Accent 1" w:semiHidden="0" w:uiPriority="65" w:unhideWhenUsed="0"/>
-    <w:lsdException w:name="Revision" w:unhideWhenUsed="0"/>
-    <w:lsdException w:name="List Paragraph" w:semiHidden="0" w:uiPriority="34" w:unhideWhenUsed="0" w:qFormat="1"/>
-    <w:lsdException w:name="Quote" w:semiHidden="0" w:uiPriority="29" w:unhideWhenUsed="0" w:qFormat="1"/>
-    <w:lsdException w:name="Intense Quote" w:semiHidden="0" w:uiPriority="30" w:unhideWhenUsed="0" w:qFormat="1"/>
-    <w:lsdException w:name="Medium List 2 Accent 1" w:semiHidden="0" w:uiPriority="66" w:unhideWhenUsed="0"/>
-    <w:lsdException w:name="Medium Grid 1 Accent 1" w:semiHidden="0" w:uiPriority="67" w:unhideWhenUsed="0"/>
-    <w:lsdException w:name="Medium Grid 2 Accent 1" w:semiHidden="0" w:uiPriority="68" w:unhideWhenUsed="0"/>
-    <w:lsdException w:name="Medium Grid 3 Accent 1" w:semiHidden="0" w:uiPriority="69" w:unhideWhenUsed="0"/>
-    <w:lsdException w:name="Dark List Accent 1" w:semiHidden="0" w:uiPriority="70" w:unhideWhenUsed="0"/>
-    <w:lsdException w:name="Colorful Shading Accent 1" w:semiHidden="0" w:uiPriority="71" w:unhideWhenUsed="0"/>
-    <w:lsdException w:name="Colorful List Accent 1" w:semiHidden="0" w:uiPriority="72" w:unhideWhenUsed="0"/>
-    <w:lsdException w:name="Colorful Grid Accent 1" w:semiHidden="0" w:uiPriority="73" w:unhideWhenUsed="0"/>
-    <w:lsdException w:name="Light Shading Accent 2" w:semiHidden="0" w:uiPriority="60" w:unhideWhenUsed="0"/>
-    <w:lsdException w:name="Light List Accent 2" w:semiHidden="0" w:uiPriority="61" w:unhideWhenUsed="0"/>
-    <w:lsdException w:name="Light Grid Accent 2" w:semiHidden="0" w:uiPriority="62" w:unhideWhenUsed="0"/>
-    <w:lsdException w:name="Medium Shading 1 Accent 2" w:semiHidden="0" w:uiPriority="63" w:unhideWhenUsed="0"/>
-    <w:lsdException w:name="Medium Shading 2 Accent 2" w:semiHidden="0" w:uiPriority="64" w:unhideWhenUsed="0"/>
-    <w:lsdException w:name="Medium List 1 Accent 2" w:semiHidden="0" w:uiPriority="65" w:unhideWhenUsed="0"/>
-    <w:lsdException w:name="Medium List 2 Accent 2" w:semiHidden="0" w:uiPriority="66" w:unhideWhenUsed="0"/>
-    <w:lsdException w:name="Medium Grid 1 Accent 2" w:semiHidden="0" w:uiPriority="67" w:unhideWhenUsed="0"/>
-    <w:lsdException w:name="Medium Grid 2 Accent 2" w:semiHidden="0" w:uiPriority="68" w:unhideWhenUsed="0"/>
-    <w:lsdException w:name="Medium Grid 3 Accent 2" w:semiHidden="0" w:uiPriority="69" w:unhideWhenUsed="0"/>
-    <w:lsdException w:name="Dark List Accent 2" w:semiHidden="0" w:uiPriority="70" w:unhideWhenUsed="0"/>
-    <w:lsdException w:name="Colorful Shading Accent 2" w:semiHidden="0" w:uiPriority="71" w:unhideWhenUsed="0"/>
-    <w:lsdException w:name="Colorful List Accent 2" w:semiHidden="0" w:uiPriority="72" w:unhideWhenUsed="0"/>
-    <w:lsdException w:name="Colorful Grid Accent 2" w:semiHidden="0" w:uiPriority="73" w:unhideWhenUsed="0"/>
-    <w:lsdException w:name="Light Shading Accent 3" w:semiHidden="0" w:uiPriority="60" w:unhideWhenUsed="0"/>
-    <w:lsdException w:name="Light List Accent 3" w:semiHidden="0" w:uiPriority="61" w:unhideWhenUsed="0"/>
-    <w:lsdException w:name="Light Grid Accent 3" w:semiHidden="0" w:uiPriority="62" w:unhideWhenUsed="0"/>
-    <w:lsdException w:name="Medium Shading 1 Accent 3" w:semiHidden="0" w:uiPriority="63" w:unhideWhenUsed="0"/>
-    <w:lsdException w:name="Medium Shading 2 Accent 3" w:semiHidden="0" w:uiPriority="64" w:unhideWhenUsed="0"/>
-    <w:lsdException w:name="Medium List 1 Accent 3" w:semiHidden="0" w:uiPriority="65" w:unhideWhenUsed="0"/>
-    <w:lsdException w:name="Medium List 2 Accent 3" w:semiHidden="0" w:uiPriority="66" w:unhideWhenUsed="0"/>
-    <w:lsdException w:name="Medium Grid 1 Accent 3" w:semiHidden="0" w:uiPriority="67" w:unhideWhenUsed="0"/>
-    <w:lsdException w:name="Medium Grid 2 Accent 3" w:semiHidden="0" w:uiPriority="68" w:unhideWhenUsed="0"/>
-    <w:lsdException w:name="Medium Grid 3 Accent 3" w:semiHidden="0" w:uiPriority="69" w:unhideWhenUsed="0"/>
-    <w:lsdException w:name="Dark List Accent 3" w:semiHidden="0" w:uiPriority="70" w:unhideWhenUsed="0"/>
-    <w:lsdException w:name="Colorful Shading Accent 3" w:semiHidden="0" w:uiPriority="71" w:unhideWhenUsed="0"/>
-    <w:lsdException w:name="Colorful List Accent 3" w:semiHidden="0" w:uiPriority="72" w:unhideWhenUsed="0"/>
-    <w:lsdException w:name="Colorful Grid Accent 3" w:semiHidden="0" w:uiPriority="73" w:unhideWhenUsed="0"/>
-    <w:lsdException w:name="Light Shading Accent 4" w:semiHidden="0" w:uiPriority="60" w:unhideWhenUsed="0"/>
-    <w:lsdException w:name="Light List Accent 4" w:semiHidden="0" w:uiPriority="61" w:unhideWhenUsed="0"/>
-    <w:lsdException w:name="Light Grid Accent 4" w:semiHidden="0" w:uiPriority="62" w:unhideWhenUsed="0"/>
-    <w:lsdException w:name="Medium Shading 1 Accent 4" w:semiHidden="0" w:uiPriority="63" w:unhideWhenUsed="0"/>
-    <w:lsdException w:name="Medium Shading 2 Accent 4" w:semiHidden="0" w:uiPriority="64" w:unhideWhenUsed="0"/>
-    <w:lsdException w:name="Medium List 1 Accent 4" w:semiHidden="0" w:uiPriority="65" w:unhideWhenUsed="0"/>
-    <w:lsdException w:name="Medium List 2 Accent 4" w:semiHidden="0" w:uiPriority="66" w:unhideWhenUsed="0"/>
-    <w:lsdException w:name="Medium Grid 1 Accent 4" w:semiHidden="0" w:uiPriority="67" w:unhideWhenUsed="0"/>
-    <w:lsdException w:name="Medium Grid 2 Accent 4" w:semiHidden="0" w:uiPriority="68" w:unhideWhenUsed="0"/>
-    <w:lsdException w:name="Medium Grid 3 Accent 4" w:semiHidden="0" w:uiPriority="69" w:unhideWhenUsed="0"/>
-    <w:lsdException w:name="Dark List Accent 4" w:semiHidden="0" w:uiPriority="70" w:unhideWhenUsed="0"/>
-    <w:lsdException w:name="Colorful Shading Accent 4" w:semiHidden="0" w:uiPriority="71" w:unhideWhenUsed="0"/>
-    <w:lsdException w:name="Colorful List Accent 4" w:semiHidden="0" w:uiPriority="72" w:unhideWhenUsed="0"/>
-    <w:lsdException w:name="Colorful Grid Accent 4" w:semiHidden="0" w:uiPriority="73" w:unhideWhenUsed="0"/>
-    <w:lsdException w:name="Light Shading Accent 5" w:semiHidden="0" w:uiPriority="60" w:unhideWhenUsed="0"/>
-    <w:lsdException w:name="Light List Accent 5" w:semiHidden="0" w:uiPriority="61" w:unhideWhenUsed="0"/>
-    <w:lsdException w:name="Light Grid Accent 5" w:semiHidden="0" w:uiPriority="62" w:unhideWhenUsed="0"/>
-    <w:lsdException w:name="Medium Shading 1 Accent 5" w:semiHidden="0" w:uiPriority="63" w:unhideWhenUsed="0"/>
-    <w:lsdException w:name="Medium Shading 2 Accent 5" w:semiHidden="0" w:uiPriority="64" w:unhideWhenUsed="0"/>
-    <w:lsdException w:name="Medium List 1 Accent 5" w:semiHidden="0" w:uiPriority="65" w:unhideWhenUsed="0"/>
-    <w:lsdException w:name="Medium List 2 Accent 5" w:semiHidden="0" w:uiPriority="66" w:unhideWhenUsed="0"/>
-    <w:lsdException w:name="Medium Grid 1 Accent 5" w:semiHidden="0" w:uiPriority="67" w:unhideWhenUsed="0"/>
-    <w:lsdException w:name="Medium Grid 2 Accent 5" w:semiHidden="0" w:uiPriority="68" w:unhideWhenUsed="0"/>
-    <w:lsdException w:name="Medium Grid 3 Accent 5" w:semiHidden="0" w:uiPriority="69" w:unhideWhenUsed="0"/>
-    <w:lsdException w:name="Dark List Accent 5" w:semiHidden="0" w:uiPriority="70" w:unhideWhenUsed="0"/>
-    <w:lsdException w:name="Colorful Shading Accent 5" w:semiHidden="0" w:uiPriority="71" w:unhideWhenUsed="0"/>
-    <w:lsdException w:name="Colorful List Accent 5" w:semiHidden="0" w:uiPriority="72" w:unhideWhenUsed="0"/>
-    <w:lsdException w:name="Colorful Grid Accent 5" w:semiHidden="0" w:uiPriority="73" w:unhideWhenUsed="0"/>
-    <w:lsdException w:name="Light Shading Accent 6" w:semiHidden="0" w:uiPriority="60" w:unhideWhenUsed="0"/>
-    <w:lsdException w:name="Light List Accent 6" w:semiHidden="0" w:uiPriority="61" w:unhideWhenUsed="0"/>
-    <w:lsdException w:name="Light Grid Accent 6" w:semiHidden="0" w:uiPriority="62" w:unhideWhenUsed="0"/>
-    <w:lsdException w:name="Medium Shading 1 Accent 6" w:semiHidden="0" w:uiPriority="63" w:unhideWhenUsed="0"/>
-    <w:lsdException w:name="Medium Shading 2 Accent 6" w:semiHidden="0" w:uiPriority="64" w:unhideWhenUsed="0"/>
-    <w:lsdException w:name="Medium List 1 Accent 6" w:semiHidden="0" w:uiPriority="65" w:unhideWhenUsed="0"/>
-    <w:lsdException w:name="Medium List 2 Accent 6" w:semiHidden="0" w:uiPriority="66" w:unhideWhenUsed="0"/>
-    <w:lsdException w:name="Medium Grid 1 Accent 6" w:semiHidden="0" w:uiPriority="67" w:unhideWhenUsed="0"/>
-    <w:lsdException w:name="Medium Grid 2 Accent 6" w:semiHidden="0" w:uiPriority="68" w:unhideWhenUsed="0"/>
-    <w:lsdException w:name="Medium Grid 3 Accent 6" w:semiHidden="0" w:uiPriority="69" w:unhideWhenUsed="0"/>
-    <w:lsdException w:name="Dark List Accent 6" w:semiHidden="0" w:uiPriority="70" w:unhideWhenUsed="0"/>
-    <w:lsdException w:name="Colorful Shading Accent 6" w:semiHidden="0" w:uiPriority="71" w:unhideWhenUsed="0"/>
-    <w:lsdException w:name="Colorful List Accent 6" w:semiHidden="0" w:uiPriority="72" w:unhideWhenUsed="0"/>
-    <w:lsdException w:name="Colorful Grid Accent 6" w:semiHidden="0" w:uiPriority="73" w:unhideWhenUsed="0"/>
-    <w:lsdException w:name="Subtle Emphasis" w:semiHidden="0" w:uiPriority="19" w:unhideWhenUsed="0" w:qFormat="1"/>
-    <w:lsdException w:name="Intense Emphasis" w:semiHidden="0" w:uiPriority="21" w:unhideWhenUsed="0" w:qFormat="1"/>
-    <w:lsdException w:name="Subtle Reference" w:semiHidden="0" w:uiPriority="31" w:unhideWhenUsed="0" w:qFormat="1"/>
-    <w:lsdException w:name="Intense Reference" w:semiHidden="0" w:uiPriority="32" w:unhideWhenUsed="0" w:qFormat="1"/>
-    <w:lsdException w:name="Book Title" w:semiHidden="0" w:uiPriority="33" w:unhideWhenUsed="0" w:qFormat="1"/>
-    <w:lsdException w:name="Bibliography" w:uiPriority="37"/>
-    <w:lsdException w:name="TOC Heading" w:uiPriority="39" w:qFormat="1"/>
+  <w:latentStyles w:defLockedState="0" w:defUIPriority="99" w:defSemiHidden="0" w:defUnhideWhenUsed="0" w:defQFormat="0" w:count="375">
+    <w:lsdException w:name="Normal" w:uiPriority="0" w:qFormat="1"/>
+    <w:lsdException w:name="heading 1" w:uiPriority="9" w:qFormat="1"/>
+    <w:lsdException w:name="heading 2" w:semiHidden="1" w:uiPriority="9" w:unhideWhenUsed="1" w:qFormat="1"/>
+    <w:lsdException w:name="heading 3" w:semiHidden="1" w:uiPriority="9" w:unhideWhenUsed="1" w:qFormat="1"/>
+    <w:lsdException w:name="heading 4" w:semiHidden="1" w:uiPriority="9" w:unhideWhenUsed="1" w:qFormat="1"/>
+    <w:lsdException w:name="heading 5" w:semiHidden="1" w:uiPriority="9" w:unhideWhenUsed="1" w:qFormat="1"/>
+    <w:lsdException w:name="heading 6" w:semiHidden="1" w:uiPriority="9" w:unhideWhenUsed="1" w:qFormat="1"/>
+    <w:lsdException w:name="heading 7" w:semiHidden="1" w:uiPriority="9" w:unhideWhenUsed="1" w:qFormat="1"/>
+    <w:lsdException w:name="heading 8" w:semiHidden="1" w:uiPriority="9" w:unhideWhenUsed="1" w:qFormat="1"/>
+    <w:lsdException w:name="heading 9" w:semiHidden="1" w:uiPriority="9" w:unhideWhenUsed="1" w:qFormat="1"/>
+    <w:lsdException w:name="index 1" w:semiHidden="1" w:unhideWhenUsed="1"/>
+    <w:lsdException w:name="index 2" w:semiHidden="1" w:unhideWhenUsed="1"/>
+    <w:lsdException w:name="index 3" w:semiHidden="1" w:unhideWhenUsed="1"/>
+    <w:lsdException w:name="index 4" w:semiHidden="1" w:unhideWhenUsed="1"/>
+    <w:lsdException w:name="index 5" w:semiHidden="1" w:unhideWhenUsed="1"/>
+    <w:lsdException w:name="index 6" w:semiHidden="1" w:unhideWhenUsed="1"/>
+    <w:lsdException w:name="index 7" w:semiHidden="1" w:unhideWhenUsed="1"/>
+    <w:lsdException w:name="index 8" w:semiHidden="1" w:unhideWhenUsed="1"/>
+    <w:lsdException w:name="index 9" w:semiHidden="1" w:unhideWhenUsed="1"/>
+    <w:lsdException w:name="toc 1" w:semiHidden="1" w:uiPriority="39" w:unhideWhenUsed="1"/>
+    <w:lsdException w:name="toc 2" w:semiHidden="1" w:uiPriority="39" w:unhideWhenUsed="1"/>
+    <w:lsdException w:name="toc 3" w:semiHidden="1" w:uiPriority="39" w:unhideWhenUsed="1"/>
+    <w:lsdException w:name="toc 4" w:semiHidden="1" w:uiPriority="39" w:unhideWhenUsed="1"/>
+    <w:lsdException w:name="toc 5" w:semiHidden="1" w:uiPriority="39" w:unhideWhenUsed="1"/>
+    <w:lsdException w:name="toc 6" w:semiHidden="1" w:uiPriority="39" w:unhideWhenUsed="1"/>
+    <w:lsdException w:name="toc 7" w:semiHidden="1" w:uiPriority="39" w:unhideWhenUsed="1"/>
+    <w:lsdException w:name="toc 8" w:semiHidden="1" w:uiPriority="39" w:unhideWhenUsed="1"/>
+    <w:lsdException w:name="toc 9" w:semiHidden="1" w:uiPriority="39" w:unhideWhenUsed="1"/>
+    <w:lsdException w:name="Normal Indent" w:semiHidden="1" w:unhideWhenUsed="1"/>
+    <w:lsdException w:name="footnote text" w:semiHidden="1" w:unhideWhenUsed="1"/>
+    <w:lsdException w:name="annotation text" w:semiHidden="1" w:unhideWhenUsed="1"/>
+    <w:lsdException w:name="header" w:semiHidden="1" w:unhideWhenUsed="1"/>
+    <w:lsdException w:name="footer" w:semiHidden="1" w:unhideWhenUsed="1"/>
+    <w:lsdException w:name="index heading" w:semiHidden="1" w:unhideWhenUsed="1"/>
+    <w:lsdException w:name="caption" w:semiHidden="1" w:uiPriority="35" w:unhideWhenUsed="1" w:qFormat="1"/>
+    <w:lsdException w:name="table of figures" w:semiHidden="1" w:unhideWhenUsed="1"/>
+    <w:lsdException w:name="envelope address" w:semiHidden="1" w:unhideWhenUsed="1"/>
+    <w:lsdException w:name="envelope return" w:semiHidden="1" w:unhideWhenUsed="1"/>
+    <w:lsdException w:name="footnote reference" w:semiHidden="1" w:unhideWhenUsed="1"/>
+    <w:lsdException w:name="annotation reference" w:semiHidden="1" w:unhideWhenUsed="1"/>
+    <w:lsdException w:name="line number" w:semiHidden="1" w:unhideWhenUsed="1"/>
+    <w:lsdException w:name="page number" w:semiHidden="1" w:unhideWhenUsed="1"/>
+    <w:lsdException w:name="endnote reference" w:semiHidden="1" w:unhideWhenUsed="1"/>
+    <w:lsdException w:name="endnote text" w:semiHidden="1" w:unhideWhenUsed="1"/>
+    <w:lsdException w:name="table of authorities" w:semiHidden="1" w:unhideWhenUsed="1"/>
+    <w:lsdException w:name="macro" w:semiHidden="1" w:unhideWhenUsed="1"/>
+    <w:lsdException w:name="toa heading" w:semiHidden="1" w:unhideWhenUsed="1"/>
+    <w:lsdException w:name="List" w:semiHidden="1" w:unhideWhenUsed="1"/>
+    <w:lsdException w:name="List Bullet" w:semiHidden="1" w:unhideWhenUsed="1"/>
+    <w:lsdException w:name="List Number" w:semiHidden="1" w:unhideWhenUsed="1"/>
+    <w:lsdException w:name="List 2" w:semiHidden="1" w:unhideWhenUsed="1"/>
+    <w:lsdException w:name="List 3" w:semiHidden="1" w:unhideWhenUsed="1"/>
+    <w:lsdException w:name="List 4" w:semiHidden="1" w:unhideWhenUsed="1"/>
+    <w:lsdException w:name="List 5" w:semiHidden="1" w:unhideWhenUsed="1"/>
+    <w:lsdException w:name="List Bullet 2" w:semiHidden="1" w:unhideWhenUsed="1"/>
+    <w:lsdException w:name="List Bullet 3" w:semiHidden="1" w:unhideWhenUsed="1"/>
+    <w:lsdException w:name="List Bullet 4" w:semiHidden="1" w:unhideWhenUsed="1"/>
+    <w:lsdException w:name="List Bullet 5" w:semiHidden="1" w:unhideWhenUsed="1"/>
+    <w:lsdException w:name="List Number 2" w:semiHidden="1" w:unhideWhenUsed="1"/>
+    <w:lsdException w:name="List Number 3" w:semiHidden="1" w:unhideWhenUsed="1"/>
+    <w:lsdException w:name="List Number 4" w:semiHidden="1" w:unhideWhenUsed="1"/>
+    <w:lsdException w:name="List Number 5" w:semiHidden="1" w:unhideWhenUsed="1"/>
+    <w:lsdException w:name="Title" w:uiPriority="10" w:qFormat="1"/>
+    <w:lsdException w:name="Closing" w:semiHidden="1" w:unhideWhenUsed="1"/>
+    <w:lsdException w:name="Signature" w:semiHidden="1" w:unhideWhenUsed="1"/>
+    <w:lsdException w:name="Default Paragraph Font" w:semiHidden="1" w:uiPriority="1" w:unhideWhenUsed="1"/>
+    <w:lsdException w:name="Body Text" w:semiHidden="1" w:unhideWhenUsed="1"/>
+    <w:lsdException w:name="Body Text Indent" w:semiHidden="1" w:unhideWhenUsed="1"/>
+    <w:lsdException w:name="List Continue" w:semiHidden="1" w:unhideWhenUsed="1"/>
+    <w:lsdException w:name="List Continue 2" w:semiHidden="1" w:unhideWhenUsed="1"/>
+    <w:lsdException w:name="List Continue 3" w:semiHidden="1" w:unhideWhenUsed="1"/>
+    <w:lsdException w:name="List Continue 4" w:semiHidden="1" w:unhideWhenUsed="1"/>
+    <w:lsdException w:name="List Continue 5" w:semiHidden="1" w:unhideWhenUsed="1"/>
+    <w:lsdException w:name="Message Header" w:semiHidden="1" w:unhideWhenUsed="1"/>
+    <w:lsdException w:name="Subtitle" w:uiPriority="11" w:qFormat="1"/>
+    <w:lsdException w:name="Salutation" w:semiHidden="1" w:unhideWhenUsed="1"/>
+    <w:lsdException w:name="Date" w:semiHidden="1" w:unhideWhenUsed="1"/>
+    <w:lsdException w:name="Body Text First Indent" w:semiHidden="1" w:unhideWhenUsed="1"/>
+    <w:lsdException w:name="Body Text First Indent 2" w:semiHidden="1" w:unhideWhenUsed="1"/>
+    <w:lsdException w:name="Note Heading" w:semiHidden="1" w:unhideWhenUsed="1"/>
+    <w:lsdException w:name="Body Text 2" w:semiHidden="1" w:unhideWhenUsed="1"/>
+    <w:lsdException w:name="Body Text 3" w:semiHidden="1" w:unhideWhenUsed="1"/>
+    <w:lsdException w:name="Body Text Indent 2" w:semiHidden="1" w:unhideWhenUsed="1"/>
+    <w:lsdException w:name="Body Text Indent 3" w:semiHidden="1" w:unhideWhenUsed="1"/>
+    <w:lsdException w:name="Block Text" w:semiHidden="1" w:unhideWhenUsed="1"/>
+    <w:lsdException w:name="Hyperlink" w:semiHidden="1" w:unhideWhenUsed="1"/>
+    <w:lsdException w:name="FollowedHyperlink" w:semiHidden="1" w:unhideWhenUsed="1"/>
+    <w:lsdException w:name="Strong" w:uiPriority="22" w:qFormat="1"/>
+    <w:lsdException w:name="Emphasis" w:uiPriority="20" w:qFormat="1"/>
+    <w:lsdException w:name="Document Map" w:semiHidden="1" w:unhideWhenUsed="1"/>
+    <w:lsdException w:name="Plain Text" w:semiHidden="1" w:unhideWhenUsed="1"/>
+    <w:lsdException w:name="E-mail Signature" w:semiHidden="1" w:unhideWhenUsed="1"/>
+    <w:lsdException w:name="HTML Top of Form" w:semiHidden="1" w:unhideWhenUsed="1"/>
+    <w:lsdException w:name="HTML Bottom of Form" w:semiHidden="1" w:unhideWhenUsed="1"/>
+    <w:lsdException w:name="Normal (Web)" w:semiHidden="1" w:unhideWhenUsed="1"/>
+    <w:lsdException w:name="HTML Acronym" w:semiHidden="1" w:unhideWhenUsed="1"/>
+    <w:lsdException w:name="HTML Address" w:semiHidden="1" w:unhideWhenUsed="1"/>
+    <w:lsdException w:name="HTML Cite" w:semiHidden="1" w:unhideWhenUsed="1"/>
+    <w:lsdException w:name="HTML Code" w:semiHidden="1" w:unhideWhenUsed="1"/>
+    <w:lsdException w:name="HTML Definition" w:semiHidden="1" w:unhideWhenUsed="1"/>
+    <w:lsdException w:name="HTML Keyboard" w:semiHidden="1" w:unhideWhenUsed="1"/>
+    <w:lsdException w:name="HTML Preformatted" w:semiHidden="1" w:unhideWhenUsed="1"/>
+    <w:lsdException w:name="HTML Sample" w:semiHidden="1" w:unhideWhenUsed="1"/>
+    <w:lsdException w:name="HTML Typewriter" w:semiHidden="1" w:unhideWhenUsed="1"/>
+    <w:lsdException w:name="HTML Variable" w:semiHidden="1" w:unhideWhenUsed="1"/>
+    <w:lsdException w:name="Normal Table" w:semiHidden="1" w:unhideWhenUsed="1"/>
+    <w:lsdException w:name="annotation subject" w:semiHidden="1" w:unhideWhenUsed="1"/>
+    <w:lsdException w:name="No List" w:semiHidden="1" w:unhideWhenUsed="1"/>
+    <w:lsdException w:name="Outline List 1" w:semiHidden="1" w:unhideWhenUsed="1"/>
+    <w:lsdException w:name="Outline List 2" w:semiHidden="1" w:unhideWhenUsed="1"/>
+    <w:lsdException w:name="Outline List 3" w:semiHidden="1" w:unhideWhenUsed="1"/>
+    <w:lsdException w:name="Table Simple 1" w:semiHidden="1" w:unhideWhenUsed="1"/>
+    <w:lsdException w:name="Table Simple 2" w:semiHidden="1" w:unhideWhenUsed="1"/>
+    <w:lsdException w:name="Table Simple 3" w:semiHidden="1" w:unhideWhenUsed="1"/>
+    <w:lsdException w:name="Table Classic 1" w:semiHidden="1" w:unhideWhenUsed="1"/>
+    <w:lsdException w:name="Table Classic 2" w:semiHidden="1" w:unhideWhenUsed="1"/>
+    <w:lsdException w:name="Table Classic 3" w:semiHidden="1" w:unhideWhenUsed="1"/>
+    <w:lsdException w:name="Table Classic 4" w:semiHidden="1" w:unhideWhenUsed="1"/>
+    <w:lsdException w:name="Table Colorful 1" w:semiHidden="1" w:unhideWhenUsed="1"/>
+    <w:lsdException w:name="Table Colorful 2" w:semiHidden="1" w:unhideWhenUsed="1"/>
+    <w:lsdException w:name="Table Colorful 3" w:semiHidden="1" w:unhideWhenUsed="1"/>
+    <w:lsdException w:name="Table Columns 1" w:semiHidden="1" w:unhideWhenUsed="1"/>
+    <w:lsdException w:name="Table Columns 2" w:semiHidden="1" w:unhideWhenUsed="1"/>
+    <w:lsdException w:name="Table Columns 3" w:semiHidden="1" w:unhideWhenUsed="1"/>
+    <w:lsdException w:name="Table Columns 4" w:semiHidden="1" w:unhideWhenUsed="1"/>
+    <w:lsdException w:name="Table Columns 5" w:semiHidden="1" w:unhideWhenUsed="1"/>
+    <w:lsdException w:name="Table Grid 1" w:semiHidden="1" w:unhideWhenUsed="1"/>
+    <w:lsdException w:name="Table Grid 2" w:semiHidden="1" w:unhideWhenUsed="1"/>
+    <w:lsdException w:name="Table Grid 3" w:semiHidden="1" w:unhideWhenUsed="1"/>
+    <w:lsdException w:name="Table Grid 4" w:semiHidden="1" w:unhideWhenUsed="1"/>
+    <w:lsdException w:name="Table Grid 5" w:semiHidden="1" w:unhideWhenUsed="1"/>
+    <w:lsdException w:name="Table Grid 6" w:semiHidden="1" w:unhideWhenUsed="1"/>
+    <w:lsdException w:name="Table Grid 7" w:semiHidden="1" w:unhideWhenUsed="1"/>
+    <w:lsdException w:name="Table Grid 8" w:semiHidden="1" w:unhideWhenUsed="1"/>
+    <w:lsdException w:name="Table List 1" w:semiHidden="1" w:unhideWhenUsed="1"/>
+    <w:lsdException w:name="Table List 2" w:semiHidden="1" w:unhideWhenUsed="1"/>
+    <w:lsdException w:name="Table List 3" w:semiHidden="1" w:unhideWhenUsed="1"/>
+    <w:lsdException w:name="Table List 4" w:semiHidden="1" w:unhideWhenUsed="1"/>
+    <w:lsdException w:name="Table List 5" w:semiHidden="1" w:unhideWhenUsed="1"/>
+    <w:lsdException w:name="Table List 6" w:semiHidden="1" w:unhideWhenUsed="1"/>
+    <w:lsdException w:name="Table List 7" w:semiHidden="1" w:unhideWhenUsed="1"/>
+    <w:lsdException w:name="Table List 8" w:semiHidden="1" w:unhideWhenUsed="1"/>
+    <w:lsdException w:name="Table 3D effects 1" w:semiHidden="1" w:unhideWhenUsed="1"/>
+    <w:lsdException w:name="Table 3D effects 2" w:semiHidden="1" w:unhideWhenUsed="1"/>
+    <w:lsdException w:name="Table 3D effects 3" w:semiHidden="1" w:unhideWhenUsed="1"/>
+    <w:lsdException w:name="Table Contemporary" w:semiHidden="1" w:unhideWhenUsed="1"/>
+    <w:lsdException w:name="Table Elegant" w:semiHidden="1" w:unhideWhenUsed="1"/>
+    <w:lsdException w:name="Table Professional" w:semiHidden="1" w:unhideWhenUsed="1"/>
+    <w:lsdException w:name="Table Subtle 1" w:semiHidden="1" w:unhideWhenUsed="1"/>
+    <w:lsdException w:name="Table Subtle 2" w:semiHidden="1" w:unhideWhenUsed="1"/>
+    <w:lsdException w:name="Table Web 1" w:semiHidden="1" w:unhideWhenUsed="1"/>
+    <w:lsdException w:name="Table Web 2" w:semiHidden="1" w:unhideWhenUsed="1"/>
+    <w:lsdException w:name="Table Web 3" w:semiHidden="1" w:unhideWhenUsed="1"/>
+    <w:lsdException w:name="Balloon Text" w:semiHidden="1" w:unhideWhenUsed="1"/>
+    <w:lsdException w:name="Table Grid" w:semiHidden="1" w:uiPriority="59" w:unhideWhenUsed="1"/>
+    <w:lsdException w:name="Table Theme" w:semiHidden="1" w:unhideWhenUsed="1"/>
+    <w:lsdException w:name="Placeholder Text" w:semiHidden="1"/>
+    <w:lsdException w:name="No Spacing" w:uiPriority="1" w:qFormat="1"/>
+    <w:lsdException w:name="Light Shading" w:uiPriority="60"/>
+    <w:lsdException w:name="Light List" w:uiPriority="61"/>
+    <w:lsdException w:name="Light Grid" w:uiPriority="62"/>
+    <w:lsdException w:name="Medium Shading 1" w:uiPriority="63"/>
+    <w:lsdException w:name="Medium Shading 2" w:uiPriority="64"/>
+    <w:lsdException w:name="Medium List 1" w:uiPriority="65"/>
+    <w:lsdException w:name="Medium List 2" w:uiPriority="66"/>
+    <w:lsdException w:name="Medium Grid 1" w:uiPriority="67"/>
+    <w:lsdException w:name="Medium Grid 2" w:uiPriority="68"/>
+    <w:lsdException w:name="Medium Grid 3" w:uiPriority="69"/>
+    <w:lsdException w:name="Dark List" w:uiPriority="70"/>
+    <w:lsdException w:name="Colorful Shading" w:uiPriority="71"/>
+    <w:lsdException w:name="Colorful List" w:uiPriority="72"/>
+    <w:lsdException w:name="Colorful Grid" w:uiPriority="73"/>
+    <w:lsdException w:name="Light Shading Accent 1" w:uiPriority="60"/>
+    <w:lsdException w:name="Light List Accent 1" w:uiPriority="61"/>
+    <w:lsdException w:name="Light Grid Accent 1" w:uiPriority="62"/>
+    <w:lsdException w:name="Medium Shading 1 Accent 1" w:uiPriority="63"/>
+    <w:lsdException w:name="Medium Shading 2 Accent 1" w:uiPriority="64"/>
+    <w:lsdException w:name="Medium List 1 Accent 1" w:uiPriority="65"/>
+    <w:lsdException w:name="Revision" w:semiHidden="1"/>
+    <w:lsdException w:name="List Paragraph" w:uiPriority="34" w:qFormat="1"/>
+    <w:lsdException w:name="Quote" w:uiPriority="29" w:qFormat="1"/>
+    <w:lsdException w:name="Intense Quote" w:uiPriority="30" w:qFormat="1"/>
+    <w:lsdException w:name="Medium List 2 Accent 1" w:uiPriority="66"/>
+    <w:lsdException w:name="Medium Grid 1 Accent 1" w:uiPriority="67"/>
+    <w:lsdException w:name="Medium Grid 2 Accent 1" w:uiPriority="68"/>
+    <w:lsdException w:name="Medium Grid 3 Accent 1" w:uiPriority="69"/>
+    <w:lsdException w:name="Dark List Accent 1" w:uiPriority="70"/>
+    <w:lsdException w:name="Colorful Shading Accent 1" w:uiPriority="71"/>
+    <w:lsdException w:name="Colorful List Accent 1" w:uiPriority="72"/>
+    <w:lsdException w:name="Colorful Grid Accent 1" w:uiPriority="73"/>
+    <w:lsdException w:name="Light Shading Accent 2" w:uiPriority="60"/>
+    <w:lsdException w:name="Light List Accent 2" w:uiPriority="61"/>
+    <w:lsdException w:name="Light Grid Accent 2" w:uiPriority="62"/>
+    <w:lsdException w:name="Medium Shading 1 Accent 2" w:uiPriority="63"/>
+    <w:lsdException w:name="Medium Shading 2 Accent 2" w:uiPriority="64"/>
+    <w:lsdException w:name="Medium List 1 Accent 2" w:uiPriority="65"/>
+    <w:lsdException w:name="Medium List 2 Accent 2" w:uiPriority="66"/>
+    <w:lsdException w:name="Medium Grid 1 Accent 2" w:uiPriority="67"/>
+    <w:lsdException w:name="Medium Grid 2 Accent 2" w:uiPriority="68"/>
+    <w:lsdException w:name="Medium Grid 3 Accent 2" w:uiPriority="69"/>
+    <w:lsdException w:name="Dark List Accent 2" w:uiPriority="70"/>
+    <w:lsdException w:name="Colorful Shading Accent 2" w:uiPriority="71"/>
+    <w:lsdException w:name="Colorful List Accent 2" w:uiPriority="72"/>
+    <w:lsdException w:name="Colorful Grid Accent 2" w:uiPriority="73"/>
+    <w:lsdException w:name="Light Shading Accent 3" w:uiPriority="60"/>
+    <w:lsdException w:name="Light List Accent 3" w:uiPriority="61"/>
+    <w:lsdException w:name="Light Grid Accent 3" w:uiPriority="62"/>
+    <w:lsdException w:name="Medium Shading 1 Accent 3" w:uiPriority="63"/>
+    <w:lsdException w:name="Medium Shading 2 Accent 3" w:uiPriority="64"/>
+    <w:lsdException w:name="Medium List 1 Accent 3" w:uiPriority="65"/>
+    <w:lsdException w:name="Medium List 2 Accent 3" w:uiPriority="66"/>
+    <w:lsdException w:name="Medium Grid 1 Accent 3" w:uiPriority="67"/>
+    <w:lsdException w:name="Medium Grid 2 Accent 3" w:uiPriority="68"/>
+    <w:lsdException w:name="Medium Grid 3 Accent 3" w:uiPriority="69"/>
+    <w:lsdException w:name="Dark List Accent 3" w:uiPriority="70"/>
+    <w:lsdException w:name="Colorful Shading Accent 3" w:uiPriority="71"/>
+    <w:lsdException w:name="Colorful List Accent 3" w:uiPriority="72"/>
+    <w:lsdException w:name="Colorful Grid Accent 3" w:uiPriority="73"/>
+    <w:lsdException w:name="Light Shading Accent 4" w:uiPriority="60"/>
+    <w:lsdException w:name="Light List Accent 4" w:uiPriority="61"/>
+    <w:lsdException w:name="Light Grid Accent 4" w:uiPriority="62"/>
+    <w:lsdException w:name="Medium Shading 1 Accent 4" w:uiPriority="63"/>
+    <w:lsdException w:name="Medium Shading 2 Accent 4" w:uiPriority="64"/>
+    <w:lsdException w:name="Medium List 1 Accent 4" w:uiPriority="65"/>
+    <w:lsdException w:name="Medium List 2 Accent 4" w:uiPriority="66"/>
+    <w:lsdException w:name="Medium Grid 1 Accent 4" w:uiPriority="67"/>
+    <w:lsdException w:name="Medium Grid 2 Accent 4" w:uiPriority="68"/>
+    <w:lsdException w:name="Medium Grid 3 Accent 4" w:uiPriority="69"/>
+    <w:lsdException w:name="Dark List Accent 4" w:uiPriority="70"/>
+    <w:lsdException w:name="Colorful Shading Accent 4" w:uiPriority="71"/>
+    <w:lsdException w:name="Colorful List Accent 4" w:uiPriority="72"/>
+    <w:lsdException w:name="Colorful Grid Accent 4" w:uiPriority="73"/>
+    <w:lsdException w:name="Light Shading Accent 5" w:uiPriority="60"/>
+    <w:lsdException w:name="Light List Accent 5" w:uiPriority="61"/>
+    <w:lsdException w:name="Light Grid Accent 5" w:uiPriority="62"/>
+    <w:lsdException w:name="Medium Shading 1 Accent 5" w:uiPriority="63"/>
+    <w:lsdException w:name="Medium Shading 2 Accent 5" w:uiPriority="64"/>
+    <w:lsdException w:name="Medium List 1 Accent 5" w:uiPriority="65"/>
+    <w:lsdException w:name="Medium List 2 Accent 5" w:uiPriority="66"/>
+    <w:lsdException w:name="Medium Grid 1 Accent 5" w:uiPriority="67"/>
+    <w:lsdException w:name="Medium Grid 2 Accent 5" w:uiPriority="68"/>
+    <w:lsdException w:name="Medium Grid 3 Accent 5" w:uiPriority="69"/>
+    <w:lsdException w:name="Dark List Accent 5" w:uiPriority="70"/>
+    <w:lsdException w:name="Colorful Shading Accent 5" w:uiPriority="71"/>
+    <w:lsdException w:name="Colorful List Accent 5" w:uiPriority="72"/>
+    <w:lsdException w:name="Colorful Grid Accent 5" w:uiPriority="73"/>
+    <w:lsdException w:name="Light Shading Accent 6" w:uiPriority="60"/>
+    <w:lsdException w:name="Light List Accent 6" w:uiPriority="61"/>
+    <w:lsdException w:name="Light Grid Accent 6" w:uiPriority="62"/>
+    <w:lsdException w:name="Medium Shading 1 Accent 6" w:uiPriority="63"/>
+    <w:lsdException w:name="Medium Shading 2 Accent 6" w:uiPriority="64"/>
+    <w:lsdException w:name="Medium List 1 Accent 6" w:uiPriority="65"/>
+    <w:lsdException w:name="Medium List 2 Accent 6" w:uiPriority="66"/>
+    <w:lsdException w:name="Medium Grid 1 Accent 6" w:uiPriority="67"/>
+    <w:lsdException w:name="Medium Grid 2 Accent 6" w:uiPriority="68"/>
+    <w:lsdException w:name="Medium Grid 3 Accent 6" w:uiPriority="69"/>
+    <w:lsdException w:name="Dark List Accent 6" w:uiPriority="70"/>
+    <w:lsdException w:name="Colorful Shading Accent 6" w:uiPriority="71"/>
+    <w:lsdException w:name="Colorful List Accent 6" w:uiPriority="72"/>
+    <w:lsdException w:name="Colorful Grid Accent 6" w:uiPriority="73"/>
+    <w:lsdException w:name="Subtle Emphasis" w:uiPriority="19" w:qFormat="1"/>
+    <w:lsdException w:name="Intense Emphasis" w:uiPriority="21" w:qFormat="1"/>
+    <w:lsdException w:name="Subtle Reference" w:uiPriority="31" w:qFormat="1"/>
+    <w:lsdException w:name="Intense Reference" w:uiPriority="32" w:qFormat="1"/>
+    <w:lsdException w:name="Book Title" w:uiPriority="33" w:qFormat="1"/>
+    <w:lsdException w:name="Bibliography" w:semiHidden="1" w:uiPriority="37" w:unhideWhenUsed="1"/>
+    <w:lsdException w:name="TOC Heading" w:semiHidden="1" w:uiPriority="39" w:unhideWhenUsed="1" w:qFormat="1"/>
+    <w:lsdException w:name="Plain Table 1" w:uiPriority="41"/>
+    <w:lsdException w:name="Plain Table 2" w:uiPriority="42"/>
+    <w:lsdException w:name="Plain Table 3" w:uiPriority="43"/>
+    <w:lsdException w:name="Plain Table 4" w:uiPriority="44"/>
+    <w:lsdException w:name="Plain Table 5" w:uiPriority="45"/>
+    <w:lsdException w:name="Grid Table Light" w:uiPriority="40"/>
+    <w:lsdException w:name="Grid Table 1 Light" w:uiPriority="46"/>
+    <w:lsdException w:name="Grid Table 2" w:uiPriority="47"/>
+    <w:lsdException w:name="Grid Table 3" w:uiPriority="48"/>
+    <w:lsdException w:name="Grid Table 4" w:uiPriority="49"/>
+    <w:lsdException w:name="Grid Table 5 Dark" w:uiPriority="50"/>
+    <w:lsdException w:name="Grid Table 6 Colorful" w:uiPriority="51"/>
+    <w:lsdException w:name="Grid Table 7 Colorful" w:uiPriority="52"/>
+    <w:lsdException w:name="Grid Table 1 Light Accent 1" w:uiPriority="46"/>
+    <w:lsdException w:name="Grid Table 2 Accent 1" w:uiPriority="47"/>
+    <w:lsdException w:name="Grid Table 3 Accent 1" w:uiPriority="48"/>
+    <w:lsdException w:name="Grid Table 4 Accent 1" w:uiPriority="49"/>
+    <w:lsdException w:name="Grid Table 5 Dark Accent 1" w:uiPriority="50"/>
+    <w:lsdException w:name="Grid Table 6 Colorful Accent 1" w:uiPriority="51"/>
+    <w:lsdException w:name="Grid Table 7 Colorful Accent 1" w:uiPriority="52"/>
+    <w:lsdException w:name="Grid Table 1 Light Accent 2" w:uiPriority="46"/>
+    <w:lsdException w:name="Grid Table 2 Accent 2" w:uiPriority="47"/>
+    <w:lsdException w:name="Grid Table 3 Accent 2" w:uiPriority="48"/>
+    <w:lsdException w:name="Grid Table 4 Accent 2" w:uiPriority="49"/>
+    <w:lsdException w:name="Grid Table 5 Dark Accent 2" w:uiPriority="50"/>
+    <w:lsdException w:name="Grid Table 6 Colorful Accent 2" w:uiPriority="51"/>
+    <w:lsdException w:name="Grid Table 7 Colorful Accent 2" w:uiPriority="52"/>
+    <w:lsdException w:name="Grid Table 1 Light Accent 3" w:uiPriority="46"/>
+    <w:lsdException w:name="Grid Table 2 Accent 3" w:uiPriority="47"/>
+    <w:lsdException w:name="Grid Table 3 Accent 3" w:uiPriority="48"/>
+    <w:lsdException w:name="Grid Table 4 Accent 3" w:uiPriority="49"/>
+    <w:lsdException w:name="Grid Table 5 Dark Accent 3" w:uiPriority="50"/>
+    <w:lsdException w:name="Grid Table 6 Colorful Accent 3" w:uiPriority="51"/>
+    <w:lsdException w:name="Grid Table 7 Colorful Accent 3" w:uiPriority="52"/>
+    <w:lsdException w:name="Grid Table 1 Light Accent 4" w:uiPriority="46"/>
+    <w:lsdException w:name="Grid Table 2 Accent 4" w:uiPriority="47"/>
+    <w:lsdException w:name="Grid Table 3 Accent 4" w:uiPriority="48"/>
+    <w:lsdException w:name="Grid Table 4 Accent 4" w:uiPriority="49"/>
+    <w:lsdException w:name="Grid Table 5 Dark Accent 4" w:uiPriority="50"/>
+    <w:lsdException w:name="Grid Table 6 Colorful Accent 4" w:uiPriority="51"/>
+    <w:lsdException w:name="Grid Table 7 Colorful Accent 4" w:uiPriority="52"/>
+    <w:lsdException w:name="Grid Table 1 Light Accent 5" w:uiPriority="46"/>
+    <w:lsdException w:name="Grid Table 2 Accent 5" w:uiPriority="47"/>
+    <w:lsdException w:name="Grid Table 3 Accent 5" w:uiPriority="48"/>
+    <w:lsdException w:name="Grid Table 4 Accent 5" w:uiPriority="49"/>
+    <w:lsdException w:name="Grid Table 5 Dark Accent 5" w:uiPriority="50"/>
+    <w:lsdException w:name="Grid Table 6 Colorful Accent 5" w:uiPriority="51"/>
+    <w:lsdException w:name="Grid Table 7 Colorful Accent 5" w:uiPriority="52"/>
+    <w:lsdException w:name="Grid Table 1 Light Accent 6" w:uiPriority="46"/>
+    <w:lsdException w:name="Grid Table 2 Accent 6" w:uiPriority="47"/>
+    <w:lsdException w:name="Grid Table 3 Accent 6" w:uiPriority="48"/>
+    <w:lsdException w:name="Grid Table 4 Accent 6" w:uiPriority="49"/>
+    <w:lsdException w:name="Grid Table 5 Dark Accent 6" w:uiPriority="50"/>
+    <w:lsdException w:name="Grid Table 6 Colorful Accent 6" w:uiPriority="51"/>
+    <w:lsdException w:name="Grid Table 7 Colorful Accent 6" w:uiPriority="52"/>
+    <w:lsdException w:name="List Table 1 Light" w:uiPriority="46"/>
+    <w:lsdException w:name="List Table 2" w:uiPriority="47"/>
+    <w:lsdException w:name="List Table 3" w:uiPriority="48"/>
+    <w:lsdException w:name="List Table 4" w:uiPriority="49"/>
+    <w:lsdException w:name="List Table 5 Dark" w:uiPriority="50"/>
+    <w:lsdException w:name="List Table 6 Colorful" w:uiPriority="51"/>
+    <w:lsdException w:name="List Table 7 Colorful" w:uiPriority="52"/>
+    <w:lsdException w:name="List Table 1 Light Accent 1" w:uiPriority="46"/>
+    <w:lsdException w:name="List Table 2 Accent 1" w:uiPriority="47"/>
+    <w:lsdException w:name="List Table 3 Accent 1" w:uiPriority="48"/>
+    <w:lsdException w:name="List Table 4 Accent 1" w:uiPriority="49"/>
+    <w:lsdException w:name="List Table 5 Dark Accent 1" w:uiPriority="50"/>
+    <w:lsdException w:name="List Table 6 Colorful Accent 1" w:uiPriority="51"/>
+    <w:lsdException w:name="List Table 7 Colorful Accent 1" w:uiPriority="52"/>
+    <w:lsdException w:name="List Table 1 Light Accent 2" w:uiPriority="46"/>
+    <w:lsdException w:name="List Table 2 Accent 2" w:uiPriority="47"/>
+    <w:lsdException w:name="List Table 3 Accent 2" w:uiPriority="48"/>
+    <w:lsdException w:name="List Table 4 Accent 2" w:uiPriority="49"/>
+    <w:lsdException w:name="List Table 5 Dark Accent 2" w:uiPriority="50"/>
+    <w:lsdException w:name="List Table 6 Colorful Accent 2" w:uiPriority="51"/>
+    <w:lsdException w:name="List Table 7 Colorful Accent 2" w:uiPriority="52"/>
+    <w:lsdException w:name="List Table 1 Light Accent 3" w:uiPriority="46"/>
+    <w:lsdException w:name="List Table 2 Accent 3" w:uiPriority="47"/>
+    <w:lsdException w:name="List Table 3 Accent 3" w:uiPriority="48"/>
+    <w:lsdException w:name="List Table 4 Accent 3" w:uiPriority="49"/>
+    <w:lsdException w:name="List Table 5 Dark Accent 3" w:uiPriority="50"/>
+    <w:lsdException w:name="List Table 6 Colorful Accent 3" w:uiPriority="51"/>
+    <w:lsdException w:name="List Table 7 Colorful Accent 3" w:uiPriority="52"/>
+    <w:lsdException w:name="List Table 1 Light Accent 4" w:uiPriority="46"/>
+    <w:lsdException w:name="List Table 2 Accent 4" w:uiPriority="47"/>
+    <w:lsdException w:name="List Table 3 Accent 4" w:uiPriority="48"/>
+    <w:lsdException w:name="List Table 4 Accent 4" w:uiPriority="49"/>
+    <w:lsdException w:name="List Table 5 Dark Accent 4" w:uiPriority="50"/>
+    <w:lsdException w:name="List Table 6 Colorful Accent 4" w:uiPriority="51"/>
+    <w:lsdException w:name="List Table 7 Colorful Accent 4" w:uiPriority="52"/>
+    <w:lsdException w:name="List Table 1 Light Accent 5" w:uiPriority="46"/>
+    <w:lsdException w:name="List Table 2 Accent 5" w:uiPriority="47"/>
+    <w:lsdException w:name="List Table 3 Accent 5" w:uiPriority="48"/>
+    <w:lsdException w:name="List Table 4 Accent 5" w:uiPriority="49"/>
+    <w:lsdException w:name="List Table 5 Dark Accent 5" w:uiPriority="50"/>
+    <w:lsdException w:name="List Table 6 Colorful Accent 5" w:uiPriority="51"/>
+    <w:lsdException w:name="List Table 7 Colorful Accent 5" w:uiPriority="52"/>
+    <w:lsdException w:name="List Table 1 Light Accent 6" w:uiPriority="46"/>
+    <w:lsdException w:name="List Table 2 Accent 6" w:uiPriority="47"/>
+    <w:lsdException w:name="List Table 3 Accent 6" w:uiPriority="48"/>
+    <w:lsdException w:name="List Table 4 Accent 6" w:uiPriority="49"/>
+    <w:lsdException w:name="List Table 5 Dark Accent 6" w:uiPriority="50"/>
+    <w:lsdException w:name="List Table 6 Colorful Accent 6" w:uiPriority="51"/>
+    <w:lsdException w:name="List Table 7 Colorful Accent 6" w:uiPriority="52"/>
+    <w:lsdException w:name="Mention" w:semiHidden="1" w:unhideWhenUsed="1"/>
+    <w:lsdException w:name="Smart Hyperlink" w:semiHidden="1" w:unhideWhenUsed="1"/>
+    <w:lsdException w:name="Hashtag" w:semiHidden="1" w:unhideWhenUsed="1"/>
+    <w:lsdException w:name="Unresolved Mention" w:semiHidden="1" w:unhideWhenUsed="1"/>
   </w:latentStyles>
   <w:style w:type="paragraph" w:default="1" w:styleId="Normal">
     <w:name w:val="Normal"/>
@@ -11178,7 +11362,7 @@
       <w:rFonts w:ascii="Arial" w:hAnsi="Arial"/>
     </w:rPr>
   </w:style>
-  <w:style w:type="paragraph" w:styleId="Heading1">
+  <w:style w:type="paragraph" w:styleId="Titre1">
     <w:name w:val="heading 1"/>
     <w:basedOn w:val="Normal"/>
     <w:uiPriority w:val="1"/>
@@ -11196,11 +11380,11 @@
       <w:szCs w:val="31"/>
     </w:rPr>
   </w:style>
-  <w:style w:type="paragraph" w:styleId="Heading2">
+  <w:style w:type="paragraph" w:styleId="Titre2">
     <w:name w:val="heading 2"/>
     <w:basedOn w:val="Normal"/>
     <w:next w:val="Normal"/>
-    <w:link w:val="Heading2Char"/>
+    <w:link w:val="Titre2Car"/>
     <w:uiPriority w:val="9"/>
     <w:unhideWhenUsed/>
     <w:qFormat/>
@@ -11220,11 +11404,11 @@
       <w:szCs w:val="26"/>
     </w:rPr>
   </w:style>
-  <w:style w:type="paragraph" w:styleId="Heading3">
+  <w:style w:type="paragraph" w:styleId="Titre3">
     <w:name w:val="heading 3"/>
     <w:basedOn w:val="Normal"/>
     <w:next w:val="Normal"/>
-    <w:link w:val="Heading3Char"/>
+    <w:link w:val="Titre3Car"/>
     <w:uiPriority w:val="9"/>
     <w:unhideWhenUsed/>
     <w:qFormat/>
@@ -11242,13 +11426,13 @@
       <w:color w:val="4F81BD" w:themeColor="accent1"/>
     </w:rPr>
   </w:style>
-  <w:style w:type="character" w:default="1" w:styleId="DefaultParagraphFont">
+  <w:style w:type="character" w:default="1" w:styleId="Policepardfaut">
     <w:name w:val="Default Paragraph Font"/>
     <w:uiPriority w:val="1"/>
     <w:semiHidden/>
     <w:unhideWhenUsed/>
   </w:style>
-  <w:style w:type="table" w:default="1" w:styleId="TableNormal">
+  <w:style w:type="table" w:default="1" w:styleId="TableauNormal">
     <w:name w:val="Normal Table"/>
     <w:uiPriority w:val="99"/>
     <w:semiHidden/>
@@ -11263,13 +11447,13 @@
       </w:tblCellMar>
     </w:tblPr>
   </w:style>
-  <w:style w:type="numbering" w:default="1" w:styleId="NoList">
+  <w:style w:type="numbering" w:default="1" w:styleId="Aucuneliste">
     <w:name w:val="No List"/>
     <w:uiPriority w:val="99"/>
     <w:semiHidden/>
     <w:unhideWhenUsed/>
   </w:style>
-  <w:style w:type="paragraph" w:styleId="BodyText">
+  <w:style w:type="paragraph" w:styleId="Corpsdetexte">
     <w:name w:val="Body Text"/>
     <w:basedOn w:val="Normal"/>
     <w:uiPriority w:val="1"/>
@@ -11285,7 +11469,7 @@
       <w:szCs w:val="28"/>
     </w:rPr>
   </w:style>
-  <w:style w:type="paragraph" w:styleId="ListParagraph">
+  <w:style w:type="paragraph" w:styleId="Paragraphedeliste">
     <w:name w:val="List Paragraph"/>
     <w:basedOn w:val="Normal"/>
     <w:uiPriority w:val="1"/>
@@ -11297,10 +11481,10 @@
     <w:uiPriority w:val="1"/>
     <w:qFormat/>
   </w:style>
-  <w:style w:type="paragraph" w:styleId="BalloonText">
+  <w:style w:type="paragraph" w:styleId="Textedebulles">
     <w:name w:val="Balloon Text"/>
     <w:basedOn w:val="Normal"/>
-    <w:link w:val="BalloonTextChar"/>
+    <w:link w:val="TextedebullesCar"/>
     <w:uiPriority w:val="99"/>
     <w:semiHidden/>
     <w:unhideWhenUsed/>
@@ -11311,10 +11495,10 @@
       <w:szCs w:val="16"/>
     </w:rPr>
   </w:style>
-  <w:style w:type="character" w:customStyle="1" w:styleId="BalloonTextChar">
-    <w:name w:val="Balloon Text Char"/>
-    <w:basedOn w:val="DefaultParagraphFont"/>
-    <w:link w:val="BalloonText"/>
+  <w:style w:type="character" w:customStyle="1" w:styleId="TextedebullesCar">
+    <w:name w:val="Texte de bulles Car"/>
+    <w:basedOn w:val="Policepardfaut"/>
+    <w:link w:val="Textedebulles"/>
     <w:uiPriority w:val="99"/>
     <w:semiHidden/>
     <w:rsid w:val="00620D06"/>
@@ -11324,10 +11508,10 @@
       <w:szCs w:val="16"/>
     </w:rPr>
   </w:style>
-  <w:style w:type="character" w:customStyle="1" w:styleId="Heading2Char">
-    <w:name w:val="Heading 2 Char"/>
-    <w:basedOn w:val="DefaultParagraphFont"/>
-    <w:link w:val="Heading2"/>
+  <w:style w:type="character" w:customStyle="1" w:styleId="Titre2Car">
+    <w:name w:val="Titre 2 Car"/>
+    <w:basedOn w:val="Policepardfaut"/>
+    <w:link w:val="Titre2"/>
     <w:uiPriority w:val="9"/>
     <w:rsid w:val="008921FC"/>
     <w:rPr>
@@ -11339,10 +11523,10 @@
       <w:szCs w:val="26"/>
     </w:rPr>
   </w:style>
-  <w:style w:type="paragraph" w:styleId="Header">
+  <w:style w:type="paragraph" w:styleId="En-tte">
     <w:name w:val="header"/>
     <w:basedOn w:val="Normal"/>
-    <w:link w:val="HeaderChar"/>
+    <w:link w:val="En-tteCar"/>
     <w:uiPriority w:val="99"/>
     <w:unhideWhenUsed/>
     <w:rsid w:val="008921FC"/>
@@ -11353,20 +11537,20 @@
       </w:tabs>
     </w:pPr>
   </w:style>
-  <w:style w:type="character" w:customStyle="1" w:styleId="HeaderChar">
-    <w:name w:val="Header Char"/>
-    <w:basedOn w:val="DefaultParagraphFont"/>
-    <w:link w:val="Header"/>
+  <w:style w:type="character" w:customStyle="1" w:styleId="En-tteCar">
+    <w:name w:val="En-tête Car"/>
+    <w:basedOn w:val="Policepardfaut"/>
+    <w:link w:val="En-tte"/>
     <w:uiPriority w:val="99"/>
     <w:rsid w:val="008921FC"/>
     <w:rPr>
       <w:rFonts w:ascii="Arial" w:hAnsi="Arial"/>
     </w:rPr>
   </w:style>
-  <w:style w:type="paragraph" w:styleId="Footer">
+  <w:style w:type="paragraph" w:styleId="Pieddepage">
     <w:name w:val="footer"/>
     <w:basedOn w:val="Normal"/>
-    <w:link w:val="FooterChar"/>
+    <w:link w:val="PieddepageCar"/>
     <w:uiPriority w:val="99"/>
     <w:unhideWhenUsed/>
     <w:rsid w:val="008921FC"/>
@@ -11377,19 +11561,19 @@
       </w:tabs>
     </w:pPr>
   </w:style>
-  <w:style w:type="character" w:customStyle="1" w:styleId="FooterChar">
-    <w:name w:val="Footer Char"/>
-    <w:basedOn w:val="DefaultParagraphFont"/>
-    <w:link w:val="Footer"/>
+  <w:style w:type="character" w:customStyle="1" w:styleId="PieddepageCar">
+    <w:name w:val="Pied de page Car"/>
+    <w:basedOn w:val="Policepardfaut"/>
+    <w:link w:val="Pieddepage"/>
     <w:uiPriority w:val="99"/>
     <w:rsid w:val="008921FC"/>
     <w:rPr>
       <w:rFonts w:ascii="Arial" w:hAnsi="Arial"/>
     </w:rPr>
   </w:style>
-  <w:style w:type="paragraph" w:styleId="TOCHeading">
+  <w:style w:type="paragraph" w:styleId="En-ttedetabledesmatires">
     <w:name w:val="TOC Heading"/>
-    <w:basedOn w:val="Heading1"/>
+    <w:basedOn w:val="Titre1"/>
     <w:next w:val="Normal"/>
     <w:uiPriority w:val="39"/>
     <w:semiHidden/>
@@ -11413,7 +11597,7 @@
       <w:lang w:eastAsia="ja-JP"/>
     </w:rPr>
   </w:style>
-  <w:style w:type="paragraph" w:styleId="TOC1">
+  <w:style w:type="paragraph" w:styleId="TM1">
     <w:name w:val="toc 1"/>
     <w:basedOn w:val="Normal"/>
     <w:next w:val="Normal"/>
@@ -11425,9 +11609,9 @@
       <w:spacing w:after="100"/>
     </w:pPr>
   </w:style>
-  <w:style w:type="character" w:styleId="Hyperlink">
+  <w:style w:type="character" w:styleId="Lienhypertexte">
     <w:name w:val="Hyperlink"/>
-    <w:basedOn w:val="DefaultParagraphFont"/>
+    <w:basedOn w:val="Policepardfaut"/>
     <w:uiPriority w:val="99"/>
     <w:unhideWhenUsed/>
     <w:rsid w:val="00201CDF"/>
@@ -11436,7 +11620,7 @@
       <w:u w:val="single"/>
     </w:rPr>
   </w:style>
-  <w:style w:type="paragraph" w:styleId="Caption">
+  <w:style w:type="paragraph" w:styleId="Lgende">
     <w:name w:val="caption"/>
     <w:basedOn w:val="Normal"/>
     <w:next w:val="Normal"/>
@@ -11455,9 +11639,9 @@
       <w:szCs w:val="18"/>
     </w:rPr>
   </w:style>
-  <w:style w:type="character" w:styleId="PlaceholderText">
+  <w:style w:type="character" w:styleId="Textedelespacerserv">
     <w:name w:val="Placeholder Text"/>
-    <w:basedOn w:val="DefaultParagraphFont"/>
+    <w:basedOn w:val="Policepardfaut"/>
     <w:uiPriority w:val="99"/>
     <w:semiHidden/>
     <w:rsid w:val="00704D5E"/>
@@ -11465,7 +11649,7 @@
       <w:color w:val="808080"/>
     </w:rPr>
   </w:style>
-  <w:style w:type="paragraph" w:styleId="TOC2">
+  <w:style w:type="paragraph" w:styleId="TM2">
     <w:name w:val="toc 2"/>
     <w:basedOn w:val="Normal"/>
     <w:next w:val="Normal"/>
@@ -11478,9 +11662,9 @@
       <w:ind w:left="220"/>
     </w:pPr>
   </w:style>
-  <w:style w:type="table" w:styleId="TableGrid">
+  <w:style w:type="table" w:styleId="Grilledutableau">
     <w:name w:val="Table Grid"/>
-    <w:basedOn w:val="TableNormal"/>
+    <w:basedOn w:val="TableauNormal"/>
     <w:uiPriority w:val="59"/>
     <w:rsid w:val="003A425F"/>
     <w:tblPr>
@@ -11494,10 +11678,10 @@
       </w:tblBorders>
     </w:tblPr>
   </w:style>
-  <w:style w:type="character" w:customStyle="1" w:styleId="Heading3Char">
-    <w:name w:val="Heading 3 Char"/>
-    <w:basedOn w:val="DefaultParagraphFont"/>
-    <w:link w:val="Heading3"/>
+  <w:style w:type="character" w:customStyle="1" w:styleId="Titre3Car">
+    <w:name w:val="Titre 3 Car"/>
+    <w:basedOn w:val="Policepardfaut"/>
+    <w:link w:val="Titre3"/>
     <w:uiPriority w:val="9"/>
     <w:rsid w:val="003D32C2"/>
     <w:rPr>
@@ -11507,521 +11691,7 @@
       <w:color w:val="4F81BD" w:themeColor="accent1"/>
     </w:rPr>
   </w:style>
-  <w:style w:type="paragraph" w:styleId="TOC3">
-    <w:name w:val="toc 3"/>
-    <w:basedOn w:val="Normal"/>
-    <w:next w:val="Normal"/>
-    <w:autoRedefine/>
-    <w:uiPriority w:val="39"/>
-    <w:unhideWhenUsed/>
-    <w:rsid w:val="008A7FD7"/>
-    <w:pPr>
-      <w:spacing w:after="100"/>
-      <w:ind w:left="440"/>
-    </w:pPr>
-  </w:style>
-</w:styles>
-</file>
-
-<file path=word/stylesWithEffects.xml><?xml version="1.0" encoding="utf-8"?>
-<w:styles xmlns:wpc="http://schemas.microsoft.com/office/word/2010/wordprocessingCanvas" xmlns:mc="http://schemas.openxmlformats.org/markup-compatibility/2006" xmlns:o="urn:schemas-microsoft-com:office:office" xmlns:r="http://schemas.openxmlformats.org/officeDocument/2006/relationships" xmlns:m="http://schemas.openxmlformats.org/officeDocument/2006/math" xmlns:v="urn:schemas-microsoft-com:vml" xmlns:wp14="http://schemas.microsoft.com/office/word/2010/wordprocessingDrawing" xmlns:wp="http://schemas.openxmlformats.org/drawingml/2006/wordprocessingDrawing" xmlns:w10="urn:schemas-microsoft-com:office:word" xmlns:w="http://schemas.openxmlformats.org/wordprocessingml/2006/main" xmlns:w14="http://schemas.microsoft.com/office/word/2010/wordml" xmlns:wpg="http://schemas.microsoft.com/office/word/2010/wordprocessingGroup" xmlns:wpi="http://schemas.microsoft.com/office/word/2010/wordprocessingInk" xmlns:wne="http://schemas.microsoft.com/office/word/2006/wordml" xmlns:wps="http://schemas.microsoft.com/office/word/2010/wordprocessingShape" mc:Ignorable="w14 wp14">
-  <w:docDefaults>
-    <w:rPrDefault>
-      <w:rPr>
-        <w:rFonts w:asciiTheme="minorHAnsi" w:eastAsiaTheme="minorHAnsi" w:hAnsiTheme="minorHAnsi" w:cstheme="minorBidi"/>
-        <w:sz w:val="22"/>
-        <w:szCs w:val="22"/>
-        <w:lang w:val="en-US" w:eastAsia="en-US" w:bidi="ar-SA"/>
-      </w:rPr>
-    </w:rPrDefault>
-    <w:pPrDefault>
-      <w:pPr>
-        <w:widowControl w:val="0"/>
-      </w:pPr>
-    </w:pPrDefault>
-  </w:docDefaults>
-  <w:latentStyles w:defLockedState="0" w:defUIPriority="99" w:defSemiHidden="1" w:defUnhideWhenUsed="1" w:defQFormat="0" w:count="267">
-    <w:lsdException w:name="Normal" w:semiHidden="0" w:uiPriority="0" w:unhideWhenUsed="0" w:qFormat="1"/>
-    <w:lsdException w:name="heading 1" w:semiHidden="0" w:uiPriority="9" w:unhideWhenUsed="0" w:qFormat="1"/>
-    <w:lsdException w:name="heading 2" w:uiPriority="9" w:qFormat="1"/>
-    <w:lsdException w:name="heading 3" w:uiPriority="9" w:qFormat="1"/>
-    <w:lsdException w:name="heading 4" w:uiPriority="9" w:qFormat="1"/>
-    <w:lsdException w:name="heading 5" w:uiPriority="9" w:qFormat="1"/>
-    <w:lsdException w:name="heading 6" w:uiPriority="9" w:qFormat="1"/>
-    <w:lsdException w:name="heading 7" w:uiPriority="9" w:qFormat="1"/>
-    <w:lsdException w:name="heading 8" w:uiPriority="9" w:qFormat="1"/>
-    <w:lsdException w:name="heading 9" w:uiPriority="9" w:qFormat="1"/>
-    <w:lsdException w:name="toc 1" w:uiPriority="39"/>
-    <w:lsdException w:name="toc 2" w:uiPriority="39"/>
-    <w:lsdException w:name="toc 3" w:uiPriority="39"/>
-    <w:lsdException w:name="toc 4" w:uiPriority="39"/>
-    <w:lsdException w:name="toc 5" w:uiPriority="39"/>
-    <w:lsdException w:name="toc 6" w:uiPriority="39"/>
-    <w:lsdException w:name="toc 7" w:uiPriority="39"/>
-    <w:lsdException w:name="toc 8" w:uiPriority="39"/>
-    <w:lsdException w:name="toc 9" w:uiPriority="39"/>
-    <w:lsdException w:name="caption" w:uiPriority="35" w:qFormat="1"/>
-    <w:lsdException w:name="Title" w:semiHidden="0" w:uiPriority="10" w:unhideWhenUsed="0" w:qFormat="1"/>
-    <w:lsdException w:name="Default Paragraph Font" w:uiPriority="1"/>
-    <w:lsdException w:name="Subtitle" w:semiHidden="0" w:uiPriority="11" w:unhideWhenUsed="0" w:qFormat="1"/>
-    <w:lsdException w:name="Strong" w:semiHidden="0" w:uiPriority="22" w:unhideWhenUsed="0" w:qFormat="1"/>
-    <w:lsdException w:name="Emphasis" w:semiHidden="0" w:uiPriority="20" w:unhideWhenUsed="0" w:qFormat="1"/>
-    <w:lsdException w:name="Table Grid" w:uiPriority="59"/>
-    <w:lsdException w:name="Placeholder Text" w:unhideWhenUsed="0"/>
-    <w:lsdException w:name="No Spacing" w:semiHidden="0" w:uiPriority="1" w:unhideWhenUsed="0" w:qFormat="1"/>
-    <w:lsdException w:name="Light Shading" w:semiHidden="0" w:uiPriority="60" w:unhideWhenUsed="0"/>
-    <w:lsdException w:name="Light List" w:semiHidden="0" w:uiPriority="61" w:unhideWhenUsed="0"/>
-    <w:lsdException w:name="Light Grid" w:semiHidden="0" w:uiPriority="62" w:unhideWhenUsed="0"/>
-    <w:lsdException w:name="Medium Shading 1" w:semiHidden="0" w:uiPriority="63" w:unhideWhenUsed="0"/>
-    <w:lsdException w:name="Medium Shading 2" w:semiHidden="0" w:uiPriority="64" w:unhideWhenUsed="0"/>
-    <w:lsdException w:name="Medium List 1" w:semiHidden="0" w:uiPriority="65" w:unhideWhenUsed="0"/>
-    <w:lsdException w:name="Medium List 2" w:semiHidden="0" w:uiPriority="66" w:unhideWhenUsed="0"/>
-    <w:lsdException w:name="Medium Grid 1" w:semiHidden="0" w:uiPriority="67" w:unhideWhenUsed="0"/>
-    <w:lsdException w:name="Medium Grid 2" w:semiHidden="0" w:uiPriority="68" w:unhideWhenUsed="0"/>
-    <w:lsdException w:name="Medium Grid 3" w:semiHidden="0" w:uiPriority="69" w:unhideWhenUsed="0"/>
-    <w:lsdException w:name="Dark List" w:semiHidden="0" w:uiPriority="70" w:unhideWhenUsed="0"/>
-    <w:lsdException w:name="Colorful Shading" w:semiHidden="0" w:uiPriority="71" w:unhideWhenUsed="0"/>
-    <w:lsdException w:name="Colorful List" w:semiHidden="0" w:uiPriority="72" w:unhideWhenUsed="0"/>
-    <w:lsdException w:name="Colorful Grid" w:semiHidden="0" w:uiPriority="73" w:unhideWhenUsed="0"/>
-    <w:lsdException w:name="Light Shading Accent 1" w:semiHidden="0" w:uiPriority="60" w:unhideWhenUsed="0"/>
-    <w:lsdException w:name="Light List Accent 1" w:semiHidden="0" w:uiPriority="61" w:unhideWhenUsed="0"/>
-    <w:lsdException w:name="Light Grid Accent 1" w:semiHidden="0" w:uiPriority="62" w:unhideWhenUsed="0"/>
-    <w:lsdException w:name="Medium Shading 1 Accent 1" w:semiHidden="0" w:uiPriority="63" w:unhideWhenUsed="0"/>
-    <w:lsdException w:name="Medium Shading 2 Accent 1" w:semiHidden="0" w:uiPriority="64" w:unhideWhenUsed="0"/>
-    <w:lsdException w:name="Medium List 1 Accent 1" w:semiHidden="0" w:uiPriority="65" w:unhideWhenUsed="0"/>
-    <w:lsdException w:name="Revision" w:unhideWhenUsed="0"/>
-    <w:lsdException w:name="List Paragraph" w:semiHidden="0" w:uiPriority="34" w:unhideWhenUsed="0" w:qFormat="1"/>
-    <w:lsdException w:name="Quote" w:semiHidden="0" w:uiPriority="29" w:unhideWhenUsed="0" w:qFormat="1"/>
-    <w:lsdException w:name="Intense Quote" w:semiHidden="0" w:uiPriority="30" w:unhideWhenUsed="0" w:qFormat="1"/>
-    <w:lsdException w:name="Medium List 2 Accent 1" w:semiHidden="0" w:uiPriority="66" w:unhideWhenUsed="0"/>
-    <w:lsdException w:name="Medium Grid 1 Accent 1" w:semiHidden="0" w:uiPriority="67" w:unhideWhenUsed="0"/>
-    <w:lsdException w:name="Medium Grid 2 Accent 1" w:semiHidden="0" w:uiPriority="68" w:unhideWhenUsed="0"/>
-    <w:lsdException w:name="Medium Grid 3 Accent 1" w:semiHidden="0" w:uiPriority="69" w:unhideWhenUsed="0"/>
-    <w:lsdException w:name="Dark List Accent 1" w:semiHidden="0" w:uiPriority="70" w:unhideWhenUsed="0"/>
-    <w:lsdException w:name="Colorful Shading Accent 1" w:semiHidden="0" w:uiPriority="71" w:unhideWhenUsed="0"/>
-    <w:lsdException w:name="Colorful List Accent 1" w:semiHidden="0" w:uiPriority="72" w:unhideWhenUsed="0"/>
-    <w:lsdException w:name="Colorful Grid Accent 1" w:semiHidden="0" w:uiPriority="73" w:unhideWhenUsed="0"/>
-    <w:lsdException w:name="Light Shading Accent 2" w:semiHidden="0" w:uiPriority="60" w:unhideWhenUsed="0"/>
-    <w:lsdException w:name="Light List Accent 2" w:semiHidden="0" w:uiPriority="61" w:unhideWhenUsed="0"/>
-    <w:lsdException w:name="Light Grid Accent 2" w:semiHidden="0" w:uiPriority="62" w:unhideWhenUsed="0"/>
-    <w:lsdException w:name="Medium Shading 1 Accent 2" w:semiHidden="0" w:uiPriority="63" w:unhideWhenUsed="0"/>
-    <w:lsdException w:name="Medium Shading 2 Accent 2" w:semiHidden="0" w:uiPriority="64" w:unhideWhenUsed="0"/>
-    <w:lsdException w:name="Medium List 1 Accent 2" w:semiHidden="0" w:uiPriority="65" w:unhideWhenUsed="0"/>
-    <w:lsdException w:name="Medium List 2 Accent 2" w:semiHidden="0" w:uiPriority="66" w:unhideWhenUsed="0"/>
-    <w:lsdException w:name="Medium Grid 1 Accent 2" w:semiHidden="0" w:uiPriority="67" w:unhideWhenUsed="0"/>
-    <w:lsdException w:name="Medium Grid 2 Accent 2" w:semiHidden="0" w:uiPriority="68" w:unhideWhenUsed="0"/>
-    <w:lsdException w:name="Medium Grid 3 Accent 2" w:semiHidden="0" w:uiPriority="69" w:unhideWhenUsed="0"/>
-    <w:lsdException w:name="Dark List Accent 2" w:semiHidden="0" w:uiPriority="70" w:unhideWhenUsed="0"/>
-    <w:lsdException w:name="Colorful Shading Accent 2" w:semiHidden="0" w:uiPriority="71" w:unhideWhenUsed="0"/>
-    <w:lsdException w:name="Colorful List Accent 2" w:semiHidden="0" w:uiPriority="72" w:unhideWhenUsed="0"/>
-    <w:lsdException w:name="Colorful Grid Accent 2" w:semiHidden="0" w:uiPriority="73" w:unhideWhenUsed="0"/>
-    <w:lsdException w:name="Light Shading Accent 3" w:semiHidden="0" w:uiPriority="60" w:unhideWhenUsed="0"/>
-    <w:lsdException w:name="Light List Accent 3" w:semiHidden="0" w:uiPriority="61" w:unhideWhenUsed="0"/>
-    <w:lsdException w:name="Light Grid Accent 3" w:semiHidden="0" w:uiPriority="62" w:unhideWhenUsed="0"/>
-    <w:lsdException w:name="Medium Shading 1 Accent 3" w:semiHidden="0" w:uiPriority="63" w:unhideWhenUsed="0"/>
-    <w:lsdException w:name="Medium Shading 2 Accent 3" w:semiHidden="0" w:uiPriority="64" w:unhideWhenUsed="0"/>
-    <w:lsdException w:name="Medium List 1 Accent 3" w:semiHidden="0" w:uiPriority="65" w:unhideWhenUsed="0"/>
-    <w:lsdException w:name="Medium List 2 Accent 3" w:semiHidden="0" w:uiPriority="66" w:unhideWhenUsed="0"/>
-    <w:lsdException w:name="Medium Grid 1 Accent 3" w:semiHidden="0" w:uiPriority="67" w:unhideWhenUsed="0"/>
-    <w:lsdException w:name="Medium Grid 2 Accent 3" w:semiHidden="0" w:uiPriority="68" w:unhideWhenUsed="0"/>
-    <w:lsdException w:name="Medium Grid 3 Accent 3" w:semiHidden="0" w:uiPriority="69" w:unhideWhenUsed="0"/>
-    <w:lsdException w:name="Dark List Accent 3" w:semiHidden="0" w:uiPriority="70" w:unhideWhenUsed="0"/>
-    <w:lsdException w:name="Colorful Shading Accent 3" w:semiHidden="0" w:uiPriority="71" w:unhideWhenUsed="0"/>
-    <w:lsdException w:name="Colorful List Accent 3" w:semiHidden="0" w:uiPriority="72" w:unhideWhenUsed="0"/>
-    <w:lsdException w:name="Colorful Grid Accent 3" w:semiHidden="0" w:uiPriority="73" w:unhideWhenUsed="0"/>
-    <w:lsdException w:name="Light Shading Accent 4" w:semiHidden="0" w:uiPriority="60" w:unhideWhenUsed="0"/>
-    <w:lsdException w:name="Light List Accent 4" w:semiHidden="0" w:uiPriority="61" w:unhideWhenUsed="0"/>
-    <w:lsdException w:name="Light Grid Accent 4" w:semiHidden="0" w:uiPriority="62" w:unhideWhenUsed="0"/>
-    <w:lsdException w:name="Medium Shading 1 Accent 4" w:semiHidden="0" w:uiPriority="63" w:unhideWhenUsed="0"/>
-    <w:lsdException w:name="Medium Shading 2 Accent 4" w:semiHidden="0" w:uiPriority="64" w:unhideWhenUsed="0"/>
-    <w:lsdException w:name="Medium List 1 Accent 4" w:semiHidden="0" w:uiPriority="65" w:unhideWhenUsed="0"/>
-    <w:lsdException w:name="Medium List 2 Accent 4" w:semiHidden="0" w:uiPriority="66" w:unhideWhenUsed="0"/>
-    <w:lsdException w:name="Medium Grid 1 Accent 4" w:semiHidden="0" w:uiPriority="67" w:unhideWhenUsed="0"/>
-    <w:lsdException w:name="Medium Grid 2 Accent 4" w:semiHidden="0" w:uiPriority="68" w:unhideWhenUsed="0"/>
-    <w:lsdException w:name="Medium Grid 3 Accent 4" w:semiHidden="0" w:uiPriority="69" w:unhideWhenUsed="0"/>
-    <w:lsdException w:name="Dark List Accent 4" w:semiHidden="0" w:uiPriority="70" w:unhideWhenUsed="0"/>
-    <w:lsdException w:name="Colorful Shading Accent 4" w:semiHidden="0" w:uiPriority="71" w:unhideWhenUsed="0"/>
-    <w:lsdException w:name="Colorful List Accent 4" w:semiHidden="0" w:uiPriority="72" w:unhideWhenUsed="0"/>
-    <w:lsdException w:name="Colorful Grid Accent 4" w:semiHidden="0" w:uiPriority="73" w:unhideWhenUsed="0"/>
-    <w:lsdException w:name="Light Shading Accent 5" w:semiHidden="0" w:uiPriority="60" w:unhideWhenUsed="0"/>
-    <w:lsdException w:name="Light List Accent 5" w:semiHidden="0" w:uiPriority="61" w:unhideWhenUsed="0"/>
-    <w:lsdException w:name="Light Grid Accent 5" w:semiHidden="0" w:uiPriority="62" w:unhideWhenUsed="0"/>
-    <w:lsdException w:name="Medium Shading 1 Accent 5" w:semiHidden="0" w:uiPriority="63" w:unhideWhenUsed="0"/>
-    <w:lsdException w:name="Medium Shading 2 Accent 5" w:semiHidden="0" w:uiPriority="64" w:unhideWhenUsed="0"/>
-    <w:lsdException w:name="Medium List 1 Accent 5" w:semiHidden="0" w:uiPriority="65" w:unhideWhenUsed="0"/>
-    <w:lsdException w:name="Medium List 2 Accent 5" w:semiHidden="0" w:uiPriority="66" w:unhideWhenUsed="0"/>
-    <w:lsdException w:name="Medium Grid 1 Accent 5" w:semiHidden="0" w:uiPriority="67" w:unhideWhenUsed="0"/>
-    <w:lsdException w:name="Medium Grid 2 Accent 5" w:semiHidden="0" w:uiPriority="68" w:unhideWhenUsed="0"/>
-    <w:lsdException w:name="Medium Grid 3 Accent 5" w:semiHidden="0" w:uiPriority="69" w:unhideWhenUsed="0"/>
-    <w:lsdException w:name="Dark List Accent 5" w:semiHidden="0" w:uiPriority="70" w:unhideWhenUsed="0"/>
-    <w:lsdException w:name="Colorful Shading Accent 5" w:semiHidden="0" w:uiPriority="71" w:unhideWhenUsed="0"/>
-    <w:lsdException w:name="Colorful List Accent 5" w:semiHidden="0" w:uiPriority="72" w:unhideWhenUsed="0"/>
-    <w:lsdException w:name="Colorful Grid Accent 5" w:semiHidden="0" w:uiPriority="73" w:unhideWhenUsed="0"/>
-    <w:lsdException w:name="Light Shading Accent 6" w:semiHidden="0" w:uiPriority="60" w:unhideWhenUsed="0"/>
-    <w:lsdException w:name="Light List Accent 6" w:semiHidden="0" w:uiPriority="61" w:unhideWhenUsed="0"/>
-    <w:lsdException w:name="Light Grid Accent 6" w:semiHidden="0" w:uiPriority="62" w:unhideWhenUsed="0"/>
-    <w:lsdException w:name="Medium Shading 1 Accent 6" w:semiHidden="0" w:uiPriority="63" w:unhideWhenUsed="0"/>
-    <w:lsdException w:name="Medium Shading 2 Accent 6" w:semiHidden="0" w:uiPriority="64" w:unhideWhenUsed="0"/>
-    <w:lsdException w:name="Medium List 1 Accent 6" w:semiHidden="0" w:uiPriority="65" w:unhideWhenUsed="0"/>
-    <w:lsdException w:name="Medium List 2 Accent 6" w:semiHidden="0" w:uiPriority="66" w:unhideWhenUsed="0"/>
-    <w:lsdException w:name="Medium Grid 1 Accent 6" w:semiHidden="0" w:uiPriority="67" w:unhideWhenUsed="0"/>
-    <w:lsdException w:name="Medium Grid 2 Accent 6" w:semiHidden="0" w:uiPriority="68" w:unhideWhenUsed="0"/>
-    <w:lsdException w:name="Medium Grid 3 Accent 6" w:semiHidden="0" w:uiPriority="69" w:unhideWhenUsed="0"/>
-    <w:lsdException w:name="Dark List Accent 6" w:semiHidden="0" w:uiPriority="70" w:unhideWhenUsed="0"/>
-    <w:lsdException w:name="Colorful Shading Accent 6" w:semiHidden="0" w:uiPriority="71" w:unhideWhenUsed="0"/>
-    <w:lsdException w:name="Colorful List Accent 6" w:semiHidden="0" w:uiPriority="72" w:unhideWhenUsed="0"/>
-    <w:lsdException w:name="Colorful Grid Accent 6" w:semiHidden="0" w:uiPriority="73" w:unhideWhenUsed="0"/>
-    <w:lsdException w:name="Subtle Emphasis" w:semiHidden="0" w:uiPriority="19" w:unhideWhenUsed="0" w:qFormat="1"/>
-    <w:lsdException w:name="Intense Emphasis" w:semiHidden="0" w:uiPriority="21" w:unhideWhenUsed="0" w:qFormat="1"/>
-    <w:lsdException w:name="Subtle Reference" w:semiHidden="0" w:uiPriority="31" w:unhideWhenUsed="0" w:qFormat="1"/>
-    <w:lsdException w:name="Intense Reference" w:semiHidden="0" w:uiPriority="32" w:unhideWhenUsed="0" w:qFormat="1"/>
-    <w:lsdException w:name="Book Title" w:semiHidden="0" w:uiPriority="33" w:unhideWhenUsed="0" w:qFormat="1"/>
-    <w:lsdException w:name="Bibliography" w:uiPriority="37"/>
-    <w:lsdException w:name="TOC Heading" w:uiPriority="39" w:qFormat="1"/>
-  </w:latentStyles>
-  <w:style w:type="paragraph" w:default="1" w:styleId="Normal">
-    <w:name w:val="Normal"/>
-    <w:uiPriority w:val="1"/>
-    <w:qFormat/>
-    <w:rsid w:val="00E773EA"/>
-    <w:pPr>
-      <w:spacing w:line="360" w:lineRule="auto"/>
-      <w:jc w:val="both"/>
-    </w:pPr>
-    <w:rPr>
-      <w:rFonts w:ascii="Arial" w:hAnsi="Arial"/>
-    </w:rPr>
-  </w:style>
-  <w:style w:type="paragraph" w:styleId="Heading1">
-    <w:name w:val="heading 1"/>
-    <w:basedOn w:val="Normal"/>
-    <w:uiPriority w:val="1"/>
-    <w:qFormat/>
-    <w:pPr>
-      <w:spacing w:before="15"/>
-      <w:ind w:left="650"/>
-      <w:outlineLvl w:val="0"/>
-    </w:pPr>
-    <w:rPr>
-      <w:rFonts w:ascii="Cambria" w:eastAsia="Cambria" w:hAnsi="Cambria"/>
-      <w:b/>
-      <w:bCs/>
-      <w:sz w:val="31"/>
-      <w:szCs w:val="31"/>
-    </w:rPr>
-  </w:style>
-  <w:style w:type="paragraph" w:styleId="Heading2">
-    <w:name w:val="heading 2"/>
-    <w:basedOn w:val="Normal"/>
-    <w:next w:val="Normal"/>
-    <w:link w:val="Heading2Char"/>
-    <w:uiPriority w:val="9"/>
-    <w:unhideWhenUsed/>
-    <w:qFormat/>
-    <w:rsid w:val="008921FC"/>
-    <w:pPr>
-      <w:keepNext/>
-      <w:keepLines/>
-      <w:spacing w:before="200"/>
-      <w:outlineLvl w:val="1"/>
-    </w:pPr>
-    <w:rPr>
-      <w:rFonts w:asciiTheme="majorHAnsi" w:eastAsiaTheme="majorEastAsia" w:hAnsiTheme="majorHAnsi" w:cstheme="majorBidi"/>
-      <w:b/>
-      <w:bCs/>
-      <w:color w:val="4F81BD" w:themeColor="accent1"/>
-      <w:sz w:val="26"/>
-      <w:szCs w:val="26"/>
-    </w:rPr>
-  </w:style>
-  <w:style w:type="paragraph" w:styleId="Heading3">
-    <w:name w:val="heading 3"/>
-    <w:basedOn w:val="Normal"/>
-    <w:next w:val="Normal"/>
-    <w:link w:val="Heading3Char"/>
-    <w:uiPriority w:val="9"/>
-    <w:unhideWhenUsed/>
-    <w:qFormat/>
-    <w:rsid w:val="003D32C2"/>
-    <w:pPr>
-      <w:keepNext/>
-      <w:keepLines/>
-      <w:spacing w:before="200"/>
-      <w:outlineLvl w:val="2"/>
-    </w:pPr>
-    <w:rPr>
-      <w:rFonts w:asciiTheme="majorHAnsi" w:eastAsiaTheme="majorEastAsia" w:hAnsiTheme="majorHAnsi" w:cstheme="majorBidi"/>
-      <w:b/>
-      <w:bCs/>
-      <w:color w:val="4F81BD" w:themeColor="accent1"/>
-    </w:rPr>
-  </w:style>
-  <w:style w:type="character" w:default="1" w:styleId="DefaultParagraphFont">
-    <w:name w:val="Default Paragraph Font"/>
-    <w:uiPriority w:val="1"/>
-    <w:semiHidden/>
-    <w:unhideWhenUsed/>
-  </w:style>
-  <w:style w:type="table" w:default="1" w:styleId="TableNormal">
-    <w:name w:val="Normal Table"/>
-    <w:uiPriority w:val="99"/>
-    <w:semiHidden/>
-    <w:unhideWhenUsed/>
-    <w:tblPr>
-      <w:tblInd w:w="0" w:type="dxa"/>
-      <w:tblCellMar>
-        <w:top w:w="0" w:type="dxa"/>
-        <w:left w:w="108" w:type="dxa"/>
-        <w:bottom w:w="0" w:type="dxa"/>
-        <w:right w:w="108" w:type="dxa"/>
-      </w:tblCellMar>
-    </w:tblPr>
-  </w:style>
-  <w:style w:type="numbering" w:default="1" w:styleId="NoList">
-    <w:name w:val="No List"/>
-    <w:uiPriority w:val="99"/>
-    <w:semiHidden/>
-    <w:unhideWhenUsed/>
-  </w:style>
-  <w:style w:type="paragraph" w:styleId="BodyText">
-    <w:name w:val="Body Text"/>
-    <w:basedOn w:val="Normal"/>
-    <w:uiPriority w:val="1"/>
-    <w:qFormat/>
-    <w:pPr>
-      <w:ind w:left="216"/>
-    </w:pPr>
-    <w:rPr>
-      <w:rFonts w:ascii="Cambria" w:eastAsia="Cambria" w:hAnsi="Cambria"/>
-      <w:b/>
-      <w:bCs/>
-      <w:sz w:val="28"/>
-      <w:szCs w:val="28"/>
-    </w:rPr>
-  </w:style>
-  <w:style w:type="paragraph" w:styleId="ListParagraph">
-    <w:name w:val="List Paragraph"/>
-    <w:basedOn w:val="Normal"/>
-    <w:uiPriority w:val="1"/>
-    <w:qFormat/>
-  </w:style>
-  <w:style w:type="paragraph" w:customStyle="1" w:styleId="TableParagraph">
-    <w:name w:val="Table Paragraph"/>
-    <w:basedOn w:val="Normal"/>
-    <w:uiPriority w:val="1"/>
-    <w:qFormat/>
-  </w:style>
-  <w:style w:type="paragraph" w:styleId="BalloonText">
-    <w:name w:val="Balloon Text"/>
-    <w:basedOn w:val="Normal"/>
-    <w:link w:val="BalloonTextChar"/>
-    <w:uiPriority w:val="99"/>
-    <w:semiHidden/>
-    <w:unhideWhenUsed/>
-    <w:rsid w:val="00620D06"/>
-    <w:rPr>
-      <w:rFonts w:ascii="Tahoma" w:hAnsi="Tahoma" w:cs="Tahoma"/>
-      <w:sz w:val="16"/>
-      <w:szCs w:val="16"/>
-    </w:rPr>
-  </w:style>
-  <w:style w:type="character" w:customStyle="1" w:styleId="BalloonTextChar">
-    <w:name w:val="Balloon Text Char"/>
-    <w:basedOn w:val="DefaultParagraphFont"/>
-    <w:link w:val="BalloonText"/>
-    <w:uiPriority w:val="99"/>
-    <w:semiHidden/>
-    <w:rsid w:val="00620D06"/>
-    <w:rPr>
-      <w:rFonts w:ascii="Tahoma" w:hAnsi="Tahoma" w:cs="Tahoma"/>
-      <w:sz w:val="16"/>
-      <w:szCs w:val="16"/>
-    </w:rPr>
-  </w:style>
-  <w:style w:type="character" w:customStyle="1" w:styleId="Heading2Char">
-    <w:name w:val="Heading 2 Char"/>
-    <w:basedOn w:val="DefaultParagraphFont"/>
-    <w:link w:val="Heading2"/>
-    <w:uiPriority w:val="9"/>
-    <w:rsid w:val="008921FC"/>
-    <w:rPr>
-      <w:rFonts w:asciiTheme="majorHAnsi" w:eastAsiaTheme="majorEastAsia" w:hAnsiTheme="majorHAnsi" w:cstheme="majorBidi"/>
-      <w:b/>
-      <w:bCs/>
-      <w:color w:val="4F81BD" w:themeColor="accent1"/>
-      <w:sz w:val="26"/>
-      <w:szCs w:val="26"/>
-    </w:rPr>
-  </w:style>
-  <w:style w:type="paragraph" w:styleId="Header">
-    <w:name w:val="header"/>
-    <w:basedOn w:val="Normal"/>
-    <w:link w:val="HeaderChar"/>
-    <w:uiPriority w:val="99"/>
-    <w:unhideWhenUsed/>
-    <w:rsid w:val="008921FC"/>
-    <w:pPr>
-      <w:tabs>
-        <w:tab w:val="center" w:pos="4680"/>
-        <w:tab w:val="right" w:pos="9360"/>
-      </w:tabs>
-    </w:pPr>
-  </w:style>
-  <w:style w:type="character" w:customStyle="1" w:styleId="HeaderChar">
-    <w:name w:val="Header Char"/>
-    <w:basedOn w:val="DefaultParagraphFont"/>
-    <w:link w:val="Header"/>
-    <w:uiPriority w:val="99"/>
-    <w:rsid w:val="008921FC"/>
-    <w:rPr>
-      <w:rFonts w:ascii="Arial" w:hAnsi="Arial"/>
-    </w:rPr>
-  </w:style>
-  <w:style w:type="paragraph" w:styleId="Footer">
-    <w:name w:val="footer"/>
-    <w:basedOn w:val="Normal"/>
-    <w:link w:val="FooterChar"/>
-    <w:uiPriority w:val="99"/>
-    <w:unhideWhenUsed/>
-    <w:rsid w:val="008921FC"/>
-    <w:pPr>
-      <w:tabs>
-        <w:tab w:val="center" w:pos="4680"/>
-        <w:tab w:val="right" w:pos="9360"/>
-      </w:tabs>
-    </w:pPr>
-  </w:style>
-  <w:style w:type="character" w:customStyle="1" w:styleId="FooterChar">
-    <w:name w:val="Footer Char"/>
-    <w:basedOn w:val="DefaultParagraphFont"/>
-    <w:link w:val="Footer"/>
-    <w:uiPriority w:val="99"/>
-    <w:rsid w:val="008921FC"/>
-    <w:rPr>
-      <w:rFonts w:ascii="Arial" w:hAnsi="Arial"/>
-    </w:rPr>
-  </w:style>
-  <w:style w:type="paragraph" w:styleId="TOCHeading">
-    <w:name w:val="TOC Heading"/>
-    <w:basedOn w:val="Heading1"/>
-    <w:next w:val="Normal"/>
-    <w:uiPriority w:val="39"/>
-    <w:semiHidden/>
-    <w:unhideWhenUsed/>
-    <w:qFormat/>
-    <w:rsid w:val="00201CDF"/>
-    <w:pPr>
-      <w:keepNext/>
-      <w:keepLines/>
-      <w:widowControl/>
-      <w:spacing w:before="480" w:line="276" w:lineRule="auto"/>
-      <w:ind w:left="0"/>
-      <w:jc w:val="left"/>
-      <w:outlineLvl w:val="9"/>
-    </w:pPr>
-    <w:rPr>
-      <w:rFonts w:asciiTheme="majorHAnsi" w:eastAsiaTheme="majorEastAsia" w:hAnsiTheme="majorHAnsi" w:cstheme="majorBidi"/>
-      <w:color w:val="365F91" w:themeColor="accent1" w:themeShade="BF"/>
-      <w:sz w:val="28"/>
-      <w:szCs w:val="28"/>
-      <w:lang w:eastAsia="ja-JP"/>
-    </w:rPr>
-  </w:style>
-  <w:style w:type="paragraph" w:styleId="TOC1">
-    <w:name w:val="toc 1"/>
-    <w:basedOn w:val="Normal"/>
-    <w:next w:val="Normal"/>
-    <w:autoRedefine/>
-    <w:uiPriority w:val="39"/>
-    <w:unhideWhenUsed/>
-    <w:rsid w:val="00201CDF"/>
-    <w:pPr>
-      <w:spacing w:after="100"/>
-    </w:pPr>
-  </w:style>
-  <w:style w:type="character" w:styleId="Hyperlink">
-    <w:name w:val="Hyperlink"/>
-    <w:basedOn w:val="DefaultParagraphFont"/>
-    <w:uiPriority w:val="99"/>
-    <w:unhideWhenUsed/>
-    <w:rsid w:val="00201CDF"/>
-    <w:rPr>
-      <w:color w:val="0000FF" w:themeColor="hyperlink"/>
-      <w:u w:val="single"/>
-    </w:rPr>
-  </w:style>
-  <w:style w:type="paragraph" w:styleId="Caption">
-    <w:name w:val="caption"/>
-    <w:basedOn w:val="Normal"/>
-    <w:next w:val="Normal"/>
-    <w:uiPriority w:val="35"/>
-    <w:unhideWhenUsed/>
-    <w:qFormat/>
-    <w:rsid w:val="00B06758"/>
-    <w:pPr>
-      <w:spacing w:after="200" w:line="240" w:lineRule="auto"/>
-    </w:pPr>
-    <w:rPr>
-      <w:i/>
-      <w:iCs/>
-      <w:color w:val="1F497D" w:themeColor="text2"/>
-      <w:sz w:val="18"/>
-      <w:szCs w:val="18"/>
-    </w:rPr>
-  </w:style>
-  <w:style w:type="character" w:styleId="PlaceholderText">
-    <w:name w:val="Placeholder Text"/>
-    <w:basedOn w:val="DefaultParagraphFont"/>
-    <w:uiPriority w:val="99"/>
-    <w:semiHidden/>
-    <w:rsid w:val="00704D5E"/>
-    <w:rPr>
-      <w:color w:val="808080"/>
-    </w:rPr>
-  </w:style>
-  <w:style w:type="paragraph" w:styleId="TOC2">
-    <w:name w:val="toc 2"/>
-    <w:basedOn w:val="Normal"/>
-    <w:next w:val="Normal"/>
-    <w:autoRedefine/>
-    <w:uiPriority w:val="39"/>
-    <w:unhideWhenUsed/>
-    <w:rsid w:val="002A483C"/>
-    <w:pPr>
-      <w:spacing w:after="100"/>
-      <w:ind w:left="220"/>
-    </w:pPr>
-  </w:style>
-  <w:style w:type="table" w:styleId="TableGrid">
-    <w:name w:val="Table Grid"/>
-    <w:basedOn w:val="TableNormal"/>
-    <w:uiPriority w:val="59"/>
-    <w:rsid w:val="003A425F"/>
-    <w:tblPr>
-      <w:tblBorders>
-        <w:top w:val="single" w:sz="4" w:space="0" w:color="auto"/>
-        <w:left w:val="single" w:sz="4" w:space="0" w:color="auto"/>
-        <w:bottom w:val="single" w:sz="4" w:space="0" w:color="auto"/>
-        <w:right w:val="single" w:sz="4" w:space="0" w:color="auto"/>
-        <w:insideH w:val="single" w:sz="4" w:space="0" w:color="auto"/>
-        <w:insideV w:val="single" w:sz="4" w:space="0" w:color="auto"/>
-      </w:tblBorders>
-    </w:tblPr>
-  </w:style>
-  <w:style w:type="character" w:customStyle="1" w:styleId="Heading3Char">
-    <w:name w:val="Heading 3 Char"/>
-    <w:basedOn w:val="DefaultParagraphFont"/>
-    <w:link w:val="Heading3"/>
-    <w:uiPriority w:val="9"/>
-    <w:rsid w:val="003D32C2"/>
-    <w:rPr>
-      <w:rFonts w:asciiTheme="majorHAnsi" w:eastAsiaTheme="majorEastAsia" w:hAnsiTheme="majorHAnsi" w:cstheme="majorBidi"/>
-      <w:b/>
-      <w:bCs/>
-      <w:color w:val="4F81BD" w:themeColor="accent1"/>
-    </w:rPr>
-  </w:style>
-  <w:style w:type="paragraph" w:styleId="TOC3">
+  <w:style w:type="paragraph" w:styleId="TM3">
     <w:name w:val="toc 3"/>
     <w:basedOn w:val="Normal"/>
     <w:next w:val="Normal"/>
@@ -12325,7 +11995,7 @@
 </file>
 
 <file path=customXml/itemProps1.xml><?xml version="1.0" encoding="utf-8"?>
-<ds:datastoreItem xmlns:ds="http://schemas.openxmlformats.org/officeDocument/2006/customXml" ds:itemID="{2EDE8D6F-57DA-480B-BD4F-E4ECCF34D2FE}">
+<ds:datastoreItem xmlns:ds="http://schemas.openxmlformats.org/officeDocument/2006/customXml" ds:itemID="{EBC5B60A-9A6A-4AA9-97F5-1A3719AB503C}">
   <ds:schemaRefs>
     <ds:schemaRef ds:uri="http://schemas.openxmlformats.org/officeDocument/2006/bibliography"/>
   </ds:schemaRefs>

</xml_diff>

<commit_message>
Finalisation du rapport, ajout du PDF
</commit_message>
<xml_diff>
--- a/TP4/Rapport/phs4700_devoir4_rapport.docx
+++ b/TP4/Rapport/phs4700_devoir4_rapport.docx
@@ -1732,7 +1732,7 @@
           <w:r>
             <w:fldChar w:fldCharType="separate"/>
           </w:r>
-          <w:hyperlink w:anchor="_Toc500073441" w:history="1">
+          <w:hyperlink w:anchor="_Toc500088354" w:history="1">
             <w:r>
               <w:rPr>
                 <w:rStyle w:val="Hyperlink"/>
@@ -1760,7 +1760,7 @@
                 <w:noProof/>
                 <w:webHidden/>
               </w:rPr>
-              <w:instrText xml:space="preserve"> PAGEREF _Toc500073441 \h </w:instrText>
+              <w:instrText xml:space="preserve"> PAGEREF _Toc500088354 \h </w:instrText>
             </w:r>
             <w:r>
               <w:rPr>
@@ -1803,7 +1803,7 @@
               <w:lang w:val="en-CA" w:eastAsia="en-CA"/>
             </w:rPr>
           </w:pPr>
-          <w:hyperlink w:anchor="_Toc500073442" w:history="1">
+          <w:hyperlink w:anchor="_Toc500088355" w:history="1">
             <w:r>
               <w:rPr>
                 <w:rStyle w:val="Hyperlink"/>
@@ -1831,7 +1831,7 @@
                 <w:noProof/>
                 <w:webHidden/>
               </w:rPr>
-              <w:instrText xml:space="preserve"> PAGEREF _Toc500073442 \h </w:instrText>
+              <w:instrText xml:space="preserve"> PAGEREF _Toc500088355 \h </w:instrText>
             </w:r>
             <w:r>
               <w:rPr>
@@ -1874,7 +1874,7 @@
               <w:lang w:val="en-CA" w:eastAsia="en-CA"/>
             </w:rPr>
           </w:pPr>
-          <w:hyperlink w:anchor="_Toc500073443" w:history="1">
+          <w:hyperlink w:anchor="_Toc500088356" w:history="1">
             <w:r>
               <w:rPr>
                 <w:rStyle w:val="Hyperlink"/>
@@ -1902,7 +1902,7 @@
                 <w:noProof/>
                 <w:webHidden/>
               </w:rPr>
-              <w:instrText xml:space="preserve"> PAGEREF _Toc500073443 \h </w:instrText>
+              <w:instrText xml:space="preserve"> PAGEREF _Toc500088356 \h </w:instrText>
             </w:r>
             <w:r>
               <w:rPr>
@@ -1945,7 +1945,7 @@
               <w:lang w:val="en-CA" w:eastAsia="en-CA"/>
             </w:rPr>
           </w:pPr>
-          <w:hyperlink w:anchor="_Toc500073444" w:history="1">
+          <w:hyperlink w:anchor="_Toc500088357" w:history="1">
             <w:r>
               <w:rPr>
                 <w:rStyle w:val="Hyperlink"/>
@@ -1973,7 +1973,7 @@
                 <w:noProof/>
                 <w:webHidden/>
               </w:rPr>
-              <w:instrText xml:space="preserve"> PAGEREF _Toc500073444 \h </w:instrText>
+              <w:instrText xml:space="preserve"> PAGEREF _Toc500088357 \h </w:instrText>
             </w:r>
             <w:r>
               <w:rPr>
@@ -2016,7 +2016,7 @@
               <w:lang w:val="en-CA" w:eastAsia="en-CA"/>
             </w:rPr>
           </w:pPr>
-          <w:hyperlink w:anchor="_Toc500073445" w:history="1">
+          <w:hyperlink w:anchor="_Toc500088358" w:history="1">
             <w:r>
               <w:rPr>
                 <w:rStyle w:val="Hyperlink"/>
@@ -2044,7 +2044,7 @@
                 <w:noProof/>
                 <w:webHidden/>
               </w:rPr>
-              <w:instrText xml:space="preserve"> PAGEREF _Toc500073445 \h </w:instrText>
+              <w:instrText xml:space="preserve"> PAGEREF _Toc500088358 \h </w:instrText>
             </w:r>
             <w:r>
               <w:rPr>
@@ -2087,7 +2087,7 @@
               <w:lang w:val="en-CA" w:eastAsia="en-CA"/>
             </w:rPr>
           </w:pPr>
-          <w:hyperlink w:anchor="_Toc500073446" w:history="1">
+          <w:hyperlink w:anchor="_Toc500088359" w:history="1">
             <w:r>
               <w:rPr>
                 <w:rStyle w:val="Hyperlink"/>
@@ -2115,7 +2115,7 @@
                 <w:noProof/>
                 <w:webHidden/>
               </w:rPr>
-              <w:instrText xml:space="preserve"> PAGEREF _Toc500073446 \h </w:instrText>
+              <w:instrText xml:space="preserve"> PAGEREF _Toc500088359 \h </w:instrText>
             </w:r>
             <w:r>
               <w:rPr>
@@ -2158,7 +2158,7 @@
               <w:lang w:val="en-CA" w:eastAsia="en-CA"/>
             </w:rPr>
           </w:pPr>
-          <w:hyperlink w:anchor="_Toc500073447" w:history="1">
+          <w:hyperlink w:anchor="_Toc500088360" w:history="1">
             <w:r>
               <w:rPr>
                 <w:rStyle w:val="Hyperlink"/>
@@ -2186,7 +2186,7 @@
                 <w:noProof/>
                 <w:webHidden/>
               </w:rPr>
-              <w:instrText xml:space="preserve"> PAGEREF _Toc500073447 \h </w:instrText>
+              <w:instrText xml:space="preserve"> PAGEREF _Toc500088360 \h </w:instrText>
             </w:r>
             <w:r>
               <w:rPr>
@@ -2229,7 +2229,7 @@
               <w:lang w:val="en-CA" w:eastAsia="en-CA"/>
             </w:rPr>
           </w:pPr>
-          <w:hyperlink w:anchor="_Toc500073448" w:history="1">
+          <w:hyperlink w:anchor="_Toc500088361" w:history="1">
             <w:r>
               <w:rPr>
                 <w:rStyle w:val="Hyperlink"/>
@@ -2257,7 +2257,7 @@
                 <w:noProof/>
                 <w:webHidden/>
               </w:rPr>
-              <w:instrText xml:space="preserve"> PAGEREF _Toc500073448 \h </w:instrText>
+              <w:instrText xml:space="preserve"> PAGEREF _Toc500088361 \h </w:instrText>
             </w:r>
             <w:r>
               <w:rPr>
@@ -2300,7 +2300,7 @@
               <w:lang w:val="en-CA" w:eastAsia="en-CA"/>
             </w:rPr>
           </w:pPr>
-          <w:hyperlink w:anchor="_Toc500073449" w:history="1">
+          <w:hyperlink w:anchor="_Toc500088362" w:history="1">
             <w:r>
               <w:rPr>
                 <w:rStyle w:val="Hyperlink"/>
@@ -2328,7 +2328,7 @@
                 <w:noProof/>
                 <w:webHidden/>
               </w:rPr>
-              <w:instrText xml:space="preserve"> PAGEREF _Toc500073449 \h </w:instrText>
+              <w:instrText xml:space="preserve"> PAGEREF _Toc500088362 \h </w:instrText>
             </w:r>
             <w:r>
               <w:rPr>
@@ -2371,7 +2371,7 @@
               <w:lang w:val="en-CA" w:eastAsia="en-CA"/>
             </w:rPr>
           </w:pPr>
-          <w:hyperlink w:anchor="_Toc500073450" w:history="1">
+          <w:hyperlink w:anchor="_Toc500088363" w:history="1">
             <w:r>
               <w:rPr>
                 <w:rStyle w:val="Hyperlink"/>
@@ -2399,7 +2399,7 @@
                 <w:noProof/>
                 <w:webHidden/>
               </w:rPr>
-              <w:instrText xml:space="preserve"> PAGEREF _Toc500073450 \h </w:instrText>
+              <w:instrText xml:space="preserve"> PAGEREF _Toc500088363 \h </w:instrText>
             </w:r>
             <w:r>
               <w:rPr>
@@ -2442,7 +2442,7 @@
               <w:lang w:val="en-CA" w:eastAsia="en-CA"/>
             </w:rPr>
           </w:pPr>
-          <w:hyperlink w:anchor="_Toc500073451" w:history="1">
+          <w:hyperlink w:anchor="_Toc500088364" w:history="1">
             <w:r>
               <w:rPr>
                 <w:rStyle w:val="Hyperlink"/>
@@ -2470,7 +2470,7 @@
                 <w:noProof/>
                 <w:webHidden/>
               </w:rPr>
-              <w:instrText xml:space="preserve"> PAGEREF _Toc500073451 \h </w:instrText>
+              <w:instrText xml:space="preserve"> PAGEREF _Toc500088364 \h </w:instrText>
             </w:r>
             <w:r>
               <w:rPr>
@@ -2513,7 +2513,7 @@
               <w:lang w:val="en-CA" w:eastAsia="en-CA"/>
             </w:rPr>
           </w:pPr>
-          <w:hyperlink w:anchor="_Toc500073452" w:history="1">
+          <w:hyperlink w:anchor="_Toc500088365" w:history="1">
             <w:r>
               <w:rPr>
                 <w:rStyle w:val="Hyperlink"/>
@@ -2541,7 +2541,7 @@
                 <w:noProof/>
                 <w:webHidden/>
               </w:rPr>
-              <w:instrText xml:space="preserve"> PAGEREF _Toc500073452 \h </w:instrText>
+              <w:instrText xml:space="preserve"> PAGEREF _Toc500088365 \h </w:instrText>
             </w:r>
             <w:r>
               <w:rPr>
@@ -2584,7 +2584,7 @@
               <w:lang w:val="en-CA" w:eastAsia="en-CA"/>
             </w:rPr>
           </w:pPr>
-          <w:hyperlink w:anchor="_Toc500073453" w:history="1">
+          <w:hyperlink w:anchor="_Toc500088366" w:history="1">
             <w:r>
               <w:rPr>
                 <w:rStyle w:val="Hyperlink"/>
@@ -2612,7 +2612,7 @@
                 <w:noProof/>
                 <w:webHidden/>
               </w:rPr>
-              <w:instrText xml:space="preserve"> PAGEREF _Toc500073453 \h </w:instrText>
+              <w:instrText xml:space="preserve"> PAGEREF _Toc500088366 \h </w:instrText>
             </w:r>
             <w:r>
               <w:rPr>
@@ -2655,7 +2655,7 @@
               <w:lang w:val="en-CA" w:eastAsia="en-CA"/>
             </w:rPr>
           </w:pPr>
-          <w:hyperlink w:anchor="_Toc500073454" w:history="1">
+          <w:hyperlink w:anchor="_Toc500088367" w:history="1">
             <w:r>
               <w:rPr>
                 <w:rStyle w:val="Hyperlink"/>
@@ -2683,7 +2683,7 @@
                 <w:noProof/>
                 <w:webHidden/>
               </w:rPr>
-              <w:instrText xml:space="preserve"> PAGEREF _Toc500073454 \h </w:instrText>
+              <w:instrText xml:space="preserve"> PAGEREF _Toc500088367 \h </w:instrText>
             </w:r>
             <w:r>
               <w:rPr>
@@ -2726,7 +2726,7 @@
               <w:lang w:val="en-CA" w:eastAsia="en-CA"/>
             </w:rPr>
           </w:pPr>
-          <w:hyperlink w:anchor="_Toc500073455" w:history="1">
+          <w:hyperlink w:anchor="_Toc500088368" w:history="1">
             <w:r>
               <w:rPr>
                 <w:rStyle w:val="Hyperlink"/>
@@ -2754,7 +2754,7 @@
                 <w:noProof/>
                 <w:webHidden/>
               </w:rPr>
-              <w:instrText xml:space="preserve"> PAGEREF _Toc500073455 \h </w:instrText>
+              <w:instrText xml:space="preserve"> PAGEREF _Toc500088368 \h </w:instrText>
             </w:r>
             <w:r>
               <w:rPr>
@@ -2797,7 +2797,7 @@
               <w:lang w:val="en-CA" w:eastAsia="en-CA"/>
             </w:rPr>
           </w:pPr>
-          <w:hyperlink w:anchor="_Toc500073456" w:history="1">
+          <w:hyperlink w:anchor="_Toc500088369" w:history="1">
             <w:r>
               <w:rPr>
                 <w:rStyle w:val="Hyperlink"/>
@@ -2825,7 +2825,78 @@
                 <w:noProof/>
                 <w:webHidden/>
               </w:rPr>
-              <w:instrText xml:space="preserve"> PAGEREF _Toc500073456 \h </w:instrText>
+              <w:instrText xml:space="preserve"> PAGEREF _Toc500088369 \h </w:instrText>
+            </w:r>
+            <w:r>
+              <w:rPr>
+                <w:noProof/>
+                <w:webHidden/>
+              </w:rPr>
+            </w:r>
+            <w:r>
+              <w:rPr>
+                <w:noProof/>
+                <w:webHidden/>
+              </w:rPr>
+              <w:fldChar w:fldCharType="separate"/>
+            </w:r>
+            <w:r>
+              <w:rPr>
+                <w:noProof/>
+                <w:webHidden/>
+              </w:rPr>
+              <w:t>15</w:t>
+            </w:r>
+            <w:r>
+              <w:rPr>
+                <w:noProof/>
+                <w:webHidden/>
+              </w:rPr>
+              <w:fldChar w:fldCharType="end"/>
+            </w:r>
+          </w:hyperlink>
+        </w:p>
+        <w:p>
+          <w:pPr>
+            <w:pStyle w:val="TOC3"/>
+            <w:tabs>
+              <w:tab w:val="right" w:leader="dot" w:pos="9350"/>
+            </w:tabs>
+            <w:rPr>
+              <w:rFonts w:asciiTheme="minorHAnsi" w:eastAsiaTheme="minorEastAsia" w:hAnsiTheme="minorHAnsi"/>
+              <w:noProof/>
+              <w:lang w:val="en-CA" w:eastAsia="en-CA"/>
+            </w:rPr>
+          </w:pPr>
+          <w:hyperlink w:anchor="_Toc500088370" w:history="1">
+            <w:r>
+              <w:rPr>
+                <w:rStyle w:val="Hyperlink"/>
+                <w:noProof/>
+                <w:lang w:val="fr-CA"/>
+              </w:rPr>
+              <w:t>Notes additionnelles (voir Fig. 5 à la page suivante)</w:t>
+            </w:r>
+            <w:r>
+              <w:rPr>
+                <w:noProof/>
+                <w:webHidden/>
+              </w:rPr>
+              <w:tab/>
+            </w:r>
+            <w:r>
+              <w:rPr>
+                <w:noProof/>
+                <w:webHidden/>
+              </w:rPr>
+              <w:fldChar w:fldCharType="begin"/>
+            </w:r>
+            <w:r>
+              <w:rPr>
+                <w:noProof/>
+                <w:webHidden/>
+              </w:rPr>
+              <w:instrText xml:space="preserve"> PAGEREF _Toc500088370 \h </w:instrText>
             </w:r>
             <w:r>
               <w:rPr>
@@ -2868,7 +2939,7 @@
               <w:lang w:val="en-CA" w:eastAsia="en-CA"/>
             </w:rPr>
           </w:pPr>
-          <w:hyperlink w:anchor="_Toc500073457" w:history="1">
+          <w:hyperlink w:anchor="_Toc500088371" w:history="1">
             <w:r>
               <w:rPr>
                 <w:rStyle w:val="Hyperlink"/>
@@ -2896,7 +2967,7 @@
                 <w:noProof/>
                 <w:webHidden/>
               </w:rPr>
-              <w:instrText xml:space="preserve"> PAGEREF _Toc500073457 \h </w:instrText>
+              <w:instrText xml:space="preserve"> PAGEREF _Toc500088371 \h </w:instrText>
             </w:r>
             <w:r>
               <w:rPr>
@@ -2916,7 +2987,7 @@
                 <w:noProof/>
                 <w:webHidden/>
               </w:rPr>
-              <w:t>15</w:t>
+              <w:t>17</w:t>
             </w:r>
             <w:r>
               <w:rPr>
@@ -2939,7 +3010,7 @@
               <w:lang w:val="en-CA" w:eastAsia="en-CA"/>
             </w:rPr>
           </w:pPr>
-          <w:hyperlink w:anchor="_Toc500073458" w:history="1">
+          <w:hyperlink w:anchor="_Toc500088372" w:history="1">
             <w:r>
               <w:rPr>
                 <w:rStyle w:val="Hyperlink"/>
@@ -2967,7 +3038,7 @@
                 <w:noProof/>
                 <w:webHidden/>
               </w:rPr>
-              <w:instrText xml:space="preserve"> PAGEREF _Toc500073458 \h </w:instrText>
+              <w:instrText xml:space="preserve"> PAGEREF _Toc500088372 \h </w:instrText>
             </w:r>
             <w:r>
               <w:rPr>
@@ -2987,7 +3058,7 @@
                 <w:noProof/>
                 <w:webHidden/>
               </w:rPr>
-              <w:t>16</w:t>
+              <w:t>17</w:t>
             </w:r>
             <w:r>
               <w:rPr>
@@ -3010,7 +3081,7 @@
               <w:lang w:val="en-CA" w:eastAsia="en-CA"/>
             </w:rPr>
           </w:pPr>
-          <w:hyperlink w:anchor="_Toc500073459" w:history="1">
+          <w:hyperlink w:anchor="_Toc500088373" w:history="1">
             <w:r>
               <w:rPr>
                 <w:rStyle w:val="Hyperlink"/>
@@ -3038,7 +3109,7 @@
                 <w:noProof/>
                 <w:webHidden/>
               </w:rPr>
-              <w:instrText xml:space="preserve"> PAGEREF _Toc500073459 \h </w:instrText>
+              <w:instrText xml:space="preserve"> PAGEREF _Toc500088373 \h </w:instrText>
             </w:r>
             <w:r>
               <w:rPr>
@@ -3058,7 +3129,7 @@
                 <w:noProof/>
                 <w:webHidden/>
               </w:rPr>
-              <w:t>17</w:t>
+              <w:t>18</w:t>
             </w:r>
             <w:r>
               <w:rPr>
@@ -3102,7 +3173,7 @@
           <w:lang w:val="fr-CA"/>
         </w:rPr>
       </w:pPr>
-      <w:bookmarkStart w:id="0" w:name="_Toc500073441"/>
+      <w:bookmarkStart w:id="0" w:name="_Toc500088354"/>
       <w:r>
         <w:rPr>
           <w:lang w:val="fr-CA"/>
@@ -3445,7 +3516,7 @@
           <w:lang w:val="fr-CA"/>
         </w:rPr>
       </w:pPr>
-      <w:bookmarkStart w:id="1" w:name="_Toc500073442"/>
+      <w:bookmarkStart w:id="1" w:name="_Toc500088355"/>
       <w:r>
         <w:rPr>
           <w:lang w:val="fr-CA"/>
@@ -3462,7 +3533,7 @@
           <w:lang w:val="fr-CA"/>
         </w:rPr>
       </w:pPr>
-      <w:bookmarkStart w:id="2" w:name="_Toc500073443"/>
+      <w:bookmarkStart w:id="2" w:name="_Toc500088356"/>
       <w:r>
         <w:rPr>
           <w:lang w:val="fr-CA"/>
@@ -4873,7 +4944,7 @@
           <w:lang w:val="fr-CA"/>
         </w:rPr>
       </w:pPr>
-      <w:bookmarkStart w:id="3" w:name="_Toc500073444"/>
+      <w:bookmarkStart w:id="3" w:name="_Toc500088357"/>
       <w:r>
         <w:rPr>
           <w:lang w:val="fr-CA"/>
@@ -4890,7 +4961,7 @@
           <w:lang w:val="fr-CA"/>
         </w:rPr>
       </w:pPr>
-      <w:bookmarkStart w:id="4" w:name="_Toc500073445"/>
+      <w:bookmarkStart w:id="4" w:name="_Toc500088358"/>
       <w:r>
         <w:rPr>
           <w:lang w:val="fr-CA"/>
@@ -5165,7 +5236,7 @@
           <w:lang w:val="fr-CA"/>
         </w:rPr>
       </w:pPr>
-      <w:bookmarkStart w:id="5" w:name="_Toc500073446"/>
+      <w:bookmarkStart w:id="5" w:name="_Toc500088359"/>
       <w:r>
         <w:rPr>
           <w:lang w:val="fr-CA"/>
@@ -6177,7 +6248,7 @@
           <w:lang w:val="fr-CA"/>
         </w:rPr>
       </w:pPr>
-      <w:bookmarkStart w:id="6" w:name="_Toc500073447"/>
+      <w:bookmarkStart w:id="6" w:name="_Toc500088360"/>
       <w:r>
         <w:rPr>
           <w:lang w:val="fr-CA"/>
@@ -6199,7 +6270,7 @@
           <w:lang w:val="fr-CA"/>
         </w:rPr>
       </w:pPr>
-      <w:bookmarkStart w:id="7" w:name="_Toc500073448"/>
+      <w:bookmarkStart w:id="7" w:name="_Toc500088361"/>
       <w:r>
         <w:rPr>
           <w:lang w:val="fr-CA"/>
@@ -6523,7 +6594,7 @@
           <w:lang w:val="fr-CA"/>
         </w:rPr>
       </w:pPr>
-      <w:bookmarkStart w:id="8" w:name="_Toc500073449"/>
+      <w:bookmarkStart w:id="8" w:name="_Toc500088362"/>
       <w:r>
         <w:rPr>
           <w:lang w:val="fr-CA"/>
@@ -6852,7 +6923,7 @@
           <w:lang w:val="fr-CA"/>
         </w:rPr>
       </w:pPr>
-      <w:bookmarkStart w:id="9" w:name="_Toc500073450"/>
+      <w:bookmarkStart w:id="9" w:name="_Toc500088363"/>
       <w:r>
         <w:rPr>
           <w:lang w:val="fr-CA"/>
@@ -7415,7 +7486,7 @@
           <w:lang w:val="fr-CA"/>
         </w:rPr>
       </w:pPr>
-      <w:bookmarkStart w:id="10" w:name="_Toc500073451"/>
+      <w:bookmarkStart w:id="10" w:name="_Toc500088364"/>
       <w:r>
         <w:rPr>
           <w:lang w:val="fr-CA"/>
@@ -8041,7 +8112,7 @@
           <w:lang w:val="fr-CA"/>
         </w:rPr>
       </w:pPr>
-      <w:bookmarkStart w:id="11" w:name="_Toc500073452"/>
+      <w:bookmarkStart w:id="11" w:name="_Toc500088365"/>
       <w:r>
         <w:rPr>
           <w:lang w:val="fr-CA"/>
@@ -8789,7 +8860,7 @@
           <w:lang w:val="fr-CA"/>
         </w:rPr>
       </w:pPr>
-      <w:bookmarkStart w:id="12" w:name="_Toc500073453"/>
+      <w:bookmarkStart w:id="12" w:name="_Toc500088366"/>
       <w:r>
         <w:rPr>
           <w:lang w:val="fr-CA"/>
@@ -8808,53 +8879,6 @@
     <w:p>
       <w:pPr>
         <w:ind w:firstLine="720"/>
-        <w:rPr>
-          <w:lang w:val="fr-CA"/>
-        </w:rPr>
-      </w:pPr>
-      <w:r>
-        <w:rPr>
-          <w:lang w:val="fr-CA"/>
-        </w:rPr>
-        <w:t xml:space="preserve">Cette section offre un visuel de nos simulations. </w:t>
-      </w:r>
-      <w:r>
-        <w:rPr>
-          <w:lang w:val="fr-CA"/>
-        </w:rPr>
-        <w:t>Les faces sont colorées sur la version électronique du rapport.</w:t>
-      </w:r>
-    </w:p>
-    <w:p>
-      <w:pPr>
-        <w:keepNext/>
-        <w:ind w:firstLine="720"/>
-        <w:jc w:val="center"/>
-        <w:rPr>
-          <w:lang w:val="fr-CA"/>
-        </w:rPr>
-      </w:pPr>
-    </w:p>
-    <w:p>
-      <w:pPr>
-        <w:rPr>
-          <w:lang w:val="fr-CA"/>
-        </w:rPr>
-      </w:pPr>
-    </w:p>
-    <w:p>
-      <w:pPr>
-        <w:keepNext/>
-        <w:jc w:val="center"/>
-        <w:rPr>
-          <w:lang w:val="fr-CA"/>
-        </w:rPr>
-      </w:pPr>
-    </w:p>
-    <w:p>
-      <w:pPr>
-        <w:keepNext/>
-        <w:jc w:val="center"/>
         <w:rPr>
           <w:lang w:val="fr-CA"/>
         </w:rPr>
@@ -8867,18 +8891,18 @@
         <mc:AlternateContent>
           <mc:Choice Requires="wps">
             <w:drawing>
-              <wp:anchor distT="0" distB="0" distL="114300" distR="114300" simplePos="0" relativeHeight="251666432" behindDoc="0" locked="0" layoutInCell="1" allowOverlap="1" wp14:anchorId="7CC1574B" wp14:editId="203EC053">
+              <wp:anchor distT="0" distB="0" distL="114300" distR="114300" simplePos="0" relativeHeight="251677696" behindDoc="0" locked="0" layoutInCell="1" allowOverlap="1" wp14:anchorId="3AD1B0AC" wp14:editId="19739C17">
                 <wp:simplePos x="0" y="0"/>
                 <wp:positionH relativeFrom="column">
-                  <wp:posOffset>1447800</wp:posOffset>
+                  <wp:posOffset>1143000</wp:posOffset>
                 </wp:positionH>
                 <wp:positionV relativeFrom="paragraph">
-                  <wp:posOffset>3648075</wp:posOffset>
+                  <wp:posOffset>5640705</wp:posOffset>
                 </wp:positionV>
-                <wp:extent cx="5334000" cy="635"/>
+                <wp:extent cx="5943600" cy="635"/>
                 <wp:effectExtent l="0" t="0" r="0" b="0"/>
                 <wp:wrapSquare wrapText="bothSides"/>
-                <wp:docPr id="9" name="Text Box 9"/>
+                <wp:docPr id="14" name="Text Box 14"/>
                 <wp:cNvGraphicFramePr/>
                 <a:graphic xmlns:a="http://schemas.openxmlformats.org/drawingml/2006/main">
                   <a:graphicData uri="http://schemas.microsoft.com/office/word/2010/wordprocessingShape">
@@ -8887,7 +8911,7 @@
                       <wps:spPr>
                         <a:xfrm>
                           <a:off x="0" y="0"/>
-                          <a:ext cx="5334000" cy="635"/>
+                          <a:ext cx="5943600" cy="635"/>
                         </a:xfrm>
                         <a:prstGeom prst="rect">
                           <a:avLst/>
@@ -8960,18 +8984,18 @@
               </wp:anchor>
             </w:drawing>
           </mc:Choice>
-          <mc:Fallback xmlns:cx="http://schemas.microsoft.com/office/drawing/2014/chartex" xmlns:cx1="http://schemas.microsoft.com/office/drawing/2015/9/8/chartex" xmlns:cx2="http://schemas.microsoft.com/office/drawing/2015/10/21/chartex" xmlns:cx3="http://schemas.microsoft.com/office/drawing/2016/5/9/chartex" xmlns:cx4="http://schemas.microsoft.com/office/drawing/2016/5/10/chartex" xmlns:cx5="http://schemas.microsoft.com/office/drawing/2016/5/11/chartex" xmlns:cx6="http://schemas.microsoft.com/office/drawing/2016/5/12/chartex" xmlns:cx7="http://schemas.microsoft.com/office/drawing/2016/5/13/chartex" xmlns:cx8="http://schemas.microsoft.com/office/drawing/2016/5/14/chartex" xmlns:aink="http://schemas.microsoft.com/office/drawing/2016/ink" xmlns:am3d="http://schemas.microsoft.com/office/drawing/2017/model3d" xmlns:w15="http://schemas.microsoft.com/office/word/2012/wordml" xmlns:w16cid="http://schemas.microsoft.com/office/word/2016/wordml/cid" xmlns:w16se="http://schemas.microsoft.com/office/word/2015/wordml/symex">
+          <mc:Fallback>
             <w:pict>
-              <v:shapetype w14:anchorId="7CC1574B" id="_x0000_t202" coordsize="21600,21600" o:spt="202" path="m,l,21600r21600,l21600,xe">
+              <v:shapetype id="_x0000_t202" coordsize="21600,21600" o:spt="202" path="m,l,21600r21600,l21600,xe">
                 <v:stroke joinstyle="miter"/>
                 <v:path gradientshapeok="t" o:connecttype="rect"/>
               </v:shapetype>
-              <v:shape id="Text Box 9" o:spid="_x0000_s1026" type="#_x0000_t202" style="position:absolute;left:0;text-align:left;margin-left:114pt;margin-top:287.25pt;width:420pt;height:.05pt;z-index:251666432;visibility:visible;mso-wrap-style:square;mso-wrap-distance-left:9pt;mso-wrap-distance-top:0;mso-wrap-distance-right:9pt;mso-wrap-distance-bottom:0;mso-position-horizontal:absolute;mso-position-horizontal-relative:text;mso-position-vertical:absolute;mso-position-vertical-relative:text;v-text-anchor:top" o:gfxdata="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" stroked="f">
+              <v:shape id="Text Box 14" o:spid="_x0000_s1026" type="#_x0000_t202" style="position:absolute;left:0;text-align:left;margin-left:90pt;margin-top:444.15pt;width:468pt;height:.05pt;z-index:251677696;visibility:visible;mso-wrap-style:square;mso-wrap-distance-left:9pt;mso-wrap-distance-top:0;mso-wrap-distance-right:9pt;mso-wrap-distance-bottom:0;mso-position-horizontal:absolute;mso-position-horizontal-relative:text;mso-position-vertical:absolute;mso-position-vertical-relative:text;v-text-anchor:top" o:gfxdata="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" stroked="f">
                 <v:textbox style="mso-fit-shape-to-text:t" inset="0,0,0,0">
                   <w:txbxContent>
                     <w:p>
                       <w:pPr>
-                        <w:pStyle w:val="Lgende"/>
+                        <w:pStyle w:val="Caption"/>
                         <w:jc w:val="center"/>
                         <w:rPr>
                           <w:noProof/>
@@ -9027,18 +9051,18 @@
           <w:lang w:val="en-CA" w:eastAsia="en-CA"/>
         </w:rPr>
         <w:drawing>
-          <wp:anchor distT="0" distB="0" distL="114300" distR="114300" simplePos="0" relativeHeight="251664384" behindDoc="0" locked="0" layoutInCell="1" allowOverlap="1" wp14:anchorId="57D8AE2E" wp14:editId="24D81585">
+          <wp:anchor distT="0" distB="0" distL="114300" distR="114300" simplePos="0" relativeHeight="251675648" behindDoc="0" locked="0" layoutInCell="1" allowOverlap="1" wp14:anchorId="6CE014DE" wp14:editId="2F72ADE5">
             <wp:simplePos x="0" y="0"/>
             <wp:positionH relativeFrom="margin">
               <wp:align>center</wp:align>
             </wp:positionH>
             <wp:positionV relativeFrom="margin">
-              <wp:align>center</wp:align>
+              <wp:posOffset>819150</wp:posOffset>
             </wp:positionV>
-            <wp:extent cx="5334000" cy="4000500"/>
+            <wp:extent cx="5943600" cy="5181600"/>
             <wp:effectExtent l="0" t="0" r="0" b="0"/>
             <wp:wrapSquare wrapText="bothSides"/>
-            <wp:docPr id="5" name="Picture 5"/>
+            <wp:docPr id="7" name="Picture 7"/>
             <wp:cNvGraphicFramePr>
               <a:graphicFrameLocks xmlns:a="http://schemas.openxmlformats.org/drawingml/2006/main" noChangeAspect="1"/>
             </wp:cNvGraphicFramePr>
@@ -9049,7 +9073,7 @@
                     <pic:cNvPr id="0" name="figure1.bmp"/>
                     <pic:cNvPicPr/>
                   </pic:nvPicPr>
-                  <pic:blipFill>
+                  <pic:blipFill rotWithShape="1">
                     <a:blip r:embed="rId25">
                       <a:extLst>
                         <a:ext uri="{28A0092B-C50C-407E-A947-70E740481C1C}">
@@ -9057,18 +9081,25 @@
                         </a:ext>
                       </a:extLst>
                     </a:blip>
-                    <a:stretch>
-                      <a:fillRect/>
-                    </a:stretch>
+                    <a:srcRect t="8014" b="4807"/>
+                    <a:stretch/>
                   </pic:blipFill>
-                  <pic:spPr>
+                  <pic:spPr bwMode="auto">
                     <a:xfrm>
                       <a:off x="0" y="0"/>
-                      <a:ext cx="5334000" cy="4000500"/>
+                      <a:ext cx="5943600" cy="5181600"/>
                     </a:xfrm>
                     <a:prstGeom prst="rect">
                       <a:avLst/>
                     </a:prstGeom>
+                    <a:ln>
+                      <a:noFill/>
+                    </a:ln>
+                    <a:extLst>
+                      <a:ext uri="{53640926-AAD7-44D8-BBD7-CCE9431645EC}">
+                        <a14:shadowObscured xmlns:a14="http://schemas.microsoft.com/office/drawing/2010/main"/>
+                      </a:ext>
+                    </a:extLst>
                   </pic:spPr>
                 </pic:pic>
               </a:graphicData>
@@ -9082,6 +9113,53 @@
           </wp:anchor>
         </w:drawing>
       </w:r>
+      <w:r>
+        <w:rPr>
+          <w:lang w:val="fr-CA"/>
+        </w:rPr>
+        <w:t xml:space="preserve">Cette section offre un visuel de nos simulations. </w:t>
+      </w:r>
+      <w:r>
+        <w:rPr>
+          <w:lang w:val="fr-CA"/>
+        </w:rPr>
+        <w:t>Les faces sont colorées sur la version électronique du rapport.</w:t>
+      </w:r>
+    </w:p>
+    <w:p>
+      <w:pPr>
+        <w:keepNext/>
+        <w:ind w:firstLine="720"/>
+        <w:jc w:val="center"/>
+        <w:rPr>
+          <w:lang w:val="fr-CA"/>
+        </w:rPr>
+      </w:pPr>
+    </w:p>
+    <w:p>
+      <w:pPr>
+        <w:rPr>
+          <w:lang w:val="fr-CA"/>
+        </w:rPr>
+      </w:pPr>
+    </w:p>
+    <w:p>
+      <w:pPr>
+        <w:keepNext/>
+        <w:jc w:val="center"/>
+        <w:rPr>
+          <w:lang w:val="fr-CA"/>
+        </w:rPr>
+      </w:pPr>
+    </w:p>
+    <w:p>
+      <w:pPr>
+        <w:keepNext/>
+        <w:jc w:val="center"/>
+        <w:rPr>
+          <w:lang w:val="fr-CA"/>
+        </w:rPr>
+      </w:pPr>
     </w:p>
     <w:p>
       <w:pPr>
@@ -9118,18 +9196,18 @@
         <mc:AlternateContent>
           <mc:Choice Requires="wps">
             <w:drawing>
-              <wp:anchor distT="0" distB="0" distL="114300" distR="114300" simplePos="0" relativeHeight="251668480" behindDoc="0" locked="0" layoutInCell="1" allowOverlap="1" wp14:anchorId="00702A7B" wp14:editId="6A1A6C2D">
+              <wp:anchor distT="0" distB="0" distL="114300" distR="114300" simplePos="0" relativeHeight="251680768" behindDoc="0" locked="0" layoutInCell="1" allowOverlap="1" wp14:anchorId="5C312205" wp14:editId="63F30EDA">
                 <wp:simplePos x="0" y="0"/>
                 <wp:positionH relativeFrom="column">
-                  <wp:posOffset>1447800</wp:posOffset>
+                  <wp:posOffset>1143000</wp:posOffset>
                 </wp:positionH>
                 <wp:positionV relativeFrom="paragraph">
-                  <wp:posOffset>5029200</wp:posOffset>
+                  <wp:posOffset>6000750</wp:posOffset>
                 </wp:positionV>
-                <wp:extent cx="5334000" cy="635"/>
+                <wp:extent cx="5943600" cy="635"/>
                 <wp:effectExtent l="0" t="0" r="0" b="0"/>
                 <wp:wrapSquare wrapText="bothSides"/>
-                <wp:docPr id="10" name="Text Box 10"/>
+                <wp:docPr id="22" name="Text Box 22"/>
                 <wp:cNvGraphicFramePr/>
                 <a:graphic xmlns:a="http://schemas.openxmlformats.org/drawingml/2006/main">
                   <a:graphicData uri="http://schemas.microsoft.com/office/word/2010/wordprocessingShape">
@@ -9138,7 +9216,7 @@
                       <wps:spPr>
                         <a:xfrm>
                           <a:off x="0" y="0"/>
-                          <a:ext cx="5334000" cy="635"/>
+                          <a:ext cx="5943600" cy="635"/>
                         </a:xfrm>
                         <a:prstGeom prst="rect">
                           <a:avLst/>
@@ -9211,14 +9289,14 @@
               </wp:anchor>
             </w:drawing>
           </mc:Choice>
-          <mc:Fallback xmlns:cx="http://schemas.microsoft.com/office/drawing/2014/chartex" xmlns:cx1="http://schemas.microsoft.com/office/drawing/2015/9/8/chartex" xmlns:cx2="http://schemas.microsoft.com/office/drawing/2015/10/21/chartex" xmlns:cx3="http://schemas.microsoft.com/office/drawing/2016/5/9/chartex" xmlns:cx4="http://schemas.microsoft.com/office/drawing/2016/5/10/chartex" xmlns:cx5="http://schemas.microsoft.com/office/drawing/2016/5/11/chartex" xmlns:cx6="http://schemas.microsoft.com/office/drawing/2016/5/12/chartex" xmlns:cx7="http://schemas.microsoft.com/office/drawing/2016/5/13/chartex" xmlns:cx8="http://schemas.microsoft.com/office/drawing/2016/5/14/chartex" xmlns:aink="http://schemas.microsoft.com/office/drawing/2016/ink" xmlns:am3d="http://schemas.microsoft.com/office/drawing/2017/model3d" xmlns:w15="http://schemas.microsoft.com/office/word/2012/wordml" xmlns:w16cid="http://schemas.microsoft.com/office/word/2016/wordml/cid" xmlns:w16se="http://schemas.microsoft.com/office/word/2015/wordml/symex">
+          <mc:Fallback>
             <w:pict>
-              <v:shape w14:anchorId="00702A7B" id="Text Box 10" o:spid="_x0000_s1027" type="#_x0000_t202" style="position:absolute;left:0;text-align:left;margin-left:114pt;margin-top:396pt;width:420pt;height:.05pt;z-index:251668480;visibility:visible;mso-wrap-style:square;mso-wrap-distance-left:9pt;mso-wrap-distance-top:0;mso-wrap-distance-right:9pt;mso-wrap-distance-bottom:0;mso-position-horizontal:absolute;mso-position-horizontal-relative:text;mso-position-vertical:absolute;mso-position-vertical-relative:text;v-text-anchor:top" o:gfxdata="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" stroked="f">
+              <v:shape id="Text Box 22" o:spid="_x0000_s1027" type="#_x0000_t202" style="position:absolute;left:0;text-align:left;margin-left:90pt;margin-top:472.5pt;width:468pt;height:.05pt;z-index:251680768;visibility:visible;mso-wrap-style:square;mso-wrap-distance-left:9pt;mso-wrap-distance-top:0;mso-wrap-distance-right:9pt;mso-wrap-distance-bottom:0;mso-position-horizontal:absolute;mso-position-horizontal-relative:text;mso-position-vertical:absolute;mso-position-vertical-relative:text;v-text-anchor:top" o:gfxdata="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" stroked="f">
                 <v:textbox style="mso-fit-shape-to-text:t" inset="0,0,0,0">
                   <w:txbxContent>
                     <w:p>
                       <w:pPr>
-                        <w:pStyle w:val="Lgende"/>
+                        <w:pStyle w:val="Caption"/>
                         <w:jc w:val="center"/>
                         <w:rPr>
                           <w:noProof/>
@@ -9274,7 +9352,7 @@
           <w:lang w:val="en-CA" w:eastAsia="en-CA"/>
         </w:rPr>
         <w:drawing>
-          <wp:anchor distT="0" distB="0" distL="114300" distR="114300" simplePos="0" relativeHeight="251663360" behindDoc="0" locked="0" layoutInCell="1" allowOverlap="1" wp14:anchorId="3C629D21" wp14:editId="1AFEE1B7">
+          <wp:anchor distT="0" distB="0" distL="114300" distR="114300" simplePos="0" relativeHeight="251678720" behindDoc="0" locked="0" layoutInCell="1" allowOverlap="1" wp14:anchorId="6F6D17D3" wp14:editId="6BC3BEF1">
             <wp:simplePos x="0" y="0"/>
             <wp:positionH relativeFrom="margin">
               <wp:align>center</wp:align>
@@ -9282,10 +9360,10 @@
             <wp:positionV relativeFrom="margin">
               <wp:align>center</wp:align>
             </wp:positionV>
-            <wp:extent cx="5334000" cy="4000500"/>
+            <wp:extent cx="5943600" cy="5943600"/>
             <wp:effectExtent l="0" t="0" r="0" b="0"/>
             <wp:wrapSquare wrapText="bothSides"/>
-            <wp:docPr id="8" name="Picture 8"/>
+            <wp:docPr id="21" name="Picture 21"/>
             <wp:cNvGraphicFramePr>
               <a:graphicFrameLocks xmlns:a="http://schemas.openxmlformats.org/drawingml/2006/main" noChangeAspect="1"/>
             </wp:cNvGraphicFramePr>
@@ -9311,7 +9389,7 @@
                   <pic:spPr>
                     <a:xfrm>
                       <a:off x="0" y="0"/>
-                      <a:ext cx="5334000" cy="4000500"/>
+                      <a:ext cx="5943600" cy="5943600"/>
                     </a:xfrm>
                     <a:prstGeom prst="rect">
                       <a:avLst/>
@@ -9351,18 +9429,18 @@
         <mc:AlternateContent>
           <mc:Choice Requires="wps">
             <w:drawing>
-              <wp:anchor distT="0" distB="0" distL="114300" distR="114300" simplePos="0" relativeHeight="251671552" behindDoc="0" locked="0" layoutInCell="1" allowOverlap="1" wp14:anchorId="5CD9AD83" wp14:editId="25E26F54">
+              <wp:anchor distT="0" distB="0" distL="114300" distR="114300" simplePos="0" relativeHeight="251683840" behindDoc="0" locked="0" layoutInCell="1" allowOverlap="1" wp14:anchorId="479BFC0E" wp14:editId="46217E07">
                 <wp:simplePos x="0" y="0"/>
                 <wp:positionH relativeFrom="column">
-                  <wp:posOffset>1447800</wp:posOffset>
+                  <wp:posOffset>1139825</wp:posOffset>
                 </wp:positionH>
                 <wp:positionV relativeFrom="paragraph">
-                  <wp:posOffset>5029200</wp:posOffset>
+                  <wp:posOffset>5386070</wp:posOffset>
                 </wp:positionV>
-                <wp:extent cx="5334000" cy="635"/>
+                <wp:extent cx="5949315" cy="635"/>
                 <wp:effectExtent l="0" t="0" r="0" b="0"/>
                 <wp:wrapSquare wrapText="bothSides"/>
-                <wp:docPr id="16" name="Text Box 16"/>
+                <wp:docPr id="5" name="Text Box 5"/>
                 <wp:cNvGraphicFramePr/>
                 <a:graphic xmlns:a="http://schemas.openxmlformats.org/drawingml/2006/main">
                   <a:graphicData uri="http://schemas.microsoft.com/office/word/2010/wordprocessingShape">
@@ -9371,7 +9449,7 @@
                       <wps:spPr>
                         <a:xfrm>
                           <a:off x="0" y="0"/>
-                          <a:ext cx="5334000" cy="635"/>
+                          <a:ext cx="5949315" cy="635"/>
                         </a:xfrm>
                         <a:prstGeom prst="rect">
                           <a:avLst/>
@@ -9444,14 +9522,14 @@
               </wp:anchor>
             </w:drawing>
           </mc:Choice>
-          <mc:Fallback xmlns:cx="http://schemas.microsoft.com/office/drawing/2014/chartex" xmlns:cx1="http://schemas.microsoft.com/office/drawing/2015/9/8/chartex" xmlns:cx2="http://schemas.microsoft.com/office/drawing/2015/10/21/chartex" xmlns:cx3="http://schemas.microsoft.com/office/drawing/2016/5/9/chartex" xmlns:cx4="http://schemas.microsoft.com/office/drawing/2016/5/10/chartex" xmlns:cx5="http://schemas.microsoft.com/office/drawing/2016/5/11/chartex" xmlns:cx6="http://schemas.microsoft.com/office/drawing/2016/5/12/chartex" xmlns:cx7="http://schemas.microsoft.com/office/drawing/2016/5/13/chartex" xmlns:cx8="http://schemas.microsoft.com/office/drawing/2016/5/14/chartex" xmlns:aink="http://schemas.microsoft.com/office/drawing/2016/ink" xmlns:am3d="http://schemas.microsoft.com/office/drawing/2017/model3d" xmlns:w15="http://schemas.microsoft.com/office/word/2012/wordml" xmlns:w16cid="http://schemas.microsoft.com/office/word/2016/wordml/cid" xmlns:w16se="http://schemas.microsoft.com/office/word/2015/wordml/symex">
+          <mc:Fallback>
             <w:pict>
-              <v:shape w14:anchorId="5CD9AD83" id="Text Box 16" o:spid="_x0000_s1028" type="#_x0000_t202" style="position:absolute;left:0;text-align:left;margin-left:114pt;margin-top:396pt;width:420pt;height:.05pt;z-index:251671552;visibility:visible;mso-wrap-style:square;mso-wrap-distance-left:9pt;mso-wrap-distance-top:0;mso-wrap-distance-right:9pt;mso-wrap-distance-bottom:0;mso-position-horizontal:absolute;mso-position-horizontal-relative:text;mso-position-vertical:absolute;mso-position-vertical-relative:text;v-text-anchor:top" o:gfxdata="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" stroked="f">
+              <v:shape id="Text Box 5" o:spid="_x0000_s1028" type="#_x0000_t202" style="position:absolute;left:0;text-align:left;margin-left:89.75pt;margin-top:424.1pt;width:468.45pt;height:.05pt;z-index:251683840;visibility:visible;mso-wrap-style:square;mso-wrap-distance-left:9pt;mso-wrap-distance-top:0;mso-wrap-distance-right:9pt;mso-wrap-distance-bottom:0;mso-position-horizontal:absolute;mso-position-horizontal-relative:text;mso-position-vertical:absolute;mso-position-vertical-relative:text;v-text-anchor:top" o:gfxdata="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" stroked="f">
                 <v:textbox style="mso-fit-shape-to-text:t" inset="0,0,0,0">
                   <w:txbxContent>
                     <w:p>
                       <w:pPr>
-                        <w:pStyle w:val="Lgende"/>
+                        <w:pStyle w:val="Caption"/>
                         <w:jc w:val="center"/>
                         <w:rPr>
                           <w:noProof/>
@@ -9507,7 +9585,7 @@
           <w:lang w:val="en-CA" w:eastAsia="en-CA"/>
         </w:rPr>
         <w:drawing>
-          <wp:anchor distT="0" distB="0" distL="114300" distR="114300" simplePos="0" relativeHeight="251669504" behindDoc="0" locked="0" layoutInCell="1" allowOverlap="1" wp14:anchorId="762E70D5" wp14:editId="794D73FD">
+          <wp:anchor distT="0" distB="0" distL="114300" distR="114300" simplePos="0" relativeHeight="251681792" behindDoc="0" locked="0" layoutInCell="1" allowOverlap="1" wp14:anchorId="1BE168F2" wp14:editId="68BBD47F">
             <wp:simplePos x="0" y="0"/>
             <wp:positionH relativeFrom="margin">
               <wp:align>center</wp:align>
@@ -9515,10 +9593,10 @@
             <wp:positionV relativeFrom="margin">
               <wp:align>center</wp:align>
             </wp:positionV>
-            <wp:extent cx="5334000" cy="4000500"/>
+            <wp:extent cx="5949315" cy="4714240"/>
             <wp:effectExtent l="0" t="0" r="0" b="0"/>
             <wp:wrapSquare wrapText="bothSides"/>
-            <wp:docPr id="15" name="Picture 15"/>
+            <wp:docPr id="23" name="Picture 23"/>
             <wp:cNvGraphicFramePr>
               <a:graphicFrameLocks xmlns:a="http://schemas.openxmlformats.org/drawingml/2006/main" noChangeAspect="1"/>
             </wp:cNvGraphicFramePr>
@@ -9529,7 +9607,7 @@
                     <pic:cNvPr id="0" name="figure3.bmp"/>
                     <pic:cNvPicPr/>
                   </pic:nvPicPr>
-                  <pic:blipFill>
+                  <pic:blipFill rotWithShape="1">
                     <a:blip r:embed="rId27">
                       <a:extLst>
                         <a:ext uri="{28A0092B-C50C-407E-A947-70E740481C1C}">
@@ -9537,18 +9615,25 @@
                         </a:ext>
                       </a:extLst>
                     </a:blip>
-                    <a:stretch>
-                      <a:fillRect/>
-                    </a:stretch>
+                    <a:srcRect t="20758"/>
+                    <a:stretch/>
                   </pic:blipFill>
-                  <pic:spPr>
+                  <pic:spPr bwMode="auto">
                     <a:xfrm>
                       <a:off x="0" y="0"/>
-                      <a:ext cx="5334000" cy="4000500"/>
+                      <a:ext cx="5949315" cy="4714240"/>
                     </a:xfrm>
                     <a:prstGeom prst="rect">
                       <a:avLst/>
                     </a:prstGeom>
+                    <a:ln>
+                      <a:noFill/>
+                    </a:ln>
+                    <a:extLst>
+                      <a:ext uri="{53640926-AAD7-44D8-BBD7-CCE9431645EC}">
+                        <a14:shadowObscured xmlns:a14="http://schemas.microsoft.com/office/drawing/2010/main"/>
+                      </a:ext>
+                    </a:extLst>
                   </pic:spPr>
                 </pic:pic>
               </a:graphicData>
@@ -9584,18 +9669,18 @@
         <mc:AlternateContent>
           <mc:Choice Requires="wps">
             <w:drawing>
-              <wp:anchor distT="0" distB="0" distL="114300" distR="114300" simplePos="0" relativeHeight="251674624" behindDoc="0" locked="0" layoutInCell="1" allowOverlap="1" wp14:anchorId="6F857CE9" wp14:editId="6F15DB7F">
+              <wp:anchor distT="0" distB="0" distL="114300" distR="114300" simplePos="0" relativeHeight="251686912" behindDoc="0" locked="0" layoutInCell="1" allowOverlap="1" wp14:anchorId="1E4C21D4" wp14:editId="69BA800E">
                 <wp:simplePos x="0" y="0"/>
                 <wp:positionH relativeFrom="column">
-                  <wp:posOffset>1447800</wp:posOffset>
+                  <wp:posOffset>1143000</wp:posOffset>
                 </wp:positionH>
                 <wp:positionV relativeFrom="paragraph">
-                  <wp:posOffset>5029200</wp:posOffset>
+                  <wp:posOffset>6000750</wp:posOffset>
                 </wp:positionV>
-                <wp:extent cx="5334000" cy="635"/>
+                <wp:extent cx="5943600" cy="635"/>
                 <wp:effectExtent l="0" t="0" r="0" b="0"/>
                 <wp:wrapSquare wrapText="bothSides"/>
-                <wp:docPr id="18" name="Text Box 18"/>
+                <wp:docPr id="8" name="Text Box 8"/>
                 <wp:cNvGraphicFramePr/>
                 <a:graphic xmlns:a="http://schemas.openxmlformats.org/drawingml/2006/main">
                   <a:graphicData uri="http://schemas.microsoft.com/office/word/2010/wordprocessingShape">
@@ -9604,7 +9689,7 @@
                       <wps:spPr>
                         <a:xfrm>
                           <a:off x="0" y="0"/>
-                          <a:ext cx="5334000" cy="635"/>
+                          <a:ext cx="5943600" cy="635"/>
                         </a:xfrm>
                         <a:prstGeom prst="rect">
                           <a:avLst/>
@@ -9677,14 +9762,14 @@
               </wp:anchor>
             </w:drawing>
           </mc:Choice>
-          <mc:Fallback xmlns:cx="http://schemas.microsoft.com/office/drawing/2014/chartex" xmlns:cx1="http://schemas.microsoft.com/office/drawing/2015/9/8/chartex" xmlns:cx2="http://schemas.microsoft.com/office/drawing/2015/10/21/chartex" xmlns:cx3="http://schemas.microsoft.com/office/drawing/2016/5/9/chartex" xmlns:cx4="http://schemas.microsoft.com/office/drawing/2016/5/10/chartex" xmlns:cx5="http://schemas.microsoft.com/office/drawing/2016/5/11/chartex" xmlns:cx6="http://schemas.microsoft.com/office/drawing/2016/5/12/chartex" xmlns:cx7="http://schemas.microsoft.com/office/drawing/2016/5/13/chartex" xmlns:cx8="http://schemas.microsoft.com/office/drawing/2016/5/14/chartex" xmlns:aink="http://schemas.microsoft.com/office/drawing/2016/ink" xmlns:am3d="http://schemas.microsoft.com/office/drawing/2017/model3d" xmlns:w15="http://schemas.microsoft.com/office/word/2012/wordml" xmlns:w16cid="http://schemas.microsoft.com/office/word/2016/wordml/cid" xmlns:w16se="http://schemas.microsoft.com/office/word/2015/wordml/symex">
+          <mc:Fallback>
             <w:pict>
-              <v:shape w14:anchorId="6F857CE9" id="Text Box 18" o:spid="_x0000_s1029" type="#_x0000_t202" style="position:absolute;left:0;text-align:left;margin-left:114pt;margin-top:396pt;width:420pt;height:.05pt;z-index:251674624;visibility:visible;mso-wrap-style:square;mso-wrap-distance-left:9pt;mso-wrap-distance-top:0;mso-wrap-distance-right:9pt;mso-wrap-distance-bottom:0;mso-position-horizontal:absolute;mso-position-horizontal-relative:text;mso-position-vertical:absolute;mso-position-vertical-relative:text;v-text-anchor:top" o:gfxdata="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" stroked="f">
+              <v:shape id="Text Box 8" o:spid="_x0000_s1029" type="#_x0000_t202" style="position:absolute;left:0;text-align:left;margin-left:90pt;margin-top:472.5pt;width:468pt;height:.05pt;z-index:251686912;visibility:visible;mso-wrap-style:square;mso-wrap-distance-left:9pt;mso-wrap-distance-top:0;mso-wrap-distance-right:9pt;mso-wrap-distance-bottom:0;mso-position-horizontal:absolute;mso-position-horizontal-relative:text;mso-position-vertical:absolute;mso-position-vertical-relative:text;v-text-anchor:top" o:gfxdata="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" stroked="f">
                 <v:textbox style="mso-fit-shape-to-text:t" inset="0,0,0,0">
                   <w:txbxContent>
                     <w:p>
                       <w:pPr>
-                        <w:pStyle w:val="Lgende"/>
+                        <w:pStyle w:val="Caption"/>
                         <w:jc w:val="center"/>
                         <w:rPr>
                           <w:noProof/>
@@ -9740,7 +9825,7 @@
           <w:lang w:val="en-CA" w:eastAsia="en-CA"/>
         </w:rPr>
         <w:drawing>
-          <wp:anchor distT="0" distB="0" distL="114300" distR="114300" simplePos="0" relativeHeight="251672576" behindDoc="0" locked="0" layoutInCell="1" allowOverlap="1" wp14:anchorId="62A48BA5" wp14:editId="7748CF1C">
+          <wp:anchor distT="0" distB="0" distL="114300" distR="114300" simplePos="0" relativeHeight="251684864" behindDoc="0" locked="0" layoutInCell="1" allowOverlap="1" wp14:anchorId="1107473F" wp14:editId="6571B41A">
             <wp:simplePos x="0" y="0"/>
             <wp:positionH relativeFrom="margin">
               <wp:align>center</wp:align>
@@ -9748,10 +9833,10 @@
             <wp:positionV relativeFrom="margin">
               <wp:align>center</wp:align>
             </wp:positionV>
-            <wp:extent cx="5334000" cy="4000500"/>
+            <wp:extent cx="5943600" cy="5943600"/>
             <wp:effectExtent l="0" t="0" r="0" b="0"/>
             <wp:wrapSquare wrapText="bothSides"/>
-            <wp:docPr id="17" name="Picture 17"/>
+            <wp:docPr id="24" name="Picture 24"/>
             <wp:cNvGraphicFramePr>
               <a:graphicFrameLocks xmlns:a="http://schemas.openxmlformats.org/drawingml/2006/main" noChangeAspect="1"/>
             </wp:cNvGraphicFramePr>
@@ -9777,7 +9862,7 @@
                   <pic:spPr>
                     <a:xfrm>
                       <a:off x="0" y="0"/>
-                      <a:ext cx="5334000" cy="4000500"/>
+                      <a:ext cx="5943600" cy="5943600"/>
                     </a:xfrm>
                     <a:prstGeom prst="rect">
                       <a:avLst/>
@@ -9803,7 +9888,7 @@
           <w:lang w:val="fr-CA"/>
         </w:rPr>
       </w:pPr>
-      <w:bookmarkStart w:id="13" w:name="_Toc500073454"/>
+      <w:bookmarkStart w:id="13" w:name="_Toc500088367"/>
       <w:r>
         <w:rPr>
           <w:lang w:val="fr-CA"/>
@@ -9946,11 +10031,26 @@
           <w:lang w:val="fr-CA"/>
         </w:rPr>
       </w:pPr>
-      <w:r>
-        <w:rPr>
-          <w:lang w:val="fr-CA"/>
-        </w:rPr>
-        <w:t>Les faces bleue (5), rouge (1) et verte (3) sont les faces que l’observateur peut voir, sans se déplacer.</w:t>
+      <w:bookmarkStart w:id="14" w:name="_Toc500088368"/>
+      <w:r>
+        <w:rPr>
+          <w:lang w:val="fr-CA"/>
+        </w:rPr>
+        <w:t xml:space="preserve">Les faces </w:t>
+      </w:r>
+      <w:proofErr w:type="gramStart"/>
+      <w:r>
+        <w:rPr>
+          <w:lang w:val="fr-CA"/>
+        </w:rPr>
+        <w:t>rouge</w:t>
+      </w:r>
+      <w:proofErr w:type="gramEnd"/>
+      <w:r>
+        <w:rPr>
+          <w:lang w:val="fr-CA"/>
+        </w:rPr>
+        <w:t xml:space="preserve"> (1), verte (3) et bleue (5) sont les faces que l’observateur peut voir, sans se déplacer.</w:t>
       </w:r>
     </w:p>
     <w:p>
@@ -9960,7 +10060,6 @@
           <w:lang w:val="fr-CA"/>
         </w:rPr>
       </w:pPr>
-      <w:bookmarkStart w:id="14" w:name="_Toc500073455"/>
       <w:r>
         <w:rPr>
           <w:lang w:val="fr-CA"/>
@@ -10138,7 +10237,21 @@
         <w:rPr>
           <w:lang w:val="fr-CA"/>
         </w:rPr>
-        <w:t>Les faces bleue (5), rouge (1) et verte (3) sont les faces que l’observateur peut voir, sans se déplacer.</w:t>
+        <w:t xml:space="preserve">Les faces </w:t>
+      </w:r>
+      <w:proofErr w:type="gramStart"/>
+      <w:r>
+        <w:rPr>
+          <w:lang w:val="fr-CA"/>
+        </w:rPr>
+        <w:t>rouge</w:t>
+      </w:r>
+      <w:proofErr w:type="gramEnd"/>
+      <w:r>
+        <w:rPr>
+          <w:lang w:val="fr-CA"/>
+        </w:rPr>
+        <w:t xml:space="preserve"> (1), verte (3) et bleue (5) sont les faces que l’observateur peut voir, sans se déplacer.</w:t>
       </w:r>
     </w:p>
     <w:p>
@@ -10162,7 +10275,7 @@
           <w:lang w:val="fr-CA"/>
         </w:rPr>
       </w:pPr>
-      <w:bookmarkStart w:id="15" w:name="_Toc500073456"/>
+      <w:bookmarkStart w:id="15" w:name="_Toc500088369"/>
       <w:r>
         <w:rPr>
           <w:lang w:val="fr-CA"/>
@@ -10329,7 +10442,45 @@
         <w:rPr>
           <w:lang w:val="fr-CA"/>
         </w:rPr>
-        <w:t>Les faces bleue (5), rouge (1) et verte (3) sont les faces que l’observateur peut voir, sans se déplacer.</w:t>
+        <w:t xml:space="preserve">Les faces </w:t>
+      </w:r>
+      <w:proofErr w:type="gramStart"/>
+      <w:r>
+        <w:rPr>
+          <w:lang w:val="fr-CA"/>
+        </w:rPr>
+        <w:t>rouge</w:t>
+      </w:r>
+      <w:proofErr w:type="gramEnd"/>
+      <w:r>
+        <w:rPr>
+          <w:lang w:val="fr-CA"/>
+        </w:rPr>
+        <w:t xml:space="preserve"> (1)</w:t>
+      </w:r>
+      <w:r>
+        <w:rPr>
+          <w:lang w:val="fr-CA"/>
+        </w:rPr>
+        <w:t xml:space="preserve">, </w:t>
+      </w:r>
+      <w:r>
+        <w:rPr>
+          <w:lang w:val="fr-CA"/>
+        </w:rPr>
+        <w:t>verte (3)</w:t>
+      </w:r>
+      <w:r>
+        <w:rPr>
+          <w:lang w:val="fr-CA"/>
+        </w:rPr>
+        <w:t xml:space="preserve"> et bleue (5) </w:t>
+      </w:r>
+      <w:r>
+        <w:rPr>
+          <w:lang w:val="fr-CA"/>
+        </w:rPr>
+        <w:t>sont les faces que l’observateur peut voir, sans se déplacer.</w:t>
       </w:r>
     </w:p>
     <w:p>
@@ -10339,6 +10490,7 @@
           <w:lang w:val="fr-CA"/>
         </w:rPr>
       </w:pPr>
+      <w:bookmarkStart w:id="16" w:name="_Toc500088370"/>
       <w:r>
         <w:rPr>
           <w:lang w:val="fr-CA"/>
@@ -10363,6 +10515,19 @@
         </w:rPr>
         <w:t>s</w:t>
       </w:r>
+      <w:r>
+        <w:rPr>
+          <w:lang w:val="fr-CA"/>
+        </w:rPr>
+        <w:t xml:space="preserve"> (voir Fig.</w:t>
+      </w:r>
+      <w:r>
+        <w:rPr>
+          <w:lang w:val="fr-CA"/>
+        </w:rPr>
+        <w:t xml:space="preserve"> 5 à la page suivante)</w:t>
+      </w:r>
+      <w:bookmarkEnd w:id="16"/>
     </w:p>
     <w:p>
       <w:pPr>
@@ -10375,7 +10540,19 @@
           <w:lang w:val="fr-CA"/>
         </w:rPr>
         <w:tab/>
-        <w:t xml:space="preserve">Il est à noter qu’il existe des rayons lumineux qui se trouvent en dehors du cylindre transparent. Cela est dû à la réflexion interne. </w:t>
+        <w:t>Il est à noter qu’il existe des rayons lumineux</w:t>
+      </w:r>
+      <w:r>
+        <w:rPr>
+          <w:lang w:val="fr-CA"/>
+        </w:rPr>
+        <w:t xml:space="preserve"> dont l’image virtuelle se trouve</w:t>
+      </w:r>
+      <w:r>
+        <w:rPr>
+          <w:lang w:val="fr-CA"/>
+        </w:rPr>
+        <w:t xml:space="preserve"> en dehors du cylindre transparent. Cela est dû à la réflexion interne. </w:t>
       </w:r>
     </w:p>
     <w:p>
@@ -10544,7 +10721,23 @@
                       <w:rFonts w:ascii="Cambria Math" w:hAnsi="Cambria Math"/>
                       <w:lang w:val="fr-CA"/>
                     </w:rPr>
-                    <m:t>n,m</m:t>
+                    <m:t>n</m:t>
+                  </m:r>
+                  <w:bookmarkStart w:id="17" w:name="_GoBack"/>
+                  <m:r>
+                    <w:rPr>
+                      <w:rFonts w:ascii="Cambria Math" w:hAnsi="Cambria Math"/>
+                      <w:lang w:val="fr-CA"/>
+                    </w:rPr>
+                    <m:t>,</m:t>
+                  </m:r>
+                  <w:bookmarkEnd w:id="17"/>
+                  <m:r>
+                    <w:rPr>
+                      <w:rFonts w:ascii="Cambria Math" w:hAnsi="Cambria Math"/>
+                      <w:lang w:val="fr-CA"/>
+                    </w:rPr>
+                    <m:t>m</m:t>
                   </m:r>
                 </m:sub>
               </m:sSub>
@@ -10564,102 +10757,85 @@
         <w:rPr>
           <w:lang w:val="fr-CA"/>
         </w:rPr>
-        <w:t xml:space="preserve">Ainsi, la réflexion interne permet au rayon lumineux de toucher une des faces du bloc rectangulaire de métal opaque coloré. Cependant, la grande distance qu’il a parcourue fait en sorte que nous retrouvons son image virtuelle derrière le cylindre transparent à une distance significative. Si nous prenions en compte l’effet de l’atténuation linéaire de la lumière dans le milieu par unité de longueur, les effets de ces rayons lumineux « hors norme » </w:t>
-      </w:r>
-      <w:r>
-        <w:rPr>
-          <w:lang w:val="fr-CA"/>
-        </w:rPr>
-        <w:t>sont</w:t>
-      </w:r>
-      <w:r>
-        <w:rPr>
-          <w:lang w:val="fr-CA"/>
-        </w:rPr>
-        <w:t xml:space="preserve"> </w:t>
-      </w:r>
-      <w:r>
-        <w:rPr>
-          <w:lang w:val="fr-CA"/>
-        </w:rPr>
-        <w:t xml:space="preserve">alors </w:t>
-      </w:r>
-      <w:r>
-        <w:rPr>
-          <w:lang w:val="fr-CA"/>
-        </w:rPr>
-        <w:t>négligeable</w:t>
-      </w:r>
-      <w:r>
-        <w:rPr>
-          <w:lang w:val="fr-CA"/>
-        </w:rPr>
-        <w:t>s</w:t>
-      </w:r>
-      <w:r>
-        <w:rPr>
-          <w:lang w:val="fr-CA"/>
-        </w:rPr>
-        <w:t xml:space="preserve"> pour deux raisons</w:t>
-      </w:r>
-      <w:r>
-        <w:rPr>
-          <w:lang w:val="fr-CA"/>
-        </w:rPr>
-        <w:t>.</w:t>
-      </w:r>
-      <w:r>
-        <w:rPr>
-          <w:lang w:val="fr-CA"/>
-        </w:rPr>
-        <w:t xml:space="preserve"> Premièrement</w:t>
-      </w:r>
-      <w:r>
-        <w:rPr>
-          <w:lang w:val="fr-CA"/>
-        </w:rPr>
-        <w:t>, l’observateur ne peut pas les voir</w:t>
-      </w:r>
-      <w:r>
-        <w:rPr>
-          <w:lang w:val="fr-CA"/>
-        </w:rPr>
-        <w:t xml:space="preserve"> de sa position. Deuxièmement,</w:t>
-      </w:r>
-      <w:r>
-        <w:rPr>
-          <w:lang w:val="fr-CA"/>
-        </w:rPr>
-        <w:t xml:space="preserve"> leur intensité </w:t>
-      </w:r>
-      <w:r>
-        <w:rPr>
-          <w:lang w:val="fr-CA"/>
-        </w:rPr>
-        <w:t>serait</w:t>
-      </w:r>
-      <w:r>
-        <w:rPr>
-          <w:lang w:val="fr-CA"/>
-        </w:rPr>
-        <w:t xml:space="preserve"> moins grande que celle des rayons qui se trouvent dans le cylindre transparent à la figure 3</w:t>
-      </w:r>
-      <w:r>
-        <w:rPr>
-          <w:lang w:val="fr-CA"/>
-        </w:rPr>
-        <w:t xml:space="preserve"> à cause de la distance parcourue et de l’effet de l’atténuation linéaire de la lumière</w:t>
-      </w:r>
-      <w:r>
-        <w:rPr>
-          <w:lang w:val="fr-CA"/>
-        </w:rPr>
-        <w:t>.</w:t>
+        <w:t xml:space="preserve">Ainsi, la réflexion interne permet au rayon lumineux de toucher une des faces du bloc rectangulaire de métal opaque coloré. Cependant, la grande distance qu’il a parcourue fait en sorte que nous retrouvons son image virtuelle derrière le cylindre transparent à une distance significative. </w:t>
+      </w:r>
+      <w:r>
+        <w:rPr>
+          <w:lang w:val="fr-CA"/>
+        </w:rPr>
+        <w:t>Nous nous retrouvons ainsi avec deux images virtuelles disjointes.</w:t>
+      </w:r>
+      <w:r>
+        <w:rPr>
+          <w:lang w:val="fr-CA"/>
+        </w:rPr>
+        <w:t xml:space="preserve"> L’observateur peut voir une partie de la face cyan (2) dans la deuxième image virtuelle.</w:t>
       </w:r>
     </w:p>
     <w:p>
       <w:pPr>
         <w:pStyle w:val="Heading2"/>
+        <w:rPr>
+          <w:lang w:val="fr-CA"/>
+        </w:rPr>
+      </w:pPr>
+    </w:p>
+    <w:p>
+      <w:pPr>
+        <w:keepNext/>
+      </w:pPr>
+      <w:r>
+        <w:rPr>
+          <w:noProof/>
+          <w:lang w:val="en-CA" w:eastAsia="en-CA"/>
+        </w:rPr>
+        <w:drawing>
+          <wp:inline distT="0" distB="0" distL="0" distR="0" wp14:anchorId="330914D8" wp14:editId="628416D4">
+            <wp:extent cx="5943600" cy="4918710"/>
+            <wp:effectExtent l="0" t="0" r="0" b="0"/>
+            <wp:docPr id="9" name="Picture 9"/>
+            <wp:cNvGraphicFramePr>
+              <a:graphicFrameLocks xmlns:a="http://schemas.openxmlformats.org/drawingml/2006/main" noChangeAspect="1"/>
+            </wp:cNvGraphicFramePr>
+            <a:graphic xmlns:a="http://schemas.openxmlformats.org/drawingml/2006/main">
+              <a:graphicData uri="http://schemas.openxmlformats.org/drawingml/2006/picture">
+                <pic:pic xmlns:pic="http://schemas.openxmlformats.org/drawingml/2006/picture">
+                  <pic:nvPicPr>
+                    <pic:cNvPr id="0" name="figure3-2.bmp"/>
+                    <pic:cNvPicPr/>
+                  </pic:nvPicPr>
+                  <pic:blipFill>
+                    <a:blip r:embed="rId29">
+                      <a:extLst>
+                        <a:ext uri="{28A0092B-C50C-407E-A947-70E740481C1C}">
+                          <a14:useLocalDpi xmlns:a14="http://schemas.microsoft.com/office/drawing/2010/main" val="0"/>
+                        </a:ext>
+                      </a:extLst>
+                    </a:blip>
+                    <a:stretch>
+                      <a:fillRect/>
+                    </a:stretch>
+                  </pic:blipFill>
+                  <pic:spPr>
+                    <a:xfrm>
+                      <a:off x="0" y="0"/>
+                      <a:ext cx="5943600" cy="4918710"/>
+                    </a:xfrm>
+                    <a:prstGeom prst="rect">
+                      <a:avLst/>
+                    </a:prstGeom>
+                  </pic:spPr>
+                </pic:pic>
+              </a:graphicData>
+            </a:graphic>
+          </wp:inline>
+        </w:drawing>
+      </w:r>
+    </w:p>
+    <w:p>
+      <w:pPr>
+        <w:pStyle w:val="Caption"/>
+        <w:jc w:val="center"/>
         <w:rPr>
           <w:lang w:val="fr-CA"/>
         </w:rPr>
@@ -10670,7 +10846,52 @@
           <w:docGrid w:linePitch="299"/>
         </w:sectPr>
       </w:pPr>
-      <w:bookmarkStart w:id="16" w:name="_Toc500073457"/>
+      <w:r>
+        <w:rPr>
+          <w:lang w:val="fr-CA"/>
+        </w:rPr>
+        <w:t xml:space="preserve">Figure </w:t>
+      </w:r>
+      <w:r>
+        <w:fldChar w:fldCharType="begin"/>
+      </w:r>
+      <w:r>
+        <w:rPr>
+          <w:lang w:val="fr-CA"/>
+        </w:rPr>
+        <w:instrText xml:space="preserve"> SEQ Figure \* ARABIC </w:instrText>
+      </w:r>
+      <w:r>
+        <w:fldChar w:fldCharType="separate"/>
+      </w:r>
+      <w:r>
+        <w:rPr>
+          <w:noProof/>
+          <w:lang w:val="fr-CA"/>
+        </w:rPr>
+        <w:t>5</w:t>
+      </w:r>
+      <w:r>
+        <w:fldChar w:fldCharType="end"/>
+      </w:r>
+      <w:r>
+        <w:rPr>
+          <w:lang w:val="fr-CA"/>
+        </w:rPr>
+        <w:t xml:space="preserve"> : Image virtuelle vue par l'observateur (Cas 3)</w:t>
+      </w:r>
+      <w:r>
+        <w:rPr>
+          <w:lang w:val="fr-CA"/>
+        </w:rPr>
+        <w:t xml:space="preserve"> – Vue du dessus</w:t>
+      </w:r>
+      <w:r>
+        <w:rPr>
+          <w:lang w:val="fr-CA"/>
+        </w:rPr>
+        <w:t>.</w:t>
+      </w:r>
     </w:p>
     <w:p>
       <w:pPr>
@@ -10679,6 +10900,7 @@
           <w:lang w:val="fr-CA"/>
         </w:rPr>
       </w:pPr>
+      <w:bookmarkStart w:id="18" w:name="_Toc500088371"/>
       <w:r>
         <w:rPr>
           <w:lang w:val="fr-CA"/>
@@ -10698,7 +10920,7 @@
         </w:rPr>
         <w:t xml:space="preserve"> #4</w:t>
       </w:r>
-      <w:bookmarkEnd w:id="16"/>
+      <w:bookmarkEnd w:id="18"/>
     </w:p>
     <w:p>
       <w:pPr>
@@ -10803,11 +11025,45 @@
         </w:rPr>
         <w:t xml:space="preserve"> (0 0 5) cm comme au cas #2. L’image virtuelle paraît plus petite que ses dimensions réelles. </w:t>
       </w:r>
-      <w:r>
-        <w:rPr>
-          <w:lang w:val="fr-CA"/>
-        </w:rPr>
-        <w:t>Les faces bleue (5), rouge (1) et verte (3) demeurent les faces que l’observateur peut voir, sans se déplacer. Cependant, les faces rouge et verte sont vraiment plus petites que celles observées au cas #1.</w:t>
+    </w:p>
+    <w:p>
+      <w:pPr>
+        <w:ind w:firstLine="720"/>
+        <w:rPr>
+          <w:lang w:val="fr-CA"/>
+        </w:rPr>
+      </w:pPr>
+      <w:r>
+        <w:rPr>
+          <w:lang w:val="fr-CA"/>
+        </w:rPr>
+        <w:t xml:space="preserve">Les faces </w:t>
+      </w:r>
+      <w:proofErr w:type="gramStart"/>
+      <w:r>
+        <w:rPr>
+          <w:lang w:val="fr-CA"/>
+        </w:rPr>
+        <w:t>rouge</w:t>
+      </w:r>
+      <w:proofErr w:type="gramEnd"/>
+      <w:r>
+        <w:rPr>
+          <w:lang w:val="fr-CA"/>
+        </w:rPr>
+        <w:t xml:space="preserve"> (1), verte (3) et bleue (5) sont les faces que l’observateur peut voir, sans se déplacer.</w:t>
+      </w:r>
+      <w:r>
+        <w:rPr>
+          <w:lang w:val="fr-CA"/>
+        </w:rPr>
+        <w:t xml:space="preserve"> </w:t>
+      </w:r>
+      <w:r>
+        <w:rPr>
+          <w:lang w:val="fr-CA"/>
+        </w:rPr>
+        <w:t>Cependant, les faces rouge et verte sont vraiment plus petites que celles observées au cas #1.</w:t>
       </w:r>
       <w:r>
         <w:rPr>
@@ -10827,7 +11083,6 @@
         </w:rPr>
         <w:t> » et, par conséquent, plus petite.</w:t>
       </w:r>
-      <w:bookmarkStart w:id="17" w:name="_Toc500073458"/>
     </w:p>
     <w:p>
       <w:pPr>
@@ -10836,13 +11091,14 @@
           <w:lang w:val="fr-CA"/>
         </w:rPr>
       </w:pPr>
+      <w:bookmarkStart w:id="19" w:name="_Toc500088372"/>
       <w:r>
         <w:rPr>
           <w:lang w:val="fr-CA"/>
         </w:rPr>
         <w:t>Vérifications effectuées pour assurer la précision de nos simulations</w:t>
       </w:r>
-      <w:bookmarkEnd w:id="17"/>
+      <w:bookmarkEnd w:id="19"/>
     </w:p>
     <w:p>
       <w:pPr>
@@ -10932,8 +11188,6 @@
           <w:docGrid w:linePitch="299"/>
         </w:sectPr>
       </w:pPr>
-      <w:bookmarkStart w:id="18" w:name="_GoBack"/>
-      <w:bookmarkEnd w:id="18"/>
     </w:p>
     <w:p>
       <w:pPr>
@@ -10943,15 +11197,14 @@
           <w:lang w:val="fr-CA"/>
         </w:rPr>
       </w:pPr>
-      <w:bookmarkStart w:id="19" w:name="_Toc500073459"/>
-      <w:r>
-        <w:rPr>
-          <w:lang w:val="fr-CA"/>
-        </w:rPr>
-        <w:lastRenderedPageBreak/>
+      <w:bookmarkStart w:id="20" w:name="_Toc500088373"/>
+      <w:r>
+        <w:rPr>
+          <w:lang w:val="fr-CA"/>
+        </w:rPr>
         <w:t>Conclusion</w:t>
       </w:r>
-      <w:bookmarkEnd w:id="19"/>
+      <w:bookmarkEnd w:id="20"/>
     </w:p>
     <w:p>
       <w:pPr>
@@ -11233,7 +11486,7 @@
                                   <w:noProof/>
                                   <w:color w:val="C0504D" w:themeColor="accent2"/>
                                 </w:rPr>
-                                <w:t>17</w:t>
+                                <w:t>18</w:t>
                               </w:r>
                               <w:r>
                                 <w:rPr>
@@ -11289,7 +11542,7 @@
                             <w:noProof/>
                             <w:color w:val="C0504D" w:themeColor="accent2"/>
                           </w:rPr>
-                          <w:t>17</w:t>
+                          <w:t>18</w:t>
                         </w:r>
                         <w:r>
                           <w:rPr>
@@ -12773,7 +13026,7 @@
 </file>
 
 <file path=customXml/itemProps1.xml><?xml version="1.0" encoding="utf-8"?>
-<ds:datastoreItem xmlns:ds="http://schemas.openxmlformats.org/officeDocument/2006/customXml" ds:itemID="{54585F3E-84FF-4B19-BF32-E5C612BE9D50}">
+<ds:datastoreItem xmlns:ds="http://schemas.openxmlformats.org/officeDocument/2006/customXml" ds:itemID="{116EA342-E3A8-4FA6-ABA7-402595A22073}">
   <ds:schemaRefs>
     <ds:schemaRef ds:uri="http://schemas.openxmlformats.org/officeDocument/2006/bibliography"/>
   </ds:schemaRefs>

</xml_diff>